<commit_message>
Written part of chapter 4.2.1
</commit_message>
<xml_diff>
--- a/!Thesis/Bc.docx
+++ b/!Thesis/Bc.docx
@@ -451,7 +451,7 @@
               <w:rPr>
                 <w:noProof/>
               </w:rPr>
-              <w:t>11.9.2021</w:t>
+              <w:t>16.9.2021</w:t>
             </w:r>
             <w:r>
               <w:fldChar w:fldCharType="end"/>
@@ -897,7 +897,7 @@
       <w:r>
         <w:fldChar w:fldCharType="separate"/>
       </w:r>
-      <w:hyperlink w:anchor="_Toc348517251" w:history="1">
+      <w:hyperlink w:anchor="_Toc82354828" w:history="1">
         <w:r>
           <w:rPr>
             <w:rStyle w:val="Hypertextovodkaz"/>
@@ -941,7 +941,7 @@
             <w:noProof/>
             <w:webHidden/>
           </w:rPr>
-          <w:instrText xml:space="preserve"> PAGEREF _Toc348517251 \h </w:instrText>
+          <w:instrText xml:space="preserve"> PAGEREF _Toc82354828 \h </w:instrText>
         </w:r>
         <w:r>
           <w:rPr>
@@ -961,7 +961,7 @@
             <w:noProof/>
             <w:webHidden/>
           </w:rPr>
-          <w:t>3</w:t>
+          <w:t>1</w:t>
         </w:r>
         <w:r>
           <w:rPr>
@@ -987,7 +987,7 @@
           <w:lang w:eastAsia="cs-CZ" w:bidi="ar-SA"/>
         </w:rPr>
       </w:pPr>
-      <w:hyperlink w:anchor="_Toc348517252" w:history="1">
+      <w:hyperlink w:anchor="_Toc82354829" w:history="1">
         <w:r>
           <w:rPr>
             <w:rStyle w:val="Hypertextovodkaz"/>
@@ -1031,7 +1031,7 @@
             <w:noProof/>
             <w:webHidden/>
           </w:rPr>
-          <w:instrText xml:space="preserve"> PAGEREF _Toc348517252 \h </w:instrText>
+          <w:instrText xml:space="preserve"> PAGEREF _Toc82354829 \h </w:instrText>
         </w:r>
         <w:r>
           <w:rPr>
@@ -1051,7 +1051,7 @@
             <w:noProof/>
             <w:webHidden/>
           </w:rPr>
-          <w:t>3</w:t>
+          <w:t>2</w:t>
         </w:r>
         <w:r>
           <w:rPr>
@@ -1077,7 +1077,7 @@
           <w:lang w:eastAsia="cs-CZ" w:bidi="ar-SA"/>
         </w:rPr>
       </w:pPr>
-      <w:hyperlink w:anchor="_Toc348517253" w:history="1">
+      <w:hyperlink w:anchor="_Toc82354830" w:history="1">
         <w:r>
           <w:rPr>
             <w:rStyle w:val="Hypertextovodkaz"/>
@@ -1121,7 +1121,7 @@
             <w:noProof/>
             <w:webHidden/>
           </w:rPr>
-          <w:instrText xml:space="preserve"> PAGEREF _Toc348517253 \h </w:instrText>
+          <w:instrText xml:space="preserve"> PAGEREF _Toc82354830 \h </w:instrText>
         </w:r>
         <w:r>
           <w:rPr>
@@ -1167,7 +1167,7 @@
           <w:lang w:eastAsia="cs-CZ" w:bidi="ar-SA"/>
         </w:rPr>
       </w:pPr>
-      <w:hyperlink w:anchor="_Toc348517254" w:history="1">
+      <w:hyperlink w:anchor="_Toc82354831" w:history="1">
         <w:r>
           <w:rPr>
             <w:rStyle w:val="Hypertextovodkaz"/>
@@ -1190,7 +1190,7 @@
             <w:rStyle w:val="Hypertextovodkaz"/>
             <w:noProof/>
           </w:rPr>
-          <w:t>Kapitola - Vlastní text práce</w:t>
+          <w:t>Teoretická část</w:t>
         </w:r>
         <w:r>
           <w:rPr>
@@ -1211,7 +1211,7 @@
             <w:noProof/>
             <w:webHidden/>
           </w:rPr>
-          <w:instrText xml:space="preserve"> PAGEREF _Toc348517254 \h </w:instrText>
+          <w:instrText xml:space="preserve"> PAGEREF _Toc82354831 \h </w:instrText>
         </w:r>
         <w:r>
           <w:rPr>
@@ -1231,7 +1231,7 @@
             <w:noProof/>
             <w:webHidden/>
           </w:rPr>
-          <w:t>3</w:t>
+          <w:t>4</w:t>
         </w:r>
         <w:r>
           <w:rPr>
@@ -1257,7 +1257,7 @@
           <w:lang w:eastAsia="cs-CZ" w:bidi="ar-SA"/>
         </w:rPr>
       </w:pPr>
-      <w:hyperlink w:anchor="_Toc348517255" w:history="1">
+      <w:hyperlink w:anchor="_Toc82354832" w:history="1">
         <w:r>
           <w:rPr>
             <w:rStyle w:val="Hypertextovodkaz"/>
@@ -1280,7 +1280,7 @@
             <w:rStyle w:val="Hypertextovodkaz"/>
             <w:noProof/>
           </w:rPr>
-          <w:t>Podkapitola</w:t>
+          <w:t>Jazyk Python</w:t>
         </w:r>
         <w:r>
           <w:rPr>
@@ -1301,7 +1301,7 @@
             <w:noProof/>
             <w:webHidden/>
           </w:rPr>
-          <w:instrText xml:space="preserve"> PAGEREF _Toc348517255 \h </w:instrText>
+          <w:instrText xml:space="preserve"> PAGEREF _Toc82354832 \h </w:instrText>
         </w:r>
         <w:r>
           <w:rPr>
@@ -1321,7 +1321,97 @@
             <w:noProof/>
             <w:webHidden/>
           </w:rPr>
-          <w:t>3</w:t>
+          <w:t>4</w:t>
+        </w:r>
+        <w:r>
+          <w:rPr>
+            <w:noProof/>
+            <w:webHidden/>
+          </w:rPr>
+          <w:fldChar w:fldCharType="end"/>
+        </w:r>
+      </w:hyperlink>
+    </w:p>
+    <w:p>
+      <w:pPr>
+        <w:pStyle w:val="Obsah2"/>
+        <w:tabs>
+          <w:tab w:val="left" w:pos="880"/>
+          <w:tab w:val="right" w:leader="dot" w:pos="8494"/>
+        </w:tabs>
+        <w:rPr>
+          <w:rFonts w:asciiTheme="minorHAnsi" w:eastAsiaTheme="minorEastAsia" w:hAnsiTheme="minorHAnsi" w:cstheme="minorBidi"/>
+          <w:noProof/>
+          <w:sz w:val="22"/>
+          <w:szCs w:val="22"/>
+          <w:lang w:eastAsia="cs-CZ" w:bidi="ar-SA"/>
+        </w:rPr>
+      </w:pPr>
+      <w:hyperlink w:anchor="_Toc82354833" w:history="1">
+        <w:r>
+          <w:rPr>
+            <w:rStyle w:val="Hypertextovodkaz"/>
+            <w:noProof/>
+          </w:rPr>
+          <w:t>4.2</w:t>
+        </w:r>
+        <w:r>
+          <w:rPr>
+            <w:rFonts w:asciiTheme="minorHAnsi" w:eastAsiaTheme="minorEastAsia" w:hAnsiTheme="minorHAnsi" w:cstheme="minorBidi"/>
+            <w:noProof/>
+            <w:sz w:val="22"/>
+            <w:szCs w:val="22"/>
+            <w:lang w:eastAsia="cs-CZ" w:bidi="ar-SA"/>
+          </w:rPr>
+          <w:tab/>
+        </w:r>
+        <w:r>
+          <w:rPr>
+            <w:rStyle w:val="Hypertextovodkaz"/>
+            <w:noProof/>
+          </w:rPr>
+          <w:t>Vizualizace</w:t>
+        </w:r>
+        <w:r>
+          <w:rPr>
+            <w:noProof/>
+            <w:webHidden/>
+          </w:rPr>
+          <w:tab/>
+        </w:r>
+        <w:r>
+          <w:rPr>
+            <w:noProof/>
+            <w:webHidden/>
+          </w:rPr>
+          <w:fldChar w:fldCharType="begin"/>
+        </w:r>
+        <w:r>
+          <w:rPr>
+            <w:noProof/>
+            <w:webHidden/>
+          </w:rPr>
+          <w:instrText xml:space="preserve"> PAGEREF _Toc82354833 \h </w:instrText>
+        </w:r>
+        <w:r>
+          <w:rPr>
+            <w:noProof/>
+            <w:webHidden/>
+          </w:rPr>
+        </w:r>
+        <w:r>
+          <w:rPr>
+            <w:noProof/>
+            <w:webHidden/>
+          </w:rPr>
+          <w:fldChar w:fldCharType="separate"/>
+        </w:r>
+        <w:r>
+          <w:rPr>
+            <w:noProof/>
+            <w:webHidden/>
+          </w:rPr>
+          <w:t>4</w:t>
         </w:r>
         <w:r>
           <w:rPr>
@@ -1347,13 +1437,13 @@
           <w:lang w:eastAsia="cs-CZ" w:bidi="ar-SA"/>
         </w:rPr>
       </w:pPr>
-      <w:hyperlink w:anchor="_Toc348517256" w:history="1">
+      <w:hyperlink w:anchor="_Toc82354834" w:history="1">
         <w:r>
           <w:rPr>
             <w:rStyle w:val="Hypertextovodkaz"/>
             <w:noProof/>
           </w:rPr>
-          <w:t>4.1.1</w:t>
+          <w:t>4.2.1</w:t>
         </w:r>
         <w:r>
           <w:rPr>
@@ -1370,7 +1460,7 @@
             <w:rStyle w:val="Hypertextovodkaz"/>
             <w:noProof/>
           </w:rPr>
-          <w:t>Podřazená podkapitola</w:t>
+          <w:t>Vizualizace obecně</w:t>
         </w:r>
         <w:r>
           <w:rPr>
@@ -1391,7 +1481,7 @@
             <w:noProof/>
             <w:webHidden/>
           </w:rPr>
-          <w:instrText xml:space="preserve"> PAGEREF _Toc348517256 \h </w:instrText>
+          <w:instrText xml:space="preserve"> PAGEREF _Toc82354834 \h </w:instrText>
         </w:r>
         <w:r>
           <w:rPr>
@@ -1411,7 +1501,1339 @@
             <w:noProof/>
             <w:webHidden/>
           </w:rPr>
-          <w:t>3</w:t>
+          <w:t>4</w:t>
+        </w:r>
+        <w:r>
+          <w:rPr>
+            <w:noProof/>
+            <w:webHidden/>
+          </w:rPr>
+          <w:fldChar w:fldCharType="end"/>
+        </w:r>
+      </w:hyperlink>
+    </w:p>
+    <w:p>
+      <w:pPr>
+        <w:pStyle w:val="Obsah3"/>
+        <w:tabs>
+          <w:tab w:val="left" w:pos="1320"/>
+          <w:tab w:val="right" w:leader="dot" w:pos="8494"/>
+        </w:tabs>
+        <w:rPr>
+          <w:rFonts w:asciiTheme="minorHAnsi" w:eastAsiaTheme="minorEastAsia" w:hAnsiTheme="minorHAnsi" w:cstheme="minorBidi"/>
+          <w:noProof/>
+          <w:sz w:val="22"/>
+          <w:szCs w:val="22"/>
+          <w:lang w:eastAsia="cs-CZ" w:bidi="ar-SA"/>
+        </w:rPr>
+      </w:pPr>
+      <w:hyperlink w:anchor="_Toc82354835" w:history="1">
+        <w:r>
+          <w:rPr>
+            <w:rStyle w:val="Hypertextovodkaz"/>
+            <w:noProof/>
+          </w:rPr>
+          <w:t>4.2.2</w:t>
+        </w:r>
+        <w:r>
+          <w:rPr>
+            <w:rFonts w:asciiTheme="minorHAnsi" w:eastAsiaTheme="minorEastAsia" w:hAnsiTheme="minorHAnsi" w:cstheme="minorBidi"/>
+            <w:noProof/>
+            <w:sz w:val="22"/>
+            <w:szCs w:val="22"/>
+            <w:lang w:eastAsia="cs-CZ" w:bidi="ar-SA"/>
+          </w:rPr>
+          <w:tab/>
+        </w:r>
+        <w:r>
+          <w:rPr>
+            <w:rStyle w:val="Hypertextovodkaz"/>
+            <w:noProof/>
+          </w:rPr>
+          <w:t>Stručná historie vizualizace dat</w:t>
+        </w:r>
+        <w:r>
+          <w:rPr>
+            <w:noProof/>
+            <w:webHidden/>
+          </w:rPr>
+          <w:tab/>
+        </w:r>
+        <w:r>
+          <w:rPr>
+            <w:noProof/>
+            <w:webHidden/>
+          </w:rPr>
+          <w:fldChar w:fldCharType="begin"/>
+        </w:r>
+        <w:r>
+          <w:rPr>
+            <w:noProof/>
+            <w:webHidden/>
+          </w:rPr>
+          <w:instrText xml:space="preserve"> PAGEREF _Toc82354835 \h </w:instrText>
+        </w:r>
+        <w:r>
+          <w:rPr>
+            <w:noProof/>
+            <w:webHidden/>
+          </w:rPr>
+        </w:r>
+        <w:r>
+          <w:rPr>
+            <w:noProof/>
+            <w:webHidden/>
+          </w:rPr>
+          <w:fldChar w:fldCharType="separate"/>
+        </w:r>
+        <w:r>
+          <w:rPr>
+            <w:noProof/>
+            <w:webHidden/>
+          </w:rPr>
+          <w:t>4</w:t>
+        </w:r>
+        <w:r>
+          <w:rPr>
+            <w:noProof/>
+            <w:webHidden/>
+          </w:rPr>
+          <w:fldChar w:fldCharType="end"/>
+        </w:r>
+      </w:hyperlink>
+    </w:p>
+    <w:p>
+      <w:pPr>
+        <w:pStyle w:val="Obsah3"/>
+        <w:tabs>
+          <w:tab w:val="left" w:pos="1320"/>
+          <w:tab w:val="right" w:leader="dot" w:pos="8494"/>
+        </w:tabs>
+        <w:rPr>
+          <w:rFonts w:asciiTheme="minorHAnsi" w:eastAsiaTheme="minorEastAsia" w:hAnsiTheme="minorHAnsi" w:cstheme="minorBidi"/>
+          <w:noProof/>
+          <w:sz w:val="22"/>
+          <w:szCs w:val="22"/>
+          <w:lang w:eastAsia="cs-CZ" w:bidi="ar-SA"/>
+        </w:rPr>
+      </w:pPr>
+      <w:hyperlink w:anchor="_Toc82354836" w:history="1">
+        <w:r>
+          <w:rPr>
+            <w:rStyle w:val="Hypertextovodkaz"/>
+            <w:noProof/>
+          </w:rPr>
+          <w:t>4.2.3</w:t>
+        </w:r>
+        <w:r>
+          <w:rPr>
+            <w:rFonts w:asciiTheme="minorHAnsi" w:eastAsiaTheme="minorEastAsia" w:hAnsiTheme="minorHAnsi" w:cstheme="minorBidi"/>
+            <w:noProof/>
+            <w:sz w:val="22"/>
+            <w:szCs w:val="22"/>
+            <w:lang w:eastAsia="cs-CZ" w:bidi="ar-SA"/>
+          </w:rPr>
+          <w:tab/>
+        </w:r>
+        <w:r>
+          <w:rPr>
+            <w:rStyle w:val="Hypertextovodkaz"/>
+            <w:noProof/>
+          </w:rPr>
+          <w:t>Barvy v datové vizualizaci</w:t>
+        </w:r>
+        <w:r>
+          <w:rPr>
+            <w:noProof/>
+            <w:webHidden/>
+          </w:rPr>
+          <w:tab/>
+        </w:r>
+        <w:r>
+          <w:rPr>
+            <w:noProof/>
+            <w:webHidden/>
+          </w:rPr>
+          <w:fldChar w:fldCharType="begin"/>
+        </w:r>
+        <w:r>
+          <w:rPr>
+            <w:noProof/>
+            <w:webHidden/>
+          </w:rPr>
+          <w:instrText xml:space="preserve"> PAGEREF _Toc82354836 \h </w:instrText>
+        </w:r>
+        <w:r>
+          <w:rPr>
+            <w:noProof/>
+            <w:webHidden/>
+          </w:rPr>
+        </w:r>
+        <w:r>
+          <w:rPr>
+            <w:noProof/>
+            <w:webHidden/>
+          </w:rPr>
+          <w:fldChar w:fldCharType="separate"/>
+        </w:r>
+        <w:r>
+          <w:rPr>
+            <w:noProof/>
+            <w:webHidden/>
+          </w:rPr>
+          <w:t>4</w:t>
+        </w:r>
+        <w:r>
+          <w:rPr>
+            <w:noProof/>
+            <w:webHidden/>
+          </w:rPr>
+          <w:fldChar w:fldCharType="end"/>
+        </w:r>
+      </w:hyperlink>
+    </w:p>
+    <w:p>
+      <w:pPr>
+        <w:pStyle w:val="Obsah2"/>
+        <w:tabs>
+          <w:tab w:val="left" w:pos="880"/>
+          <w:tab w:val="right" w:leader="dot" w:pos="8494"/>
+        </w:tabs>
+        <w:rPr>
+          <w:rFonts w:asciiTheme="minorHAnsi" w:eastAsiaTheme="minorEastAsia" w:hAnsiTheme="minorHAnsi" w:cstheme="minorBidi"/>
+          <w:noProof/>
+          <w:sz w:val="22"/>
+          <w:szCs w:val="22"/>
+          <w:lang w:eastAsia="cs-CZ" w:bidi="ar-SA"/>
+        </w:rPr>
+      </w:pPr>
+      <w:hyperlink w:anchor="_Toc82354837" w:history="1">
+        <w:r>
+          <w:rPr>
+            <w:rStyle w:val="Hypertextovodkaz"/>
+            <w:noProof/>
+          </w:rPr>
+          <w:t>4.3</w:t>
+        </w:r>
+        <w:r>
+          <w:rPr>
+            <w:rFonts w:asciiTheme="minorHAnsi" w:eastAsiaTheme="minorEastAsia" w:hAnsiTheme="minorHAnsi" w:cstheme="minorBidi"/>
+            <w:noProof/>
+            <w:sz w:val="22"/>
+            <w:szCs w:val="22"/>
+            <w:lang w:eastAsia="cs-CZ" w:bidi="ar-SA"/>
+          </w:rPr>
+          <w:tab/>
+        </w:r>
+        <w:r>
+          <w:rPr>
+            <w:rStyle w:val="Hypertextovodkaz"/>
+            <w:noProof/>
+          </w:rPr>
+          <w:t>Vizualizační knihovny jazyka Python</w:t>
+        </w:r>
+        <w:r>
+          <w:rPr>
+            <w:noProof/>
+            <w:webHidden/>
+          </w:rPr>
+          <w:tab/>
+        </w:r>
+        <w:r>
+          <w:rPr>
+            <w:noProof/>
+            <w:webHidden/>
+          </w:rPr>
+          <w:fldChar w:fldCharType="begin"/>
+        </w:r>
+        <w:r>
+          <w:rPr>
+            <w:noProof/>
+            <w:webHidden/>
+          </w:rPr>
+          <w:instrText xml:space="preserve"> PAGEREF _Toc82354837 \h </w:instrText>
+        </w:r>
+        <w:r>
+          <w:rPr>
+            <w:noProof/>
+            <w:webHidden/>
+          </w:rPr>
+        </w:r>
+        <w:r>
+          <w:rPr>
+            <w:noProof/>
+            <w:webHidden/>
+          </w:rPr>
+          <w:fldChar w:fldCharType="separate"/>
+        </w:r>
+        <w:r>
+          <w:rPr>
+            <w:noProof/>
+            <w:webHidden/>
+          </w:rPr>
+          <w:t>4</w:t>
+        </w:r>
+        <w:r>
+          <w:rPr>
+            <w:noProof/>
+            <w:webHidden/>
+          </w:rPr>
+          <w:fldChar w:fldCharType="end"/>
+        </w:r>
+      </w:hyperlink>
+    </w:p>
+    <w:p>
+      <w:pPr>
+        <w:pStyle w:val="Obsah3"/>
+        <w:tabs>
+          <w:tab w:val="left" w:pos="1320"/>
+          <w:tab w:val="right" w:leader="dot" w:pos="8494"/>
+        </w:tabs>
+        <w:rPr>
+          <w:rFonts w:asciiTheme="minorHAnsi" w:eastAsiaTheme="minorEastAsia" w:hAnsiTheme="minorHAnsi" w:cstheme="minorBidi"/>
+          <w:noProof/>
+          <w:sz w:val="22"/>
+          <w:szCs w:val="22"/>
+          <w:lang w:eastAsia="cs-CZ" w:bidi="ar-SA"/>
+        </w:rPr>
+      </w:pPr>
+      <w:hyperlink w:anchor="_Toc82354838" w:history="1">
+        <w:r>
+          <w:rPr>
+            <w:rStyle w:val="Hypertextovodkaz"/>
+            <w:noProof/>
+          </w:rPr>
+          <w:t>4.3.1</w:t>
+        </w:r>
+        <w:r>
+          <w:rPr>
+            <w:rFonts w:asciiTheme="minorHAnsi" w:eastAsiaTheme="minorEastAsia" w:hAnsiTheme="minorHAnsi" w:cstheme="minorBidi"/>
+            <w:noProof/>
+            <w:sz w:val="22"/>
+            <w:szCs w:val="22"/>
+            <w:lang w:eastAsia="cs-CZ" w:bidi="ar-SA"/>
+          </w:rPr>
+          <w:tab/>
+        </w:r>
+        <w:r>
+          <w:rPr>
+            <w:rStyle w:val="Hypertextovodkaz"/>
+            <w:noProof/>
+          </w:rPr>
+          <w:t>Matplotlib</w:t>
+        </w:r>
+        <w:r>
+          <w:rPr>
+            <w:noProof/>
+            <w:webHidden/>
+          </w:rPr>
+          <w:tab/>
+        </w:r>
+        <w:r>
+          <w:rPr>
+            <w:noProof/>
+            <w:webHidden/>
+          </w:rPr>
+          <w:fldChar w:fldCharType="begin"/>
+        </w:r>
+        <w:r>
+          <w:rPr>
+            <w:noProof/>
+            <w:webHidden/>
+          </w:rPr>
+          <w:instrText xml:space="preserve"> PAGEREF _Toc82354838 \h </w:instrText>
+        </w:r>
+        <w:r>
+          <w:rPr>
+            <w:noProof/>
+            <w:webHidden/>
+          </w:rPr>
+        </w:r>
+        <w:r>
+          <w:rPr>
+            <w:noProof/>
+            <w:webHidden/>
+          </w:rPr>
+          <w:fldChar w:fldCharType="separate"/>
+        </w:r>
+        <w:r>
+          <w:rPr>
+            <w:noProof/>
+            <w:webHidden/>
+          </w:rPr>
+          <w:t>4</w:t>
+        </w:r>
+        <w:r>
+          <w:rPr>
+            <w:noProof/>
+            <w:webHidden/>
+          </w:rPr>
+          <w:fldChar w:fldCharType="end"/>
+        </w:r>
+      </w:hyperlink>
+    </w:p>
+    <w:p>
+      <w:pPr>
+        <w:pStyle w:val="Obsah3"/>
+        <w:tabs>
+          <w:tab w:val="left" w:pos="1320"/>
+          <w:tab w:val="right" w:leader="dot" w:pos="8494"/>
+        </w:tabs>
+        <w:rPr>
+          <w:rFonts w:asciiTheme="minorHAnsi" w:eastAsiaTheme="minorEastAsia" w:hAnsiTheme="minorHAnsi" w:cstheme="minorBidi"/>
+          <w:noProof/>
+          <w:sz w:val="22"/>
+          <w:szCs w:val="22"/>
+          <w:lang w:eastAsia="cs-CZ" w:bidi="ar-SA"/>
+        </w:rPr>
+      </w:pPr>
+      <w:hyperlink w:anchor="_Toc82354839" w:history="1">
+        <w:r>
+          <w:rPr>
+            <w:rStyle w:val="Hypertextovodkaz"/>
+            <w:noProof/>
+          </w:rPr>
+          <w:t>4.3.2</w:t>
+        </w:r>
+        <w:r>
+          <w:rPr>
+            <w:rFonts w:asciiTheme="minorHAnsi" w:eastAsiaTheme="minorEastAsia" w:hAnsiTheme="minorHAnsi" w:cstheme="minorBidi"/>
+            <w:noProof/>
+            <w:sz w:val="22"/>
+            <w:szCs w:val="22"/>
+            <w:lang w:eastAsia="cs-CZ" w:bidi="ar-SA"/>
+          </w:rPr>
+          <w:tab/>
+        </w:r>
+        <w:r>
+          <w:rPr>
+            <w:rStyle w:val="Hypertextovodkaz"/>
+            <w:noProof/>
+          </w:rPr>
+          <w:t>Seaborn</w:t>
+        </w:r>
+        <w:r>
+          <w:rPr>
+            <w:noProof/>
+            <w:webHidden/>
+          </w:rPr>
+          <w:tab/>
+        </w:r>
+        <w:r>
+          <w:rPr>
+            <w:noProof/>
+            <w:webHidden/>
+          </w:rPr>
+          <w:fldChar w:fldCharType="begin"/>
+        </w:r>
+        <w:r>
+          <w:rPr>
+            <w:noProof/>
+            <w:webHidden/>
+          </w:rPr>
+          <w:instrText xml:space="preserve"> PAGEREF _Toc82354839 \h </w:instrText>
+        </w:r>
+        <w:r>
+          <w:rPr>
+            <w:noProof/>
+            <w:webHidden/>
+          </w:rPr>
+        </w:r>
+        <w:r>
+          <w:rPr>
+            <w:noProof/>
+            <w:webHidden/>
+          </w:rPr>
+          <w:fldChar w:fldCharType="separate"/>
+        </w:r>
+        <w:r>
+          <w:rPr>
+            <w:noProof/>
+            <w:webHidden/>
+          </w:rPr>
+          <w:t>4</w:t>
+        </w:r>
+        <w:r>
+          <w:rPr>
+            <w:noProof/>
+            <w:webHidden/>
+          </w:rPr>
+          <w:fldChar w:fldCharType="end"/>
+        </w:r>
+      </w:hyperlink>
+    </w:p>
+    <w:p>
+      <w:pPr>
+        <w:pStyle w:val="Obsah3"/>
+        <w:tabs>
+          <w:tab w:val="left" w:pos="1320"/>
+          <w:tab w:val="right" w:leader="dot" w:pos="8494"/>
+        </w:tabs>
+        <w:rPr>
+          <w:rFonts w:asciiTheme="minorHAnsi" w:eastAsiaTheme="minorEastAsia" w:hAnsiTheme="minorHAnsi" w:cstheme="minorBidi"/>
+          <w:noProof/>
+          <w:sz w:val="22"/>
+          <w:szCs w:val="22"/>
+          <w:lang w:eastAsia="cs-CZ" w:bidi="ar-SA"/>
+        </w:rPr>
+      </w:pPr>
+      <w:hyperlink w:anchor="_Toc82354840" w:history="1">
+        <w:r>
+          <w:rPr>
+            <w:rStyle w:val="Hypertextovodkaz"/>
+            <w:noProof/>
+          </w:rPr>
+          <w:t>4.3.3</w:t>
+        </w:r>
+        <w:r>
+          <w:rPr>
+            <w:rFonts w:asciiTheme="minorHAnsi" w:eastAsiaTheme="minorEastAsia" w:hAnsiTheme="minorHAnsi" w:cstheme="minorBidi"/>
+            <w:noProof/>
+            <w:sz w:val="22"/>
+            <w:szCs w:val="22"/>
+            <w:lang w:eastAsia="cs-CZ" w:bidi="ar-SA"/>
+          </w:rPr>
+          <w:tab/>
+        </w:r>
+        <w:r>
+          <w:rPr>
+            <w:rStyle w:val="Hypertextovodkaz"/>
+            <w:noProof/>
+          </w:rPr>
+          <w:t>Bokeh</w:t>
+        </w:r>
+        <w:r>
+          <w:rPr>
+            <w:noProof/>
+            <w:webHidden/>
+          </w:rPr>
+          <w:tab/>
+        </w:r>
+        <w:r>
+          <w:rPr>
+            <w:noProof/>
+            <w:webHidden/>
+          </w:rPr>
+          <w:fldChar w:fldCharType="begin"/>
+        </w:r>
+        <w:r>
+          <w:rPr>
+            <w:noProof/>
+            <w:webHidden/>
+          </w:rPr>
+          <w:instrText xml:space="preserve"> PAGEREF _Toc82354840 \h </w:instrText>
+        </w:r>
+        <w:r>
+          <w:rPr>
+            <w:noProof/>
+            <w:webHidden/>
+          </w:rPr>
+        </w:r>
+        <w:r>
+          <w:rPr>
+            <w:noProof/>
+            <w:webHidden/>
+          </w:rPr>
+          <w:fldChar w:fldCharType="separate"/>
+        </w:r>
+        <w:r>
+          <w:rPr>
+            <w:noProof/>
+            <w:webHidden/>
+          </w:rPr>
+          <w:t>4</w:t>
+        </w:r>
+        <w:r>
+          <w:rPr>
+            <w:noProof/>
+            <w:webHidden/>
+          </w:rPr>
+          <w:fldChar w:fldCharType="end"/>
+        </w:r>
+      </w:hyperlink>
+    </w:p>
+    <w:p>
+      <w:pPr>
+        <w:pStyle w:val="Obsah3"/>
+        <w:tabs>
+          <w:tab w:val="left" w:pos="1320"/>
+          <w:tab w:val="right" w:leader="dot" w:pos="8494"/>
+        </w:tabs>
+        <w:rPr>
+          <w:rFonts w:asciiTheme="minorHAnsi" w:eastAsiaTheme="minorEastAsia" w:hAnsiTheme="minorHAnsi" w:cstheme="minorBidi"/>
+          <w:noProof/>
+          <w:sz w:val="22"/>
+          <w:szCs w:val="22"/>
+          <w:lang w:eastAsia="cs-CZ" w:bidi="ar-SA"/>
+        </w:rPr>
+      </w:pPr>
+      <w:hyperlink w:anchor="_Toc82354841" w:history="1">
+        <w:r>
+          <w:rPr>
+            <w:rStyle w:val="Hypertextovodkaz"/>
+            <w:noProof/>
+          </w:rPr>
+          <w:t>4.3.4</w:t>
+        </w:r>
+        <w:r>
+          <w:rPr>
+            <w:rFonts w:asciiTheme="minorHAnsi" w:eastAsiaTheme="minorEastAsia" w:hAnsiTheme="minorHAnsi" w:cstheme="minorBidi"/>
+            <w:noProof/>
+            <w:sz w:val="22"/>
+            <w:szCs w:val="22"/>
+            <w:lang w:eastAsia="cs-CZ" w:bidi="ar-SA"/>
+          </w:rPr>
+          <w:tab/>
+        </w:r>
+        <w:r>
+          <w:rPr>
+            <w:rStyle w:val="Hypertextovodkaz"/>
+            <w:noProof/>
+          </w:rPr>
+          <w:t>Plotly</w:t>
+        </w:r>
+        <w:r>
+          <w:rPr>
+            <w:noProof/>
+            <w:webHidden/>
+          </w:rPr>
+          <w:tab/>
+        </w:r>
+        <w:r>
+          <w:rPr>
+            <w:noProof/>
+            <w:webHidden/>
+          </w:rPr>
+          <w:fldChar w:fldCharType="begin"/>
+        </w:r>
+        <w:r>
+          <w:rPr>
+            <w:noProof/>
+            <w:webHidden/>
+          </w:rPr>
+          <w:instrText xml:space="preserve"> PAGEREF _Toc82354841 \h </w:instrText>
+        </w:r>
+        <w:r>
+          <w:rPr>
+            <w:noProof/>
+            <w:webHidden/>
+          </w:rPr>
+        </w:r>
+        <w:r>
+          <w:rPr>
+            <w:noProof/>
+            <w:webHidden/>
+          </w:rPr>
+          <w:fldChar w:fldCharType="separate"/>
+        </w:r>
+        <w:r>
+          <w:rPr>
+            <w:noProof/>
+            <w:webHidden/>
+          </w:rPr>
+          <w:t>4</w:t>
+        </w:r>
+        <w:r>
+          <w:rPr>
+            <w:noProof/>
+            <w:webHidden/>
+          </w:rPr>
+          <w:fldChar w:fldCharType="end"/>
+        </w:r>
+      </w:hyperlink>
+    </w:p>
+    <w:p>
+      <w:pPr>
+        <w:pStyle w:val="Obsah3"/>
+        <w:tabs>
+          <w:tab w:val="left" w:pos="1320"/>
+          <w:tab w:val="right" w:leader="dot" w:pos="8494"/>
+        </w:tabs>
+        <w:rPr>
+          <w:rFonts w:asciiTheme="minorHAnsi" w:eastAsiaTheme="minorEastAsia" w:hAnsiTheme="minorHAnsi" w:cstheme="minorBidi"/>
+          <w:noProof/>
+          <w:sz w:val="22"/>
+          <w:szCs w:val="22"/>
+          <w:lang w:eastAsia="cs-CZ" w:bidi="ar-SA"/>
+        </w:rPr>
+      </w:pPr>
+      <w:hyperlink w:anchor="_Toc82354842" w:history="1">
+        <w:r>
+          <w:rPr>
+            <w:rStyle w:val="Hypertextovodkaz"/>
+            <w:noProof/>
+          </w:rPr>
+          <w:t>4.3.5</w:t>
+        </w:r>
+        <w:r>
+          <w:rPr>
+            <w:rFonts w:asciiTheme="minorHAnsi" w:eastAsiaTheme="minorEastAsia" w:hAnsiTheme="minorHAnsi" w:cstheme="minorBidi"/>
+            <w:noProof/>
+            <w:sz w:val="22"/>
+            <w:szCs w:val="22"/>
+            <w:lang w:eastAsia="cs-CZ" w:bidi="ar-SA"/>
+          </w:rPr>
+          <w:tab/>
+        </w:r>
+        <w:r>
+          <w:rPr>
+            <w:rStyle w:val="Hypertextovodkaz"/>
+            <w:noProof/>
+          </w:rPr>
+          <w:t>Pygal</w:t>
+        </w:r>
+        <w:r>
+          <w:rPr>
+            <w:noProof/>
+            <w:webHidden/>
+          </w:rPr>
+          <w:tab/>
+        </w:r>
+        <w:r>
+          <w:rPr>
+            <w:noProof/>
+            <w:webHidden/>
+          </w:rPr>
+          <w:fldChar w:fldCharType="begin"/>
+        </w:r>
+        <w:r>
+          <w:rPr>
+            <w:noProof/>
+            <w:webHidden/>
+          </w:rPr>
+          <w:instrText xml:space="preserve"> PAGEREF _Toc82354842 \h </w:instrText>
+        </w:r>
+        <w:r>
+          <w:rPr>
+            <w:noProof/>
+            <w:webHidden/>
+          </w:rPr>
+        </w:r>
+        <w:r>
+          <w:rPr>
+            <w:noProof/>
+            <w:webHidden/>
+          </w:rPr>
+          <w:fldChar w:fldCharType="separate"/>
+        </w:r>
+        <w:r>
+          <w:rPr>
+            <w:noProof/>
+            <w:webHidden/>
+          </w:rPr>
+          <w:t>4</w:t>
+        </w:r>
+        <w:r>
+          <w:rPr>
+            <w:noProof/>
+            <w:webHidden/>
+          </w:rPr>
+          <w:fldChar w:fldCharType="end"/>
+        </w:r>
+      </w:hyperlink>
+    </w:p>
+    <w:p>
+      <w:pPr>
+        <w:pStyle w:val="Obsah3"/>
+        <w:tabs>
+          <w:tab w:val="left" w:pos="1320"/>
+          <w:tab w:val="right" w:leader="dot" w:pos="8494"/>
+        </w:tabs>
+        <w:rPr>
+          <w:rFonts w:asciiTheme="minorHAnsi" w:eastAsiaTheme="minorEastAsia" w:hAnsiTheme="minorHAnsi" w:cstheme="minorBidi"/>
+          <w:noProof/>
+          <w:sz w:val="22"/>
+          <w:szCs w:val="22"/>
+          <w:lang w:eastAsia="cs-CZ" w:bidi="ar-SA"/>
+        </w:rPr>
+      </w:pPr>
+      <w:hyperlink w:anchor="_Toc82354843" w:history="1">
+        <w:r>
+          <w:rPr>
+            <w:rStyle w:val="Hypertextovodkaz"/>
+            <w:noProof/>
+          </w:rPr>
+          <w:t>4.3.6</w:t>
+        </w:r>
+        <w:r>
+          <w:rPr>
+            <w:rFonts w:asciiTheme="minorHAnsi" w:eastAsiaTheme="minorEastAsia" w:hAnsiTheme="minorHAnsi" w:cstheme="minorBidi"/>
+            <w:noProof/>
+            <w:sz w:val="22"/>
+            <w:szCs w:val="22"/>
+            <w:lang w:eastAsia="cs-CZ" w:bidi="ar-SA"/>
+          </w:rPr>
+          <w:tab/>
+        </w:r>
+        <w:r>
+          <w:rPr>
+            <w:rStyle w:val="Hypertextovodkaz"/>
+            <w:noProof/>
+          </w:rPr>
+          <w:t>Holoviews</w:t>
+        </w:r>
+        <w:r>
+          <w:rPr>
+            <w:noProof/>
+            <w:webHidden/>
+          </w:rPr>
+          <w:tab/>
+        </w:r>
+        <w:r>
+          <w:rPr>
+            <w:noProof/>
+            <w:webHidden/>
+          </w:rPr>
+          <w:fldChar w:fldCharType="begin"/>
+        </w:r>
+        <w:r>
+          <w:rPr>
+            <w:noProof/>
+            <w:webHidden/>
+          </w:rPr>
+          <w:instrText xml:space="preserve"> PAGEREF _Toc82354843 \h </w:instrText>
+        </w:r>
+        <w:r>
+          <w:rPr>
+            <w:noProof/>
+            <w:webHidden/>
+          </w:rPr>
+        </w:r>
+        <w:r>
+          <w:rPr>
+            <w:noProof/>
+            <w:webHidden/>
+          </w:rPr>
+          <w:fldChar w:fldCharType="separate"/>
+        </w:r>
+        <w:r>
+          <w:rPr>
+            <w:noProof/>
+            <w:webHidden/>
+          </w:rPr>
+          <w:t>4</w:t>
+        </w:r>
+        <w:r>
+          <w:rPr>
+            <w:noProof/>
+            <w:webHidden/>
+          </w:rPr>
+          <w:fldChar w:fldCharType="end"/>
+        </w:r>
+      </w:hyperlink>
+    </w:p>
+    <w:p>
+      <w:pPr>
+        <w:pStyle w:val="Obsah3"/>
+        <w:tabs>
+          <w:tab w:val="left" w:pos="1320"/>
+          <w:tab w:val="right" w:leader="dot" w:pos="8494"/>
+        </w:tabs>
+        <w:rPr>
+          <w:rFonts w:asciiTheme="minorHAnsi" w:eastAsiaTheme="minorEastAsia" w:hAnsiTheme="minorHAnsi" w:cstheme="minorBidi"/>
+          <w:noProof/>
+          <w:sz w:val="22"/>
+          <w:szCs w:val="22"/>
+          <w:lang w:eastAsia="cs-CZ" w:bidi="ar-SA"/>
+        </w:rPr>
+      </w:pPr>
+      <w:hyperlink w:anchor="_Toc82354844" w:history="1">
+        <w:r>
+          <w:rPr>
+            <w:rStyle w:val="Hypertextovodkaz"/>
+            <w:noProof/>
+          </w:rPr>
+          <w:t>4.3.7</w:t>
+        </w:r>
+        <w:r>
+          <w:rPr>
+            <w:rFonts w:asciiTheme="minorHAnsi" w:eastAsiaTheme="minorEastAsia" w:hAnsiTheme="minorHAnsi" w:cstheme="minorBidi"/>
+            <w:noProof/>
+            <w:sz w:val="22"/>
+            <w:szCs w:val="22"/>
+            <w:lang w:eastAsia="cs-CZ" w:bidi="ar-SA"/>
+          </w:rPr>
+          <w:tab/>
+        </w:r>
+        <w:r>
+          <w:rPr>
+            <w:rStyle w:val="Hypertextovodkaz"/>
+            <w:noProof/>
+          </w:rPr>
+          <w:t>MidiTime</w:t>
+        </w:r>
+        <w:r>
+          <w:rPr>
+            <w:noProof/>
+            <w:webHidden/>
+          </w:rPr>
+          <w:tab/>
+        </w:r>
+        <w:r>
+          <w:rPr>
+            <w:noProof/>
+            <w:webHidden/>
+          </w:rPr>
+          <w:fldChar w:fldCharType="begin"/>
+        </w:r>
+        <w:r>
+          <w:rPr>
+            <w:noProof/>
+            <w:webHidden/>
+          </w:rPr>
+          <w:instrText xml:space="preserve"> PAGEREF _Toc82354844 \h </w:instrText>
+        </w:r>
+        <w:r>
+          <w:rPr>
+            <w:noProof/>
+            <w:webHidden/>
+          </w:rPr>
+        </w:r>
+        <w:r>
+          <w:rPr>
+            <w:noProof/>
+            <w:webHidden/>
+          </w:rPr>
+          <w:fldChar w:fldCharType="separate"/>
+        </w:r>
+        <w:r>
+          <w:rPr>
+            <w:noProof/>
+            <w:webHidden/>
+          </w:rPr>
+          <w:t>4</w:t>
+        </w:r>
+        <w:r>
+          <w:rPr>
+            <w:noProof/>
+            <w:webHidden/>
+          </w:rPr>
+          <w:fldChar w:fldCharType="end"/>
+        </w:r>
+      </w:hyperlink>
+    </w:p>
+    <w:p>
+      <w:pPr>
+        <w:pStyle w:val="Obsah3"/>
+        <w:tabs>
+          <w:tab w:val="left" w:pos="1320"/>
+          <w:tab w:val="right" w:leader="dot" w:pos="8494"/>
+        </w:tabs>
+        <w:rPr>
+          <w:rFonts w:asciiTheme="minorHAnsi" w:eastAsiaTheme="minorEastAsia" w:hAnsiTheme="minorHAnsi" w:cstheme="minorBidi"/>
+          <w:noProof/>
+          <w:sz w:val="22"/>
+          <w:szCs w:val="22"/>
+          <w:lang w:eastAsia="cs-CZ" w:bidi="ar-SA"/>
+        </w:rPr>
+      </w:pPr>
+      <w:hyperlink w:anchor="_Toc82354845" w:history="1">
+        <w:r>
+          <w:rPr>
+            <w:rStyle w:val="Hypertextovodkaz"/>
+            <w:noProof/>
+          </w:rPr>
+          <w:t>4.3.8</w:t>
+        </w:r>
+        <w:r>
+          <w:rPr>
+            <w:rFonts w:asciiTheme="minorHAnsi" w:eastAsiaTheme="minorEastAsia" w:hAnsiTheme="minorHAnsi" w:cstheme="minorBidi"/>
+            <w:noProof/>
+            <w:sz w:val="22"/>
+            <w:szCs w:val="22"/>
+            <w:lang w:eastAsia="cs-CZ" w:bidi="ar-SA"/>
+          </w:rPr>
+          <w:tab/>
+        </w:r>
+        <w:r>
+          <w:rPr>
+            <w:rStyle w:val="Hypertextovodkaz"/>
+            <w:noProof/>
+          </w:rPr>
+          <w:t>Geoplotlib</w:t>
+        </w:r>
+        <w:r>
+          <w:rPr>
+            <w:noProof/>
+            <w:webHidden/>
+          </w:rPr>
+          <w:tab/>
+        </w:r>
+        <w:r>
+          <w:rPr>
+            <w:noProof/>
+            <w:webHidden/>
+          </w:rPr>
+          <w:fldChar w:fldCharType="begin"/>
+        </w:r>
+        <w:r>
+          <w:rPr>
+            <w:noProof/>
+            <w:webHidden/>
+          </w:rPr>
+          <w:instrText xml:space="preserve"> PAGEREF _Toc82354845 \h </w:instrText>
+        </w:r>
+        <w:r>
+          <w:rPr>
+            <w:noProof/>
+            <w:webHidden/>
+          </w:rPr>
+        </w:r>
+        <w:r>
+          <w:rPr>
+            <w:noProof/>
+            <w:webHidden/>
+          </w:rPr>
+          <w:fldChar w:fldCharType="separate"/>
+        </w:r>
+        <w:r>
+          <w:rPr>
+            <w:noProof/>
+            <w:webHidden/>
+          </w:rPr>
+          <w:t>4</w:t>
+        </w:r>
+        <w:r>
+          <w:rPr>
+            <w:noProof/>
+            <w:webHidden/>
+          </w:rPr>
+          <w:fldChar w:fldCharType="end"/>
+        </w:r>
+      </w:hyperlink>
+    </w:p>
+    <w:p>
+      <w:pPr>
+        <w:pStyle w:val="Obsah3"/>
+        <w:tabs>
+          <w:tab w:val="left" w:pos="1320"/>
+          <w:tab w:val="right" w:leader="dot" w:pos="8494"/>
+        </w:tabs>
+        <w:rPr>
+          <w:rFonts w:asciiTheme="minorHAnsi" w:eastAsiaTheme="minorEastAsia" w:hAnsiTheme="minorHAnsi" w:cstheme="minorBidi"/>
+          <w:noProof/>
+          <w:sz w:val="22"/>
+          <w:szCs w:val="22"/>
+          <w:lang w:eastAsia="cs-CZ" w:bidi="ar-SA"/>
+        </w:rPr>
+      </w:pPr>
+      <w:hyperlink w:anchor="_Toc82354846" w:history="1">
+        <w:r>
+          <w:rPr>
+            <w:rStyle w:val="Hypertextovodkaz"/>
+            <w:noProof/>
+          </w:rPr>
+          <w:t>4.3.9</w:t>
+        </w:r>
+        <w:r>
+          <w:rPr>
+            <w:rFonts w:asciiTheme="minorHAnsi" w:eastAsiaTheme="minorEastAsia" w:hAnsiTheme="minorHAnsi" w:cstheme="minorBidi"/>
+            <w:noProof/>
+            <w:sz w:val="22"/>
+            <w:szCs w:val="22"/>
+            <w:lang w:eastAsia="cs-CZ" w:bidi="ar-SA"/>
+          </w:rPr>
+          <w:tab/>
+        </w:r>
+        <w:r>
+          <w:rPr>
+            <w:rStyle w:val="Hypertextovodkaz"/>
+            <w:noProof/>
+          </w:rPr>
+          <w:t>WordCloud</w:t>
+        </w:r>
+        <w:r>
+          <w:rPr>
+            <w:noProof/>
+            <w:webHidden/>
+          </w:rPr>
+          <w:tab/>
+        </w:r>
+        <w:r>
+          <w:rPr>
+            <w:noProof/>
+            <w:webHidden/>
+          </w:rPr>
+          <w:fldChar w:fldCharType="begin"/>
+        </w:r>
+        <w:r>
+          <w:rPr>
+            <w:noProof/>
+            <w:webHidden/>
+          </w:rPr>
+          <w:instrText xml:space="preserve"> PAGEREF _Toc82354846 \h </w:instrText>
+        </w:r>
+        <w:r>
+          <w:rPr>
+            <w:noProof/>
+            <w:webHidden/>
+          </w:rPr>
+        </w:r>
+        <w:r>
+          <w:rPr>
+            <w:noProof/>
+            <w:webHidden/>
+          </w:rPr>
+          <w:fldChar w:fldCharType="separate"/>
+        </w:r>
+        <w:r>
+          <w:rPr>
+            <w:noProof/>
+            <w:webHidden/>
+          </w:rPr>
+          <w:t>4</w:t>
+        </w:r>
+        <w:r>
+          <w:rPr>
+            <w:noProof/>
+            <w:webHidden/>
+          </w:rPr>
+          <w:fldChar w:fldCharType="end"/>
+        </w:r>
+      </w:hyperlink>
+    </w:p>
+    <w:p>
+      <w:pPr>
+        <w:pStyle w:val="Obsah2"/>
+        <w:tabs>
+          <w:tab w:val="left" w:pos="880"/>
+          <w:tab w:val="right" w:leader="dot" w:pos="8494"/>
+        </w:tabs>
+        <w:rPr>
+          <w:rFonts w:asciiTheme="minorHAnsi" w:eastAsiaTheme="minorEastAsia" w:hAnsiTheme="minorHAnsi" w:cstheme="minorBidi"/>
+          <w:noProof/>
+          <w:sz w:val="22"/>
+          <w:szCs w:val="22"/>
+          <w:lang w:eastAsia="cs-CZ" w:bidi="ar-SA"/>
+        </w:rPr>
+      </w:pPr>
+      <w:hyperlink w:anchor="_Toc82354847" w:history="1">
+        <w:r>
+          <w:rPr>
+            <w:rStyle w:val="Hypertextovodkaz"/>
+            <w:noProof/>
+          </w:rPr>
+          <w:t>4.4</w:t>
+        </w:r>
+        <w:r>
+          <w:rPr>
+            <w:rFonts w:asciiTheme="minorHAnsi" w:eastAsiaTheme="minorEastAsia" w:hAnsiTheme="minorHAnsi" w:cstheme="minorBidi"/>
+            <w:noProof/>
+            <w:sz w:val="22"/>
+            <w:szCs w:val="22"/>
+            <w:lang w:eastAsia="cs-CZ" w:bidi="ar-SA"/>
+          </w:rPr>
+          <w:tab/>
+        </w:r>
+        <w:r>
+          <w:rPr>
+            <w:rStyle w:val="Hypertextovodkaz"/>
+            <w:noProof/>
+          </w:rPr>
+          <w:t>Způsoby získávání dat</w:t>
+        </w:r>
+        <w:r>
+          <w:rPr>
+            <w:noProof/>
+            <w:webHidden/>
+          </w:rPr>
+          <w:tab/>
+        </w:r>
+        <w:r>
+          <w:rPr>
+            <w:noProof/>
+            <w:webHidden/>
+          </w:rPr>
+          <w:fldChar w:fldCharType="begin"/>
+        </w:r>
+        <w:r>
+          <w:rPr>
+            <w:noProof/>
+            <w:webHidden/>
+          </w:rPr>
+          <w:instrText xml:space="preserve"> PAGEREF _Toc82354847 \h </w:instrText>
+        </w:r>
+        <w:r>
+          <w:rPr>
+            <w:noProof/>
+            <w:webHidden/>
+          </w:rPr>
+        </w:r>
+        <w:r>
+          <w:rPr>
+            <w:noProof/>
+            <w:webHidden/>
+          </w:rPr>
+          <w:fldChar w:fldCharType="separate"/>
+        </w:r>
+        <w:r>
+          <w:rPr>
+            <w:noProof/>
+            <w:webHidden/>
+          </w:rPr>
+          <w:t>4</w:t>
+        </w:r>
+        <w:r>
+          <w:rPr>
+            <w:noProof/>
+            <w:webHidden/>
+          </w:rPr>
+          <w:fldChar w:fldCharType="end"/>
+        </w:r>
+      </w:hyperlink>
+    </w:p>
+    <w:p>
+      <w:pPr>
+        <w:pStyle w:val="Obsah3"/>
+        <w:tabs>
+          <w:tab w:val="right" w:leader="dot" w:pos="8494"/>
+        </w:tabs>
+        <w:rPr>
+          <w:rFonts w:asciiTheme="minorHAnsi" w:eastAsiaTheme="minorEastAsia" w:hAnsiTheme="minorHAnsi" w:cstheme="minorBidi"/>
+          <w:noProof/>
+          <w:sz w:val="22"/>
+          <w:szCs w:val="22"/>
+          <w:lang w:eastAsia="cs-CZ" w:bidi="ar-SA"/>
+        </w:rPr>
+      </w:pPr>
+      <w:hyperlink w:anchor="_Toc82354848" w:history="1">
+        <w:r>
+          <w:rPr>
+            <w:rStyle w:val="Hypertextovodkaz"/>
+            <w:noProof/>
+          </w:rPr>
+          <w:t>4.4.1</w:t>
+        </w:r>
+        <w:r>
+          <w:rPr>
+            <w:noProof/>
+            <w:webHidden/>
+          </w:rPr>
+          <w:tab/>
+        </w:r>
+        <w:r>
+          <w:rPr>
+            <w:noProof/>
+            <w:webHidden/>
+          </w:rPr>
+          <w:fldChar w:fldCharType="begin"/>
+        </w:r>
+        <w:r>
+          <w:rPr>
+            <w:noProof/>
+            <w:webHidden/>
+          </w:rPr>
+          <w:instrText xml:space="preserve"> PAGEREF _Toc82354848 \h </w:instrText>
+        </w:r>
+        <w:r>
+          <w:rPr>
+            <w:noProof/>
+            <w:webHidden/>
+          </w:rPr>
+        </w:r>
+        <w:r>
+          <w:rPr>
+            <w:noProof/>
+            <w:webHidden/>
+          </w:rPr>
+          <w:fldChar w:fldCharType="separate"/>
+        </w:r>
+        <w:r>
+          <w:rPr>
+            <w:noProof/>
+            <w:webHidden/>
+          </w:rPr>
+          <w:t>4</w:t>
+        </w:r>
+        <w:r>
+          <w:rPr>
+            <w:noProof/>
+            <w:webHidden/>
+          </w:rPr>
+          <w:fldChar w:fldCharType="end"/>
+        </w:r>
+      </w:hyperlink>
+    </w:p>
+    <w:p>
+      <w:pPr>
+        <w:pStyle w:val="Obsah2"/>
+        <w:tabs>
+          <w:tab w:val="left" w:pos="880"/>
+          <w:tab w:val="right" w:leader="dot" w:pos="8494"/>
+        </w:tabs>
+        <w:rPr>
+          <w:rFonts w:asciiTheme="minorHAnsi" w:eastAsiaTheme="minorEastAsia" w:hAnsiTheme="minorHAnsi" w:cstheme="minorBidi"/>
+          <w:noProof/>
+          <w:sz w:val="22"/>
+          <w:szCs w:val="22"/>
+          <w:lang w:eastAsia="cs-CZ" w:bidi="ar-SA"/>
+        </w:rPr>
+      </w:pPr>
+      <w:hyperlink w:anchor="_Toc82354849" w:history="1">
+        <w:r>
+          <w:rPr>
+            <w:rStyle w:val="Hypertextovodkaz"/>
+            <w:noProof/>
+          </w:rPr>
+          <w:t>4.5</w:t>
+        </w:r>
+        <w:r>
+          <w:rPr>
+            <w:rFonts w:asciiTheme="minorHAnsi" w:eastAsiaTheme="minorEastAsia" w:hAnsiTheme="minorHAnsi" w:cstheme="minorBidi"/>
+            <w:noProof/>
+            <w:sz w:val="22"/>
+            <w:szCs w:val="22"/>
+            <w:lang w:eastAsia="cs-CZ" w:bidi="ar-SA"/>
+          </w:rPr>
+          <w:tab/>
+        </w:r>
+        <w:r>
+          <w:rPr>
+            <w:rStyle w:val="Hypertextovodkaz"/>
+            <w:noProof/>
+          </w:rPr>
+          <w:t>Způsoby zpracování dat?</w:t>
+        </w:r>
+        <w:r>
+          <w:rPr>
+            <w:noProof/>
+            <w:webHidden/>
+          </w:rPr>
+          <w:tab/>
+        </w:r>
+        <w:r>
+          <w:rPr>
+            <w:noProof/>
+            <w:webHidden/>
+          </w:rPr>
+          <w:fldChar w:fldCharType="begin"/>
+        </w:r>
+        <w:r>
+          <w:rPr>
+            <w:noProof/>
+            <w:webHidden/>
+          </w:rPr>
+          <w:instrText xml:space="preserve"> PAGEREF _Toc82354849 \h </w:instrText>
+        </w:r>
+        <w:r>
+          <w:rPr>
+            <w:noProof/>
+            <w:webHidden/>
+          </w:rPr>
+        </w:r>
+        <w:r>
+          <w:rPr>
+            <w:noProof/>
+            <w:webHidden/>
+          </w:rPr>
+          <w:fldChar w:fldCharType="separate"/>
+        </w:r>
+        <w:r>
+          <w:rPr>
+            <w:noProof/>
+            <w:webHidden/>
+          </w:rPr>
+          <w:t>4</w:t>
         </w:r>
         <w:r>
           <w:rPr>
@@ -1437,7 +2859,7 @@
           <w:lang w:eastAsia="cs-CZ" w:bidi="ar-SA"/>
         </w:rPr>
       </w:pPr>
-      <w:hyperlink w:anchor="_Toc348517257" w:history="1">
+      <w:hyperlink w:anchor="_Toc82354850" w:history="1">
         <w:r>
           <w:rPr>
             <w:rStyle w:val="Hypertextovodkaz"/>
@@ -1460,7 +2882,7 @@
             <w:rStyle w:val="Hypertextovodkaz"/>
             <w:noProof/>
           </w:rPr>
-          <w:t>Shrnutí výsledků</w:t>
+          <w:t>Praktická část</w:t>
         </w:r>
         <w:r>
           <w:rPr>
@@ -1481,7 +2903,7 @@
             <w:noProof/>
             <w:webHidden/>
           </w:rPr>
-          <w:instrText xml:space="preserve"> PAGEREF _Toc348517257 \h </w:instrText>
+          <w:instrText xml:space="preserve"> PAGEREF _Toc82354850 \h </w:instrText>
         </w:r>
         <w:r>
           <w:rPr>
@@ -1501,7 +2923,277 @@
             <w:noProof/>
             <w:webHidden/>
           </w:rPr>
-          <w:t>3</w:t>
+          <w:t>5</w:t>
+        </w:r>
+        <w:r>
+          <w:rPr>
+            <w:noProof/>
+            <w:webHidden/>
+          </w:rPr>
+          <w:fldChar w:fldCharType="end"/>
+        </w:r>
+      </w:hyperlink>
+    </w:p>
+    <w:p>
+      <w:pPr>
+        <w:pStyle w:val="Obsah2"/>
+        <w:tabs>
+          <w:tab w:val="left" w:pos="880"/>
+          <w:tab w:val="right" w:leader="dot" w:pos="8494"/>
+        </w:tabs>
+        <w:rPr>
+          <w:rFonts w:asciiTheme="minorHAnsi" w:eastAsiaTheme="minorEastAsia" w:hAnsiTheme="minorHAnsi" w:cstheme="minorBidi"/>
+          <w:noProof/>
+          <w:sz w:val="22"/>
+          <w:szCs w:val="22"/>
+          <w:lang w:eastAsia="cs-CZ" w:bidi="ar-SA"/>
+        </w:rPr>
+      </w:pPr>
+      <w:hyperlink w:anchor="_Toc82354851" w:history="1">
+        <w:r>
+          <w:rPr>
+            <w:rStyle w:val="Hypertextovodkaz"/>
+            <w:noProof/>
+          </w:rPr>
+          <w:t>5.1</w:t>
+        </w:r>
+        <w:r>
+          <w:rPr>
+            <w:rFonts w:asciiTheme="minorHAnsi" w:eastAsiaTheme="minorEastAsia" w:hAnsiTheme="minorHAnsi" w:cstheme="minorBidi"/>
+            <w:noProof/>
+            <w:sz w:val="22"/>
+            <w:szCs w:val="22"/>
+            <w:lang w:eastAsia="cs-CZ" w:bidi="ar-SA"/>
+          </w:rPr>
+          <w:tab/>
+        </w:r>
+        <w:r>
+          <w:rPr>
+            <w:rStyle w:val="Hypertextovodkaz"/>
+            <w:noProof/>
+          </w:rPr>
+          <w:t>Vytvořené vizualizace</w:t>
+        </w:r>
+        <w:r>
+          <w:rPr>
+            <w:noProof/>
+            <w:webHidden/>
+          </w:rPr>
+          <w:tab/>
+        </w:r>
+        <w:r>
+          <w:rPr>
+            <w:noProof/>
+            <w:webHidden/>
+          </w:rPr>
+          <w:fldChar w:fldCharType="begin"/>
+        </w:r>
+        <w:r>
+          <w:rPr>
+            <w:noProof/>
+            <w:webHidden/>
+          </w:rPr>
+          <w:instrText xml:space="preserve"> PAGEREF _Toc82354851 \h </w:instrText>
+        </w:r>
+        <w:r>
+          <w:rPr>
+            <w:noProof/>
+            <w:webHidden/>
+          </w:rPr>
+        </w:r>
+        <w:r>
+          <w:rPr>
+            <w:noProof/>
+            <w:webHidden/>
+          </w:rPr>
+          <w:fldChar w:fldCharType="separate"/>
+        </w:r>
+        <w:r>
+          <w:rPr>
+            <w:noProof/>
+            <w:webHidden/>
+          </w:rPr>
+          <w:t>5</w:t>
+        </w:r>
+        <w:r>
+          <w:rPr>
+            <w:noProof/>
+            <w:webHidden/>
+          </w:rPr>
+          <w:fldChar w:fldCharType="end"/>
+        </w:r>
+      </w:hyperlink>
+    </w:p>
+    <w:p>
+      <w:pPr>
+        <w:pStyle w:val="Obsah2"/>
+        <w:tabs>
+          <w:tab w:val="left" w:pos="880"/>
+          <w:tab w:val="right" w:leader="dot" w:pos="8494"/>
+        </w:tabs>
+        <w:rPr>
+          <w:rFonts w:asciiTheme="minorHAnsi" w:eastAsiaTheme="minorEastAsia" w:hAnsiTheme="minorHAnsi" w:cstheme="minorBidi"/>
+          <w:noProof/>
+          <w:sz w:val="22"/>
+          <w:szCs w:val="22"/>
+          <w:lang w:eastAsia="cs-CZ" w:bidi="ar-SA"/>
+        </w:rPr>
+      </w:pPr>
+      <w:hyperlink w:anchor="_Toc82354852" w:history="1">
+        <w:r>
+          <w:rPr>
+            <w:rStyle w:val="Hypertextovodkaz"/>
+            <w:noProof/>
+          </w:rPr>
+          <w:t>5.2</w:t>
+        </w:r>
+        <w:r>
+          <w:rPr>
+            <w:rFonts w:asciiTheme="minorHAnsi" w:eastAsiaTheme="minorEastAsia" w:hAnsiTheme="minorHAnsi" w:cstheme="minorBidi"/>
+            <w:noProof/>
+            <w:sz w:val="22"/>
+            <w:szCs w:val="22"/>
+            <w:lang w:eastAsia="cs-CZ" w:bidi="ar-SA"/>
+          </w:rPr>
+          <w:tab/>
+        </w:r>
+        <w:r>
+          <w:rPr>
+            <w:rStyle w:val="Hypertextovodkaz"/>
+            <w:noProof/>
+          </w:rPr>
+          <w:t>STAG projekt?</w:t>
+        </w:r>
+        <w:r>
+          <w:rPr>
+            <w:noProof/>
+            <w:webHidden/>
+          </w:rPr>
+          <w:tab/>
+        </w:r>
+        <w:r>
+          <w:rPr>
+            <w:noProof/>
+            <w:webHidden/>
+          </w:rPr>
+          <w:fldChar w:fldCharType="begin"/>
+        </w:r>
+        <w:r>
+          <w:rPr>
+            <w:noProof/>
+            <w:webHidden/>
+          </w:rPr>
+          <w:instrText xml:space="preserve"> PAGEREF _Toc82354852 \h </w:instrText>
+        </w:r>
+        <w:r>
+          <w:rPr>
+            <w:noProof/>
+            <w:webHidden/>
+          </w:rPr>
+        </w:r>
+        <w:r>
+          <w:rPr>
+            <w:noProof/>
+            <w:webHidden/>
+          </w:rPr>
+          <w:fldChar w:fldCharType="separate"/>
+        </w:r>
+        <w:r>
+          <w:rPr>
+            <w:noProof/>
+            <w:webHidden/>
+          </w:rPr>
+          <w:t>5</w:t>
+        </w:r>
+        <w:r>
+          <w:rPr>
+            <w:noProof/>
+            <w:webHidden/>
+          </w:rPr>
+          <w:fldChar w:fldCharType="end"/>
+        </w:r>
+      </w:hyperlink>
+    </w:p>
+    <w:p>
+      <w:pPr>
+        <w:pStyle w:val="Obsah3"/>
+        <w:tabs>
+          <w:tab w:val="left" w:pos="1320"/>
+          <w:tab w:val="right" w:leader="dot" w:pos="8494"/>
+        </w:tabs>
+        <w:rPr>
+          <w:rFonts w:asciiTheme="minorHAnsi" w:eastAsiaTheme="minorEastAsia" w:hAnsiTheme="minorHAnsi" w:cstheme="minorBidi"/>
+          <w:noProof/>
+          <w:sz w:val="22"/>
+          <w:szCs w:val="22"/>
+          <w:lang w:eastAsia="cs-CZ" w:bidi="ar-SA"/>
+        </w:rPr>
+      </w:pPr>
+      <w:hyperlink w:anchor="_Toc82354853" w:history="1">
+        <w:r>
+          <w:rPr>
+            <w:rStyle w:val="Hypertextovodkaz"/>
+            <w:noProof/>
+          </w:rPr>
+          <w:t>5.2.1</w:t>
+        </w:r>
+        <w:r>
+          <w:rPr>
+            <w:rFonts w:asciiTheme="minorHAnsi" w:eastAsiaTheme="minorEastAsia" w:hAnsiTheme="minorHAnsi" w:cstheme="minorBidi"/>
+            <w:noProof/>
+            <w:sz w:val="22"/>
+            <w:szCs w:val="22"/>
+            <w:lang w:eastAsia="cs-CZ" w:bidi="ar-SA"/>
+          </w:rPr>
+          <w:tab/>
+        </w:r>
+        <w:r>
+          <w:rPr>
+            <w:rStyle w:val="Hypertextovodkaz"/>
+            <w:noProof/>
+          </w:rPr>
+          <w:t>Podřazená podkapitola</w:t>
+        </w:r>
+        <w:r>
+          <w:rPr>
+            <w:noProof/>
+            <w:webHidden/>
+          </w:rPr>
+          <w:tab/>
+        </w:r>
+        <w:r>
+          <w:rPr>
+            <w:noProof/>
+            <w:webHidden/>
+          </w:rPr>
+          <w:fldChar w:fldCharType="begin"/>
+        </w:r>
+        <w:r>
+          <w:rPr>
+            <w:noProof/>
+            <w:webHidden/>
+          </w:rPr>
+          <w:instrText xml:space="preserve"> PAGEREF _Toc82354853 \h </w:instrText>
+        </w:r>
+        <w:r>
+          <w:rPr>
+            <w:noProof/>
+            <w:webHidden/>
+          </w:rPr>
+        </w:r>
+        <w:r>
+          <w:rPr>
+            <w:noProof/>
+            <w:webHidden/>
+          </w:rPr>
+          <w:fldChar w:fldCharType="separate"/>
+        </w:r>
+        <w:r>
+          <w:rPr>
+            <w:noProof/>
+            <w:webHidden/>
+          </w:rPr>
+          <w:t>6</w:t>
         </w:r>
         <w:r>
           <w:rPr>
@@ -1527,7 +3219,7 @@
           <w:lang w:eastAsia="cs-CZ" w:bidi="ar-SA"/>
         </w:rPr>
       </w:pPr>
-      <w:hyperlink w:anchor="_Toc348517258" w:history="1">
+      <w:hyperlink w:anchor="_Toc82354854" w:history="1">
         <w:r>
           <w:rPr>
             <w:rStyle w:val="Hypertextovodkaz"/>
@@ -1550,7 +3242,7 @@
             <w:rStyle w:val="Hypertextovodkaz"/>
             <w:noProof/>
           </w:rPr>
-          <w:t>Závěry a doporučení</w:t>
+          <w:t>Shrnutí výsledků</w:t>
         </w:r>
         <w:r>
           <w:rPr>
@@ -1571,7 +3263,7 @@
             <w:noProof/>
             <w:webHidden/>
           </w:rPr>
-          <w:instrText xml:space="preserve"> PAGEREF _Toc348517258 \h </w:instrText>
+          <w:instrText xml:space="preserve"> PAGEREF _Toc82354854 \h </w:instrText>
         </w:r>
         <w:r>
           <w:rPr>
@@ -1591,7 +3283,7 @@
             <w:noProof/>
             <w:webHidden/>
           </w:rPr>
-          <w:t>3</w:t>
+          <w:t>7</w:t>
         </w:r>
         <w:r>
           <w:rPr>
@@ -1617,7 +3309,7 @@
           <w:lang w:eastAsia="cs-CZ" w:bidi="ar-SA"/>
         </w:rPr>
       </w:pPr>
-      <w:hyperlink w:anchor="_Toc348517259" w:history="1">
+      <w:hyperlink w:anchor="_Toc82354855" w:history="1">
         <w:r>
           <w:rPr>
             <w:rStyle w:val="Hypertextovodkaz"/>
@@ -1640,7 +3332,7 @@
             <w:rStyle w:val="Hypertextovodkaz"/>
             <w:noProof/>
           </w:rPr>
-          <w:t>Seznam použité literatury</w:t>
+          <w:t>Závěry a doporučení</w:t>
         </w:r>
         <w:r>
           <w:rPr>
@@ -1661,7 +3353,7 @@
             <w:noProof/>
             <w:webHidden/>
           </w:rPr>
-          <w:instrText xml:space="preserve"> PAGEREF _Toc348517259 \h </w:instrText>
+          <w:instrText xml:space="preserve"> PAGEREF _Toc82354855 \h </w:instrText>
         </w:r>
         <w:r>
           <w:rPr>
@@ -1681,7 +3373,7 @@
             <w:noProof/>
             <w:webHidden/>
           </w:rPr>
-          <w:t>3</w:t>
+          <w:t>8</w:t>
         </w:r>
         <w:r>
           <w:rPr>
@@ -1707,7 +3399,7 @@
           <w:lang w:eastAsia="cs-CZ" w:bidi="ar-SA"/>
         </w:rPr>
       </w:pPr>
-      <w:hyperlink w:anchor="_Toc348517260" w:history="1">
+      <w:hyperlink w:anchor="_Toc82354856" w:history="1">
         <w:r>
           <w:rPr>
             <w:rStyle w:val="Hypertextovodkaz"/>
@@ -1730,6 +3422,96 @@
             <w:rStyle w:val="Hypertextovodkaz"/>
             <w:noProof/>
           </w:rPr>
+          <w:t>Seznam použité literatury</w:t>
+        </w:r>
+        <w:r>
+          <w:rPr>
+            <w:noProof/>
+            <w:webHidden/>
+          </w:rPr>
+          <w:tab/>
+        </w:r>
+        <w:r>
+          <w:rPr>
+            <w:noProof/>
+            <w:webHidden/>
+          </w:rPr>
+          <w:fldChar w:fldCharType="begin"/>
+        </w:r>
+        <w:r>
+          <w:rPr>
+            <w:noProof/>
+            <w:webHidden/>
+          </w:rPr>
+          <w:instrText xml:space="preserve"> PAGEREF _Toc82354856 \h </w:instrText>
+        </w:r>
+        <w:r>
+          <w:rPr>
+            <w:noProof/>
+            <w:webHidden/>
+          </w:rPr>
+        </w:r>
+        <w:r>
+          <w:rPr>
+            <w:noProof/>
+            <w:webHidden/>
+          </w:rPr>
+          <w:fldChar w:fldCharType="separate"/>
+        </w:r>
+        <w:r>
+          <w:rPr>
+            <w:noProof/>
+            <w:webHidden/>
+          </w:rPr>
+          <w:t>9</w:t>
+        </w:r>
+        <w:r>
+          <w:rPr>
+            <w:noProof/>
+            <w:webHidden/>
+          </w:rPr>
+          <w:fldChar w:fldCharType="end"/>
+        </w:r>
+      </w:hyperlink>
+    </w:p>
+    <w:p>
+      <w:pPr>
+        <w:pStyle w:val="Obsah1"/>
+        <w:tabs>
+          <w:tab w:val="left" w:pos="480"/>
+          <w:tab w:val="right" w:leader="dot" w:pos="8494"/>
+        </w:tabs>
+        <w:rPr>
+          <w:rFonts w:asciiTheme="minorHAnsi" w:eastAsiaTheme="minorEastAsia" w:hAnsiTheme="minorHAnsi" w:cstheme="minorBidi"/>
+          <w:noProof/>
+          <w:sz w:val="22"/>
+          <w:szCs w:val="22"/>
+          <w:lang w:eastAsia="cs-CZ" w:bidi="ar-SA"/>
+        </w:rPr>
+      </w:pPr>
+      <w:hyperlink w:anchor="_Toc82354857" w:history="1">
+        <w:r>
+          <w:rPr>
+            <w:rStyle w:val="Hypertextovodkaz"/>
+            <w:noProof/>
+          </w:rPr>
+          <w:t>9</w:t>
+        </w:r>
+        <w:r>
+          <w:rPr>
+            <w:rFonts w:asciiTheme="minorHAnsi" w:eastAsiaTheme="minorEastAsia" w:hAnsiTheme="minorHAnsi" w:cstheme="minorBidi"/>
+            <w:noProof/>
+            <w:sz w:val="22"/>
+            <w:szCs w:val="22"/>
+            <w:lang w:eastAsia="cs-CZ" w:bidi="ar-SA"/>
+          </w:rPr>
+          <w:tab/>
+        </w:r>
+        <w:r>
+          <w:rPr>
+            <w:rStyle w:val="Hypertextovodkaz"/>
+            <w:noProof/>
+          </w:rPr>
           <w:t>Přílohy</w:t>
         </w:r>
         <w:r>
@@ -1751,7 +3533,7 @@
             <w:noProof/>
             <w:webHidden/>
           </w:rPr>
-          <w:instrText xml:space="preserve"> PAGEREF _Toc348517260 \h </w:instrText>
+          <w:instrText xml:space="preserve"> PAGEREF _Toc82354857 \h </w:instrText>
         </w:r>
         <w:r>
           <w:rPr>
@@ -1771,7 +3553,7 @@
             <w:noProof/>
             <w:webHidden/>
           </w:rPr>
-          <w:t>3</w:t>
+          <w:t>10</w:t>
         </w:r>
         <w:r>
           <w:rPr>
@@ -2013,7 +3795,7 @@
       <w:pPr>
         <w:pStyle w:val="Nadpis1"/>
       </w:pPr>
-      <w:bookmarkStart w:id="2" w:name="_Toc348517251"/>
+      <w:bookmarkStart w:id="2" w:name="_Toc82354828"/>
       <w:r>
         <w:lastRenderedPageBreak/>
         <w:t>Úvod</w:t>
@@ -2052,7 +3834,7 @@
       <w:pPr>
         <w:pStyle w:val="Nadpis1"/>
       </w:pPr>
-      <w:bookmarkStart w:id="3" w:name="_Toc348517252"/>
+      <w:bookmarkStart w:id="3" w:name="_Toc82354829"/>
       <w:r>
         <w:lastRenderedPageBreak/>
         <w:t>Cíl práce</w:t>
@@ -2122,7 +3904,7 @@
       <w:pPr>
         <w:pStyle w:val="Nadpis1"/>
       </w:pPr>
-      <w:bookmarkStart w:id="4" w:name="_Toc348517253"/>
+      <w:bookmarkStart w:id="4" w:name="_Toc82354830"/>
       <w:r>
         <w:lastRenderedPageBreak/>
         <w:t>Metodika zpracování</w:t>
@@ -2184,66 +3966,339 @@
       <w:pPr>
         <w:pStyle w:val="Nadpis1"/>
       </w:pPr>
+      <w:bookmarkStart w:id="5" w:name="_Toc82354831"/>
       <w:r>
         <w:lastRenderedPageBreak/>
         <w:t>Teoretická část</w:t>
       </w:r>
+      <w:bookmarkEnd w:id="5"/>
     </w:p>
     <w:p>
       <w:pPr>
         <w:pStyle w:val="Nadpis2"/>
       </w:pPr>
+      <w:bookmarkStart w:id="6" w:name="_Toc82354832"/>
       <w:r>
         <w:t>Jazyk Python</w:t>
       </w:r>
+      <w:bookmarkEnd w:id="6"/>
     </w:p>
     <w:p>
       <w:pPr>
         <w:pStyle w:val="Nadpis2"/>
       </w:pPr>
+      <w:bookmarkStart w:id="7" w:name="_Toc82354833"/>
       <w:r>
         <w:t>Vizualizace</w:t>
       </w:r>
+      <w:bookmarkEnd w:id="7"/>
     </w:p>
     <w:p>
       <w:pPr>
         <w:pStyle w:val="Nadpis3"/>
       </w:pPr>
+      <w:bookmarkStart w:id="8" w:name="_Toc82354834"/>
       <w:r>
         <w:t>Vizualizace obecně</w:t>
       </w:r>
+      <w:bookmarkEnd w:id="8"/>
+    </w:p>
+    <w:p>
+      <w:r>
+        <w:t xml:space="preserve">Definice pojmu „vizualizace dat/informací“ není až tak jednoznačná a jednoduchá, jak by se na první pohled mohlo zdát. </w:t>
+      </w:r>
+    </w:p>
+    <w:p>
+      <w:r>
+        <w:t>Kniha</w:t>
+      </w:r>
+      <w:r>
+        <w:t xml:space="preserve"> „</w:t>
+      </w:r>
+      <w:proofErr w:type="spellStart"/>
+      <w:r>
+        <w:t>Lecture</w:t>
+      </w:r>
+      <w:proofErr w:type="spellEnd"/>
+      <w:r>
+        <w:t xml:space="preserve"> Notes in </w:t>
+      </w:r>
+      <w:proofErr w:type="spellStart"/>
+      <w:r>
+        <w:t>Computer</w:t>
+      </w:r>
+      <w:proofErr w:type="spellEnd"/>
+      <w:r>
+        <w:t xml:space="preserve"> Science</w:t>
+      </w:r>
+      <w:r>
+        <w:t>“ z roku 1970</w:t>
+      </w:r>
+      <w:r>
+        <w:t xml:space="preserve"> popisuje, že</w:t>
+      </w:r>
+      <w:r>
+        <w:t xml:space="preserve"> </w:t>
+      </w:r>
+      <w:r>
+        <w:t>„</w:t>
+      </w:r>
+      <w:r>
+        <w:rPr>
+          <w:i/>
+          <w:iCs/>
+        </w:rPr>
+        <w:t>Vizualizace informací využívá počítačové grafiky a interakce</w:t>
+      </w:r>
+      <w:r>
+        <w:rPr>
+          <w:i/>
+          <w:iCs/>
+        </w:rPr>
+        <w:t>, aby napomohla lidem v řešení problémů</w:t>
+      </w:r>
+      <w:r>
+        <w:t>“</w:t>
+      </w:r>
+      <w:r>
+        <w:t xml:space="preserve"> [1]</w:t>
+      </w:r>
+      <w:r>
+        <w:t xml:space="preserve">. </w:t>
+      </w:r>
+      <w:r>
+        <w:t>Vizualizace však nemusí nutně sloužit pouze k tomuto účelu, může najít uplatnění například ve výuce matematiky, kde „</w:t>
+      </w:r>
+      <w:r>
+        <w:rPr>
+          <w:i/>
+          <w:iCs/>
+        </w:rPr>
+        <w:t>Matematické koncepty, jako čísla, funkce, nebo vektory […] nejsou součástí intuitivního chápání, tak jako reálné fyzické objekty</w:t>
+      </w:r>
+      <w:r>
+        <w:t>“</w:t>
+      </w:r>
+      <w:r>
+        <w:t xml:space="preserve"> [2]</w:t>
+      </w:r>
+      <w:r>
+        <w:t>.</w:t>
+      </w:r>
+      <w:r>
+        <w:t xml:space="preserve"> </w:t>
+      </w:r>
+      <w:r>
+        <w:t>V</w:t>
+      </w:r>
+      <w:r>
+        <w:t>izualizací je však možné pochopení těchto konceptů studentům usnadnit</w:t>
+      </w:r>
+      <w:r>
+        <w:t>.</w:t>
+      </w:r>
+      <w:r>
+        <w:t xml:space="preserve"> „</w:t>
+      </w:r>
+      <w:r>
+        <w:rPr>
+          <w:i/>
+          <w:iCs/>
+        </w:rPr>
+        <w:t>Informační vizualizace nabízí možnost snáze a lépe ukázat klasické vizuální reprezentace matematických formátů, ale také je obohatit o prvky pohybu a interaktivity</w:t>
+      </w:r>
+      <w:r>
+        <w:rPr>
+          <w:i/>
+          <w:iCs/>
+        </w:rPr>
+        <w:t xml:space="preserve"> </w:t>
+      </w:r>
+      <w:r>
+        <w:rPr>
+          <w:i/>
+          <w:iCs/>
+        </w:rPr>
+        <w:t>[…] inf</w:t>
+      </w:r>
+      <w:r>
+        <w:rPr>
+          <w:i/>
+          <w:iCs/>
+        </w:rPr>
+        <w:t>ormační vizualizace tedy plní didaktické funkce nezbytné pro výuku matematiky.</w:t>
+      </w:r>
+      <w:r>
+        <w:t>“</w:t>
+      </w:r>
+      <w:r>
+        <w:t xml:space="preserve"> [2]</w:t>
+      </w:r>
+      <w:r>
+        <w:t xml:space="preserve"> </w:t>
+      </w:r>
+    </w:p>
+    <w:p>
+      <w:r>
+        <w:t>Vizualizace však může plnit i dekorativní roli</w:t>
+      </w:r>
+      <w:r>
+        <w:t xml:space="preserve">, </w:t>
+      </w:r>
+      <w:proofErr w:type="spellStart"/>
+      <w:r>
+        <w:t>Lorène</w:t>
+      </w:r>
+      <w:proofErr w:type="spellEnd"/>
+      <w:r>
+        <w:t xml:space="preserve"> </w:t>
+      </w:r>
+      <w:proofErr w:type="spellStart"/>
+      <w:r>
+        <w:t>Fauvelle</w:t>
+      </w:r>
+      <w:proofErr w:type="spellEnd"/>
+      <w:r>
+        <w:t xml:space="preserve"> v článku „</w:t>
+      </w:r>
+      <w:r>
+        <w:t xml:space="preserve">Data </w:t>
+      </w:r>
+      <w:proofErr w:type="spellStart"/>
+      <w:r>
+        <w:t>visualization</w:t>
+      </w:r>
+      <w:proofErr w:type="spellEnd"/>
+      <w:r>
+        <w:t xml:space="preserve">: </w:t>
+      </w:r>
+      <w:proofErr w:type="spellStart"/>
+      <w:r>
+        <w:t>definition</w:t>
+      </w:r>
+      <w:proofErr w:type="spellEnd"/>
+      <w:r>
+        <w:t xml:space="preserve">, </w:t>
+      </w:r>
+      <w:proofErr w:type="spellStart"/>
+      <w:r>
+        <w:t>examples</w:t>
+      </w:r>
+      <w:proofErr w:type="spellEnd"/>
+      <w:r>
+        <w:t xml:space="preserve">, </w:t>
+      </w:r>
+      <w:proofErr w:type="spellStart"/>
+      <w:r>
+        <w:t>tools</w:t>
+      </w:r>
+      <w:proofErr w:type="spellEnd"/>
+      <w:r>
+        <w:t xml:space="preserve">, </w:t>
+      </w:r>
+      <w:proofErr w:type="spellStart"/>
+      <w:r>
+        <w:t>advice</w:t>
+      </w:r>
+      <w:proofErr w:type="spellEnd"/>
+      <w:r>
+        <w:t xml:space="preserve">“ popisuje „Datové umění“ jako nejvyšší formu vizualizace </w:t>
+      </w:r>
+      <w:r>
+        <w:t xml:space="preserve">kde </w:t>
+      </w:r>
+      <w:r>
+        <w:t>„</w:t>
+      </w:r>
+      <w:r>
+        <w:rPr>
+          <w:i/>
+          <w:iCs/>
+        </w:rPr>
+        <w:t xml:space="preserve">Získávání informací a postřehů již nestačí, výsledek musí být také vizuálně atraktivní… </w:t>
+      </w:r>
+      <w:r>
+        <w:t>“</w:t>
+      </w:r>
+      <w:r>
+        <w:t xml:space="preserve"> [3]</w:t>
+      </w:r>
+      <w:r>
+        <w:t xml:space="preserve"> </w:t>
+      </w:r>
+      <w:r>
+        <w:t xml:space="preserve">v rozhovoru s </w:t>
+      </w:r>
+      <w:r>
+        <w:t>Nicholas</w:t>
+      </w:r>
+      <w:r>
+        <w:t>em</w:t>
+      </w:r>
+      <w:r>
+        <w:t xml:space="preserve"> </w:t>
+      </w:r>
+      <w:proofErr w:type="spellStart"/>
+      <w:r>
+        <w:t>Rougeux</w:t>
+      </w:r>
+      <w:proofErr w:type="spellEnd"/>
+      <w:r>
+        <w:t xml:space="preserve"> popisuje, že „</w:t>
+      </w:r>
+      <w:r>
+        <w:rPr>
+          <w:i/>
+          <w:iCs/>
+        </w:rPr>
+        <w:t>Datový umělec se nesnaží pouze informovat, ale hlavně vyvolat emoce</w:t>
+      </w:r>
+      <w:r>
+        <w:t>“.</w:t>
+      </w:r>
+      <w:r>
+        <w:t xml:space="preserve"> [4]</w:t>
+      </w:r>
     </w:p>
     <w:p>
       <w:pPr>
         <w:pStyle w:val="Nadpis3"/>
       </w:pPr>
-      <w:r>
+      <w:bookmarkStart w:id="9" w:name="_Toc82354835"/>
+      <w:r>
+        <w:lastRenderedPageBreak/>
         <w:t>Stručná h</w:t>
       </w:r>
       <w:r>
         <w:t>istorie vizualizace dat</w:t>
       </w:r>
+      <w:bookmarkEnd w:id="9"/>
     </w:p>
     <w:p>
       <w:pPr>
         <w:pStyle w:val="Nadpis3"/>
       </w:pPr>
+      <w:bookmarkStart w:id="10" w:name="_Toc82354836"/>
       <w:r>
         <w:t>Barvy v datové vizualizaci</w:t>
       </w:r>
+      <w:bookmarkEnd w:id="10"/>
     </w:p>
     <w:p>
       <w:pPr>
         <w:pStyle w:val="Nadpis2"/>
       </w:pPr>
+      <w:bookmarkStart w:id="11" w:name="_Toc82354837"/>
       <w:r>
         <w:t>Vizualizační knihovny jazyka Python</w:t>
       </w:r>
+      <w:bookmarkEnd w:id="11"/>
     </w:p>
     <w:p>
       <w:pPr>
         <w:pStyle w:val="Nadpis3"/>
       </w:pPr>
+      <w:bookmarkStart w:id="12" w:name="_Toc82354838"/>
       <w:proofErr w:type="spellStart"/>
       <w:r>
         <w:t>Mat</w:t>
@@ -2260,133 +4315,161 @@
       <w:r>
         <w:t>ib</w:t>
       </w:r>
+      <w:bookmarkEnd w:id="12"/>
       <w:proofErr w:type="spellEnd"/>
     </w:p>
     <w:p>
       <w:pPr>
         <w:pStyle w:val="Nadpis3"/>
       </w:pPr>
+      <w:bookmarkStart w:id="13" w:name="_Toc82354839"/>
       <w:proofErr w:type="spellStart"/>
       <w:r>
         <w:t>Seaborn</w:t>
       </w:r>
+      <w:bookmarkEnd w:id="13"/>
       <w:proofErr w:type="spellEnd"/>
     </w:p>
     <w:p>
       <w:pPr>
         <w:pStyle w:val="Nadpis3"/>
       </w:pPr>
+      <w:bookmarkStart w:id="14" w:name="_Toc82354840"/>
       <w:proofErr w:type="spellStart"/>
       <w:r>
         <w:t>Bokeh</w:t>
       </w:r>
+      <w:bookmarkEnd w:id="14"/>
       <w:proofErr w:type="spellEnd"/>
     </w:p>
     <w:p>
       <w:pPr>
         <w:pStyle w:val="Nadpis3"/>
       </w:pPr>
+      <w:bookmarkStart w:id="15" w:name="_Toc82354841"/>
       <w:proofErr w:type="spellStart"/>
       <w:r>
         <w:t>Plotly</w:t>
       </w:r>
+      <w:bookmarkEnd w:id="15"/>
       <w:proofErr w:type="spellEnd"/>
     </w:p>
     <w:p>
       <w:pPr>
         <w:pStyle w:val="Nadpis3"/>
       </w:pPr>
+      <w:bookmarkStart w:id="16" w:name="_Toc82354842"/>
       <w:proofErr w:type="spellStart"/>
       <w:r>
         <w:t>Pygal</w:t>
       </w:r>
+      <w:bookmarkEnd w:id="16"/>
       <w:proofErr w:type="spellEnd"/>
     </w:p>
     <w:p>
       <w:pPr>
         <w:pStyle w:val="Nadpis3"/>
       </w:pPr>
+      <w:bookmarkStart w:id="17" w:name="_Toc82354843"/>
       <w:proofErr w:type="spellStart"/>
       <w:r>
         <w:t>Holoviews</w:t>
       </w:r>
+      <w:bookmarkEnd w:id="17"/>
       <w:proofErr w:type="spellEnd"/>
     </w:p>
     <w:p>
       <w:pPr>
         <w:pStyle w:val="Nadpis3"/>
       </w:pPr>
+      <w:bookmarkStart w:id="18" w:name="_Toc82354844"/>
       <w:proofErr w:type="spellStart"/>
       <w:r>
         <w:t>MidiTime</w:t>
       </w:r>
+      <w:bookmarkEnd w:id="18"/>
       <w:proofErr w:type="spellEnd"/>
     </w:p>
     <w:p>
       <w:pPr>
         <w:pStyle w:val="Nadpis3"/>
       </w:pPr>
+      <w:bookmarkStart w:id="19" w:name="_Toc82354845"/>
       <w:proofErr w:type="spellStart"/>
       <w:r>
         <w:t>Geoplotlib</w:t>
       </w:r>
+      <w:bookmarkEnd w:id="19"/>
       <w:proofErr w:type="spellEnd"/>
     </w:p>
     <w:p>
       <w:pPr>
         <w:pStyle w:val="Nadpis3"/>
       </w:pPr>
+      <w:bookmarkStart w:id="20" w:name="_Toc82354846"/>
       <w:proofErr w:type="spellStart"/>
       <w:r>
         <w:t>WordCloud</w:t>
       </w:r>
+      <w:bookmarkEnd w:id="20"/>
       <w:proofErr w:type="spellEnd"/>
     </w:p>
     <w:p>
       <w:pPr>
         <w:pStyle w:val="Nadpis2"/>
       </w:pPr>
+      <w:bookmarkStart w:id="21" w:name="_Toc82354847"/>
       <w:r>
         <w:t>Způsoby získávání dat</w:t>
       </w:r>
+      <w:bookmarkEnd w:id="21"/>
     </w:p>
     <w:p>
       <w:pPr>
         <w:pStyle w:val="Nadpis3"/>
       </w:pPr>
+      <w:bookmarkStart w:id="22" w:name="_Toc82354848"/>
+      <w:bookmarkEnd w:id="22"/>
     </w:p>
     <w:p>
       <w:pPr>
         <w:pStyle w:val="Nadpis2"/>
       </w:pPr>
+      <w:bookmarkStart w:id="23" w:name="_Toc82354849"/>
       <w:r>
         <w:t>Způsoby zpracování dat?</w:t>
       </w:r>
+      <w:bookmarkEnd w:id="23"/>
     </w:p>
     <w:p>
       <w:pPr>
         <w:pStyle w:val="Nadpis1"/>
       </w:pPr>
-      <w:r>
-        <w:lastRenderedPageBreak/>
+      <w:bookmarkStart w:id="24" w:name="_Toc82354850"/>
+      <w:r>
         <w:t>Praktická část</w:t>
       </w:r>
+      <w:bookmarkEnd w:id="24"/>
     </w:p>
     <w:p>
       <w:pPr>
         <w:pStyle w:val="Nadpis2"/>
       </w:pPr>
+      <w:bookmarkStart w:id="25" w:name="_Toc82354851"/>
       <w:r>
         <w:t>Vytvořené vizualizace</w:t>
       </w:r>
+      <w:bookmarkEnd w:id="25"/>
     </w:p>
     <w:p>
       <w:pPr>
         <w:pStyle w:val="Nadpis2"/>
       </w:pPr>
+      <w:bookmarkStart w:id="26" w:name="_Toc82354852"/>
       <w:r>
         <w:t>STAG projekt?</w:t>
       </w:r>
+      <w:bookmarkEnd w:id="26"/>
     </w:p>
     <w:p/>
     <w:p/>
@@ -2396,6 +4479,7 @@
         <w:jc w:val="left"/>
       </w:pPr>
       <w:r>
+        <w:lastRenderedPageBreak/>
         <w:br w:type="page"/>
       </w:r>
     </w:p>
@@ -2411,25 +4495,38 @@
         <w:keepNext/>
         <w:jc w:val="left"/>
       </w:pPr>
-      <w:bookmarkStart w:id="5" w:name="_Toc348517268"/>
+      <w:bookmarkStart w:id="27" w:name="_Toc348517268"/>
       <w:r>
         <w:t xml:space="preserve">Tabulka </w:t>
       </w:r>
-      <w:fldSimple w:instr=" SEQ Tabulka \* ARABIC ">
-        <w:r>
-          <w:rPr>
-            <w:noProof/>
-          </w:rPr>
-          <w:t>1</w:t>
-        </w:r>
-      </w:fldSimple>
+      <w:r>
+        <w:fldChar w:fldCharType="begin"/>
+      </w:r>
+      <w:r>
+        <w:instrText xml:space="preserve"> SEQ Tabulka \* ARABIC </w:instrText>
+      </w:r>
+      <w:r>
+        <w:fldChar w:fldCharType="separate"/>
+      </w:r>
+      <w:r>
+        <w:rPr>
+          <w:noProof/>
+        </w:rPr>
+        <w:t>1</w:t>
+      </w:r>
+      <w:r>
+        <w:rPr>
+          <w:noProof/>
+        </w:rPr>
+        <w:fldChar w:fldCharType="end"/>
+      </w:r>
       <w:r>
         <w:t xml:space="preserve"> Název tabulky</w:t>
       </w:r>
       <w:r>
         <w:t>.</w:t>
       </w:r>
-      <w:bookmarkEnd w:id="5"/>
+      <w:bookmarkEnd w:id="27"/>
       <w:r>
         <w:t xml:space="preserve"> </w:t>
       </w:r>
@@ -2583,11 +4680,11 @@
       <w:pPr>
         <w:pStyle w:val="Nadpis3"/>
       </w:pPr>
-      <w:bookmarkStart w:id="6" w:name="_Toc348517256"/>
+      <w:bookmarkStart w:id="28" w:name="_Toc82354853"/>
       <w:r>
         <w:t>Podřazená podkapitola</w:t>
       </w:r>
-      <w:bookmarkEnd w:id="6"/>
+      <w:bookmarkEnd w:id="28"/>
     </w:p>
     <w:p>
       <w:r>
@@ -2666,18 +4763,31 @@
         <w:pStyle w:val="Titulek"/>
         <w:jc w:val="left"/>
       </w:pPr>
-      <w:bookmarkStart w:id="7" w:name="_Toc348517265"/>
+      <w:bookmarkStart w:id="29" w:name="_Toc348517265"/>
       <w:r>
         <w:t xml:space="preserve">Obr. </w:t>
       </w:r>
-      <w:fldSimple w:instr=" SEQ Obr. \* ARABIC ">
-        <w:r>
-          <w:rPr>
-            <w:noProof/>
-          </w:rPr>
-          <w:t>1</w:t>
-        </w:r>
-      </w:fldSimple>
+      <w:r>
+        <w:fldChar w:fldCharType="begin"/>
+      </w:r>
+      <w:r>
+        <w:instrText xml:space="preserve"> SEQ Obr. \* ARABIC </w:instrText>
+      </w:r>
+      <w:r>
+        <w:fldChar w:fldCharType="separate"/>
+      </w:r>
+      <w:r>
+        <w:rPr>
+          <w:noProof/>
+        </w:rPr>
+        <w:t>1</w:t>
+      </w:r>
+      <w:r>
+        <w:rPr>
+          <w:noProof/>
+        </w:rPr>
+        <w:fldChar w:fldCharType="end"/>
+      </w:r>
       <w:r>
         <w:t xml:space="preserve"> </w:t>
       </w:r>
@@ -2687,7 +4797,7 @@
       <w:r>
         <w:t>.</w:t>
       </w:r>
-      <w:bookmarkEnd w:id="7"/>
+      <w:bookmarkEnd w:id="29"/>
       <w:r>
         <w:t xml:space="preserve"> </w:t>
       </w:r>
@@ -2717,12 +4827,12 @@
       <w:pPr>
         <w:pStyle w:val="Nadpis1"/>
       </w:pPr>
-      <w:bookmarkStart w:id="8" w:name="_Toc348517257"/>
+      <w:bookmarkStart w:id="30" w:name="_Toc82354854"/>
       <w:r>
         <w:lastRenderedPageBreak/>
         <w:t>Shrnutí výsledků</w:t>
       </w:r>
-      <w:bookmarkEnd w:id="8"/>
+      <w:bookmarkEnd w:id="30"/>
     </w:p>
     <w:p>
       <w:pPr>
@@ -2746,12 +4856,12 @@
       <w:pPr>
         <w:pStyle w:val="Nadpis1"/>
       </w:pPr>
-      <w:bookmarkStart w:id="9" w:name="_Toc348517258"/>
+      <w:bookmarkStart w:id="31" w:name="_Toc82354855"/>
       <w:r>
         <w:lastRenderedPageBreak/>
         <w:t>Závěry a doporučení</w:t>
       </w:r>
-      <w:bookmarkEnd w:id="9"/>
+      <w:bookmarkEnd w:id="31"/>
     </w:p>
     <w:p>
       <w:r>
@@ -2795,12 +4905,539 @@
       <w:pPr>
         <w:pStyle w:val="Nadpis1"/>
       </w:pPr>
-      <w:bookmarkStart w:id="10" w:name="_Toc348517259"/>
+      <w:bookmarkStart w:id="32" w:name="_Toc82354856"/>
       <w:r>
         <w:lastRenderedPageBreak/>
         <w:t>Seznam použité literatury</w:t>
       </w:r>
-      <w:bookmarkEnd w:id="10"/>
+      <w:bookmarkEnd w:id="32"/>
+    </w:p>
+    <w:p>
+      <w:pPr>
+        <w:pStyle w:val="Odstavecseseznamem"/>
+        <w:numPr>
+          <w:ilvl w:val="0"/>
+          <w:numId w:val="29"/>
+        </w:numPr>
+        <w:spacing w:line="240" w:lineRule="auto"/>
+        <w:jc w:val="left"/>
+        <w:rPr>
+          <w:rFonts w:ascii="Times New Roman" w:hAnsi="Times New Roman"/>
+          <w:lang w:eastAsia="cs-CZ" w:bidi="ar-SA"/>
+        </w:rPr>
+      </w:pPr>
+      <w:r>
+        <w:t xml:space="preserve">PURCHASE, Helen et al. </w:t>
+      </w:r>
+      <w:proofErr w:type="spellStart"/>
+      <w:r>
+        <w:t>Theoretical</w:t>
+      </w:r>
+      <w:proofErr w:type="spellEnd"/>
+      <w:r>
+        <w:t xml:space="preserve"> </w:t>
+      </w:r>
+      <w:proofErr w:type="spellStart"/>
+      <w:r>
+        <w:t>Foundations</w:t>
+      </w:r>
+      <w:proofErr w:type="spellEnd"/>
+      <w:r>
+        <w:t xml:space="preserve"> </w:t>
+      </w:r>
+      <w:proofErr w:type="spellStart"/>
+      <w:r>
+        <w:t>of</w:t>
+      </w:r>
+      <w:proofErr w:type="spellEnd"/>
+      <w:r>
+        <w:t xml:space="preserve"> </w:t>
+      </w:r>
+      <w:proofErr w:type="spellStart"/>
+      <w:r>
+        <w:t>Information</w:t>
+      </w:r>
+      <w:proofErr w:type="spellEnd"/>
+      <w:r>
+        <w:t xml:space="preserve"> </w:t>
+      </w:r>
+      <w:proofErr w:type="spellStart"/>
+      <w:r>
+        <w:t>Visualization</w:t>
+      </w:r>
+      <w:proofErr w:type="spellEnd"/>
+      <w:r>
+        <w:t xml:space="preserve">. In: </w:t>
+      </w:r>
+      <w:proofErr w:type="spellStart"/>
+      <w:r>
+        <w:rPr>
+          <w:i/>
+          <w:iCs/>
+        </w:rPr>
+        <w:t>Lecture</w:t>
+      </w:r>
+      <w:proofErr w:type="spellEnd"/>
+      <w:r>
+        <w:rPr>
+          <w:i/>
+          <w:iCs/>
+        </w:rPr>
+        <w:t xml:space="preserve"> Notes In </w:t>
+      </w:r>
+      <w:proofErr w:type="spellStart"/>
+      <w:r>
+        <w:rPr>
+          <w:i/>
+          <w:iCs/>
+        </w:rPr>
+        <w:t>Computer</w:t>
+      </w:r>
+      <w:proofErr w:type="spellEnd"/>
+      <w:r>
+        <w:rPr>
+          <w:i/>
+          <w:iCs/>
+        </w:rPr>
+        <w:t xml:space="preserve"> Science</w:t>
+      </w:r>
+      <w:r>
+        <w:t>. 4950. 1970, s. 46–64. ISBN 978-3-540-70955-8. DOI: </w:t>
+      </w:r>
+      <w:hyperlink r:id="rId12" w:history="1">
+        <w:r>
+          <w:rPr>
+            <w:rStyle w:val="Hypertextovodkaz"/>
+          </w:rPr>
+          <w:t>10.1007/978-3-540-70956-5_3</w:t>
+        </w:r>
+      </w:hyperlink>
+    </w:p>
+    <w:p>
+      <w:pPr>
+        <w:pStyle w:val="Odstavecseseznamem"/>
+        <w:spacing w:line="240" w:lineRule="auto"/>
+        <w:jc w:val="left"/>
+        <w:rPr>
+          <w:rFonts w:ascii="Times New Roman" w:hAnsi="Times New Roman"/>
+          <w:lang w:eastAsia="cs-CZ" w:bidi="ar-SA"/>
+        </w:rPr>
+      </w:pPr>
+    </w:p>
+    <w:p>
+      <w:pPr>
+        <w:pStyle w:val="Odstavecseseznamem"/>
+        <w:numPr>
+          <w:ilvl w:val="0"/>
+          <w:numId w:val="29"/>
+        </w:numPr>
+        <w:spacing w:line="240" w:lineRule="auto"/>
+        <w:jc w:val="left"/>
+        <w:rPr>
+          <w:rFonts w:ascii="Times New Roman" w:hAnsi="Times New Roman"/>
+          <w:lang w:eastAsia="cs-CZ" w:bidi="ar-SA"/>
+        </w:rPr>
+      </w:pPr>
+      <w:r>
+        <w:t xml:space="preserve">CONSIGLIO, </w:t>
+      </w:r>
+      <w:proofErr w:type="spellStart"/>
+      <w:r>
+        <w:t>Chiappini</w:t>
+      </w:r>
+      <w:proofErr w:type="spellEnd"/>
+      <w:r>
+        <w:t xml:space="preserve"> Bottino. </w:t>
+      </w:r>
+      <w:proofErr w:type="spellStart"/>
+      <w:r>
+        <w:rPr>
+          <w:i/>
+          <w:iCs/>
+        </w:rPr>
+        <w:t>Visualisation</w:t>
+      </w:r>
+      <w:proofErr w:type="spellEnd"/>
+      <w:r>
+        <w:rPr>
+          <w:i/>
+          <w:iCs/>
+        </w:rPr>
+        <w:t xml:space="preserve"> in </w:t>
+      </w:r>
+      <w:proofErr w:type="spellStart"/>
+      <w:r>
+        <w:rPr>
+          <w:i/>
+          <w:iCs/>
+        </w:rPr>
+        <w:t>Teaching</w:t>
+      </w:r>
+      <w:proofErr w:type="spellEnd"/>
+      <w:r>
+        <w:rPr>
+          <w:i/>
+          <w:iCs/>
+        </w:rPr>
+        <w:t xml:space="preserve">-Learning </w:t>
+      </w:r>
+      <w:proofErr w:type="spellStart"/>
+      <w:r>
+        <w:rPr>
+          <w:i/>
+          <w:iCs/>
+        </w:rPr>
+        <w:t>Mathematics</w:t>
+      </w:r>
+      <w:proofErr w:type="spellEnd"/>
+      <w:r>
+        <w:rPr>
+          <w:i/>
+          <w:iCs/>
+        </w:rPr>
+        <w:t xml:space="preserve">: The Role </w:t>
+      </w:r>
+      <w:proofErr w:type="spellStart"/>
+      <w:r>
+        <w:rPr>
+          <w:i/>
+          <w:iCs/>
+        </w:rPr>
+        <w:t>of</w:t>
+      </w:r>
+      <w:proofErr w:type="spellEnd"/>
+      <w:r>
+        <w:rPr>
+          <w:i/>
+          <w:iCs/>
+        </w:rPr>
+        <w:t xml:space="preserve"> </w:t>
+      </w:r>
+      <w:proofErr w:type="spellStart"/>
+      <w:r>
+        <w:rPr>
+          <w:i/>
+          <w:iCs/>
+        </w:rPr>
+        <w:t>the</w:t>
+      </w:r>
+      <w:proofErr w:type="spellEnd"/>
+      <w:r>
+        <w:rPr>
+          <w:i/>
+          <w:iCs/>
+        </w:rPr>
+        <w:t xml:space="preserve"> </w:t>
+      </w:r>
+      <w:proofErr w:type="spellStart"/>
+      <w:r>
+        <w:rPr>
+          <w:i/>
+          <w:iCs/>
+        </w:rPr>
+        <w:t>Computer</w:t>
+      </w:r>
+      <w:proofErr w:type="spellEnd"/>
+      <w:r>
+        <w:t xml:space="preserve"> [online]. Dostupné z: </w:t>
+      </w:r>
+      <w:hyperlink r:id="rId13" w:history="1">
+        <w:r>
+          <w:rPr>
+            <w:rStyle w:val="Hypertextovodkaz"/>
+          </w:rPr>
+          <w:t>https://citeseerx.ist.psu.edu/viewdoc/download?doi=10.1.1.39.3360&amp;rep=rep1&amp;type=pdf</w:t>
+        </w:r>
+      </w:hyperlink>
+    </w:p>
+    <w:p>
+      <w:pPr>
+        <w:pStyle w:val="Odstavecseseznamem"/>
+        <w:rPr>
+          <w:rFonts w:ascii="Times New Roman" w:hAnsi="Times New Roman"/>
+          <w:lang w:eastAsia="cs-CZ" w:bidi="ar-SA"/>
+        </w:rPr>
+      </w:pPr>
+    </w:p>
+    <w:p>
+      <w:pPr>
+        <w:pStyle w:val="Odstavecseseznamem"/>
+        <w:numPr>
+          <w:ilvl w:val="0"/>
+          <w:numId w:val="29"/>
+        </w:numPr>
+        <w:spacing w:line="240" w:lineRule="auto"/>
+        <w:jc w:val="left"/>
+        <w:rPr>
+          <w:rFonts w:ascii="Times New Roman" w:hAnsi="Times New Roman"/>
+          <w:lang w:eastAsia="cs-CZ" w:bidi="ar-SA"/>
+        </w:rPr>
+      </w:pPr>
+      <w:r>
+        <w:t xml:space="preserve">LORÈNE FAUVELLE. </w:t>
+      </w:r>
+      <w:r>
+        <w:rPr>
+          <w:i/>
+          <w:iCs/>
+        </w:rPr>
+        <w:t xml:space="preserve">Data </w:t>
+      </w:r>
+      <w:proofErr w:type="spellStart"/>
+      <w:r>
+        <w:rPr>
+          <w:i/>
+          <w:iCs/>
+        </w:rPr>
+        <w:t>visualization</w:t>
+      </w:r>
+      <w:proofErr w:type="spellEnd"/>
+      <w:r>
+        <w:rPr>
+          <w:i/>
+          <w:iCs/>
+        </w:rPr>
+        <w:t xml:space="preserve">: </w:t>
+      </w:r>
+      <w:proofErr w:type="spellStart"/>
+      <w:r>
+        <w:rPr>
+          <w:i/>
+          <w:iCs/>
+        </w:rPr>
+        <w:t>definition</w:t>
+      </w:r>
+      <w:proofErr w:type="spellEnd"/>
+      <w:r>
+        <w:rPr>
+          <w:i/>
+          <w:iCs/>
+        </w:rPr>
+        <w:t xml:space="preserve">, </w:t>
+      </w:r>
+      <w:proofErr w:type="spellStart"/>
+      <w:r>
+        <w:rPr>
+          <w:i/>
+          <w:iCs/>
+        </w:rPr>
+        <w:t>examples</w:t>
+      </w:r>
+      <w:proofErr w:type="spellEnd"/>
+      <w:r>
+        <w:rPr>
+          <w:i/>
+          <w:iCs/>
+        </w:rPr>
+        <w:t xml:space="preserve">, </w:t>
+      </w:r>
+      <w:proofErr w:type="spellStart"/>
+      <w:r>
+        <w:rPr>
+          <w:i/>
+          <w:iCs/>
+        </w:rPr>
+        <w:t>tools</w:t>
+      </w:r>
+      <w:proofErr w:type="spellEnd"/>
+      <w:r>
+        <w:rPr>
+          <w:i/>
+          <w:iCs/>
+        </w:rPr>
+        <w:t xml:space="preserve">, </w:t>
+      </w:r>
+      <w:proofErr w:type="spellStart"/>
+      <w:r>
+        <w:rPr>
+          <w:i/>
+          <w:iCs/>
+        </w:rPr>
+        <w:t>advice</w:t>
+      </w:r>
+      <w:proofErr w:type="spellEnd"/>
+      <w:r>
+        <w:rPr>
+          <w:i/>
+          <w:iCs/>
+        </w:rPr>
+        <w:t xml:space="preserve"> [</w:t>
+      </w:r>
+      <w:proofErr w:type="spellStart"/>
+      <w:r>
+        <w:rPr>
+          <w:i/>
+          <w:iCs/>
+        </w:rPr>
+        <w:t>guide</w:t>
+      </w:r>
+      <w:proofErr w:type="spellEnd"/>
+      <w:r>
+        <w:rPr>
+          <w:i/>
+          <w:iCs/>
+        </w:rPr>
+        <w:t xml:space="preserve"> 2021]</w:t>
+      </w:r>
+      <w:r>
+        <w:t xml:space="preserve"> [online]. 2020 [cit. 03.04.2021]. Dostupné z: </w:t>
+      </w:r>
+      <w:hyperlink r:id="rId14" w:history="1">
+        <w:r>
+          <w:rPr>
+            <w:rStyle w:val="Hypertextovodkaz"/>
+          </w:rPr>
+          <w:t>https://www.intotheminds.com/blog/en/data-visualization/</w:t>
+        </w:r>
+      </w:hyperlink>
+    </w:p>
+    <w:p>
+      <w:pPr>
+        <w:pStyle w:val="Odstavecseseznamem"/>
+        <w:rPr>
+          <w:rFonts w:ascii="Times New Roman" w:hAnsi="Times New Roman"/>
+          <w:lang w:eastAsia="cs-CZ" w:bidi="ar-SA"/>
+        </w:rPr>
+      </w:pPr>
+    </w:p>
+    <w:p>
+      <w:pPr>
+        <w:pStyle w:val="Odstavecseseznamem"/>
+        <w:spacing w:line="240" w:lineRule="auto"/>
+        <w:jc w:val="left"/>
+        <w:rPr>
+          <w:rFonts w:ascii="Times New Roman" w:hAnsi="Times New Roman"/>
+          <w:lang w:eastAsia="cs-CZ" w:bidi="ar-SA"/>
+        </w:rPr>
+      </w:pPr>
+    </w:p>
+    <w:p>
+      <w:pPr>
+        <w:pStyle w:val="Odstavecseseznamem"/>
+        <w:numPr>
+          <w:ilvl w:val="0"/>
+          <w:numId w:val="29"/>
+        </w:numPr>
+        <w:spacing w:line="240" w:lineRule="auto"/>
+        <w:jc w:val="left"/>
+        <w:rPr>
+          <w:rFonts w:ascii="Times New Roman" w:hAnsi="Times New Roman"/>
+          <w:lang w:eastAsia="cs-CZ" w:bidi="ar-SA"/>
+        </w:rPr>
+      </w:pPr>
+      <w:r>
+        <w:t xml:space="preserve">INTOTHEMINDS. </w:t>
+      </w:r>
+      <w:proofErr w:type="spellStart"/>
+      <w:r>
+        <w:rPr>
+          <w:i/>
+          <w:iCs/>
+        </w:rPr>
+        <w:t>What</w:t>
+      </w:r>
+      <w:proofErr w:type="spellEnd"/>
+      <w:r>
+        <w:rPr>
+          <w:i/>
+          <w:iCs/>
+        </w:rPr>
+        <w:t xml:space="preserve"> </w:t>
+      </w:r>
+      <w:proofErr w:type="spellStart"/>
+      <w:r>
+        <w:rPr>
+          <w:i/>
+          <w:iCs/>
+        </w:rPr>
+        <w:t>is</w:t>
+      </w:r>
+      <w:proofErr w:type="spellEnd"/>
+      <w:r>
+        <w:rPr>
+          <w:i/>
+          <w:iCs/>
+        </w:rPr>
+        <w:t xml:space="preserve"> a data </w:t>
+      </w:r>
+      <w:proofErr w:type="spellStart"/>
+      <w:r>
+        <w:rPr>
+          <w:i/>
+          <w:iCs/>
+        </w:rPr>
+        <w:t>artist</w:t>
+      </w:r>
+      <w:proofErr w:type="spellEnd"/>
+      <w:r>
+        <w:rPr>
+          <w:i/>
+          <w:iCs/>
+        </w:rPr>
+        <w:t xml:space="preserve">? | </w:t>
+      </w:r>
+      <w:proofErr w:type="spellStart"/>
+      <w:r>
+        <w:rPr>
+          <w:i/>
+          <w:iCs/>
+        </w:rPr>
+        <w:t>with</w:t>
+      </w:r>
+      <w:proofErr w:type="spellEnd"/>
+      <w:r>
+        <w:rPr>
+          <w:i/>
+          <w:iCs/>
+        </w:rPr>
+        <w:t xml:space="preserve"> Nicholas </w:t>
+      </w:r>
+      <w:proofErr w:type="spellStart"/>
+      <w:r>
+        <w:rPr>
+          <w:i/>
+          <w:iCs/>
+        </w:rPr>
+        <w:t>Rougeux</w:t>
+      </w:r>
+      <w:proofErr w:type="spellEnd"/>
+      <w:r>
+        <w:t xml:space="preserve"> [online]. 2020 [cit. 16.09.2021]. Dostupné z: </w:t>
+      </w:r>
+      <w:hyperlink r:id="rId15" w:history="1">
+        <w:r>
+          <w:rPr>
+            <w:rStyle w:val="Hypertextovodkaz"/>
+          </w:rPr>
+          <w:t>https://www.youtube.com/watch?v=k4D9qgVb17Q</w:t>
+        </w:r>
+      </w:hyperlink>
+    </w:p>
+    <w:p>
+      <w:pPr>
+        <w:pStyle w:val="Odstavecseseznamem"/>
+        <w:spacing w:line="240" w:lineRule="auto"/>
+        <w:jc w:val="left"/>
+        <w:rPr>
+          <w:rFonts w:ascii="Times New Roman" w:hAnsi="Times New Roman"/>
+          <w:lang w:eastAsia="cs-CZ" w:bidi="ar-SA"/>
+        </w:rPr>
+      </w:pPr>
+    </w:p>
+    <w:p>
+      <w:pPr>
+        <w:pStyle w:val="Odstavecseseznamem"/>
+        <w:numPr>
+          <w:ilvl w:val="0"/>
+          <w:numId w:val="29"/>
+        </w:numPr>
+        <w:spacing w:line="240" w:lineRule="auto"/>
+        <w:jc w:val="left"/>
+        <w:rPr>
+          <w:rFonts w:ascii="Times New Roman" w:hAnsi="Times New Roman"/>
+          <w:lang w:eastAsia="cs-CZ" w:bidi="ar-SA"/>
+        </w:rPr>
+      </w:pPr>
     </w:p>
     <w:p>
       <w:pPr>
@@ -2817,66 +5454,6 @@
           <w:lang w:bidi="ar-SA"/>
         </w:rPr>
       </w:pPr>
-      <w:r>
-        <w:rPr>
-          <w:rFonts w:ascii="TimesNewRomanPS-BoldMT" w:eastAsia="Calibri" w:hAnsi="TimesNewRomanPS-BoldMT" w:cs="TimesNewRomanPS-BoldMT"/>
-          <w:bCs/>
-          <w:lang w:bidi="ar-SA"/>
-        </w:rPr>
-        <w:t xml:space="preserve">PŘÍJMENÍ, Jméno. Název </w:t>
-      </w:r>
-      <w:proofErr w:type="gramStart"/>
-      <w:r>
-        <w:rPr>
-          <w:rFonts w:ascii="TimesNewRomanPS-BoldMT" w:eastAsia="Calibri" w:hAnsi="TimesNewRomanPS-BoldMT" w:cs="TimesNewRomanPS-BoldMT"/>
-          <w:bCs/>
-          <w:lang w:bidi="ar-SA"/>
-        </w:rPr>
-        <w:t>knihy :</w:t>
-      </w:r>
-      <w:proofErr w:type="gramEnd"/>
-      <w:r>
-        <w:rPr>
-          <w:rFonts w:ascii="TimesNewRomanPS-BoldMT" w:eastAsia="Calibri" w:hAnsi="TimesNewRomanPS-BoldMT" w:cs="TimesNewRomanPS-BoldMT"/>
-          <w:bCs/>
-          <w:lang w:bidi="ar-SA"/>
-        </w:rPr>
-        <w:t xml:space="preserve"> podnázev. Vydání. Místo </w:t>
-      </w:r>
-      <w:proofErr w:type="gramStart"/>
-      <w:r>
-        <w:rPr>
-          <w:rFonts w:ascii="TimesNewRomanPS-BoldMT" w:eastAsia="Calibri" w:hAnsi="TimesNewRomanPS-BoldMT" w:cs="TimesNewRomanPS-BoldMT"/>
-          <w:bCs/>
-          <w:lang w:bidi="ar-SA"/>
-        </w:rPr>
-        <w:t>vydání :</w:t>
-      </w:r>
-      <w:proofErr w:type="gramEnd"/>
-      <w:r>
-        <w:rPr>
-          <w:rFonts w:ascii="TimesNewRomanPS-BoldMT" w:eastAsia="Calibri" w:hAnsi="TimesNewRomanPS-BoldMT" w:cs="TimesNewRomanPS-BoldMT"/>
-          <w:bCs/>
-          <w:lang w:bidi="ar-SA"/>
-        </w:rPr>
-        <w:t xml:space="preserve"> Název</w:t>
-      </w:r>
-      <w:r>
-        <w:rPr>
-          <w:rFonts w:ascii="TimesNewRomanPS-BoldMT" w:eastAsia="Calibri" w:hAnsi="TimesNewRomanPS-BoldMT" w:cs="TimesNewRomanPS-BoldMT"/>
-          <w:bCs/>
-          <w:lang w:bidi="ar-SA"/>
-        </w:rPr>
-        <w:t xml:space="preserve"> </w:t>
-      </w:r>
-      <w:r>
-        <w:rPr>
-          <w:rFonts w:ascii="TimesNewRomanPS-BoldMT" w:eastAsia="Calibri" w:hAnsi="TimesNewRomanPS-BoldMT" w:cs="TimesNewRomanPS-BoldMT"/>
-          <w:bCs/>
-          <w:lang w:bidi="ar-SA"/>
-        </w:rPr>
-        <w:t>nakladatelství, rok vydání. Počet stran. ISBN.</w:t>
-      </w:r>
     </w:p>
     <w:p>
       <w:pPr>
@@ -2899,25 +5476,7 @@
           <w:bCs/>
           <w:lang w:bidi="ar-SA"/>
         </w:rPr>
-        <w:t>Název. Název odpovědné korporace, instituce. Roky vydání (od-do), ročník (od-do</w:t>
-      </w:r>
-      <w:proofErr w:type="gramStart"/>
-      <w:r>
-        <w:rPr>
-          <w:rFonts w:ascii="TimesNewRomanPS-BoldMT" w:eastAsia="Calibri" w:hAnsi="TimesNewRomanPS-BoldMT" w:cs="TimesNewRomanPS-BoldMT"/>
-          <w:bCs/>
-          <w:lang w:bidi="ar-SA"/>
-        </w:rPr>
-        <w:t>).Místo</w:t>
-      </w:r>
-      <w:proofErr w:type="gramEnd"/>
-      <w:r>
-        <w:rPr>
-          <w:rFonts w:ascii="TimesNewRomanPS-BoldMT" w:eastAsia="Calibri" w:hAnsi="TimesNewRomanPS-BoldMT" w:cs="TimesNewRomanPS-BoldMT"/>
-          <w:bCs/>
-          <w:lang w:bidi="ar-SA"/>
-        </w:rPr>
-        <w:t xml:space="preserve"> vydání : Název nakladatelství. Standardní číslo (ISSN).</w:t>
+        <w:t>A</w:t>
       </w:r>
     </w:p>
     <w:p>
@@ -2941,45 +5500,7 @@
           <w:bCs/>
           <w:lang w:bidi="ar-SA"/>
         </w:rPr>
-        <w:t xml:space="preserve">Jméno autora. Název zdrojového dokumentu. Označení vydání. Číslo </w:t>
-      </w:r>
-      <w:proofErr w:type="spellStart"/>
-      <w:proofErr w:type="gramStart"/>
-      <w:r>
-        <w:rPr>
-          <w:rFonts w:ascii="TimesNewRomanPS-BoldMT" w:eastAsia="Calibri" w:hAnsi="TimesNewRomanPS-BoldMT" w:cs="TimesNewRomanPS-BoldMT"/>
-          <w:bCs/>
-          <w:lang w:bidi="ar-SA"/>
-        </w:rPr>
-        <w:t>části.Místo</w:t>
-      </w:r>
-      <w:proofErr w:type="spellEnd"/>
-      <w:proofErr w:type="gramEnd"/>
-      <w:r>
-        <w:rPr>
-          <w:rFonts w:ascii="TimesNewRomanPS-BoldMT" w:eastAsia="Calibri" w:hAnsi="TimesNewRomanPS-BoldMT" w:cs="TimesNewRomanPS-BoldMT"/>
-          <w:bCs/>
-          <w:lang w:bidi="ar-SA"/>
-        </w:rPr>
-        <w:t xml:space="preserve"> vydání : Název nakladatelství, rok vydání. Rozsah díla. Standardní číslo. </w:t>
-      </w:r>
-      <w:proofErr w:type="spellStart"/>
-      <w:r>
-        <w:rPr>
-          <w:rFonts w:ascii="TimesNewRomanPS-BoldMT" w:eastAsia="Calibri" w:hAnsi="TimesNewRomanPS-BoldMT" w:cs="TimesNewRomanPS-BoldMT"/>
-          <w:bCs/>
-          <w:lang w:bidi="ar-SA"/>
-        </w:rPr>
-        <w:t>Lokaceve</w:t>
-      </w:r>
-      <w:proofErr w:type="spellEnd"/>
-      <w:r>
-        <w:rPr>
-          <w:rFonts w:ascii="TimesNewRomanPS-BoldMT" w:eastAsia="Calibri" w:hAnsi="TimesNewRomanPS-BoldMT" w:cs="TimesNewRomanPS-BoldMT"/>
-          <w:bCs/>
-          <w:lang w:bidi="ar-SA"/>
-        </w:rPr>
-        <w:t xml:space="preserve"> zdrojovém dokumentu.</w:t>
+        <w:t>A</w:t>
       </w:r>
     </w:p>
     <w:p>
@@ -3003,25 +5524,7 @@
           <w:bCs/>
           <w:lang w:bidi="ar-SA"/>
         </w:rPr>
-        <w:t xml:space="preserve">Autor příspěvku. Název příspěvku. In Název zdrojového dokumentu. Primární odpovědnost (autor) za zdrojový dokument. Vydání. Místo </w:t>
-      </w:r>
-      <w:proofErr w:type="gramStart"/>
-      <w:r>
-        <w:rPr>
-          <w:rFonts w:ascii="TimesNewRomanPS-BoldMT" w:eastAsia="Calibri" w:hAnsi="TimesNewRomanPS-BoldMT" w:cs="TimesNewRomanPS-BoldMT"/>
-          <w:bCs/>
-          <w:lang w:bidi="ar-SA"/>
-        </w:rPr>
-        <w:t>vydání :</w:t>
-      </w:r>
-      <w:proofErr w:type="gramEnd"/>
-      <w:r>
-        <w:rPr>
-          <w:rFonts w:ascii="TimesNewRomanPS-BoldMT" w:eastAsia="Calibri" w:hAnsi="TimesNewRomanPS-BoldMT" w:cs="TimesNewRomanPS-BoldMT"/>
-          <w:bCs/>
-          <w:lang w:bidi="ar-SA"/>
-        </w:rPr>
-        <w:t xml:space="preserve"> Název nakladatelství, rok. Lokace ve zdrojovém dokumentu.</w:t>
+        <w:t>A</w:t>
       </w:r>
     </w:p>
     <w:p>
@@ -3045,7 +5548,7 @@
           <w:bCs/>
           <w:lang w:bidi="ar-SA"/>
         </w:rPr>
-        <w:t>Autor. Název článku. Název seriálu, rok vydání, ročník, číslo, strany od-do.</w:t>
+        <w:t>A</w:t>
       </w:r>
     </w:p>
     <w:p>
@@ -3069,79 +5572,7 @@
           <w:bCs/>
           <w:lang w:bidi="ar-SA"/>
         </w:rPr>
-        <w:t>PŘÍJMENÍ, Jméno autora. Název monografie nebo www stránky (tag "</w:t>
-      </w:r>
-      <w:proofErr w:type="spellStart"/>
-      <w:r>
-        <w:rPr>
-          <w:rFonts w:ascii="TimesNewRomanPS-BoldMT" w:eastAsia="Calibri" w:hAnsi="TimesNewRomanPS-BoldMT" w:cs="TimesNewRomanPS-BoldMT"/>
-          <w:bCs/>
-          <w:lang w:bidi="ar-SA"/>
-        </w:rPr>
-        <w:t>title</w:t>
-      </w:r>
-      <w:proofErr w:type="spellEnd"/>
-      <w:r>
-        <w:rPr>
-          <w:rFonts w:ascii="TimesNewRomanPS-BoldMT" w:eastAsia="Calibri" w:hAnsi="TimesNewRomanPS-BoldMT" w:cs="TimesNewRomanPS-BoldMT"/>
-          <w:bCs/>
-          <w:lang w:bidi="ar-SA"/>
-        </w:rPr>
-        <w:t>"</w:t>
-      </w:r>
-      <w:proofErr w:type="gramStart"/>
-      <w:r>
-        <w:rPr>
-          <w:rFonts w:ascii="TimesNewRomanPS-BoldMT" w:eastAsia="Calibri" w:hAnsi="TimesNewRomanPS-BoldMT" w:cs="TimesNewRomanPS-BoldMT"/>
-          <w:bCs/>
-          <w:lang w:bidi="ar-SA"/>
-        </w:rPr>
-        <w:t>) :</w:t>
-      </w:r>
-      <w:proofErr w:type="gramEnd"/>
-      <w:r>
-        <w:rPr>
-          <w:rFonts w:ascii="TimesNewRomanPS-BoldMT" w:eastAsia="Calibri" w:hAnsi="TimesNewRomanPS-BoldMT" w:cs="TimesNewRomanPS-BoldMT"/>
-          <w:bCs/>
-          <w:lang w:bidi="ar-SA"/>
-        </w:rPr>
-        <w:t xml:space="preserve"> podnázev [druh média]. Vydání. Místo </w:t>
-      </w:r>
-      <w:proofErr w:type="gramStart"/>
-      <w:r>
-        <w:rPr>
-          <w:rFonts w:ascii="TimesNewRomanPS-BoldMT" w:eastAsia="Calibri" w:hAnsi="TimesNewRomanPS-BoldMT" w:cs="TimesNewRomanPS-BoldMT"/>
-          <w:bCs/>
-          <w:lang w:bidi="ar-SA"/>
-        </w:rPr>
-        <w:t>vydání :</w:t>
-      </w:r>
-      <w:proofErr w:type="gramEnd"/>
-      <w:r>
-        <w:rPr>
-          <w:rFonts w:ascii="TimesNewRomanPS-BoldMT" w:eastAsia="Calibri" w:hAnsi="TimesNewRomanPS-BoldMT" w:cs="TimesNewRomanPS-BoldMT"/>
-          <w:bCs/>
-          <w:lang w:bidi="ar-SA"/>
-        </w:rPr>
-        <w:t xml:space="preserve"> Vydavatel, datum publikování, datum poslední revize [citováno dne]. &lt;</w:t>
-      </w:r>
-      <w:proofErr w:type="gramStart"/>
-      <w:r>
-        <w:rPr>
-          <w:rFonts w:ascii="TimesNewRomanPS-BoldMT" w:eastAsia="Calibri" w:hAnsi="TimesNewRomanPS-BoldMT" w:cs="TimesNewRomanPS-BoldMT"/>
-          <w:bCs/>
-          <w:lang w:bidi="ar-SA"/>
-        </w:rPr>
-        <w:t>dostupnost - URL</w:t>
-      </w:r>
-      <w:proofErr w:type="gramEnd"/>
-      <w:r>
-        <w:rPr>
-          <w:rFonts w:ascii="TimesNewRomanPS-BoldMT" w:eastAsia="Calibri" w:hAnsi="TimesNewRomanPS-BoldMT" w:cs="TimesNewRomanPS-BoldMT"/>
-          <w:bCs/>
-          <w:lang w:bidi="ar-SA"/>
-        </w:rPr>
-        <w:t xml:space="preserve"> adresa&gt;. Standardní číslo.</w:t>
+        <w:t>A</w:t>
       </w:r>
     </w:p>
     <w:p>
@@ -3165,43 +5596,7 @@
           <w:bCs/>
           <w:lang w:bidi="ar-SA"/>
         </w:rPr>
-        <w:t xml:space="preserve">PŘÍJMENÍ, Jméno autora. Název zdrojového dokumentu [druh média]. Vydání. Místo </w:t>
-      </w:r>
-      <w:proofErr w:type="gramStart"/>
-      <w:r>
-        <w:rPr>
-          <w:rFonts w:ascii="TimesNewRomanPS-BoldMT" w:eastAsia="Calibri" w:hAnsi="TimesNewRomanPS-BoldMT" w:cs="TimesNewRomanPS-BoldMT"/>
-          <w:bCs/>
-          <w:lang w:bidi="ar-SA"/>
-        </w:rPr>
-        <w:t>vydání :</w:t>
-      </w:r>
-      <w:proofErr w:type="gramEnd"/>
-      <w:r>
-        <w:rPr>
-          <w:rFonts w:ascii="TimesNewRomanPS-BoldMT" w:eastAsia="Calibri" w:hAnsi="TimesNewRomanPS-BoldMT" w:cs="TimesNewRomanPS-BoldMT"/>
-          <w:bCs/>
-          <w:lang w:bidi="ar-SA"/>
-        </w:rPr>
-        <w:t xml:space="preserve"> Vydavatel, datum publikování, datum poslední revize [citováno dne]. Označení části nebo kapitoly. Název části nebo kapitoly. &lt;</w:t>
-      </w:r>
-      <w:proofErr w:type="gramStart"/>
-      <w:r>
-        <w:rPr>
-          <w:rFonts w:ascii="TimesNewRomanPS-BoldMT" w:eastAsia="Calibri" w:hAnsi="TimesNewRomanPS-BoldMT" w:cs="TimesNewRomanPS-BoldMT"/>
-          <w:bCs/>
-          <w:lang w:bidi="ar-SA"/>
-        </w:rPr>
-        <w:t>dostupnost -URL</w:t>
-      </w:r>
-      <w:proofErr w:type="gramEnd"/>
-      <w:r>
-        <w:rPr>
-          <w:rFonts w:ascii="TimesNewRomanPS-BoldMT" w:eastAsia="Calibri" w:hAnsi="TimesNewRomanPS-BoldMT" w:cs="TimesNewRomanPS-BoldMT"/>
-          <w:bCs/>
-          <w:lang w:bidi="ar-SA"/>
-        </w:rPr>
-        <w:t xml:space="preserve"> adresa&gt;. Standardní číslo.</w:t>
+        <w:t>a</w:t>
       </w:r>
     </w:p>
     <w:p>
@@ -3225,43 +5620,7 @@
           <w:bCs/>
           <w:lang w:bidi="ar-SA"/>
         </w:rPr>
-        <w:t xml:space="preserve">PŘÍJMENÍ, Jméno autora příspěvku. Název příspěvku [druh média]. In Název zdrojového dokumentu. Vydání. Místo </w:t>
-      </w:r>
-      <w:proofErr w:type="gramStart"/>
-      <w:r>
-        <w:rPr>
-          <w:rFonts w:ascii="TimesNewRomanPS-BoldMT" w:eastAsia="Calibri" w:hAnsi="TimesNewRomanPS-BoldMT" w:cs="TimesNewRomanPS-BoldMT"/>
-          <w:bCs/>
-          <w:lang w:bidi="ar-SA"/>
-        </w:rPr>
-        <w:t>vydání :</w:t>
-      </w:r>
-      <w:proofErr w:type="gramEnd"/>
-      <w:r>
-        <w:rPr>
-          <w:rFonts w:ascii="TimesNewRomanPS-BoldMT" w:eastAsia="Calibri" w:hAnsi="TimesNewRomanPS-BoldMT" w:cs="TimesNewRomanPS-BoldMT"/>
-          <w:bCs/>
-          <w:lang w:bidi="ar-SA"/>
-        </w:rPr>
-        <w:t xml:space="preserve"> Vydavatel, datum publikování, datum poslední revize [citováno dne]. &lt;</w:t>
-      </w:r>
-      <w:proofErr w:type="gramStart"/>
-      <w:r>
-        <w:rPr>
-          <w:rFonts w:ascii="TimesNewRomanPS-BoldMT" w:eastAsia="Calibri" w:hAnsi="TimesNewRomanPS-BoldMT" w:cs="TimesNewRomanPS-BoldMT"/>
-          <w:bCs/>
-          <w:lang w:bidi="ar-SA"/>
-        </w:rPr>
-        <w:t>dostupnost -URL</w:t>
-      </w:r>
-      <w:proofErr w:type="gramEnd"/>
-      <w:r>
-        <w:rPr>
-          <w:rFonts w:ascii="TimesNewRomanPS-BoldMT" w:eastAsia="Calibri" w:hAnsi="TimesNewRomanPS-BoldMT" w:cs="TimesNewRomanPS-BoldMT"/>
-          <w:bCs/>
-          <w:lang w:bidi="ar-SA"/>
-        </w:rPr>
-        <w:t xml:space="preserve"> adresa&gt;. Standardní číslo.</w:t>
+        <w:t>a</w:t>
       </w:r>
     </w:p>
     <w:p>
@@ -3279,50 +5638,6 @@
           <w:lang w:bidi="ar-SA"/>
         </w:rPr>
       </w:pPr>
-      <w:r>
-        <w:rPr>
-          <w:rFonts w:ascii="TimesNewRomanPS-BoldMT" w:eastAsia="Calibri" w:hAnsi="TimesNewRomanPS-BoldMT" w:cs="TimesNewRomanPS-BoldMT"/>
-          <w:bCs/>
-          <w:lang w:bidi="ar-SA"/>
-        </w:rPr>
-        <w:t xml:space="preserve">Název konference nebo fóra [druh média]. Místo </w:t>
-      </w:r>
-      <w:proofErr w:type="gramStart"/>
-      <w:r>
-        <w:rPr>
-          <w:rFonts w:ascii="TimesNewRomanPS-BoldMT" w:eastAsia="Calibri" w:hAnsi="TimesNewRomanPS-BoldMT" w:cs="TimesNewRomanPS-BoldMT"/>
-          <w:bCs/>
-          <w:lang w:bidi="ar-SA"/>
-        </w:rPr>
-        <w:t>vydání :</w:t>
-      </w:r>
-      <w:proofErr w:type="gramEnd"/>
-      <w:r>
-        <w:rPr>
-          <w:rFonts w:ascii="TimesNewRomanPS-BoldMT" w:eastAsia="Calibri" w:hAnsi="TimesNewRomanPS-BoldMT" w:cs="TimesNewRomanPS-BoldMT"/>
-          <w:bCs/>
-          <w:lang w:bidi="ar-SA"/>
-        </w:rPr>
-        <w:t xml:space="preserve"> Vydavatel, datum vydání [citováno dne]. &lt;</w:t>
-      </w:r>
-      <w:proofErr w:type="gramStart"/>
-      <w:r>
-        <w:rPr>
-          <w:rFonts w:ascii="TimesNewRomanPS-BoldMT" w:eastAsia="Calibri" w:hAnsi="TimesNewRomanPS-BoldMT" w:cs="TimesNewRomanPS-BoldMT"/>
-          <w:bCs/>
-          <w:lang w:bidi="ar-SA"/>
-        </w:rPr>
-        <w:t>dostupnost -URL</w:t>
-      </w:r>
-      <w:proofErr w:type="gramEnd"/>
-      <w:r>
-        <w:rPr>
-          <w:rFonts w:ascii="TimesNewRomanPS-BoldMT" w:eastAsia="Calibri" w:hAnsi="TimesNewRomanPS-BoldMT" w:cs="TimesNewRomanPS-BoldMT"/>
-          <w:bCs/>
-          <w:lang w:bidi="ar-SA"/>
-        </w:rPr>
-        <w:t xml:space="preserve"> adresa&gt;.</w:t>
-      </w:r>
     </w:p>
     <w:p>
       <w:pPr>
@@ -3336,25 +5651,12 @@
           <w:lang w:bidi="ar-SA"/>
         </w:rPr>
       </w:pPr>
-    </w:p>
-    <w:p>
-      <w:pPr>
-        <w:pStyle w:val="Bezmezer"/>
-        <w:spacing w:after="240"/>
-        <w:ind w:left="360"/>
-        <w:jc w:val="both"/>
+      <w:r>
         <w:rPr>
           <w:rFonts w:ascii="TimesNewRomanPS-BoldMT" w:eastAsia="Calibri" w:hAnsi="TimesNewRomanPS-BoldMT" w:cs="TimesNewRomanPS-BoldMT"/>
           <w:bCs/>
           <w:lang w:bidi="ar-SA"/>
         </w:rPr>
-      </w:pPr>
-      <w:r>
-        <w:rPr>
-          <w:rFonts w:ascii="TimesNewRomanPS-BoldMT" w:eastAsia="Calibri" w:hAnsi="TimesNewRomanPS-BoldMT" w:cs="TimesNewRomanPS-BoldMT"/>
-          <w:bCs/>
-          <w:lang w:bidi="ar-SA"/>
-        </w:rPr>
         <w:br w:type="page"/>
       </w:r>
     </w:p>
@@ -3362,12 +5664,12 @@
       <w:pPr>
         <w:pStyle w:val="Nadpis1"/>
       </w:pPr>
-      <w:bookmarkStart w:id="11" w:name="_Toc348517260"/>
+      <w:bookmarkStart w:id="33" w:name="_Toc82354857"/>
       <w:r>
         <w:lastRenderedPageBreak/>
         <w:t>Přílohy</w:t>
       </w:r>
-      <w:bookmarkEnd w:id="11"/>
+      <w:bookmarkEnd w:id="33"/>
     </w:p>
     <w:p>
       <w:pPr>
@@ -3387,8 +5689,8 @@
       <w:pPr>
         <w:spacing w:after="200" w:line="276" w:lineRule="auto"/>
         <w:sectPr>
-          <w:headerReference w:type="default" r:id="rId12"/>
-          <w:footerReference w:type="default" r:id="rId13"/>
+          <w:headerReference w:type="default" r:id="rId16"/>
+          <w:footerReference w:type="default" r:id="rId17"/>
           <w:pgSz w:w="11906" w:h="16838"/>
           <w:pgMar w:top="1701" w:right="1701" w:bottom="1701" w:left="1701" w:header="709" w:footer="709" w:gutter="0"/>
           <w:pgNumType w:start="1"/>
@@ -3406,8 +5708,8 @@
     <w:p>
       <w:pPr>
         <w:sectPr>
-          <w:headerReference w:type="default" r:id="rId14"/>
-          <w:footerReference w:type="default" r:id="rId15"/>
+          <w:headerReference w:type="default" r:id="rId18"/>
+          <w:footerReference w:type="default" r:id="rId19"/>
           <w:pgSz w:w="11906" w:h="16838"/>
           <w:pgMar w:top="1701" w:right="1701" w:bottom="1701" w:left="1701" w:header="709" w:footer="709" w:gutter="0"/>
           <w:pgNumType w:start="1"/>
@@ -3437,7 +5739,7 @@
       </w:r>
     </w:p>
     <w:sectPr>
-      <w:headerReference w:type="default" r:id="rId16"/>
+      <w:headerReference w:type="default" r:id="rId20"/>
       <w:pgSz w:w="11906" w:h="16838"/>
       <w:pgMar w:top="1701" w:right="1701" w:bottom="1701" w:left="1701" w:header="709" w:footer="709" w:gutter="0"/>
       <w:pgNumType w:start="1"/>
@@ -7532,6 +9834,7 @@
     <w:lsdException w:name="HTML Sample" w:semiHidden="1" w:unhideWhenUsed="1"/>
     <w:lsdException w:name="HTML Typewriter" w:semiHidden="1" w:unhideWhenUsed="1"/>
     <w:lsdException w:name="HTML Variable" w:semiHidden="1" w:unhideWhenUsed="1"/>
+    <w:lsdException w:name="Normal Table" w:semiHidden="1" w:unhideWhenUsed="1"/>
     <w:lsdException w:name="annotation subject" w:semiHidden="1" w:unhideWhenUsed="1"/>
     <w:lsdException w:name="No List" w:semiHidden="1" w:unhideWhenUsed="1"/>
     <w:lsdException w:name="Outline List 1" w:semiHidden="1" w:unhideWhenUsed="1"/>
@@ -7574,8 +9877,11 @@
     <w:lsdException w:name="Table Contemporary" w:semiHidden="1" w:unhideWhenUsed="1"/>
     <w:lsdException w:name="Table Elegant" w:semiHidden="1" w:unhideWhenUsed="1"/>
     <w:lsdException w:name="Table Professional" w:semiHidden="1" w:unhideWhenUsed="1"/>
+    <w:lsdException w:name="Table Subtle 1" w:semiHidden="1" w:unhideWhenUsed="1"/>
     <w:lsdException w:name="Table Subtle 2" w:semiHidden="1" w:unhideWhenUsed="1"/>
     <w:lsdException w:name="Table Web 1" w:semiHidden="1" w:unhideWhenUsed="1"/>
+    <w:lsdException w:name="Table Web 2" w:semiHidden="1" w:unhideWhenUsed="1"/>
+    <w:lsdException w:name="Table Web 3" w:semiHidden="1" w:unhideWhenUsed="1"/>
     <w:lsdException w:name="Balloon Text" w:semiHidden="1" w:unhideWhenUsed="1"/>
     <w:lsdException w:name="Table Grid" w:uiPriority="59"/>
     <w:lsdException w:name="Table Theme" w:semiHidden="1" w:unhideWhenUsed="1"/>

</xml_diff>

<commit_message>
More theory + Seaborn
</commit_message>
<xml_diff>
--- a/!Thesis/Bc.docx
+++ b/!Thesis/Bc.docx
@@ -270,7 +270,15 @@
               <w:spacing w:line="240" w:lineRule="auto"/>
             </w:pPr>
             <w:r>
-              <w:t xml:space="preserve">Odborný konzultant:  Titul, jméno, příjmení </w:t>
+              <w:t xml:space="preserve">Odborný </w:t>
+            </w:r>
+            <w:proofErr w:type="gramStart"/>
+            <w:r>
+              <w:t>konzultant:  Titul</w:t>
+            </w:r>
+            <w:proofErr w:type="gramEnd"/>
+            <w:r>
+              <w:t xml:space="preserve">, jméno, příjmení </w:t>
             </w:r>
           </w:p>
           <w:p>
@@ -443,7 +451,7 @@
               <w:rPr>
                 <w:noProof/>
               </w:rPr>
-              <w:t>16.9.2021</w:t>
+              <w:t>17.9.2021</w:t>
             </w:r>
             <w:r>
               <w:fldChar w:fldCharType="end"/>
@@ -551,11 +559,16 @@
               <w:t xml:space="preserve">metodické </w:t>
             </w:r>
             <w:r>
-              <w:t>vedení práce a</w:t>
+              <w:t xml:space="preserve">vedení práce </w:t>
+            </w:r>
+            <w:proofErr w:type="gramStart"/>
+            <w:r>
+              <w:t>a</w:t>
             </w:r>
             <w:r>
               <w:t>….</w:t>
             </w:r>
+            <w:proofErr w:type="gramEnd"/>
           </w:p>
         </w:tc>
       </w:tr>
@@ -4245,12 +4258,217 @@
       </w:r>
     </w:p>
     <w:p>
+      <w:r>
+        <w:t xml:space="preserve">Většina zdrojů se však shoduje na dvou základních konceptech „redukce“ a „prostoru“, které popisuje i </w:t>
+      </w:r>
+      <w:r>
+        <w:t xml:space="preserve">Lev </w:t>
+      </w:r>
+      <w:proofErr w:type="spellStart"/>
+      <w:r>
+        <w:t>Manovich</w:t>
+      </w:r>
+      <w:proofErr w:type="spellEnd"/>
+      <w:r>
+        <w:t xml:space="preserve"> v článku „</w:t>
+      </w:r>
+      <w:proofErr w:type="spellStart"/>
+      <w:r>
+        <w:t>What</w:t>
+      </w:r>
+      <w:proofErr w:type="spellEnd"/>
+      <w:r>
+        <w:t xml:space="preserve"> </w:t>
+      </w:r>
+      <w:proofErr w:type="spellStart"/>
+      <w:r>
+        <w:t>is</w:t>
+      </w:r>
+      <w:proofErr w:type="spellEnd"/>
+      <w:r>
+        <w:t xml:space="preserve"> </w:t>
+      </w:r>
+      <w:proofErr w:type="spellStart"/>
+      <w:r>
+        <w:t>Visualization</w:t>
+      </w:r>
+      <w:proofErr w:type="spellEnd"/>
+      <w:r>
+        <w:t>?</w:t>
+      </w:r>
+      <w:r>
+        <w:t>“</w:t>
+      </w:r>
+      <w:r>
+        <w:t>:</w:t>
+      </w:r>
+      <w:r>
+        <w:t xml:space="preserve"> </w:t>
+      </w:r>
+      <w:r>
+        <w:t>„</w:t>
+      </w:r>
+      <w:r>
+        <w:rPr>
+          <w:i/>
+          <w:iCs/>
+        </w:rPr>
+        <w:t>Vizualizace informací využívá jednoduchých grafických elementů jako zástupce reálných objektů a vazeb mezi nimi</w:t>
+      </w:r>
+      <w:r>
+        <w:rPr>
+          <w:i/>
+          <w:iCs/>
+        </w:rPr>
+        <w:t xml:space="preserve"> – nezáleží na tom, jestli se jedná o lidi, ceny na burze, příjmy států, nezaměstnanost, nebo cokoliv jiného. </w:t>
+      </w:r>
+      <w:r>
+        <w:rPr>
+          <w:i/>
+          <w:iCs/>
+        </w:rPr>
+        <w:t xml:space="preserve">Skrze tyto grafické elementy informační vizualizace odhaluje </w:t>
+      </w:r>
+      <w:r>
+        <w:rPr>
+          <w:i/>
+          <w:iCs/>
+        </w:rPr>
+        <w:t>vzorce a struktury v datech.</w:t>
+      </w:r>
+      <w:r>
+        <w:rPr>
+          <w:i/>
+          <w:iCs/>
+        </w:rPr>
+        <w:t xml:space="preserve"> Nicméně, cenou za tuto </w:t>
+      </w:r>
+      <w:r>
+        <w:rPr>
+          <w:i/>
+          <w:iCs/>
+        </w:rPr>
+        <w:t>možnost</w:t>
+      </w:r>
+      <w:r>
+        <w:rPr>
+          <w:i/>
+          <w:iCs/>
+        </w:rPr>
+        <w:t xml:space="preserve"> je extrémní úroveň schematizace. Zahazujeme 99</w:t>
+      </w:r>
+      <w:r>
+        <w:rPr>
+          <w:i/>
+          <w:iCs/>
+        </w:rPr>
+        <w:t xml:space="preserve"> </w:t>
+      </w:r>
+      <w:r>
+        <w:rPr>
+          <w:i/>
+          <w:iCs/>
+        </w:rPr>
+        <w:t>% toho, co je na objektech specifické, ve snaze nalezení vzorců na zbývajícím 1</w:t>
+      </w:r>
+      <w:r>
+        <w:rPr>
+          <w:i/>
+          <w:iCs/>
+        </w:rPr>
+        <w:t xml:space="preserve"> </w:t>
+      </w:r>
+      <w:r>
+        <w:rPr>
+          <w:i/>
+          <w:iCs/>
+        </w:rPr>
+        <w:t>% charakteristik.</w:t>
+      </w:r>
+      <w:r>
+        <w:t>“</w:t>
+      </w:r>
+      <w:r>
+        <w:t xml:space="preserve"> [7]</w:t>
+      </w:r>
+    </w:p>
+    <w:p>
+      <w:r>
+        <w:lastRenderedPageBreak/>
+        <w:t>„</w:t>
+      </w:r>
+      <w:r>
+        <w:rPr>
+          <w:i/>
+          <w:iCs/>
+        </w:rPr>
+        <w:t xml:space="preserve">Co mají všechny vizualizační techniky společné, kromě redukce? Všechny využívají </w:t>
+      </w:r>
+      <w:r>
+        <w:rPr>
+          <w:i/>
+          <w:iCs/>
+        </w:rPr>
+        <w:t>pro</w:t>
+      </w:r>
+      <w:r>
+        <w:rPr>
+          <w:i/>
+          <w:iCs/>
+        </w:rPr>
+        <w:t>storu (umístění, velikosti, tvaru a v poslední době i zakřivení a pohybu)</w:t>
+      </w:r>
+      <w:r>
+        <w:rPr>
+          <w:i/>
+          <w:iCs/>
+        </w:rPr>
+        <w:t xml:space="preserve"> pro reprezentaci klíčových rozdílů v datech </w:t>
+      </w:r>
+      <w:r>
+        <w:rPr>
+          <w:i/>
+          <w:iCs/>
+        </w:rPr>
+        <w:t xml:space="preserve">a zobrazení nejdůležitějších vzorců a </w:t>
+      </w:r>
+      <w:r>
+        <w:rPr>
+          <w:i/>
+          <w:iCs/>
+        </w:rPr>
+        <w:t>vztahů</w:t>
+      </w:r>
+      <w:r>
+        <w:rPr>
+          <w:i/>
+          <w:iCs/>
+        </w:rPr>
+        <w:t>.</w:t>
+      </w:r>
+      <w:r>
+        <w:rPr>
+          <w:i/>
+          <w:iCs/>
+        </w:rPr>
+        <w:t xml:space="preserve"> […] Ostatní, méně důležité vlastnosti objektů jsou pak reprezentovány jinými vizuálními prostředky – odstínem, barvou, vzorem stínování nebo i průhledností. </w:t>
+      </w:r>
+      <w:r>
+        <w:t>“</w:t>
+      </w:r>
+      <w:r>
+        <w:t xml:space="preserve"> </w:t>
+      </w:r>
+      <w:r>
+        <w:t>[7]</w:t>
+      </w:r>
+    </w:p>
+    <w:p>
       <w:pPr>
         <w:pStyle w:val="Nadpis3"/>
       </w:pPr>
       <w:bookmarkStart w:id="9" w:name="_Toc82354835"/>
       <w:r>
-        <w:lastRenderedPageBreak/>
         <w:t>Stručná h</w:t>
       </w:r>
       <w:r>
@@ -4487,11 +4705,192 @@
       <w:bookmarkStart w:id="13" w:name="_Toc82354839"/>
       <w:proofErr w:type="spellStart"/>
       <w:r>
+        <w:t>Seaborn</w:t>
+      </w:r>
+      <w:bookmarkEnd w:id="13"/>
+      <w:proofErr w:type="spellEnd"/>
+    </w:p>
+    <w:p>
+      <w:proofErr w:type="spellStart"/>
+      <w:r>
+        <w:t>Seaborn</w:t>
+      </w:r>
+      <w:proofErr w:type="spellEnd"/>
+      <w:r>
+        <w:t xml:space="preserve"> vznikl </w:t>
+      </w:r>
+      <w:r>
+        <w:t xml:space="preserve">jako řešení </w:t>
+      </w:r>
+      <w:r>
+        <w:t xml:space="preserve">nejčastějších </w:t>
+      </w:r>
+      <w:r>
+        <w:t xml:space="preserve">nedostatků knihovny </w:t>
+      </w:r>
+      <w:proofErr w:type="spellStart"/>
+      <w:r>
+        <w:t>matplotlib</w:t>
+      </w:r>
+      <w:proofErr w:type="spellEnd"/>
+      <w:r>
+        <w:t xml:space="preserve">, konkrétně </w:t>
+      </w:r>
+      <w:r>
+        <w:t xml:space="preserve">defaultních nastavení </w:t>
+      </w:r>
+      <w:r>
+        <w:t xml:space="preserve">vizualizace před verzí 2.0, která byla </w:t>
+      </w:r>
+      <w:r>
+        <w:t xml:space="preserve">založena na vizualizacích </w:t>
+      </w:r>
+      <w:proofErr w:type="spellStart"/>
+      <w:r>
+        <w:t>MATLABu</w:t>
+      </w:r>
+      <w:proofErr w:type="spellEnd"/>
+      <w:r>
+        <w:t xml:space="preserve">, nižší </w:t>
+      </w:r>
+      <w:r>
+        <w:t xml:space="preserve">úrovně </w:t>
+      </w:r>
+      <w:r>
+        <w:t xml:space="preserve">API u </w:t>
+      </w:r>
+      <w:proofErr w:type="spellStart"/>
+      <w:r>
+        <w:t>matplotlibu</w:t>
+      </w:r>
+      <w:proofErr w:type="spellEnd"/>
+      <w:r>
+        <w:t>, která č</w:t>
+      </w:r>
+      <w:r>
+        <w:t xml:space="preserve">asto měla za následek nadbytečný kód </w:t>
+      </w:r>
+      <w:r>
+        <w:t xml:space="preserve">a složitost </w:t>
+      </w:r>
+      <w:r>
+        <w:t xml:space="preserve">využití datových struktur knihovny </w:t>
+      </w:r>
+      <w:proofErr w:type="spellStart"/>
+      <w:r>
+        <w:t>pandas</w:t>
+      </w:r>
+      <w:proofErr w:type="spellEnd"/>
+      <w:r>
+        <w:t>.</w:t>
+      </w:r>
+      <w:r>
+        <w:t xml:space="preserve"> [9]</w:t>
+      </w:r>
+    </w:p>
+    <w:p>
+      <w:proofErr w:type="spellStart"/>
+      <w:r>
         <w:lastRenderedPageBreak/>
         <w:t>Seaborn</w:t>
       </w:r>
-      <w:bookmarkEnd w:id="13"/>
       <w:proofErr w:type="spellEnd"/>
+      <w:r>
+        <w:t xml:space="preserve"> </w:t>
+      </w:r>
+      <w:r>
+        <w:t>buduje</w:t>
+      </w:r>
+      <w:r>
+        <w:t xml:space="preserve"> na základech knihovny </w:t>
+      </w:r>
+      <w:proofErr w:type="spellStart"/>
+      <w:r>
+        <w:t>matplotlib</w:t>
+      </w:r>
+      <w:proofErr w:type="spellEnd"/>
+      <w:r>
+        <w:t xml:space="preserve">, </w:t>
+      </w:r>
+      <w:r>
+        <w:t>ke které poskytuje</w:t>
+      </w:r>
+      <w:r>
+        <w:t xml:space="preserve"> </w:t>
+      </w:r>
+      <w:r>
+        <w:t>vysokoúrovňové rozhraní</w:t>
+      </w:r>
+      <w:r>
+        <w:t>, také</w:t>
+      </w:r>
+      <w:r>
+        <w:t xml:space="preserve"> dokáže využívat datové struktury knihovny </w:t>
+      </w:r>
+      <w:proofErr w:type="spellStart"/>
+      <w:r>
+        <w:t>pandas</w:t>
+      </w:r>
+      <w:proofErr w:type="spellEnd"/>
+      <w:r>
+        <w:t xml:space="preserve">. </w:t>
+      </w:r>
+      <w:proofErr w:type="spellStart"/>
+      <w:r>
+        <w:t>Seaborn</w:t>
+      </w:r>
+      <w:proofErr w:type="spellEnd"/>
+      <w:r>
+        <w:t xml:space="preserve"> na základě </w:t>
+      </w:r>
+      <w:r>
+        <w:t xml:space="preserve">specifikace typu grafu zvládne automaticky provázat hodnoty v datech s vizuálními atributy, jako je barva, velikost a styl, propočítat statistické transformace a doplnit ke grafu informativní štítky a legendu. </w:t>
+      </w:r>
+      <w:r>
+        <w:t>Díky tomu</w:t>
+      </w:r>
+      <w:r>
+        <w:t xml:space="preserve">, že </w:t>
+      </w:r>
+      <w:proofErr w:type="spellStart"/>
+      <w:r>
+        <w:t>Seaborn</w:t>
+      </w:r>
+      <w:proofErr w:type="spellEnd"/>
+      <w:r>
+        <w:t xml:space="preserve"> dokáže vytvořit kompletní vizualizace </w:t>
+      </w:r>
+      <w:r>
+        <w:t xml:space="preserve">jedním voláním funkce s minimálním počtem </w:t>
+      </w:r>
+      <w:proofErr w:type="spellStart"/>
+      <w:r>
+        <w:t>argumetů</w:t>
+      </w:r>
+      <w:proofErr w:type="spellEnd"/>
+      <w:r>
+        <w:t xml:space="preserve">, je </w:t>
+      </w:r>
+      <w:proofErr w:type="spellStart"/>
+      <w:r>
+        <w:t>ideáním</w:t>
+      </w:r>
+      <w:proofErr w:type="spellEnd"/>
+      <w:r>
+        <w:t xml:space="preserve"> </w:t>
+      </w:r>
+      <w:r>
+        <w:t>nástrojem pro explorační analýzu dat.</w:t>
+      </w:r>
+      <w:r>
+        <w:t xml:space="preserve"> </w:t>
+      </w:r>
+      <w:r>
+        <w:t>[8]</w:t>
+      </w:r>
+      <w:r>
+        <w:t xml:space="preserve"> </w:t>
+      </w:r>
     </w:p>
     <w:p>
       <w:pPr>
@@ -4661,14 +5060,27 @@
       <w:r>
         <w:t xml:space="preserve">Tabulka </w:t>
       </w:r>
-      <w:fldSimple w:instr=" SEQ Tabulka \* ARABIC ">
-        <w:r>
-          <w:rPr>
-            <w:noProof/>
-          </w:rPr>
-          <w:t>1</w:t>
-        </w:r>
-      </w:fldSimple>
+      <w:r>
+        <w:fldChar w:fldCharType="begin"/>
+      </w:r>
+      <w:r>
+        <w:instrText xml:space="preserve"> SEQ Tabulka \* ARABIC </w:instrText>
+      </w:r>
+      <w:r>
+        <w:fldChar w:fldCharType="separate"/>
+      </w:r>
+      <w:r>
+        <w:rPr>
+          <w:noProof/>
+        </w:rPr>
+        <w:t>1</w:t>
+      </w:r>
+      <w:r>
+        <w:rPr>
+          <w:noProof/>
+        </w:rPr>
+        <w:fldChar w:fldCharType="end"/>
+      </w:r>
       <w:r>
         <w:t xml:space="preserve"> Název tabulky</w:t>
       </w:r>
@@ -4916,14 +5328,27 @@
       <w:r>
         <w:t xml:space="preserve">Obr. </w:t>
       </w:r>
-      <w:fldSimple w:instr=" SEQ Obr. \* ARABIC ">
-        <w:r>
-          <w:rPr>
-            <w:noProof/>
-          </w:rPr>
-          <w:t>1</w:t>
-        </w:r>
-      </w:fldSimple>
+      <w:r>
+        <w:fldChar w:fldCharType="begin"/>
+      </w:r>
+      <w:r>
+        <w:instrText xml:space="preserve"> SEQ Obr. \* ARABIC </w:instrText>
+      </w:r>
+      <w:r>
+        <w:fldChar w:fldCharType="separate"/>
+      </w:r>
+      <w:r>
+        <w:rPr>
+          <w:noProof/>
+        </w:rPr>
+        <w:t>1</w:t>
+      </w:r>
+      <w:r>
+        <w:rPr>
+          <w:noProof/>
+        </w:rPr>
+        <w:fldChar w:fldCharType="end"/>
+      </w:r>
       <w:r>
         <w:t xml:space="preserve"> </w:t>
       </w:r>
@@ -5007,12 +5432,17 @@
         <w:t>-</w:t>
       </w:r>
       <w:proofErr w:type="spellStart"/>
+      <w:proofErr w:type="gramStart"/>
       <w:r>
         <w:t>ků</w:t>
       </w:r>
       <w:proofErr w:type="spellEnd"/>
       <w:r>
-        <w:t xml:space="preserve">  literaturou či předpoklady; výsledky a okolnosti, které zvláště ovlivnily předkládanou práci atd.). Je vhodné naznačit i případné další (popř. alternativní) možnosti zkoumání dané problematiky a otevřené problémy pro další studium. </w:t>
+        <w:t xml:space="preserve">  literaturou</w:t>
+      </w:r>
+      <w:proofErr w:type="gramEnd"/>
+      <w:r>
+        <w:t xml:space="preserve"> či předpoklady; výsledky a okolnosti, které zvláště ovlivnily předkládanou práci atd.). Je vhodné naznačit i případné další (popř. alternativní) možnosti zkoumání dané problematiky a otevřené problémy pro další studium. </w:t>
       </w:r>
     </w:p>
     <w:p>
@@ -5053,7 +5483,10 @@
         <w:spacing w:line="240" w:lineRule="auto"/>
         <w:jc w:val="left"/>
         <w:rPr>
+          <w:rStyle w:val="Hypertextovodkaz"/>
           <w:rFonts w:ascii="Times New Roman" w:hAnsi="Times New Roman"/>
+          <w:color w:val="auto"/>
+          <w:u w:val="none"/>
           <w:lang w:eastAsia="cs-CZ" w:bidi="ar-SA"/>
         </w:rPr>
       </w:pPr>
@@ -5150,7 +5583,10 @@
         <w:spacing w:line="240" w:lineRule="auto"/>
         <w:jc w:val="left"/>
         <w:rPr>
+          <w:rStyle w:val="Hypertextovodkaz"/>
           <w:rFonts w:ascii="Times New Roman" w:hAnsi="Times New Roman"/>
+          <w:color w:val="auto"/>
+          <w:u w:val="none"/>
           <w:lang w:eastAsia="cs-CZ" w:bidi="ar-SA"/>
         </w:rPr>
       </w:pPr>
@@ -5170,15 +5606,7 @@
         </w:rPr>
       </w:pPr>
       <w:r>
-        <w:t xml:space="preserve">CONSIGLIO, </w:t>
-      </w:r>
-      <w:proofErr w:type="spellStart"/>
-      <w:r>
-        <w:t>Chiappini</w:t>
-      </w:r>
-      <w:proofErr w:type="spellEnd"/>
-      <w:r>
-        <w:t xml:space="preserve"> Bottino. </w:t>
+        <w:t xml:space="preserve">G. CHIAPPINI a R.M. BOTTINO. </w:t>
       </w:r>
       <w:proofErr w:type="spellStart"/>
       <w:r>
@@ -5284,6 +5712,8 @@
     <w:p>
       <w:pPr>
         <w:pStyle w:val="Odstavecseseznamem"/>
+        <w:spacing w:line="240" w:lineRule="auto"/>
+        <w:jc w:val="left"/>
         <w:rPr>
           <w:rFonts w:ascii="Times New Roman" w:hAnsi="Times New Roman"/>
           <w:lang w:eastAsia="cs-CZ" w:bidi="ar-SA"/>
@@ -5638,56 +6068,480 @@
         </w:rPr>
       </w:pPr>
       <w:r>
-        <w:t xml:space="preserve">JOHN HUNTER, </w:t>
+        <w:t>JOHN HUNTER</w:t>
+      </w:r>
+      <w:r>
+        <w:t xml:space="preserve"> a</w:t>
+      </w:r>
+      <w:r>
+        <w:t xml:space="preserve"> </w:t>
+      </w:r>
+      <w:r>
+        <w:t>DARREN</w:t>
+      </w:r>
+      <w:r>
+        <w:t xml:space="preserve"> </w:t>
+      </w:r>
+      <w:r>
+        <w:t>DALE</w:t>
+      </w:r>
+      <w:r>
+        <w:t xml:space="preserve">. </w:t>
       </w:r>
       <w:proofErr w:type="spellStart"/>
       <w:r>
-        <w:t>Darren</w:t>
+        <w:t>Overview</w:t>
       </w:r>
       <w:proofErr w:type="spellEnd"/>
       <w:r>
+        <w:t xml:space="preserve"> — </w:t>
+      </w:r>
+      <w:proofErr w:type="spellStart"/>
+      <w:r>
+        <w:t>Matplotlib</w:t>
+      </w:r>
+      <w:proofErr w:type="spellEnd"/>
+      <w:r>
+        <w:t xml:space="preserve"> 3.4.3 </w:t>
+      </w:r>
+      <w:proofErr w:type="spellStart"/>
+      <w:r>
+        <w:t>documentation</w:t>
+      </w:r>
+      <w:proofErr w:type="spellEnd"/>
+      <w:r>
+        <w:t>. In</w:t>
+      </w:r>
+      <w:proofErr w:type="gramStart"/>
+      <w:r>
+        <w:t>: .</w:t>
+      </w:r>
+      <w:proofErr w:type="gramEnd"/>
+      <w:r>
+        <w:t xml:space="preserve"> 2021 [cit. 08.09.2021]. Dostupné z: </w:t>
+      </w:r>
+      <w:hyperlink r:id="rId17" w:history="1">
+        <w:r>
+          <w:rPr>
+            <w:rStyle w:val="Hypertextovodkaz"/>
+          </w:rPr>
+          <w:t>https://matplotlib.org/stable/contents.html</w:t>
+        </w:r>
+      </w:hyperlink>
+    </w:p>
+    <w:p>
+      <w:pPr>
+        <w:pStyle w:val="Odstavecseseznamem"/>
+        <w:spacing w:line="240" w:lineRule="auto"/>
+        <w:jc w:val="left"/>
+        <w:rPr>
+          <w:rFonts w:ascii="Times New Roman" w:hAnsi="Times New Roman"/>
+          <w:lang w:eastAsia="cs-CZ" w:bidi="ar-SA"/>
+        </w:rPr>
+      </w:pPr>
+    </w:p>
+    <w:p>
+      <w:pPr>
+        <w:pStyle w:val="Odstavecseseznamem"/>
+        <w:numPr>
+          <w:ilvl w:val="0"/>
+          <w:numId w:val="29"/>
+        </w:numPr>
+        <w:spacing w:line="240" w:lineRule="auto"/>
+        <w:jc w:val="left"/>
+        <w:rPr>
+          <w:rFonts w:ascii="Times New Roman" w:hAnsi="Times New Roman"/>
+          <w:lang w:eastAsia="cs-CZ" w:bidi="ar-SA"/>
+        </w:rPr>
+      </w:pPr>
+      <w:r>
+        <w:t xml:space="preserve">MANOVICH, Lev. </w:t>
+      </w:r>
+      <w:proofErr w:type="spellStart"/>
+      <w:r>
+        <w:t>What</w:t>
+      </w:r>
+      <w:proofErr w:type="spellEnd"/>
+      <w:r>
         <w:t xml:space="preserve"> </w:t>
       </w:r>
       <w:proofErr w:type="spellStart"/>
       <w:r>
-        <w:t>Dale</w:t>
+        <w:t>is</w:t>
       </w:r>
       <w:proofErr w:type="spellEnd"/>
       <w:r>
+        <w:t xml:space="preserve"> </w:t>
+      </w:r>
+      <w:proofErr w:type="spellStart"/>
+      <w:r>
+        <w:t>visualisation</w:t>
+      </w:r>
+      <w:proofErr w:type="spellEnd"/>
+      <w:r>
+        <w:t xml:space="preserve">? </w:t>
+      </w:r>
+      <w:proofErr w:type="spellStart"/>
+      <w:r>
+        <w:rPr>
+          <w:i/>
+          <w:iCs/>
+        </w:rPr>
+        <w:t>Visual</w:t>
+      </w:r>
+      <w:proofErr w:type="spellEnd"/>
+      <w:r>
+        <w:rPr>
+          <w:i/>
+          <w:iCs/>
+        </w:rPr>
+        <w:t xml:space="preserve"> </w:t>
+      </w:r>
+      <w:proofErr w:type="spellStart"/>
+      <w:r>
+        <w:rPr>
+          <w:i/>
+          <w:iCs/>
+        </w:rPr>
+        <w:t>Studies</w:t>
+      </w:r>
+      <w:proofErr w:type="spellEnd"/>
+      <w:r>
         <w:t xml:space="preserve">. </w:t>
       </w:r>
       <w:proofErr w:type="spellStart"/>
       <w:r>
-        <w:t>Overview</w:t>
+        <w:t>Routledge</w:t>
       </w:r>
       <w:proofErr w:type="spellEnd"/>
       <w:r>
-        <w:t xml:space="preserve"> — </w:t>
+        <w:t>, 2011, roč. 26, č. 1, s. 36–49. ISSN </w:t>
+      </w:r>
+      <w:proofErr w:type="gramStart"/>
+      <w:r>
+        <w:t>1472-586X</w:t>
+      </w:r>
+      <w:proofErr w:type="gramEnd"/>
+      <w:r>
+        <w:t>. DOI: </w:t>
+      </w:r>
+      <w:hyperlink r:id="rId18" w:history="1">
+        <w:r>
+          <w:rPr>
+            <w:rStyle w:val="Hypertextovodkaz"/>
+          </w:rPr>
+          <w:t>10.1080/1472586X.2011.548488</w:t>
+        </w:r>
+      </w:hyperlink>
+    </w:p>
+    <w:p>
+      <w:pPr>
+        <w:pStyle w:val="Odstavecseseznamem"/>
+        <w:spacing w:line="240" w:lineRule="auto"/>
+        <w:jc w:val="left"/>
+        <w:rPr>
+          <w:rFonts w:ascii="Times New Roman" w:hAnsi="Times New Roman"/>
+          <w:lang w:eastAsia="cs-CZ" w:bidi="ar-SA"/>
+        </w:rPr>
+      </w:pPr>
+    </w:p>
+    <w:p>
+      <w:pPr>
+        <w:pStyle w:val="Odstavecseseznamem"/>
+        <w:numPr>
+          <w:ilvl w:val="0"/>
+          <w:numId w:val="29"/>
+        </w:numPr>
+        <w:spacing w:line="240" w:lineRule="auto"/>
+        <w:jc w:val="left"/>
+        <w:rPr>
+          <w:rFonts w:ascii="Times New Roman" w:hAnsi="Times New Roman"/>
+          <w:lang w:eastAsia="cs-CZ" w:bidi="ar-SA"/>
+        </w:rPr>
+      </w:pPr>
+      <w:r>
+        <w:t xml:space="preserve">WASKOM, Michael. </w:t>
       </w:r>
       <w:proofErr w:type="spellStart"/>
       <w:r>
-        <w:t>Matplotlib</w:t>
+        <w:t>seaborn</w:t>
       </w:r>
       <w:proofErr w:type="spellEnd"/>
       <w:r>
-        <w:t xml:space="preserve"> 3.4.3 </w:t>
+        <w:t xml:space="preserve">: </w:t>
       </w:r>
       <w:proofErr w:type="spellStart"/>
       <w:r>
-        <w:t>documentation</w:t>
+        <w:t>statistical</w:t>
       </w:r>
       <w:proofErr w:type="spellEnd"/>
       <w:r>
-        <w:t>. In: . 2021 [cit. 08.09.2021]. Dostupné z: </w:t>
-      </w:r>
-      <w:hyperlink r:id="rId17" w:history="1">
+        <w:t xml:space="preserve"> data </w:t>
+      </w:r>
+      <w:proofErr w:type="spellStart"/>
+      <w:r>
+        <w:t>visualization</w:t>
+      </w:r>
+      <w:proofErr w:type="spellEnd"/>
+      <w:r>
+        <w:t xml:space="preserve">. </w:t>
+      </w:r>
+      <w:proofErr w:type="spellStart"/>
+      <w:r>
+        <w:rPr>
+          <w:i/>
+          <w:iCs/>
+        </w:rPr>
+        <w:t>Journal</w:t>
+      </w:r>
+      <w:proofErr w:type="spellEnd"/>
+      <w:r>
+        <w:rPr>
+          <w:i/>
+          <w:iCs/>
+        </w:rPr>
+        <w:t xml:space="preserve"> </w:t>
+      </w:r>
+      <w:proofErr w:type="spellStart"/>
+      <w:r>
+        <w:rPr>
+          <w:i/>
+          <w:iCs/>
+        </w:rPr>
+        <w:t>of</w:t>
+      </w:r>
+      <w:proofErr w:type="spellEnd"/>
+      <w:r>
+        <w:rPr>
+          <w:i/>
+          <w:iCs/>
+        </w:rPr>
+        <w:t xml:space="preserve"> Open Source Software</w:t>
+      </w:r>
+      <w:r>
+        <w:t>. 2021, roč. 6, č. 60, s. 3021. ISSN 2475-9066. DOI: </w:t>
+      </w:r>
+      <w:hyperlink r:id="rId19" w:history="1">
         <w:r>
           <w:rPr>
             <w:rStyle w:val="Hypertextovodkaz"/>
           </w:rPr>
-          <w:t>https://matplotlib.org/stable/contents.html</w:t>
+          <w:t>10.21105/joss.03021</w:t>
         </w:r>
       </w:hyperlink>
+    </w:p>
+    <w:p>
+      <w:pPr>
+        <w:pStyle w:val="Odstavecseseznamem"/>
+        <w:spacing w:line="240" w:lineRule="auto"/>
+        <w:jc w:val="left"/>
+        <w:rPr>
+          <w:rFonts w:ascii="Times New Roman" w:hAnsi="Times New Roman"/>
+          <w:lang w:eastAsia="cs-CZ" w:bidi="ar-SA"/>
+        </w:rPr>
+      </w:pPr>
+    </w:p>
+    <w:p>
+      <w:pPr>
+        <w:pStyle w:val="Odstavecseseznamem"/>
+        <w:numPr>
+          <w:ilvl w:val="0"/>
+          <w:numId w:val="29"/>
+        </w:numPr>
+        <w:spacing w:line="240" w:lineRule="auto"/>
+        <w:jc w:val="left"/>
+        <w:rPr>
+          <w:rFonts w:ascii="Times New Roman" w:hAnsi="Times New Roman"/>
+          <w:lang w:eastAsia="cs-CZ" w:bidi="ar-SA"/>
+        </w:rPr>
+      </w:pPr>
+      <w:r>
+        <w:rPr>
+          <w:rFonts w:ascii="Times New Roman" w:hAnsi="Times New Roman"/>
+          <w:lang w:eastAsia="cs-CZ" w:bidi="ar-SA"/>
+        </w:rPr>
+        <w:t xml:space="preserve">VANDERPLAS, </w:t>
+      </w:r>
+      <w:proofErr w:type="spellStart"/>
+      <w:r>
+        <w:rPr>
+          <w:rFonts w:ascii="Times New Roman" w:hAnsi="Times New Roman"/>
+          <w:lang w:eastAsia="cs-CZ" w:bidi="ar-SA"/>
+        </w:rPr>
+        <w:t>Jake</w:t>
+      </w:r>
+      <w:proofErr w:type="spellEnd"/>
+      <w:r>
+        <w:rPr>
+          <w:rFonts w:ascii="Times New Roman" w:hAnsi="Times New Roman"/>
+          <w:lang w:eastAsia="cs-CZ" w:bidi="ar-SA"/>
+        </w:rPr>
+        <w:t xml:space="preserve">. </w:t>
+      </w:r>
+      <w:r>
+        <w:rPr>
+          <w:rFonts w:ascii="Times New Roman" w:hAnsi="Times New Roman"/>
+          <w:i/>
+          <w:iCs/>
+          <w:lang w:eastAsia="cs-CZ" w:bidi="ar-SA"/>
+        </w:rPr>
+        <w:t xml:space="preserve">Python Data Science Handbook: </w:t>
+      </w:r>
+      <w:proofErr w:type="spellStart"/>
+      <w:r>
+        <w:rPr>
+          <w:rFonts w:ascii="Times New Roman" w:hAnsi="Times New Roman"/>
+          <w:i/>
+          <w:iCs/>
+          <w:lang w:eastAsia="cs-CZ" w:bidi="ar-SA"/>
+        </w:rPr>
+        <w:t>Essential</w:t>
+      </w:r>
+      <w:proofErr w:type="spellEnd"/>
+      <w:r>
+        <w:rPr>
+          <w:rFonts w:ascii="Times New Roman" w:hAnsi="Times New Roman"/>
+          <w:i/>
+          <w:iCs/>
+          <w:lang w:eastAsia="cs-CZ" w:bidi="ar-SA"/>
+        </w:rPr>
+        <w:t xml:space="preserve"> </w:t>
+      </w:r>
+      <w:proofErr w:type="spellStart"/>
+      <w:r>
+        <w:rPr>
+          <w:rFonts w:ascii="Times New Roman" w:hAnsi="Times New Roman"/>
+          <w:i/>
+          <w:iCs/>
+          <w:lang w:eastAsia="cs-CZ" w:bidi="ar-SA"/>
+        </w:rPr>
+        <w:t>Tools</w:t>
+      </w:r>
+      <w:proofErr w:type="spellEnd"/>
+      <w:r>
+        <w:rPr>
+          <w:rFonts w:ascii="Times New Roman" w:hAnsi="Times New Roman"/>
+          <w:i/>
+          <w:iCs/>
+          <w:lang w:eastAsia="cs-CZ" w:bidi="ar-SA"/>
+        </w:rPr>
+        <w:t xml:space="preserve"> </w:t>
+      </w:r>
+      <w:proofErr w:type="spellStart"/>
+      <w:r>
+        <w:rPr>
+          <w:rFonts w:ascii="Times New Roman" w:hAnsi="Times New Roman"/>
+          <w:i/>
+          <w:iCs/>
+          <w:lang w:eastAsia="cs-CZ" w:bidi="ar-SA"/>
+        </w:rPr>
+        <w:t>for</w:t>
+      </w:r>
+      <w:proofErr w:type="spellEnd"/>
+      <w:r>
+        <w:rPr>
+          <w:rFonts w:ascii="Times New Roman" w:hAnsi="Times New Roman"/>
+          <w:i/>
+          <w:iCs/>
+          <w:lang w:eastAsia="cs-CZ" w:bidi="ar-SA"/>
+        </w:rPr>
+        <w:t xml:space="preserve"> </w:t>
+      </w:r>
+      <w:proofErr w:type="spellStart"/>
+      <w:r>
+        <w:rPr>
+          <w:rFonts w:ascii="Times New Roman" w:hAnsi="Times New Roman"/>
+          <w:i/>
+          <w:iCs/>
+          <w:lang w:eastAsia="cs-CZ" w:bidi="ar-SA"/>
+        </w:rPr>
+        <w:t>Working</w:t>
+      </w:r>
+      <w:proofErr w:type="spellEnd"/>
+      <w:r>
+        <w:rPr>
+          <w:rFonts w:ascii="Times New Roman" w:hAnsi="Times New Roman"/>
+          <w:i/>
+          <w:iCs/>
+          <w:lang w:eastAsia="cs-CZ" w:bidi="ar-SA"/>
+        </w:rPr>
+        <w:t xml:space="preserve"> </w:t>
+      </w:r>
+      <w:proofErr w:type="spellStart"/>
+      <w:r>
+        <w:rPr>
+          <w:rFonts w:ascii="Times New Roman" w:hAnsi="Times New Roman"/>
+          <w:i/>
+          <w:iCs/>
+          <w:lang w:eastAsia="cs-CZ" w:bidi="ar-SA"/>
+        </w:rPr>
+        <w:t>with</w:t>
+      </w:r>
+      <w:proofErr w:type="spellEnd"/>
+      <w:r>
+        <w:rPr>
+          <w:rFonts w:ascii="Times New Roman" w:hAnsi="Times New Roman"/>
+          <w:i/>
+          <w:iCs/>
+          <w:lang w:eastAsia="cs-CZ" w:bidi="ar-SA"/>
+        </w:rPr>
+        <w:t xml:space="preserve"> Data</w:t>
+      </w:r>
+      <w:r>
+        <w:rPr>
+          <w:rFonts w:ascii="Times New Roman" w:hAnsi="Times New Roman"/>
+          <w:lang w:eastAsia="cs-CZ" w:bidi="ar-SA"/>
+        </w:rPr>
+        <w:t xml:space="preserve">. 1st </w:t>
+      </w:r>
+      <w:proofErr w:type="spellStart"/>
+      <w:r>
+        <w:rPr>
+          <w:rFonts w:ascii="Times New Roman" w:hAnsi="Times New Roman"/>
+          <w:lang w:eastAsia="cs-CZ" w:bidi="ar-SA"/>
+        </w:rPr>
+        <w:t>edition</w:t>
+      </w:r>
+      <w:proofErr w:type="spellEnd"/>
+      <w:r>
+        <w:rPr>
+          <w:rFonts w:ascii="Times New Roman" w:hAnsi="Times New Roman"/>
+          <w:lang w:eastAsia="cs-CZ" w:bidi="ar-SA"/>
+        </w:rPr>
+        <w:t xml:space="preserve">. vyd. </w:t>
+      </w:r>
+      <w:proofErr w:type="spellStart"/>
+      <w:r>
+        <w:rPr>
+          <w:rFonts w:ascii="Times New Roman" w:hAnsi="Times New Roman"/>
+          <w:lang w:eastAsia="cs-CZ" w:bidi="ar-SA"/>
+        </w:rPr>
+        <w:t>Sebastopol</w:t>
+      </w:r>
+      <w:proofErr w:type="spellEnd"/>
+      <w:r>
+        <w:rPr>
+          <w:rFonts w:ascii="Times New Roman" w:hAnsi="Times New Roman"/>
+          <w:lang w:eastAsia="cs-CZ" w:bidi="ar-SA"/>
+        </w:rPr>
+        <w:t xml:space="preserve">, CA: </w:t>
+      </w:r>
+      <w:proofErr w:type="spellStart"/>
+      <w:r>
+        <w:rPr>
+          <w:rFonts w:ascii="Times New Roman" w:hAnsi="Times New Roman"/>
+          <w:lang w:eastAsia="cs-CZ" w:bidi="ar-SA"/>
+        </w:rPr>
+        <w:t>O’Reilly</w:t>
+      </w:r>
+      <w:proofErr w:type="spellEnd"/>
+      <w:r>
+        <w:rPr>
+          <w:rFonts w:ascii="Times New Roman" w:hAnsi="Times New Roman"/>
+          <w:lang w:eastAsia="cs-CZ" w:bidi="ar-SA"/>
+        </w:rPr>
+        <w:t xml:space="preserve"> Media, 2016. ISBN 978-1-4919-1205-8.</w:t>
+      </w:r>
     </w:p>
     <w:p>
       <w:pPr>
@@ -5798,6 +6652,7 @@
           <w:bCs/>
           <w:lang w:bidi="ar-SA"/>
         </w:rPr>
+        <w:lastRenderedPageBreak/>
         <w:t>A</w:t>
       </w:r>
     </w:p>
@@ -5938,25 +6793,6 @@
     <w:p>
       <w:pPr>
         <w:spacing w:after="200" w:line="276" w:lineRule="auto"/>
-        <w:sectPr>
-          <w:headerReference w:type="default" r:id="rId18"/>
-          <w:footerReference w:type="default" r:id="rId19"/>
-          <w:pgSz w:w="11906" w:h="16838"/>
-          <w:pgMar w:top="1701" w:right="1701" w:bottom="1701" w:left="1701" w:header="709" w:footer="709" w:gutter="0"/>
-          <w:pgNumType w:start="1"/>
-          <w:cols w:space="708"/>
-          <w:docGrid w:linePitch="360"/>
-        </w:sectPr>
-      </w:pPr>
-    </w:p>
-    <w:p>
-      <w:pPr>
-        <w:spacing w:after="200" w:line="276" w:lineRule="auto"/>
-      </w:pPr>
-    </w:p>
-    <w:p/>
-    <w:p>
-      <w:pPr>
         <w:sectPr>
           <w:headerReference w:type="default" r:id="rId20"/>
           <w:footerReference w:type="default" r:id="rId21"/>
@@ -5970,6 +6806,25 @@
     </w:p>
     <w:p>
       <w:pPr>
+        <w:spacing w:after="200" w:line="276" w:lineRule="auto"/>
+      </w:pPr>
+    </w:p>
+    <w:p/>
+    <w:p>
+      <w:pPr>
+        <w:sectPr>
+          <w:headerReference w:type="default" r:id="rId22"/>
+          <w:footerReference w:type="default" r:id="rId23"/>
+          <w:pgSz w:w="11906" w:h="16838"/>
+          <w:pgMar w:top="1701" w:right="1701" w:bottom="1701" w:left="1701" w:header="709" w:footer="709" w:gutter="0"/>
+          <w:pgNumType w:start="1"/>
+          <w:cols w:space="708"/>
+          <w:docGrid w:linePitch="360"/>
+        </w:sectPr>
+      </w:pPr>
+    </w:p>
+    <w:p>
+      <w:pPr>
         <w:rPr>
           <w:i/>
         </w:rPr>
@@ -5989,7 +6844,7 @@
       </w:r>
     </w:p>
     <w:sectPr>
-      <w:headerReference w:type="default" r:id="rId22"/>
+      <w:headerReference w:type="default" r:id="rId24"/>
       <w:pgSz w:w="11906" w:h="16838"/>
       <w:pgMar w:top="1701" w:right="1701" w:bottom="1701" w:left="1701" w:header="709" w:footer="709" w:gutter="0"/>
       <w:pgNumType w:start="1"/>

</xml_diff>

<commit_message>
Added more library description and methodology, started exploration of libraries.
</commit_message>
<xml_diff>
--- a/!Thesis/Bc.docx
+++ b/!Thesis/Bc.docx
@@ -443,7 +443,7 @@
               <w:rPr>
                 <w:noProof/>
               </w:rPr>
-              <w:t>19.9.2021</w:t>
+              <w:t>17.10.2021</w:t>
             </w:r>
             <w:r>
               <w:fldChar w:fldCharType="end"/>
@@ -4759,10 +4759,347 @@
         <w:t>, nepodporované modulem</w:t>
       </w:r>
       <w:r>
+        <w:t xml:space="preserve"> Express</w:t>
+      </w:r>
+      <w:r>
+        <w:t>.</w:t>
+      </w:r>
+      <w:r>
+        <w:t xml:space="preserve"> [12]</w:t>
+      </w:r>
+    </w:p>
+    <w:p>
+      <w:r>
+        <w:t xml:space="preserve">Existují také komerční produkty založené na této </w:t>
+      </w:r>
+      <w:r>
+        <w:t>knihovně</w:t>
+      </w:r>
+      <w:r>
+        <w:t xml:space="preserve">, </w:t>
+      </w:r>
+      <w:r>
+        <w:t>Dash Enterprise</w:t>
+      </w:r>
+      <w:r>
+        <w:t xml:space="preserve"> - </w:t>
+      </w:r>
+      <w:r>
+        <w:t xml:space="preserve"> platform</w:t>
+      </w:r>
+      <w:r>
+        <w:t>a</w:t>
+      </w:r>
+      <w:r>
         <w:t xml:space="preserve"> </w:t>
       </w:r>
       <w:r>
-        <w:t>Express</w:t>
+        <w:t xml:space="preserve">pro analýzu trhu, datové vědy a výzkum v oblasti umělé inteligence a </w:t>
+      </w:r>
+      <w:r>
+        <w:t>Chart Studio Enterprise</w:t>
+      </w:r>
+      <w:r>
+        <w:t xml:space="preserve"> – nástroj pro rychlou tvorbu vizualizací</w:t>
+      </w:r>
+      <w:r>
+        <w:t xml:space="preserve"> přímo ze souborů nebo databází a jejich vkládání do webových stránek.</w:t>
+      </w:r>
+      <w:r>
+        <w:t xml:space="preserve"> [12]</w:t>
+      </w:r>
+    </w:p>
+    <w:p>
+      <w:pPr>
+        <w:pStyle w:val="Nadpis3"/>
+      </w:pPr>
+      <w:bookmarkStart w:id="16" w:name="_Toc82354843"/>
+      <w:r>
+        <w:t>Holoviews</w:t>
+      </w:r>
+      <w:bookmarkEnd w:id="16"/>
+    </w:p>
+    <w:p>
+      <w:r>
+        <w:t xml:space="preserve">Na rozdíl od předchozích </w:t>
+      </w:r>
+      <w:r>
+        <w:t xml:space="preserve">vizualizačních knihoven, není </w:t>
+      </w:r>
+      <w:r>
+        <w:t xml:space="preserve">knihovna </w:t>
+      </w:r>
+      <w:r>
+        <w:t xml:space="preserve">Holoviews </w:t>
+      </w:r>
+      <w:r>
+        <w:t>schopna</w:t>
+      </w:r>
+      <w:r>
+        <w:t xml:space="preserve"> s</w:t>
+      </w:r>
+      <w:r>
+        <w:t>a</w:t>
+      </w:r>
+      <w:r>
+        <w:t>m</w:t>
+      </w:r>
+      <w:r>
+        <w:t>a</w:t>
+      </w:r>
+      <w:r>
+        <w:t xml:space="preserve"> vizualizovat data a je v tomto ohledu závisl</w:t>
+      </w:r>
+      <w:r>
+        <w:t>á</w:t>
+      </w:r>
+      <w:r>
+        <w:t xml:space="preserve"> na knihovnách Matplotlib, Bokeh </w:t>
+      </w:r>
+      <w:r>
+        <w:t>a</w:t>
+      </w:r>
+      <w:r>
+        <w:t xml:space="preserve"> Plotly</w:t>
+      </w:r>
+      <w:r>
+        <w:t xml:space="preserve">. </w:t>
+      </w:r>
+      <w:r>
+        <w:t xml:space="preserve">Místo toho se Holoviews soustředí na </w:t>
+      </w:r>
+      <w:r>
+        <w:t>co možná nejjednodušší manipulaci s</w:t>
+      </w:r>
+      <w:r>
+        <w:t> grafy jako objekty, které jsou až do chvíle zobrazení nezávislé na jakékoliv vizualizační knihovně.</w:t>
+      </w:r>
+      <w:r>
+        <w:t xml:space="preserve"> </w:t>
+      </w:r>
+      <w:r>
+        <w:t xml:space="preserve">Tyto objekty je také možné skládat do složitějších vizualizací pomocí seznamů a jednoduchých operátorů jako + (pro </w:t>
+      </w:r>
+      <w:r>
+        <w:t>rozložení grafů vedle sebe) nebo * (pro překrytí grafů).</w:t>
+      </w:r>
+      <w:r>
+        <w:t xml:space="preserve"> </w:t>
+      </w:r>
+      <w:r>
+        <w:t xml:space="preserve">Práce s daty k vizualizaci je také zjednodušena, u většiny typů grafů </w:t>
+      </w:r>
+      <w:r>
+        <w:t xml:space="preserve">stačí </w:t>
+      </w:r>
+      <w:r>
+        <w:t xml:space="preserve">data popsat a předat konstruktoru objektu </w:t>
+      </w:r>
+      <w:r>
+        <w:t>grafu informace o veličinách, které mají být vizualizovány.</w:t>
+      </w:r>
+      <w:r>
+        <w:t xml:space="preserve"> Dle popisu knihovny tato zjednodušení dovolují uživateli „</w:t>
+      </w:r>
+      <w:r>
+        <w:rPr>
+          <w:i/>
+          <w:iCs/>
+        </w:rPr>
+        <w:t>soustředit se na to, jakým způsobem chce data prozkoumat a co se snaží ukázat namísto samotného procesu tvorby grafu</w:t>
+      </w:r>
+      <w:r>
+        <w:t>“</w:t>
+      </w:r>
+      <w:r>
+        <w:t xml:space="preserve"> [</w:t>
+      </w:r>
+      <w:r>
+        <w:t>13</w:t>
+      </w:r>
+      <w:r>
+        <w:t>]</w:t>
+      </w:r>
+    </w:p>
+    <w:p>
+      <w:pPr>
+        <w:pStyle w:val="Nadpis3"/>
+      </w:pPr>
+      <w:bookmarkStart w:id="17" w:name="_Toc82354842"/>
+      <w:r>
+        <w:t>Pygal</w:t>
+      </w:r>
+      <w:bookmarkEnd w:id="17"/>
+    </w:p>
+    <w:p>
+      <w:r>
+        <w:t xml:space="preserve">Knihovna Pygal </w:t>
+      </w:r>
+      <w:r>
+        <w:t>je poslední z častěji používaných vizualizačních knihoven</w:t>
+      </w:r>
+      <w:r>
+        <w:t xml:space="preserve"> jazyka Python. </w:t>
+      </w:r>
+      <w:r>
+        <w:t xml:space="preserve">Zaměřuje se převážně na </w:t>
+      </w:r>
+      <w:r>
+        <w:t xml:space="preserve">jednoduchou tvorbu </w:t>
+      </w:r>
+      <w:r>
+        <w:t>interaktivních vizualizací</w:t>
+      </w:r>
+      <w:r>
+        <w:t xml:space="preserve">, ideálních pro </w:t>
+      </w:r>
+      <w:r>
+        <w:t>vložení do webových stránek</w:t>
+      </w:r>
+      <w:r>
+        <w:t xml:space="preserve"> díky exportu do formátu vektorové grafiky</w:t>
+      </w:r>
+      <w:r>
+        <w:t>. Nabízí 14 různých typů grafů, včetně geografických vizualizací</w:t>
+      </w:r>
+      <w:r>
+        <w:t xml:space="preserve"> a relativně široké možnosti přizpůsobení včetně vestavěných stylů a možnosti definovat vlastní styly. </w:t>
+      </w:r>
+      <w:r>
+        <w:t>[14]</w:t>
+      </w:r>
+    </w:p>
+    <w:p>
+      <w:pPr>
+        <w:pStyle w:val="Nadpis3"/>
+      </w:pPr>
+      <w:bookmarkStart w:id="18" w:name="_Toc82354844"/>
+      <w:r>
+        <w:lastRenderedPageBreak/>
+        <w:t>MidiTime</w:t>
+      </w:r>
+      <w:bookmarkEnd w:id="18"/>
+    </w:p>
+    <w:p>
+      <w:r>
+        <w:t>Knihovna MidiTime neslouží ke klasické vizualizaci dat, naopak se zabývá oborem, který by se dal nazvat „sonifikace dat“</w:t>
+      </w:r>
+      <w:r>
+        <w:t>. Jedná se o vyjádření dat</w:t>
+      </w:r>
+      <w:r>
+        <w:t xml:space="preserve"> rozložených v čase</w:t>
+      </w:r>
+      <w:r>
+        <w:t xml:space="preserve"> </w:t>
+      </w:r>
+      <w:r>
+        <w:t>jako</w:t>
+      </w:r>
+      <w:r>
+        <w:t xml:space="preserve"> </w:t>
+      </w:r>
+      <w:r>
+        <w:t>zvuk</w:t>
+      </w:r>
+      <w:r>
+        <w:t xml:space="preserve"> (v případě této knihovny</w:t>
+      </w:r>
+      <w:r>
+        <w:t xml:space="preserve"> jde o formát</w:t>
+      </w:r>
+      <w:r>
+        <w:t xml:space="preserve"> MIDI, kter</w:t>
+      </w:r>
+      <w:r>
+        <w:t>ý</w:t>
+      </w:r>
+      <w:r>
+        <w:t xml:space="preserve"> je možné využít v syntetizátorech a jiných elektronických nástrojích). </w:t>
+      </w:r>
+      <w:r>
+        <w:t xml:space="preserve">Knihovnu vytvořil </w:t>
+      </w:r>
+      <w:r>
+        <w:t>Michael Corey</w:t>
+      </w:r>
+      <w:r>
+        <w:t xml:space="preserve"> </w:t>
+      </w:r>
+      <w:r>
+        <w:t>v roce 2015 za účelem znázornění počtu zemětřesení v americkém státě Oklahoma</w:t>
+      </w:r>
+      <w:r>
+        <w:t xml:space="preserve"> pro rádiové zpravodajství. </w:t>
+      </w:r>
+      <w:r>
+        <w:t>[15]</w:t>
+      </w:r>
+      <w:r>
+        <w:t xml:space="preserve"> Takové znázornění dat by mohlo najít využití nejen pro média, jako je rádio nebo podcast, ale mohlo by přispět i k přístupnosti informací na webových stránkách pro lidi se zrakovým postižením </w:t>
+      </w:r>
+      <w:r>
+        <w:t>nebo dokonce ke tvorbě hudby.</w:t>
+      </w:r>
+    </w:p>
+    <w:p>
+      <w:pPr>
+        <w:pStyle w:val="Nadpis3"/>
+      </w:pPr>
+      <w:bookmarkStart w:id="19" w:name="_Toc82354845"/>
+      <w:r>
+        <w:t>Geoplotlib</w:t>
+      </w:r>
+      <w:bookmarkEnd w:id="19"/>
+    </w:p>
+    <w:p>
+      <w:pPr>
+        <w:rPr>
+          <w:rFonts w:ascii="Segoe UI Symbol" w:eastAsia="MS Mincho" w:hAnsi="Segoe UI Symbol" w:hint="eastAsia"/>
+          <w:lang w:eastAsia="ja-JP"/>
+        </w:rPr>
+      </w:pPr>
+      <w:r>
+        <w:t xml:space="preserve">Ačkoliv některé z předcházejících knihoven podporují zobrazování dat na mapě, </w:t>
+      </w:r>
+      <w:r>
+        <w:t xml:space="preserve">Geoplotlib </w:t>
+      </w:r>
+      <w:r>
+        <w:t>se specializuje pouze na</w:t>
+      </w:r>
+      <w:r>
+        <w:t xml:space="preserve"> zobrazování </w:t>
+      </w:r>
+      <w:r>
+        <w:t>geografických dat využívající OpenStreetMap jako podklad a OpenGL pro</w:t>
+      </w:r>
+      <w:r>
+        <w:t xml:space="preserve"> rychlé</w:t>
+      </w:r>
+      <w:r>
+        <w:t xml:space="preserve"> renderování grafických elementů na mapový podklad</w:t>
+      </w:r>
+      <w:r>
+        <w:t xml:space="preserve">. </w:t>
+      </w:r>
+      <w:r>
+        <w:t xml:space="preserve">Knihovna podporuje několik různých typů grafů </w:t>
+      </w:r>
+      <w:r>
+        <w:t xml:space="preserve">jako body, teplotní mapy, histogramy, nebo i vykreslení </w:t>
+      </w:r>
+      <w:r>
+        <w:t xml:space="preserve">tvarů v podobě geografických </w:t>
+      </w:r>
+      <w:r>
+        <w:t>shapefiles</w:t>
+      </w:r>
+      <w:r>
+        <w:t xml:space="preserve"> a </w:t>
+      </w:r>
+      <w:r>
+        <w:t>geojson</w:t>
       </w:r>
       <w:r>
         <w:t>.</w:t>
@@ -4771,89 +5108,15 @@
         <w:t xml:space="preserve"> </w:t>
       </w:r>
       <w:r>
-        <w:t>[12]</w:t>
-      </w:r>
-    </w:p>
-    <w:p>
-      <w:r>
-        <w:t xml:space="preserve">Existují také komerční produkty založené na této </w:t>
-      </w:r>
-      <w:r>
-        <w:t>knihovně</w:t>
-      </w:r>
-      <w:r>
-        <w:t xml:space="preserve">, </w:t>
-      </w:r>
-      <w:r>
-        <w:t>Dash Enterprise</w:t>
-      </w:r>
-      <w:r>
-        <w:t xml:space="preserve"> - </w:t>
-      </w:r>
-      <w:r>
-        <w:t xml:space="preserve"> platform</w:t>
-      </w:r>
-      <w:r>
-        <w:t>a</w:t>
-      </w:r>
-      <w:r>
-        <w:t xml:space="preserve"> </w:t>
-      </w:r>
-      <w:r>
-        <w:t xml:space="preserve">pro analýzu trhu, datové vědy a výzkum v oblasti umělé inteligence a </w:t>
-      </w:r>
-      <w:r>
-        <w:t>Chart Studio Enterprise</w:t>
-      </w:r>
-      <w:r>
-        <w:t xml:space="preserve"> – nástroj pro rychlou tvorbu vizualizací</w:t>
-      </w:r>
-      <w:r>
-        <w:t xml:space="preserve"> přímo ze souborů nebo databází a jejich vkládání do webových stránek.</w:t>
-      </w:r>
-      <w:r>
-        <w:t xml:space="preserve"> [12]</w:t>
-      </w:r>
-    </w:p>
-    <w:p>
-      <w:pPr>
-        <w:pStyle w:val="Nadpis3"/>
-      </w:pPr>
-      <w:bookmarkStart w:id="16" w:name="_Toc82354843"/>
-      <w:r>
-        <w:t>Holoviews</w:t>
-      </w:r>
-      <w:bookmarkEnd w:id="16"/>
-    </w:p>
-    <w:p>
-      <w:pPr>
-        <w:pStyle w:val="Nadpis3"/>
-      </w:pPr>
-      <w:bookmarkStart w:id="17" w:name="_Toc82354842"/>
-      <w:r>
-        <w:t>Pygal</w:t>
-      </w:r>
-      <w:bookmarkEnd w:id="17"/>
-    </w:p>
-    <w:p>
-      <w:pPr>
-        <w:pStyle w:val="Nadpis3"/>
-      </w:pPr>
-      <w:bookmarkStart w:id="18" w:name="_Toc82354844"/>
-      <w:r>
-        <w:t>MidiTime</w:t>
-      </w:r>
-      <w:bookmarkEnd w:id="18"/>
-    </w:p>
-    <w:p>
-      <w:pPr>
-        <w:pStyle w:val="Nadpis3"/>
-      </w:pPr>
-      <w:bookmarkStart w:id="19" w:name="_Toc82354845"/>
-      <w:r>
-        <w:t>Geoplotlib</w:t>
-      </w:r>
-      <w:bookmarkEnd w:id="19"/>
+        <w:t>[16</w:t>
+      </w:r>
+      <w:r>
+        <w:rPr>
+          <w:rFonts w:ascii="Segoe UI Symbol" w:eastAsia="MS Mincho" w:hAnsi="Segoe UI Symbol" w:hint="eastAsia"/>
+          <w:lang w:eastAsia="ja-JP"/>
+        </w:rPr>
+        <w:t>]</w:t>
+      </w:r>
     </w:p>
     <w:p>
       <w:pPr>
@@ -4893,6 +5156,258 @@
       </w:pPr>
       <w:bookmarkStart w:id="24" w:name="_Toc82354850"/>
       <w:r>
+        <w:t>Metodika zpracování</w:t>
+      </w:r>
+    </w:p>
+    <w:p>
+      <w:pPr>
+        <w:pStyle w:val="Nadpis2"/>
+      </w:pPr>
+      <w:r>
+        <w:t>Hodnocení knihoven</w:t>
+      </w:r>
+    </w:p>
+    <w:p>
+      <w:r>
+        <w:t xml:space="preserve">Aby bylo možné využité knihovny snáze porovnávat, </w:t>
+      </w:r>
+      <w:r>
+        <w:t xml:space="preserve">budou jejich </w:t>
+      </w:r>
+      <w:r>
+        <w:t>funkcionality hodnoceny dle následující tabulky</w:t>
+      </w:r>
+      <w:r>
+        <w:t>:</w:t>
+      </w:r>
+    </w:p>
+    <w:tbl>
+      <w:tblPr>
+        <w:tblStyle w:val="Mkatabulky"/>
+        <w:tblW w:w="0" w:type="auto"/>
+        <w:tblLook w:val="04A0" w:firstRow="1" w:lastRow="0" w:firstColumn="1" w:lastColumn="0" w:noHBand="0" w:noVBand="1"/>
+      </w:tblPr>
+      <w:tblGrid>
+        <w:gridCol w:w="4106"/>
+        <w:gridCol w:w="4388"/>
+      </w:tblGrid>
+      <w:tr>
+        <w:tc>
+          <w:tcPr>
+            <w:tcW w:w="4106" w:type="dxa"/>
+          </w:tcPr>
+          <w:p>
+            <w:r>
+              <w:t>Závislosti knihovny</w:t>
+            </w:r>
+          </w:p>
+        </w:tc>
+        <w:tc>
+          <w:tcPr>
+            <w:tcW w:w="4388" w:type="dxa"/>
+          </w:tcPr>
+          <w:p>
+            <w:r>
+              <w:t>Seznam knihoven, které jsou nutné pro fungovaní dané vizualizační knihovny</w:t>
+            </w:r>
+          </w:p>
+        </w:tc>
+      </w:tr>
+      <w:tr>
+        <w:tc>
+          <w:tcPr>
+            <w:tcW w:w="4106" w:type="dxa"/>
+          </w:tcPr>
+          <w:p>
+            <w:r>
+              <w:lastRenderedPageBreak/>
+              <w:t>Podporované vstupní formáty</w:t>
+            </w:r>
+          </w:p>
+        </w:tc>
+        <w:tc>
+          <w:tcPr>
+            <w:tcW w:w="4388" w:type="dxa"/>
+          </w:tcPr>
+          <w:p>
+            <w:r>
+              <w:t>Formáty a datové struktury</w:t>
+            </w:r>
+            <w:r>
+              <w:t>, které je knihovna schopná zpracovat</w:t>
+            </w:r>
+          </w:p>
+        </w:tc>
+      </w:tr>
+      <w:tr>
+        <w:tc>
+          <w:tcPr>
+            <w:tcW w:w="4106" w:type="dxa"/>
+          </w:tcPr>
+          <w:p>
+            <w:r>
+              <w:t>Podporované</w:t>
+            </w:r>
+            <w:r>
+              <w:t xml:space="preserve"> výstupní formáty</w:t>
+            </w:r>
+          </w:p>
+        </w:tc>
+        <w:tc>
+          <w:tcPr>
+            <w:tcW w:w="4388" w:type="dxa"/>
+          </w:tcPr>
+          <w:p>
+            <w:r>
+              <w:t>Formáty, ve kterých je možné vytvořené vizualizace ukládat</w:t>
+            </w:r>
+          </w:p>
+        </w:tc>
+      </w:tr>
+      <w:tr>
+        <w:tc>
+          <w:tcPr>
+            <w:tcW w:w="4106" w:type="dxa"/>
+          </w:tcPr>
+          <w:p>
+            <w:r>
+              <w:t>Poskytované typy grafů</w:t>
+            </w:r>
+          </w:p>
+        </w:tc>
+        <w:tc>
+          <w:tcPr>
+            <w:tcW w:w="4388" w:type="dxa"/>
+          </w:tcPr>
+          <w:p>
+            <w:r>
+              <w:t>Které typy grafů knihovna poskytuje? Existují nějaké často používané grafy, které v této knihovně chybí?</w:t>
+            </w:r>
+          </w:p>
+        </w:tc>
+      </w:tr>
+      <w:tr>
+        <w:tc>
+          <w:tcPr>
+            <w:tcW w:w="4106" w:type="dxa"/>
+          </w:tcPr>
+          <w:p>
+            <w:r>
+              <w:t>Poskytované možnosti přizpůsobení</w:t>
+            </w:r>
+          </w:p>
+        </w:tc>
+        <w:tc>
+          <w:tcPr>
+            <w:tcW w:w="4388" w:type="dxa"/>
+          </w:tcPr>
+          <w:p>
+            <w:r>
+              <w:t xml:space="preserve">Jakým způsobem lze vytvořené vizualizace upravovat? </w:t>
+            </w:r>
+          </w:p>
+        </w:tc>
+      </w:tr>
+      <w:tr>
+        <w:tc>
+          <w:tcPr>
+            <w:tcW w:w="4106" w:type="dxa"/>
+          </w:tcPr>
+          <w:p>
+            <w:r>
+              <w:t>Poskytované možnosti interaktivity</w:t>
+            </w:r>
+          </w:p>
+        </w:tc>
+        <w:tc>
+          <w:tcPr>
+            <w:tcW w:w="4388" w:type="dxa"/>
+          </w:tcPr>
+          <w:p>
+            <w:r>
+              <w:t xml:space="preserve">Jakým způsobem </w:t>
+            </w:r>
+            <w:r>
+              <w:t>může uživatel s vytvořenou vizualizací interagovat</w:t>
+            </w:r>
+          </w:p>
+        </w:tc>
+      </w:tr>
+      <w:tr>
+        <w:tc>
+          <w:tcPr>
+            <w:tcW w:w="4106" w:type="dxa"/>
+          </w:tcPr>
+          <w:p>
+            <w:r>
+              <w:t>Jednoduchost použití</w:t>
+            </w:r>
+          </w:p>
+        </w:tc>
+        <w:tc>
+          <w:tcPr>
+            <w:tcW w:w="4388" w:type="dxa"/>
+          </w:tcPr>
+          <w:p>
+            <w:r>
+              <w:t>Jak</w:t>
+            </w:r>
+            <w:r>
+              <w:t>á</w:t>
+            </w:r>
+            <w:r>
+              <w:t xml:space="preserve"> je </w:t>
+            </w:r>
+            <w:r>
+              <w:t>složitost potřebného kódu pro vytvoření</w:t>
+            </w:r>
+            <w:r>
+              <w:t xml:space="preserve"> a </w:t>
+            </w:r>
+            <w:r>
+              <w:t>přizpůsobení</w:t>
+            </w:r>
+            <w:r>
+              <w:t xml:space="preserve"> vizualizac</w:t>
+            </w:r>
+            <w:r>
+              <w:t>e</w:t>
+            </w:r>
+            <w:r>
+              <w:t>?</w:t>
+            </w:r>
+          </w:p>
+        </w:tc>
+      </w:tr>
+      <w:tr>
+        <w:tc>
+          <w:tcPr>
+            <w:tcW w:w="4106" w:type="dxa"/>
+          </w:tcPr>
+          <w:p>
+            <w:r>
+              <w:t>Přehlednost a atraktivita výchozích nastavení</w:t>
+            </w:r>
+          </w:p>
+        </w:tc>
+        <w:tc>
+          <w:tcPr>
+            <w:tcW w:w="4388" w:type="dxa"/>
+          </w:tcPr>
+          <w:p>
+            <w:r>
+              <w:t>Jak přehledná a vizuálně atraktivní je výsledná vizualizace při minimálním použití přizpůsobení?</w:t>
+            </w:r>
+          </w:p>
+        </w:tc>
+      </w:tr>
+    </w:tbl>
+    <w:p/>
+    <w:p>
+      <w:pPr>
+        <w:pStyle w:val="Nadpis1"/>
+      </w:pPr>
+      <w:r>
         <w:t>Praktická část</w:t>
       </w:r>
       <w:bookmarkEnd w:id="24"/>
@@ -4944,14 +5459,27 @@
       <w:r>
         <w:t xml:space="preserve">Tabulka </w:t>
       </w:r>
-      <w:fldSimple w:instr=" SEQ Tabulka \* ARABIC ">
-        <w:r>
-          <w:rPr>
-            <w:noProof/>
-          </w:rPr>
-          <w:t>1</w:t>
-        </w:r>
-      </w:fldSimple>
+      <w:r>
+        <w:fldChar w:fldCharType="begin"/>
+      </w:r>
+      <w:r>
+        <w:instrText xml:space="preserve"> SEQ Tabulka \* ARABIC </w:instrText>
+      </w:r>
+      <w:r>
+        <w:fldChar w:fldCharType="separate"/>
+      </w:r>
+      <w:r>
+        <w:rPr>
+          <w:noProof/>
+        </w:rPr>
+        <w:t>1</w:t>
+      </w:r>
+      <w:r>
+        <w:rPr>
+          <w:noProof/>
+        </w:rPr>
+        <w:fldChar w:fldCharType="end"/>
+      </w:r>
       <w:r>
         <w:t xml:space="preserve"> Název tabulky</w:t>
       </w:r>
@@ -5199,14 +5727,27 @@
       <w:r>
         <w:t xml:space="preserve">Obr. </w:t>
       </w:r>
-      <w:fldSimple w:instr=" SEQ Obr. \* ARABIC ">
-        <w:r>
-          <w:rPr>
-            <w:noProof/>
-          </w:rPr>
-          <w:t>1</w:t>
-        </w:r>
-      </w:fldSimple>
+      <w:r>
+        <w:fldChar w:fldCharType="begin"/>
+      </w:r>
+      <w:r>
+        <w:instrText xml:space="preserve"> SEQ Obr. \* ARABIC </w:instrText>
+      </w:r>
+      <w:r>
+        <w:fldChar w:fldCharType="separate"/>
+      </w:r>
+      <w:r>
+        <w:rPr>
+          <w:noProof/>
+        </w:rPr>
+        <w:t>1</w:t>
+      </w:r>
+      <w:r>
+        <w:rPr>
+          <w:noProof/>
+        </w:rPr>
+        <w:fldChar w:fldCharType="end"/>
+      </w:r>
       <w:r>
         <w:t xml:space="preserve"> </w:t>
       </w:r>
@@ -5863,6 +6404,164 @@
     </w:p>
     <w:p>
       <w:pPr>
+        <w:pStyle w:val="Odstavecseseznamem"/>
+        <w:spacing w:line="240" w:lineRule="auto"/>
+        <w:jc w:val="left"/>
+        <w:rPr>
+          <w:rFonts w:ascii="Times New Roman" w:hAnsi="Times New Roman"/>
+          <w:lang w:eastAsia="cs-CZ" w:bidi="ar-SA"/>
+        </w:rPr>
+      </w:pPr>
+    </w:p>
+    <w:p>
+      <w:pPr>
+        <w:pStyle w:val="Odstavecseseznamem"/>
+        <w:numPr>
+          <w:ilvl w:val="0"/>
+          <w:numId w:val="29"/>
+        </w:numPr>
+        <w:spacing w:line="240" w:lineRule="auto"/>
+        <w:jc w:val="left"/>
+        <w:rPr>
+          <w:rFonts w:ascii="Times New Roman" w:hAnsi="Times New Roman"/>
+          <w:lang w:eastAsia="cs-CZ" w:bidi="ar-SA"/>
+        </w:rPr>
+      </w:pPr>
+      <w:r>
+        <w:t>Welcome to HoloViews! — HoloViews 1.14.5 documentation. [cit. 17.10.2021]. Dostupné z: </w:t>
+      </w:r>
+      <w:hyperlink r:id="rId23" w:history="1">
+        <w:r>
+          <w:rPr>
+            <w:rStyle w:val="Hypertextovodkaz"/>
+          </w:rPr>
+          <w:t>https://holoviews.org/getting_started/index.html</w:t>
+        </w:r>
+      </w:hyperlink>
+    </w:p>
+    <w:p>
+      <w:pPr>
+        <w:pStyle w:val="Odstavecseseznamem"/>
+        <w:spacing w:line="240" w:lineRule="auto"/>
+        <w:jc w:val="left"/>
+        <w:rPr>
+          <w:rFonts w:ascii="Times New Roman" w:hAnsi="Times New Roman"/>
+          <w:lang w:eastAsia="cs-CZ" w:bidi="ar-SA"/>
+        </w:rPr>
+      </w:pPr>
+    </w:p>
+    <w:p>
+      <w:pPr>
+        <w:pStyle w:val="Odstavecseseznamem"/>
+        <w:numPr>
+          <w:ilvl w:val="0"/>
+          <w:numId w:val="29"/>
+        </w:numPr>
+        <w:spacing w:line="240" w:lineRule="auto"/>
+        <w:jc w:val="left"/>
+        <w:rPr>
+          <w:rFonts w:ascii="Times New Roman" w:hAnsi="Times New Roman"/>
+          <w:lang w:eastAsia="cs-CZ" w:bidi="ar-SA"/>
+        </w:rPr>
+      </w:pPr>
+      <w:r>
+        <w:t>FLORIAN MOUNIER. Pygal — pygal 2.0.0 documentation. 2016 [cit. 08.09.2021]. Dostupné z: </w:t>
+      </w:r>
+      <w:hyperlink r:id="rId24" w:history="1">
+        <w:r>
+          <w:rPr>
+            <w:rStyle w:val="Hypertextovodkaz"/>
+          </w:rPr>
+          <w:t>http://www.pygal.org/en/stable/</w:t>
+        </w:r>
+      </w:hyperlink>
+    </w:p>
+    <w:p>
+      <w:pPr>
+        <w:pStyle w:val="Odstavecseseznamem"/>
+        <w:spacing w:line="240" w:lineRule="auto"/>
+        <w:jc w:val="left"/>
+        <w:rPr>
+          <w:rFonts w:ascii="Times New Roman" w:hAnsi="Times New Roman"/>
+          <w:lang w:eastAsia="cs-CZ" w:bidi="ar-SA"/>
+        </w:rPr>
+      </w:pPr>
+    </w:p>
+    <w:p>
+      <w:pPr>
+        <w:pStyle w:val="Odstavecseseznamem"/>
+        <w:numPr>
+          <w:ilvl w:val="0"/>
+          <w:numId w:val="29"/>
+        </w:numPr>
+        <w:spacing w:line="240" w:lineRule="auto"/>
+        <w:jc w:val="left"/>
+        <w:rPr>
+          <w:rFonts w:ascii="Times New Roman" w:hAnsi="Times New Roman"/>
+          <w:lang w:eastAsia="cs-CZ" w:bidi="ar-SA"/>
+        </w:rPr>
+      </w:pPr>
+      <w:r>
+        <w:t xml:space="preserve">COREY, Michael. Turn your data into sound using our new MIDITime library. In: </w:t>
+      </w:r>
+      <w:r>
+        <w:rPr>
+          <w:i/>
+          <w:iCs/>
+        </w:rPr>
+        <w:t>Reveal</w:t>
+      </w:r>
+      <w:r>
+        <w:t xml:space="preserve"> [online] [cit. 17.10.2021]. Dostupné z: </w:t>
+      </w:r>
+      <w:hyperlink r:id="rId25" w:history="1">
+        <w:r>
+          <w:rPr>
+            <w:rStyle w:val="Hypertextovodkaz"/>
+          </w:rPr>
+          <w:t>http://revealnews.org/blog/turn-your-data-into-sound-using-our-new-miditime-library/</w:t>
+        </w:r>
+      </w:hyperlink>
+    </w:p>
+    <w:p>
+      <w:pPr>
+        <w:pStyle w:val="Odstavecseseznamem"/>
+        <w:spacing w:line="240" w:lineRule="auto"/>
+        <w:jc w:val="left"/>
+        <w:rPr>
+          <w:rFonts w:ascii="Times New Roman" w:hAnsi="Times New Roman"/>
+          <w:lang w:eastAsia="cs-CZ" w:bidi="ar-SA"/>
+        </w:rPr>
+      </w:pPr>
+    </w:p>
+    <w:p>
+      <w:pPr>
+        <w:pStyle w:val="Odstavecseseznamem"/>
+        <w:numPr>
+          <w:ilvl w:val="0"/>
+          <w:numId w:val="29"/>
+        </w:numPr>
+        <w:spacing w:line="240" w:lineRule="auto"/>
+        <w:jc w:val="left"/>
+        <w:rPr>
+          <w:rFonts w:ascii="Times New Roman" w:hAnsi="Times New Roman"/>
+          <w:lang w:eastAsia="cs-CZ" w:bidi="ar-SA"/>
+        </w:rPr>
+      </w:pPr>
+      <w:r>
+        <w:t>CUTTONE, Andrea. Geoplotlib - documentation. 5. 9. 2021 [cit. 08.09.2021]. Dostupné z: </w:t>
+      </w:r>
+      <w:hyperlink r:id="rId26" w:history="1">
+        <w:r>
+          <w:rPr>
+            <w:rStyle w:val="Hypertextovodkaz"/>
+          </w:rPr>
+          <w:t>https://github.com/andrea-cuttone/geoplotlib</w:t>
+        </w:r>
+      </w:hyperlink>
+    </w:p>
+    <w:p>
+      <w:pPr>
         <w:pStyle w:val="Bezmezer"/>
         <w:numPr>
           <w:ilvl w:val="0"/>
@@ -6111,8 +6810,8 @@
       <w:pPr>
         <w:spacing w:after="200" w:line="276" w:lineRule="auto"/>
         <w:sectPr>
-          <w:headerReference w:type="default" r:id="rId23"/>
-          <w:footerReference w:type="default" r:id="rId24"/>
+          <w:headerReference w:type="default" r:id="rId27"/>
+          <w:footerReference w:type="default" r:id="rId28"/>
           <w:pgSz w:w="11906" w:h="16838"/>
           <w:pgMar w:top="1701" w:right="1701" w:bottom="1701" w:left="1701" w:header="709" w:footer="709" w:gutter="0"/>
           <w:pgNumType w:start="1"/>
@@ -6130,8 +6829,8 @@
     <w:p>
       <w:pPr>
         <w:sectPr>
-          <w:headerReference w:type="default" r:id="rId25"/>
-          <w:footerReference w:type="default" r:id="rId26"/>
+          <w:headerReference w:type="default" r:id="rId29"/>
+          <w:footerReference w:type="default" r:id="rId30"/>
           <w:pgSz w:w="11906" w:h="16838"/>
           <w:pgMar w:top="1701" w:right="1701" w:bottom="1701" w:left="1701" w:header="709" w:footer="709" w:gutter="0"/>
           <w:pgNumType w:start="1"/>
@@ -6161,7 +6860,7 @@
       </w:r>
     </w:p>
     <w:sectPr>
-      <w:headerReference w:type="default" r:id="rId27"/>
+      <w:headerReference w:type="default" r:id="rId31"/>
       <w:pgSz w:w="11906" w:h="16838"/>
       <w:pgMar w:top="1701" w:right="1701" w:bottom="1701" w:left="1701" w:header="709" w:footer="709" w:gutter="0"/>
       <w:pgNumType w:start="1"/>
@@ -10145,7 +10844,7 @@
   <w:docDefaults>
     <w:rPrDefault>
       <w:rPr>
-        <w:rFonts w:ascii="Calibri" w:eastAsia="Calibri" w:hAnsi="Calibri" w:cs="Times New Roman"/>
+        <w:rFonts w:ascii="Calibri" w:eastAsia="MS Mincho" w:hAnsi="Calibri" w:cs="Times New Roman"/>
         <w:lang w:val="cs-CZ" w:eastAsia="cs-CZ" w:bidi="ar-SA"/>
       </w:rPr>
     </w:rPrDefault>
@@ -11499,6 +12198,18 @@
       <w:szCs w:val="24"/>
     </w:rPr>
   </w:style>
+  <w:style w:type="character" w:styleId="Sledovanodkaz">
+    <w:name w:val="FollowedHyperlink"/>
+    <w:basedOn w:val="Standardnpsmoodstavce"/>
+    <w:uiPriority w:val="99"/>
+    <w:semiHidden/>
+    <w:unhideWhenUsed/>
+    <w:rsid w:val="00C672F2"/>
+    <w:rPr>
+      <w:color w:val="800080" w:themeColor="followedHyperlink"/>
+      <w:u w:val="single"/>
+    </w:rPr>
+  </w:style>
 </w:styles>
 </file>
 

</xml_diff>

<commit_message>
Started writing Matplotlib testing
</commit_message>
<xml_diff>
--- a/!Thesis/Bc.docx
+++ b/!Thesis/Bc.docx
@@ -443,7 +443,7 @@
               <w:rPr>
                 <w:noProof/>
               </w:rPr>
-              <w:t>17.10.2021</w:t>
+              <w:t>24.10.2021</w:t>
             </w:r>
             <w:r>
               <w:fldChar w:fldCharType="end"/>
@@ -645,13 +645,63 @@
         </w:rPr>
         <w:t xml:space="preserve"> </w:t>
       </w:r>
+      <w:proofErr w:type="spellStart"/>
       <w:r>
         <w:rPr>
           <w:sz w:val="28"/>
           <w:lang w:val="en-US"/>
         </w:rPr>
-        <w:t>Název práce v anglickém jazyce</w:t>
-      </w:r>
+        <w:t>Název</w:t>
+      </w:r>
+      <w:proofErr w:type="spellEnd"/>
+      <w:r>
+        <w:rPr>
+          <w:sz w:val="28"/>
+          <w:lang w:val="en-US"/>
+        </w:rPr>
+        <w:t xml:space="preserve"> </w:t>
+      </w:r>
+      <w:proofErr w:type="spellStart"/>
+      <w:r>
+        <w:rPr>
+          <w:sz w:val="28"/>
+          <w:lang w:val="en-US"/>
+        </w:rPr>
+        <w:t>práce</w:t>
+      </w:r>
+      <w:proofErr w:type="spellEnd"/>
+      <w:r>
+        <w:rPr>
+          <w:sz w:val="28"/>
+          <w:lang w:val="en-US"/>
+        </w:rPr>
+        <w:t xml:space="preserve"> v </w:t>
+      </w:r>
+      <w:proofErr w:type="spellStart"/>
+      <w:r>
+        <w:rPr>
+          <w:sz w:val="28"/>
+          <w:lang w:val="en-US"/>
+        </w:rPr>
+        <w:t>anglickém</w:t>
+      </w:r>
+      <w:proofErr w:type="spellEnd"/>
+      <w:r>
+        <w:rPr>
+          <w:sz w:val="28"/>
+          <w:lang w:val="en-US"/>
+        </w:rPr>
+        <w:t xml:space="preserve"> </w:t>
+      </w:r>
+      <w:proofErr w:type="spellStart"/>
+      <w:r>
+        <w:rPr>
+          <w:sz w:val="28"/>
+          <w:lang w:val="en-US"/>
+        </w:rPr>
+        <w:t>jazyce</w:t>
+      </w:r>
+      <w:proofErr w:type="spellEnd"/>
     </w:p>
     <w:p>
       <w:pPr>
@@ -670,35 +720,121 @@
           <w:lang w:val="en-US"/>
         </w:rPr>
       </w:pPr>
+      <w:proofErr w:type="spellStart"/>
       <w:r>
         <w:rPr>
           <w:lang w:val="en-US"/>
         </w:rPr>
-        <w:t xml:space="preserve">Anotace v anglickém jazyce. </w:t>
-      </w:r>
+        <w:t>Anotace</w:t>
+      </w:r>
+      <w:proofErr w:type="spellEnd"/>
       <w:r>
         <w:rPr>
           <w:lang w:val="en-US"/>
         </w:rPr>
-        <w:t xml:space="preserve">Délka minimálně </w:t>
-      </w:r>
+        <w:t xml:space="preserve"> v </w:t>
+      </w:r>
+      <w:proofErr w:type="spellStart"/>
       <w:r>
         <w:rPr>
           <w:lang w:val="en-US"/>
         </w:rPr>
+        <w:t>anglickém</w:t>
+      </w:r>
+      <w:proofErr w:type="spellEnd"/>
+      <w:r>
+        <w:rPr>
+          <w:lang w:val="en-US"/>
+        </w:rPr>
+        <w:t xml:space="preserve"> </w:t>
+      </w:r>
+      <w:proofErr w:type="spellStart"/>
+      <w:r>
+        <w:rPr>
+          <w:lang w:val="en-US"/>
+        </w:rPr>
+        <w:t>jazyce</w:t>
+      </w:r>
+      <w:proofErr w:type="spellEnd"/>
+      <w:r>
+        <w:rPr>
+          <w:lang w:val="en-US"/>
+        </w:rPr>
+        <w:t xml:space="preserve">. </w:t>
+      </w:r>
+      <w:proofErr w:type="spellStart"/>
+      <w:r>
+        <w:rPr>
+          <w:lang w:val="en-US"/>
+        </w:rPr>
+        <w:t>Délka</w:t>
+      </w:r>
+      <w:proofErr w:type="spellEnd"/>
+      <w:r>
+        <w:rPr>
+          <w:lang w:val="en-US"/>
+        </w:rPr>
+        <w:t xml:space="preserve"> </w:t>
+      </w:r>
+      <w:proofErr w:type="spellStart"/>
+      <w:r>
+        <w:rPr>
+          <w:lang w:val="en-US"/>
+        </w:rPr>
+        <w:t>minimálně</w:t>
+      </w:r>
+      <w:proofErr w:type="spellEnd"/>
+      <w:r>
+        <w:rPr>
+          <w:lang w:val="en-US"/>
+        </w:rPr>
+        <w:t xml:space="preserve"> </w:t>
+      </w:r>
+      <w:r>
+        <w:rPr>
+          <w:lang w:val="en-US"/>
+        </w:rPr>
         <w:t xml:space="preserve">100 </w:t>
       </w:r>
       <w:r>
         <w:rPr>
           <w:lang w:val="en-US"/>
         </w:rPr>
-        <w:t>a m</w:t>
-      </w:r>
+        <w:t xml:space="preserve">a </w:t>
+      </w:r>
+      <w:proofErr w:type="spellStart"/>
       <w:r>
         <w:rPr>
           <w:lang w:val="en-US"/>
         </w:rPr>
-        <w:t>aximálně 200 slov.</w:t>
+        <w:t>m</w:t>
+      </w:r>
+      <w:r>
+        <w:rPr>
+          <w:lang w:val="en-US"/>
+        </w:rPr>
+        <w:t>aximálně</w:t>
+      </w:r>
+      <w:proofErr w:type="spellEnd"/>
+      <w:r>
+        <w:rPr>
+          <w:lang w:val="en-US"/>
+        </w:rPr>
+        <w:t xml:space="preserve"> 200 </w:t>
+      </w:r>
+      <w:proofErr w:type="spellStart"/>
+      <w:r>
+        <w:rPr>
+          <w:lang w:val="en-US"/>
+        </w:rPr>
+        <w:t>slov</w:t>
+      </w:r>
+      <w:proofErr w:type="spellEnd"/>
+      <w:r>
+        <w:rPr>
+          <w:lang w:val="en-US"/>
+        </w:rPr>
+        <w:t>.</w:t>
       </w:r>
     </w:p>
     <w:p>
@@ -3866,8 +4002,21 @@
       <w:r>
         <w:t xml:space="preserve"> „</w:t>
       </w:r>
-      <w:r>
-        <w:t>Lecture Notes in Computer Science</w:t>
+      <w:proofErr w:type="spellStart"/>
+      <w:r>
+        <w:t>Lecture</w:t>
+      </w:r>
+      <w:proofErr w:type="spellEnd"/>
+      <w:r>
+        <w:t xml:space="preserve"> Notes in </w:t>
+      </w:r>
+      <w:proofErr w:type="spellStart"/>
+      <w:r>
+        <w:t>Computer</w:t>
+      </w:r>
+      <w:proofErr w:type="spellEnd"/>
+      <w:r>
+        <w:t xml:space="preserve"> Science</w:t>
       </w:r>
       <w:r>
         <w:t>“ z roku 1970</w:t>
@@ -3981,7 +4130,63 @@
         <w:t>Vizualizace však může plnit i dekorativní roli</w:t>
       </w:r>
       <w:r>
-        <w:t xml:space="preserve">, Lorène Fauvelle v článku „Data visualization: definition, examples, tools, advice“ popisuje „Datové umění“ jako nejvyšší formu vizualizace </w:t>
+        <w:t xml:space="preserve">, </w:t>
+      </w:r>
+      <w:proofErr w:type="spellStart"/>
+      <w:r>
+        <w:t>Lorène</w:t>
+      </w:r>
+      <w:proofErr w:type="spellEnd"/>
+      <w:r>
+        <w:t xml:space="preserve"> </w:t>
+      </w:r>
+      <w:proofErr w:type="spellStart"/>
+      <w:r>
+        <w:t>Fauvelle</w:t>
+      </w:r>
+      <w:proofErr w:type="spellEnd"/>
+      <w:r>
+        <w:t xml:space="preserve"> v článku „Data </w:t>
+      </w:r>
+      <w:proofErr w:type="spellStart"/>
+      <w:r>
+        <w:t>visualization</w:t>
+      </w:r>
+      <w:proofErr w:type="spellEnd"/>
+      <w:r>
+        <w:t xml:space="preserve">: </w:t>
+      </w:r>
+      <w:proofErr w:type="spellStart"/>
+      <w:r>
+        <w:t>definition</w:t>
+      </w:r>
+      <w:proofErr w:type="spellEnd"/>
+      <w:r>
+        <w:t xml:space="preserve">, </w:t>
+      </w:r>
+      <w:proofErr w:type="spellStart"/>
+      <w:r>
+        <w:t>examples</w:t>
+      </w:r>
+      <w:proofErr w:type="spellEnd"/>
+      <w:r>
+        <w:t xml:space="preserve">, </w:t>
+      </w:r>
+      <w:proofErr w:type="spellStart"/>
+      <w:r>
+        <w:t>tools</w:t>
+      </w:r>
+      <w:proofErr w:type="spellEnd"/>
+      <w:r>
+        <w:t xml:space="preserve">, </w:t>
+      </w:r>
+      <w:proofErr w:type="spellStart"/>
+      <w:r>
+        <w:t>advice</w:t>
+      </w:r>
+      <w:proofErr w:type="spellEnd"/>
+      <w:r>
+        <w:t xml:space="preserve">“ popisuje „Datové umění“ jako nejvyšší formu vizualizace </w:t>
       </w:r>
       <w:r>
         <w:t xml:space="preserve">kde </w:t>
@@ -4015,8 +4220,13 @@
         <w:t>em</w:t>
       </w:r>
       <w:r>
-        <w:t xml:space="preserve"> Rougeux</w:t>
-      </w:r>
+        <w:t xml:space="preserve"> </w:t>
+      </w:r>
+      <w:proofErr w:type="spellStart"/>
+      <w:r>
+        <w:t>Rougeux</w:t>
+      </w:r>
+      <w:proofErr w:type="spellEnd"/>
       <w:r>
         <w:t xml:space="preserve"> popisuje, že „</w:t>
       </w:r>
@@ -4039,7 +4249,39 @@
         <w:t xml:space="preserve">Většina zdrojů se však shoduje na dvou základních konceptech „redukce“ a „prostoru“, které popisuje i </w:t>
       </w:r>
       <w:r>
-        <w:t>Lev Manovich v článku „What is Visualization?“</w:t>
+        <w:t xml:space="preserve">Lev </w:t>
+      </w:r>
+      <w:proofErr w:type="spellStart"/>
+      <w:r>
+        <w:t>Manovich</w:t>
+      </w:r>
+      <w:proofErr w:type="spellEnd"/>
+      <w:r>
+        <w:t xml:space="preserve"> v článku „</w:t>
+      </w:r>
+      <w:proofErr w:type="spellStart"/>
+      <w:r>
+        <w:t>What</w:t>
+      </w:r>
+      <w:proofErr w:type="spellEnd"/>
+      <w:r>
+        <w:t xml:space="preserve"> </w:t>
+      </w:r>
+      <w:proofErr w:type="spellStart"/>
+      <w:r>
+        <w:t>is</w:t>
+      </w:r>
+      <w:proofErr w:type="spellEnd"/>
+      <w:r>
+        <w:t xml:space="preserve"> </w:t>
+      </w:r>
+      <w:proofErr w:type="spellStart"/>
+      <w:r>
+        <w:t>Visualization</w:t>
+      </w:r>
+      <w:proofErr w:type="spellEnd"/>
+      <w:r>
+        <w:t>?“</w:t>
       </w:r>
       <w:r>
         <w:t>:</w:t>
@@ -4243,6 +4485,7 @@
         <w:pStyle w:val="Nadpis3"/>
       </w:pPr>
       <w:bookmarkStart w:id="12" w:name="_Toc82354838"/>
+      <w:proofErr w:type="spellStart"/>
       <w:r>
         <w:t>Mat</w:t>
       </w:r>
@@ -4259,6 +4502,7 @@
         <w:t>ib</w:t>
       </w:r>
       <w:bookmarkEnd w:id="12"/>
+      <w:proofErr w:type="spellEnd"/>
     </w:p>
     <w:p>
       <w:r>
@@ -4271,7 +4515,15 @@
         <w:t>a</w:t>
       </w:r>
       <w:r>
-        <w:t xml:space="preserve"> okolo roku 2003 Johnem Huterem </w:t>
+        <w:t xml:space="preserve"> okolo roku 2003 Johnem </w:t>
+      </w:r>
+      <w:proofErr w:type="spellStart"/>
+      <w:r>
+        <w:t>Huterem</w:t>
+      </w:r>
+      <w:proofErr w:type="spellEnd"/>
+      <w:r>
+        <w:t xml:space="preserve"> </w:t>
       </w:r>
       <w:r>
         <w:t>byla původně určena k</w:t>
@@ -4283,13 +4535,21 @@
         <w:t>vizualizaci</w:t>
       </w:r>
       <w:r>
-        <w:t xml:space="preserve"> dat zaznamenaných e</w:t>
+        <w:t xml:space="preserve"> dat zaznamenaných </w:t>
+      </w:r>
+      <w:proofErr w:type="spellStart"/>
+      <w:r>
+        <w:t>e</w:t>
       </w:r>
       <w:r>
         <w:t>lektrokortikografi</w:t>
       </w:r>
       <w:r>
-        <w:t>í při</w:t>
+        <w:t>í</w:t>
+      </w:r>
+      <w:proofErr w:type="spellEnd"/>
+      <w:r>
+        <w:t xml:space="preserve"> při</w:t>
       </w:r>
       <w:r>
         <w:t xml:space="preserve"> </w:t>
@@ -4340,13 +4600,21 @@
         <w:t xml:space="preserve">. Tato aplikace však nebyla ideální pro vizualizaci dat </w:t>
       </w:r>
       <w:r>
-        <w:t>z mnoha zdrojů (kromě e</w:t>
+        <w:t xml:space="preserve">z mnoha zdrojů (kromě </w:t>
+      </w:r>
+      <w:proofErr w:type="spellStart"/>
+      <w:r>
+        <w:t>e</w:t>
       </w:r>
       <w:r>
         <w:t>lektrokortikografi</w:t>
       </w:r>
       <w:r>
-        <w:t xml:space="preserve">e </w:t>
+        <w:t>e</w:t>
+      </w:r>
+      <w:proofErr w:type="spellEnd"/>
+      <w:r>
+        <w:t xml:space="preserve"> </w:t>
       </w:r>
       <w:r>
         <w:t xml:space="preserve">například i EEG a magnetické rezonance) uložených na několika serverech. </w:t>
@@ -4355,11 +4623,32 @@
         <w:t>Hunter proto začal vyvíjet novou aplikaci v jazyce Python</w:t>
       </w:r>
       <w:r>
-        <w:t xml:space="preserve"> „EEG viewer and analyzer“</w:t>
-      </w:r>
-      <w:r>
-        <w:t>, která se postupem času změnila v dnešní knihovnu matplotlib</w:t>
-      </w:r>
+        <w:t xml:space="preserve"> „EEG </w:t>
+      </w:r>
+      <w:proofErr w:type="spellStart"/>
+      <w:r>
+        <w:t>viewer</w:t>
+      </w:r>
+      <w:proofErr w:type="spellEnd"/>
+      <w:r>
+        <w:t xml:space="preserve"> and </w:t>
+      </w:r>
+      <w:proofErr w:type="spellStart"/>
+      <w:r>
+        <w:t>analyzer</w:t>
+      </w:r>
+      <w:proofErr w:type="spellEnd"/>
+      <w:r>
+        <w:t>“</w:t>
+      </w:r>
+      <w:r>
+        <w:t xml:space="preserve">, která se postupem času změnila v dnešní knihovnu </w:t>
+      </w:r>
+      <w:proofErr w:type="spellStart"/>
+      <w:r>
+        <w:t>matplotlib</w:t>
+      </w:r>
+      <w:proofErr w:type="spellEnd"/>
       <w:r>
         <w:t xml:space="preserve">. </w:t>
       </w:r>
@@ -4398,14 +4687,21 @@
         <w:pStyle w:val="Nadpis3"/>
       </w:pPr>
       <w:bookmarkStart w:id="13" w:name="_Toc82354839"/>
+      <w:proofErr w:type="spellStart"/>
       <w:r>
         <w:t>Seaborn</w:t>
       </w:r>
       <w:bookmarkEnd w:id="13"/>
-    </w:p>
-    <w:p>
-      <w:r>
-        <w:t xml:space="preserve">Seaborn vznikl </w:t>
+      <w:proofErr w:type="spellEnd"/>
+    </w:p>
+    <w:p>
+      <w:proofErr w:type="spellStart"/>
+      <w:r>
+        <w:t>Seaborn</w:t>
+      </w:r>
+      <w:proofErr w:type="spellEnd"/>
+      <w:r>
+        <w:t xml:space="preserve"> vznikl </w:t>
       </w:r>
       <w:r>
         <w:t xml:space="preserve">jako řešení </w:t>
@@ -4414,8 +4710,13 @@
         <w:t xml:space="preserve">nejčastějších </w:t>
       </w:r>
       <w:r>
-        <w:t>nedostatků knihovny matplotlib</w:t>
-      </w:r>
+        <w:t xml:space="preserve">nedostatků knihovny </w:t>
+      </w:r>
+      <w:proofErr w:type="spellStart"/>
+      <w:r>
+        <w:t>matplotlib</w:t>
+      </w:r>
+      <w:proofErr w:type="spellEnd"/>
       <w:r>
         <w:t xml:space="preserve">, konkrétně </w:t>
       </w:r>
@@ -4426,14 +4727,27 @@
         <w:t xml:space="preserve">vizualizace před verzí 2.0, která byla </w:t>
       </w:r>
       <w:r>
-        <w:t xml:space="preserve">založena na vizualizacích MATLABu, nižší </w:t>
+        <w:t xml:space="preserve">založena na vizualizacích </w:t>
+      </w:r>
+      <w:proofErr w:type="spellStart"/>
+      <w:r>
+        <w:t>MATLABu</w:t>
+      </w:r>
+      <w:proofErr w:type="spellEnd"/>
+      <w:r>
+        <w:t xml:space="preserve">, nižší </w:t>
       </w:r>
       <w:r>
         <w:t xml:space="preserve">úrovně </w:t>
       </w:r>
       <w:r>
-        <w:t>API u matplotlibu</w:t>
-      </w:r>
+        <w:t xml:space="preserve">API u </w:t>
+      </w:r>
+      <w:proofErr w:type="spellStart"/>
+      <w:r>
+        <w:t>matplotlibu</w:t>
+      </w:r>
+      <w:proofErr w:type="spellEnd"/>
       <w:r>
         <w:t>, která č</w:t>
       </w:r>
@@ -4444,16 +4758,29 @@
         <w:t xml:space="preserve">a složitost </w:t>
       </w:r>
       <w:r>
-        <w:t>využití datových struktur knihovny pandas.</w:t>
+        <w:t xml:space="preserve">využití datových struktur knihovny </w:t>
+      </w:r>
+      <w:proofErr w:type="spellStart"/>
+      <w:r>
+        <w:t>pandas</w:t>
+      </w:r>
+      <w:proofErr w:type="spellEnd"/>
+      <w:r>
+        <w:t>.</w:t>
       </w:r>
       <w:r>
         <w:t xml:space="preserve"> [9]</w:t>
       </w:r>
     </w:p>
     <w:p>
+      <w:proofErr w:type="spellStart"/>
       <w:r>
         <w:lastRenderedPageBreak/>
-        <w:t xml:space="preserve">Seaborn </w:t>
+        <w:t>Seaborn</w:t>
+      </w:r>
+      <w:proofErr w:type="spellEnd"/>
+      <w:r>
+        <w:t xml:space="preserve"> </w:t>
       </w:r>
       <w:r>
         <w:t>buduje</w:t>
@@ -4461,8 +4788,13 @@
       <w:r>
         <w:t xml:space="preserve"> na základech knihovny </w:t>
       </w:r>
-      <w:r>
-        <w:t xml:space="preserve">matplotlib, </w:t>
+      <w:proofErr w:type="spellStart"/>
+      <w:r>
+        <w:t>matplotlib</w:t>
+      </w:r>
+      <w:proofErr w:type="spellEnd"/>
+      <w:r>
+        <w:t xml:space="preserve">, </w:t>
       </w:r>
       <w:r>
         <w:t>ke které poskytuje</w:t>
@@ -4477,10 +4809,23 @@
         <w:t>, také</w:t>
       </w:r>
       <w:r>
-        <w:t xml:space="preserve"> dokáže využívat datové struktury knihovny pandas. </w:t>
-      </w:r>
-      <w:r>
-        <w:t xml:space="preserve">Seaborn na základě </w:t>
+        <w:t xml:space="preserve"> dokáže využívat datové struktury knihovny </w:t>
+      </w:r>
+      <w:proofErr w:type="spellStart"/>
+      <w:r>
+        <w:t>pandas</w:t>
+      </w:r>
+      <w:proofErr w:type="spellEnd"/>
+      <w:r>
+        <w:t xml:space="preserve">. </w:t>
+      </w:r>
+      <w:proofErr w:type="spellStart"/>
+      <w:r>
+        <w:t>Seaborn</w:t>
+      </w:r>
+      <w:proofErr w:type="spellEnd"/>
+      <w:r>
+        <w:t xml:space="preserve"> na základě </w:t>
       </w:r>
       <w:r>
         <w:t xml:space="preserve">specifikace typu grafu zvládne automaticky provázat hodnoty v datech s vizuálními atributy, jako je barva, velikost a styl, propočítat statistické transformace a doplnit ke grafu informativní štítky a legendu. </w:t>
@@ -4489,7 +4834,15 @@
         <w:t>Díky tomu</w:t>
       </w:r>
       <w:r>
-        <w:t xml:space="preserve">, že Seaborn dokáže vytvořit kompletní vizualizace </w:t>
+        <w:t xml:space="preserve">, že </w:t>
+      </w:r>
+      <w:proofErr w:type="spellStart"/>
+      <w:r>
+        <w:t>Seaborn</w:t>
+      </w:r>
+      <w:proofErr w:type="spellEnd"/>
+      <w:r>
+        <w:t xml:space="preserve"> dokáže vytvořit kompletní vizualizace </w:t>
       </w:r>
       <w:r>
         <w:t xml:space="preserve">jedním voláním funkce s minimálním počtem </w:t>
@@ -4524,26 +4877,35 @@
         <w:pStyle w:val="Nadpis3"/>
       </w:pPr>
       <w:bookmarkStart w:id="14" w:name="_Toc82354840"/>
+      <w:proofErr w:type="spellStart"/>
       <w:r>
         <w:t>Bokeh</w:t>
       </w:r>
       <w:bookmarkEnd w:id="14"/>
+      <w:proofErr w:type="spellEnd"/>
     </w:p>
     <w:p>
       <w:r>
         <w:t xml:space="preserve">Stejně jako </w:t>
       </w:r>
+      <w:proofErr w:type="spellStart"/>
       <w:r>
         <w:t>matplotlib</w:t>
       </w:r>
+      <w:proofErr w:type="spellEnd"/>
       <w:r>
         <w:t xml:space="preserve"> je </w:t>
       </w:r>
       <w:r>
         <w:t xml:space="preserve">knihovna </w:t>
       </w:r>
-      <w:r>
-        <w:t>Bokeh open source projektem</w:t>
+      <w:proofErr w:type="spellStart"/>
+      <w:r>
+        <w:t>Bokeh</w:t>
+      </w:r>
+      <w:proofErr w:type="spellEnd"/>
+      <w:r>
+        <w:t xml:space="preserve"> open source projektem</w:t>
       </w:r>
       <w:r>
         <w:t xml:space="preserve">, </w:t>
@@ -4551,12 +4913,14 @@
       <w:r>
         <w:t xml:space="preserve">finančně podporovaným neziskovou organizací </w:t>
       </w:r>
+      <w:proofErr w:type="spellStart"/>
       <w:r>
         <w:t>NumF</w:t>
       </w:r>
       <w:r>
         <w:t>OCUS</w:t>
       </w:r>
+      <w:proofErr w:type="spellEnd"/>
       <w:r>
         <w:t xml:space="preserve">, </w:t>
       </w:r>
@@ -4590,10 +4954,34 @@
     </w:p>
     <w:p>
       <w:r>
-        <w:t xml:space="preserve">Oproti knihovnám matplotlib a seaborn </w:t>
-      </w:r>
-      <w:r>
-        <w:t xml:space="preserve">však Bokeh </w:t>
+        <w:t xml:space="preserve">Oproti knihovnám </w:t>
+      </w:r>
+      <w:proofErr w:type="spellStart"/>
+      <w:r>
+        <w:t>matplotlib</w:t>
+      </w:r>
+      <w:proofErr w:type="spellEnd"/>
+      <w:r>
+        <w:t xml:space="preserve"> a </w:t>
+      </w:r>
+      <w:proofErr w:type="spellStart"/>
+      <w:r>
+        <w:t>seaborn</w:t>
+      </w:r>
+      <w:proofErr w:type="spellEnd"/>
+      <w:r>
+        <w:t xml:space="preserve"> </w:t>
+      </w:r>
+      <w:r>
+        <w:t xml:space="preserve">však </w:t>
+      </w:r>
+      <w:proofErr w:type="spellStart"/>
+      <w:r>
+        <w:t>Bokeh</w:t>
+      </w:r>
+      <w:proofErr w:type="spellEnd"/>
+      <w:r>
+        <w:t xml:space="preserve"> </w:t>
       </w:r>
       <w:r>
         <w:t>nevytváří kompletní graf</w:t>
@@ -4617,7 +5005,15 @@
         <w:t xml:space="preserve">vektorové grafiky </w:t>
       </w:r>
       <w:r>
-        <w:t xml:space="preserve">(nazývanými „glyphs“), </w:t>
+        <w:t>(nazývanými „</w:t>
+      </w:r>
+      <w:proofErr w:type="spellStart"/>
+      <w:r>
+        <w:t>glyphs</w:t>
+      </w:r>
+      <w:proofErr w:type="spellEnd"/>
+      <w:r>
+        <w:t xml:space="preserve">“), </w:t>
       </w:r>
       <w:r>
         <w:t>ze který</w:t>
@@ -4640,14 +5036,32 @@
       <w:r>
         <w:t xml:space="preserve"> </w:t>
       </w:r>
-      <w:r>
-        <w:t>Bokeh dále dovoluje do vizualizace přidávat interaktivní elementy, jako slidery</w:t>
-      </w:r>
+      <w:proofErr w:type="spellStart"/>
+      <w:r>
+        <w:t>Bokeh</w:t>
+      </w:r>
+      <w:proofErr w:type="spellEnd"/>
+      <w:r>
+        <w:t xml:space="preserve"> dále dovoluje do vizualizace přidávat interaktivní elementy, jako </w:t>
+      </w:r>
+      <w:proofErr w:type="spellStart"/>
+      <w:r>
+        <w:t>slidery</w:t>
+      </w:r>
+      <w:proofErr w:type="spellEnd"/>
       <w:r>
         <w:t>, tlačítka</w:t>
       </w:r>
       <w:r>
-        <w:t xml:space="preserve"> nebo drop-down menu</w:t>
+        <w:t xml:space="preserve"> nebo drop-</w:t>
+      </w:r>
+      <w:proofErr w:type="spellStart"/>
+      <w:r>
+        <w:t>down</w:t>
+      </w:r>
+      <w:proofErr w:type="spellEnd"/>
+      <w:r>
+        <w:t xml:space="preserve"> menu</w:t>
       </w:r>
       <w:r>
         <w:t xml:space="preserve">. </w:t>
@@ -4659,7 +5073,15 @@
         <w:t xml:space="preserve"> také umožňuje </w:t>
       </w:r>
       <w:r>
-        <w:t xml:space="preserve">vytvoření „Bokeh serveru“, který zajišťuje </w:t>
+        <w:t>vytvoření „</w:t>
+      </w:r>
+      <w:proofErr w:type="spellStart"/>
+      <w:r>
+        <w:t>Bokeh</w:t>
+      </w:r>
+      <w:proofErr w:type="spellEnd"/>
+      <w:r>
+        <w:t xml:space="preserve"> serveru“, který zajišťuje </w:t>
       </w:r>
       <w:r>
         <w:t>možnost streamování dat a složitější uživatelsk</w:t>
@@ -4679,7 +5101,23 @@
     </w:p>
     <w:p>
       <w:r>
-        <w:t>Knihovna se vlastně skládá ze dvou, Bokeh pro Python – sloužící k vytváření vizualizací a BokehJS – knihovna jazyka JavaScript sloužící k renderování vizualizace a zajištění interaktivity ve webovém prohlížeči.</w:t>
+        <w:t xml:space="preserve">Knihovna se vlastně skládá ze dvou, </w:t>
+      </w:r>
+      <w:proofErr w:type="spellStart"/>
+      <w:r>
+        <w:t>Bokeh</w:t>
+      </w:r>
+      <w:proofErr w:type="spellEnd"/>
+      <w:r>
+        <w:t xml:space="preserve"> pro Python – sloužící k vytváření vizualizací a </w:t>
+      </w:r>
+      <w:proofErr w:type="spellStart"/>
+      <w:r>
+        <w:t>BokehJS</w:t>
+      </w:r>
+      <w:proofErr w:type="spellEnd"/>
+      <w:r>
+        <w:t xml:space="preserve"> – knihovna jazyka JavaScript sloužící k renderování vizualizace a zajištění interaktivity ve webovém prohlížeči.</w:t>
       </w:r>
       <w:r>
         <w:t xml:space="preserve"> [11]</w:t>
@@ -4691,15 +5129,22 @@
         <w:pStyle w:val="Nadpis3"/>
       </w:pPr>
       <w:bookmarkStart w:id="15" w:name="_Toc82354841"/>
+      <w:proofErr w:type="spellStart"/>
       <w:r>
         <w:t>Plotly</w:t>
       </w:r>
       <w:bookmarkEnd w:id="15"/>
-    </w:p>
-    <w:p>
-      <w:r>
-        <w:t>Další open source knihovnou pro datovou vizualizaci je Plotly</w:t>
-      </w:r>
+      <w:proofErr w:type="spellEnd"/>
+    </w:p>
+    <w:p>
+      <w:r>
+        <w:t xml:space="preserve">Další open source knihovnou pro datovou vizualizaci je </w:t>
+      </w:r>
+      <w:proofErr w:type="spellStart"/>
+      <w:r>
+        <w:t>Plotly</w:t>
+      </w:r>
+      <w:proofErr w:type="spellEnd"/>
       <w:r>
         <w:t>. Tato knihovna však není omezena pouze na jeden jazyk,</w:t>
       </w:r>
@@ -4734,7 +5179,15 @@
         <w:t xml:space="preserve"> a existují zde dvě možnosti využití knihovny. </w:t>
       </w:r>
       <w:r>
-        <w:t xml:space="preserve">Jednodušší vysokoúrovňový Plotly Express, </w:t>
+        <w:t xml:space="preserve">Jednodušší vysokoúrovňový </w:t>
+      </w:r>
+      <w:proofErr w:type="spellStart"/>
+      <w:r>
+        <w:t>Plotly</w:t>
+      </w:r>
+      <w:proofErr w:type="spellEnd"/>
+      <w:r>
+        <w:t xml:space="preserve"> Express, </w:t>
       </w:r>
       <w:r>
         <w:t xml:space="preserve">který s minimem kódu vytváří kompletní vizualizace a </w:t>
@@ -4742,9 +5195,30 @@
       <w:r>
         <w:t xml:space="preserve">složitější modul </w:t>
       </w:r>
+      <w:proofErr w:type="spellStart"/>
       <w:r>
         <w:lastRenderedPageBreak/>
-        <w:t xml:space="preserve">Plotly Graphic Objects, </w:t>
+        <w:t>Plotly</w:t>
+      </w:r>
+      <w:proofErr w:type="spellEnd"/>
+      <w:r>
+        <w:t xml:space="preserve"> </w:t>
+      </w:r>
+      <w:proofErr w:type="spellStart"/>
+      <w:r>
+        <w:t>Graphic</w:t>
+      </w:r>
+      <w:proofErr w:type="spellEnd"/>
+      <w:r>
+        <w:t xml:space="preserve"> </w:t>
+      </w:r>
+      <w:proofErr w:type="spellStart"/>
+      <w:r>
+        <w:t>Objects</w:t>
+      </w:r>
+      <w:proofErr w:type="spellEnd"/>
+      <w:r>
+        <w:t xml:space="preserve">, </w:t>
       </w:r>
       <w:r>
         <w:t>který však dovoluje mnohem větší kontrolu nad vytvářenou vizualizací a</w:t>
@@ -4778,9 +5252,19 @@
       <w:r>
         <w:t xml:space="preserve">, </w:t>
       </w:r>
-      <w:r>
-        <w:t>Dash Enterprise</w:t>
-      </w:r>
+      <w:proofErr w:type="spellStart"/>
+      <w:r>
+        <w:t>Dash</w:t>
+      </w:r>
+      <w:proofErr w:type="spellEnd"/>
+      <w:r>
+        <w:t xml:space="preserve"> </w:t>
+      </w:r>
+      <w:proofErr w:type="spellStart"/>
+      <w:r>
+        <w:t>Enterprise</w:t>
+      </w:r>
+      <w:proofErr w:type="spellEnd"/>
       <w:r>
         <w:t xml:space="preserve"> - </w:t>
       </w:r>
@@ -4797,8 +5281,13 @@
         <w:t xml:space="preserve">pro analýzu trhu, datové vědy a výzkum v oblasti umělé inteligence a </w:t>
       </w:r>
       <w:r>
-        <w:t>Chart Studio Enterprise</w:t>
-      </w:r>
+        <w:t xml:space="preserve">Chart Studio </w:t>
+      </w:r>
+      <w:proofErr w:type="spellStart"/>
+      <w:r>
+        <w:t>Enterprise</w:t>
+      </w:r>
+      <w:proofErr w:type="spellEnd"/>
       <w:r>
         <w:t xml:space="preserve"> – nástroj pro rychlou tvorbu vizualizací</w:t>
       </w:r>
@@ -4814,10 +5303,12 @@
         <w:pStyle w:val="Nadpis3"/>
       </w:pPr>
       <w:bookmarkStart w:id="16" w:name="_Toc82354843"/>
+      <w:proofErr w:type="spellStart"/>
       <w:r>
         <w:t>Holoviews</w:t>
       </w:r>
       <w:bookmarkEnd w:id="16"/>
+      <w:proofErr w:type="spellEnd"/>
     </w:p>
     <w:p>
       <w:r>
@@ -4829,8 +5320,13 @@
       <w:r>
         <w:t xml:space="preserve">knihovna </w:t>
       </w:r>
-      <w:r>
-        <w:t xml:space="preserve">Holoviews </w:t>
+      <w:proofErr w:type="spellStart"/>
+      <w:r>
+        <w:t>Holoviews</w:t>
+      </w:r>
+      <w:proofErr w:type="spellEnd"/>
+      <w:r>
+        <w:t xml:space="preserve"> </w:t>
       </w:r>
       <w:r>
         <w:t>schopna</w:t>
@@ -4854,19 +5350,48 @@
         <w:t>á</w:t>
       </w:r>
       <w:r>
-        <w:t xml:space="preserve"> na knihovnách Matplotlib, Bokeh </w:t>
+        <w:t xml:space="preserve"> na knihovnách </w:t>
+      </w:r>
+      <w:proofErr w:type="spellStart"/>
+      <w:r>
+        <w:t>Matplotlib</w:t>
+      </w:r>
+      <w:proofErr w:type="spellEnd"/>
+      <w:r>
+        <w:t xml:space="preserve">, </w:t>
+      </w:r>
+      <w:proofErr w:type="spellStart"/>
+      <w:r>
+        <w:t>Bokeh</w:t>
+      </w:r>
+      <w:proofErr w:type="spellEnd"/>
+      <w:r>
+        <w:t xml:space="preserve"> </w:t>
       </w:r>
       <w:r>
         <w:t>a</w:t>
       </w:r>
       <w:r>
-        <w:t xml:space="preserve"> Plotly</w:t>
-      </w:r>
+        <w:t xml:space="preserve"> </w:t>
+      </w:r>
+      <w:proofErr w:type="spellStart"/>
+      <w:r>
+        <w:t>Plotly</w:t>
+      </w:r>
+      <w:proofErr w:type="spellEnd"/>
       <w:r>
         <w:t xml:space="preserve">. </w:t>
       </w:r>
       <w:r>
-        <w:t xml:space="preserve">Místo toho se Holoviews soustředí na </w:t>
+        <w:t xml:space="preserve">Místo toho se </w:t>
+      </w:r>
+      <w:proofErr w:type="spellStart"/>
+      <w:r>
+        <w:t>Holoviews</w:t>
+      </w:r>
+      <w:proofErr w:type="spellEnd"/>
+      <w:r>
+        <w:t xml:space="preserve"> soustředí na </w:t>
       </w:r>
       <w:r>
         <w:t>co možná nejjednodušší manipulaci s</w:t>
@@ -4926,14 +5451,24 @@
         <w:pStyle w:val="Nadpis3"/>
       </w:pPr>
       <w:bookmarkStart w:id="17" w:name="_Toc82354842"/>
+      <w:proofErr w:type="spellStart"/>
       <w:r>
         <w:t>Pygal</w:t>
       </w:r>
       <w:bookmarkEnd w:id="17"/>
-    </w:p>
-    <w:p>
-      <w:r>
-        <w:t xml:space="preserve">Knihovna Pygal </w:t>
+      <w:proofErr w:type="spellEnd"/>
+    </w:p>
+    <w:p>
+      <w:r>
+        <w:t xml:space="preserve">Knihovna </w:t>
+      </w:r>
+      <w:proofErr w:type="spellStart"/>
+      <w:r>
+        <w:t>Pygal</w:t>
+      </w:r>
+      <w:proofErr w:type="spellEnd"/>
+      <w:r>
+        <w:t xml:space="preserve"> </w:t>
       </w:r>
       <w:r>
         <w:t>je poslední z častěji používaných vizualizačních knihoven</w:t>
@@ -4974,15 +5509,33 @@
         <w:pStyle w:val="Nadpis3"/>
       </w:pPr>
       <w:bookmarkStart w:id="18" w:name="_Toc82354844"/>
+      <w:proofErr w:type="spellStart"/>
       <w:r>
         <w:lastRenderedPageBreak/>
         <w:t>MidiTime</w:t>
       </w:r>
       <w:bookmarkEnd w:id="18"/>
-    </w:p>
-    <w:p>
-      <w:r>
-        <w:t>Knihovna MidiTime neslouží ke klasické vizualizaci dat, naopak se zabývá oborem, který by se dal nazvat „sonifikace dat“</w:t>
+      <w:proofErr w:type="spellEnd"/>
+    </w:p>
+    <w:p>
+      <w:r>
+        <w:t xml:space="preserve">Knihovna </w:t>
+      </w:r>
+      <w:proofErr w:type="spellStart"/>
+      <w:r>
+        <w:t>MidiTime</w:t>
+      </w:r>
+      <w:proofErr w:type="spellEnd"/>
+      <w:r>
+        <w:t xml:space="preserve"> neslouží ke klasické vizualizaci dat, naopak se zabývá oborem, který by se dal nazvat „</w:t>
+      </w:r>
+      <w:proofErr w:type="spellStart"/>
+      <w:r>
+        <w:t>sonifikace</w:t>
+      </w:r>
+      <w:proofErr w:type="spellEnd"/>
+      <w:r>
+        <w:t xml:space="preserve"> dat“</w:t>
       </w:r>
       <w:r>
         <w:t>. Jedná se o vyjádření dat</w:t>
@@ -5021,8 +5574,13 @@
         <w:t xml:space="preserve">Knihovnu vytvořil </w:t>
       </w:r>
       <w:r>
-        <w:t>Michael Corey</w:t>
-      </w:r>
+        <w:t xml:space="preserve">Michael </w:t>
+      </w:r>
+      <w:proofErr w:type="spellStart"/>
+      <w:r>
+        <w:t>Corey</w:t>
+      </w:r>
+      <w:proofErr w:type="spellEnd"/>
       <w:r>
         <w:t xml:space="preserve"> </w:t>
       </w:r>
@@ -5036,7 +5594,15 @@
         <w:t>[15]</w:t>
       </w:r>
       <w:r>
-        <w:t xml:space="preserve"> Takové znázornění dat by mohlo najít využití nejen pro média, jako je rádio nebo podcast, ale mohlo by přispět i k přístupnosti informací na webových stránkách pro lidi se zrakovým postižením </w:t>
+        <w:t xml:space="preserve"> Takové znázornění dat by mohlo najít využití nejen pro média, jako je rádio nebo </w:t>
+      </w:r>
+      <w:proofErr w:type="spellStart"/>
+      <w:r>
+        <w:t>podcast</w:t>
+      </w:r>
+      <w:proofErr w:type="spellEnd"/>
+      <w:r>
+        <w:t xml:space="preserve">, ale mohlo by přispět i k přístupnosti informací na webových stránkách pro lidi se zrakovým postižením </w:t>
       </w:r>
       <w:r>
         <w:t>nebo dokonce ke tvorbě hudby.</w:t>
@@ -5047,59 +5613,150 @@
         <w:pStyle w:val="Nadpis3"/>
       </w:pPr>
       <w:bookmarkStart w:id="19" w:name="_Toc82354845"/>
+      <w:proofErr w:type="spellStart"/>
       <w:r>
         <w:t>Geoplotlib</w:t>
       </w:r>
       <w:bookmarkEnd w:id="19"/>
-    </w:p>
-    <w:p>
-      <w:pPr>
+      <w:proofErr w:type="spellEnd"/>
+    </w:p>
+    <w:p>
+      <w:pPr>
+        <w:rPr>
+          <w:rFonts w:ascii="Segoe UI Symbol" w:eastAsia="MS Mincho" w:hAnsi="Segoe UI Symbol"/>
+          <w:lang w:eastAsia="ja-JP"/>
+        </w:rPr>
+      </w:pPr>
+      <w:r>
+        <w:t xml:space="preserve">Ačkoliv některé z předcházejících knihoven podporují zobrazování dat na mapě, </w:t>
+      </w:r>
+      <w:proofErr w:type="spellStart"/>
+      <w:r>
+        <w:t>Geoplotlib</w:t>
+      </w:r>
+      <w:proofErr w:type="spellEnd"/>
+      <w:r>
+        <w:t xml:space="preserve"> </w:t>
+      </w:r>
+      <w:r>
+        <w:t>se specializuje pouze na</w:t>
+      </w:r>
+      <w:r>
+        <w:t xml:space="preserve"> zobrazování </w:t>
+      </w:r>
+      <w:r>
+        <w:t xml:space="preserve">geografických dat využívající </w:t>
+      </w:r>
+      <w:proofErr w:type="spellStart"/>
+      <w:r>
+        <w:t>OpenStreetMap</w:t>
+      </w:r>
+      <w:proofErr w:type="spellEnd"/>
+      <w:r>
+        <w:t xml:space="preserve"> jako podklad a OpenGL pro</w:t>
+      </w:r>
+      <w:r>
+        <w:t xml:space="preserve"> rychlé</w:t>
+      </w:r>
+      <w:r>
+        <w:t xml:space="preserve"> renderování grafických elementů na mapový podklad</w:t>
+      </w:r>
+      <w:r>
+        <w:t xml:space="preserve">. </w:t>
+      </w:r>
+      <w:r>
+        <w:t xml:space="preserve">Knihovna podporuje několik různých typů grafů </w:t>
+      </w:r>
+      <w:r>
+        <w:t xml:space="preserve">jako body, teplotní mapy, histogramy, nebo i vykreslení </w:t>
+      </w:r>
+      <w:r>
+        <w:t xml:space="preserve">tvarů v podobě geografických </w:t>
+      </w:r>
+      <w:proofErr w:type="spellStart"/>
+      <w:r>
+        <w:t>shapefiles</w:t>
+      </w:r>
+      <w:proofErr w:type="spellEnd"/>
+      <w:r>
+        <w:t xml:space="preserve"> a </w:t>
+      </w:r>
+      <w:proofErr w:type="spellStart"/>
+      <w:r>
+        <w:t>geojson</w:t>
+      </w:r>
+      <w:proofErr w:type="spellEnd"/>
+      <w:r>
+        <w:t>.</w:t>
+      </w:r>
+      <w:r>
+        <w:t xml:space="preserve"> </w:t>
+      </w:r>
+      <w:r>
+        <w:t>[16</w:t>
+      </w:r>
+      <w:r>
         <w:rPr>
           <w:rFonts w:ascii="Segoe UI Symbol" w:eastAsia="MS Mincho" w:hAnsi="Segoe UI Symbol" w:hint="eastAsia"/>
           <w:lang w:eastAsia="ja-JP"/>
         </w:rPr>
-      </w:pPr>
-      <w:r>
-        <w:t xml:space="preserve">Ačkoliv některé z předcházejících knihoven podporují zobrazování dat na mapě, </w:t>
-      </w:r>
-      <w:r>
-        <w:t xml:space="preserve">Geoplotlib </w:t>
-      </w:r>
-      <w:r>
-        <w:t>se specializuje pouze na</w:t>
-      </w:r>
-      <w:r>
-        <w:t xml:space="preserve"> zobrazování </w:t>
-      </w:r>
-      <w:r>
-        <w:t>geografických dat využívající OpenStreetMap jako podklad a OpenGL pro</w:t>
-      </w:r>
-      <w:r>
-        <w:t xml:space="preserve"> rychlé</w:t>
-      </w:r>
-      <w:r>
-        <w:t xml:space="preserve"> renderování grafických elementů na mapový podklad</w:t>
-      </w:r>
-      <w:r>
-        <w:t xml:space="preserve">. </w:t>
-      </w:r>
-      <w:r>
-        <w:t xml:space="preserve">Knihovna podporuje několik různých typů grafů </w:t>
-      </w:r>
-      <w:r>
-        <w:t xml:space="preserve">jako body, teplotní mapy, histogramy, nebo i vykreslení </w:t>
-      </w:r>
-      <w:r>
-        <w:t xml:space="preserve">tvarů v podobě geografických </w:t>
-      </w:r>
-      <w:r>
-        <w:t>shapefiles</w:t>
-      </w:r>
-      <w:r>
-        <w:t xml:space="preserve"> a </w:t>
-      </w:r>
-      <w:r>
-        <w:t>geojson</w:t>
+        <w:t>]</w:t>
+      </w:r>
+    </w:p>
+    <w:p>
+      <w:pPr>
+        <w:pStyle w:val="Nadpis3"/>
+      </w:pPr>
+      <w:bookmarkStart w:id="20" w:name="_Toc82354846"/>
+      <w:proofErr w:type="spellStart"/>
+      <w:r>
+        <w:t>WordCloud</w:t>
+      </w:r>
+      <w:bookmarkEnd w:id="20"/>
+      <w:proofErr w:type="spellEnd"/>
+    </w:p>
+    <w:p>
+      <w:r>
+        <w:t xml:space="preserve">Poslední vizualizační knihovna </w:t>
+      </w:r>
+      <w:r>
+        <w:t xml:space="preserve">se zabývá spíše </w:t>
+      </w:r>
+      <w:r>
+        <w:t>estetickou</w:t>
+      </w:r>
+      <w:r>
+        <w:t xml:space="preserve"> než informativní vizualizací, konkrétně </w:t>
+      </w:r>
+      <w:r>
+        <w:t>v podobě takzvaného Word cloudu (v češtině někdy také „Slovní</w:t>
+      </w:r>
+      <w:r>
+        <w:t>ho</w:t>
+      </w:r>
+      <w:r>
+        <w:t xml:space="preserve"> mrak</w:t>
+      </w:r>
+      <w:r>
+        <w:t>u</w:t>
+      </w:r>
+      <w:r>
+        <w:t>“</w:t>
+      </w:r>
+      <w:r>
+        <w:t xml:space="preserve">). </w:t>
+      </w:r>
+      <w:r>
+        <w:t xml:space="preserve">Jedná se o </w:t>
+      </w:r>
+      <w:r>
+        <w:t>vizualizaci založenou na četnosti slov v</w:t>
+      </w:r>
+      <w:r>
+        <w:t> </w:t>
+      </w:r>
+      <w:r>
+        <w:t>textu</w:t>
       </w:r>
       <w:r>
         <w:t>.</w:t>
@@ -5108,25 +5765,37 @@
         <w:t xml:space="preserve"> </w:t>
       </w:r>
       <w:r>
-        <w:t>[16</w:t>
-      </w:r>
-      <w:r>
-        <w:rPr>
-          <w:rFonts w:ascii="Segoe UI Symbol" w:eastAsia="MS Mincho" w:hAnsi="Segoe UI Symbol" w:hint="eastAsia"/>
-          <w:lang w:eastAsia="ja-JP"/>
-        </w:rPr>
-        <w:t>]</w:t>
-      </w:r>
-    </w:p>
-    <w:p>
-      <w:pPr>
-        <w:pStyle w:val="Nadpis3"/>
-      </w:pPr>
-      <w:bookmarkStart w:id="20" w:name="_Toc82354846"/>
+        <w:t>Č</w:t>
+      </w:r>
+      <w:r>
+        <w:t xml:space="preserve">ím častěji se slovo v textu vyskytuje, tím větší bude ve výsledném „mraku“. </w:t>
+      </w:r>
+      <w:r>
+        <w:t xml:space="preserve">Kromě velikosti slov dovoluje knihovna </w:t>
+      </w:r>
+      <w:proofErr w:type="spellStart"/>
       <w:r>
         <w:t>WordCloud</w:t>
       </w:r>
-      <w:bookmarkEnd w:id="20"/>
+      <w:proofErr w:type="spellEnd"/>
+      <w:r>
+        <w:t xml:space="preserve"> manipulovat s barvou slov (ať už na základě četnosti, délky, či jiného</w:t>
+      </w:r>
+      <w:r>
+        <w:t xml:space="preserve"> uživatelem definovaného</w:t>
+      </w:r>
+      <w:r>
+        <w:t xml:space="preserve"> pravidla) a s celkovým rozvržením „mraku“ pomocí </w:t>
+      </w:r>
+      <w:r>
+        <w:t>masky</w:t>
+      </w:r>
+      <w:r>
+        <w:t xml:space="preserve"> založené na libovolném obrázku. </w:t>
+      </w:r>
+      <w:r>
+        <w:t>[17]</w:t>
+      </w:r>
     </w:p>
     <w:p>
       <w:pPr>
@@ -5134,6 +5803,7 @@
       </w:pPr>
       <w:bookmarkStart w:id="21" w:name="_Toc82354847"/>
       <w:r>
+        <w:lastRenderedPageBreak/>
         <w:t>Způsoby získávání dat</w:t>
       </w:r>
       <w:bookmarkStart w:id="22" w:name="_Toc82354848"/>
@@ -5179,6 +5849,40 @@
       </w:r>
       <w:r>
         <w:t>:</w:t>
+      </w:r>
+    </w:p>
+    <w:p>
+      <w:pPr>
+        <w:pStyle w:val="Titulek"/>
+        <w:keepNext/>
+        <w:jc w:val="left"/>
+      </w:pPr>
+      <w:r>
+        <w:t xml:space="preserve">Tabulka </w:t>
+      </w:r>
+      <w:r>
+        <w:fldChar w:fldCharType="begin"/>
+      </w:r>
+      <w:r>
+        <w:instrText xml:space="preserve"> SEQ Tabulka \* ARABIC </w:instrText>
+      </w:r>
+      <w:r>
+        <w:fldChar w:fldCharType="separate"/>
+      </w:r>
+      <w:r>
+        <w:rPr>
+          <w:noProof/>
+        </w:rPr>
+        <w:t>1</w:t>
+      </w:r>
+      <w:r>
+        <w:rPr>
+          <w:noProof/>
+        </w:rPr>
+        <w:fldChar w:fldCharType="end"/>
+      </w:r>
+      <w:r>
+        <w:t xml:space="preserve"> Ukázková tabulka hodnocení </w:t>
       </w:r>
     </w:p>
     <w:tbl>
@@ -5220,7 +5924,6 @@
           </w:tcPr>
           <w:p>
             <w:r>
-              <w:lastRenderedPageBreak/>
               <w:t>Podporované vstupní formáty</w:t>
             </w:r>
           </w:p>
@@ -5246,10 +5949,7 @@
           </w:tcPr>
           <w:p>
             <w:r>
-              <w:t>Podporované</w:t>
-            </w:r>
-            <w:r>
-              <w:t xml:space="preserve"> výstupní formáty</w:t>
+              <w:t>Podporované výstupní formáty</w:t>
             </w:r>
           </w:p>
         </w:tc>
@@ -5404,6 +6104,41 @@
     </w:tbl>
     <w:p/>
     <w:p>
+      <w:r>
+        <w:t xml:space="preserve">Pro každou obecnou vizualizační knihovnu bude vytvořeno několik skriptů podle společného vzoru (projekt </w:t>
+      </w:r>
+      <w:proofErr w:type="spellStart"/>
+      <w:r>
+        <w:t>Templates</w:t>
+      </w:r>
+      <w:proofErr w:type="spellEnd"/>
+      <w:r>
+        <w:t xml:space="preserve">). Budou otestovány podporované vstupní formáty, způsoby exportu vizualizace, nabízené možnosti přizpůsobení a hodnocení </w:t>
+      </w:r>
+      <w:r>
+        <w:lastRenderedPageBreak/>
+        <w:t>schopnosti rozlišit větší množství dat v jednom grafu.</w:t>
+      </w:r>
+      <w:r>
+        <w:t xml:space="preserve"> </w:t>
+      </w:r>
+      <w:r>
+        <w:t xml:space="preserve">Aby bylo možné knihovny objektivněji porovnávat, budou tyto aspekty testovány </w:t>
+      </w:r>
+      <w:r>
+        <w:t xml:space="preserve">pomocí </w:t>
+      </w:r>
+      <w:r>
+        <w:t>často používaných typů grafů podporovaných všemi knihovnami, tedy graf sloupcový, spojnicový a</w:t>
+      </w:r>
+      <w:r>
+        <w:t> </w:t>
+      </w:r>
+      <w:r>
+        <w:t xml:space="preserve">bodový. </w:t>
+      </w:r>
+    </w:p>
+    <w:p>
       <w:pPr>
         <w:pStyle w:val="Nadpis1"/>
       </w:pPr>
@@ -5416,21 +6151,578 @@
       <w:pPr>
         <w:pStyle w:val="Nadpis2"/>
       </w:pPr>
-      <w:bookmarkStart w:id="25" w:name="_Toc82354851"/>
-      <w:r>
-        <w:t>Vytvořené vizualizace</w:t>
-      </w:r>
-      <w:bookmarkEnd w:id="25"/>
+      <w:r>
+        <w:t>Porovnání vizualizačních knihoven</w:t>
+      </w:r>
+    </w:p>
+    <w:p>
+      <w:pPr>
+        <w:pStyle w:val="Nadpis3"/>
+      </w:pPr>
+      <w:proofErr w:type="spellStart"/>
+      <w:r>
+        <w:t>Matplotlib</w:t>
+      </w:r>
+      <w:proofErr w:type="spellEnd"/>
+    </w:p>
+    <w:p>
+      <w:pPr>
+        <w:pStyle w:val="Nadpis4"/>
+      </w:pPr>
+      <w:r>
+        <w:t xml:space="preserve"> Závislosti</w:t>
+      </w:r>
+    </w:p>
+    <w:p>
+      <w:r>
+        <w:t xml:space="preserve">Knihovna </w:t>
+      </w:r>
+      <w:proofErr w:type="spellStart"/>
+      <w:r>
+        <w:t>Matplotlib</w:t>
+      </w:r>
+      <w:proofErr w:type="spellEnd"/>
+      <w:r>
+        <w:t xml:space="preserve"> má následující závislosti:</w:t>
+      </w:r>
+    </w:p>
+    <w:p>
+      <w:pPr>
+        <w:pStyle w:val="Odstavecseseznamem"/>
+        <w:numPr>
+          <w:ilvl w:val="0"/>
+          <w:numId w:val="35"/>
+        </w:numPr>
+      </w:pPr>
+      <w:proofErr w:type="spellStart"/>
+      <w:r>
+        <w:t>FreeType</w:t>
+      </w:r>
+      <w:proofErr w:type="spellEnd"/>
+      <w:r>
+        <w:t xml:space="preserve"> –sloužící k renderování fontů</w:t>
+      </w:r>
+    </w:p>
+    <w:p>
+      <w:pPr>
+        <w:pStyle w:val="Odstavecseseznamem"/>
+        <w:numPr>
+          <w:ilvl w:val="0"/>
+          <w:numId w:val="35"/>
+        </w:numPr>
+      </w:pPr>
+      <w:proofErr w:type="spellStart"/>
+      <w:r>
+        <w:t>libpng</w:t>
+      </w:r>
+      <w:proofErr w:type="spellEnd"/>
+      <w:r>
+        <w:t xml:space="preserve"> –</w:t>
+      </w:r>
+      <w:r>
+        <w:t xml:space="preserve">pro </w:t>
+      </w:r>
+      <w:r>
+        <w:t>manipulac</w:t>
+      </w:r>
+      <w:r>
+        <w:t>i</w:t>
+      </w:r>
+      <w:r>
+        <w:t xml:space="preserve"> se soubory typu </w:t>
+      </w:r>
+      <w:proofErr w:type="spellStart"/>
+      <w:r>
+        <w:t>png</w:t>
+      </w:r>
+      <w:proofErr w:type="spellEnd"/>
+    </w:p>
+    <w:p>
+      <w:pPr>
+        <w:pStyle w:val="Odstavecseseznamem"/>
+        <w:numPr>
+          <w:ilvl w:val="0"/>
+          <w:numId w:val="35"/>
+        </w:numPr>
+      </w:pPr>
+      <w:proofErr w:type="spellStart"/>
+      <w:r>
+        <w:t>NumPy</w:t>
+      </w:r>
+      <w:proofErr w:type="spellEnd"/>
+      <w:r>
+        <w:t xml:space="preserve"> – </w:t>
+      </w:r>
+      <w:r>
+        <w:t xml:space="preserve">knihovna </w:t>
+      </w:r>
+      <w:r>
+        <w:t xml:space="preserve">pro práci s daty ve formátu </w:t>
+      </w:r>
+      <w:r>
+        <w:t xml:space="preserve">vícerozměrných </w:t>
+      </w:r>
+      <w:r>
+        <w:t>polí</w:t>
+      </w:r>
+    </w:p>
+    <w:p>
+      <w:pPr>
+        <w:pStyle w:val="Odstavecseseznamem"/>
+        <w:numPr>
+          <w:ilvl w:val="0"/>
+          <w:numId w:val="35"/>
+        </w:numPr>
+      </w:pPr>
+      <w:proofErr w:type="spellStart"/>
+      <w:r>
+        <w:t>cycler</w:t>
+      </w:r>
+      <w:proofErr w:type="spellEnd"/>
+      <w:r>
+        <w:t xml:space="preserve"> </w:t>
+      </w:r>
+      <w:r>
+        <w:t>–</w:t>
+      </w:r>
+      <w:r>
+        <w:t xml:space="preserve"> </w:t>
+      </w:r>
+      <w:r>
+        <w:t>objekt pro nekonečné cyklické procházení seznamů</w:t>
+      </w:r>
+    </w:p>
+    <w:p>
+      <w:pPr>
+        <w:pStyle w:val="Odstavecseseznamem"/>
+        <w:numPr>
+          <w:ilvl w:val="0"/>
+          <w:numId w:val="35"/>
+        </w:numPr>
+      </w:pPr>
+      <w:proofErr w:type="spellStart"/>
+      <w:r>
+        <w:t>dateutil</w:t>
+      </w:r>
+      <w:proofErr w:type="spellEnd"/>
+      <w:r>
+        <w:t xml:space="preserve"> – rozšíření </w:t>
+      </w:r>
+      <w:proofErr w:type="spellStart"/>
+      <w:r>
+        <w:t>DateTime</w:t>
+      </w:r>
+      <w:proofErr w:type="spellEnd"/>
+      <w:r>
+        <w:t xml:space="preserve"> modulu jazyka Python</w:t>
+      </w:r>
+    </w:p>
+    <w:p>
+      <w:pPr>
+        <w:pStyle w:val="Odstavecseseznamem"/>
+        <w:numPr>
+          <w:ilvl w:val="0"/>
+          <w:numId w:val="35"/>
+        </w:numPr>
+      </w:pPr>
+      <w:r>
+        <w:t>kiwi – rychlé řešení soustav rovnic a nerovnic</w:t>
+      </w:r>
+    </w:p>
+    <w:p>
+      <w:pPr>
+        <w:pStyle w:val="Nadpis4"/>
+      </w:pPr>
+      <w:r>
+        <w:t xml:space="preserve"> Vstupní formáty</w:t>
+      </w:r>
+    </w:p>
+    <w:p>
+      <w:r>
+        <w:t xml:space="preserve">Vstupní formáty pro vizualizaci byly otestovány v programu </w:t>
+      </w:r>
+      <w:r>
+        <w:t>Matplotlib_Input.py</w:t>
+      </w:r>
+    </w:p>
+    <w:p>
+      <w:proofErr w:type="spellStart"/>
+      <w:r>
+        <w:t>Matplotlib</w:t>
+      </w:r>
+      <w:proofErr w:type="spellEnd"/>
+      <w:r>
+        <w:t xml:space="preserve"> zvládne data zpracovávat jako </w:t>
+      </w:r>
+      <w:r>
+        <w:t>standardní seznamy a uspořádané n-</w:t>
+      </w:r>
+      <w:proofErr w:type="spellStart"/>
+      <w:r>
+        <w:t>tice</w:t>
+      </w:r>
+      <w:proofErr w:type="spellEnd"/>
+      <w:r>
+        <w:t xml:space="preserve"> (</w:t>
+      </w:r>
+      <w:proofErr w:type="spellStart"/>
+      <w:r>
+        <w:t>tuple</w:t>
+      </w:r>
+      <w:proofErr w:type="spellEnd"/>
+      <w:r>
+        <w:t>)</w:t>
+      </w:r>
+      <w:r>
+        <w:t xml:space="preserve"> jazyka Python i pole knihovny Numpy. </w:t>
+      </w:r>
+      <w:r>
+        <w:t xml:space="preserve">Objekty typu </w:t>
+      </w:r>
+      <w:proofErr w:type="spellStart"/>
+      <w:r>
+        <w:t>DataFrame</w:t>
+      </w:r>
+      <w:proofErr w:type="spellEnd"/>
+      <w:r>
+        <w:t xml:space="preserve"> z knihovny </w:t>
+      </w:r>
+      <w:proofErr w:type="spellStart"/>
+      <w:r>
+        <w:t>Pandas</w:t>
+      </w:r>
+      <w:proofErr w:type="spellEnd"/>
+      <w:r>
+        <w:t xml:space="preserve"> zvládne zpracovat přímo pouze pro některé typy grafů, u jiných (například u sloupcového grafu), lze volat metodu .plot() </w:t>
+      </w:r>
+      <w:r>
+        <w:t xml:space="preserve">tohoto objektu, </w:t>
+      </w:r>
+      <w:r>
+        <w:t xml:space="preserve">která vrátí objekt </w:t>
+      </w:r>
+      <w:proofErr w:type="spellStart"/>
+      <w:r>
+        <w:t>Axes</w:t>
+      </w:r>
+      <w:proofErr w:type="spellEnd"/>
+      <w:r>
+        <w:t xml:space="preserve">, který lze snadno vložit jako podgraf do vytvářené vizualizace. </w:t>
+      </w:r>
+      <w:r>
+        <w:t xml:space="preserve">Pro vytvoření grafu nelze přímo použít slovník jazyka Python, je nutné jeho části předat jako seznamy. </w:t>
+      </w:r>
+    </w:p>
+    <w:p>
+      <w:pPr>
+        <w:pStyle w:val="Nadpis4"/>
+      </w:pPr>
+      <w:r>
+        <w:lastRenderedPageBreak/>
+        <w:t xml:space="preserve"> Výstupní formáty</w:t>
+      </w:r>
+    </w:p>
+    <w:p>
+      <w:r>
+        <w:t xml:space="preserve">Knihovna </w:t>
+      </w:r>
+      <w:proofErr w:type="spellStart"/>
+      <w:r>
+        <w:t>Matplotlib</w:t>
+      </w:r>
+      <w:proofErr w:type="spellEnd"/>
+      <w:r>
+        <w:t xml:space="preserve"> zvládne vytvořené vizualizace zobrazovat do okna, které nabízí uživateli určitou míru interaktivity (přibližování grafů, pohyb s osami, úprava podgrafů), export do souboru lze provést přímo z kódu voláním metody .</w:t>
+      </w:r>
+      <w:proofErr w:type="spellStart"/>
+      <w:r>
+        <w:t>savefig</w:t>
+      </w:r>
+      <w:proofErr w:type="spellEnd"/>
+      <w:r>
+        <w:t xml:space="preserve">(), nebo z již zmiňovaného okna přes souborový dialog. </w:t>
+      </w:r>
+      <w:proofErr w:type="spellStart"/>
+      <w:r>
+        <w:t>Matplotlib</w:t>
+      </w:r>
+      <w:proofErr w:type="spellEnd"/>
+      <w:r>
+        <w:t xml:space="preserve"> nabízí široký výběr formátů</w:t>
+      </w:r>
+      <w:r>
+        <w:t>, od často používaných</w:t>
+      </w:r>
+      <w:r>
+        <w:t xml:space="preserve"> jako jsou</w:t>
+      </w:r>
+      <w:r>
+        <w:t xml:space="preserve"> </w:t>
+      </w:r>
+      <w:proofErr w:type="spellStart"/>
+      <w:r>
+        <w:t>png</w:t>
+      </w:r>
+      <w:proofErr w:type="spellEnd"/>
+      <w:r>
+        <w:t xml:space="preserve">, </w:t>
+      </w:r>
+      <w:proofErr w:type="spellStart"/>
+      <w:r>
+        <w:t>jpeg</w:t>
+      </w:r>
+      <w:proofErr w:type="spellEnd"/>
+      <w:r>
+        <w:t xml:space="preserve">, </w:t>
+      </w:r>
+      <w:proofErr w:type="spellStart"/>
+      <w:r>
+        <w:t>svg</w:t>
+      </w:r>
+      <w:proofErr w:type="spellEnd"/>
+      <w:r>
+        <w:t xml:space="preserve">, </w:t>
+      </w:r>
+      <w:proofErr w:type="spellStart"/>
+      <w:r>
+        <w:t>pdg</w:t>
+      </w:r>
+      <w:proofErr w:type="spellEnd"/>
+      <w:r>
+        <w:t xml:space="preserve"> až po vzácnější formáty</w:t>
+      </w:r>
+      <w:r>
+        <w:t xml:space="preserve">, například </w:t>
+      </w:r>
+      <w:proofErr w:type="spellStart"/>
+      <w:r>
+        <w:t>raw</w:t>
+      </w:r>
+      <w:proofErr w:type="spellEnd"/>
+      <w:r>
+        <w:t xml:space="preserve">, </w:t>
+      </w:r>
+      <w:proofErr w:type="spellStart"/>
+      <w:r>
+        <w:t>rgba</w:t>
+      </w:r>
+      <w:proofErr w:type="spellEnd"/>
+      <w:r>
+        <w:t xml:space="preserve"> a </w:t>
+      </w:r>
+      <w:proofErr w:type="spellStart"/>
+      <w:r>
+        <w:t>tiff</w:t>
+      </w:r>
+      <w:proofErr w:type="spellEnd"/>
+      <w:r>
+        <w:t xml:space="preserve">. </w:t>
+      </w:r>
+    </w:p>
+    <w:p>
+      <w:pPr>
+        <w:pStyle w:val="Nadpis4"/>
+      </w:pPr>
+      <w:r>
+        <w:t xml:space="preserve"> Typy grafů</w:t>
+      </w:r>
+    </w:p>
+    <w:p>
+      <w:r>
+        <w:t xml:space="preserve">Podporovány jsou </w:t>
+      </w:r>
+      <w:r>
+        <w:t>nejrůznější</w:t>
+      </w:r>
+      <w:r>
+        <w:t xml:space="preserve"> typy dvourozměrných vizualizací od jednoduchých grafů po </w:t>
+      </w:r>
+      <w:r>
+        <w:t>vizualizace založené na obrazových datech</w:t>
+      </w:r>
+      <w:r>
+        <w:t>,</w:t>
+      </w:r>
+      <w:r>
+        <w:t xml:space="preserve"> </w:t>
+      </w:r>
+      <w:r>
+        <w:t>ale</w:t>
+      </w:r>
+      <w:r>
+        <w:t xml:space="preserve"> i specializované typy grafů jako je </w:t>
+      </w:r>
+      <w:proofErr w:type="spellStart"/>
+      <w:r>
+        <w:t>Sankeyův</w:t>
+      </w:r>
+      <w:proofErr w:type="spellEnd"/>
+      <w:r>
+        <w:t xml:space="preserve"> diagram</w:t>
+      </w:r>
+      <w:r>
+        <w:t>. V</w:t>
+      </w:r>
+      <w:r>
+        <w:t>ytvářet lze</w:t>
+      </w:r>
+      <w:r>
+        <w:t xml:space="preserve"> i velké množství tr</w:t>
+      </w:r>
+      <w:r>
+        <w:t xml:space="preserve">ojrozměrných vizualizací. </w:t>
+      </w:r>
+      <w:r>
+        <w:t>V případě, že nabízené typy vizualizací nejsou dostačující, lze vytvářet i vlastní skládáním existujících vizualizací a manipulací se základními geometrickými tvary.</w:t>
+      </w:r>
+    </w:p>
+    <w:p>
+      <w:pPr>
+        <w:pStyle w:val="Nadpis4"/>
+      </w:pPr>
+      <w:r>
+        <w:t xml:space="preserve"> Přizpůsobení vizualizací</w:t>
+      </w:r>
+    </w:p>
+    <w:p>
+      <w:r>
+        <w:t xml:space="preserve">Ukázku přizpůsobení vizualizací lze nalézt v programu </w:t>
+      </w:r>
+      <w:r>
+        <w:t>Matplotlib_Customisation.py</w:t>
+      </w:r>
+      <w:r>
+        <w:t xml:space="preserve"> a případ s mnoha daty v </w:t>
+      </w:r>
+      <w:r>
+        <w:t>Matplotlib_ManyValues.py</w:t>
+      </w:r>
+    </w:p>
+    <w:p>
+      <w:r>
+        <w:t>Možnosti přizpůsobení vizualizací jsou velmi hluboké,</w:t>
+      </w:r>
+      <w:r>
+        <w:t xml:space="preserve"> od rychlého přepnutí celkového stylu grafu, přes jednoduch</w:t>
+      </w:r>
+      <w:r>
+        <w:t>é</w:t>
+      </w:r>
+      <w:r>
+        <w:t xml:space="preserve"> změn</w:t>
+      </w:r>
+      <w:r>
+        <w:t>y</w:t>
+      </w:r>
+      <w:r>
+        <w:t xml:space="preserve"> velikosti a barvy </w:t>
+      </w:r>
+      <w:r>
+        <w:t>vytvářených</w:t>
+      </w:r>
+      <w:r>
+        <w:t xml:space="preserve"> objektů</w:t>
+      </w:r>
+      <w:r>
+        <w:t xml:space="preserve"> při vytváření </w:t>
+      </w:r>
+      <w:r>
+        <w:t xml:space="preserve">grafu, až po možnost </w:t>
+      </w:r>
+      <w:r>
+        <w:t>jednotlivě manipulovat s libovolným elementem</w:t>
+      </w:r>
+      <w:r>
+        <w:t xml:space="preserve"> hotové vizualizace. </w:t>
+      </w:r>
+      <w:r>
+        <w:t>Možnosti přizpůsobení mohou být někdy mírně nekonzistentní ve způsobu jejich použití, například při vytváření sloupcového grafu, lze nastavit barvy jednoduchým doplněním seznamu barev do argumentu „</w:t>
+      </w:r>
+      <w:proofErr w:type="spellStart"/>
+      <w:r>
+        <w:t>color</w:t>
+      </w:r>
+      <w:proofErr w:type="spellEnd"/>
+      <w:r>
+        <w:t>“, stejným způsobem však nelze použít seznam šrafování pro argument „</w:t>
+      </w:r>
+      <w:proofErr w:type="spellStart"/>
+      <w:r>
+        <w:t>hatch</w:t>
+      </w:r>
+      <w:proofErr w:type="spellEnd"/>
+      <w:r>
+        <w:t xml:space="preserve">“, ten přijímá pouze jeden typ šrafování. </w:t>
+      </w:r>
+      <w:r>
+        <w:t>Pro použití různých šrafování je nutné vytvořit více grafů v jednom diagramu, nebo přistupovat přímo k vlastnost „</w:t>
+      </w:r>
+      <w:proofErr w:type="spellStart"/>
+      <w:r>
+        <w:t>hatch</w:t>
+      </w:r>
+      <w:proofErr w:type="spellEnd"/>
+      <w:r>
+        <w:t>“ u jednotlivých grafických elementů grafu.</w:t>
+      </w:r>
+    </w:p>
+    <w:p>
+      <w:pPr>
+        <w:pStyle w:val="Nadpis4"/>
+      </w:pPr>
+      <w:r>
+        <w:t xml:space="preserve"> Interaktivita</w:t>
+      </w:r>
+    </w:p>
+    <w:p>
+      <w:r>
+        <w:t xml:space="preserve">Jak již bylo zmíněno určitá míra interaktivity je možná pomocí zobrazení </w:t>
+      </w:r>
+      <w:r>
+        <w:t xml:space="preserve">v okně knihovny </w:t>
+      </w:r>
+      <w:proofErr w:type="spellStart"/>
+      <w:r>
+        <w:t>Matplotlib</w:t>
+      </w:r>
+      <w:proofErr w:type="spellEnd"/>
+      <w:r>
+        <w:t xml:space="preserve">. Pro hlubší interaktivitu je možné využít událostí, které </w:t>
+      </w:r>
+      <w:r>
+        <w:lastRenderedPageBreak/>
+        <w:t xml:space="preserve">dovolují detekovat klikání, pohyb a tažení myši a reagovat na ně. </w:t>
+      </w:r>
+      <w:r>
+        <w:t xml:space="preserve">Je také možné </w:t>
+      </w:r>
+      <w:r>
+        <w:t xml:space="preserve">opakovaně volat „animační funkci“ pozměňující zobrazovaná data a vytvářet tak animované grafy. </w:t>
+      </w:r>
+    </w:p>
+    <w:p>
+      <w:pPr>
+        <w:pStyle w:val="Nadpis4"/>
+      </w:pPr>
+      <w:r>
+        <w:t xml:space="preserve"> Jednoduchost použití</w:t>
+      </w:r>
+    </w:p>
+    <w:p>
+      <w:pPr>
+        <w:pStyle w:val="Nadpis4"/>
+      </w:pPr>
+      <w:r>
+        <w:t xml:space="preserve"> Výchozí nastavení</w:t>
+      </w:r>
     </w:p>
     <w:p>
       <w:pPr>
         <w:pStyle w:val="Nadpis2"/>
       </w:pPr>
-      <w:bookmarkStart w:id="26" w:name="_Toc82354852"/>
-      <w:r>
-        <w:t>STAG projekt?</w:t>
-      </w:r>
-      <w:bookmarkEnd w:id="26"/>
+      <w:r>
+        <w:t>Ukázkové úlohy</w:t>
+      </w:r>
     </w:p>
     <w:p/>
     <w:p/>
@@ -5455,7 +6747,7 @@
         <w:keepNext/>
         <w:jc w:val="left"/>
       </w:pPr>
-      <w:bookmarkStart w:id="27" w:name="_Toc348517268"/>
+      <w:bookmarkStart w:id="25" w:name="_Toc348517268"/>
       <w:r>
         <w:t xml:space="preserve">Tabulka </w:t>
       </w:r>
@@ -5486,7 +6778,7 @@
       <w:r>
         <w:t>.</w:t>
       </w:r>
-      <w:bookmarkEnd w:id="27"/>
+      <w:bookmarkEnd w:id="25"/>
       <w:r>
         <w:t xml:space="preserve"> </w:t>
       </w:r>
@@ -5640,11 +6932,11 @@
       <w:pPr>
         <w:pStyle w:val="Nadpis3"/>
       </w:pPr>
-      <w:bookmarkStart w:id="28" w:name="_Toc82354853"/>
+      <w:bookmarkStart w:id="26" w:name="_Toc82354853"/>
       <w:r>
         <w:t>Podřazená podkapitola</w:t>
       </w:r>
-      <w:bookmarkEnd w:id="28"/>
+      <w:bookmarkEnd w:id="26"/>
     </w:p>
     <w:p>
       <w:r>
@@ -5723,7 +7015,7 @@
         <w:pStyle w:val="Titulek"/>
         <w:jc w:val="left"/>
       </w:pPr>
-      <w:bookmarkStart w:id="29" w:name="_Toc348517265"/>
+      <w:bookmarkStart w:id="27" w:name="_Toc348517265"/>
       <w:r>
         <w:t xml:space="preserve">Obr. </w:t>
       </w:r>
@@ -5757,7 +7049,7 @@
       <w:r>
         <w:t>.</w:t>
       </w:r>
-      <w:bookmarkEnd w:id="29"/>
+      <w:bookmarkEnd w:id="27"/>
       <w:r>
         <w:t xml:space="preserve"> </w:t>
       </w:r>
@@ -5787,12 +7079,12 @@
       <w:pPr>
         <w:pStyle w:val="Nadpis1"/>
       </w:pPr>
-      <w:bookmarkStart w:id="30" w:name="_Toc82354854"/>
+      <w:bookmarkStart w:id="28" w:name="_Toc82354854"/>
       <w:r>
         <w:lastRenderedPageBreak/>
         <w:t>Shrnutí výsledků</w:t>
       </w:r>
-      <w:bookmarkEnd w:id="30"/>
+      <w:bookmarkEnd w:id="28"/>
     </w:p>
     <w:p>
       <w:pPr>
@@ -5816,12 +7108,12 @@
       <w:pPr>
         <w:pStyle w:val="Nadpis1"/>
       </w:pPr>
-      <w:bookmarkStart w:id="31" w:name="_Toc82354855"/>
+      <w:bookmarkStart w:id="29" w:name="_Toc82354855"/>
       <w:r>
         <w:lastRenderedPageBreak/>
         <w:t>Závěry a doporučení</w:t>
       </w:r>
-      <w:bookmarkEnd w:id="31"/>
+      <w:bookmarkEnd w:id="29"/>
     </w:p>
     <w:p>
       <w:r>
@@ -5830,8 +7122,13 @@
       <w:r>
         <w:t>-</w:t>
       </w:r>
-      <w:r>
-        <w:t xml:space="preserve">ků  literaturou či předpoklady; výsledky a okolnosti, které zvláště ovlivnily předkládanou práci atd.). Je vhodné naznačit i případné další (popř. alternativní) možnosti zkoumání dané problematiky a otevřené problémy pro další studium. </w:t>
+      <w:proofErr w:type="spellStart"/>
+      <w:r>
+        <w:t>ků</w:t>
+      </w:r>
+      <w:proofErr w:type="spellEnd"/>
+      <w:r>
+        <w:t xml:space="preserve">  literaturou či předpoklady; výsledky a okolnosti, které zvláště ovlivnily předkládanou práci atd.). Je vhodné naznačit i případné další (popř. alternativní) možnosti zkoumání dané problematiky a otevřené problémy pro další studium. </w:t>
       </w:r>
     </w:p>
     <w:p>
@@ -5855,12 +7152,12 @@
       <w:pPr>
         <w:pStyle w:val="Nadpis1"/>
       </w:pPr>
-      <w:bookmarkStart w:id="32" w:name="_Toc82354856"/>
+      <w:bookmarkStart w:id="30" w:name="_Toc82354856"/>
       <w:r>
         <w:lastRenderedPageBreak/>
         <w:t>Seznam použité literatury</w:t>
       </w:r>
-      <w:bookmarkEnd w:id="32"/>
+      <w:bookmarkEnd w:id="30"/>
     </w:p>
     <w:p>
       <w:pPr>
@@ -5880,14 +7177,79 @@
         </w:rPr>
       </w:pPr>
       <w:r>
-        <w:t xml:space="preserve">PURCHASE, Helen et al. Theoretical Foundations of Information Visualization. In: </w:t>
-      </w:r>
+        <w:t xml:space="preserve">PURCHASE, Helen et al. </w:t>
+      </w:r>
+      <w:proofErr w:type="spellStart"/>
+      <w:r>
+        <w:t>Theoretical</w:t>
+      </w:r>
+      <w:proofErr w:type="spellEnd"/>
+      <w:r>
+        <w:t xml:space="preserve"> </w:t>
+      </w:r>
+      <w:proofErr w:type="spellStart"/>
+      <w:r>
+        <w:t>Foundations</w:t>
+      </w:r>
+      <w:proofErr w:type="spellEnd"/>
+      <w:r>
+        <w:t xml:space="preserve"> </w:t>
+      </w:r>
+      <w:proofErr w:type="spellStart"/>
+      <w:r>
+        <w:t>of</w:t>
+      </w:r>
+      <w:proofErr w:type="spellEnd"/>
+      <w:r>
+        <w:t xml:space="preserve"> </w:t>
+      </w:r>
+      <w:proofErr w:type="spellStart"/>
+      <w:r>
+        <w:t>Information</w:t>
+      </w:r>
+      <w:proofErr w:type="spellEnd"/>
+      <w:r>
+        <w:t xml:space="preserve"> </w:t>
+      </w:r>
+      <w:proofErr w:type="spellStart"/>
+      <w:r>
+        <w:t>Visualization</w:t>
+      </w:r>
+      <w:proofErr w:type="spellEnd"/>
+      <w:r>
+        <w:t xml:space="preserve">. In: </w:t>
+      </w:r>
+      <w:proofErr w:type="spellStart"/>
       <w:r>
         <w:rPr>
           <w:i/>
           <w:iCs/>
         </w:rPr>
-        <w:t>Lecture Notes In Computer Science</w:t>
+        <w:t>Lecture</w:t>
+      </w:r>
+      <w:proofErr w:type="spellEnd"/>
+      <w:r>
+        <w:rPr>
+          <w:i/>
+          <w:iCs/>
+        </w:rPr>
+        <w:t xml:space="preserve"> Notes In </w:t>
+      </w:r>
+      <w:proofErr w:type="spellStart"/>
+      <w:r>
+        <w:rPr>
+          <w:i/>
+          <w:iCs/>
+        </w:rPr>
+        <w:t>Computer</w:t>
+      </w:r>
+      <w:proofErr w:type="spellEnd"/>
+      <w:r>
+        <w:rPr>
+          <w:i/>
+          <w:iCs/>
+        </w:rPr>
+        <w:t xml:space="preserve"> Science</w:t>
       </w:r>
       <w:r>
         <w:t>. 4950. 1970, s. 46–64. ISBN 978-3-540-70955-8. DOI: </w:t>
@@ -5932,13 +7294,95 @@
       <w:r>
         <w:t xml:space="preserve">G. CHIAPPINI a R.M. BOTTINO. </w:t>
       </w:r>
+      <w:proofErr w:type="spellStart"/>
       <w:r>
         <w:rPr>
           <w:i/>
           <w:iCs/>
         </w:rPr>
-        <w:t>Visualisation in Teaching-Learning Mathematics: The Role of the Computer</w:t>
-      </w:r>
+        <w:t>Visualisation</w:t>
+      </w:r>
+      <w:proofErr w:type="spellEnd"/>
+      <w:r>
+        <w:rPr>
+          <w:i/>
+          <w:iCs/>
+        </w:rPr>
+        <w:t xml:space="preserve"> in </w:t>
+      </w:r>
+      <w:proofErr w:type="spellStart"/>
+      <w:r>
+        <w:rPr>
+          <w:i/>
+          <w:iCs/>
+        </w:rPr>
+        <w:t>Teaching</w:t>
+      </w:r>
+      <w:proofErr w:type="spellEnd"/>
+      <w:r>
+        <w:rPr>
+          <w:i/>
+          <w:iCs/>
+        </w:rPr>
+        <w:t xml:space="preserve">-Learning </w:t>
+      </w:r>
+      <w:proofErr w:type="spellStart"/>
+      <w:r>
+        <w:rPr>
+          <w:i/>
+          <w:iCs/>
+        </w:rPr>
+        <w:t>Mathematics</w:t>
+      </w:r>
+      <w:proofErr w:type="spellEnd"/>
+      <w:r>
+        <w:rPr>
+          <w:i/>
+          <w:iCs/>
+        </w:rPr>
+        <w:t xml:space="preserve">: The Role </w:t>
+      </w:r>
+      <w:proofErr w:type="spellStart"/>
+      <w:r>
+        <w:rPr>
+          <w:i/>
+          <w:iCs/>
+        </w:rPr>
+        <w:t>of</w:t>
+      </w:r>
+      <w:proofErr w:type="spellEnd"/>
+      <w:r>
+        <w:rPr>
+          <w:i/>
+          <w:iCs/>
+        </w:rPr>
+        <w:t xml:space="preserve"> </w:t>
+      </w:r>
+      <w:proofErr w:type="spellStart"/>
+      <w:r>
+        <w:rPr>
+          <w:i/>
+          <w:iCs/>
+        </w:rPr>
+        <w:t>the</w:t>
+      </w:r>
+      <w:proofErr w:type="spellEnd"/>
+      <w:r>
+        <w:rPr>
+          <w:i/>
+          <w:iCs/>
+        </w:rPr>
+        <w:t xml:space="preserve"> </w:t>
+      </w:r>
+      <w:proofErr w:type="spellStart"/>
+      <w:r>
+        <w:rPr>
+          <w:i/>
+          <w:iCs/>
+        </w:rPr>
+        <w:t>Computer</w:t>
+      </w:r>
+      <w:proofErr w:type="spellEnd"/>
       <w:r>
         <w:t xml:space="preserve"> [online]. Dostupné z: </w:t>
       </w:r>
@@ -5984,7 +7428,103 @@
           <w:i/>
           <w:iCs/>
         </w:rPr>
-        <w:t>Data visualization: definition, examples, tools, advice [guide 2021]</w:t>
+        <w:t xml:space="preserve">Data </w:t>
+      </w:r>
+      <w:proofErr w:type="spellStart"/>
+      <w:r>
+        <w:rPr>
+          <w:i/>
+          <w:iCs/>
+        </w:rPr>
+        <w:t>visualization</w:t>
+      </w:r>
+      <w:proofErr w:type="spellEnd"/>
+      <w:r>
+        <w:rPr>
+          <w:i/>
+          <w:iCs/>
+        </w:rPr>
+        <w:t xml:space="preserve">: </w:t>
+      </w:r>
+      <w:proofErr w:type="spellStart"/>
+      <w:r>
+        <w:rPr>
+          <w:i/>
+          <w:iCs/>
+        </w:rPr>
+        <w:t>definition</w:t>
+      </w:r>
+      <w:proofErr w:type="spellEnd"/>
+      <w:r>
+        <w:rPr>
+          <w:i/>
+          <w:iCs/>
+        </w:rPr>
+        <w:t xml:space="preserve">, </w:t>
+      </w:r>
+      <w:proofErr w:type="spellStart"/>
+      <w:r>
+        <w:rPr>
+          <w:i/>
+          <w:iCs/>
+        </w:rPr>
+        <w:t>examples</w:t>
+      </w:r>
+      <w:proofErr w:type="spellEnd"/>
+      <w:r>
+        <w:rPr>
+          <w:i/>
+          <w:iCs/>
+        </w:rPr>
+        <w:t xml:space="preserve">, </w:t>
+      </w:r>
+      <w:proofErr w:type="spellStart"/>
+      <w:r>
+        <w:rPr>
+          <w:i/>
+          <w:iCs/>
+        </w:rPr>
+        <w:t>tools</w:t>
+      </w:r>
+      <w:proofErr w:type="spellEnd"/>
+      <w:r>
+        <w:rPr>
+          <w:i/>
+          <w:iCs/>
+        </w:rPr>
+        <w:t xml:space="preserve">, </w:t>
+      </w:r>
+      <w:proofErr w:type="spellStart"/>
+      <w:r>
+        <w:rPr>
+          <w:i/>
+          <w:iCs/>
+        </w:rPr>
+        <w:t>advice</w:t>
+      </w:r>
+      <w:proofErr w:type="spellEnd"/>
+      <w:r>
+        <w:rPr>
+          <w:i/>
+          <w:iCs/>
+        </w:rPr>
+        <w:t xml:space="preserve"> [</w:t>
+      </w:r>
+      <w:proofErr w:type="spellStart"/>
+      <w:r>
+        <w:rPr>
+          <w:i/>
+          <w:iCs/>
+        </w:rPr>
+        <w:t>guide</w:t>
+      </w:r>
+      <w:proofErr w:type="spellEnd"/>
+      <w:r>
+        <w:rPr>
+          <w:i/>
+          <w:iCs/>
+        </w:rPr>
+        <w:t xml:space="preserve"> 2021]</w:t>
       </w:r>
       <w:r>
         <w:t xml:space="preserve"> [online]. 2020 [cit. 03.04.2021]. Dostupné z: </w:t>
@@ -6026,13 +7566,79 @@
       <w:r>
         <w:t xml:space="preserve">INTOTHEMINDS. </w:t>
       </w:r>
+      <w:proofErr w:type="spellStart"/>
       <w:r>
         <w:rPr>
           <w:i/>
           <w:iCs/>
         </w:rPr>
-        <w:t>What is a data artist? | with Nicholas Rougeux</w:t>
-      </w:r>
+        <w:t>What</w:t>
+      </w:r>
+      <w:proofErr w:type="spellEnd"/>
+      <w:r>
+        <w:rPr>
+          <w:i/>
+          <w:iCs/>
+        </w:rPr>
+        <w:t xml:space="preserve"> </w:t>
+      </w:r>
+      <w:proofErr w:type="spellStart"/>
+      <w:r>
+        <w:rPr>
+          <w:i/>
+          <w:iCs/>
+        </w:rPr>
+        <w:t>is</w:t>
+      </w:r>
+      <w:proofErr w:type="spellEnd"/>
+      <w:r>
+        <w:rPr>
+          <w:i/>
+          <w:iCs/>
+        </w:rPr>
+        <w:t xml:space="preserve"> a data </w:t>
+      </w:r>
+      <w:proofErr w:type="spellStart"/>
+      <w:r>
+        <w:rPr>
+          <w:i/>
+          <w:iCs/>
+        </w:rPr>
+        <w:t>artist</w:t>
+      </w:r>
+      <w:proofErr w:type="spellEnd"/>
+      <w:r>
+        <w:rPr>
+          <w:i/>
+          <w:iCs/>
+        </w:rPr>
+        <w:t xml:space="preserve">? | </w:t>
+      </w:r>
+      <w:proofErr w:type="spellStart"/>
+      <w:r>
+        <w:rPr>
+          <w:i/>
+          <w:iCs/>
+        </w:rPr>
+        <w:t>with</w:t>
+      </w:r>
+      <w:proofErr w:type="spellEnd"/>
+      <w:r>
+        <w:rPr>
+          <w:i/>
+          <w:iCs/>
+        </w:rPr>
+        <w:t xml:space="preserve"> Nicholas </w:t>
+      </w:r>
+      <w:proofErr w:type="spellStart"/>
+      <w:r>
+        <w:rPr>
+          <w:i/>
+          <w:iCs/>
+        </w:rPr>
+        <w:t>Rougeux</w:t>
+      </w:r>
+      <w:proofErr w:type="spellEnd"/>
       <w:r>
         <w:t xml:space="preserve"> [online]. 2020 [cit. 16.09.2021]. Dostupné z: </w:t>
       </w:r>
@@ -6071,7 +7677,47 @@
         </w:rPr>
       </w:pPr>
       <w:r>
-        <w:t>JOHN HUNTER a MICHAEL DROETTBOOM. The Architecture of Open Source Applications (Volume 2): matplotlib. In: [cit. 16.09.2021]. Dostupné z: </w:t>
+        <w:t xml:space="preserve">JOHN HUNTER a MICHAEL DROETTBOOM. The </w:t>
+      </w:r>
+      <w:proofErr w:type="spellStart"/>
+      <w:r>
+        <w:t>Architecture</w:t>
+      </w:r>
+      <w:proofErr w:type="spellEnd"/>
+      <w:r>
+        <w:t xml:space="preserve"> </w:t>
+      </w:r>
+      <w:proofErr w:type="spellStart"/>
+      <w:r>
+        <w:t>of</w:t>
+      </w:r>
+      <w:proofErr w:type="spellEnd"/>
+      <w:r>
+        <w:t xml:space="preserve"> Open Source </w:t>
+      </w:r>
+      <w:proofErr w:type="spellStart"/>
+      <w:r>
+        <w:t>Applications</w:t>
+      </w:r>
+      <w:proofErr w:type="spellEnd"/>
+      <w:r>
+        <w:t xml:space="preserve"> (</w:t>
+      </w:r>
+      <w:proofErr w:type="spellStart"/>
+      <w:r>
+        <w:t>Volume</w:t>
+      </w:r>
+      <w:proofErr w:type="spellEnd"/>
+      <w:r>
+        <w:t xml:space="preserve"> 2): </w:t>
+      </w:r>
+      <w:proofErr w:type="spellStart"/>
+      <w:r>
+        <w:t>matplotlib</w:t>
+      </w:r>
+      <w:proofErr w:type="spellEnd"/>
+      <w:r>
+        <w:t>. In: [cit. 16.09.2021]. Dostupné z: </w:t>
       </w:r>
       <w:hyperlink r:id="rId16" w:history="1">
         <w:r>
@@ -6126,7 +7772,31 @@
         <w:t>DALE</w:t>
       </w:r>
       <w:r>
-        <w:t>. Overview — Matplotlib 3.4.3 documentation. In: . 2021 [cit. 08.09.2021]. Dostupné z: </w:t>
+        <w:t xml:space="preserve">. </w:t>
+      </w:r>
+      <w:proofErr w:type="spellStart"/>
+      <w:r>
+        <w:t>Overview</w:t>
+      </w:r>
+      <w:proofErr w:type="spellEnd"/>
+      <w:r>
+        <w:t xml:space="preserve"> — </w:t>
+      </w:r>
+      <w:proofErr w:type="spellStart"/>
+      <w:r>
+        <w:t>Matplotlib</w:t>
+      </w:r>
+      <w:proofErr w:type="spellEnd"/>
+      <w:r>
+        <w:t xml:space="preserve"> 3.4.3 </w:t>
+      </w:r>
+      <w:proofErr w:type="spellStart"/>
+      <w:r>
+        <w:t>documentation</w:t>
+      </w:r>
+      <w:proofErr w:type="spellEnd"/>
+      <w:r>
+        <w:t>. In: . 2021 [cit. 08.09.2021]. Dostupné z: </w:t>
       </w:r>
       <w:hyperlink r:id="rId17" w:history="1">
         <w:r>
@@ -6163,17 +7833,67 @@
         </w:rPr>
       </w:pPr>
       <w:r>
-        <w:t xml:space="preserve">MANOVICH, Lev. What is visualisation? </w:t>
-      </w:r>
+        <w:t xml:space="preserve">MANOVICH, Lev. </w:t>
+      </w:r>
+      <w:proofErr w:type="spellStart"/>
+      <w:r>
+        <w:t>What</w:t>
+      </w:r>
+      <w:proofErr w:type="spellEnd"/>
+      <w:r>
+        <w:t xml:space="preserve"> </w:t>
+      </w:r>
+      <w:proofErr w:type="spellStart"/>
+      <w:r>
+        <w:t>is</w:t>
+      </w:r>
+      <w:proofErr w:type="spellEnd"/>
+      <w:r>
+        <w:t xml:space="preserve"> </w:t>
+      </w:r>
+      <w:proofErr w:type="spellStart"/>
+      <w:r>
+        <w:t>visualisation</w:t>
+      </w:r>
+      <w:proofErr w:type="spellEnd"/>
+      <w:r>
+        <w:t xml:space="preserve">? </w:t>
+      </w:r>
+      <w:proofErr w:type="spellStart"/>
       <w:r>
         <w:rPr>
           <w:i/>
           <w:iCs/>
         </w:rPr>
-        <w:t>Visual Studies</w:t>
-      </w:r>
-      <w:r>
-        <w:t>. Routledge, 2011, roč. 26, č. 1, s. 36–49. ISSN 1472-586X. DOI: </w:t>
+        <w:t>Visual</w:t>
+      </w:r>
+      <w:proofErr w:type="spellEnd"/>
+      <w:r>
+        <w:rPr>
+          <w:i/>
+          <w:iCs/>
+        </w:rPr>
+        <w:t xml:space="preserve"> </w:t>
+      </w:r>
+      <w:proofErr w:type="spellStart"/>
+      <w:r>
+        <w:rPr>
+          <w:i/>
+          <w:iCs/>
+        </w:rPr>
+        <w:t>Studies</w:t>
+      </w:r>
+      <w:proofErr w:type="spellEnd"/>
+      <w:r>
+        <w:t xml:space="preserve">. </w:t>
+      </w:r>
+      <w:proofErr w:type="spellStart"/>
+      <w:r>
+        <w:t>Routledge</w:t>
+      </w:r>
+      <w:proofErr w:type="spellEnd"/>
+      <w:r>
+        <w:t>, 2011, roč. 26, č. 1, s. 36–49. ISSN 1472-586X. DOI: </w:t>
       </w:r>
       <w:hyperlink r:id="rId18" w:history="1">
         <w:r>
@@ -6210,14 +7930,63 @@
         </w:rPr>
       </w:pPr>
       <w:r>
-        <w:t xml:space="preserve">WASKOM, Michael. seaborn: statistical data visualization. </w:t>
-      </w:r>
+        <w:t xml:space="preserve">WASKOM, Michael. </w:t>
+      </w:r>
+      <w:proofErr w:type="spellStart"/>
+      <w:r>
+        <w:t>seaborn</w:t>
+      </w:r>
+      <w:proofErr w:type="spellEnd"/>
+      <w:r>
+        <w:t xml:space="preserve">: </w:t>
+      </w:r>
+      <w:proofErr w:type="spellStart"/>
+      <w:r>
+        <w:t>statistical</w:t>
+      </w:r>
+      <w:proofErr w:type="spellEnd"/>
+      <w:r>
+        <w:t xml:space="preserve"> data </w:t>
+      </w:r>
+      <w:proofErr w:type="spellStart"/>
+      <w:r>
+        <w:t>visualization</w:t>
+      </w:r>
+      <w:proofErr w:type="spellEnd"/>
+      <w:r>
+        <w:t xml:space="preserve">. </w:t>
+      </w:r>
+      <w:proofErr w:type="spellStart"/>
       <w:r>
         <w:rPr>
           <w:i/>
           <w:iCs/>
         </w:rPr>
-        <w:t>Journal of Open Source Software</w:t>
+        <w:t>Journal</w:t>
+      </w:r>
+      <w:proofErr w:type="spellEnd"/>
+      <w:r>
+        <w:rPr>
+          <w:i/>
+          <w:iCs/>
+        </w:rPr>
+        <w:t xml:space="preserve"> </w:t>
+      </w:r>
+      <w:proofErr w:type="spellStart"/>
+      <w:r>
+        <w:rPr>
+          <w:i/>
+          <w:iCs/>
+        </w:rPr>
+        <w:t>of</w:t>
+      </w:r>
+      <w:proofErr w:type="spellEnd"/>
+      <w:r>
+        <w:rPr>
+          <w:i/>
+          <w:iCs/>
+        </w:rPr>
+        <w:t xml:space="preserve"> Open Source Software</w:t>
       </w:r>
       <w:r>
         <w:t>. 2021, roč. 6, č. 60, s. 3021. ISSN 2475-9066. DOI: </w:t>
@@ -6261,7 +8030,23 @@
           <w:rFonts w:ascii="Times New Roman" w:hAnsi="Times New Roman"/>
           <w:lang w:eastAsia="cs-CZ" w:bidi="ar-SA"/>
         </w:rPr>
-        <w:t xml:space="preserve">VANDERPLAS, Jake. </w:t>
+        <w:t xml:space="preserve">VANDERPLAS, </w:t>
+      </w:r>
+      <w:proofErr w:type="spellStart"/>
+      <w:r>
+        <w:rPr>
+          <w:rFonts w:ascii="Times New Roman" w:hAnsi="Times New Roman"/>
+          <w:lang w:eastAsia="cs-CZ" w:bidi="ar-SA"/>
+        </w:rPr>
+        <w:t>Jake</w:t>
+      </w:r>
+      <w:proofErr w:type="spellEnd"/>
+      <w:r>
+        <w:rPr>
+          <w:rFonts w:ascii="Times New Roman" w:hAnsi="Times New Roman"/>
+          <w:lang w:eastAsia="cs-CZ" w:bidi="ar-SA"/>
+        </w:rPr>
+        <w:t xml:space="preserve">. </w:t>
       </w:r>
       <w:r>
         <w:rPr>
@@ -6270,14 +8055,162 @@
           <w:iCs/>
           <w:lang w:eastAsia="cs-CZ" w:bidi="ar-SA"/>
         </w:rPr>
-        <w:t>Python Data Science Handbook: Essential Tools for Working with Data</w:t>
+        <w:t xml:space="preserve">Python Data Science Handbook: </w:t>
+      </w:r>
+      <w:proofErr w:type="spellStart"/>
+      <w:r>
+        <w:rPr>
+          <w:rFonts w:ascii="Times New Roman" w:hAnsi="Times New Roman"/>
+          <w:i/>
+          <w:iCs/>
+          <w:lang w:eastAsia="cs-CZ" w:bidi="ar-SA"/>
+        </w:rPr>
+        <w:t>Essential</w:t>
+      </w:r>
+      <w:proofErr w:type="spellEnd"/>
+      <w:r>
+        <w:rPr>
+          <w:rFonts w:ascii="Times New Roman" w:hAnsi="Times New Roman"/>
+          <w:i/>
+          <w:iCs/>
+          <w:lang w:eastAsia="cs-CZ" w:bidi="ar-SA"/>
+        </w:rPr>
+        <w:t xml:space="preserve"> </w:t>
+      </w:r>
+      <w:proofErr w:type="spellStart"/>
+      <w:r>
+        <w:rPr>
+          <w:rFonts w:ascii="Times New Roman" w:hAnsi="Times New Roman"/>
+          <w:i/>
+          <w:iCs/>
+          <w:lang w:eastAsia="cs-CZ" w:bidi="ar-SA"/>
+        </w:rPr>
+        <w:t>Tools</w:t>
+      </w:r>
+      <w:proofErr w:type="spellEnd"/>
+      <w:r>
+        <w:rPr>
+          <w:rFonts w:ascii="Times New Roman" w:hAnsi="Times New Roman"/>
+          <w:i/>
+          <w:iCs/>
+          <w:lang w:eastAsia="cs-CZ" w:bidi="ar-SA"/>
+        </w:rPr>
+        <w:t xml:space="preserve"> </w:t>
+      </w:r>
+      <w:proofErr w:type="spellStart"/>
+      <w:r>
+        <w:rPr>
+          <w:rFonts w:ascii="Times New Roman" w:hAnsi="Times New Roman"/>
+          <w:i/>
+          <w:iCs/>
+          <w:lang w:eastAsia="cs-CZ" w:bidi="ar-SA"/>
+        </w:rPr>
+        <w:t>for</w:t>
+      </w:r>
+      <w:proofErr w:type="spellEnd"/>
+      <w:r>
+        <w:rPr>
+          <w:rFonts w:ascii="Times New Roman" w:hAnsi="Times New Roman"/>
+          <w:i/>
+          <w:iCs/>
+          <w:lang w:eastAsia="cs-CZ" w:bidi="ar-SA"/>
+        </w:rPr>
+        <w:t xml:space="preserve"> </w:t>
+      </w:r>
+      <w:proofErr w:type="spellStart"/>
+      <w:r>
+        <w:rPr>
+          <w:rFonts w:ascii="Times New Roman" w:hAnsi="Times New Roman"/>
+          <w:i/>
+          <w:iCs/>
+          <w:lang w:eastAsia="cs-CZ" w:bidi="ar-SA"/>
+        </w:rPr>
+        <w:t>Working</w:t>
+      </w:r>
+      <w:proofErr w:type="spellEnd"/>
+      <w:r>
+        <w:rPr>
+          <w:rFonts w:ascii="Times New Roman" w:hAnsi="Times New Roman"/>
+          <w:i/>
+          <w:iCs/>
+          <w:lang w:eastAsia="cs-CZ" w:bidi="ar-SA"/>
+        </w:rPr>
+        <w:t xml:space="preserve"> </w:t>
+      </w:r>
+      <w:proofErr w:type="spellStart"/>
+      <w:r>
+        <w:rPr>
+          <w:rFonts w:ascii="Times New Roman" w:hAnsi="Times New Roman"/>
+          <w:i/>
+          <w:iCs/>
+          <w:lang w:eastAsia="cs-CZ" w:bidi="ar-SA"/>
+        </w:rPr>
+        <w:t>with</w:t>
+      </w:r>
+      <w:proofErr w:type="spellEnd"/>
+      <w:r>
+        <w:rPr>
+          <w:rFonts w:ascii="Times New Roman" w:hAnsi="Times New Roman"/>
+          <w:i/>
+          <w:iCs/>
+          <w:lang w:eastAsia="cs-CZ" w:bidi="ar-SA"/>
+        </w:rPr>
+        <w:t xml:space="preserve"> Data</w:t>
       </w:r>
       <w:r>
         <w:rPr>
           <w:rFonts w:ascii="Times New Roman" w:hAnsi="Times New Roman"/>
           <w:lang w:eastAsia="cs-CZ" w:bidi="ar-SA"/>
         </w:rPr>
-        <w:t>. 1st edition. vyd. Sebastopol, CA: O’Reilly Media, 2016. ISBN 978-1-4919-1205-8.</w:t>
+        <w:t xml:space="preserve">. 1st </w:t>
+      </w:r>
+      <w:proofErr w:type="spellStart"/>
+      <w:r>
+        <w:rPr>
+          <w:rFonts w:ascii="Times New Roman" w:hAnsi="Times New Roman"/>
+          <w:lang w:eastAsia="cs-CZ" w:bidi="ar-SA"/>
+        </w:rPr>
+        <w:t>edition</w:t>
+      </w:r>
+      <w:proofErr w:type="spellEnd"/>
+      <w:r>
+        <w:rPr>
+          <w:rFonts w:ascii="Times New Roman" w:hAnsi="Times New Roman"/>
+          <w:lang w:eastAsia="cs-CZ" w:bidi="ar-SA"/>
+        </w:rPr>
+        <w:t xml:space="preserve">. vyd. </w:t>
+      </w:r>
+      <w:proofErr w:type="spellStart"/>
+      <w:r>
+        <w:rPr>
+          <w:rFonts w:ascii="Times New Roman" w:hAnsi="Times New Roman"/>
+          <w:lang w:eastAsia="cs-CZ" w:bidi="ar-SA"/>
+        </w:rPr>
+        <w:t>Sebastopol</w:t>
+      </w:r>
+      <w:proofErr w:type="spellEnd"/>
+      <w:r>
+        <w:rPr>
+          <w:rFonts w:ascii="Times New Roman" w:hAnsi="Times New Roman"/>
+          <w:lang w:eastAsia="cs-CZ" w:bidi="ar-SA"/>
+        </w:rPr>
+        <w:t xml:space="preserve">, CA: </w:t>
+      </w:r>
+      <w:proofErr w:type="spellStart"/>
+      <w:r>
+        <w:rPr>
+          <w:rFonts w:ascii="Times New Roman" w:hAnsi="Times New Roman"/>
+          <w:lang w:eastAsia="cs-CZ" w:bidi="ar-SA"/>
+        </w:rPr>
+        <w:t>O’Reilly</w:t>
+      </w:r>
+      <w:proofErr w:type="spellEnd"/>
+      <w:r>
+        <w:rPr>
+          <w:rFonts w:ascii="Times New Roman" w:hAnsi="Times New Roman"/>
+          <w:lang w:eastAsia="cs-CZ" w:bidi="ar-SA"/>
+        </w:rPr>
+        <w:t xml:space="preserve"> Media, 2016. ISBN 978-1-4919-1205-8.</w:t>
       </w:r>
     </w:p>
     <w:p>
@@ -6305,9 +8238,55 @@
           <w:lang w:eastAsia="cs-CZ" w:bidi="ar-SA"/>
         </w:rPr>
       </w:pPr>
-      <w:r>
-        <w:t xml:space="preserve">Sponsored Projects | pandas, NumPy, Matplotlib, Jupyter, + more. In: </w:t>
-      </w:r>
+      <w:proofErr w:type="spellStart"/>
+      <w:r>
+        <w:t>Sponsored</w:t>
+      </w:r>
+      <w:proofErr w:type="spellEnd"/>
+      <w:r>
+        <w:t xml:space="preserve"> </w:t>
+      </w:r>
+      <w:proofErr w:type="spellStart"/>
+      <w:r>
+        <w:t>Projects</w:t>
+      </w:r>
+      <w:proofErr w:type="spellEnd"/>
+      <w:r>
+        <w:t xml:space="preserve"> | </w:t>
+      </w:r>
+      <w:proofErr w:type="spellStart"/>
+      <w:r>
+        <w:t>pandas</w:t>
+      </w:r>
+      <w:proofErr w:type="spellEnd"/>
+      <w:r>
+        <w:t xml:space="preserve">, </w:t>
+      </w:r>
+      <w:proofErr w:type="spellStart"/>
+      <w:r>
+        <w:t>NumPy</w:t>
+      </w:r>
+      <w:proofErr w:type="spellEnd"/>
+      <w:r>
+        <w:t xml:space="preserve">, </w:t>
+      </w:r>
+      <w:proofErr w:type="spellStart"/>
+      <w:r>
+        <w:t>Matplotlib</w:t>
+      </w:r>
+      <w:proofErr w:type="spellEnd"/>
+      <w:r>
+        <w:t xml:space="preserve">, </w:t>
+      </w:r>
+      <w:proofErr w:type="spellStart"/>
+      <w:r>
+        <w:t>Jupyter</w:t>
+      </w:r>
+      <w:proofErr w:type="spellEnd"/>
+      <w:r>
+        <w:t xml:space="preserve">, + more. In: </w:t>
+      </w:r>
+      <w:proofErr w:type="spellStart"/>
       <w:r>
         <w:rPr>
           <w:i/>
@@ -6315,6 +8294,7 @@
         </w:rPr>
         <w:t>NumFOCUS</w:t>
       </w:r>
+      <w:proofErr w:type="spellEnd"/>
       <w:r>
         <w:t xml:space="preserve"> [online] [cit. 19.09.2021]. Dostupné z: </w:t>
       </w:r>
@@ -6353,7 +8333,23 @@
         </w:rPr>
       </w:pPr>
       <w:r>
-        <w:t>BOKEH CONTRIBUTORS. Bokeh documentation. 2021 [cit. 08.09.2021]. Dostupné z: </w:t>
+        <w:t xml:space="preserve">BOKEH CONTRIBUTORS. </w:t>
+      </w:r>
+      <w:proofErr w:type="spellStart"/>
+      <w:r>
+        <w:t>Bokeh</w:t>
+      </w:r>
+      <w:proofErr w:type="spellEnd"/>
+      <w:r>
+        <w:t xml:space="preserve"> </w:t>
+      </w:r>
+      <w:proofErr w:type="spellStart"/>
+      <w:r>
+        <w:t>documentation</w:t>
+      </w:r>
+      <w:proofErr w:type="spellEnd"/>
+      <w:r>
+        <w:t>. 2021 [cit. 08.09.2021]. Dostupné z: </w:t>
       </w:r>
       <w:hyperlink r:id="rId21" w:history="1">
         <w:r>
@@ -6389,9 +8385,30 @@
           <w:lang w:eastAsia="cs-CZ" w:bidi="ar-SA"/>
         </w:rPr>
       </w:pPr>
+      <w:proofErr w:type="spellStart"/>
       <w:r>
         <w:lastRenderedPageBreak/>
-        <w:t>Plotly Open Source Graphing Libraries. [cit. 19.09.2021]. Dostupné z: </w:t>
+        <w:t>Plotly</w:t>
+      </w:r>
+      <w:proofErr w:type="spellEnd"/>
+      <w:r>
+        <w:t xml:space="preserve"> Open Source </w:t>
+      </w:r>
+      <w:proofErr w:type="spellStart"/>
+      <w:r>
+        <w:t>Graphing</w:t>
+      </w:r>
+      <w:proofErr w:type="spellEnd"/>
+      <w:r>
+        <w:t xml:space="preserve"> </w:t>
+      </w:r>
+      <w:proofErr w:type="spellStart"/>
+      <w:r>
+        <w:t>Libraries</w:t>
+      </w:r>
+      <w:proofErr w:type="spellEnd"/>
+      <w:r>
+        <w:t>. [cit. 19.09.2021]. Dostupné z: </w:t>
       </w:r>
       <w:hyperlink r:id="rId22" w:history="1">
         <w:r>
@@ -6427,8 +8444,37 @@
           <w:lang w:eastAsia="cs-CZ" w:bidi="ar-SA"/>
         </w:rPr>
       </w:pPr>
-      <w:r>
-        <w:t>Welcome to HoloViews! — HoloViews 1.14.5 documentation. [cit. 17.10.2021]. Dostupné z: </w:t>
+      <w:proofErr w:type="spellStart"/>
+      <w:r>
+        <w:t>Welcome</w:t>
+      </w:r>
+      <w:proofErr w:type="spellEnd"/>
+      <w:r>
+        <w:t xml:space="preserve"> to </w:t>
+      </w:r>
+      <w:proofErr w:type="spellStart"/>
+      <w:r>
+        <w:t>HoloViews</w:t>
+      </w:r>
+      <w:proofErr w:type="spellEnd"/>
+      <w:r>
+        <w:t xml:space="preserve">! — </w:t>
+      </w:r>
+      <w:proofErr w:type="spellStart"/>
+      <w:r>
+        <w:t>HoloViews</w:t>
+      </w:r>
+      <w:proofErr w:type="spellEnd"/>
+      <w:r>
+        <w:t xml:space="preserve"> 1.14.5 </w:t>
+      </w:r>
+      <w:proofErr w:type="spellStart"/>
+      <w:r>
+        <w:t>documentation</w:t>
+      </w:r>
+      <w:proofErr w:type="spellEnd"/>
+      <w:r>
+        <w:t>. [cit. 17.10.2021]. Dostupné z: </w:t>
       </w:r>
       <w:hyperlink r:id="rId23" w:history="1">
         <w:r>
@@ -6465,7 +8511,31 @@
         </w:rPr>
       </w:pPr>
       <w:r>
-        <w:t>FLORIAN MOUNIER. Pygal — pygal 2.0.0 documentation. 2016 [cit. 08.09.2021]. Dostupné z: </w:t>
+        <w:t xml:space="preserve">FLORIAN MOUNIER. </w:t>
+      </w:r>
+      <w:proofErr w:type="spellStart"/>
+      <w:r>
+        <w:t>Pygal</w:t>
+      </w:r>
+      <w:proofErr w:type="spellEnd"/>
+      <w:r>
+        <w:t xml:space="preserve"> — </w:t>
+      </w:r>
+      <w:proofErr w:type="spellStart"/>
+      <w:r>
+        <w:t>pygal</w:t>
+      </w:r>
+      <w:proofErr w:type="spellEnd"/>
+      <w:r>
+        <w:t xml:space="preserve"> 2.0.0 </w:t>
+      </w:r>
+      <w:proofErr w:type="spellStart"/>
+      <w:r>
+        <w:t>documentation</w:t>
+      </w:r>
+      <w:proofErr w:type="spellEnd"/>
+      <w:r>
+        <w:t>. 2016 [cit. 08.09.2021]. Dostupné z: </w:t>
       </w:r>
       <w:hyperlink r:id="rId24" w:history="1">
         <w:r>
@@ -6502,8 +8572,81 @@
         </w:rPr>
       </w:pPr>
       <w:r>
-        <w:t xml:space="preserve">COREY, Michael. Turn your data into sound using our new MIDITime library. In: </w:t>
-      </w:r>
+        <w:t xml:space="preserve">COREY, Michael. </w:t>
+      </w:r>
+      <w:proofErr w:type="spellStart"/>
+      <w:r>
+        <w:t>Turn</w:t>
+      </w:r>
+      <w:proofErr w:type="spellEnd"/>
+      <w:r>
+        <w:t xml:space="preserve"> </w:t>
+      </w:r>
+      <w:proofErr w:type="spellStart"/>
+      <w:r>
+        <w:t>your</w:t>
+      </w:r>
+      <w:proofErr w:type="spellEnd"/>
+      <w:r>
+        <w:t xml:space="preserve"> data </w:t>
+      </w:r>
+      <w:proofErr w:type="spellStart"/>
+      <w:r>
+        <w:t>into</w:t>
+      </w:r>
+      <w:proofErr w:type="spellEnd"/>
+      <w:r>
+        <w:t xml:space="preserve"> </w:t>
+      </w:r>
+      <w:proofErr w:type="spellStart"/>
+      <w:r>
+        <w:t>sound</w:t>
+      </w:r>
+      <w:proofErr w:type="spellEnd"/>
+      <w:r>
+        <w:t xml:space="preserve"> </w:t>
+      </w:r>
+      <w:proofErr w:type="spellStart"/>
+      <w:r>
+        <w:t>using</w:t>
+      </w:r>
+      <w:proofErr w:type="spellEnd"/>
+      <w:r>
+        <w:t xml:space="preserve"> </w:t>
+      </w:r>
+      <w:proofErr w:type="spellStart"/>
+      <w:r>
+        <w:t>our</w:t>
+      </w:r>
+      <w:proofErr w:type="spellEnd"/>
+      <w:r>
+        <w:t xml:space="preserve"> </w:t>
+      </w:r>
+      <w:proofErr w:type="spellStart"/>
+      <w:r>
+        <w:t>new</w:t>
+      </w:r>
+      <w:proofErr w:type="spellEnd"/>
+      <w:r>
+        <w:t xml:space="preserve"> </w:t>
+      </w:r>
+      <w:proofErr w:type="spellStart"/>
+      <w:r>
+        <w:t>MIDITime</w:t>
+      </w:r>
+      <w:proofErr w:type="spellEnd"/>
+      <w:r>
+        <w:t xml:space="preserve"> </w:t>
+      </w:r>
+      <w:proofErr w:type="spellStart"/>
+      <w:r>
+        <w:t>library</w:t>
+      </w:r>
+      <w:proofErr w:type="spellEnd"/>
+      <w:r>
+        <w:t xml:space="preserve">. In: </w:t>
+      </w:r>
+      <w:proofErr w:type="spellStart"/>
       <w:r>
         <w:rPr>
           <w:i/>
@@ -6511,6 +8654,7 @@
         </w:rPr>
         <w:t>Reveal</w:t>
       </w:r>
+      <w:proofErr w:type="spellEnd"/>
       <w:r>
         <w:t xml:space="preserve"> [online] [cit. 17.10.2021]. Dostupné z: </w:t>
       </w:r>
@@ -6549,7 +8693,23 @@
         </w:rPr>
       </w:pPr>
       <w:r>
-        <w:t>CUTTONE, Andrea. Geoplotlib - documentation. 5. 9. 2021 [cit. 08.09.2021]. Dostupné z: </w:t>
+        <w:t xml:space="preserve">CUTTONE, Andrea. </w:t>
+      </w:r>
+      <w:proofErr w:type="spellStart"/>
+      <w:r>
+        <w:t>Geoplotlib</w:t>
+      </w:r>
+      <w:proofErr w:type="spellEnd"/>
+      <w:r>
+        <w:t xml:space="preserve"> - </w:t>
+      </w:r>
+      <w:proofErr w:type="spellStart"/>
+      <w:r>
+        <w:t>documentation</w:t>
+      </w:r>
+      <w:proofErr w:type="spellEnd"/>
+      <w:r>
+        <w:t>. 5. 9. 2021 [cit. 08.09.2021]. Dostupné z: </w:t>
       </w:r>
       <w:hyperlink r:id="rId26" w:history="1">
         <w:r>
@@ -6557,6 +8717,55 @@
             <w:rStyle w:val="Hypertextovodkaz"/>
           </w:rPr>
           <w:t>https://github.com/andrea-cuttone/geoplotlib</w:t>
+        </w:r>
+      </w:hyperlink>
+    </w:p>
+    <w:p>
+      <w:pPr>
+        <w:pStyle w:val="Odstavecseseznamem"/>
+        <w:spacing w:line="240" w:lineRule="auto"/>
+        <w:jc w:val="left"/>
+        <w:rPr>
+          <w:rFonts w:ascii="Times New Roman" w:hAnsi="Times New Roman"/>
+          <w:lang w:eastAsia="cs-CZ" w:bidi="ar-SA"/>
+        </w:rPr>
+      </w:pPr>
+    </w:p>
+    <w:p>
+      <w:pPr>
+        <w:pStyle w:val="Odstavecseseznamem"/>
+        <w:numPr>
+          <w:ilvl w:val="0"/>
+          <w:numId w:val="29"/>
+        </w:numPr>
+        <w:spacing w:line="240" w:lineRule="auto"/>
+        <w:jc w:val="left"/>
+        <w:rPr>
+          <w:rFonts w:ascii="Times New Roman" w:hAnsi="Times New Roman"/>
+          <w:lang w:eastAsia="cs-CZ" w:bidi="ar-SA"/>
+        </w:rPr>
+      </w:pPr>
+      <w:r>
+        <w:t xml:space="preserve">MUELLER, Andreas. </w:t>
+      </w:r>
+      <w:proofErr w:type="spellStart"/>
+      <w:r>
+        <w:rPr>
+          <w:i/>
+          <w:iCs/>
+        </w:rPr>
+        <w:t>word_cloud</w:t>
+      </w:r>
+      <w:proofErr w:type="spellEnd"/>
+      <w:r>
+        <w:t xml:space="preserve"> [online]. 2021 [cit. 24.10.2021]. Dostupné z: </w:t>
+      </w:r>
+      <w:hyperlink r:id="rId27" w:history="1">
+        <w:r>
+          <w:rPr>
+            <w:rStyle w:val="Hypertextovodkaz"/>
+          </w:rPr>
+          <w:t>https://github.com/amueller/word_cloud</w:t>
         </w:r>
       </w:hyperlink>
     </w:p>
@@ -6785,12 +8994,12 @@
       <w:pPr>
         <w:pStyle w:val="Nadpis1"/>
       </w:pPr>
-      <w:bookmarkStart w:id="33" w:name="_Toc82354857"/>
+      <w:bookmarkStart w:id="31" w:name="_Toc82354857"/>
       <w:r>
         <w:lastRenderedPageBreak/>
         <w:t>Přílohy</w:t>
       </w:r>
-      <w:bookmarkEnd w:id="33"/>
+      <w:bookmarkEnd w:id="31"/>
     </w:p>
     <w:p>
       <w:pPr>
@@ -6810,8 +9019,8 @@
       <w:pPr>
         <w:spacing w:after="200" w:line="276" w:lineRule="auto"/>
         <w:sectPr>
-          <w:headerReference w:type="default" r:id="rId27"/>
-          <w:footerReference w:type="default" r:id="rId28"/>
+          <w:headerReference w:type="default" r:id="rId28"/>
+          <w:footerReference w:type="default" r:id="rId29"/>
           <w:pgSz w:w="11906" w:h="16838"/>
           <w:pgMar w:top="1701" w:right="1701" w:bottom="1701" w:left="1701" w:header="709" w:footer="709" w:gutter="0"/>
           <w:pgNumType w:start="1"/>
@@ -6829,8 +9038,8 @@
     <w:p>
       <w:pPr>
         <w:sectPr>
-          <w:headerReference w:type="default" r:id="rId29"/>
-          <w:footerReference w:type="default" r:id="rId30"/>
+          <w:headerReference w:type="default" r:id="rId30"/>
+          <w:footerReference w:type="default" r:id="rId31"/>
           <w:pgSz w:w="11906" w:h="16838"/>
           <w:pgMar w:top="1701" w:right="1701" w:bottom="1701" w:left="1701" w:header="709" w:footer="709" w:gutter="0"/>
           <w:pgNumType w:start="1"/>
@@ -6860,7 +9069,7 @@
       </w:r>
     </w:p>
     <w:sectPr>
-      <w:headerReference w:type="default" r:id="rId31"/>
+      <w:headerReference w:type="default" r:id="rId32"/>
       <w:pgSz w:w="11906" w:h="16838"/>
       <w:pgMar w:top="1701" w:right="1701" w:bottom="1701" w:left="1701" w:header="709" w:footer="709" w:gutter="0"/>
       <w:pgNumType w:start="1"/>
@@ -7346,6 +9555,119 @@
     </w:lvl>
   </w:abstractNum>
   <w:abstractNum w:abstractNumId="3" w15:restartNumberingAfterBreak="0">
+    <w:nsid w:val="095F25F5"/>
+    <w:multiLevelType w:val="hybridMultilevel"/>
+    <w:tmpl w:val="E3E68356"/>
+    <w:lvl w:ilvl="0" w:tplc="04050001">
+      <w:start w:val="1"/>
+      <w:numFmt w:val="bullet"/>
+      <w:lvlText w:val=""/>
+      <w:lvlJc w:val="left"/>
+      <w:pPr>
+        <w:ind w:left="720" w:hanging="360"/>
+      </w:pPr>
+      <w:rPr>
+        <w:rFonts w:ascii="Symbol" w:hAnsi="Symbol" w:hint="default"/>
+      </w:rPr>
+    </w:lvl>
+    <w:lvl w:ilvl="1" w:tplc="04050003" w:tentative="1">
+      <w:start w:val="1"/>
+      <w:numFmt w:val="bullet"/>
+      <w:lvlText w:val="o"/>
+      <w:lvlJc w:val="left"/>
+      <w:pPr>
+        <w:ind w:left="1440" w:hanging="360"/>
+      </w:pPr>
+      <w:rPr>
+        <w:rFonts w:ascii="Courier New" w:hAnsi="Courier New" w:cs="Courier New" w:hint="default"/>
+      </w:rPr>
+    </w:lvl>
+    <w:lvl w:ilvl="2" w:tplc="04050005" w:tentative="1">
+      <w:start w:val="1"/>
+      <w:numFmt w:val="bullet"/>
+      <w:lvlText w:val=""/>
+      <w:lvlJc w:val="left"/>
+      <w:pPr>
+        <w:ind w:left="2160" w:hanging="360"/>
+      </w:pPr>
+      <w:rPr>
+        <w:rFonts w:ascii="Wingdings" w:hAnsi="Wingdings" w:hint="default"/>
+      </w:rPr>
+    </w:lvl>
+    <w:lvl w:ilvl="3" w:tplc="04050001" w:tentative="1">
+      <w:start w:val="1"/>
+      <w:numFmt w:val="bullet"/>
+      <w:lvlText w:val=""/>
+      <w:lvlJc w:val="left"/>
+      <w:pPr>
+        <w:ind w:left="2880" w:hanging="360"/>
+      </w:pPr>
+      <w:rPr>
+        <w:rFonts w:ascii="Symbol" w:hAnsi="Symbol" w:hint="default"/>
+      </w:rPr>
+    </w:lvl>
+    <w:lvl w:ilvl="4" w:tplc="04050003" w:tentative="1">
+      <w:start w:val="1"/>
+      <w:numFmt w:val="bullet"/>
+      <w:lvlText w:val="o"/>
+      <w:lvlJc w:val="left"/>
+      <w:pPr>
+        <w:ind w:left="3600" w:hanging="360"/>
+      </w:pPr>
+      <w:rPr>
+        <w:rFonts w:ascii="Courier New" w:hAnsi="Courier New" w:cs="Courier New" w:hint="default"/>
+      </w:rPr>
+    </w:lvl>
+    <w:lvl w:ilvl="5" w:tplc="04050005" w:tentative="1">
+      <w:start w:val="1"/>
+      <w:numFmt w:val="bullet"/>
+      <w:lvlText w:val=""/>
+      <w:lvlJc w:val="left"/>
+      <w:pPr>
+        <w:ind w:left="4320" w:hanging="360"/>
+      </w:pPr>
+      <w:rPr>
+        <w:rFonts w:ascii="Wingdings" w:hAnsi="Wingdings" w:hint="default"/>
+      </w:rPr>
+    </w:lvl>
+    <w:lvl w:ilvl="6" w:tplc="04050001" w:tentative="1">
+      <w:start w:val="1"/>
+      <w:numFmt w:val="bullet"/>
+      <w:lvlText w:val=""/>
+      <w:lvlJc w:val="left"/>
+      <w:pPr>
+        <w:ind w:left="5040" w:hanging="360"/>
+      </w:pPr>
+      <w:rPr>
+        <w:rFonts w:ascii="Symbol" w:hAnsi="Symbol" w:hint="default"/>
+      </w:rPr>
+    </w:lvl>
+    <w:lvl w:ilvl="7" w:tplc="04050003" w:tentative="1">
+      <w:start w:val="1"/>
+      <w:numFmt w:val="bullet"/>
+      <w:lvlText w:val="o"/>
+      <w:lvlJc w:val="left"/>
+      <w:pPr>
+        <w:ind w:left="5760" w:hanging="360"/>
+      </w:pPr>
+      <w:rPr>
+        <w:rFonts w:ascii="Courier New" w:hAnsi="Courier New" w:cs="Courier New" w:hint="default"/>
+      </w:rPr>
+    </w:lvl>
+    <w:lvl w:ilvl="8" w:tplc="04050005" w:tentative="1">
+      <w:start w:val="1"/>
+      <w:numFmt w:val="bullet"/>
+      <w:lvlText w:val=""/>
+      <w:lvlJc w:val="left"/>
+      <w:pPr>
+        <w:ind w:left="6480" w:hanging="360"/>
+      </w:pPr>
+      <w:rPr>
+        <w:rFonts w:ascii="Wingdings" w:hAnsi="Wingdings" w:hint="default"/>
+      </w:rPr>
+    </w:lvl>
+  </w:abstractNum>
+  <w:abstractNum w:abstractNumId="4" w15:restartNumberingAfterBreak="0">
     <w:nsid w:val="0E4116BE"/>
     <w:multiLevelType w:val="hybridMultilevel"/>
     <w:tmpl w:val="4CA84176"/>
@@ -7458,7 +9780,7 @@
       </w:rPr>
     </w:lvl>
   </w:abstractNum>
-  <w:abstractNum w:abstractNumId="4" w15:restartNumberingAfterBreak="0">
+  <w:abstractNum w:abstractNumId="5" w15:restartNumberingAfterBreak="0">
     <w:nsid w:val="0F4C1C1F"/>
     <w:multiLevelType w:val="hybridMultilevel"/>
     <w:tmpl w:val="3460BE8C"/>
@@ -7571,7 +9893,7 @@
       </w:rPr>
     </w:lvl>
   </w:abstractNum>
-  <w:abstractNum w:abstractNumId="5" w15:restartNumberingAfterBreak="0">
+  <w:abstractNum w:abstractNumId="6" w15:restartNumberingAfterBreak="0">
     <w:nsid w:val="114F3334"/>
     <w:multiLevelType w:val="hybridMultilevel"/>
     <w:tmpl w:val="38CEC662"/>
@@ -7684,7 +10006,7 @@
       </w:rPr>
     </w:lvl>
   </w:abstractNum>
-  <w:abstractNum w:abstractNumId="6" w15:restartNumberingAfterBreak="0">
+  <w:abstractNum w:abstractNumId="7" w15:restartNumberingAfterBreak="0">
     <w:nsid w:val="25D10AB9"/>
     <w:multiLevelType w:val="hybridMultilevel"/>
     <w:tmpl w:val="0DBE8222"/>
@@ -7797,7 +10119,7 @@
       </w:rPr>
     </w:lvl>
   </w:abstractNum>
-  <w:abstractNum w:abstractNumId="7" w15:restartNumberingAfterBreak="0">
+  <w:abstractNum w:abstractNumId="8" w15:restartNumberingAfterBreak="0">
     <w:nsid w:val="27506C25"/>
     <w:multiLevelType w:val="hybridMultilevel"/>
     <w:tmpl w:val="39CA7D9E"/>
@@ -7910,7 +10232,7 @@
       </w:rPr>
     </w:lvl>
   </w:abstractNum>
-  <w:abstractNum w:abstractNumId="8" w15:restartNumberingAfterBreak="0">
+  <w:abstractNum w:abstractNumId="9" w15:restartNumberingAfterBreak="0">
     <w:nsid w:val="27510F16"/>
     <w:multiLevelType w:val="hybridMultilevel"/>
     <w:tmpl w:val="0832BFC4"/>
@@ -8023,7 +10345,7 @@
       </w:rPr>
     </w:lvl>
   </w:abstractNum>
-  <w:abstractNum w:abstractNumId="9" w15:restartNumberingAfterBreak="0">
+  <w:abstractNum w:abstractNumId="10" w15:restartNumberingAfterBreak="0">
     <w:nsid w:val="29205F6A"/>
     <w:multiLevelType w:val="hybridMultilevel"/>
     <w:tmpl w:val="141607AE"/>
@@ -8112,7 +10434,7 @@
       </w:pPr>
     </w:lvl>
   </w:abstractNum>
-  <w:abstractNum w:abstractNumId="10" w15:restartNumberingAfterBreak="0">
+  <w:abstractNum w:abstractNumId="11" w15:restartNumberingAfterBreak="0">
     <w:nsid w:val="294D2E42"/>
     <w:multiLevelType w:val="hybridMultilevel"/>
     <w:tmpl w:val="96326EAA"/>
@@ -8225,7 +10547,7 @@
       </w:rPr>
     </w:lvl>
   </w:abstractNum>
-  <w:abstractNum w:abstractNumId="11" w15:restartNumberingAfterBreak="0">
+  <w:abstractNum w:abstractNumId="12" w15:restartNumberingAfterBreak="0">
     <w:nsid w:val="2D0A1FDC"/>
     <w:multiLevelType w:val="hybridMultilevel"/>
     <w:tmpl w:val="0A00F242"/>
@@ -8338,7 +10660,7 @@
       </w:rPr>
     </w:lvl>
   </w:abstractNum>
-  <w:abstractNum w:abstractNumId="12" w15:restartNumberingAfterBreak="0">
+  <w:abstractNum w:abstractNumId="13" w15:restartNumberingAfterBreak="0">
     <w:nsid w:val="2E25032D"/>
     <w:multiLevelType w:val="hybridMultilevel"/>
     <w:tmpl w:val="E6F87006"/>
@@ -8451,7 +10773,7 @@
       </w:rPr>
     </w:lvl>
   </w:abstractNum>
-  <w:abstractNum w:abstractNumId="13" w15:restartNumberingAfterBreak="0">
+  <w:abstractNum w:abstractNumId="14" w15:restartNumberingAfterBreak="0">
     <w:nsid w:val="31831D9A"/>
     <w:multiLevelType w:val="hybridMultilevel"/>
     <w:tmpl w:val="C1686158"/>
@@ -8564,7 +10886,7 @@
       </w:rPr>
     </w:lvl>
   </w:abstractNum>
-  <w:abstractNum w:abstractNumId="14" w15:restartNumberingAfterBreak="0">
+  <w:abstractNum w:abstractNumId="15" w15:restartNumberingAfterBreak="0">
     <w:nsid w:val="31A40AC8"/>
     <w:multiLevelType w:val="hybridMultilevel"/>
     <w:tmpl w:val="9104F016"/>
@@ -8677,7 +10999,7 @@
       </w:rPr>
     </w:lvl>
   </w:abstractNum>
-  <w:abstractNum w:abstractNumId="15" w15:restartNumberingAfterBreak="0">
+  <w:abstractNum w:abstractNumId="16" w15:restartNumberingAfterBreak="0">
     <w:nsid w:val="32E06F72"/>
     <w:multiLevelType w:val="hybridMultilevel"/>
     <w:tmpl w:val="5F7A6A96"/>
@@ -8790,7 +11112,7 @@
       </w:rPr>
     </w:lvl>
   </w:abstractNum>
-  <w:abstractNum w:abstractNumId="16" w15:restartNumberingAfterBreak="0">
+  <w:abstractNum w:abstractNumId="17" w15:restartNumberingAfterBreak="0">
     <w:nsid w:val="3622062B"/>
     <w:multiLevelType w:val="hybridMultilevel"/>
     <w:tmpl w:val="6212E210"/>
@@ -8902,7 +11224,7 @@
       </w:rPr>
     </w:lvl>
   </w:abstractNum>
-  <w:abstractNum w:abstractNumId="17" w15:restartNumberingAfterBreak="0">
+  <w:abstractNum w:abstractNumId="18" w15:restartNumberingAfterBreak="0">
     <w:nsid w:val="362E369D"/>
     <w:multiLevelType w:val="hybridMultilevel"/>
     <w:tmpl w:val="AB1006EC"/>
@@ -9015,7 +11337,7 @@
       </w:rPr>
     </w:lvl>
   </w:abstractNum>
-  <w:abstractNum w:abstractNumId="18" w15:restartNumberingAfterBreak="0">
+  <w:abstractNum w:abstractNumId="19" w15:restartNumberingAfterBreak="0">
     <w:nsid w:val="36D54D04"/>
     <w:multiLevelType w:val="hybridMultilevel"/>
     <w:tmpl w:val="89761B3C"/>
@@ -9128,7 +11450,7 @@
       </w:rPr>
     </w:lvl>
   </w:abstractNum>
-  <w:abstractNum w:abstractNumId="19" w15:restartNumberingAfterBreak="0">
+  <w:abstractNum w:abstractNumId="20" w15:restartNumberingAfterBreak="0">
     <w:nsid w:val="38031D00"/>
     <w:multiLevelType w:val="hybridMultilevel"/>
     <w:tmpl w:val="9B38189C"/>
@@ -9241,7 +11563,7 @@
       </w:rPr>
     </w:lvl>
   </w:abstractNum>
-  <w:abstractNum w:abstractNumId="20" w15:restartNumberingAfterBreak="0">
+  <w:abstractNum w:abstractNumId="21" w15:restartNumberingAfterBreak="0">
     <w:nsid w:val="4661359F"/>
     <w:multiLevelType w:val="hybridMultilevel"/>
     <w:tmpl w:val="8BDE58DE"/>
@@ -9354,7 +11676,7 @@
       </w:rPr>
     </w:lvl>
   </w:abstractNum>
-  <w:abstractNum w:abstractNumId="21" w15:restartNumberingAfterBreak="0">
+  <w:abstractNum w:abstractNumId="22" w15:restartNumberingAfterBreak="0">
     <w:nsid w:val="47694CD0"/>
     <w:multiLevelType w:val="hybridMultilevel"/>
     <w:tmpl w:val="F7700BA8"/>
@@ -9444,7 +11766,7 @@
       </w:pPr>
     </w:lvl>
   </w:abstractNum>
-  <w:abstractNum w:abstractNumId="22" w15:restartNumberingAfterBreak="0">
+  <w:abstractNum w:abstractNumId="23" w15:restartNumberingAfterBreak="0">
     <w:nsid w:val="4D451341"/>
     <w:multiLevelType w:val="multilevel"/>
     <w:tmpl w:val="891ECDD8"/>
@@ -9539,7 +11861,7 @@
       </w:pPr>
     </w:lvl>
   </w:abstractNum>
-  <w:abstractNum w:abstractNumId="23" w15:restartNumberingAfterBreak="0">
+  <w:abstractNum w:abstractNumId="24" w15:restartNumberingAfterBreak="0">
     <w:nsid w:val="51450E35"/>
     <w:multiLevelType w:val="hybridMultilevel"/>
     <w:tmpl w:val="5238C8CA"/>
@@ -9652,7 +11974,7 @@
       </w:rPr>
     </w:lvl>
   </w:abstractNum>
-  <w:abstractNum w:abstractNumId="24" w15:restartNumberingAfterBreak="0">
+  <w:abstractNum w:abstractNumId="25" w15:restartNumberingAfterBreak="0">
     <w:nsid w:val="5F9A61EF"/>
     <w:multiLevelType w:val="hybridMultilevel"/>
     <w:tmpl w:val="141607AE"/>
@@ -9741,7 +12063,7 @@
       </w:pPr>
     </w:lvl>
   </w:abstractNum>
-  <w:abstractNum w:abstractNumId="25" w15:restartNumberingAfterBreak="0">
+  <w:abstractNum w:abstractNumId="26" w15:restartNumberingAfterBreak="0">
     <w:nsid w:val="61147B7F"/>
     <w:multiLevelType w:val="hybridMultilevel"/>
     <w:tmpl w:val="FE7EADCE"/>
@@ -9854,7 +12176,7 @@
       </w:rPr>
     </w:lvl>
   </w:abstractNum>
-  <w:abstractNum w:abstractNumId="26" w15:restartNumberingAfterBreak="0">
+  <w:abstractNum w:abstractNumId="27" w15:restartNumberingAfterBreak="0">
     <w:nsid w:val="667A1900"/>
     <w:multiLevelType w:val="hybridMultilevel"/>
     <w:tmpl w:val="B9741A5E"/>
@@ -9967,7 +12289,7 @@
       </w:rPr>
     </w:lvl>
   </w:abstractNum>
-  <w:abstractNum w:abstractNumId="27" w15:restartNumberingAfterBreak="0">
+  <w:abstractNum w:abstractNumId="28" w15:restartNumberingAfterBreak="0">
     <w:nsid w:val="715D4317"/>
     <w:multiLevelType w:val="hybridMultilevel"/>
     <w:tmpl w:val="141607AE"/>
@@ -10056,7 +12378,7 @@
       </w:pPr>
     </w:lvl>
   </w:abstractNum>
-  <w:abstractNum w:abstractNumId="28" w15:restartNumberingAfterBreak="0">
+  <w:abstractNum w:abstractNumId="29" w15:restartNumberingAfterBreak="0">
     <w:nsid w:val="74995159"/>
     <w:multiLevelType w:val="hybridMultilevel"/>
     <w:tmpl w:val="3636FEFC"/>
@@ -10169,7 +12491,7 @@
       </w:rPr>
     </w:lvl>
   </w:abstractNum>
-  <w:abstractNum w:abstractNumId="29" w15:restartNumberingAfterBreak="0">
+  <w:abstractNum w:abstractNumId="30" w15:restartNumberingAfterBreak="0">
     <w:nsid w:val="77CB7753"/>
     <w:multiLevelType w:val="hybridMultilevel"/>
     <w:tmpl w:val="F4108A22"/>
@@ -10282,7 +12604,7 @@
       </w:rPr>
     </w:lvl>
   </w:abstractNum>
-  <w:abstractNum w:abstractNumId="30" w15:restartNumberingAfterBreak="0">
+  <w:abstractNum w:abstractNumId="31" w15:restartNumberingAfterBreak="0">
     <w:nsid w:val="7A810617"/>
     <w:multiLevelType w:val="hybridMultilevel"/>
     <w:tmpl w:val="C46E5E90"/>
@@ -10395,7 +12717,7 @@
       </w:rPr>
     </w:lvl>
   </w:abstractNum>
-  <w:abstractNum w:abstractNumId="31" w15:restartNumberingAfterBreak="0">
+  <w:abstractNum w:abstractNumId="32" w15:restartNumberingAfterBreak="0">
     <w:nsid w:val="7B0D6F71"/>
     <w:multiLevelType w:val="hybridMultilevel"/>
     <w:tmpl w:val="139CC7EC"/>
@@ -10508,7 +12830,7 @@
       </w:rPr>
     </w:lvl>
   </w:abstractNum>
-  <w:abstractNum w:abstractNumId="32" w15:restartNumberingAfterBreak="0">
+  <w:abstractNum w:abstractNumId="33" w15:restartNumberingAfterBreak="0">
     <w:nsid w:val="7B0E1254"/>
     <w:multiLevelType w:val="hybridMultilevel"/>
     <w:tmpl w:val="9992FFAE"/>
@@ -10621,7 +12943,7 @@
       </w:rPr>
     </w:lvl>
   </w:abstractNum>
-  <w:abstractNum w:abstractNumId="33" w15:restartNumberingAfterBreak="0">
+  <w:abstractNum w:abstractNumId="34" w15:restartNumberingAfterBreak="0">
     <w:nsid w:val="7FC6160C"/>
     <w:multiLevelType w:val="hybridMultilevel"/>
     <w:tmpl w:val="E3281428"/>
@@ -10735,106 +13057,109 @@
     </w:lvl>
   </w:abstractNum>
   <w:num w:numId="1">
-    <w:abstractNumId w:val="22"/>
+    <w:abstractNumId w:val="23"/>
   </w:num>
   <w:num w:numId="2">
-    <w:abstractNumId w:val="23"/>
+    <w:abstractNumId w:val="24"/>
   </w:num>
   <w:num w:numId="3">
+    <w:abstractNumId w:val="18"/>
+  </w:num>
+  <w:num w:numId="4">
+    <w:abstractNumId w:val="7"/>
+  </w:num>
+  <w:num w:numId="5">
+    <w:abstractNumId w:val="11"/>
+  </w:num>
+  <w:num w:numId="6">
+    <w:abstractNumId w:val="5"/>
+  </w:num>
+  <w:num w:numId="7">
+    <w:abstractNumId w:val="15"/>
+  </w:num>
+  <w:num w:numId="8">
+    <w:abstractNumId w:val="13"/>
+  </w:num>
+  <w:num w:numId="9">
+    <w:abstractNumId w:val="20"/>
+  </w:num>
+  <w:num w:numId="10">
+    <w:abstractNumId w:val="19"/>
+  </w:num>
+  <w:num w:numId="11">
+    <w:abstractNumId w:val="16"/>
+  </w:num>
+  <w:num w:numId="12">
     <w:abstractNumId w:val="17"/>
   </w:num>
-  <w:num w:numId="4">
-    <w:abstractNumId w:val="6"/>
-  </w:num>
-  <w:num w:numId="5">
-    <w:abstractNumId w:val="10"/>
-  </w:num>
-  <w:num w:numId="6">
-    <w:abstractNumId w:val="4"/>
-  </w:num>
-  <w:num w:numId="7">
+  <w:num w:numId="13">
     <w:abstractNumId w:val="14"/>
   </w:num>
-  <w:num w:numId="8">
+  <w:num w:numId="14">
+    <w:abstractNumId w:val="34"/>
+  </w:num>
+  <w:num w:numId="15">
     <w:abstractNumId w:val="12"/>
   </w:num>
-  <w:num w:numId="9">
-    <w:abstractNumId w:val="19"/>
+  <w:num w:numId="16">
+    <w:abstractNumId w:val="26"/>
   </w:num>
-  <w:num w:numId="10">
-    <w:abstractNumId w:val="18"/>
-  </w:num>
-  <w:num w:numId="11">
-    <w:abstractNumId w:val="15"/>
-  </w:num>
-  <w:num w:numId="12">
-    <w:abstractNumId w:val="16"/>
-  </w:num>
-  <w:num w:numId="13">
-    <w:abstractNumId w:val="13"/>
-  </w:num>
-  <w:num w:numId="14">
+  <w:num w:numId="17">
     <w:abstractNumId w:val="33"/>
   </w:num>
-  <w:num w:numId="15">
-    <w:abstractNumId w:val="11"/>
-  </w:num>
-  <w:num w:numId="16">
-    <w:abstractNumId w:val="25"/>
-  </w:num>
-  <w:num w:numId="17">
-    <w:abstractNumId w:val="32"/>
-  </w:num>
   <w:num w:numId="18">
-    <w:abstractNumId w:val="26"/>
+    <w:abstractNumId w:val="27"/>
   </w:num>
   <w:num w:numId="19">
-    <w:abstractNumId w:val="28"/>
+    <w:abstractNumId w:val="29"/>
   </w:num>
   <w:num w:numId="20">
     <w:abstractNumId w:val="2"/>
   </w:num>
   <w:num w:numId="21">
-    <w:abstractNumId w:val="3"/>
+    <w:abstractNumId w:val="4"/>
   </w:num>
   <w:num w:numId="22">
+    <w:abstractNumId w:val="32"/>
+  </w:num>
+  <w:num w:numId="23">
+    <w:abstractNumId w:val="6"/>
+  </w:num>
+  <w:num w:numId="24">
+    <w:abstractNumId w:val="30"/>
+  </w:num>
+  <w:num w:numId="25">
+    <w:abstractNumId w:val="9"/>
+  </w:num>
+  <w:num w:numId="26">
+    <w:abstractNumId w:val="8"/>
+  </w:num>
+  <w:num w:numId="27">
+    <w:abstractNumId w:val="21"/>
+  </w:num>
+  <w:num w:numId="28">
     <w:abstractNumId w:val="31"/>
   </w:num>
-  <w:num w:numId="23">
-    <w:abstractNumId w:val="5"/>
-  </w:num>
-  <w:num w:numId="24">
-    <w:abstractNumId w:val="29"/>
-  </w:num>
-  <w:num w:numId="25">
-    <w:abstractNumId w:val="8"/>
-  </w:num>
-  <w:num w:numId="26">
-    <w:abstractNumId w:val="7"/>
-  </w:num>
-  <w:num w:numId="27">
-    <w:abstractNumId w:val="20"/>
-  </w:num>
-  <w:num w:numId="28">
-    <w:abstractNumId w:val="30"/>
-  </w:num>
   <w:num w:numId="29">
-    <w:abstractNumId w:val="21"/>
+    <w:abstractNumId w:val="22"/>
   </w:num>
   <w:num w:numId="30">
     <w:abstractNumId w:val="0"/>
   </w:num>
   <w:num w:numId="31">
-    <w:abstractNumId w:val="24"/>
+    <w:abstractNumId w:val="25"/>
   </w:num>
   <w:num w:numId="32">
-    <w:abstractNumId w:val="9"/>
+    <w:abstractNumId w:val="10"/>
   </w:num>
   <w:num w:numId="33">
     <w:abstractNumId w:val="1"/>
   </w:num>
   <w:num w:numId="34">
-    <w:abstractNumId w:val="27"/>
+    <w:abstractNumId w:val="28"/>
+  </w:num>
+  <w:num w:numId="35">
+    <w:abstractNumId w:val="3"/>
   </w:num>
 </w:numbering>
 </file>
@@ -11327,7 +13652,6 @@
     <w:next w:val="Normln"/>
     <w:link w:val="Nadpis4Char"/>
     <w:uiPriority w:val="9"/>
-    <w:semiHidden/>
     <w:unhideWhenUsed/>
     <w:qFormat/>
     <w:rsid w:val="0016335D"/>
@@ -11353,7 +13677,6 @@
     <w:next w:val="Normln"/>
     <w:link w:val="Nadpis5Char"/>
     <w:uiPriority w:val="9"/>
-    <w:semiHidden/>
     <w:unhideWhenUsed/>
     <w:qFormat/>
     <w:rsid w:val="0016335D"/>
@@ -11540,7 +13863,6 @@
     <w:name w:val="Nadpis 4 Char"/>
     <w:link w:val="Nadpis4"/>
     <w:uiPriority w:val="9"/>
-    <w:semiHidden/>
     <w:rsid w:val="0016335D"/>
     <w:rPr>
       <w:rFonts w:ascii="Cambria" w:eastAsia="Times New Roman" w:hAnsi="Cambria" w:cs="Times New Roman"/>
@@ -11555,7 +13877,6 @@
     <w:name w:val="Nadpis 5 Char"/>
     <w:link w:val="Nadpis5"/>
     <w:uiPriority w:val="9"/>
-    <w:semiHidden/>
     <w:rsid w:val="0016335D"/>
     <w:rPr>
       <w:rFonts w:ascii="Cambria" w:eastAsia="Times New Roman" w:hAnsi="Cambria" w:cs="Times New Roman"/>

</xml_diff>

<commit_message>
Finished Matplotlib testing and the chapter describing it
</commit_message>
<xml_diff>
--- a/!Thesis/Bc.docx
+++ b/!Thesis/Bc.docx
@@ -270,7 +270,15 @@
               <w:spacing w:line="240" w:lineRule="auto"/>
             </w:pPr>
             <w:r>
-              <w:t xml:space="preserve">Odborný konzultant:  Titul, jméno, příjmení </w:t>
+              <w:t xml:space="preserve">Odborný </w:t>
+            </w:r>
+            <w:proofErr w:type="gramStart"/>
+            <w:r>
+              <w:t>konzultant:  Titul</w:t>
+            </w:r>
+            <w:proofErr w:type="gramEnd"/>
+            <w:r>
+              <w:t xml:space="preserve">, jméno, příjmení </w:t>
             </w:r>
           </w:p>
           <w:p>
@@ -551,11 +559,16 @@
               <w:t xml:space="preserve">metodické </w:t>
             </w:r>
             <w:r>
-              <w:t>vedení práce a</w:t>
+              <w:t xml:space="preserve">vedení práce </w:t>
+            </w:r>
+            <w:proofErr w:type="gramStart"/>
+            <w:r>
+              <w:t>a</w:t>
             </w:r>
             <w:r>
               <w:t>….</w:t>
             </w:r>
+            <w:proofErr w:type="gramEnd"/>
           </w:p>
         </w:tc>
       </w:tr>
@@ -5266,7 +5279,11 @@
       </w:r>
       <w:proofErr w:type="spellEnd"/>
       <w:r>
-        <w:t xml:space="preserve"> - </w:t>
+        <w:t xml:space="preserve"> </w:t>
+      </w:r>
+      <w:proofErr w:type="gramStart"/>
+      <w:r>
+        <w:t xml:space="preserve">- </w:t>
       </w:r>
       <w:r>
         <w:t xml:space="preserve"> platform</w:t>
@@ -5274,6 +5291,7 @@
       <w:r>
         <w:t>a</w:t>
       </w:r>
+      <w:proofErr w:type="gramEnd"/>
       <w:r>
         <w:t xml:space="preserve"> </w:t>
       </w:r>
@@ -5860,27 +5878,14 @@
       <w:r>
         <w:t xml:space="preserve">Tabulka </w:t>
       </w:r>
-      <w:r>
-        <w:fldChar w:fldCharType="begin"/>
-      </w:r>
-      <w:r>
-        <w:instrText xml:space="preserve"> SEQ Tabulka \* ARABIC </w:instrText>
-      </w:r>
-      <w:r>
-        <w:fldChar w:fldCharType="separate"/>
-      </w:r>
-      <w:r>
-        <w:rPr>
-          <w:noProof/>
-        </w:rPr>
-        <w:t>1</w:t>
-      </w:r>
-      <w:r>
-        <w:rPr>
-          <w:noProof/>
-        </w:rPr>
-        <w:fldChar w:fldCharType="end"/>
-      </w:r>
+      <w:fldSimple w:instr=" SEQ Tabulka \* ARABIC ">
+        <w:r>
+          <w:rPr>
+            <w:noProof/>
+          </w:rPr>
+          <w:t>1</w:t>
+        </w:r>
+      </w:fldSimple>
       <w:r>
         <w:t xml:space="preserve"> Ukázková tabulka hodnocení </w:t>
       </w:r>
@@ -6393,7 +6398,15 @@
       </w:r>
       <w:proofErr w:type="spellEnd"/>
       <w:r>
-        <w:t xml:space="preserve"> zvládne zpracovat přímo pouze pro některé typy grafů, u jiných (například u sloupcového grafu), lze volat metodu .plot() </w:t>
+        <w:t xml:space="preserve"> zvládne zpracovat přímo pouze pro některé typy grafů, u jiných (například u sloupcového grafu), lze volat </w:t>
+      </w:r>
+      <w:proofErr w:type="gramStart"/>
+      <w:r>
+        <w:t>metodu .plot</w:t>
+      </w:r>
+      <w:proofErr w:type="gramEnd"/>
+      <w:r>
+        <w:t xml:space="preserve">() </w:t>
       </w:r>
       <w:r>
         <w:t xml:space="preserve">tohoto objektu, </w:t>
@@ -6432,13 +6445,18 @@
       </w:r>
       <w:proofErr w:type="spellEnd"/>
       <w:r>
-        <w:t xml:space="preserve"> zvládne vytvořené vizualizace zobrazovat do okna, které nabízí uživateli určitou míru interaktivity (přibližování grafů, pohyb s osami, úprava podgrafů), export do souboru lze provést přímo z kódu voláním metody .</w:t>
+        <w:t xml:space="preserve"> zvládne vytvořené vizualizace zobrazovat do okna, které nabízí uživateli určitou míru interaktivity (přibližování grafů, pohyb s osami, úprava podgrafů), export do souboru lze provést přímo z kódu voláním </w:t>
+      </w:r>
+      <w:proofErr w:type="gramStart"/>
+      <w:r>
+        <w:t>metody .</w:t>
       </w:r>
       <w:proofErr w:type="spellStart"/>
       <w:r>
         <w:t>savefig</w:t>
       </w:r>
       <w:proofErr w:type="spellEnd"/>
+      <w:proofErr w:type="gramEnd"/>
       <w:r>
         <w:t xml:space="preserve">(), nebo z již zmiňovaného okna přes souborový dialog. </w:t>
       </w:r>
@@ -6615,13 +6633,7 @@
         <w:t>y</w:t>
       </w:r>
       <w:r>
-        <w:t xml:space="preserve"> velikosti a barvy </w:t>
-      </w:r>
-      <w:r>
-        <w:t>vytvářených</w:t>
-      </w:r>
-      <w:r>
-        <w:t xml:space="preserve"> objektů</w:t>
+        <w:t xml:space="preserve"> velikosti a barvy objektů</w:t>
       </w:r>
       <w:r>
         <w:t xml:space="preserve"> při vytváření </w:t>
@@ -6636,6 +6648,28 @@
         <w:t xml:space="preserve"> hotové vizualizace. </w:t>
       </w:r>
       <w:r>
+        <w:t>Je možné snadno měnit barvu a velikost elementů v závislosti na hodnotách, díky speciálním argumentům a tzv. „</w:t>
+      </w:r>
+      <w:proofErr w:type="spellStart"/>
+      <w:r>
+        <w:t>colormaps</w:t>
+      </w:r>
+      <w:proofErr w:type="spellEnd"/>
+      <w:r>
+        <w:t xml:space="preserve">“, které </w:t>
+      </w:r>
+      <w:r>
+        <w:t xml:space="preserve">definují gradient barev, ze kterého lze vybírat na základě </w:t>
+      </w:r>
+      <w:r>
+        <w:t>zobrazovaných dat</w:t>
+      </w:r>
+      <w:r>
+        <w:t>.</w:t>
+      </w:r>
+    </w:p>
+    <w:p>
+      <w:r>
         <w:t>Možnosti přizpůsobení mohou být někdy mírně nekonzistentní ve způsobu jejich použití, například při vytváření sloupcového grafu, lze nastavit barvy jednoduchým doplněním seznamu barev do argumentu „</w:t>
       </w:r>
       <w:proofErr w:type="spellStart"/>
@@ -6667,6 +6701,169 @@
       </w:r>
     </w:p>
     <w:p>
+      <w:r>
+        <w:rPr>
+          <w:noProof/>
+        </w:rPr>
+        <w:lastRenderedPageBreak/>
+        <w:drawing>
+          <wp:inline distT="0" distB="0" distL="0" distR="0" wp14:anchorId="6FDDD03B" wp14:editId="4B2732A5">
+            <wp:extent cx="5391150" cy="2794635"/>
+            <wp:effectExtent l="0" t="0" r="0" b="5715"/>
+            <wp:docPr id="2" name="Obrázek 2"/>
+            <wp:cNvGraphicFramePr>
+              <a:graphicFrameLocks xmlns:a="http://schemas.openxmlformats.org/drawingml/2006/main" noChangeAspect="1"/>
+            </wp:cNvGraphicFramePr>
+            <a:graphic xmlns:a="http://schemas.openxmlformats.org/drawingml/2006/main">
+              <a:graphicData uri="http://schemas.openxmlformats.org/drawingml/2006/picture">
+                <pic:pic xmlns:pic="http://schemas.openxmlformats.org/drawingml/2006/picture">
+                  <pic:nvPicPr>
+                    <pic:cNvPr id="0" name="Picture 1"/>
+                    <pic:cNvPicPr>
+                      <a:picLocks noChangeAspect="1" noChangeArrowheads="1"/>
+                    </pic:cNvPicPr>
+                  </pic:nvPicPr>
+                  <pic:blipFill>
+                    <a:blip r:embed="rId11">
+                      <a:extLst>
+                        <a:ext uri="{28A0092B-C50C-407E-A947-70E740481C1C}">
+                          <a14:useLocalDpi xmlns:a14="http://schemas.microsoft.com/office/drawing/2010/main" val="0"/>
+                        </a:ext>
+                      </a:extLst>
+                    </a:blip>
+                    <a:srcRect/>
+                    <a:stretch>
+                      <a:fillRect/>
+                    </a:stretch>
+                  </pic:blipFill>
+                  <pic:spPr bwMode="auto">
+                    <a:xfrm>
+                      <a:off x="0" y="0"/>
+                      <a:ext cx="5391150" cy="2794635"/>
+                    </a:xfrm>
+                    <a:prstGeom prst="rect">
+                      <a:avLst/>
+                    </a:prstGeom>
+                    <a:noFill/>
+                    <a:ln>
+                      <a:noFill/>
+                    </a:ln>
+                  </pic:spPr>
+                </pic:pic>
+              </a:graphicData>
+            </a:graphic>
+          </wp:inline>
+        </w:drawing>
+      </w:r>
+    </w:p>
+    <w:p>
+      <w:r>
+        <w:rPr>
+          <w:noProof/>
+        </w:rPr>
+        <w:drawing>
+          <wp:inline distT="0" distB="0" distL="0" distR="0" wp14:anchorId="55142D56" wp14:editId="1D05DED4">
+            <wp:extent cx="5391150" cy="1316990"/>
+            <wp:effectExtent l="0" t="0" r="0" b="0"/>
+            <wp:docPr id="3" name="Obrázek 3"/>
+            <wp:cNvGraphicFramePr>
+              <a:graphicFrameLocks xmlns:a="http://schemas.openxmlformats.org/drawingml/2006/main" noChangeAspect="1"/>
+            </wp:cNvGraphicFramePr>
+            <a:graphic xmlns:a="http://schemas.openxmlformats.org/drawingml/2006/main">
+              <a:graphicData uri="http://schemas.openxmlformats.org/drawingml/2006/picture">
+                <pic:pic xmlns:pic="http://schemas.openxmlformats.org/drawingml/2006/picture">
+                  <pic:nvPicPr>
+                    <pic:cNvPr id="0" name="Picture 2"/>
+                    <pic:cNvPicPr>
+                      <a:picLocks noChangeAspect="1" noChangeArrowheads="1"/>
+                    </pic:cNvPicPr>
+                  </pic:nvPicPr>
+                  <pic:blipFill>
+                    <a:blip r:embed="rId12">
+                      <a:extLst>
+                        <a:ext uri="{28A0092B-C50C-407E-A947-70E740481C1C}">
+                          <a14:useLocalDpi xmlns:a14="http://schemas.microsoft.com/office/drawing/2010/main" val="0"/>
+                        </a:ext>
+                      </a:extLst>
+                    </a:blip>
+                    <a:srcRect/>
+                    <a:stretch>
+                      <a:fillRect/>
+                    </a:stretch>
+                  </pic:blipFill>
+                  <pic:spPr bwMode="auto">
+                    <a:xfrm>
+                      <a:off x="0" y="0"/>
+                      <a:ext cx="5391150" cy="1316990"/>
+                    </a:xfrm>
+                    <a:prstGeom prst="rect">
+                      <a:avLst/>
+                    </a:prstGeom>
+                    <a:noFill/>
+                    <a:ln>
+                      <a:noFill/>
+                    </a:ln>
+                  </pic:spPr>
+                </pic:pic>
+              </a:graphicData>
+            </a:graphic>
+          </wp:inline>
+        </w:drawing>
+      </w:r>
+    </w:p>
+    <w:p>
+      <w:pPr>
+        <w:pStyle w:val="Titulek"/>
+        <w:jc w:val="left"/>
+      </w:pPr>
+      <w:r>
+        <w:t xml:space="preserve">Obr. </w:t>
+      </w:r>
+      <w:r>
+        <w:fldChar w:fldCharType="begin"/>
+      </w:r>
+      <w:r>
+        <w:instrText xml:space="preserve"> SEQ Obr. \* ARABIC </w:instrText>
+      </w:r>
+      <w:r>
+        <w:fldChar w:fldCharType="separate"/>
+      </w:r>
+      <w:r>
+        <w:rPr>
+          <w:noProof/>
+        </w:rPr>
+        <w:t>1</w:t>
+      </w:r>
+      <w:r>
+        <w:rPr>
+          <w:noProof/>
+        </w:rPr>
+        <w:fldChar w:fldCharType="end"/>
+      </w:r>
+      <w:r>
+        <w:rPr>
+          <w:noProof/>
+        </w:rPr>
+        <w:t xml:space="preserve"> a 2</w:t>
+      </w:r>
+      <w:r>
+        <w:t xml:space="preserve"> </w:t>
+      </w:r>
+      <w:r>
+        <w:t xml:space="preserve">Možnosti rozlišení hodnot v knihovně </w:t>
+      </w:r>
+      <w:proofErr w:type="spellStart"/>
+      <w:r>
+        <w:t>Matplotlib</w:t>
+      </w:r>
+      <w:proofErr w:type="spellEnd"/>
+    </w:p>
+    <w:p>
+      <w:r>
+        <w:t>Zdroj: vlastní zpracování</w:t>
+      </w:r>
+    </w:p>
+    <w:p>
       <w:pPr>
         <w:pStyle w:val="Nadpis4"/>
       </w:pPr>
@@ -6687,17 +6884,74 @@
       </w:r>
       <w:proofErr w:type="spellEnd"/>
       <w:r>
-        <w:t xml:space="preserve">. Pro hlubší interaktivitu je možné využít událostí, které </w:t>
+        <w:t xml:space="preserve">. Pro hlubší interaktivitu je možné využít událostí, které dovolují detekovat klikání, pohyb a tažení myši a reagovat na ně. </w:t>
+      </w:r>
+      <w:r>
+        <w:t xml:space="preserve">Je také možné </w:t>
+      </w:r>
+      <w:r>
+        <w:t xml:space="preserve">opakovaně volat „animační funkci“ pozměňující zobrazovaná data a vytvářet tak animované grafy. </w:t>
+      </w:r>
+    </w:p>
+    <w:p>
+      <w:pPr>
+        <w:pStyle w:val="Nadpis4"/>
+      </w:pPr>
+      <w:r>
+        <w:t xml:space="preserve"> Jednoduchost použití</w:t>
+      </w:r>
+    </w:p>
+    <w:p>
+      <w:r>
+        <w:t xml:space="preserve">Knihovna </w:t>
+      </w:r>
+      <w:proofErr w:type="spellStart"/>
+      <w:r>
+        <w:t>Matplotlib</w:t>
+      </w:r>
+      <w:proofErr w:type="spellEnd"/>
+      <w:r>
+        <w:t xml:space="preserve"> je velmi jednoduchá na použití, k vytvoření vizualizace obvykle není třeba více než jen několik řádků kódu. </w:t>
+      </w:r>
+      <w:r>
+        <w:t>Až na vzácné případy</w:t>
+      </w:r>
+      <w:r>
+        <w:t>,</w:t>
+      </w:r>
+      <w:r>
+        <w:t xml:space="preserve"> jako</w:t>
+      </w:r>
+      <w:r>
+        <w:t xml:space="preserve"> například</w:t>
+      </w:r>
+      <w:r>
+        <w:t xml:space="preserve"> šrafování popsané v dřívější kapitole</w:t>
+      </w:r>
+      <w:r>
+        <w:t xml:space="preserve">, se způsob volání metod a dosazování argumentů řídí jednoduchými a snadno pochopitelnými pravidly. </w:t>
+      </w:r>
+      <w:r>
+        <w:t xml:space="preserve">Ke knihovně </w:t>
+      </w:r>
+      <w:r>
+        <w:t xml:space="preserve">je dostupná obsáhlá a velmi </w:t>
+      </w:r>
+      <w:r>
+        <w:t>detailně</w:t>
+      </w:r>
+      <w:r>
+        <w:t xml:space="preserve"> zpracovaná dokumentace </w:t>
+      </w:r>
+      <w:r>
+        <w:t xml:space="preserve">popisující všechny její </w:t>
       </w:r>
       <w:r>
         <w:lastRenderedPageBreak/>
-        <w:t xml:space="preserve">dovolují detekovat klikání, pohyb a tažení myši a reagovat na ně. </w:t>
-      </w:r>
-      <w:r>
-        <w:t xml:space="preserve">Je také možné </w:t>
-      </w:r>
-      <w:r>
-        <w:t xml:space="preserve">opakovaně volat „animační funkci“ pozměňující zobrazovaná data a vytvářet tak animované grafy. </w:t>
+        <w:t xml:space="preserve">součásti, od grafů jako celku až po vlastnosti a metody jednotlivých částí grafu a grafických elementů. </w:t>
+      </w:r>
+      <w:r>
+        <w:t>V případě, že by informace v dokumentaci nebyly dostačující, je díky rozšířenosti této knihovny velmi snadné je dohledat na jiných webových stránkách.</w:t>
       </w:r>
     </w:p>
     <w:p>
@@ -6705,7 +6959,177 @@
         <w:pStyle w:val="Nadpis4"/>
       </w:pPr>
       <w:r>
-        <w:t xml:space="preserve"> Jednoduchost použití</w:t>
+        <w:t xml:space="preserve"> Výchozí nastavení</w:t>
+      </w:r>
+    </w:p>
+    <w:p>
+      <w:r>
+        <w:t xml:space="preserve">Výchozí nastavení knihovny </w:t>
+      </w:r>
+      <w:r>
+        <w:t xml:space="preserve">pro většinu typů grafů je </w:t>
+      </w:r>
+      <w:r>
+        <w:t xml:space="preserve">dostačující k nalezení některých závislostí mezi zobrazovanými daty, ale v mnoha případech nejsou příliš atraktivní pro </w:t>
+      </w:r>
+      <w:r>
+        <w:t>čtenáře</w:t>
+      </w:r>
+      <w:r>
+        <w:t>, vzhled lze však snadno změnit výběrem z mnoha zabudovaných stylů.</w:t>
+      </w:r>
+    </w:p>
+    <w:p>
+      <w:r>
+        <w:rPr>
+          <w:noProof/>
+        </w:rPr>
+        <w:drawing>
+          <wp:inline distT="0" distB="0" distL="0" distR="0" wp14:anchorId="7769C36A" wp14:editId="6B76DC1F">
+            <wp:extent cx="4659782" cy="1367742"/>
+            <wp:effectExtent l="0" t="0" r="7620" b="4445"/>
+            <wp:docPr id="5" name="Obrázek 5"/>
+            <wp:cNvGraphicFramePr>
+              <a:graphicFrameLocks xmlns:a="http://schemas.openxmlformats.org/drawingml/2006/main" noChangeAspect="1"/>
+            </wp:cNvGraphicFramePr>
+            <a:graphic xmlns:a="http://schemas.openxmlformats.org/drawingml/2006/main">
+              <a:graphicData uri="http://schemas.openxmlformats.org/drawingml/2006/picture">
+                <pic:pic xmlns:pic="http://schemas.openxmlformats.org/drawingml/2006/picture">
+                  <pic:nvPicPr>
+                    <pic:cNvPr id="1" name=""/>
+                    <pic:cNvPicPr/>
+                  </pic:nvPicPr>
+                  <pic:blipFill rotWithShape="1">
+                    <a:blip r:embed="rId13"/>
+                    <a:srcRect l="6910" t="10117" r="6784" b="60774"/>
+                    <a:stretch/>
+                  </pic:blipFill>
+                  <pic:spPr bwMode="auto">
+                    <a:xfrm>
+                      <a:off x="0" y="0"/>
+                      <a:ext cx="4660604" cy="1367983"/>
+                    </a:xfrm>
+                    <a:prstGeom prst="rect">
+                      <a:avLst/>
+                    </a:prstGeom>
+                    <a:ln>
+                      <a:noFill/>
+                    </a:ln>
+                    <a:extLst>
+                      <a:ext uri="{53640926-AAD7-44D8-BBD7-CCE9431645EC}">
+                        <a14:shadowObscured xmlns:a14="http://schemas.microsoft.com/office/drawing/2010/main"/>
+                      </a:ext>
+                    </a:extLst>
+                  </pic:spPr>
+                </pic:pic>
+              </a:graphicData>
+            </a:graphic>
+          </wp:inline>
+        </w:drawing>
+      </w:r>
+    </w:p>
+    <w:p>
+      <w:r>
+        <w:rPr>
+          <w:noProof/>
+        </w:rPr>
+        <w:drawing>
+          <wp:inline distT="0" distB="0" distL="0" distR="0" wp14:anchorId="0741EF51" wp14:editId="6BBB954F">
+            <wp:extent cx="4564684" cy="2282342"/>
+            <wp:effectExtent l="0" t="0" r="7620" b="3810"/>
+            <wp:docPr id="6" name="Obrázek 6"/>
+            <wp:cNvGraphicFramePr>
+              <a:graphicFrameLocks xmlns:a="http://schemas.openxmlformats.org/drawingml/2006/main" noChangeAspect="1"/>
+            </wp:cNvGraphicFramePr>
+            <a:graphic xmlns:a="http://schemas.openxmlformats.org/drawingml/2006/main">
+              <a:graphicData uri="http://schemas.openxmlformats.org/drawingml/2006/picture">
+                <pic:pic xmlns:pic="http://schemas.openxmlformats.org/drawingml/2006/picture">
+                  <pic:nvPicPr>
+                    <pic:cNvPr id="0" name="Picture 3"/>
+                    <pic:cNvPicPr>
+                      <a:picLocks noChangeAspect="1" noChangeArrowheads="1"/>
+                    </pic:cNvPicPr>
+                  </pic:nvPicPr>
+                  <pic:blipFill>
+                    <a:blip r:embed="rId14">
+                      <a:extLst>
+                        <a:ext uri="{28A0092B-C50C-407E-A947-70E740481C1C}">
+                          <a14:useLocalDpi xmlns:a14="http://schemas.microsoft.com/office/drawing/2010/main" val="0"/>
+                        </a:ext>
+                      </a:extLst>
+                    </a:blip>
+                    <a:srcRect/>
+                    <a:stretch>
+                      <a:fillRect/>
+                    </a:stretch>
+                  </pic:blipFill>
+                  <pic:spPr bwMode="auto">
+                    <a:xfrm>
+                      <a:off x="0" y="0"/>
+                      <a:ext cx="4578477" cy="2289238"/>
+                    </a:xfrm>
+                    <a:prstGeom prst="rect">
+                      <a:avLst/>
+                    </a:prstGeom>
+                    <a:noFill/>
+                    <a:ln>
+                      <a:noFill/>
+                    </a:ln>
+                  </pic:spPr>
+                </pic:pic>
+              </a:graphicData>
+            </a:graphic>
+          </wp:inline>
+        </w:drawing>
+      </w:r>
+    </w:p>
+    <w:p>
+      <w:pPr>
+        <w:pStyle w:val="Titulek"/>
+        <w:jc w:val="left"/>
+      </w:pPr>
+      <w:r>
+        <w:t xml:space="preserve">Obr. </w:t>
+      </w:r>
+      <w:r>
+        <w:t>3</w:t>
+      </w:r>
+      <w:r>
+        <w:rPr>
+          <w:noProof/>
+        </w:rPr>
+        <w:t xml:space="preserve"> a </w:t>
+      </w:r>
+      <w:r>
+        <w:rPr>
+          <w:noProof/>
+        </w:rPr>
+        <w:t>4</w:t>
+      </w:r>
+      <w:r>
+        <w:t xml:space="preserve"> </w:t>
+      </w:r>
+      <w:r>
+        <w:t xml:space="preserve">Výchozí vzhled grafů knihovny </w:t>
+      </w:r>
+      <w:proofErr w:type="spellStart"/>
+      <w:r>
+        <w:t>Matplotlib</w:t>
+      </w:r>
+      <w:proofErr w:type="spellEnd"/>
+    </w:p>
+    <w:p>
+      <w:r>
+        <w:t>Zdroj: vlastní zpracování</w:t>
+      </w:r>
+    </w:p>
+    <w:p>
+      <w:pPr>
+        <w:spacing w:line="240" w:lineRule="auto"/>
+        <w:jc w:val="left"/>
+      </w:pPr>
+      <w:r>
+        <w:br w:type="page"/>
       </w:r>
     </w:p>
     <w:p>
@@ -6713,9 +7137,367 @@
         <w:pStyle w:val="Nadpis4"/>
       </w:pPr>
       <w:r>
-        <w:t xml:space="preserve"> Výchozí nastavení</w:t>
-      </w:r>
-    </w:p>
+        <w:lastRenderedPageBreak/>
+        <w:t xml:space="preserve"> Shrnutí</w:t>
+      </w:r>
+    </w:p>
+    <w:tbl>
+      <w:tblPr>
+        <w:tblStyle w:val="Mkatabulky"/>
+        <w:tblW w:w="0" w:type="auto"/>
+        <w:tblLook w:val="04A0" w:firstRow="1" w:lastRow="0" w:firstColumn="1" w:lastColumn="0" w:noHBand="0" w:noVBand="1"/>
+      </w:tblPr>
+      <w:tblGrid>
+        <w:gridCol w:w="4106"/>
+        <w:gridCol w:w="4388"/>
+      </w:tblGrid>
+      <w:tr>
+        <w:tc>
+          <w:tcPr>
+            <w:tcW w:w="4106" w:type="dxa"/>
+          </w:tcPr>
+          <w:p>
+            <w:r>
+              <w:t>Závislosti knihovny</w:t>
+            </w:r>
+          </w:p>
+        </w:tc>
+        <w:tc>
+          <w:tcPr>
+            <w:tcW w:w="4388" w:type="dxa"/>
+          </w:tcPr>
+          <w:p>
+            <w:proofErr w:type="spellStart"/>
+            <w:r>
+              <w:t>FreeType</w:t>
+            </w:r>
+            <w:proofErr w:type="spellEnd"/>
+            <w:r>
+              <w:t xml:space="preserve">, </w:t>
+            </w:r>
+            <w:proofErr w:type="spellStart"/>
+            <w:r>
+              <w:t>libpng</w:t>
+            </w:r>
+            <w:proofErr w:type="spellEnd"/>
+            <w:r>
+              <w:t xml:space="preserve">, </w:t>
+            </w:r>
+            <w:proofErr w:type="spellStart"/>
+            <w:r>
+              <w:t>NumPy</w:t>
+            </w:r>
+            <w:proofErr w:type="spellEnd"/>
+            <w:r>
+              <w:t xml:space="preserve">, </w:t>
+            </w:r>
+            <w:proofErr w:type="spellStart"/>
+            <w:r>
+              <w:t>cycler</w:t>
+            </w:r>
+            <w:proofErr w:type="spellEnd"/>
+            <w:r>
+              <w:t xml:space="preserve">, </w:t>
+            </w:r>
+            <w:proofErr w:type="spellStart"/>
+            <w:r>
+              <w:t>D</w:t>
+            </w:r>
+            <w:r>
+              <w:t>ateutil</w:t>
+            </w:r>
+            <w:proofErr w:type="spellEnd"/>
+            <w:r>
+              <w:t xml:space="preserve">, </w:t>
+            </w:r>
+            <w:r>
+              <w:t>kiwi</w:t>
+            </w:r>
+          </w:p>
+        </w:tc>
+      </w:tr>
+      <w:tr>
+        <w:tc>
+          <w:tcPr>
+            <w:tcW w:w="4106" w:type="dxa"/>
+          </w:tcPr>
+          <w:p>
+            <w:r>
+              <w:t>Podporované vstupní formáty</w:t>
+            </w:r>
+          </w:p>
+        </w:tc>
+        <w:tc>
+          <w:tcPr>
+            <w:tcW w:w="4388" w:type="dxa"/>
+          </w:tcPr>
+          <w:p>
+            <w:r>
+              <w:t xml:space="preserve">Seznam, </w:t>
+            </w:r>
+            <w:proofErr w:type="spellStart"/>
+            <w:r>
+              <w:t>tuple</w:t>
+            </w:r>
+            <w:proofErr w:type="spellEnd"/>
+            <w:r>
+              <w:t xml:space="preserve">, Numpy pole, </w:t>
+            </w:r>
+            <w:proofErr w:type="spellStart"/>
+            <w:r>
+              <w:t>Pandas</w:t>
+            </w:r>
+            <w:proofErr w:type="spellEnd"/>
+            <w:r>
+              <w:t xml:space="preserve"> </w:t>
+            </w:r>
+            <w:proofErr w:type="spellStart"/>
+            <w:r>
+              <w:t>DataFrame</w:t>
+            </w:r>
+            <w:proofErr w:type="spellEnd"/>
+            <w:r>
+              <w:t xml:space="preserve"> (u některých grafů)</w:t>
+            </w:r>
+          </w:p>
+        </w:tc>
+      </w:tr>
+      <w:tr>
+        <w:tc>
+          <w:tcPr>
+            <w:tcW w:w="4106" w:type="dxa"/>
+          </w:tcPr>
+          <w:p>
+            <w:r>
+              <w:t>Podporované výstupní formáty</w:t>
+            </w:r>
+          </w:p>
+        </w:tc>
+        <w:tc>
+          <w:tcPr>
+            <w:tcW w:w="4388" w:type="dxa"/>
+          </w:tcPr>
+          <w:p>
+            <w:proofErr w:type="spellStart"/>
+            <w:r>
+              <w:t>png</w:t>
+            </w:r>
+            <w:proofErr w:type="spellEnd"/>
+            <w:r>
+              <w:t xml:space="preserve">, </w:t>
+            </w:r>
+            <w:proofErr w:type="spellStart"/>
+            <w:r>
+              <w:t>jpeg</w:t>
+            </w:r>
+            <w:proofErr w:type="spellEnd"/>
+            <w:r>
+              <w:t xml:space="preserve">, </w:t>
+            </w:r>
+            <w:proofErr w:type="spellStart"/>
+            <w:r>
+              <w:t>svg</w:t>
+            </w:r>
+            <w:proofErr w:type="spellEnd"/>
+            <w:r>
+              <w:t xml:space="preserve">, </w:t>
+            </w:r>
+            <w:proofErr w:type="spellStart"/>
+            <w:r>
+              <w:t>pdf</w:t>
+            </w:r>
+            <w:proofErr w:type="spellEnd"/>
+            <w:r>
+              <w:t xml:space="preserve">, </w:t>
+            </w:r>
+            <w:proofErr w:type="spellStart"/>
+            <w:r>
+              <w:t>pgf</w:t>
+            </w:r>
+            <w:proofErr w:type="spellEnd"/>
+            <w:r>
+              <w:t xml:space="preserve">, </w:t>
+            </w:r>
+            <w:proofErr w:type="spellStart"/>
+            <w:r>
+              <w:t>ps</w:t>
+            </w:r>
+            <w:proofErr w:type="spellEnd"/>
+            <w:r>
+              <w:t xml:space="preserve">, </w:t>
+            </w:r>
+            <w:proofErr w:type="spellStart"/>
+            <w:r>
+              <w:t>tiff</w:t>
+            </w:r>
+            <w:proofErr w:type="spellEnd"/>
+            <w:r>
+              <w:t xml:space="preserve">, </w:t>
+            </w:r>
+            <w:proofErr w:type="spellStart"/>
+            <w:r>
+              <w:t>raw</w:t>
+            </w:r>
+            <w:proofErr w:type="spellEnd"/>
+            <w:r>
+              <w:t xml:space="preserve">, </w:t>
+            </w:r>
+            <w:proofErr w:type="spellStart"/>
+            <w:r>
+              <w:t>rgba</w:t>
+            </w:r>
+            <w:proofErr w:type="spellEnd"/>
+            <w:r>
+              <w:t xml:space="preserve"> </w:t>
+            </w:r>
+          </w:p>
+        </w:tc>
+      </w:tr>
+      <w:tr>
+        <w:tc>
+          <w:tcPr>
+            <w:tcW w:w="4106" w:type="dxa"/>
+          </w:tcPr>
+          <w:p>
+            <w:r>
+              <w:t>Poskytované typy grafů</w:t>
+            </w:r>
+          </w:p>
+        </w:tc>
+        <w:tc>
+          <w:tcPr>
+            <w:tcW w:w="4388" w:type="dxa"/>
+          </w:tcPr>
+          <w:p>
+            <w:r>
+              <w:t xml:space="preserve">Velmi široký výběr </w:t>
+            </w:r>
+            <w:proofErr w:type="gramStart"/>
+            <w:r>
+              <w:t>2D</w:t>
+            </w:r>
+            <w:proofErr w:type="gramEnd"/>
+            <w:r>
+              <w:t xml:space="preserve"> a 3D grafů, možnost tvorby vlastních vizualizací</w:t>
+            </w:r>
+          </w:p>
+        </w:tc>
+      </w:tr>
+      <w:tr>
+        <w:tc>
+          <w:tcPr>
+            <w:tcW w:w="4106" w:type="dxa"/>
+          </w:tcPr>
+          <w:p>
+            <w:r>
+              <w:t>Poskytované možnosti přizpůsobení</w:t>
+            </w:r>
+          </w:p>
+        </w:tc>
+        <w:tc>
+          <w:tcPr>
+            <w:tcW w:w="4388" w:type="dxa"/>
+          </w:tcPr>
+          <w:p>
+            <w:r>
+              <w:t xml:space="preserve">Široké možnosti úprav všech elementů, </w:t>
+            </w:r>
+            <w:proofErr w:type="spellStart"/>
+            <w:r>
+              <w:t>colormaps</w:t>
+            </w:r>
+            <w:proofErr w:type="spellEnd"/>
+            <w:r>
+              <w:t xml:space="preserve">, předem definované </w:t>
+            </w:r>
+            <w:r>
+              <w:t>styly</w:t>
+            </w:r>
+            <w:r>
+              <w:t>, anotace a legendy</w:t>
+            </w:r>
+            <w:r>
+              <w:t xml:space="preserve"> </w:t>
+            </w:r>
+          </w:p>
+        </w:tc>
+      </w:tr>
+      <w:tr>
+        <w:tc>
+          <w:tcPr>
+            <w:tcW w:w="4106" w:type="dxa"/>
+          </w:tcPr>
+          <w:p>
+            <w:r>
+              <w:t>Poskytované možnosti interaktivity</w:t>
+            </w:r>
+          </w:p>
+        </w:tc>
+        <w:tc>
+          <w:tcPr>
+            <w:tcW w:w="4388" w:type="dxa"/>
+          </w:tcPr>
+          <w:p>
+            <w:proofErr w:type="spellStart"/>
+            <w:r>
+              <w:t>Handlery</w:t>
+            </w:r>
+            <w:proofErr w:type="spellEnd"/>
+            <w:r>
+              <w:t xml:space="preserve"> pro události myši a klávesnice, periodicky volané funkce pro animace</w:t>
+            </w:r>
+          </w:p>
+        </w:tc>
+      </w:tr>
+      <w:tr>
+        <w:tc>
+          <w:tcPr>
+            <w:tcW w:w="4106" w:type="dxa"/>
+          </w:tcPr>
+          <w:p>
+            <w:r>
+              <w:t>Jednoduchost použití</w:t>
+            </w:r>
+          </w:p>
+        </w:tc>
+        <w:tc>
+          <w:tcPr>
+            <w:tcW w:w="4388" w:type="dxa"/>
+          </w:tcPr>
+          <w:p>
+            <w:r>
+              <w:t>Snadno pochopiteln</w:t>
+            </w:r>
+            <w:r>
+              <w:t>ý zápis kódu, velmi dobře zpracovaná dokumentace</w:t>
+            </w:r>
+          </w:p>
+        </w:tc>
+      </w:tr>
+      <w:tr>
+        <w:tc>
+          <w:tcPr>
+            <w:tcW w:w="4106" w:type="dxa"/>
+          </w:tcPr>
+          <w:p>
+            <w:r>
+              <w:t>Přehlednost a atraktivita výchozích nastavení</w:t>
+            </w:r>
+          </w:p>
+        </w:tc>
+        <w:tc>
+          <w:tcPr>
+            <w:tcW w:w="4388" w:type="dxa"/>
+          </w:tcPr>
+          <w:p>
+            <w:r>
+              <w:t>Výchozí vizualizace nejsou příliš atraktivní, nicméně jsou pro mnoho účelů dostačující</w:t>
+            </w:r>
+          </w:p>
+        </w:tc>
+      </w:tr>
+    </w:tbl>
+    <w:p/>
     <w:p>
       <w:pPr>
         <w:pStyle w:val="Nadpis2"/>
@@ -6751,27 +7533,14 @@
       <w:r>
         <w:t xml:space="preserve">Tabulka </w:t>
       </w:r>
-      <w:r>
-        <w:fldChar w:fldCharType="begin"/>
-      </w:r>
-      <w:r>
-        <w:instrText xml:space="preserve"> SEQ Tabulka \* ARABIC </w:instrText>
-      </w:r>
-      <w:r>
-        <w:fldChar w:fldCharType="separate"/>
-      </w:r>
-      <w:r>
-        <w:rPr>
-          <w:noProof/>
-        </w:rPr>
-        <w:t>1</w:t>
-      </w:r>
-      <w:r>
-        <w:rPr>
-          <w:noProof/>
-        </w:rPr>
-        <w:fldChar w:fldCharType="end"/>
-      </w:r>
+      <w:fldSimple w:instr=" SEQ Tabulka \* ARABIC ">
+        <w:r>
+          <w:rPr>
+            <w:noProof/>
+          </w:rPr>
+          <w:t>1</w:t>
+        </w:r>
+      </w:fldSimple>
       <w:r>
         <w:t xml:space="preserve"> Název tabulky</w:t>
       </w:r>
@@ -6972,7 +7741,7 @@
                     </pic:cNvPicPr>
                   </pic:nvPicPr>
                   <pic:blipFill>
-                    <a:blip r:embed="rId11">
+                    <a:blip r:embed="rId15">
                       <a:extLst>
                         <a:ext uri="{28A0092B-C50C-407E-A947-70E740481C1C}">
                           <a14:useLocalDpi xmlns:a14="http://schemas.microsoft.com/office/drawing/2010/main" val="0"/>
@@ -7019,27 +7788,14 @@
       <w:r>
         <w:t xml:space="preserve">Obr. </w:t>
       </w:r>
-      <w:r>
-        <w:fldChar w:fldCharType="begin"/>
-      </w:r>
-      <w:r>
-        <w:instrText xml:space="preserve"> SEQ Obr. \* ARABIC </w:instrText>
-      </w:r>
-      <w:r>
-        <w:fldChar w:fldCharType="separate"/>
-      </w:r>
-      <w:r>
-        <w:rPr>
-          <w:noProof/>
-        </w:rPr>
-        <w:t>1</w:t>
-      </w:r>
-      <w:r>
-        <w:rPr>
-          <w:noProof/>
-        </w:rPr>
-        <w:fldChar w:fldCharType="end"/>
-      </w:r>
+      <w:fldSimple w:instr=" SEQ Obr. \* ARABIC ">
+        <w:r>
+          <w:rPr>
+            <w:noProof/>
+          </w:rPr>
+          <w:t>1</w:t>
+        </w:r>
+      </w:fldSimple>
       <w:r>
         <w:t xml:space="preserve"> </w:t>
       </w:r>
@@ -7123,12 +7879,17 @@
         <w:t>-</w:t>
       </w:r>
       <w:proofErr w:type="spellStart"/>
+      <w:proofErr w:type="gramStart"/>
       <w:r>
         <w:t>ků</w:t>
       </w:r>
       <w:proofErr w:type="spellEnd"/>
       <w:r>
-        <w:t xml:space="preserve">  literaturou či předpoklady; výsledky a okolnosti, které zvláště ovlivnily předkládanou práci atd.). Je vhodné naznačit i případné další (popř. alternativní) možnosti zkoumání dané problematiky a otevřené problémy pro další studium. </w:t>
+        <w:t xml:space="preserve">  literaturou</w:t>
+      </w:r>
+      <w:proofErr w:type="gramEnd"/>
+      <w:r>
+        <w:t xml:space="preserve"> či předpoklady; výsledky a okolnosti, které zvláště ovlivnily předkládanou práci atd.). Je vhodné naznačit i případné další (popř. alternativní) možnosti zkoumání dané problematiky a otevřené problémy pro další studium. </w:t>
       </w:r>
     </w:p>
     <w:p>
@@ -7254,7 +8015,7 @@
       <w:r>
         <w:t>. 4950. 1970, s. 46–64. ISBN 978-3-540-70955-8. DOI: </w:t>
       </w:r>
-      <w:hyperlink r:id="rId12" w:history="1">
+      <w:hyperlink r:id="rId16" w:history="1">
         <w:r>
           <w:rPr>
             <w:rStyle w:val="Hypertextovodkaz"/>
@@ -7386,7 +8147,7 @@
       <w:r>
         <w:t xml:space="preserve"> [online]. Dostupné z: </w:t>
       </w:r>
-      <w:hyperlink r:id="rId13" w:history="1">
+      <w:hyperlink r:id="rId17" w:history="1">
         <w:r>
           <w:rPr>
             <w:rStyle w:val="Hypertextovodkaz"/>
@@ -7529,7 +8290,7 @@
       <w:r>
         <w:t xml:space="preserve"> [online]. 2020 [cit. 03.04.2021]. Dostupné z: </w:t>
       </w:r>
-      <w:hyperlink r:id="rId14" w:history="1">
+      <w:hyperlink r:id="rId18" w:history="1">
         <w:r>
           <w:rPr>
             <w:rStyle w:val="Hypertextovodkaz"/>
@@ -7642,7 +8403,7 @@
       <w:r>
         <w:t xml:space="preserve"> [online]. 2020 [cit. 16.09.2021]. Dostupné z: </w:t>
       </w:r>
-      <w:hyperlink r:id="rId15" w:history="1">
+      <w:hyperlink r:id="rId19" w:history="1">
         <w:r>
           <w:rPr>
             <w:rStyle w:val="Hypertextovodkaz"/>
@@ -7719,7 +8480,7 @@
       <w:r>
         <w:t>. In: [cit. 16.09.2021]. Dostupné z: </w:t>
       </w:r>
-      <w:hyperlink r:id="rId16" w:history="1">
+      <w:hyperlink r:id="rId20" w:history="1">
         <w:r>
           <w:rPr>
             <w:rStyle w:val="Hypertextovodkaz"/>
@@ -7796,9 +8557,17 @@
       </w:r>
       <w:proofErr w:type="spellEnd"/>
       <w:r>
-        <w:t>. In: . 2021 [cit. 08.09.2021]. Dostupné z: </w:t>
-      </w:r>
-      <w:hyperlink r:id="rId17" w:history="1">
+        <w:t>. In</w:t>
+      </w:r>
+      <w:proofErr w:type="gramStart"/>
+      <w:r>
+        <w:t>: .</w:t>
+      </w:r>
+      <w:proofErr w:type="gramEnd"/>
+      <w:r>
+        <w:t xml:space="preserve"> 2021 [cit. 08.09.2021]. Dostupné z: </w:t>
+      </w:r>
+      <w:hyperlink r:id="rId21" w:history="1">
         <w:r>
           <w:rPr>
             <w:rStyle w:val="Hypertextovodkaz"/>
@@ -7893,9 +8662,17 @@
       </w:r>
       <w:proofErr w:type="spellEnd"/>
       <w:r>
-        <w:t>, 2011, roč. 26, č. 1, s. 36–49. ISSN 1472-586X. DOI: </w:t>
-      </w:r>
-      <w:hyperlink r:id="rId18" w:history="1">
+        <w:t>, 2011, roč. 26, č. 1, s. 36–49. ISSN </w:t>
+      </w:r>
+      <w:proofErr w:type="gramStart"/>
+      <w:r>
+        <w:t>1472-586X</w:t>
+      </w:r>
+      <w:proofErr w:type="gramEnd"/>
+      <w:r>
+        <w:t>. DOI: </w:t>
+      </w:r>
+      <w:hyperlink r:id="rId22" w:history="1">
         <w:r>
           <w:rPr>
             <w:rStyle w:val="Hypertextovodkaz"/>
@@ -7991,7 +8768,7 @@
       <w:r>
         <w:t>. 2021, roč. 6, č. 60, s. 3021. ISSN 2475-9066. DOI: </w:t>
       </w:r>
-      <w:hyperlink r:id="rId19" w:history="1">
+      <w:hyperlink r:id="rId23" w:history="1">
         <w:r>
           <w:rPr>
             <w:rStyle w:val="Hypertextovodkaz"/>
@@ -8298,7 +9075,7 @@
       <w:r>
         <w:t xml:space="preserve"> [online] [cit. 19.09.2021]. Dostupné z: </w:t>
       </w:r>
-      <w:hyperlink r:id="rId20" w:history="1">
+      <w:hyperlink r:id="rId24" w:history="1">
         <w:r>
           <w:rPr>
             <w:rStyle w:val="Hypertextovodkaz"/>
@@ -8351,7 +9128,7 @@
       <w:r>
         <w:t>. 2021 [cit. 08.09.2021]. Dostupné z: </w:t>
       </w:r>
-      <w:hyperlink r:id="rId21" w:history="1">
+      <w:hyperlink r:id="rId25" w:history="1">
         <w:r>
           <w:rPr>
             <w:rStyle w:val="Hypertextovodkaz"/>
@@ -8410,7 +9187,7 @@
       <w:r>
         <w:t>. [cit. 19.09.2021]. Dostupné z: </w:t>
       </w:r>
-      <w:hyperlink r:id="rId22" w:history="1">
+      <w:hyperlink r:id="rId26" w:history="1">
         <w:r>
           <w:rPr>
             <w:rStyle w:val="Hypertextovodkaz"/>
@@ -8476,7 +9253,7 @@
       <w:r>
         <w:t>. [cit. 17.10.2021]. Dostupné z: </w:t>
       </w:r>
-      <w:hyperlink r:id="rId23" w:history="1">
+      <w:hyperlink r:id="rId27" w:history="1">
         <w:r>
           <w:rPr>
             <w:rStyle w:val="Hypertextovodkaz"/>
@@ -8537,7 +9314,7 @@
       <w:r>
         <w:t>. 2016 [cit. 08.09.2021]. Dostupné z: </w:t>
       </w:r>
-      <w:hyperlink r:id="rId24" w:history="1">
+      <w:hyperlink r:id="rId28" w:history="1">
         <w:r>
           <w:rPr>
             <w:rStyle w:val="Hypertextovodkaz"/>
@@ -8658,7 +9435,7 @@
       <w:r>
         <w:t xml:space="preserve"> [online] [cit. 17.10.2021]. Dostupné z: </w:t>
       </w:r>
-      <w:hyperlink r:id="rId25" w:history="1">
+      <w:hyperlink r:id="rId29" w:history="1">
         <w:r>
           <w:rPr>
             <w:rStyle w:val="Hypertextovodkaz"/>
@@ -8696,6 +9473,7 @@
         <w:t xml:space="preserve">CUTTONE, Andrea. </w:t>
       </w:r>
       <w:proofErr w:type="spellStart"/>
+      <w:proofErr w:type="gramStart"/>
       <w:r>
         <w:t>Geoplotlib</w:t>
       </w:r>
@@ -8708,10 +9486,11 @@
         <w:t>documentation</w:t>
       </w:r>
       <w:proofErr w:type="spellEnd"/>
+      <w:proofErr w:type="gramEnd"/>
       <w:r>
         <w:t>. 5. 9. 2021 [cit. 08.09.2021]. Dostupné z: </w:t>
       </w:r>
-      <w:hyperlink r:id="rId26" w:history="1">
+      <w:hyperlink r:id="rId30" w:history="1">
         <w:r>
           <w:rPr>
             <w:rStyle w:val="Hypertextovodkaz"/>
@@ -8760,7 +9539,7 @@
       <w:r>
         <w:t xml:space="preserve"> [online]. 2021 [cit. 24.10.2021]. Dostupné z: </w:t>
       </w:r>
-      <w:hyperlink r:id="rId27" w:history="1">
+      <w:hyperlink r:id="rId31" w:history="1">
         <w:r>
           <w:rPr>
             <w:rStyle w:val="Hypertextovodkaz"/>
@@ -9019,8 +9798,8 @@
       <w:pPr>
         <w:spacing w:after="200" w:line="276" w:lineRule="auto"/>
         <w:sectPr>
-          <w:headerReference w:type="default" r:id="rId28"/>
-          <w:footerReference w:type="default" r:id="rId29"/>
+          <w:headerReference w:type="default" r:id="rId32"/>
+          <w:footerReference w:type="default" r:id="rId33"/>
           <w:pgSz w:w="11906" w:h="16838"/>
           <w:pgMar w:top="1701" w:right="1701" w:bottom="1701" w:left="1701" w:header="709" w:footer="709" w:gutter="0"/>
           <w:pgNumType w:start="1"/>
@@ -9038,8 +9817,8 @@
     <w:p>
       <w:pPr>
         <w:sectPr>
-          <w:headerReference w:type="default" r:id="rId30"/>
-          <w:footerReference w:type="default" r:id="rId31"/>
+          <w:headerReference w:type="default" r:id="rId34"/>
+          <w:footerReference w:type="default" r:id="rId35"/>
           <w:pgSz w:w="11906" w:h="16838"/>
           <w:pgMar w:top="1701" w:right="1701" w:bottom="1701" w:left="1701" w:header="709" w:footer="709" w:gutter="0"/>
           <w:pgNumType w:start="1"/>
@@ -9069,7 +9848,7 @@
       </w:r>
     </w:p>
     <w:sectPr>
-      <w:headerReference w:type="default" r:id="rId32"/>
+      <w:headerReference w:type="default" r:id="rId36"/>
       <w:pgSz w:w="11906" w:h="16838"/>
       <w:pgMar w:top="1701" w:right="1701" w:bottom="1701" w:left="1701" w:header="709" w:footer="709" w:gutter="0"/>
       <w:pgNumType w:start="1"/>
@@ -13556,7 +14335,7 @@
   <w:style w:type="paragraph" w:default="1" w:styleId="Normln">
     <w:name w:val="Normal"/>
     <w:qFormat/>
-    <w:rsid w:val="004B556C"/>
+    <w:rsid w:val="00D03DA6"/>
     <w:pPr>
       <w:spacing w:line="360" w:lineRule="auto"/>
       <w:jc w:val="both"/>

</xml_diff>

<commit_message>
Added sources and finished chapter about color
</commit_message>
<xml_diff>
--- a/!Thesis/Bc.docx
+++ b/!Thesis/Bc.docx
@@ -451,7 +451,7 @@
               <w:rPr>
                 <w:noProof/>
               </w:rPr>
-              <w:t>30.10.2021</w:t>
+              <w:t>31.10.2021</w:t>
             </w:r>
             <w:r>
               <w:fldChar w:fldCharType="end"/>
@@ -4844,17 +4844,22 @@
           <w:b/>
           <w:bCs/>
         </w:rPr>
-        <w:t xml:space="preserve">Princip </w:t>
-      </w:r>
+        <w:t>Princip podobnosti</w:t>
+      </w:r>
+      <w:r>
+        <w:t xml:space="preserve"> – Objekty stejného, nebo podobného tvaru, barvy či jiných vlastností jsou vnímány jako skupina</w:t>
+      </w:r>
+    </w:p>
+    <w:p>
       <w:r>
         <w:rPr>
           <w:b/>
           <w:bCs/>
         </w:rPr>
-        <w:t>podobnosti</w:t>
-      </w:r>
-      <w:r>
-        <w:t xml:space="preserve"> – Objekty stejného, nebo podobného tvaru, barvy či jiných vlastností jsou vnímány jako skupina</w:t>
+        <w:t>Princip ohrady</w:t>
+      </w:r>
+      <w:r>
+        <w:t xml:space="preserve"> – Objekty ohraničené čarou, nebo na stejnobarevném poradí jsou považovány za skupinu</w:t>
       </w:r>
     </w:p>
     <w:p>
@@ -4863,17 +4868,22 @@
           <w:b/>
           <w:bCs/>
         </w:rPr>
-        <w:t>Princip</w:t>
-      </w:r>
+        <w:t>Princip uzavření</w:t>
+      </w:r>
+      <w:r>
+        <w:t xml:space="preserve"> – Vnímání tvaru jako celku i v případě, že obsahuje mezery</w:t>
+      </w:r>
+    </w:p>
+    <w:p>
       <w:r>
         <w:rPr>
           <w:b/>
           <w:bCs/>
         </w:rPr>
-        <w:t xml:space="preserve"> ohrady</w:t>
-      </w:r>
-      <w:r>
-        <w:t xml:space="preserve"> – Objekty ohraničené čarou, nebo na stejnobarevném poradí jsou považovány za skupinu</w:t>
+        <w:t>Princip návaznosti</w:t>
+      </w:r>
+      <w:r>
+        <w:t xml:space="preserve"> – Objekty zarovnané do čáry/křivky jsou považovány za jeden celek</w:t>
       </w:r>
     </w:p>
     <w:p>
@@ -4882,30 +4892,6 @@
           <w:b/>
           <w:bCs/>
         </w:rPr>
-        <w:t>Princip uzavření</w:t>
-      </w:r>
-      <w:r>
-        <w:t xml:space="preserve"> – Vnímání tvaru jako celku i v případě, že obsahuje mezery</w:t>
-      </w:r>
-    </w:p>
-    <w:p>
-      <w:r>
-        <w:rPr>
-          <w:b/>
-          <w:bCs/>
-        </w:rPr>
-        <w:t>Princip návaznosti</w:t>
-      </w:r>
-      <w:r>
-        <w:t xml:space="preserve"> – Objekty zarovnané do čáry/křivky jsou považovány za jeden celek</w:t>
-      </w:r>
-    </w:p>
-    <w:p>
-      <w:r>
-        <w:rPr>
-          <w:b/>
-          <w:bCs/>
-        </w:rPr>
         <w:t>Princip spojitosti</w:t>
       </w:r>
       <w:r>
@@ -5022,6 +5008,9 @@
     </w:p>
     <w:p>
       <w:r>
+        <w:rPr>
+          <w:noProof/>
+        </w:rPr>
         <w:drawing>
           <wp:inline distT="0" distB="0" distL="0" distR="0" wp14:anchorId="4ED13247" wp14:editId="3681D29D">
             <wp:extent cx="5400040" cy="1297940"/>
@@ -5065,104 +5054,969 @@
         <w:jc w:val="left"/>
       </w:pPr>
       <w:r>
+        <w:t xml:space="preserve">Obr. 1 Pro lidské vnímání uniformní sekvenční palety knihovny </w:t>
+      </w:r>
+      <w:proofErr w:type="spellStart"/>
+      <w:r>
+        <w:t>Matplotlib</w:t>
+      </w:r>
+      <w:proofErr w:type="spellEnd"/>
+    </w:p>
+    <w:p>
+      <w:r>
+        <w:t xml:space="preserve">Zdroj: </w:t>
+      </w:r>
+      <w:hyperlink r:id="rId12" w:history="1">
+        <w:r>
+          <w:rPr>
+            <w:rStyle w:val="Hypertextovodkaz"/>
+          </w:rPr>
+          <w:t>https://matplotlib.org/stable/tutorials/colors/colormaps.html</w:t>
+        </w:r>
+      </w:hyperlink>
+    </w:p>
+    <w:p>
+      <w:r>
+        <w:t>Dalším typem jsou</w:t>
+      </w:r>
+      <w:r>
+        <w:t xml:space="preserve"> divergující</w:t>
+      </w:r>
+      <w:r>
+        <w:t xml:space="preserve"> </w:t>
+      </w:r>
+      <w:r>
+        <w:t>(</w:t>
+      </w:r>
+      <w:r>
+        <w:t>rozcházející se</w:t>
+      </w:r>
+      <w:r>
+        <w:t>)</w:t>
+      </w:r>
+      <w:r>
+        <w:t xml:space="preserve"> </w:t>
+      </w:r>
+      <w:r>
+        <w:t xml:space="preserve">barevné palety, které přechází z jedné kontrastní barvy do druhé přes </w:t>
+      </w:r>
+      <w:r>
+        <w:t>„inflexní bod“ v jejich středu (obvykle se jedná o velmi světlou barvu, často bílou)</w:t>
+      </w:r>
+      <w:r>
+        <w:t xml:space="preserve">. Tato barevná paleta je vhodná </w:t>
+      </w:r>
+      <w:r>
+        <w:t>pro data, která se nějakým způsobem dělí na dvě hlavní skupiny (například kladné a záporné hodnoty, nebo hodnoty, které se dají prezentovat jako positivní a negativní).</w:t>
+      </w:r>
+      <w:r>
+        <w:t xml:space="preserve"> [19] [20]</w:t>
+      </w:r>
+    </w:p>
+    <w:p>
+      <w:r>
+        <w:t>Posledním</w:t>
+      </w:r>
+      <w:r>
+        <w:t xml:space="preserve"> typem jsou kategorické (někdy také kvalitativní, či nominální) barevné palety</w:t>
+      </w:r>
+      <w:r>
+        <w:t>, používané pro data, které nemají žádné souvislosti</w:t>
+      </w:r>
+      <w:r>
+        <w:t xml:space="preserve"> a jsou navrženy tak, aby je nebylo možné vnímat jako posloupnost</w:t>
+      </w:r>
+      <w:r>
+        <w:t>.</w:t>
+      </w:r>
+      <w:r>
+        <w:t xml:space="preserve"> [20] Ačkoliv některé z těchto palet mohou být velmi obsáhlé, pro zachování přehlednosti se doporučuje nepoužívat více než 8 různých kategorií. [19]</w:t>
+      </w:r>
+    </w:p>
+    <w:p>
+      <w:r>
+        <w:t>Při výběru palety je také nutné myslet na to, jak budou barvy na čtenáře působit. Dle průzkumu popsaném v práci „</w:t>
+      </w:r>
+      <w:proofErr w:type="spellStart"/>
+      <w:r>
+        <w:t>Affective</w:t>
+      </w:r>
+      <w:proofErr w:type="spellEnd"/>
+      <w:r>
+        <w:t xml:space="preserve"> </w:t>
+      </w:r>
+      <w:proofErr w:type="spellStart"/>
+      <w:r>
+        <w:t>Color</w:t>
+      </w:r>
+      <w:proofErr w:type="spellEnd"/>
+      <w:r>
+        <w:t xml:space="preserve"> in </w:t>
+      </w:r>
+      <w:proofErr w:type="spellStart"/>
+      <w:r>
+        <w:t>Visualization</w:t>
+      </w:r>
+      <w:proofErr w:type="spellEnd"/>
+      <w:r>
+        <w:t xml:space="preserve">“ je možné rozdělit barevné palety do skupin podle pocitu, který vyvolávají. </w:t>
+      </w:r>
+      <w:r>
+        <w:t xml:space="preserve">Konkrétně uklidňující palety se skládají převážně ze světlých, chladných barev s nízkou sytostí (například </w:t>
+      </w:r>
+      <w:r>
+        <w:lastRenderedPageBreak/>
+        <w:t>různé odstíny modré a zelené). Naopak vzrušující se vyznačují vysokou sytostí a</w:t>
+      </w:r>
+      <w:r>
+        <w:t> </w:t>
+      </w:r>
+      <w:r>
+        <w:t xml:space="preserve">využívají hlavně teplých barev, jako je červená, žlutá, nebo oranžová. </w:t>
+      </w:r>
+      <w:r>
+        <w:t xml:space="preserve">Asi nejdůležitějším aspektem je, jestli daná vizualizace celkově působí positivním, nebo negativním dojmem. </w:t>
+      </w:r>
+      <w:r>
+        <w:t xml:space="preserve">Jako positivní jsou často vnímány syté barvy, často obsahující odstíny modré, zelené, ale i žluté či oranžové, naopak negativně jsou vnímány tmavé barvy, hlavně odstíny červené, hnědé a šedé. </w:t>
+      </w:r>
+      <w:r>
+        <w:t>[22]</w:t>
+      </w:r>
+    </w:p>
+    <w:p>
+      <w:r>
+        <w:rPr>
+          <w:noProof/>
+        </w:rPr>
+        <w:drawing>
+          <wp:inline distT="0" distB="0" distL="0" distR="0" wp14:anchorId="75C0AEE3" wp14:editId="610B170C">
+            <wp:extent cx="5400040" cy="3284220"/>
+            <wp:effectExtent l="0" t="0" r="0" b="0"/>
+            <wp:docPr id="7" name="Obrázek 7"/>
+            <wp:cNvGraphicFramePr>
+              <a:graphicFrameLocks xmlns:a="http://schemas.openxmlformats.org/drawingml/2006/main" noChangeAspect="1"/>
+            </wp:cNvGraphicFramePr>
+            <a:graphic xmlns:a="http://schemas.openxmlformats.org/drawingml/2006/main">
+              <a:graphicData uri="http://schemas.openxmlformats.org/drawingml/2006/picture">
+                <pic:pic xmlns:pic="http://schemas.openxmlformats.org/drawingml/2006/picture">
+                  <pic:nvPicPr>
+                    <pic:cNvPr id="0" name="Picture 1"/>
+                    <pic:cNvPicPr>
+                      <a:picLocks noChangeAspect="1" noChangeArrowheads="1"/>
+                    </pic:cNvPicPr>
+                  </pic:nvPicPr>
+                  <pic:blipFill>
+                    <a:blip r:embed="rId13">
+                      <a:extLst>
+                        <a:ext uri="{28A0092B-C50C-407E-A947-70E740481C1C}">
+                          <a14:useLocalDpi xmlns:a14="http://schemas.microsoft.com/office/drawing/2010/main" val="0"/>
+                        </a:ext>
+                      </a:extLst>
+                    </a:blip>
+                    <a:srcRect/>
+                    <a:stretch>
+                      <a:fillRect/>
+                    </a:stretch>
+                  </pic:blipFill>
+                  <pic:spPr bwMode="auto">
+                    <a:xfrm>
+                      <a:off x="0" y="0"/>
+                      <a:ext cx="5400040" cy="3284220"/>
+                    </a:xfrm>
+                    <a:prstGeom prst="rect">
+                      <a:avLst/>
+                    </a:prstGeom>
+                    <a:noFill/>
+                    <a:ln>
+                      <a:noFill/>
+                    </a:ln>
+                  </pic:spPr>
+                </pic:pic>
+              </a:graphicData>
+            </a:graphic>
+          </wp:inline>
+        </w:drawing>
+      </w:r>
+    </w:p>
+    <w:p>
+      <w:pPr>
+        <w:pStyle w:val="Titulek"/>
+        <w:jc w:val="left"/>
+      </w:pPr>
+      <w:r>
         <w:t xml:space="preserve">Obr. </w:t>
       </w:r>
       <w:r>
-        <w:t>1</w:t>
+        <w:t>2</w:t>
       </w:r>
       <w:r>
         <w:t xml:space="preserve"> </w:t>
       </w:r>
       <w:r>
-        <w:t>P</w:t>
-      </w:r>
-      <w:r>
-        <w:t>ro lidské vnímání uniformní</w:t>
-      </w:r>
-      <w:r>
-        <w:t xml:space="preserve"> sekvenční palety knihovny </w:t>
-      </w:r>
-      <w:proofErr w:type="spellStart"/>
-      <w:r>
-        <w:t>Matplotlib</w:t>
-      </w:r>
-      <w:proofErr w:type="spellEnd"/>
-    </w:p>
-    <w:p>
-      <w:r>
-        <w:t xml:space="preserve">Zdroj: </w:t>
-      </w:r>
-      <w:hyperlink r:id="rId12" w:history="1">
-        <w:r>
-          <w:rPr>
-            <w:rStyle w:val="Hypertextovodkaz"/>
-          </w:rPr>
-          <w:t>https://matplotlib.org/stable/tutorials/colors/colormaps.html</w:t>
-        </w:r>
-      </w:hyperlink>
-    </w:p>
-    <w:p>
-      <w:r>
-        <w:t>Dalším typem jsou</w:t>
-      </w:r>
-      <w:r>
-        <w:t xml:space="preserve"> divergující</w:t>
+        <w:t>Skupiny barev dle asociovaných pocitů</w:t>
+      </w:r>
+    </w:p>
+    <w:p>
+      <w:r>
+        <w:t>Zdroj:</w:t>
       </w:r>
       <w:r>
         <w:t xml:space="preserve"> </w:t>
       </w:r>
-      <w:r>
-        <w:t>(</w:t>
-      </w:r>
-      <w:r>
-        <w:t>rozcházející se</w:t>
-      </w:r>
-      <w:r>
-        <w:t>)</w:t>
-      </w:r>
+      <w:proofErr w:type="spellStart"/>
+      <w:r>
+        <w:t>Lyn</w:t>
+      </w:r>
+      <w:proofErr w:type="spellEnd"/>
       <w:r>
         <w:t xml:space="preserve"> </w:t>
       </w:r>
-      <w:r>
-        <w:t xml:space="preserve">barevné palety, které přechází z jedné kontrastní barvy do druhé přes </w:t>
-      </w:r>
-      <w:r>
-        <w:t>„inflexní bod“ v jejich středu (obvykle se jedná o velmi světlou barvu, často bílou)</w:t>
-      </w:r>
-      <w:r>
-        <w:t xml:space="preserve">. Tato barevná paleta je vhodná </w:t>
-      </w:r>
-      <w:r>
-        <w:t>pro data, která se nějakým způsobem dělí na dvě hlavní skupiny (například kladné a záporné hodnoty, nebo hodnoty, které se dají prezentovat jako positivní a negativní).</w:t>
-      </w:r>
-      <w:r>
-        <w:t xml:space="preserve"> [19] [20]</w:t>
-      </w:r>
-    </w:p>
-    <w:p>
-      <w:r>
-        <w:t>Posledním</w:t>
-      </w:r>
-      <w:r>
-        <w:t xml:space="preserve"> typem jsou kategorické (někdy také kvalitativní, či nominální) barevné palety</w:t>
-      </w:r>
-      <w:r>
-        <w:t>, používané pro data, které nemají žádné souvislosti</w:t>
-      </w:r>
-      <w:r>
-        <w:t xml:space="preserve"> a jsou navrženy tak, aby je nebylo možné vnímat jako posloupnost</w:t>
-      </w:r>
+      <w:proofErr w:type="spellStart"/>
+      <w:r>
+        <w:t>Bartram</w:t>
+      </w:r>
+      <w:proofErr w:type="spellEnd"/>
+      <w:r>
+        <w:t xml:space="preserve">, </w:t>
+      </w:r>
+      <w:proofErr w:type="spellStart"/>
+      <w:r>
+        <w:t>Abhisekh</w:t>
+      </w:r>
+      <w:proofErr w:type="spellEnd"/>
+      <w:r>
+        <w:t xml:space="preserve"> </w:t>
+      </w:r>
+      <w:proofErr w:type="spellStart"/>
+      <w:r>
+        <w:t>Partra</w:t>
+      </w:r>
+      <w:proofErr w:type="spellEnd"/>
+      <w:r>
+        <w:t xml:space="preserve"> a </w:t>
+      </w:r>
+      <w:proofErr w:type="spellStart"/>
+      <w:r>
+        <w:t>Maureen</w:t>
+      </w:r>
+      <w:proofErr w:type="spellEnd"/>
+      <w:r>
+        <w:t xml:space="preserve"> </w:t>
+      </w:r>
+      <w:r>
+        <w:t>Stone:</w:t>
+      </w:r>
+      <w:r>
+        <w:t xml:space="preserve"> </w:t>
+      </w:r>
+      <w:proofErr w:type="spellStart"/>
+      <w:r>
+        <w:t>Affective</w:t>
+      </w:r>
+      <w:proofErr w:type="spellEnd"/>
+      <w:r>
+        <w:t xml:space="preserve"> </w:t>
+      </w:r>
+      <w:proofErr w:type="spellStart"/>
+      <w:r>
+        <w:t>Color</w:t>
+      </w:r>
+      <w:proofErr w:type="spellEnd"/>
+      <w:r>
+        <w:t xml:space="preserve"> in </w:t>
+      </w:r>
+      <w:proofErr w:type="spellStart"/>
+      <w:r>
+        <w:t>Visualization</w:t>
+      </w:r>
+      <w:proofErr w:type="spellEnd"/>
+      <w:r>
+        <w:t xml:space="preserve"> </w:t>
+      </w:r>
+    </w:p>
+    <w:p>
+      <w:pPr>
+        <w:pStyle w:val="Nadpis3"/>
+      </w:pPr>
+      <w:bookmarkStart w:id="9" w:name="_Toc86488200"/>
+      <w:r>
+        <w:t>Anatomie grafu</w:t>
+      </w:r>
+      <w:bookmarkEnd w:id="9"/>
+    </w:p>
+    <w:p/>
+    <w:p>
+      <w:pPr>
+        <w:pStyle w:val="Nadpis3"/>
+      </w:pPr>
+      <w:r>
+        <w:t>Nejčastější typy grafů</w:t>
+      </w:r>
+    </w:p>
+    <w:p/>
+    <w:p>
+      <w:pPr>
+        <w:pStyle w:val="Nadpis2"/>
+      </w:pPr>
+      <w:bookmarkStart w:id="10" w:name="_Toc86488203"/>
+      <w:r>
+        <w:lastRenderedPageBreak/>
+        <w:t>Jazyk Python</w:t>
+      </w:r>
+      <w:bookmarkEnd w:id="10"/>
+    </w:p>
+    <w:p>
+      <w:pPr>
+        <w:pStyle w:val="Nadpis2"/>
+      </w:pPr>
+      <w:bookmarkStart w:id="11" w:name="_Toc86488204"/>
+      <w:r>
+        <w:t>Vizualizační knihovny jazyka Python</w:t>
+      </w:r>
+      <w:bookmarkEnd w:id="11"/>
+    </w:p>
+    <w:p>
+      <w:pPr>
+        <w:pStyle w:val="Nadpis3"/>
+      </w:pPr>
+      <w:bookmarkStart w:id="12" w:name="_Toc86488205"/>
+      <w:proofErr w:type="spellStart"/>
+      <w:r>
+        <w:t>Mat</w:t>
+      </w:r>
+      <w:r>
+        <w:t>p</w:t>
+      </w:r>
+      <w:r>
+        <w:t>lot</w:t>
+      </w:r>
+      <w:r>
+        <w:t>l</w:t>
+      </w:r>
+      <w:r>
+        <w:t>ib</w:t>
+      </w:r>
+      <w:bookmarkEnd w:id="12"/>
+      <w:proofErr w:type="spellEnd"/>
+    </w:p>
+    <w:p>
+      <w:r>
+        <w:t>Pravděpodobně nejznámější vizualizační knihovna jazyka Python byla</w:t>
+      </w:r>
+      <w:r>
+        <w:t xml:space="preserve"> vytvořen</w:t>
+      </w:r>
+      <w:r>
+        <w:t>a</w:t>
+      </w:r>
+      <w:r>
+        <w:t xml:space="preserve"> okolo roku 2003 Johnem </w:t>
+      </w:r>
+      <w:proofErr w:type="spellStart"/>
+      <w:r>
+        <w:t>Huterem</w:t>
+      </w:r>
+      <w:proofErr w:type="spellEnd"/>
+      <w:r>
+        <w:t xml:space="preserve"> </w:t>
+      </w:r>
+      <w:r>
+        <w:t>byla původně určena k</w:t>
+      </w:r>
+      <w:r>
+        <w:t> </w:t>
+      </w:r>
+      <w:r>
+        <w:t>vizualizaci</w:t>
+      </w:r>
+      <w:r>
+        <w:t xml:space="preserve"> dat zaznamenaných </w:t>
+      </w:r>
+      <w:proofErr w:type="spellStart"/>
+      <w:r>
+        <w:t>e</w:t>
+      </w:r>
+      <w:r>
+        <w:t>lektrokortikografi</w:t>
+      </w:r>
+      <w:r>
+        <w:t>í</w:t>
+      </w:r>
+      <w:proofErr w:type="spellEnd"/>
+      <w:r>
+        <w:t xml:space="preserve"> při</w:t>
+      </w:r>
+      <w:r>
+        <w:t xml:space="preserve"> </w:t>
+      </w:r>
+      <w:r>
+        <w:t xml:space="preserve">výzkumu epilepsie. </w:t>
+      </w:r>
+      <w:r>
+        <w:t>Laboratoř, ve které John Hunter pracoval</w:t>
+      </w:r>
+      <w:r>
+        <w:t>,</w:t>
+      </w:r>
+      <w:r>
+        <w:t xml:space="preserve"> měla v té době pouze jednu licenci </w:t>
+      </w:r>
+      <w:r>
+        <w:t xml:space="preserve">na softwarový balíček pro analýzu dat, o který se museli všichni výzkumníci dělit. </w:t>
+      </w:r>
+      <w:r>
+        <w:t>Hu</w:t>
+      </w:r>
+      <w:r>
+        <w:t>n</w:t>
+      </w:r>
+      <w:r>
+        <w:t>ter</w:t>
+      </w:r>
+      <w:r>
+        <w:t xml:space="preserve"> se</w:t>
+      </w:r>
+      <w:r>
+        <w:t xml:space="preserve"> tedy</w:t>
+      </w:r>
+      <w:r>
+        <w:t xml:space="preserve"> rozhodl</w:t>
+      </w:r>
+      <w:r>
+        <w:t xml:space="preserve"> </w:t>
+      </w:r>
+      <w:r>
+        <w:t>vytvořit</w:t>
+      </w:r>
+      <w:r>
+        <w:t xml:space="preserve"> náhradu v prostředí MATLAB</w:t>
+      </w:r>
+      <w:r>
+        <w:t xml:space="preserve">. Tato aplikace však nebyla ideální pro vizualizaci dat </w:t>
+      </w:r>
+      <w:r>
+        <w:t xml:space="preserve">z mnoha zdrojů (kromě </w:t>
+      </w:r>
+      <w:proofErr w:type="spellStart"/>
+      <w:r>
+        <w:t>e</w:t>
+      </w:r>
+      <w:r>
+        <w:t>lektrokortikografi</w:t>
+      </w:r>
+      <w:r>
+        <w:t>e</w:t>
+      </w:r>
+      <w:proofErr w:type="spellEnd"/>
+      <w:r>
+        <w:t xml:space="preserve"> </w:t>
+      </w:r>
+      <w:r>
+        <w:t xml:space="preserve">například i EEG a magnetické rezonance) uložených na několika serverech. </w:t>
+      </w:r>
+      <w:r>
+        <w:t>Hunter proto začal vyvíjet novou aplikaci v jazyce Python</w:t>
+      </w:r>
+      <w:r>
+        <w:t xml:space="preserve"> „EEG </w:t>
+      </w:r>
+      <w:proofErr w:type="spellStart"/>
+      <w:r>
+        <w:t>viewer</w:t>
+      </w:r>
+      <w:proofErr w:type="spellEnd"/>
+      <w:r>
+        <w:t xml:space="preserve"> and </w:t>
+      </w:r>
+      <w:proofErr w:type="spellStart"/>
+      <w:r>
+        <w:t>analyzer</w:t>
+      </w:r>
+      <w:proofErr w:type="spellEnd"/>
+      <w:r>
+        <w:t>“</w:t>
+      </w:r>
+      <w:r>
+        <w:t xml:space="preserve">, která se postupem času změnila v dnešní knihovnu </w:t>
+      </w:r>
+      <w:proofErr w:type="spellStart"/>
+      <w:r>
+        <w:t>matplotlib</w:t>
+      </w:r>
+      <w:proofErr w:type="spellEnd"/>
+      <w:r>
+        <w:t xml:space="preserve">. </w:t>
+      </w:r>
+      <w:r>
+        <w:t>[5]</w:t>
+      </w:r>
+    </w:p>
+    <w:p>
+      <w:r>
+        <w:t xml:space="preserve">V současné době se jedná o </w:t>
+      </w:r>
+      <w:r>
+        <w:t xml:space="preserve">volně dostupný </w:t>
+      </w:r>
+      <w:r>
+        <w:t xml:space="preserve">open-source projekt, </w:t>
+      </w:r>
+      <w:r>
+        <w:t xml:space="preserve">sloužící k tvorbě </w:t>
+      </w:r>
+      <w:r>
+        <w:t xml:space="preserve">statických, animovaných i interaktivních vizualizací </w:t>
+      </w:r>
+      <w:r>
+        <w:t>nejčastěji ve 2D</w:t>
+      </w:r>
+      <w:r>
+        <w:t xml:space="preserve"> (knihovna však podporuje i trojrozměrné vizualizace). </w:t>
+      </w:r>
+      <w:r>
+        <w:t>[6]</w:t>
+      </w:r>
+    </w:p>
+    <w:p>
+      <w:pPr>
+        <w:pStyle w:val="Nadpis3"/>
+      </w:pPr>
+      <w:bookmarkStart w:id="13" w:name="_Toc86488206"/>
+      <w:proofErr w:type="spellStart"/>
+      <w:r>
+        <w:t>Seaborn</w:t>
+      </w:r>
+      <w:bookmarkEnd w:id="13"/>
+      <w:proofErr w:type="spellEnd"/>
+    </w:p>
+    <w:p>
+      <w:proofErr w:type="spellStart"/>
+      <w:r>
+        <w:t>Seaborn</w:t>
+      </w:r>
+      <w:proofErr w:type="spellEnd"/>
+      <w:r>
+        <w:t xml:space="preserve"> vznikl </w:t>
+      </w:r>
+      <w:r>
+        <w:t xml:space="preserve">jako řešení </w:t>
+      </w:r>
+      <w:r>
+        <w:t xml:space="preserve">nejčastějších </w:t>
+      </w:r>
+      <w:r>
+        <w:t xml:space="preserve">nedostatků knihovny </w:t>
+      </w:r>
+      <w:proofErr w:type="spellStart"/>
+      <w:r>
+        <w:t>matplotlib</w:t>
+      </w:r>
+      <w:proofErr w:type="spellEnd"/>
+      <w:r>
+        <w:t xml:space="preserve">, konkrétně </w:t>
+      </w:r>
+      <w:r>
+        <w:t xml:space="preserve">defaultních nastavení </w:t>
+      </w:r>
+      <w:r>
+        <w:t xml:space="preserve">vizualizace před verzí 2.0, která byla </w:t>
+      </w:r>
+      <w:r>
+        <w:t xml:space="preserve">založena na vizualizacích </w:t>
+      </w:r>
+      <w:proofErr w:type="spellStart"/>
+      <w:r>
+        <w:t>MATLABu</w:t>
+      </w:r>
+      <w:proofErr w:type="spellEnd"/>
+      <w:r>
+        <w:t xml:space="preserve">, nižší </w:t>
+      </w:r>
+      <w:r>
+        <w:t xml:space="preserve">úrovně </w:t>
+      </w:r>
+      <w:r>
+        <w:t xml:space="preserve">API u </w:t>
+      </w:r>
+      <w:proofErr w:type="spellStart"/>
+      <w:r>
+        <w:t>matplotlibu</w:t>
+      </w:r>
+      <w:proofErr w:type="spellEnd"/>
+      <w:r>
+        <w:t>, která č</w:t>
+      </w:r>
+      <w:r>
+        <w:t xml:space="preserve">asto měla za následek nadbytečný kód </w:t>
+      </w:r>
+      <w:r>
+        <w:t xml:space="preserve">a složitost </w:t>
+      </w:r>
+      <w:r>
+        <w:t xml:space="preserve">využití datových struktur knihovny </w:t>
+      </w:r>
+      <w:proofErr w:type="spellStart"/>
+      <w:r>
+        <w:t>pandas</w:t>
+      </w:r>
+      <w:proofErr w:type="spellEnd"/>
       <w:r>
         <w:t>.</w:t>
       </w:r>
       <w:r>
+        <w:t xml:space="preserve"> [9]</w:t>
+      </w:r>
+    </w:p>
+    <w:p>
+      <w:proofErr w:type="spellStart"/>
+      <w:r>
+        <w:t>Seaborn</w:t>
+      </w:r>
+      <w:proofErr w:type="spellEnd"/>
+      <w:r>
         <w:t xml:space="preserve"> </w:t>
       </w:r>
       <w:r>
-        <w:t>[20]</w:t>
-      </w:r>
-      <w:r>
-        <w:t xml:space="preserve"> Ačkoliv některé z těchto palet mohou být velmi obsáhlé, pro zachování přehlednosti se doporučuje nepoužívat více než 8 různých kategorií. [19]</w:t>
+        <w:t>buduje</w:t>
+      </w:r>
+      <w:r>
+        <w:t xml:space="preserve"> na základech knihovny </w:t>
+      </w:r>
+      <w:proofErr w:type="spellStart"/>
+      <w:r>
+        <w:t>matplotlib</w:t>
+      </w:r>
+      <w:proofErr w:type="spellEnd"/>
+      <w:r>
+        <w:t xml:space="preserve">, </w:t>
+      </w:r>
+      <w:r>
+        <w:t>ke které poskytuje</w:t>
+      </w:r>
+      <w:r>
+        <w:t xml:space="preserve"> </w:t>
+      </w:r>
+      <w:r>
+        <w:t>vysokoúrovňové rozhraní</w:t>
+      </w:r>
+      <w:r>
+        <w:t>, také</w:t>
+      </w:r>
+      <w:r>
+        <w:t xml:space="preserve"> dokáže využívat datové struktury knihovny </w:t>
+      </w:r>
+      <w:proofErr w:type="spellStart"/>
+      <w:r>
+        <w:t>pandas</w:t>
+      </w:r>
+      <w:proofErr w:type="spellEnd"/>
+      <w:r>
+        <w:t xml:space="preserve">. </w:t>
+      </w:r>
+      <w:proofErr w:type="spellStart"/>
+      <w:r>
+        <w:t>Seaborn</w:t>
+      </w:r>
+      <w:proofErr w:type="spellEnd"/>
+      <w:r>
+        <w:t xml:space="preserve"> na základě </w:t>
+      </w:r>
+      <w:r>
+        <w:t xml:space="preserve">specifikace typu grafu zvládne automaticky provázat hodnoty v datech s vizuálními atributy, jako je barva, velikost a styl, propočítat statistické transformace a doplnit ke grafu informativní štítky a legendu. </w:t>
+      </w:r>
+      <w:r>
+        <w:t>Díky tomu</w:t>
+      </w:r>
+      <w:r>
+        <w:t xml:space="preserve">, že </w:t>
+      </w:r>
+      <w:proofErr w:type="spellStart"/>
+      <w:r>
+        <w:t>Seaborn</w:t>
+      </w:r>
+      <w:proofErr w:type="spellEnd"/>
+      <w:r>
+        <w:t xml:space="preserve"> dokáže vytvořit kompletní vizualizace </w:t>
+      </w:r>
+      <w:r>
+        <w:t xml:space="preserve">jedním voláním funkce s minimálním počtem </w:t>
+      </w:r>
+      <w:r>
+        <w:t>argumentů</w:t>
+      </w:r>
+      <w:r>
+        <w:t xml:space="preserve">, je </w:t>
+      </w:r>
+      <w:r>
+        <w:t>ideálním</w:t>
+      </w:r>
+      <w:r>
+        <w:t xml:space="preserve"> </w:t>
+      </w:r>
+      <w:r>
+        <w:t>nástrojem pro explorační analýzu dat.</w:t>
+      </w:r>
+      <w:r>
+        <w:t xml:space="preserve"> </w:t>
+      </w:r>
+      <w:r>
+        <w:t>[8]</w:t>
+      </w:r>
+      <w:r>
+        <w:t xml:space="preserve"> </w:t>
+      </w:r>
+    </w:p>
+    <w:p>
+      <w:pPr>
+        <w:pStyle w:val="Nadpis3"/>
+      </w:pPr>
+      <w:bookmarkStart w:id="14" w:name="_Toc86488207"/>
+      <w:proofErr w:type="spellStart"/>
+      <w:r>
+        <w:lastRenderedPageBreak/>
+        <w:t>Bokeh</w:t>
+      </w:r>
+      <w:bookmarkEnd w:id="14"/>
+      <w:proofErr w:type="spellEnd"/>
+    </w:p>
+    <w:p>
+      <w:r>
+        <w:t xml:space="preserve">Stejně jako </w:t>
+      </w:r>
+      <w:proofErr w:type="spellStart"/>
+      <w:r>
+        <w:t>matplotlib</w:t>
+      </w:r>
+      <w:proofErr w:type="spellEnd"/>
+      <w:r>
+        <w:t xml:space="preserve"> je </w:t>
+      </w:r>
+      <w:r>
+        <w:t xml:space="preserve">knihovna </w:t>
+      </w:r>
+      <w:proofErr w:type="spellStart"/>
+      <w:r>
+        <w:t>Bokeh</w:t>
+      </w:r>
+      <w:proofErr w:type="spellEnd"/>
+      <w:r>
+        <w:t xml:space="preserve"> open source projektem</w:t>
+      </w:r>
+      <w:r>
+        <w:t xml:space="preserve">, </w:t>
+      </w:r>
+      <w:r>
+        <w:t xml:space="preserve">finančně podporovaným neziskovou organizací </w:t>
+      </w:r>
+      <w:proofErr w:type="spellStart"/>
+      <w:r>
+        <w:t>NumF</w:t>
+      </w:r>
+      <w:r>
+        <w:t>OCUS</w:t>
+      </w:r>
+      <w:proofErr w:type="spellEnd"/>
+      <w:r>
+        <w:t xml:space="preserve">, </w:t>
+      </w:r>
+      <w:r>
+        <w:t xml:space="preserve">která se zaměřuje </w:t>
+      </w:r>
+      <w:r>
+        <w:t>na</w:t>
+      </w:r>
+      <w:r>
+        <w:t xml:space="preserve"> </w:t>
+      </w:r>
+      <w:r>
+        <w:t>financování</w:t>
+      </w:r>
+      <w:r>
+        <w:t xml:space="preserve"> a </w:t>
+      </w:r>
+      <w:r>
+        <w:t>propagaci</w:t>
+      </w:r>
+      <w:r>
+        <w:t xml:space="preserve">, </w:t>
+      </w:r>
+      <w:r>
+        <w:t xml:space="preserve">open source nástrojů ve vědě a výzkumu. </w:t>
+      </w:r>
+      <w:r>
+        <w:t>[10]</w:t>
+      </w:r>
+    </w:p>
+    <w:p>
+      <w:r>
+        <w:t xml:space="preserve">Oproti knihovnám </w:t>
+      </w:r>
+      <w:proofErr w:type="spellStart"/>
+      <w:r>
+        <w:t>matplotlib</w:t>
+      </w:r>
+      <w:proofErr w:type="spellEnd"/>
+      <w:r>
+        <w:t xml:space="preserve"> a </w:t>
+      </w:r>
+      <w:proofErr w:type="spellStart"/>
+      <w:r>
+        <w:t>seaborn</w:t>
+      </w:r>
+      <w:proofErr w:type="spellEnd"/>
+      <w:r>
+        <w:t xml:space="preserve"> </w:t>
+      </w:r>
+      <w:r>
+        <w:t xml:space="preserve">však </w:t>
+      </w:r>
+      <w:proofErr w:type="spellStart"/>
+      <w:r>
+        <w:t>Bokeh</w:t>
+      </w:r>
+      <w:proofErr w:type="spellEnd"/>
+      <w:r>
+        <w:t xml:space="preserve"> </w:t>
+      </w:r>
+      <w:r>
+        <w:t>nevytváří kompletní graf</w:t>
+      </w:r>
+      <w:r>
+        <w:t>y jednou funkcí,</w:t>
+      </w:r>
+      <w:r>
+        <w:t xml:space="preserve"> </w:t>
+      </w:r>
+      <w:r>
+        <w:t>m</w:t>
+      </w:r>
+      <w:r>
+        <w:t xml:space="preserve">ísto toho nabízí </w:t>
+      </w:r>
+      <w:r>
+        <w:t xml:space="preserve">širokou škálu nástrojů pro manipulaci s elementy </w:t>
+      </w:r>
+      <w:r>
+        <w:t xml:space="preserve">vektorové grafiky </w:t>
+      </w:r>
+      <w:r>
+        <w:t>(nazývanými „</w:t>
+      </w:r>
+      <w:proofErr w:type="spellStart"/>
+      <w:r>
+        <w:t>glyphs</w:t>
+      </w:r>
+      <w:proofErr w:type="spellEnd"/>
+      <w:r>
+        <w:t xml:space="preserve">“), </w:t>
+      </w:r>
+      <w:r>
+        <w:t>ze který</w:t>
+      </w:r>
+      <w:r>
+        <w:t>ch</w:t>
+      </w:r>
+      <w:r>
+        <w:t xml:space="preserve"> lze následně </w:t>
+      </w:r>
+      <w:r>
+        <w:t xml:space="preserve">vytvářet jednotlivé vrstvy vizualizace. </w:t>
+      </w:r>
+      <w:r>
+        <w:t xml:space="preserve">To dává uživateli mnohem větší kontrolu nad vzhledem finální vizualizace, za cenu </w:t>
+      </w:r>
+      <w:r>
+        <w:t>větší složitosti kódu, potřebného na její vytvoření.</w:t>
+      </w:r>
+      <w:r>
+        <w:t xml:space="preserve"> </w:t>
+      </w:r>
+      <w:proofErr w:type="spellStart"/>
+      <w:r>
+        <w:t>Bokeh</w:t>
+      </w:r>
+      <w:proofErr w:type="spellEnd"/>
+      <w:r>
+        <w:t xml:space="preserve"> dále dovoluje do vizualizace přidávat interaktivní elementy, jako </w:t>
+      </w:r>
+      <w:proofErr w:type="spellStart"/>
+      <w:r>
+        <w:t>slidery</w:t>
+      </w:r>
+      <w:proofErr w:type="spellEnd"/>
+      <w:r>
+        <w:t>, tlačítka</w:t>
+      </w:r>
+      <w:r>
+        <w:t xml:space="preserve"> nebo drop-</w:t>
+      </w:r>
+      <w:proofErr w:type="spellStart"/>
+      <w:r>
+        <w:t>down</w:t>
+      </w:r>
+      <w:proofErr w:type="spellEnd"/>
+      <w:r>
+        <w:t xml:space="preserve"> menu</w:t>
+      </w:r>
+      <w:r>
+        <w:t xml:space="preserve">. </w:t>
+      </w:r>
+      <w:r>
+        <w:t>Knihovna</w:t>
+      </w:r>
+      <w:r>
+        <w:t xml:space="preserve"> také umožňuje </w:t>
+      </w:r>
+      <w:r>
+        <w:t>vytvoření „</w:t>
+      </w:r>
+      <w:proofErr w:type="spellStart"/>
+      <w:r>
+        <w:t>Bokeh</w:t>
+      </w:r>
+      <w:proofErr w:type="spellEnd"/>
+      <w:r>
+        <w:t xml:space="preserve"> serveru“, který zajišťuje </w:t>
+      </w:r>
+      <w:r>
+        <w:t>možnost streamování dat a složitější uživatelsk</w:t>
+      </w:r>
+      <w:r>
+        <w:t xml:space="preserve">é </w:t>
+      </w:r>
+      <w:r>
+        <w:t>interakc</w:t>
+      </w:r>
+      <w:r>
+        <w:t>e</w:t>
+      </w:r>
+      <w:r>
+        <w:t>.</w:t>
+      </w:r>
+    </w:p>
+    <w:p>
+      <w:r>
+        <w:t xml:space="preserve">Knihovna se vlastně skládá ze dvou, </w:t>
+      </w:r>
+      <w:proofErr w:type="spellStart"/>
+      <w:r>
+        <w:t>Bokeh</w:t>
+      </w:r>
+      <w:proofErr w:type="spellEnd"/>
+      <w:r>
+        <w:t xml:space="preserve"> pro Python – sloužící k vytváření vizualizací a </w:t>
+      </w:r>
+      <w:proofErr w:type="spellStart"/>
+      <w:r>
+        <w:t>BokehJS</w:t>
+      </w:r>
+      <w:proofErr w:type="spellEnd"/>
+      <w:r>
+        <w:t xml:space="preserve"> – knihovna jazyka JavaScript sloužící k renderování vizualizace a zajištění interaktivity ve webovém prohlížeči.</w:t>
+      </w:r>
+      <w:r>
+        <w:t xml:space="preserve"> [11]</w:t>
       </w:r>
     </w:p>
     <w:p/>
@@ -5170,879 +6024,191 @@
       <w:pPr>
         <w:pStyle w:val="Nadpis3"/>
       </w:pPr>
-      <w:bookmarkStart w:id="9" w:name="_Toc86488200"/>
+      <w:bookmarkStart w:id="15" w:name="_Toc86488208"/>
+      <w:proofErr w:type="spellStart"/>
+      <w:r>
+        <w:t>Plotly</w:t>
+      </w:r>
+      <w:bookmarkEnd w:id="15"/>
+      <w:proofErr w:type="spellEnd"/>
+    </w:p>
+    <w:p>
+      <w:r>
+        <w:t xml:space="preserve">Další open source knihovnou pro datovou vizualizaci je </w:t>
+      </w:r>
+      <w:proofErr w:type="spellStart"/>
+      <w:r>
+        <w:t>Plotly</w:t>
+      </w:r>
+      <w:proofErr w:type="spellEnd"/>
+      <w:r>
+        <w:t>. Tato knihovna však není omezena pouze na jeden jazyk,</w:t>
+      </w:r>
+      <w:r>
+        <w:t xml:space="preserve"> lze ji používat v jazycích Python, R, Julia, MATLAB a </w:t>
+      </w:r>
+      <w:r>
+        <w:t>existují i projekty zpřístupňující ji v jazyce Java a jazycích</w:t>
+      </w:r>
+      <w:r>
+        <w:t xml:space="preserve"> frameworku</w:t>
+      </w:r>
+      <w:r>
+        <w:t xml:space="preserve"> .NET.</w:t>
+      </w:r>
+      <w:r>
+        <w:t xml:space="preserve"> </w:t>
+      </w:r>
+      <w:r>
+        <w:t>I</w:t>
+      </w:r>
+      <w:r>
+        <w:t>mplementace v jazyce Python je</w:t>
+      </w:r>
+      <w:r>
+        <w:t xml:space="preserve"> však</w:t>
+      </w:r>
+      <w:r>
+        <w:t xml:space="preserve"> její zdaleka nejoblíbenější variantou</w:t>
+      </w:r>
+      <w:r>
+        <w:t xml:space="preserve"> a existují zde dvě možnosti využití knihovny. </w:t>
+      </w:r>
+      <w:r>
+        <w:t xml:space="preserve">Jednodušší vysokoúrovňový </w:t>
+      </w:r>
+      <w:proofErr w:type="spellStart"/>
+      <w:r>
+        <w:t>Plotly</w:t>
+      </w:r>
+      <w:proofErr w:type="spellEnd"/>
+      <w:r>
+        <w:t xml:space="preserve"> Express, </w:t>
+      </w:r>
+      <w:r>
+        <w:t xml:space="preserve">který s minimem kódu vytváří kompletní vizualizace a </w:t>
+      </w:r>
+      <w:r>
+        <w:t xml:space="preserve">složitější modul </w:t>
+      </w:r>
+      <w:proofErr w:type="spellStart"/>
+      <w:r>
+        <w:t>Plotly</w:t>
+      </w:r>
+      <w:proofErr w:type="spellEnd"/>
+      <w:r>
+        <w:t xml:space="preserve"> </w:t>
+      </w:r>
+      <w:proofErr w:type="spellStart"/>
+      <w:r>
+        <w:t>Graphic</w:t>
+      </w:r>
+      <w:proofErr w:type="spellEnd"/>
+      <w:r>
+        <w:t xml:space="preserve"> </w:t>
+      </w:r>
+      <w:proofErr w:type="spellStart"/>
+      <w:r>
+        <w:t>Objects</w:t>
+      </w:r>
+      <w:proofErr w:type="spellEnd"/>
+      <w:r>
+        <w:t xml:space="preserve">, </w:t>
+      </w:r>
+      <w:r>
+        <w:t>který však dovoluje mnohem větší kontrolu nad vytvářenou vizualizací a</w:t>
+      </w:r>
+      <w:r>
+        <w:t xml:space="preserve"> je pomocí něho možné vytvořit některé </w:t>
+      </w:r>
+      <w:r>
+        <w:t>typy grafů</w:t>
+      </w:r>
+      <w:r>
+        <w:t>, nepodporované modulem</w:t>
+      </w:r>
+      <w:r>
+        <w:t xml:space="preserve"> Express</w:t>
+      </w:r>
+      <w:r>
+        <w:t>.</w:t>
+      </w:r>
+      <w:r>
+        <w:t xml:space="preserve"> [12]</w:t>
+      </w:r>
+    </w:p>
+    <w:p>
+      <w:r>
+        <w:t xml:space="preserve">Existují také komerční produkty založené na této </w:t>
+      </w:r>
+      <w:r>
+        <w:t>knihovně</w:t>
+      </w:r>
+      <w:r>
+        <w:t xml:space="preserve">, </w:t>
+      </w:r>
+      <w:proofErr w:type="spellStart"/>
+      <w:r>
+        <w:t>Dash</w:t>
+      </w:r>
+      <w:proofErr w:type="spellEnd"/>
+      <w:r>
+        <w:t xml:space="preserve"> </w:t>
+      </w:r>
+      <w:proofErr w:type="spellStart"/>
+      <w:r>
+        <w:t>Enterprise</w:t>
+      </w:r>
+      <w:proofErr w:type="spellEnd"/>
+      <w:r>
+        <w:t xml:space="preserve"> </w:t>
+      </w:r>
+      <w:proofErr w:type="gramStart"/>
+      <w:r>
+        <w:t xml:space="preserve">- </w:t>
+      </w:r>
+      <w:r>
+        <w:t xml:space="preserve"> platform</w:t>
+      </w:r>
+      <w:r>
+        <w:t>a</w:t>
+      </w:r>
+      <w:proofErr w:type="gramEnd"/>
+      <w:r>
+        <w:t xml:space="preserve"> </w:t>
+      </w:r>
+      <w:r>
+        <w:t xml:space="preserve">pro analýzu trhu, datové vědy a výzkum v oblasti umělé inteligence a </w:t>
+      </w:r>
+      <w:r>
+        <w:t xml:space="preserve">Chart Studio </w:t>
+      </w:r>
+      <w:proofErr w:type="spellStart"/>
+      <w:r>
+        <w:t>Enterprise</w:t>
+      </w:r>
+      <w:proofErr w:type="spellEnd"/>
+      <w:r>
+        <w:t xml:space="preserve"> – nástroj pro rychlou tvorbu vizualizací</w:t>
+      </w:r>
+      <w:r>
+        <w:t xml:space="preserve"> přímo ze souborů nebo databází a jejich vkládání do webových stránek.</w:t>
+      </w:r>
+      <w:r>
+        <w:t xml:space="preserve"> [12]</w:t>
+      </w:r>
+    </w:p>
+    <w:p>
+      <w:pPr>
+        <w:pStyle w:val="Nadpis3"/>
+      </w:pPr>
+      <w:bookmarkStart w:id="16" w:name="_Toc86488209"/>
+      <w:proofErr w:type="spellStart"/>
       <w:r>
         <w:lastRenderedPageBreak/>
-        <w:t>Anatomie grafu</w:t>
-      </w:r>
-      <w:bookmarkEnd w:id="9"/>
-    </w:p>
-    <w:p>
-      <w:pPr>
-        <w:pStyle w:val="Nadpis3"/>
-      </w:pPr>
-      <w:bookmarkStart w:id="10" w:name="_Toc86488201"/>
-      <w:r>
-        <w:t>Typy vizualizací</w:t>
-      </w:r>
-      <w:bookmarkEnd w:id="10"/>
-    </w:p>
-    <w:p>
-      <w:pPr>
-        <w:pStyle w:val="Nadpis2"/>
-      </w:pPr>
-      <w:bookmarkStart w:id="11" w:name="_Toc86488203"/>
-      <w:r>
-        <w:t>Jazyk Python</w:t>
-      </w:r>
-      <w:bookmarkEnd w:id="11"/>
-    </w:p>
-    <w:p>
-      <w:pPr>
-        <w:pStyle w:val="Nadpis2"/>
-      </w:pPr>
-      <w:bookmarkStart w:id="12" w:name="_Toc86488204"/>
-      <w:r>
-        <w:t>Vizualizační knihovny jazyka Python</w:t>
-      </w:r>
-      <w:bookmarkEnd w:id="12"/>
-    </w:p>
-    <w:p>
-      <w:pPr>
-        <w:pStyle w:val="Nadpis3"/>
-      </w:pPr>
-      <w:bookmarkStart w:id="13" w:name="_Toc86488205"/>
-      <w:proofErr w:type="spellStart"/>
-      <w:r>
-        <w:t>Mat</w:t>
-      </w:r>
-      <w:r>
-        <w:t>p</w:t>
-      </w:r>
-      <w:r>
-        <w:t>lot</w:t>
-      </w:r>
-      <w:r>
-        <w:t>l</w:t>
-      </w:r>
-      <w:r>
-        <w:t>ib</w:t>
-      </w:r>
-      <w:bookmarkEnd w:id="13"/>
-      <w:proofErr w:type="spellEnd"/>
-    </w:p>
-    <w:p>
-      <w:r>
-        <w:t>Pravděpodobně nejznámější vizualizační knihovna jazyka Python byla</w:t>
-      </w:r>
-      <w:r>
-        <w:t xml:space="preserve"> vytvořen</w:t>
-      </w:r>
-      <w:r>
-        <w:t>a</w:t>
-      </w:r>
-      <w:r>
-        <w:t xml:space="preserve"> okolo roku 2003 Johnem </w:t>
-      </w:r>
-      <w:proofErr w:type="spellStart"/>
-      <w:r>
-        <w:t>Huterem</w:t>
-      </w:r>
-      <w:proofErr w:type="spellEnd"/>
-      <w:r>
-        <w:t xml:space="preserve"> </w:t>
-      </w:r>
-      <w:r>
-        <w:t>byla původně určena k</w:t>
-      </w:r>
-      <w:r>
-        <w:t> </w:t>
-      </w:r>
-      <w:r>
-        <w:t>vizualizaci</w:t>
-      </w:r>
-      <w:r>
-        <w:t xml:space="preserve"> dat zaznamenaných </w:t>
-      </w:r>
-      <w:proofErr w:type="spellStart"/>
-      <w:r>
-        <w:t>e</w:t>
-      </w:r>
-      <w:r>
-        <w:t>lektrokortikografi</w:t>
-      </w:r>
-      <w:r>
-        <w:t>í</w:t>
-      </w:r>
-      <w:proofErr w:type="spellEnd"/>
-      <w:r>
-        <w:t xml:space="preserve"> při</w:t>
-      </w:r>
-      <w:r>
-        <w:t xml:space="preserve"> </w:t>
-      </w:r>
-      <w:r>
-        <w:t xml:space="preserve">výzkumu epilepsie. </w:t>
-      </w:r>
-      <w:r>
-        <w:t>Laboratoř, ve které John Hunter pracoval</w:t>
-      </w:r>
-      <w:r>
-        <w:t>,</w:t>
-      </w:r>
-      <w:r>
-        <w:t xml:space="preserve"> měla v té době pouze jednu licenci </w:t>
-      </w:r>
-      <w:r>
-        <w:t xml:space="preserve">na softwarový balíček pro analýzu dat, o který se museli všichni výzkumníci dělit. </w:t>
-      </w:r>
-      <w:r>
-        <w:t>Hu</w:t>
-      </w:r>
-      <w:r>
-        <w:t>n</w:t>
-      </w:r>
-      <w:r>
-        <w:t>ter</w:t>
-      </w:r>
-      <w:r>
-        <w:t xml:space="preserve"> se</w:t>
-      </w:r>
-      <w:r>
-        <w:t xml:space="preserve"> tedy</w:t>
-      </w:r>
-      <w:r>
-        <w:t xml:space="preserve"> rozhodl</w:t>
-      </w:r>
-      <w:r>
-        <w:t xml:space="preserve"> </w:t>
-      </w:r>
-      <w:r>
-        <w:t>vytvořit</w:t>
-      </w:r>
-      <w:r>
-        <w:t xml:space="preserve"> náhradu v prostředí MATLAB</w:t>
-      </w:r>
-      <w:r>
-        <w:t xml:space="preserve">. Tato aplikace však nebyla ideální pro vizualizaci dat </w:t>
-      </w:r>
-      <w:r>
-        <w:t xml:space="preserve">z mnoha zdrojů (kromě </w:t>
-      </w:r>
-      <w:proofErr w:type="spellStart"/>
-      <w:r>
-        <w:t>e</w:t>
-      </w:r>
-      <w:r>
-        <w:t>lektrokortikografi</w:t>
-      </w:r>
-      <w:r>
-        <w:t>e</w:t>
-      </w:r>
-      <w:proofErr w:type="spellEnd"/>
-      <w:r>
-        <w:t xml:space="preserve"> </w:t>
-      </w:r>
-      <w:r>
-        <w:t xml:space="preserve">například i EEG a magnetické rezonance) uložených na několika serverech. </w:t>
-      </w:r>
-      <w:r>
-        <w:t>Hunter proto začal vyvíjet novou aplikaci v jazyce Python</w:t>
-      </w:r>
-      <w:r>
-        <w:t xml:space="preserve"> „EEG </w:t>
-      </w:r>
-      <w:proofErr w:type="spellStart"/>
-      <w:r>
-        <w:t>viewer</w:t>
-      </w:r>
-      <w:proofErr w:type="spellEnd"/>
-      <w:r>
-        <w:t xml:space="preserve"> and </w:t>
-      </w:r>
-      <w:proofErr w:type="spellStart"/>
-      <w:r>
-        <w:t>analyzer</w:t>
-      </w:r>
-      <w:proofErr w:type="spellEnd"/>
-      <w:r>
-        <w:t>“</w:t>
-      </w:r>
-      <w:r>
-        <w:t xml:space="preserve">, která se postupem času změnila v dnešní knihovnu </w:t>
-      </w:r>
-      <w:proofErr w:type="spellStart"/>
-      <w:r>
-        <w:t>matplotlib</w:t>
-      </w:r>
-      <w:proofErr w:type="spellEnd"/>
-      <w:r>
-        <w:t xml:space="preserve">. </w:t>
-      </w:r>
-      <w:r>
-        <w:t>[5]</w:t>
-      </w:r>
-    </w:p>
-    <w:p>
-      <w:r>
-        <w:t xml:space="preserve">V současné době se jedná o </w:t>
-      </w:r>
-      <w:r>
-        <w:t xml:space="preserve">volně dostupný </w:t>
-      </w:r>
-      <w:r>
-        <w:t xml:space="preserve">open-source projekt, </w:t>
-      </w:r>
-      <w:r>
-        <w:t xml:space="preserve">sloužící k tvorbě </w:t>
-      </w:r>
-      <w:r>
-        <w:t xml:space="preserve">statických, animovaných i interaktivních vizualizací </w:t>
-      </w:r>
-      <w:r>
-        <w:t>nejčastěji ve 2D</w:t>
-      </w:r>
-      <w:r>
-        <w:t xml:space="preserve"> (knihovna však podporuje i trojrozměrné vizualizace). </w:t>
-      </w:r>
-      <w:r>
-        <w:t>[6]</w:t>
-      </w:r>
-    </w:p>
-    <w:p>
-      <w:pPr>
-        <w:pStyle w:val="Nadpis3"/>
-      </w:pPr>
-      <w:bookmarkStart w:id="14" w:name="_Toc86488206"/>
-      <w:proofErr w:type="spellStart"/>
-      <w:r>
-        <w:t>Seaborn</w:t>
-      </w:r>
-      <w:bookmarkEnd w:id="14"/>
-      <w:proofErr w:type="spellEnd"/>
-    </w:p>
-    <w:p>
-      <w:proofErr w:type="spellStart"/>
-      <w:r>
-        <w:t>Seaborn</w:t>
-      </w:r>
-      <w:proofErr w:type="spellEnd"/>
-      <w:r>
-        <w:t xml:space="preserve"> vznikl </w:t>
-      </w:r>
-      <w:r>
-        <w:t xml:space="preserve">jako řešení </w:t>
-      </w:r>
-      <w:r>
-        <w:t xml:space="preserve">nejčastějších </w:t>
-      </w:r>
-      <w:r>
-        <w:t xml:space="preserve">nedostatků knihovny </w:t>
-      </w:r>
-      <w:proofErr w:type="spellStart"/>
-      <w:r>
-        <w:t>matplotlib</w:t>
-      </w:r>
-      <w:proofErr w:type="spellEnd"/>
-      <w:r>
-        <w:t xml:space="preserve">, konkrétně </w:t>
-      </w:r>
-      <w:r>
-        <w:t xml:space="preserve">defaultních nastavení </w:t>
-      </w:r>
-      <w:r>
-        <w:t xml:space="preserve">vizualizace před verzí 2.0, která byla </w:t>
-      </w:r>
-      <w:r>
-        <w:t xml:space="preserve">založena na vizualizacích </w:t>
-      </w:r>
-      <w:proofErr w:type="spellStart"/>
-      <w:r>
-        <w:t>MATLABu</w:t>
-      </w:r>
-      <w:proofErr w:type="spellEnd"/>
-      <w:r>
-        <w:t xml:space="preserve">, nižší </w:t>
-      </w:r>
-      <w:r>
-        <w:t xml:space="preserve">úrovně </w:t>
-      </w:r>
-      <w:r>
-        <w:t xml:space="preserve">API u </w:t>
-      </w:r>
-      <w:proofErr w:type="spellStart"/>
-      <w:r>
-        <w:t>matplotlibu</w:t>
-      </w:r>
-      <w:proofErr w:type="spellEnd"/>
-      <w:r>
-        <w:t>, která č</w:t>
-      </w:r>
-      <w:r>
-        <w:t xml:space="preserve">asto měla za následek nadbytečný kód </w:t>
-      </w:r>
-      <w:r>
-        <w:t xml:space="preserve">a složitost </w:t>
-      </w:r>
-      <w:r>
-        <w:t xml:space="preserve">využití datových struktur knihovny </w:t>
-      </w:r>
-      <w:proofErr w:type="spellStart"/>
-      <w:r>
-        <w:t>pandas</w:t>
-      </w:r>
-      <w:proofErr w:type="spellEnd"/>
-      <w:r>
-        <w:t>.</w:t>
-      </w:r>
-      <w:r>
-        <w:t xml:space="preserve"> [9]</w:t>
-      </w:r>
-    </w:p>
-    <w:p>
-      <w:proofErr w:type="spellStart"/>
-      <w:r>
-        <w:t>Seaborn</w:t>
-      </w:r>
-      <w:proofErr w:type="spellEnd"/>
-      <w:r>
-        <w:t xml:space="preserve"> </w:t>
-      </w:r>
-      <w:r>
-        <w:t>buduje</w:t>
-      </w:r>
-      <w:r>
-        <w:t xml:space="preserve"> na základech knihovny </w:t>
-      </w:r>
-      <w:proofErr w:type="spellStart"/>
-      <w:r>
-        <w:t>matplotlib</w:t>
-      </w:r>
-      <w:proofErr w:type="spellEnd"/>
-      <w:r>
-        <w:t xml:space="preserve">, </w:t>
-      </w:r>
-      <w:r>
-        <w:t>ke které poskytuje</w:t>
-      </w:r>
-      <w:r>
-        <w:t xml:space="preserve"> </w:t>
-      </w:r>
-      <w:r>
-        <w:t>vysokoúrovňové rozhraní</w:t>
-      </w:r>
-      <w:r>
-        <w:t>, také</w:t>
-      </w:r>
-      <w:r>
-        <w:t xml:space="preserve"> dokáže využívat datové struktury knihovny </w:t>
-      </w:r>
-      <w:proofErr w:type="spellStart"/>
-      <w:r>
-        <w:t>pandas</w:t>
-      </w:r>
-      <w:proofErr w:type="spellEnd"/>
-      <w:r>
-        <w:t xml:space="preserve">. </w:t>
-      </w:r>
-      <w:proofErr w:type="spellStart"/>
-      <w:r>
-        <w:t>Seaborn</w:t>
-      </w:r>
-      <w:proofErr w:type="spellEnd"/>
-      <w:r>
-        <w:t xml:space="preserve"> na základě </w:t>
-      </w:r>
-      <w:r>
-        <w:t xml:space="preserve">specifikace typu grafu zvládne automaticky provázat hodnoty v datech s vizuálními atributy, jako je barva, velikost a styl, propočítat statistické transformace a doplnit ke grafu informativní štítky a legendu. </w:t>
-      </w:r>
-      <w:r>
-        <w:t>Díky tomu</w:t>
-      </w:r>
-      <w:r>
-        <w:t xml:space="preserve">, že </w:t>
-      </w:r>
-      <w:proofErr w:type="spellStart"/>
-      <w:r>
-        <w:t>Seaborn</w:t>
-      </w:r>
-      <w:proofErr w:type="spellEnd"/>
-      <w:r>
-        <w:t xml:space="preserve"> </w:t>
-      </w:r>
-      <w:r>
-        <w:lastRenderedPageBreak/>
-        <w:t xml:space="preserve">dokáže vytvořit kompletní vizualizace </w:t>
-      </w:r>
-      <w:r>
-        <w:t xml:space="preserve">jedním voláním funkce s minimálním počtem </w:t>
-      </w:r>
-      <w:r>
-        <w:t>argumentů</w:t>
-      </w:r>
-      <w:r>
-        <w:t xml:space="preserve">, je </w:t>
-      </w:r>
-      <w:r>
-        <w:t>ideálním</w:t>
-      </w:r>
-      <w:r>
-        <w:t xml:space="preserve"> </w:t>
-      </w:r>
-      <w:r>
-        <w:t>nástrojem pro explorační analýzu dat.</w:t>
-      </w:r>
-      <w:r>
-        <w:t xml:space="preserve"> </w:t>
-      </w:r>
-      <w:r>
-        <w:t>[8]</w:t>
-      </w:r>
-      <w:r>
-        <w:t xml:space="preserve"> </w:t>
-      </w:r>
-    </w:p>
-    <w:p>
-      <w:pPr>
-        <w:pStyle w:val="Nadpis3"/>
-      </w:pPr>
-      <w:bookmarkStart w:id="15" w:name="_Toc86488207"/>
-      <w:proofErr w:type="spellStart"/>
-      <w:r>
-        <w:t>Bokeh</w:t>
-      </w:r>
-      <w:bookmarkEnd w:id="15"/>
-      <w:proofErr w:type="spellEnd"/>
-    </w:p>
-    <w:p>
-      <w:r>
-        <w:t xml:space="preserve">Stejně jako </w:t>
-      </w:r>
-      <w:proofErr w:type="spellStart"/>
-      <w:r>
-        <w:t>matplotlib</w:t>
-      </w:r>
-      <w:proofErr w:type="spellEnd"/>
-      <w:r>
-        <w:t xml:space="preserve"> je </w:t>
-      </w:r>
-      <w:r>
-        <w:t xml:space="preserve">knihovna </w:t>
-      </w:r>
-      <w:proofErr w:type="spellStart"/>
-      <w:r>
-        <w:t>Bokeh</w:t>
-      </w:r>
-      <w:proofErr w:type="spellEnd"/>
-      <w:r>
-        <w:t xml:space="preserve"> open source projektem</w:t>
-      </w:r>
-      <w:r>
-        <w:t xml:space="preserve">, </w:t>
-      </w:r>
-      <w:r>
-        <w:t xml:space="preserve">finančně podporovaným neziskovou organizací </w:t>
-      </w:r>
-      <w:proofErr w:type="spellStart"/>
-      <w:r>
-        <w:t>NumF</w:t>
-      </w:r>
-      <w:r>
-        <w:t>OCUS</w:t>
-      </w:r>
-      <w:proofErr w:type="spellEnd"/>
-      <w:r>
-        <w:t xml:space="preserve">, </w:t>
-      </w:r>
-      <w:r>
-        <w:t xml:space="preserve">která se zaměřuje </w:t>
-      </w:r>
-      <w:r>
-        <w:t>na</w:t>
-      </w:r>
-      <w:r>
-        <w:t xml:space="preserve"> </w:t>
-      </w:r>
-      <w:r>
-        <w:t>financování</w:t>
-      </w:r>
-      <w:r>
-        <w:t xml:space="preserve"> a </w:t>
-      </w:r>
-      <w:r>
-        <w:t>propagaci</w:t>
-      </w:r>
-      <w:r>
-        <w:t xml:space="preserve">, </w:t>
-      </w:r>
-      <w:r>
-        <w:t xml:space="preserve">open source nástrojů ve vědě a výzkumu. </w:t>
-      </w:r>
-      <w:r>
-        <w:t>[10]</w:t>
-      </w:r>
-    </w:p>
-    <w:p>
-      <w:r>
-        <w:t xml:space="preserve">Oproti knihovnám </w:t>
-      </w:r>
-      <w:proofErr w:type="spellStart"/>
-      <w:r>
-        <w:t>matplotlib</w:t>
-      </w:r>
-      <w:proofErr w:type="spellEnd"/>
-      <w:r>
-        <w:t xml:space="preserve"> a </w:t>
-      </w:r>
-      <w:proofErr w:type="spellStart"/>
-      <w:r>
-        <w:t>seaborn</w:t>
-      </w:r>
-      <w:proofErr w:type="spellEnd"/>
-      <w:r>
-        <w:t xml:space="preserve"> </w:t>
-      </w:r>
-      <w:r>
-        <w:t xml:space="preserve">však </w:t>
-      </w:r>
-      <w:proofErr w:type="spellStart"/>
-      <w:r>
-        <w:t>Bokeh</w:t>
-      </w:r>
-      <w:proofErr w:type="spellEnd"/>
-      <w:r>
-        <w:t xml:space="preserve"> </w:t>
-      </w:r>
-      <w:r>
-        <w:t>nevytváří kompletní graf</w:t>
-      </w:r>
-      <w:r>
-        <w:t>y jednou funkcí,</w:t>
-      </w:r>
-      <w:r>
-        <w:t xml:space="preserve"> </w:t>
-      </w:r>
-      <w:r>
-        <w:t>m</w:t>
-      </w:r>
-      <w:r>
-        <w:t xml:space="preserve">ísto toho nabízí </w:t>
-      </w:r>
-      <w:r>
-        <w:t xml:space="preserve">širokou škálu nástrojů pro manipulaci s elementy </w:t>
-      </w:r>
-      <w:r>
-        <w:t xml:space="preserve">vektorové grafiky </w:t>
-      </w:r>
-      <w:r>
-        <w:t>(nazývanými „</w:t>
-      </w:r>
-      <w:proofErr w:type="spellStart"/>
-      <w:r>
-        <w:t>glyphs</w:t>
-      </w:r>
-      <w:proofErr w:type="spellEnd"/>
-      <w:r>
-        <w:t xml:space="preserve">“), </w:t>
-      </w:r>
-      <w:r>
-        <w:t>ze který</w:t>
-      </w:r>
-      <w:r>
-        <w:t>ch</w:t>
-      </w:r>
-      <w:r>
-        <w:t xml:space="preserve"> lze následně </w:t>
-      </w:r>
-      <w:r>
-        <w:t xml:space="preserve">vytvářet jednotlivé vrstvy vizualizace. </w:t>
-      </w:r>
-      <w:r>
-        <w:t xml:space="preserve">To dává uživateli mnohem větší kontrolu nad vzhledem finální vizualizace, za cenu </w:t>
-      </w:r>
-      <w:r>
-        <w:t>větší složitosti kódu, potřebného na její vytvoření.</w:t>
-      </w:r>
-      <w:r>
-        <w:t xml:space="preserve"> </w:t>
-      </w:r>
-      <w:proofErr w:type="spellStart"/>
-      <w:r>
-        <w:t>Bokeh</w:t>
-      </w:r>
-      <w:proofErr w:type="spellEnd"/>
-      <w:r>
-        <w:t xml:space="preserve"> dále dovoluje do vizualizace přidávat interaktivní elementy, jako </w:t>
-      </w:r>
-      <w:proofErr w:type="spellStart"/>
-      <w:r>
-        <w:t>slidery</w:t>
-      </w:r>
-      <w:proofErr w:type="spellEnd"/>
-      <w:r>
-        <w:t>, tlačítka</w:t>
-      </w:r>
-      <w:r>
-        <w:t xml:space="preserve"> nebo drop-</w:t>
-      </w:r>
-      <w:proofErr w:type="spellStart"/>
-      <w:r>
-        <w:t>down</w:t>
-      </w:r>
-      <w:proofErr w:type="spellEnd"/>
-      <w:r>
-        <w:t xml:space="preserve"> menu</w:t>
-      </w:r>
-      <w:r>
-        <w:t xml:space="preserve">. </w:t>
-      </w:r>
-      <w:r>
-        <w:t>Knihovna</w:t>
-      </w:r>
-      <w:r>
-        <w:t xml:space="preserve"> také umožňuje </w:t>
-      </w:r>
-      <w:r>
-        <w:t>vytvoření „</w:t>
-      </w:r>
-      <w:proofErr w:type="spellStart"/>
-      <w:r>
-        <w:t>Bokeh</w:t>
-      </w:r>
-      <w:proofErr w:type="spellEnd"/>
-      <w:r>
-        <w:t xml:space="preserve"> serveru“, který zajišťuje </w:t>
-      </w:r>
-      <w:r>
-        <w:t>možnost streamování dat a složitější uživatelsk</w:t>
-      </w:r>
-      <w:r>
-        <w:t xml:space="preserve">é </w:t>
-      </w:r>
-      <w:r>
-        <w:t>interakc</w:t>
-      </w:r>
-      <w:r>
-        <w:t>e</w:t>
-      </w:r>
-      <w:r>
-        <w:t>.</w:t>
-      </w:r>
-    </w:p>
-    <w:p>
-      <w:r>
-        <w:t xml:space="preserve">Knihovna se vlastně skládá ze dvou, </w:t>
-      </w:r>
-      <w:proofErr w:type="spellStart"/>
-      <w:r>
-        <w:t>Bokeh</w:t>
-      </w:r>
-      <w:proofErr w:type="spellEnd"/>
-      <w:r>
-        <w:t xml:space="preserve"> pro Python – sloužící k vytváření vizualizací a </w:t>
-      </w:r>
-      <w:proofErr w:type="spellStart"/>
-      <w:r>
-        <w:t>BokehJS</w:t>
-      </w:r>
-      <w:proofErr w:type="spellEnd"/>
-      <w:r>
-        <w:t xml:space="preserve"> – knihovna jazyka JavaScript sloužící k renderování vizualizace a zajištění interaktivity ve webovém prohlížeči.</w:t>
-      </w:r>
-      <w:r>
-        <w:t xml:space="preserve"> [11]</w:t>
-      </w:r>
-    </w:p>
-    <w:p/>
-    <w:p>
-      <w:pPr>
-        <w:pStyle w:val="Nadpis3"/>
-      </w:pPr>
-      <w:bookmarkStart w:id="16" w:name="_Toc86488208"/>
-      <w:proofErr w:type="spellStart"/>
-      <w:r>
-        <w:t>Plotly</w:t>
+        <w:t>Holoviews</w:t>
       </w:r>
       <w:bookmarkEnd w:id="16"/>
-      <w:proofErr w:type="spellEnd"/>
-    </w:p>
-    <w:p>
-      <w:r>
-        <w:t xml:space="preserve">Další open source knihovnou pro datovou vizualizaci je </w:t>
-      </w:r>
-      <w:proofErr w:type="spellStart"/>
-      <w:r>
-        <w:t>Plotly</w:t>
-      </w:r>
-      <w:proofErr w:type="spellEnd"/>
-      <w:r>
-        <w:t>. Tato knihovna však není omezena pouze na jeden jazyk,</w:t>
-      </w:r>
-      <w:r>
-        <w:t xml:space="preserve"> lze ji používat v jazycích Python, R, Julia, MATLAB a </w:t>
-      </w:r>
-      <w:r>
-        <w:t>existují i projekty zpřístupňující ji v jazyce Java a jazycích</w:t>
-      </w:r>
-      <w:r>
-        <w:t xml:space="preserve"> frameworku</w:t>
-      </w:r>
-      <w:r>
-        <w:t xml:space="preserve"> .NET.</w:t>
-      </w:r>
-      <w:r>
-        <w:t xml:space="preserve"> </w:t>
-      </w:r>
-      <w:r>
-        <w:t>I</w:t>
-      </w:r>
-      <w:r>
-        <w:t>mplementace v jazyce Python je</w:t>
-      </w:r>
-      <w:r>
-        <w:t xml:space="preserve"> však</w:t>
-      </w:r>
-      <w:r>
-        <w:t xml:space="preserve"> její zdaleka nejoblíbenější variantou</w:t>
-      </w:r>
-      <w:r>
-        <w:t xml:space="preserve"> a existují zde dvě možnosti využití knihovny. </w:t>
-      </w:r>
-      <w:r>
-        <w:t xml:space="preserve">Jednodušší vysokoúrovňový </w:t>
-      </w:r>
-      <w:proofErr w:type="spellStart"/>
-      <w:r>
-        <w:t>Plotly</w:t>
-      </w:r>
-      <w:proofErr w:type="spellEnd"/>
-      <w:r>
-        <w:t xml:space="preserve"> Express, </w:t>
-      </w:r>
-      <w:r>
-        <w:t xml:space="preserve">který s minimem kódu vytváří kompletní vizualizace a </w:t>
-      </w:r>
-      <w:r>
-        <w:t xml:space="preserve">složitější modul </w:t>
-      </w:r>
-      <w:proofErr w:type="spellStart"/>
-      <w:r>
-        <w:t>Plotly</w:t>
-      </w:r>
-      <w:proofErr w:type="spellEnd"/>
-      <w:r>
-        <w:t xml:space="preserve"> </w:t>
-      </w:r>
-      <w:proofErr w:type="spellStart"/>
-      <w:r>
-        <w:t>Graphic</w:t>
-      </w:r>
-      <w:proofErr w:type="spellEnd"/>
-      <w:r>
-        <w:t xml:space="preserve"> </w:t>
-      </w:r>
-      <w:proofErr w:type="spellStart"/>
-      <w:r>
-        <w:t>Objects</w:t>
-      </w:r>
-      <w:proofErr w:type="spellEnd"/>
-      <w:r>
-        <w:t xml:space="preserve">, </w:t>
-      </w:r>
-      <w:r>
-        <w:t>který však dovoluje mnohem větší kontrolu nad vytvářenou vizualizací a</w:t>
-      </w:r>
-      <w:r>
-        <w:t xml:space="preserve"> je pomocí něho možné vytvořit některé </w:t>
-      </w:r>
-      <w:r>
-        <w:t>typy grafů</w:t>
-      </w:r>
-      <w:r>
-        <w:t>, nepodporované modulem</w:t>
-      </w:r>
-      <w:r>
-        <w:t xml:space="preserve"> Express</w:t>
-      </w:r>
-      <w:r>
-        <w:t>.</w:t>
-      </w:r>
-      <w:r>
-        <w:t xml:space="preserve"> [12]</w:t>
-      </w:r>
-    </w:p>
-    <w:p>
-      <w:r>
-        <w:t xml:space="preserve">Existují také komerční produkty založené na této </w:t>
-      </w:r>
-      <w:r>
-        <w:t>knihovně</w:t>
-      </w:r>
-      <w:r>
-        <w:t xml:space="preserve">, </w:t>
-      </w:r>
-      <w:proofErr w:type="spellStart"/>
-      <w:r>
-        <w:t>Dash</w:t>
-      </w:r>
-      <w:proofErr w:type="spellEnd"/>
-      <w:r>
-        <w:t xml:space="preserve"> </w:t>
-      </w:r>
-      <w:proofErr w:type="spellStart"/>
-      <w:r>
-        <w:t>Enterprise</w:t>
-      </w:r>
-      <w:proofErr w:type="spellEnd"/>
-      <w:r>
-        <w:t xml:space="preserve"> </w:t>
-      </w:r>
-      <w:proofErr w:type="gramStart"/>
-      <w:r>
-        <w:t xml:space="preserve">- </w:t>
-      </w:r>
-      <w:r>
-        <w:t xml:space="preserve"> platform</w:t>
-      </w:r>
-      <w:r>
-        <w:t>a</w:t>
-      </w:r>
-      <w:proofErr w:type="gramEnd"/>
-      <w:r>
-        <w:t xml:space="preserve"> </w:t>
-      </w:r>
-      <w:r>
-        <w:t xml:space="preserve">pro analýzu trhu, datové vědy a výzkum v oblasti umělé inteligence a </w:t>
-      </w:r>
-      <w:r>
-        <w:lastRenderedPageBreak/>
-        <w:t xml:space="preserve">Chart Studio </w:t>
-      </w:r>
-      <w:proofErr w:type="spellStart"/>
-      <w:r>
-        <w:t>Enterprise</w:t>
-      </w:r>
-      <w:proofErr w:type="spellEnd"/>
-      <w:r>
-        <w:t xml:space="preserve"> – nástroj pro rychlou tvorbu vizualizací</w:t>
-      </w:r>
-      <w:r>
-        <w:t xml:space="preserve"> přímo ze souborů nebo databází a jejich vkládání do webových stránek.</w:t>
-      </w:r>
-      <w:r>
-        <w:t xml:space="preserve"> [12]</w:t>
-      </w:r>
-    </w:p>
-    <w:p>
-      <w:pPr>
-        <w:pStyle w:val="Nadpis3"/>
-      </w:pPr>
-      <w:bookmarkStart w:id="17" w:name="_Toc86488209"/>
-      <w:proofErr w:type="spellStart"/>
-      <w:r>
-        <w:t>Holoviews</w:t>
-      </w:r>
-      <w:bookmarkEnd w:id="17"/>
       <w:proofErr w:type="spellEnd"/>
     </w:p>
     <w:p>
@@ -6185,11 +6351,69 @@
       <w:pPr>
         <w:pStyle w:val="Nadpis3"/>
       </w:pPr>
-      <w:bookmarkStart w:id="18" w:name="_Toc86488210"/>
+      <w:bookmarkStart w:id="17" w:name="_Toc86488210"/>
       <w:proofErr w:type="spellStart"/>
       <w:r>
         <w:t>Pygal</w:t>
       </w:r>
+      <w:bookmarkEnd w:id="17"/>
+      <w:proofErr w:type="spellEnd"/>
+    </w:p>
+    <w:p>
+      <w:r>
+        <w:t xml:space="preserve">Knihovna </w:t>
+      </w:r>
+      <w:proofErr w:type="spellStart"/>
+      <w:r>
+        <w:t>Pygal</w:t>
+      </w:r>
+      <w:proofErr w:type="spellEnd"/>
+      <w:r>
+        <w:t xml:space="preserve"> </w:t>
+      </w:r>
+      <w:r>
+        <w:t>je poslední z častěji používaných vizualizačních knihoven</w:t>
+      </w:r>
+      <w:r>
+        <w:t xml:space="preserve"> jazyka Python. </w:t>
+      </w:r>
+      <w:r>
+        <w:t xml:space="preserve">Zaměřuje se převážně na </w:t>
+      </w:r>
+      <w:r>
+        <w:t xml:space="preserve">jednoduchou tvorbu </w:t>
+      </w:r>
+      <w:r>
+        <w:t>interaktivních vizualizací</w:t>
+      </w:r>
+      <w:r>
+        <w:t xml:space="preserve">, ideálních pro </w:t>
+      </w:r>
+      <w:r>
+        <w:t>vložení do webových stránek</w:t>
+      </w:r>
+      <w:r>
+        <w:t xml:space="preserve"> díky exportu do formátu vektorové grafiky</w:t>
+      </w:r>
+      <w:r>
+        <w:t>. Nabízí 14 různých typů grafů, včetně geografických vizualizací</w:t>
+      </w:r>
+      <w:r>
+        <w:t xml:space="preserve"> a relativně široké možnosti přizpůsobení včetně vestavěných stylů a možnosti definovat vlastní styly. </w:t>
+      </w:r>
+      <w:r>
+        <w:t>[14]</w:t>
+      </w:r>
+    </w:p>
+    <w:p>
+      <w:pPr>
+        <w:pStyle w:val="Nadpis3"/>
+      </w:pPr>
+      <w:bookmarkStart w:id="18" w:name="_Toc86488211"/>
+      <w:proofErr w:type="spellStart"/>
+      <w:r>
+        <w:t>MidiTime</w:t>
+      </w:r>
       <w:bookmarkEnd w:id="18"/>
       <w:proofErr w:type="spellEnd"/>
     </w:p>
@@ -6199,163 +6423,102 @@
       </w:r>
       <w:proofErr w:type="spellStart"/>
       <w:r>
-        <w:t>Pygal</w:t>
-      </w:r>
-      <w:proofErr w:type="spellEnd"/>
+        <w:t>MidiTime</w:t>
+      </w:r>
+      <w:proofErr w:type="spellEnd"/>
+      <w:r>
+        <w:t xml:space="preserve"> neslouží ke klasické vizualizaci dat, naopak se zabývá oborem, který by se dal nazvat „</w:t>
+      </w:r>
+      <w:proofErr w:type="spellStart"/>
+      <w:r>
+        <w:t>sonifikace</w:t>
+      </w:r>
+      <w:proofErr w:type="spellEnd"/>
+      <w:r>
+        <w:t xml:space="preserve"> dat“</w:t>
+      </w:r>
+      <w:r>
+        <w:t>. Jedná se o vyjádření dat</w:t>
+      </w:r>
+      <w:r>
+        <w:t xml:space="preserve"> rozložených v čase</w:t>
+      </w:r>
       <w:r>
         <w:t xml:space="preserve"> </w:t>
       </w:r>
       <w:r>
-        <w:t>je poslední z častěji používaných vizualizačních knihoven</w:t>
-      </w:r>
-      <w:r>
-        <w:t xml:space="preserve"> jazyka Python. </w:t>
-      </w:r>
-      <w:r>
-        <w:t xml:space="preserve">Zaměřuje se převážně na </w:t>
-      </w:r>
-      <w:r>
-        <w:t xml:space="preserve">jednoduchou tvorbu </w:t>
-      </w:r>
-      <w:r>
-        <w:t>interaktivních vizualizací</w:t>
-      </w:r>
-      <w:r>
-        <w:t xml:space="preserve">, ideálních pro </w:t>
-      </w:r>
-      <w:r>
-        <w:t>vložení do webových stránek</w:t>
-      </w:r>
-      <w:r>
-        <w:t xml:space="preserve"> díky exportu do formátu vektorové grafiky</w:t>
-      </w:r>
-      <w:r>
-        <w:t>. Nabízí 14 různých typů grafů, včetně geografických vizualizací</w:t>
-      </w:r>
-      <w:r>
-        <w:t xml:space="preserve"> a relativně široké možnosti přizpůsobení včetně vestavěných stylů a možnosti definovat vlastní styly. </w:t>
-      </w:r>
-      <w:r>
-        <w:t>[14]</w:t>
+        <w:t>jako</w:t>
+      </w:r>
+      <w:r>
+        <w:t xml:space="preserve"> </w:t>
+      </w:r>
+      <w:r>
+        <w:t>zvuk</w:t>
+      </w:r>
+      <w:r>
+        <w:t xml:space="preserve"> (v případě této knihovny</w:t>
+      </w:r>
+      <w:r>
+        <w:t xml:space="preserve"> jde o formát</w:t>
+      </w:r>
+      <w:r>
+        <w:t xml:space="preserve"> MIDI, kter</w:t>
+      </w:r>
+      <w:r>
+        <w:t>ý</w:t>
+      </w:r>
+      <w:r>
+        <w:t xml:space="preserve"> je možné využít v syntetizátorech a jiných elektronických nástrojích). </w:t>
+      </w:r>
+      <w:r>
+        <w:t xml:space="preserve">Knihovnu vytvořil </w:t>
+      </w:r>
+      <w:r>
+        <w:t xml:space="preserve">Michael </w:t>
+      </w:r>
+      <w:proofErr w:type="spellStart"/>
+      <w:r>
+        <w:t>Corey</w:t>
+      </w:r>
+      <w:proofErr w:type="spellEnd"/>
+      <w:r>
+        <w:t xml:space="preserve"> </w:t>
+      </w:r>
+      <w:r>
+        <w:t>v roce 2015 za účelem znázornění počtu zemětřesení v americkém státě Oklahoma</w:t>
+      </w:r>
+      <w:r>
+        <w:t xml:space="preserve"> pro rádiové zpravodajství. </w:t>
+      </w:r>
+      <w:r>
+        <w:t>[15]</w:t>
+      </w:r>
+      <w:r>
+        <w:t xml:space="preserve"> Takové znázornění dat by mohlo najít využití nejen pro média, jako je rádio nebo </w:t>
+      </w:r>
+      <w:proofErr w:type="spellStart"/>
+      <w:r>
+        <w:t>podcast</w:t>
+      </w:r>
+      <w:proofErr w:type="spellEnd"/>
+      <w:r>
+        <w:t xml:space="preserve">, ale mohlo by přispět i k přístupnosti informací na webových stránkách pro lidi se zrakovým postižením </w:t>
+      </w:r>
+      <w:r>
+        <w:t>nebo dokonce ke tvorbě hudby.</w:t>
       </w:r>
     </w:p>
     <w:p>
       <w:pPr>
         <w:pStyle w:val="Nadpis3"/>
       </w:pPr>
-      <w:bookmarkStart w:id="19" w:name="_Toc86488211"/>
-      <w:proofErr w:type="spellStart"/>
-      <w:r>
-        <w:t>MidiTime</w:t>
+      <w:bookmarkStart w:id="19" w:name="_Toc86488212"/>
+      <w:proofErr w:type="spellStart"/>
+      <w:r>
+        <w:lastRenderedPageBreak/>
+        <w:t>Geoplotlib</w:t>
       </w:r>
       <w:bookmarkEnd w:id="19"/>
-      <w:proofErr w:type="spellEnd"/>
-    </w:p>
-    <w:p>
-      <w:r>
-        <w:t xml:space="preserve">Knihovna </w:t>
-      </w:r>
-      <w:proofErr w:type="spellStart"/>
-      <w:r>
-        <w:t>MidiTime</w:t>
-      </w:r>
-      <w:proofErr w:type="spellEnd"/>
-      <w:r>
-        <w:t xml:space="preserve"> neslouží ke klasické vizualizaci dat, naopak se zabývá oborem, který by se dal nazvat „</w:t>
-      </w:r>
-      <w:proofErr w:type="spellStart"/>
-      <w:r>
-        <w:t>sonifikace</w:t>
-      </w:r>
-      <w:proofErr w:type="spellEnd"/>
-      <w:r>
-        <w:t xml:space="preserve"> dat“</w:t>
-      </w:r>
-      <w:r>
-        <w:t>. Jedná se o vyjádření dat</w:t>
-      </w:r>
-      <w:r>
-        <w:t xml:space="preserve"> rozložených v čase</w:t>
-      </w:r>
-      <w:r>
-        <w:t xml:space="preserve"> </w:t>
-      </w:r>
-      <w:r>
-        <w:t>jako</w:t>
-      </w:r>
-      <w:r>
-        <w:t xml:space="preserve"> </w:t>
-      </w:r>
-      <w:r>
-        <w:t>zvuk</w:t>
-      </w:r>
-      <w:r>
-        <w:t xml:space="preserve"> (v případě této knihovny</w:t>
-      </w:r>
-      <w:r>
-        <w:t xml:space="preserve"> jde o formát</w:t>
-      </w:r>
-      <w:r>
-        <w:t xml:space="preserve"> MIDI, kter</w:t>
-      </w:r>
-      <w:r>
-        <w:t>ý</w:t>
-      </w:r>
-      <w:r>
-        <w:t xml:space="preserve"> je možné využít v syntetizátorech a jiných elektronických nástrojích). </w:t>
-      </w:r>
-      <w:r>
-        <w:t xml:space="preserve">Knihovnu vytvořil </w:t>
-      </w:r>
-      <w:r>
-        <w:t xml:space="preserve">Michael </w:t>
-      </w:r>
-      <w:proofErr w:type="spellStart"/>
-      <w:r>
-        <w:t>Corey</w:t>
-      </w:r>
-      <w:proofErr w:type="spellEnd"/>
-      <w:r>
-        <w:t xml:space="preserve"> </w:t>
-      </w:r>
-      <w:r>
-        <w:t>v roce 2015 za účelem znázornění počtu zemětřesení v americkém státě Oklahoma</w:t>
-      </w:r>
-      <w:r>
-        <w:t xml:space="preserve"> pro rádiové zpravodajství. </w:t>
-      </w:r>
-      <w:r>
-        <w:t>[15]</w:t>
-      </w:r>
-      <w:r>
-        <w:t xml:space="preserve"> Takové znázornění dat by mohlo najít </w:t>
-      </w:r>
-      <w:r>
-        <w:lastRenderedPageBreak/>
-        <w:t xml:space="preserve">využití nejen pro média, jako je rádio nebo </w:t>
-      </w:r>
-      <w:proofErr w:type="spellStart"/>
-      <w:r>
-        <w:t>podcast</w:t>
-      </w:r>
-      <w:proofErr w:type="spellEnd"/>
-      <w:r>
-        <w:t xml:space="preserve">, ale mohlo by přispět i k přístupnosti informací na webových stránkách pro lidi se zrakovým postižením </w:t>
-      </w:r>
-      <w:r>
-        <w:t>nebo dokonce ke tvorbě hudby.</w:t>
-      </w:r>
-    </w:p>
-    <w:p>
-      <w:pPr>
-        <w:pStyle w:val="Nadpis3"/>
-      </w:pPr>
-      <w:bookmarkStart w:id="20" w:name="_Toc86488212"/>
-      <w:proofErr w:type="spellStart"/>
-      <w:r>
-        <w:t>Geoplotlib</w:t>
-      </w:r>
-      <w:bookmarkEnd w:id="20"/>
       <w:proofErr w:type="spellEnd"/>
     </w:p>
     <w:p>
@@ -6445,135 +6608,135 @@
       <w:pPr>
         <w:pStyle w:val="Nadpis3"/>
       </w:pPr>
-      <w:bookmarkStart w:id="21" w:name="_Toc86488213"/>
+      <w:bookmarkStart w:id="20" w:name="_Toc86488213"/>
       <w:proofErr w:type="spellStart"/>
       <w:r>
         <w:t>WordCloud</w:t>
       </w:r>
+      <w:bookmarkEnd w:id="20"/>
+      <w:proofErr w:type="spellEnd"/>
+    </w:p>
+    <w:p>
+      <w:r>
+        <w:t xml:space="preserve">Poslední vizualizační knihovna </w:t>
+      </w:r>
+      <w:r>
+        <w:t xml:space="preserve">se zabývá spíše </w:t>
+      </w:r>
+      <w:r>
+        <w:t>estetickou</w:t>
+      </w:r>
+      <w:r>
+        <w:t xml:space="preserve"> než informativní vizualizací, konkrétně </w:t>
+      </w:r>
+      <w:r>
+        <w:t>v podobě takzvaného Word cloudu (v češtině někdy také „Slovní</w:t>
+      </w:r>
+      <w:r>
+        <w:t>ho</w:t>
+      </w:r>
+      <w:r>
+        <w:t xml:space="preserve"> mrak</w:t>
+      </w:r>
+      <w:r>
+        <w:t>u</w:t>
+      </w:r>
+      <w:r>
+        <w:t>“</w:t>
+      </w:r>
+      <w:r>
+        <w:t xml:space="preserve">). </w:t>
+      </w:r>
+      <w:r>
+        <w:t xml:space="preserve">Jedná se o </w:t>
+      </w:r>
+      <w:r>
+        <w:t>vizualizaci založenou na četnosti slov v</w:t>
+      </w:r>
+      <w:r>
+        <w:t> </w:t>
+      </w:r>
+      <w:r>
+        <w:t>textu</w:t>
+      </w:r>
+      <w:r>
+        <w:t>.</w:t>
+      </w:r>
+      <w:r>
+        <w:t xml:space="preserve"> </w:t>
+      </w:r>
+      <w:r>
+        <w:t>Č</w:t>
+      </w:r>
+      <w:r>
+        <w:t xml:space="preserve">ím častěji se slovo v textu vyskytuje, tím větší bude ve výsledném „mraku“. </w:t>
+      </w:r>
+      <w:r>
+        <w:t xml:space="preserve">Kromě velikosti slov dovoluje knihovna </w:t>
+      </w:r>
+      <w:proofErr w:type="spellStart"/>
+      <w:r>
+        <w:t>WordCloud</w:t>
+      </w:r>
+      <w:proofErr w:type="spellEnd"/>
+      <w:r>
+        <w:t xml:space="preserve"> manipulovat s barvou slov (ať už na základě četnosti, délky, či jiného</w:t>
+      </w:r>
+      <w:r>
+        <w:t xml:space="preserve"> uživatelem definovaného</w:t>
+      </w:r>
+      <w:r>
+        <w:t xml:space="preserve"> pravidla) a s celkovým rozvržením „mraku“ pomocí </w:t>
+      </w:r>
+      <w:r>
+        <w:t>masky</w:t>
+      </w:r>
+      <w:r>
+        <w:t xml:space="preserve"> založené na libovolném obrázku. </w:t>
+      </w:r>
+      <w:r>
+        <w:t>[17]</w:t>
+      </w:r>
+    </w:p>
+    <w:p>
+      <w:pPr>
+        <w:pStyle w:val="Nadpis2"/>
+      </w:pPr>
+      <w:bookmarkStart w:id="21" w:name="_Toc86488214"/>
+      <w:r>
+        <w:t>Způsoby získávání dat</w:t>
+      </w:r>
       <w:bookmarkEnd w:id="21"/>
-      <w:proofErr w:type="spellEnd"/>
-    </w:p>
-    <w:p>
-      <w:r>
-        <w:t xml:space="preserve">Poslední vizualizační knihovna </w:t>
-      </w:r>
-      <w:r>
-        <w:t xml:space="preserve">se zabývá spíše </w:t>
-      </w:r>
-      <w:r>
-        <w:t>estetickou</w:t>
-      </w:r>
-      <w:r>
-        <w:t xml:space="preserve"> než informativní vizualizací, konkrétně </w:t>
-      </w:r>
-      <w:r>
-        <w:t>v podobě takzvaného Word cloudu (v češtině někdy také „Slovní</w:t>
-      </w:r>
-      <w:r>
-        <w:t>ho</w:t>
-      </w:r>
-      <w:r>
-        <w:t xml:space="preserve"> mrak</w:t>
-      </w:r>
-      <w:r>
-        <w:t>u</w:t>
-      </w:r>
-      <w:r>
-        <w:t>“</w:t>
-      </w:r>
-      <w:r>
-        <w:t xml:space="preserve">). </w:t>
-      </w:r>
-      <w:r>
-        <w:t xml:space="preserve">Jedná se o </w:t>
-      </w:r>
-      <w:r>
-        <w:t>vizualizaci založenou na četnosti slov v</w:t>
-      </w:r>
-      <w:r>
-        <w:t> </w:t>
-      </w:r>
-      <w:r>
-        <w:t>textu</w:t>
-      </w:r>
-      <w:r>
-        <w:t>.</w:t>
-      </w:r>
-      <w:r>
-        <w:t xml:space="preserve"> </w:t>
-      </w:r>
-      <w:r>
-        <w:t>Č</w:t>
-      </w:r>
-      <w:r>
-        <w:t xml:space="preserve">ím častěji se slovo v textu vyskytuje, tím větší bude ve výsledném „mraku“. </w:t>
-      </w:r>
-      <w:r>
-        <w:t xml:space="preserve">Kromě velikosti slov dovoluje knihovna </w:t>
-      </w:r>
-      <w:proofErr w:type="spellStart"/>
-      <w:r>
-        <w:t>WordCloud</w:t>
-      </w:r>
-      <w:proofErr w:type="spellEnd"/>
-      <w:r>
-        <w:t xml:space="preserve"> manipulovat s barvou slov (ať už na základě četnosti, délky, či jiného</w:t>
-      </w:r>
-      <w:r>
-        <w:t xml:space="preserve"> uživatelem definovaného</w:t>
-      </w:r>
-      <w:r>
-        <w:t xml:space="preserve"> pravidla) a s celkovým rozvržením „mraku“ pomocí </w:t>
-      </w:r>
-      <w:r>
-        <w:t>masky</w:t>
-      </w:r>
-      <w:r>
-        <w:t xml:space="preserve"> založené na libovolném obrázku. </w:t>
-      </w:r>
-      <w:r>
-        <w:t>[17]</w:t>
-      </w:r>
     </w:p>
     <w:p>
       <w:pPr>
         <w:pStyle w:val="Nadpis2"/>
       </w:pPr>
-      <w:bookmarkStart w:id="22" w:name="_Toc86488214"/>
-      <w:r>
-        <w:t>Způsoby získávání dat</w:t>
+      <w:bookmarkStart w:id="22" w:name="_Toc86488215"/>
+      <w:r>
+        <w:t>Způsoby zpracování dat?</w:t>
       </w:r>
       <w:bookmarkEnd w:id="22"/>
     </w:p>
     <w:p>
       <w:pPr>
+        <w:pStyle w:val="Nadpis1"/>
+      </w:pPr>
+      <w:bookmarkStart w:id="23" w:name="_Toc86488216"/>
+      <w:r>
+        <w:t>Metodika zpracování</w:t>
+      </w:r>
+      <w:bookmarkEnd w:id="23"/>
+    </w:p>
+    <w:p>
+      <w:pPr>
         <w:pStyle w:val="Nadpis2"/>
       </w:pPr>
-      <w:bookmarkStart w:id="23" w:name="_Toc86488215"/>
-      <w:r>
-        <w:t>Způsoby zpracování dat?</w:t>
-      </w:r>
-      <w:bookmarkEnd w:id="23"/>
-    </w:p>
-    <w:p>
-      <w:pPr>
-        <w:pStyle w:val="Nadpis1"/>
-      </w:pPr>
-      <w:bookmarkStart w:id="24" w:name="_Toc86488216"/>
-      <w:r>
-        <w:t>Metodika zpracování</w:t>
+      <w:bookmarkStart w:id="24" w:name="_Toc86488217"/>
+      <w:r>
+        <w:t>Hodnocení knihoven</w:t>
       </w:r>
       <w:bookmarkEnd w:id="24"/>
-    </w:p>
-    <w:p>
-      <w:pPr>
-        <w:pStyle w:val="Nadpis2"/>
-      </w:pPr>
-      <w:bookmarkStart w:id="25" w:name="_Toc86488217"/>
-      <w:r>
-        <w:t>Hodnocení knihoven</w:t>
-      </w:r>
-      <w:bookmarkEnd w:id="25"/>
     </w:p>
     <w:p>
       <w:r>
@@ -6598,14 +6761,27 @@
       <w:r>
         <w:t xml:space="preserve">Tabulka </w:t>
       </w:r>
-      <w:fldSimple w:instr=" SEQ Tabulka \* ARABIC ">
-        <w:r>
-          <w:rPr>
-            <w:noProof/>
-          </w:rPr>
-          <w:t>1</w:t>
-        </w:r>
-      </w:fldSimple>
+      <w:r>
+        <w:fldChar w:fldCharType="begin"/>
+      </w:r>
+      <w:r>
+        <w:instrText xml:space="preserve"> SEQ Tabulka \* ARABIC </w:instrText>
+      </w:r>
+      <w:r>
+        <w:fldChar w:fldCharType="separate"/>
+      </w:r>
+      <w:r>
+        <w:rPr>
+          <w:noProof/>
+        </w:rPr>
+        <w:t>1</w:t>
+      </w:r>
+      <w:r>
+        <w:rPr>
+          <w:noProof/>
+        </w:rPr>
+        <w:fldChar w:fldCharType="end"/>
+      </w:r>
       <w:r>
         <w:t xml:space="preserve"> Ukázková tabulka hodnocení </w:t>
       </w:r>
@@ -6649,7 +6825,6 @@
           </w:tcPr>
           <w:p>
             <w:r>
-              <w:lastRenderedPageBreak/>
               <w:t>Podporované vstupní formáty</w:t>
             </w:r>
           </w:p>
@@ -6675,6 +6850,7 @@
           </w:tcPr>
           <w:p>
             <w:r>
+              <w:lastRenderedPageBreak/>
               <w:t>Podporované výstupní formáty</w:t>
             </w:r>
           </w:p>
@@ -6864,33 +7040,32 @@
       <w:pPr>
         <w:pStyle w:val="Nadpis1"/>
       </w:pPr>
-      <w:bookmarkStart w:id="26" w:name="_Toc86488218"/>
-      <w:r>
-        <w:lastRenderedPageBreak/>
+      <w:bookmarkStart w:id="25" w:name="_Toc86488218"/>
+      <w:r>
         <w:t>Praktická část</w:t>
       </w:r>
+      <w:bookmarkEnd w:id="25"/>
+    </w:p>
+    <w:p>
+      <w:pPr>
+        <w:pStyle w:val="Nadpis2"/>
+      </w:pPr>
+      <w:bookmarkStart w:id="26" w:name="_Toc86488219"/>
+      <w:r>
+        <w:t>Porovnání vizualizačních knihoven</w:t>
+      </w:r>
       <w:bookmarkEnd w:id="26"/>
     </w:p>
     <w:p>
       <w:pPr>
-        <w:pStyle w:val="Nadpis2"/>
-      </w:pPr>
-      <w:bookmarkStart w:id="27" w:name="_Toc86488219"/>
-      <w:r>
-        <w:t>Porovnání vizualizačních knihoven</w:t>
+        <w:pStyle w:val="Nadpis3"/>
+      </w:pPr>
+      <w:bookmarkStart w:id="27" w:name="_Toc86488220"/>
+      <w:proofErr w:type="spellStart"/>
+      <w:r>
+        <w:t>Matplotlib</w:t>
       </w:r>
       <w:bookmarkEnd w:id="27"/>
-    </w:p>
-    <w:p>
-      <w:pPr>
-        <w:pStyle w:val="Nadpis3"/>
-      </w:pPr>
-      <w:bookmarkStart w:id="28" w:name="_Toc86488220"/>
-      <w:proofErr w:type="spellStart"/>
-      <w:r>
-        <w:t>Matplotlib</w:t>
-      </w:r>
-      <w:bookmarkEnd w:id="28"/>
       <w:proofErr w:type="spellEnd"/>
     </w:p>
     <w:p>
@@ -6941,6 +7116,7 @@
       </w:pPr>
       <w:proofErr w:type="spellStart"/>
       <w:r>
+        <w:lastRenderedPageBreak/>
         <w:t>libpng</w:t>
       </w:r>
       <w:proofErr w:type="spellEnd"/>
@@ -7264,64 +7440,64 @@
         <w:pStyle w:val="Nadpis4"/>
       </w:pPr>
       <w:r>
+        <w:t xml:space="preserve"> Typy grafů</w:t>
+      </w:r>
+    </w:p>
+    <w:p>
+      <w:r>
+        <w:t xml:space="preserve">Podporovány jsou </w:t>
+      </w:r>
+      <w:r>
+        <w:t>nejrůznější</w:t>
+      </w:r>
+      <w:r>
+        <w:t xml:space="preserve"> typy dvourozměrných vizualizací od jednoduchých grafů po </w:t>
+      </w:r>
+      <w:r>
+        <w:t>vizualizace založené na obrazových datech</w:t>
+      </w:r>
+      <w:r>
+        <w:t>,</w:t>
+      </w:r>
+      <w:r>
+        <w:t xml:space="preserve"> </w:t>
+      </w:r>
+      <w:r>
+        <w:t>ale</w:t>
+      </w:r>
+      <w:r>
+        <w:t xml:space="preserve"> i specializované typy grafů jako je </w:t>
+      </w:r>
+      <w:proofErr w:type="spellStart"/>
+      <w:r>
+        <w:t>Sankeyův</w:t>
+      </w:r>
+      <w:proofErr w:type="spellEnd"/>
+      <w:r>
+        <w:t xml:space="preserve"> diagram</w:t>
+      </w:r>
+      <w:r>
+        <w:t>. V</w:t>
+      </w:r>
+      <w:r>
+        <w:t>ytvářet lze</w:t>
+      </w:r>
+      <w:r>
+        <w:t xml:space="preserve"> i velké množství tr</w:t>
+      </w:r>
+      <w:r>
+        <w:t xml:space="preserve">ojrozměrných vizualizací. </w:t>
+      </w:r>
+      <w:r>
+        <w:t>V případě, že nabízené typy vizualizací nejsou dostačující, lze vytvářet i vlastní skládáním existujících vizualizací a manipulací se základními geometrickými tvary.</w:t>
+      </w:r>
+    </w:p>
+    <w:p>
+      <w:pPr>
+        <w:pStyle w:val="Nadpis4"/>
+      </w:pPr>
+      <w:r>
         <w:lastRenderedPageBreak/>
-        <w:t xml:space="preserve"> Typy grafů</w:t>
-      </w:r>
-    </w:p>
-    <w:p>
-      <w:r>
-        <w:t xml:space="preserve">Podporovány jsou </w:t>
-      </w:r>
-      <w:r>
-        <w:t>nejrůznější</w:t>
-      </w:r>
-      <w:r>
-        <w:t xml:space="preserve"> typy dvourozměrných vizualizací od jednoduchých grafů po </w:t>
-      </w:r>
-      <w:r>
-        <w:t>vizualizace založené na obrazových datech</w:t>
-      </w:r>
-      <w:r>
-        <w:t>,</w:t>
-      </w:r>
-      <w:r>
-        <w:t xml:space="preserve"> </w:t>
-      </w:r>
-      <w:r>
-        <w:t>ale</w:t>
-      </w:r>
-      <w:r>
-        <w:t xml:space="preserve"> i specializované typy grafů jako je </w:t>
-      </w:r>
-      <w:proofErr w:type="spellStart"/>
-      <w:r>
-        <w:t>Sankeyův</w:t>
-      </w:r>
-      <w:proofErr w:type="spellEnd"/>
-      <w:r>
-        <w:t xml:space="preserve"> diagram</w:t>
-      </w:r>
-      <w:r>
-        <w:t>. V</w:t>
-      </w:r>
-      <w:r>
-        <w:t>ytvářet lze</w:t>
-      </w:r>
-      <w:r>
-        <w:t xml:space="preserve"> i velké množství tr</w:t>
-      </w:r>
-      <w:r>
-        <w:t xml:space="preserve">ojrozměrných vizualizací. </w:t>
-      </w:r>
-      <w:r>
-        <w:t>V případě, že nabízené typy vizualizací nejsou dostačující, lze vytvářet i vlastní skládáním existujících vizualizací a manipulací se základními geometrickými tvary.</w:t>
-      </w:r>
-    </w:p>
-    <w:p>
-      <w:pPr>
-        <w:pStyle w:val="Nadpis4"/>
-      </w:pPr>
-      <w:r>
         <w:t xml:space="preserve"> Přizpůsobení vizualizací</w:t>
       </w:r>
     </w:p>
@@ -7428,7 +7604,6 @@
         <w:rPr>
           <w:noProof/>
         </w:rPr>
-        <w:lastRenderedPageBreak/>
         <w:drawing>
           <wp:inline distT="0" distB="0" distL="0" distR="0" wp14:anchorId="6FDDD03B" wp14:editId="4B2732A5">
             <wp:extent cx="5391150" cy="2794635"/>
@@ -7447,7 +7622,7 @@
                     </pic:cNvPicPr>
                   </pic:nvPicPr>
                   <pic:blipFill>
-                    <a:blip r:embed="rId13">
+                    <a:blip r:embed="rId14">
                       <a:extLst>
                         <a:ext uri="{28A0092B-C50C-407E-A947-70E740481C1C}">
                           <a14:useLocalDpi xmlns:a14="http://schemas.microsoft.com/office/drawing/2010/main" val="0"/>
@@ -7484,6 +7659,7 @@
         <w:rPr>
           <w:noProof/>
         </w:rPr>
+        <w:lastRenderedPageBreak/>
         <w:drawing>
           <wp:inline distT="0" distB="0" distL="0" distR="0" wp14:anchorId="55142D56" wp14:editId="1D05DED4">
             <wp:extent cx="5391150" cy="1316990"/>
@@ -7502,7 +7678,7 @@
                     </pic:cNvPicPr>
                   </pic:nvPicPr>
                   <pic:blipFill>
-                    <a:blip r:embed="rId14">
+                    <a:blip r:embed="rId15">
                       <a:extLst>
                         <a:ext uri="{28A0092B-C50C-407E-A947-70E740481C1C}">
                           <a14:useLocalDpi xmlns:a14="http://schemas.microsoft.com/office/drawing/2010/main" val="0"/>
@@ -7652,46 +7828,43 @@
         <w:t xml:space="preserve"> zpracovaná dokumentace </w:t>
       </w:r>
       <w:r>
-        <w:t xml:space="preserve">popisující všechny její </w:t>
-      </w:r>
-      <w:r>
+        <w:t xml:space="preserve">popisující všechny její součásti, od grafů jako celku až po vlastnosti a metody jednotlivých částí grafu a grafických elementů. </w:t>
+      </w:r>
+      <w:r>
+        <w:t>V případě, že by informace v dokumentaci nebyly dostačující, je díky rozšířenosti této knihovny velmi snadné je dohledat na jiných webových stránkách.</w:t>
+      </w:r>
+    </w:p>
+    <w:p>
+      <w:pPr>
+        <w:pStyle w:val="Nadpis4"/>
+      </w:pPr>
+      <w:r>
+        <w:t xml:space="preserve"> Výchozí nastavení</w:t>
+      </w:r>
+    </w:p>
+    <w:p>
+      <w:r>
+        <w:t xml:space="preserve">Výchozí nastavení knihovny </w:t>
+      </w:r>
+      <w:r>
+        <w:t xml:space="preserve">pro většinu typů grafů je </w:t>
+      </w:r>
+      <w:r>
+        <w:t xml:space="preserve">dostačující k nalezení některých závislostí mezi zobrazovanými daty, ale v mnoha případech nejsou příliš atraktivní pro </w:t>
+      </w:r>
+      <w:r>
+        <w:t>čtenáře</w:t>
+      </w:r>
+      <w:r>
+        <w:t>, vzhled lze však snadno změnit výběrem z mnoha zabudovaných stylů.</w:t>
+      </w:r>
+    </w:p>
+    <w:p>
+      <w:r>
+        <w:rPr>
+          <w:noProof/>
+        </w:rPr>
         <w:lastRenderedPageBreak/>
-        <w:t xml:space="preserve">součásti, od grafů jako celku až po vlastnosti a metody jednotlivých částí grafu a grafických elementů. </w:t>
-      </w:r>
-      <w:r>
-        <w:t>V případě, že by informace v dokumentaci nebyly dostačující, je díky rozšířenosti této knihovny velmi snadné je dohledat na jiných webových stránkách.</w:t>
-      </w:r>
-    </w:p>
-    <w:p>
-      <w:pPr>
-        <w:pStyle w:val="Nadpis4"/>
-      </w:pPr>
-      <w:r>
-        <w:t xml:space="preserve"> Výchozí nastavení</w:t>
-      </w:r>
-    </w:p>
-    <w:p>
-      <w:r>
-        <w:t xml:space="preserve">Výchozí nastavení knihovny </w:t>
-      </w:r>
-      <w:r>
-        <w:t xml:space="preserve">pro většinu typů grafů je </w:t>
-      </w:r>
-      <w:r>
-        <w:t xml:space="preserve">dostačující k nalezení některých závislostí mezi zobrazovanými daty, ale v mnoha případech nejsou příliš atraktivní pro </w:t>
-      </w:r>
-      <w:r>
-        <w:t>čtenáře</w:t>
-      </w:r>
-      <w:r>
-        <w:t>, vzhled lze však snadno změnit výběrem z mnoha zabudovaných stylů.</w:t>
-      </w:r>
-    </w:p>
-    <w:p>
-      <w:r>
-        <w:rPr>
-          <w:noProof/>
-        </w:rPr>
         <w:drawing>
           <wp:inline distT="0" distB="0" distL="0" distR="0" wp14:anchorId="7769C36A" wp14:editId="6B76DC1F">
             <wp:extent cx="4659782" cy="1367742"/>
@@ -7708,7 +7881,7 @@
                     <pic:cNvPicPr/>
                   </pic:nvPicPr>
                   <pic:blipFill rotWithShape="1">
-                    <a:blip r:embed="rId15"/>
+                    <a:blip r:embed="rId16"/>
                     <a:srcRect l="6910" t="10117" r="6784" b="60774"/>
                     <a:stretch/>
                   </pic:blipFill>
@@ -7759,7 +7932,7 @@
                     </pic:cNvPicPr>
                   </pic:nvPicPr>
                   <pic:blipFill>
-                    <a:blip r:embed="rId16">
+                    <a:blip r:embed="rId17">
                       <a:extLst>
                         <a:ext uri="{28A0092B-C50C-407E-A947-70E740481C1C}">
                           <a14:useLocalDpi xmlns:a14="http://schemas.microsoft.com/office/drawing/2010/main" val="0"/>
@@ -8201,11 +8374,11 @@
       <w:pPr>
         <w:pStyle w:val="Nadpis2"/>
       </w:pPr>
-      <w:bookmarkStart w:id="29" w:name="_Toc86488221"/>
+      <w:bookmarkStart w:id="28" w:name="_Toc86488221"/>
       <w:r>
         <w:t>Ukázkové úlohy</w:t>
       </w:r>
-      <w:bookmarkEnd w:id="29"/>
+      <w:bookmarkEnd w:id="28"/>
     </w:p>
     <w:p/>
     <w:p/>
@@ -8230,25 +8403,38 @@
         <w:keepNext/>
         <w:jc w:val="left"/>
       </w:pPr>
-      <w:bookmarkStart w:id="30" w:name="_Toc348517268"/>
+      <w:bookmarkStart w:id="29" w:name="_Toc348517268"/>
       <w:r>
         <w:t xml:space="preserve">Tabulka </w:t>
       </w:r>
-      <w:fldSimple w:instr=" SEQ Tabulka \* ARABIC ">
-        <w:r>
-          <w:rPr>
-            <w:noProof/>
-          </w:rPr>
-          <w:t>1</w:t>
-        </w:r>
-      </w:fldSimple>
+      <w:r>
+        <w:fldChar w:fldCharType="begin"/>
+      </w:r>
+      <w:r>
+        <w:instrText xml:space="preserve"> SEQ Tabulka \* ARABIC </w:instrText>
+      </w:r>
+      <w:r>
+        <w:fldChar w:fldCharType="separate"/>
+      </w:r>
+      <w:r>
+        <w:rPr>
+          <w:noProof/>
+        </w:rPr>
+        <w:t>1</w:t>
+      </w:r>
+      <w:r>
+        <w:rPr>
+          <w:noProof/>
+        </w:rPr>
+        <w:fldChar w:fldCharType="end"/>
+      </w:r>
       <w:r>
         <w:t xml:space="preserve"> Název tabulky</w:t>
       </w:r>
       <w:r>
         <w:t>.</w:t>
       </w:r>
-      <w:bookmarkEnd w:id="30"/>
+      <w:bookmarkEnd w:id="29"/>
       <w:r>
         <w:t xml:space="preserve"> </w:t>
       </w:r>
@@ -8402,11 +8588,11 @@
       <w:pPr>
         <w:pStyle w:val="Nadpis3"/>
       </w:pPr>
-      <w:bookmarkStart w:id="31" w:name="_Toc86488222"/>
+      <w:bookmarkStart w:id="30" w:name="_Toc86488222"/>
       <w:r>
         <w:t>Podřazená podkapitola</w:t>
       </w:r>
-      <w:bookmarkEnd w:id="31"/>
+      <w:bookmarkEnd w:id="30"/>
     </w:p>
     <w:p>
       <w:r>
@@ -8442,7 +8628,7 @@
                     </pic:cNvPicPr>
                   </pic:nvPicPr>
                   <pic:blipFill>
-                    <a:blip r:embed="rId17">
+                    <a:blip r:embed="rId18">
                       <a:extLst>
                         <a:ext uri="{28A0092B-C50C-407E-A947-70E740481C1C}">
                           <a14:useLocalDpi xmlns:a14="http://schemas.microsoft.com/office/drawing/2010/main" val="0"/>
@@ -8485,18 +8671,31 @@
         <w:pStyle w:val="Titulek"/>
         <w:jc w:val="left"/>
       </w:pPr>
-      <w:bookmarkStart w:id="32" w:name="_Toc348517265"/>
+      <w:bookmarkStart w:id="31" w:name="_Toc348517265"/>
       <w:r>
         <w:t xml:space="preserve">Obr. </w:t>
       </w:r>
-      <w:fldSimple w:instr=" SEQ Obr. \* ARABIC ">
-        <w:r>
-          <w:rPr>
-            <w:noProof/>
-          </w:rPr>
-          <w:t>1</w:t>
-        </w:r>
-      </w:fldSimple>
+      <w:r>
+        <w:fldChar w:fldCharType="begin"/>
+      </w:r>
+      <w:r>
+        <w:instrText xml:space="preserve"> SEQ Obr. \* ARABIC </w:instrText>
+      </w:r>
+      <w:r>
+        <w:fldChar w:fldCharType="separate"/>
+      </w:r>
+      <w:r>
+        <w:rPr>
+          <w:noProof/>
+        </w:rPr>
+        <w:t>1</w:t>
+      </w:r>
+      <w:r>
+        <w:rPr>
+          <w:noProof/>
+        </w:rPr>
+        <w:fldChar w:fldCharType="end"/>
+      </w:r>
       <w:r>
         <w:t xml:space="preserve"> </w:t>
       </w:r>
@@ -8506,7 +8705,7 @@
       <w:r>
         <w:t>.</w:t>
       </w:r>
-      <w:bookmarkEnd w:id="32"/>
+      <w:bookmarkEnd w:id="31"/>
       <w:r>
         <w:t xml:space="preserve"> </w:t>
       </w:r>
@@ -8536,12 +8735,12 @@
       <w:pPr>
         <w:pStyle w:val="Nadpis1"/>
       </w:pPr>
-      <w:bookmarkStart w:id="33" w:name="_Toc86488223"/>
+      <w:bookmarkStart w:id="32" w:name="_Toc86488223"/>
       <w:r>
         <w:lastRenderedPageBreak/>
         <w:t>Shrnutí výsledků</w:t>
       </w:r>
-      <w:bookmarkEnd w:id="33"/>
+      <w:bookmarkEnd w:id="32"/>
     </w:p>
     <w:p>
       <w:pPr>
@@ -8565,12 +8764,12 @@
       <w:pPr>
         <w:pStyle w:val="Nadpis1"/>
       </w:pPr>
-      <w:bookmarkStart w:id="34" w:name="_Toc86488224"/>
+      <w:bookmarkStart w:id="33" w:name="_Toc86488224"/>
       <w:r>
         <w:lastRenderedPageBreak/>
         <w:t>Závěry a doporučení</w:t>
       </w:r>
-      <w:bookmarkEnd w:id="34"/>
+      <w:bookmarkEnd w:id="33"/>
     </w:p>
     <w:p>
       <w:r>
@@ -8614,12 +8813,12 @@
       <w:pPr>
         <w:pStyle w:val="Nadpis1"/>
       </w:pPr>
-      <w:bookmarkStart w:id="35" w:name="_Toc86488225"/>
+      <w:bookmarkStart w:id="34" w:name="_Toc86488225"/>
       <w:r>
         <w:lastRenderedPageBreak/>
         <w:t>Seznam použité literatury</w:t>
       </w:r>
-      <w:bookmarkEnd w:id="35"/>
+      <w:bookmarkEnd w:id="34"/>
     </w:p>
     <w:p>
       <w:pPr>
@@ -8716,7 +8915,7 @@
       <w:r>
         <w:t>. 4950. 1970, s. 46–64. ISBN 978-3-540-70955-8. DOI: </w:t>
       </w:r>
-      <w:hyperlink r:id="rId18" w:history="1">
+      <w:hyperlink r:id="rId19" w:history="1">
         <w:r>
           <w:rPr>
             <w:rStyle w:val="Hypertextovodkaz"/>
@@ -8848,7 +9047,7 @@
       <w:r>
         <w:t xml:space="preserve"> [online]. Dostupné z: </w:t>
       </w:r>
-      <w:hyperlink r:id="rId19" w:history="1">
+      <w:hyperlink r:id="rId20" w:history="1">
         <w:r>
           <w:rPr>
             <w:rStyle w:val="Hypertextovodkaz"/>
@@ -8991,7 +9190,7 @@
       <w:r>
         <w:t xml:space="preserve"> [online]. 2020 [cit. 03.04.2021]. Dostupné z: </w:t>
       </w:r>
-      <w:hyperlink r:id="rId20" w:history="1">
+      <w:hyperlink r:id="rId21" w:history="1">
         <w:r>
           <w:rPr>
             <w:rStyle w:val="Hypertextovodkaz"/>
@@ -9104,7 +9303,7 @@
       <w:r>
         <w:t xml:space="preserve"> [online]. 2020 [cit. 16.09.2021]. Dostupné z: </w:t>
       </w:r>
-      <w:hyperlink r:id="rId21" w:history="1">
+      <w:hyperlink r:id="rId22" w:history="1">
         <w:r>
           <w:rPr>
             <w:rStyle w:val="Hypertextovodkaz"/>
@@ -9181,7 +9380,7 @@
       <w:r>
         <w:t>. In: [cit. 16.09.2021]. Dostupné z: </w:t>
       </w:r>
-      <w:hyperlink r:id="rId22" w:history="1">
+      <w:hyperlink r:id="rId23" w:history="1">
         <w:r>
           <w:rPr>
             <w:rStyle w:val="Hypertextovodkaz"/>
@@ -9268,7 +9467,7 @@
       <w:r>
         <w:t xml:space="preserve"> 2021 [cit. 08.09.2021]. Dostupné z: </w:t>
       </w:r>
-      <w:hyperlink r:id="rId23" w:history="1">
+      <w:hyperlink r:id="rId24" w:history="1">
         <w:r>
           <w:rPr>
             <w:rStyle w:val="Hypertextovodkaz"/>
@@ -9373,7 +9572,7 @@
       <w:r>
         <w:t>. DOI: </w:t>
       </w:r>
-      <w:hyperlink r:id="rId24" w:history="1">
+      <w:hyperlink r:id="rId25" w:history="1">
         <w:r>
           <w:rPr>
             <w:rStyle w:val="Hypertextovodkaz"/>
@@ -9469,7 +9668,7 @@
       <w:r>
         <w:t>. 2021, roč. 6, č. 60, s. 3021. ISSN 2475-9066. DOI: </w:t>
       </w:r>
-      <w:hyperlink r:id="rId25" w:history="1">
+      <w:hyperlink r:id="rId26" w:history="1">
         <w:r>
           <w:rPr>
             <w:rStyle w:val="Hypertextovodkaz"/>
@@ -9776,7 +9975,7 @@
       <w:r>
         <w:t xml:space="preserve"> [online] [cit. 19.09.2021]. Dostupné z: </w:t>
       </w:r>
-      <w:hyperlink r:id="rId26" w:history="1">
+      <w:hyperlink r:id="rId27" w:history="1">
         <w:r>
           <w:rPr>
             <w:rStyle w:val="Hypertextovodkaz"/>
@@ -9829,7 +10028,7 @@
       <w:r>
         <w:t>. 2021 [cit. 08.09.2021]. Dostupné z: </w:t>
       </w:r>
-      <w:hyperlink r:id="rId27" w:history="1">
+      <w:hyperlink r:id="rId28" w:history="1">
         <w:r>
           <w:rPr>
             <w:rStyle w:val="Hypertextovodkaz"/>
@@ -9888,7 +10087,7 @@
       <w:r>
         <w:t>. [cit. 19.09.2021]. Dostupné z: </w:t>
       </w:r>
-      <w:hyperlink r:id="rId28" w:history="1">
+      <w:hyperlink r:id="rId29" w:history="1">
         <w:r>
           <w:rPr>
             <w:rStyle w:val="Hypertextovodkaz"/>
@@ -9954,7 +10153,7 @@
       <w:r>
         <w:t>. [cit. 17.10.2021]. Dostupné z: </w:t>
       </w:r>
-      <w:hyperlink r:id="rId29" w:history="1">
+      <w:hyperlink r:id="rId30" w:history="1">
         <w:r>
           <w:rPr>
             <w:rStyle w:val="Hypertextovodkaz"/>
@@ -10015,7 +10214,7 @@
       <w:r>
         <w:t>. 2016 [cit. 08.09.2021]. Dostupné z: </w:t>
       </w:r>
-      <w:hyperlink r:id="rId30" w:history="1">
+      <w:hyperlink r:id="rId31" w:history="1">
         <w:r>
           <w:rPr>
             <w:rStyle w:val="Hypertextovodkaz"/>
@@ -10136,7 +10335,7 @@
       <w:r>
         <w:t xml:space="preserve"> [online] [cit. 17.10.2021]. Dostupné z: </w:t>
       </w:r>
-      <w:hyperlink r:id="rId31" w:history="1">
+      <w:hyperlink r:id="rId32" w:history="1">
         <w:r>
           <w:rPr>
             <w:rStyle w:val="Hypertextovodkaz"/>
@@ -10191,7 +10390,7 @@
       <w:r>
         <w:t>. 5. 9. 2021 [cit. 08.09.2021]. Dostupné z: </w:t>
       </w:r>
-      <w:hyperlink r:id="rId32" w:history="1">
+      <w:hyperlink r:id="rId33" w:history="1">
         <w:r>
           <w:rPr>
             <w:rStyle w:val="Hypertextovodkaz"/>
@@ -10240,7 +10439,7 @@
       <w:r>
         <w:t xml:space="preserve"> [online]. 2021 [cit. 24.10.2021]. Dostupné z: </w:t>
       </w:r>
-      <w:hyperlink r:id="rId33" w:history="1">
+      <w:hyperlink r:id="rId34" w:history="1">
         <w:r>
           <w:rPr>
             <w:rStyle w:val="Hypertextovodkaz"/>
@@ -10348,7 +10547,7 @@
       <w:r>
         <w:t xml:space="preserve"> [online] [cit. 30.10.2021]. Dostupné z: </w:t>
       </w:r>
-      <w:hyperlink r:id="rId34" w:history="1">
+      <w:hyperlink r:id="rId35" w:history="1">
         <w:r>
           <w:rPr>
             <w:rStyle w:val="Hypertextovodkaz"/>
@@ -10443,7 +10642,7 @@
       <w:r>
         <w:t xml:space="preserve"> [online]. 28. 12. 2020 [cit. 09.09.2021]. Dostupné z: </w:t>
       </w:r>
-      <w:hyperlink r:id="rId35" w:history="1">
+      <w:hyperlink r:id="rId36" w:history="1">
         <w:r>
           <w:rPr>
             <w:rStyle w:val="Hypertextovodkaz"/>
@@ -10604,7 +10803,7 @@
       <w:r>
         <w:t xml:space="preserve"> Science. ISBN 978-3-642-10520-3. DOI: </w:t>
       </w:r>
-      <w:hyperlink r:id="rId36" w:history="1">
+      <w:hyperlink r:id="rId37" w:history="1">
         <w:r>
           <w:rPr>
             <w:rStyle w:val="Hypertextovodkaz"/>
@@ -10691,12 +10890,393 @@
       <w:r>
         <w:t xml:space="preserve"> [online]. 2015 [cit. 30.10.2021]. Dostupné z: </w:t>
       </w:r>
-      <w:hyperlink r:id="rId37" w:history="1">
+      <w:hyperlink r:id="rId38" w:history="1">
         <w:r>
           <w:rPr>
             <w:rStyle w:val="Hypertextovodkaz"/>
           </w:rPr>
           <w:t>http://arxiv.org/abs/1509.03700</w:t>
+        </w:r>
+      </w:hyperlink>
+    </w:p>
+    <w:p>
+      <w:pPr>
+        <w:pStyle w:val="Odstavecseseznamem"/>
+        <w:spacing w:line="240" w:lineRule="auto"/>
+        <w:jc w:val="left"/>
+        <w:rPr>
+          <w:rFonts w:ascii="Times New Roman" w:hAnsi="Times New Roman"/>
+          <w:lang w:eastAsia="cs-CZ" w:bidi="ar-SA"/>
+        </w:rPr>
+      </w:pPr>
+    </w:p>
+    <w:p>
+      <w:pPr>
+        <w:pStyle w:val="Odstavecseseznamem"/>
+        <w:numPr>
+          <w:ilvl w:val="0"/>
+          <w:numId w:val="29"/>
+        </w:numPr>
+        <w:spacing w:line="240" w:lineRule="auto"/>
+        <w:jc w:val="left"/>
+        <w:rPr>
+          <w:rFonts w:ascii="Times New Roman" w:hAnsi="Times New Roman"/>
+          <w:lang w:eastAsia="cs-CZ" w:bidi="ar-SA"/>
+        </w:rPr>
+      </w:pPr>
+      <w:r>
+        <w:t xml:space="preserve">BARTRAM, </w:t>
+      </w:r>
+      <w:proofErr w:type="spellStart"/>
+      <w:r>
+        <w:t>Lyn</w:t>
+      </w:r>
+      <w:proofErr w:type="spellEnd"/>
+      <w:r>
+        <w:t xml:space="preserve">, </w:t>
+      </w:r>
+      <w:proofErr w:type="spellStart"/>
+      <w:r>
+        <w:t>Abhisekh</w:t>
+      </w:r>
+      <w:proofErr w:type="spellEnd"/>
+      <w:r>
+        <w:t xml:space="preserve"> PATRA a </w:t>
+      </w:r>
+      <w:proofErr w:type="spellStart"/>
+      <w:r>
+        <w:t>Maureen</w:t>
+      </w:r>
+      <w:proofErr w:type="spellEnd"/>
+      <w:r>
+        <w:t xml:space="preserve"> STONE. </w:t>
+      </w:r>
+      <w:proofErr w:type="spellStart"/>
+      <w:r>
+        <w:t>Affective</w:t>
+      </w:r>
+      <w:proofErr w:type="spellEnd"/>
+      <w:r>
+        <w:t xml:space="preserve"> </w:t>
+      </w:r>
+      <w:proofErr w:type="spellStart"/>
+      <w:r>
+        <w:t>Color</w:t>
+      </w:r>
+      <w:proofErr w:type="spellEnd"/>
+      <w:r>
+        <w:t xml:space="preserve"> in </w:t>
+      </w:r>
+      <w:proofErr w:type="spellStart"/>
+      <w:r>
+        <w:t>Visualization</w:t>
+      </w:r>
+      <w:proofErr w:type="spellEnd"/>
+      <w:r>
+        <w:t xml:space="preserve">. In: </w:t>
+      </w:r>
+      <w:proofErr w:type="spellStart"/>
+      <w:r>
+        <w:rPr>
+          <w:i/>
+          <w:iCs/>
+        </w:rPr>
+        <w:t>Proceedings</w:t>
+      </w:r>
+      <w:proofErr w:type="spellEnd"/>
+      <w:r>
+        <w:rPr>
+          <w:i/>
+          <w:iCs/>
+        </w:rPr>
+        <w:t xml:space="preserve"> </w:t>
+      </w:r>
+      <w:proofErr w:type="spellStart"/>
+      <w:r>
+        <w:rPr>
+          <w:i/>
+          <w:iCs/>
+        </w:rPr>
+        <w:t>of</w:t>
+      </w:r>
+      <w:proofErr w:type="spellEnd"/>
+      <w:r>
+        <w:rPr>
+          <w:i/>
+          <w:iCs/>
+        </w:rPr>
+        <w:t xml:space="preserve"> </w:t>
+      </w:r>
+      <w:proofErr w:type="spellStart"/>
+      <w:r>
+        <w:rPr>
+          <w:i/>
+          <w:iCs/>
+        </w:rPr>
+        <w:t>the</w:t>
+      </w:r>
+      <w:proofErr w:type="spellEnd"/>
+      <w:r>
+        <w:rPr>
+          <w:i/>
+          <w:iCs/>
+        </w:rPr>
+        <w:t xml:space="preserve"> 2017 CHI </w:t>
+      </w:r>
+      <w:proofErr w:type="spellStart"/>
+      <w:r>
+        <w:rPr>
+          <w:i/>
+          <w:iCs/>
+        </w:rPr>
+        <w:t>Conference</w:t>
+      </w:r>
+      <w:proofErr w:type="spellEnd"/>
+      <w:r>
+        <w:rPr>
+          <w:i/>
+          <w:iCs/>
+        </w:rPr>
+        <w:t xml:space="preserve"> on </w:t>
+      </w:r>
+      <w:proofErr w:type="spellStart"/>
+      <w:r>
+        <w:rPr>
+          <w:i/>
+          <w:iCs/>
+        </w:rPr>
+        <w:t>Human</w:t>
+      </w:r>
+      <w:proofErr w:type="spellEnd"/>
+      <w:r>
+        <w:rPr>
+          <w:i/>
+          <w:iCs/>
+        </w:rPr>
+        <w:t xml:space="preserve"> </w:t>
+      </w:r>
+      <w:proofErr w:type="spellStart"/>
+      <w:r>
+        <w:rPr>
+          <w:i/>
+          <w:iCs/>
+        </w:rPr>
+        <w:t>Factors</w:t>
+      </w:r>
+      <w:proofErr w:type="spellEnd"/>
+      <w:r>
+        <w:rPr>
+          <w:i/>
+          <w:iCs/>
+        </w:rPr>
+        <w:t xml:space="preserve"> in </w:t>
+      </w:r>
+      <w:proofErr w:type="spellStart"/>
+      <w:r>
+        <w:rPr>
+          <w:i/>
+          <w:iCs/>
+        </w:rPr>
+        <w:t>Computing</w:t>
+      </w:r>
+      <w:proofErr w:type="spellEnd"/>
+      <w:r>
+        <w:rPr>
+          <w:i/>
+          <w:iCs/>
+        </w:rPr>
+        <w:t xml:space="preserve"> Systems</w:t>
+      </w:r>
+      <w:r>
+        <w:t xml:space="preserve"> [online]. New York, NY, USA: </w:t>
+      </w:r>
+      <w:proofErr w:type="spellStart"/>
+      <w:r>
+        <w:t>Association</w:t>
+      </w:r>
+      <w:proofErr w:type="spellEnd"/>
+      <w:r>
+        <w:t xml:space="preserve"> </w:t>
+      </w:r>
+      <w:proofErr w:type="spellStart"/>
+      <w:r>
+        <w:t>for</w:t>
+      </w:r>
+      <w:proofErr w:type="spellEnd"/>
+      <w:r>
+        <w:t xml:space="preserve"> </w:t>
+      </w:r>
+      <w:proofErr w:type="spellStart"/>
+      <w:r>
+        <w:t>Computing</w:t>
+      </w:r>
+      <w:proofErr w:type="spellEnd"/>
+      <w:r>
+        <w:t xml:space="preserve"> </w:t>
+      </w:r>
+      <w:proofErr w:type="spellStart"/>
+      <w:r>
+        <w:t>Machinery</w:t>
+      </w:r>
+      <w:proofErr w:type="spellEnd"/>
+      <w:r>
+        <w:t>, 2017, s. 1364–1374 [cit. 09.09.2021]. ISBN 978-1-4503-4655-9. Dostupné z: </w:t>
+      </w:r>
+      <w:hyperlink r:id="rId39" w:history="1">
+        <w:r>
+          <w:rPr>
+            <w:rStyle w:val="Hypertextovodkaz"/>
+          </w:rPr>
+          <w:t>https://doi.org/10.1145/3025453.3026041</w:t>
+        </w:r>
+      </w:hyperlink>
+    </w:p>
+    <w:p>
+      <w:pPr>
+        <w:pStyle w:val="Odstavecseseznamem"/>
+        <w:spacing w:line="240" w:lineRule="auto"/>
+        <w:jc w:val="left"/>
+        <w:rPr>
+          <w:rFonts w:ascii="Times New Roman" w:hAnsi="Times New Roman"/>
+          <w:lang w:eastAsia="cs-CZ" w:bidi="ar-SA"/>
+        </w:rPr>
+      </w:pPr>
+    </w:p>
+    <w:p>
+      <w:pPr>
+        <w:pStyle w:val="Odstavecseseznamem"/>
+        <w:numPr>
+          <w:ilvl w:val="0"/>
+          <w:numId w:val="29"/>
+        </w:numPr>
+        <w:spacing w:line="240" w:lineRule="auto"/>
+        <w:jc w:val="left"/>
+        <w:rPr>
+          <w:rFonts w:ascii="Times New Roman" w:hAnsi="Times New Roman"/>
+          <w:lang w:eastAsia="cs-CZ" w:bidi="ar-SA"/>
+        </w:rPr>
+      </w:pPr>
+      <w:r>
+        <w:rPr>
+          <w:rFonts w:ascii="Times New Roman" w:hAnsi="Times New Roman"/>
+          <w:lang w:eastAsia="cs-CZ" w:bidi="ar-SA"/>
+        </w:rPr>
+        <w:lastRenderedPageBreak/>
+        <w:t xml:space="preserve">YI, Mike. </w:t>
+      </w:r>
+      <w:proofErr w:type="spellStart"/>
+      <w:r>
+        <w:rPr>
+          <w:rFonts w:ascii="Times New Roman" w:hAnsi="Times New Roman"/>
+          <w:lang w:eastAsia="cs-CZ" w:bidi="ar-SA"/>
+        </w:rPr>
+        <w:t>How</w:t>
+      </w:r>
+      <w:proofErr w:type="spellEnd"/>
+      <w:r>
+        <w:rPr>
+          <w:rFonts w:ascii="Times New Roman" w:hAnsi="Times New Roman"/>
+          <w:lang w:eastAsia="cs-CZ" w:bidi="ar-SA"/>
+        </w:rPr>
+        <w:t xml:space="preserve"> to </w:t>
+      </w:r>
+      <w:proofErr w:type="spellStart"/>
+      <w:r>
+        <w:rPr>
+          <w:rFonts w:ascii="Times New Roman" w:hAnsi="Times New Roman"/>
+          <w:lang w:eastAsia="cs-CZ" w:bidi="ar-SA"/>
+        </w:rPr>
+        <w:t>Choose</w:t>
+      </w:r>
+      <w:proofErr w:type="spellEnd"/>
+      <w:r>
+        <w:rPr>
+          <w:rFonts w:ascii="Times New Roman" w:hAnsi="Times New Roman"/>
+          <w:lang w:eastAsia="cs-CZ" w:bidi="ar-SA"/>
+        </w:rPr>
+        <w:t xml:space="preserve"> </w:t>
+      </w:r>
+      <w:proofErr w:type="spellStart"/>
+      <w:r>
+        <w:rPr>
+          <w:rFonts w:ascii="Times New Roman" w:hAnsi="Times New Roman"/>
+          <w:lang w:eastAsia="cs-CZ" w:bidi="ar-SA"/>
+        </w:rPr>
+        <w:t>the</w:t>
+      </w:r>
+      <w:proofErr w:type="spellEnd"/>
+      <w:r>
+        <w:rPr>
+          <w:rFonts w:ascii="Times New Roman" w:hAnsi="Times New Roman"/>
+          <w:lang w:eastAsia="cs-CZ" w:bidi="ar-SA"/>
+        </w:rPr>
+        <w:t xml:space="preserve"> </w:t>
+      </w:r>
+      <w:proofErr w:type="spellStart"/>
+      <w:r>
+        <w:rPr>
+          <w:rFonts w:ascii="Times New Roman" w:hAnsi="Times New Roman"/>
+          <w:lang w:eastAsia="cs-CZ" w:bidi="ar-SA"/>
+        </w:rPr>
+        <w:t>Right</w:t>
+      </w:r>
+      <w:proofErr w:type="spellEnd"/>
+      <w:r>
+        <w:rPr>
+          <w:rFonts w:ascii="Times New Roman" w:hAnsi="Times New Roman"/>
+          <w:lang w:eastAsia="cs-CZ" w:bidi="ar-SA"/>
+        </w:rPr>
+        <w:t xml:space="preserve"> Data </w:t>
+      </w:r>
+      <w:proofErr w:type="spellStart"/>
+      <w:r>
+        <w:rPr>
+          <w:rFonts w:ascii="Times New Roman" w:hAnsi="Times New Roman"/>
+          <w:lang w:eastAsia="cs-CZ" w:bidi="ar-SA"/>
+        </w:rPr>
+        <w:t>Visualization</w:t>
+      </w:r>
+      <w:proofErr w:type="spellEnd"/>
+      <w:r>
+        <w:rPr>
+          <w:rFonts w:ascii="Times New Roman" w:hAnsi="Times New Roman"/>
+          <w:lang w:eastAsia="cs-CZ" w:bidi="ar-SA"/>
+        </w:rPr>
+        <w:t xml:space="preserve"> </w:t>
+      </w:r>
+      <w:r>
+        <w:t xml:space="preserve">[online]. </w:t>
+      </w:r>
+      <w:r>
+        <w:t>27.2.</w:t>
+      </w:r>
+      <w:r>
+        <w:t>2020 [cit. </w:t>
+      </w:r>
+      <w:r>
+        <w:t>31</w:t>
+      </w:r>
+      <w:r>
+        <w:t>.0</w:t>
+      </w:r>
+      <w:r>
+        <w:t>9</w:t>
+      </w:r>
+      <w:r>
+        <w:t>.2021]. Dostupné z: </w:t>
+      </w:r>
+      <w:hyperlink r:id="rId40" w:history="1">
+        <w:r>
+          <w:rPr>
+            <w:rStyle w:val="Hypertextovodkaz"/>
+          </w:rPr>
+          <w:t>https://cdn2.hubspot.net/hubfs/392937/How-To-Choose-The-Right-Data-Visualization%20(1).pd</w:t>
+        </w:r>
+        <w:r>
+          <w:rPr>
+            <w:rStyle w:val="Hypertextovodkaz"/>
+          </w:rPr>
+          <w:t>f</w:t>
         </w:r>
       </w:hyperlink>
     </w:p>
@@ -10809,7 +11389,6 @@
           <w:bCs/>
           <w:lang w:bidi="ar-SA"/>
         </w:rPr>
-        <w:lastRenderedPageBreak/>
         <w:t>A</w:t>
       </w:r>
     </w:p>
@@ -10926,12 +11505,12 @@
       <w:pPr>
         <w:pStyle w:val="Nadpis1"/>
       </w:pPr>
-      <w:bookmarkStart w:id="36" w:name="_Toc86488226"/>
+      <w:bookmarkStart w:id="35" w:name="_Toc86488226"/>
       <w:r>
         <w:lastRenderedPageBreak/>
         <w:t>Přílohy</w:t>
       </w:r>
-      <w:bookmarkEnd w:id="36"/>
+      <w:bookmarkEnd w:id="35"/>
     </w:p>
     <w:p>
       <w:pPr>
@@ -10951,8 +11530,8 @@
       <w:pPr>
         <w:spacing w:after="200" w:line="276" w:lineRule="auto"/>
         <w:sectPr>
-          <w:headerReference w:type="default" r:id="rId38"/>
-          <w:footerReference w:type="default" r:id="rId39"/>
+          <w:headerReference w:type="default" r:id="rId41"/>
+          <w:footerReference w:type="default" r:id="rId42"/>
           <w:pgSz w:w="11906" w:h="16838"/>
           <w:pgMar w:top="1701" w:right="1701" w:bottom="1701" w:left="1701" w:header="709" w:footer="709" w:gutter="0"/>
           <w:pgNumType w:start="1"/>
@@ -10970,8 +11549,8 @@
     <w:p>
       <w:pPr>
         <w:sectPr>
-          <w:headerReference w:type="default" r:id="rId40"/>
-          <w:footerReference w:type="default" r:id="rId41"/>
+          <w:headerReference w:type="default" r:id="rId43"/>
+          <w:footerReference w:type="default" r:id="rId44"/>
           <w:pgSz w:w="11906" w:h="16838"/>
           <w:pgMar w:top="1701" w:right="1701" w:bottom="1701" w:left="1701" w:header="709" w:footer="709" w:gutter="0"/>
           <w:pgNumType w:start="1"/>
@@ -11001,7 +11580,7 @@
       </w:r>
     </w:p>
     <w:sectPr>
-      <w:headerReference w:type="default" r:id="rId42"/>
+      <w:headerReference w:type="default" r:id="rId45"/>
       <w:pgSz w:w="11906" w:h="16838"/>
       <w:pgMar w:top="1701" w:right="1701" w:bottom="1701" w:left="1701" w:header="709" w:footer="709" w:gutter="0"/>
       <w:pgNumType w:start="1"/>
@@ -15488,7 +16067,7 @@
   <w:style w:type="paragraph" w:default="1" w:styleId="Normln">
     <w:name w:val="Normal"/>
     <w:qFormat/>
-    <w:rsid w:val="00CA01BA"/>
+    <w:rsid w:val="00DE3E08"/>
     <w:pPr>
       <w:spacing w:line="360" w:lineRule="auto"/>
       <w:jc w:val="both"/>

</xml_diff>

<commit_message>
Testing - timeseries graphs
</commit_message>
<xml_diff>
--- a/!Thesis/Bc.docx
+++ b/!Thesis/Bc.docx
@@ -443,7 +443,7 @@
               <w:rPr>
                 <w:noProof/>
               </w:rPr>
-              <w:t>5.11.2021</w:t>
+              <w:t>6.11.2021</w:t>
             </w:r>
             <w:r>
               <w:fldChar w:fldCharType="end"/>
@@ -748,7 +748,7 @@
       <w:r>
         <w:fldChar w:fldCharType="separate"/>
       </w:r>
-      <w:hyperlink w:anchor="_Toc86488194" w:history="1">
+      <w:hyperlink w:anchor="_Toc87085702" w:history="1">
         <w:r>
           <w:rPr>
             <w:rStyle w:val="Hypertextovodkaz"/>
@@ -792,7 +792,7 @@
             <w:noProof/>
             <w:webHidden/>
           </w:rPr>
-          <w:instrText xml:space="preserve"> PAGEREF _Toc86488194 \h </w:instrText>
+          <w:instrText xml:space="preserve"> PAGEREF _Toc87085702 \h </w:instrText>
         </w:r>
         <w:r>
           <w:rPr>
@@ -838,7 +838,7 @@
           <w:lang w:eastAsia="cs-CZ" w:bidi="ar-SA"/>
         </w:rPr>
       </w:pPr>
-      <w:hyperlink w:anchor="_Toc86488195" w:history="1">
+      <w:hyperlink w:anchor="_Toc87085703" w:history="1">
         <w:r>
           <w:rPr>
             <w:rStyle w:val="Hypertextovodkaz"/>
@@ -882,7 +882,7 @@
             <w:noProof/>
             <w:webHidden/>
           </w:rPr>
-          <w:instrText xml:space="preserve"> PAGEREF _Toc86488195 \h </w:instrText>
+          <w:instrText xml:space="preserve"> PAGEREF _Toc87085703 \h </w:instrText>
         </w:r>
         <w:r>
           <w:rPr>
@@ -928,7 +928,7 @@
           <w:lang w:eastAsia="cs-CZ" w:bidi="ar-SA"/>
         </w:rPr>
       </w:pPr>
-      <w:hyperlink w:anchor="_Toc86488196" w:history="1">
+      <w:hyperlink w:anchor="_Toc87085704" w:history="1">
         <w:r>
           <w:rPr>
             <w:rStyle w:val="Hypertextovodkaz"/>
@@ -972,7 +972,7 @@
             <w:noProof/>
             <w:webHidden/>
           </w:rPr>
-          <w:instrText xml:space="preserve"> PAGEREF _Toc86488196 \h </w:instrText>
+          <w:instrText xml:space="preserve"> PAGEREF _Toc87085704 \h </w:instrText>
         </w:r>
         <w:r>
           <w:rPr>
@@ -1018,7 +1018,7 @@
           <w:lang w:eastAsia="cs-CZ" w:bidi="ar-SA"/>
         </w:rPr>
       </w:pPr>
-      <w:hyperlink w:anchor="_Toc86488197" w:history="1">
+      <w:hyperlink w:anchor="_Toc87085705" w:history="1">
         <w:r>
           <w:rPr>
             <w:rStyle w:val="Hypertextovodkaz"/>
@@ -1062,7 +1062,7 @@
             <w:noProof/>
             <w:webHidden/>
           </w:rPr>
-          <w:instrText xml:space="preserve"> PAGEREF _Toc86488197 \h </w:instrText>
+          <w:instrText xml:space="preserve"> PAGEREF _Toc87085705 \h </w:instrText>
         </w:r>
         <w:r>
           <w:rPr>
@@ -1108,7 +1108,7 @@
           <w:lang w:eastAsia="cs-CZ" w:bidi="ar-SA"/>
         </w:rPr>
       </w:pPr>
-      <w:hyperlink w:anchor="_Toc86488198" w:history="1">
+      <w:hyperlink w:anchor="_Toc87085706" w:history="1">
         <w:r>
           <w:rPr>
             <w:rStyle w:val="Hypertextovodkaz"/>
@@ -1152,7 +1152,7 @@
             <w:noProof/>
             <w:webHidden/>
           </w:rPr>
-          <w:instrText xml:space="preserve"> PAGEREF _Toc86488198 \h </w:instrText>
+          <w:instrText xml:space="preserve"> PAGEREF _Toc87085706 \h </w:instrText>
         </w:r>
         <w:r>
           <w:rPr>
@@ -1198,7 +1198,7 @@
           <w:lang w:eastAsia="cs-CZ" w:bidi="ar-SA"/>
         </w:rPr>
       </w:pPr>
-      <w:hyperlink w:anchor="_Toc86488199" w:history="1">
+      <w:hyperlink w:anchor="_Toc87085707" w:history="1">
         <w:r>
           <w:rPr>
             <w:rStyle w:val="Hypertextovodkaz"/>
@@ -1242,7 +1242,7 @@
             <w:noProof/>
             <w:webHidden/>
           </w:rPr>
-          <w:instrText xml:space="preserve"> PAGEREF _Toc86488199 \h </w:instrText>
+          <w:instrText xml:space="preserve"> PAGEREF _Toc87085707 \h </w:instrText>
         </w:r>
         <w:r>
           <w:rPr>
@@ -1288,7 +1288,7 @@
           <w:lang w:eastAsia="cs-CZ" w:bidi="ar-SA"/>
         </w:rPr>
       </w:pPr>
-      <w:hyperlink w:anchor="_Toc86488200" w:history="1">
+      <w:hyperlink w:anchor="_Toc87085708" w:history="1">
         <w:r>
           <w:rPr>
             <w:rStyle w:val="Hypertextovodkaz"/>
@@ -1311,7 +1311,7 @@
             <w:rStyle w:val="Hypertextovodkaz"/>
             <w:noProof/>
           </w:rPr>
-          <w:t>Anatomie grafu</w:t>
+          <w:t>Principy datové vizualizace</w:t>
         </w:r>
         <w:r>
           <w:rPr>
@@ -1332,7 +1332,7 @@
             <w:noProof/>
             <w:webHidden/>
           </w:rPr>
-          <w:instrText xml:space="preserve"> PAGEREF _Toc86488200 \h </w:instrText>
+          <w:instrText xml:space="preserve"> PAGEREF _Toc87085708 \h </w:instrText>
         </w:r>
         <w:r>
           <w:rPr>
@@ -1378,7 +1378,7 @@
           <w:lang w:eastAsia="cs-CZ" w:bidi="ar-SA"/>
         </w:rPr>
       </w:pPr>
-      <w:hyperlink w:anchor="_Toc86488201" w:history="1">
+      <w:hyperlink w:anchor="_Toc87085709" w:history="1">
         <w:r>
           <w:rPr>
             <w:rStyle w:val="Hypertextovodkaz"/>
@@ -1401,7 +1401,7 @@
             <w:rStyle w:val="Hypertextovodkaz"/>
             <w:noProof/>
           </w:rPr>
-          <w:t>Typy vizualizací</w:t>
+          <w:t>Barvy v datové vizualizaci</w:t>
         </w:r>
         <w:r>
           <w:rPr>
@@ -1422,7 +1422,7 @@
             <w:noProof/>
             <w:webHidden/>
           </w:rPr>
-          <w:instrText xml:space="preserve"> PAGEREF _Toc86488201 \h </w:instrText>
+          <w:instrText xml:space="preserve"> PAGEREF _Toc87085709 \h </w:instrText>
         </w:r>
         <w:r>
           <w:rPr>
@@ -1468,7 +1468,7 @@
           <w:lang w:eastAsia="cs-CZ" w:bidi="ar-SA"/>
         </w:rPr>
       </w:pPr>
-      <w:hyperlink w:anchor="_Toc86488202" w:history="1">
+      <w:hyperlink w:anchor="_Toc87085710" w:history="1">
         <w:r>
           <w:rPr>
             <w:rStyle w:val="Hypertextovodkaz"/>
@@ -1491,7 +1491,7 @@
             <w:rStyle w:val="Hypertextovodkaz"/>
             <w:noProof/>
           </w:rPr>
-          <w:t>Barvy v datové vizualizaci</w:t>
+          <w:t>Anatomie grafu</w:t>
         </w:r>
         <w:r>
           <w:rPr>
@@ -1512,7 +1512,7 @@
             <w:noProof/>
             <w:webHidden/>
           </w:rPr>
-          <w:instrText xml:space="preserve"> PAGEREF _Toc86488202 \h </w:instrText>
+          <w:instrText xml:space="preserve"> PAGEREF _Toc87085710 \h </w:instrText>
         </w:r>
         <w:r>
           <w:rPr>
@@ -1532,7 +1532,201 @@
             <w:noProof/>
             <w:webHidden/>
           </w:rPr>
-          <w:t>5</w:t>
+          <w:t>7</w:t>
+        </w:r>
+        <w:r>
+          <w:rPr>
+            <w:noProof/>
+            <w:webHidden/>
+          </w:rPr>
+          <w:fldChar w:fldCharType="end"/>
+        </w:r>
+      </w:hyperlink>
+    </w:p>
+    <w:p>
+      <w:pPr>
+        <w:pStyle w:val="Obsah3"/>
+        <w:tabs>
+          <w:tab w:val="left" w:pos="1320"/>
+          <w:tab w:val="right" w:leader="dot" w:pos="8494"/>
+        </w:tabs>
+        <w:rPr>
+          <w:rFonts w:asciiTheme="minorHAnsi" w:eastAsiaTheme="minorEastAsia" w:hAnsiTheme="minorHAnsi" w:cstheme="minorBidi"/>
+          <w:noProof/>
+          <w:sz w:val="22"/>
+          <w:szCs w:val="22"/>
+          <w:lang w:eastAsia="cs-CZ" w:bidi="ar-SA"/>
+        </w:rPr>
+      </w:pPr>
+      <w:hyperlink w:anchor="_Toc87085711" w:history="1">
+        <w:r>
+          <w:rPr>
+            <w:rStyle w:val="Hypertextovodkaz"/>
+            <w:noProof/>
+          </w:rPr>
+          <w:t>4.1.5</w:t>
+        </w:r>
+        <w:r>
+          <w:rPr>
+            <w:rFonts w:asciiTheme="minorHAnsi" w:eastAsiaTheme="minorEastAsia" w:hAnsiTheme="minorHAnsi" w:cstheme="minorBidi"/>
+            <w:noProof/>
+            <w:sz w:val="22"/>
+            <w:szCs w:val="22"/>
+            <w:lang w:eastAsia="cs-CZ" w:bidi="ar-SA"/>
+          </w:rPr>
+          <w:tab/>
+        </w:r>
+        <w:r>
+          <w:rPr>
+            <w:rStyle w:val="Hypertextovodkaz"/>
+            <w:noProof/>
+          </w:rPr>
+          <w:t>Nejčastější typy grafů</w:t>
+        </w:r>
+        <w:r>
+          <w:rPr>
+            <w:noProof/>
+            <w:webHidden/>
+          </w:rPr>
+          <w:tab/>
+        </w:r>
+        <w:r>
+          <w:rPr>
+            <w:noProof/>
+            <w:webHidden/>
+          </w:rPr>
+          <w:fldChar w:fldCharType="begin"/>
+        </w:r>
+        <w:r>
+          <w:rPr>
+            <w:noProof/>
+            <w:webHidden/>
+          </w:rPr>
+          <w:instrText xml:space="preserve"> PAGEREF _Toc87085711 \h </w:instrText>
+        </w:r>
+        <w:r>
+          <w:rPr>
+            <w:noProof/>
+            <w:webHidden/>
+          </w:rPr>
+        </w:r>
+        <w:r>
+          <w:rPr>
+            <w:noProof/>
+            <w:webHidden/>
+          </w:rPr>
+          <w:fldChar w:fldCharType="separate"/>
+        </w:r>
+        <w:r>
+          <w:rPr>
+            <w:noProof/>
+            <w:webHidden/>
+          </w:rPr>
+          <w:t>8</w:t>
+        </w:r>
+        <w:r>
+          <w:rPr>
+            <w:noProof/>
+            <w:webHidden/>
+          </w:rPr>
+          <w:fldChar w:fldCharType="end"/>
+        </w:r>
+      </w:hyperlink>
+    </w:p>
+    <w:p>
+      <w:pPr>
+        <w:pStyle w:val="Obsah3"/>
+        <w:tabs>
+          <w:tab w:val="left" w:pos="1320"/>
+          <w:tab w:val="right" w:leader="dot" w:pos="8494"/>
+        </w:tabs>
+        <w:rPr>
+          <w:rFonts w:asciiTheme="minorHAnsi" w:eastAsiaTheme="minorEastAsia" w:hAnsiTheme="minorHAnsi" w:cstheme="minorBidi"/>
+          <w:noProof/>
+          <w:sz w:val="22"/>
+          <w:szCs w:val="22"/>
+          <w:lang w:eastAsia="cs-CZ" w:bidi="ar-SA"/>
+        </w:rPr>
+      </w:pPr>
+      <w:hyperlink w:anchor="_Toc87085712" w:history="1">
+        <w:r>
+          <w:rPr>
+            <w:rStyle w:val="Hypertextovodkaz"/>
+            <w:noProof/>
+          </w:rPr>
+          <w:t>4.1.6</w:t>
+        </w:r>
+        <w:r>
+          <w:rPr>
+            <w:rFonts w:asciiTheme="minorHAnsi" w:eastAsiaTheme="minorEastAsia" w:hAnsiTheme="minorHAnsi" w:cstheme="minorBidi"/>
+            <w:noProof/>
+            <w:sz w:val="22"/>
+            <w:szCs w:val="22"/>
+            <w:lang w:eastAsia="cs-CZ" w:bidi="ar-SA"/>
+          </w:rPr>
+          <w:tab/>
+        </w:r>
+        <w:r>
+          <w:rPr>
+            <w:rStyle w:val="Hypertextovodkaz"/>
+            <w:noProof/>
+          </w:rPr>
+          <w:t xml:space="preserve">Zavádějící grafy a špatné </w:t>
+        </w:r>
+        <w:r>
+          <w:rPr>
+            <w:rStyle w:val="Hypertextovodkaz"/>
+            <w:noProof/>
+          </w:rPr>
+          <w:t>v</w:t>
+        </w:r>
+        <w:r>
+          <w:rPr>
+            <w:rStyle w:val="Hypertextovodkaz"/>
+            <w:noProof/>
+          </w:rPr>
+          <w:t>izualizace</w:t>
+        </w:r>
+        <w:r>
+          <w:rPr>
+            <w:noProof/>
+            <w:webHidden/>
+          </w:rPr>
+          <w:tab/>
+        </w:r>
+        <w:r>
+          <w:rPr>
+            <w:noProof/>
+            <w:webHidden/>
+          </w:rPr>
+          <w:fldChar w:fldCharType="begin"/>
+        </w:r>
+        <w:r>
+          <w:rPr>
+            <w:noProof/>
+            <w:webHidden/>
+          </w:rPr>
+          <w:instrText xml:space="preserve"> PAGEREF _Toc87085712 \h </w:instrText>
+        </w:r>
+        <w:r>
+          <w:rPr>
+            <w:noProof/>
+            <w:webHidden/>
+          </w:rPr>
+        </w:r>
+        <w:r>
+          <w:rPr>
+            <w:noProof/>
+            <w:webHidden/>
+          </w:rPr>
+          <w:fldChar w:fldCharType="separate"/>
+        </w:r>
+        <w:r>
+          <w:rPr>
+            <w:noProof/>
+            <w:webHidden/>
+          </w:rPr>
+          <w:t>9</w:t>
         </w:r>
         <w:r>
           <w:rPr>
@@ -1558,7 +1752,7 @@
           <w:lang w:eastAsia="cs-CZ" w:bidi="ar-SA"/>
         </w:rPr>
       </w:pPr>
-      <w:hyperlink w:anchor="_Toc86488203" w:history="1">
+      <w:hyperlink w:anchor="_Toc87085713" w:history="1">
         <w:r>
           <w:rPr>
             <w:rStyle w:val="Hypertextovodkaz"/>
@@ -1602,7 +1796,7 @@
             <w:noProof/>
             <w:webHidden/>
           </w:rPr>
-          <w:instrText xml:space="preserve"> PAGEREF _Toc86488203 \h </w:instrText>
+          <w:instrText xml:space="preserve"> PAGEREF _Toc87085713 \h </w:instrText>
         </w:r>
         <w:r>
           <w:rPr>
@@ -1622,7 +1816,7 @@
             <w:noProof/>
             <w:webHidden/>
           </w:rPr>
-          <w:t>5</w:t>
+          <w:t>10</w:t>
         </w:r>
         <w:r>
           <w:rPr>
@@ -1648,7 +1842,7 @@
           <w:lang w:eastAsia="cs-CZ" w:bidi="ar-SA"/>
         </w:rPr>
       </w:pPr>
-      <w:hyperlink w:anchor="_Toc86488204" w:history="1">
+      <w:hyperlink w:anchor="_Toc87085714" w:history="1">
         <w:r>
           <w:rPr>
             <w:rStyle w:val="Hypertextovodkaz"/>
@@ -1692,7 +1886,7 @@
             <w:noProof/>
             <w:webHidden/>
           </w:rPr>
-          <w:instrText xml:space="preserve"> PAGEREF _Toc86488204 \h </w:instrText>
+          <w:instrText xml:space="preserve"> PAGEREF _Toc87085714 \h </w:instrText>
         </w:r>
         <w:r>
           <w:rPr>
@@ -1712,7 +1906,7 @@
             <w:noProof/>
             <w:webHidden/>
           </w:rPr>
-          <w:t>5</w:t>
+          <w:t>10</w:t>
         </w:r>
         <w:r>
           <w:rPr>
@@ -1738,7 +1932,7 @@
           <w:lang w:eastAsia="cs-CZ" w:bidi="ar-SA"/>
         </w:rPr>
       </w:pPr>
-      <w:hyperlink w:anchor="_Toc86488205" w:history="1">
+      <w:hyperlink w:anchor="_Toc87085715" w:history="1">
         <w:r>
           <w:rPr>
             <w:rStyle w:val="Hypertextovodkaz"/>
@@ -1782,7 +1976,7 @@
             <w:noProof/>
             <w:webHidden/>
           </w:rPr>
-          <w:instrText xml:space="preserve"> PAGEREF _Toc86488205 \h </w:instrText>
+          <w:instrText xml:space="preserve"> PAGEREF _Toc87085715 \h </w:instrText>
         </w:r>
         <w:r>
           <w:rPr>
@@ -1802,7 +1996,7 @@
             <w:noProof/>
             <w:webHidden/>
           </w:rPr>
-          <w:t>5</w:t>
+          <w:t>10</w:t>
         </w:r>
         <w:r>
           <w:rPr>
@@ -1828,7 +2022,7 @@
           <w:lang w:eastAsia="cs-CZ" w:bidi="ar-SA"/>
         </w:rPr>
       </w:pPr>
-      <w:hyperlink w:anchor="_Toc86488206" w:history="1">
+      <w:hyperlink w:anchor="_Toc87085716" w:history="1">
         <w:r>
           <w:rPr>
             <w:rStyle w:val="Hypertextovodkaz"/>
@@ -1872,7 +2066,7 @@
             <w:noProof/>
             <w:webHidden/>
           </w:rPr>
-          <w:instrText xml:space="preserve"> PAGEREF _Toc86488206 \h </w:instrText>
+          <w:instrText xml:space="preserve"> PAGEREF _Toc87085716 \h </w:instrText>
         </w:r>
         <w:r>
           <w:rPr>
@@ -1892,7 +2086,7 @@
             <w:noProof/>
             <w:webHidden/>
           </w:rPr>
-          <w:t>5</w:t>
+          <w:t>11</w:t>
         </w:r>
         <w:r>
           <w:rPr>
@@ -1918,7 +2112,7 @@
           <w:lang w:eastAsia="cs-CZ" w:bidi="ar-SA"/>
         </w:rPr>
       </w:pPr>
-      <w:hyperlink w:anchor="_Toc86488207" w:history="1">
+      <w:hyperlink w:anchor="_Toc87085717" w:history="1">
         <w:r>
           <w:rPr>
             <w:rStyle w:val="Hypertextovodkaz"/>
@@ -1962,7 +2156,7 @@
             <w:noProof/>
             <w:webHidden/>
           </w:rPr>
-          <w:instrText xml:space="preserve"> PAGEREF _Toc86488207 \h </w:instrText>
+          <w:instrText xml:space="preserve"> PAGEREF _Toc87085717 \h </w:instrText>
         </w:r>
         <w:r>
           <w:rPr>
@@ -1982,7 +2176,7 @@
             <w:noProof/>
             <w:webHidden/>
           </w:rPr>
-          <w:t>6</w:t>
+          <w:t>11</w:t>
         </w:r>
         <w:r>
           <w:rPr>
@@ -2008,7 +2202,7 @@
           <w:lang w:eastAsia="cs-CZ" w:bidi="ar-SA"/>
         </w:rPr>
       </w:pPr>
-      <w:hyperlink w:anchor="_Toc86488208" w:history="1">
+      <w:hyperlink w:anchor="_Toc87085718" w:history="1">
         <w:r>
           <w:rPr>
             <w:rStyle w:val="Hypertextovodkaz"/>
@@ -2052,7 +2246,7 @@
             <w:noProof/>
             <w:webHidden/>
           </w:rPr>
-          <w:instrText xml:space="preserve"> PAGEREF _Toc86488208 \h </w:instrText>
+          <w:instrText xml:space="preserve"> PAGEREF _Toc87085718 \h </w:instrText>
         </w:r>
         <w:r>
           <w:rPr>
@@ -2072,7 +2266,7 @@
             <w:noProof/>
             <w:webHidden/>
           </w:rPr>
-          <w:t>6</w:t>
+          <w:t>12</w:t>
         </w:r>
         <w:r>
           <w:rPr>
@@ -2098,7 +2292,7 @@
           <w:lang w:eastAsia="cs-CZ" w:bidi="ar-SA"/>
         </w:rPr>
       </w:pPr>
-      <w:hyperlink w:anchor="_Toc86488209" w:history="1">
+      <w:hyperlink w:anchor="_Toc87085719" w:history="1">
         <w:r>
           <w:rPr>
             <w:rStyle w:val="Hypertextovodkaz"/>
@@ -2142,7 +2336,7 @@
             <w:noProof/>
             <w:webHidden/>
           </w:rPr>
-          <w:instrText xml:space="preserve"> PAGEREF _Toc86488209 \h </w:instrText>
+          <w:instrText xml:space="preserve"> PAGEREF _Toc87085719 \h </w:instrText>
         </w:r>
         <w:r>
           <w:rPr>
@@ -2162,7 +2356,7 @@
             <w:noProof/>
             <w:webHidden/>
           </w:rPr>
-          <w:t>7</w:t>
+          <w:t>12</w:t>
         </w:r>
         <w:r>
           <w:rPr>
@@ -2188,7 +2382,7 @@
           <w:lang w:eastAsia="cs-CZ" w:bidi="ar-SA"/>
         </w:rPr>
       </w:pPr>
-      <w:hyperlink w:anchor="_Toc86488210" w:history="1">
+      <w:hyperlink w:anchor="_Toc87085720" w:history="1">
         <w:r>
           <w:rPr>
             <w:rStyle w:val="Hypertextovodkaz"/>
@@ -2232,7 +2426,7 @@
             <w:noProof/>
             <w:webHidden/>
           </w:rPr>
-          <w:instrText xml:space="preserve"> PAGEREF _Toc86488210 \h </w:instrText>
+          <w:instrText xml:space="preserve"> PAGEREF _Toc87085720 \h </w:instrText>
         </w:r>
         <w:r>
           <w:rPr>
@@ -2252,7 +2446,7 @@
             <w:noProof/>
             <w:webHidden/>
           </w:rPr>
-          <w:t>7</w:t>
+          <w:t>12</w:t>
         </w:r>
         <w:r>
           <w:rPr>
@@ -2278,7 +2472,7 @@
           <w:lang w:eastAsia="cs-CZ" w:bidi="ar-SA"/>
         </w:rPr>
       </w:pPr>
-      <w:hyperlink w:anchor="_Toc86488211" w:history="1">
+      <w:hyperlink w:anchor="_Toc87085721" w:history="1">
         <w:r>
           <w:rPr>
             <w:rStyle w:val="Hypertextovodkaz"/>
@@ -2322,7 +2516,7 @@
             <w:noProof/>
             <w:webHidden/>
           </w:rPr>
-          <w:instrText xml:space="preserve"> PAGEREF _Toc86488211 \h </w:instrText>
+          <w:instrText xml:space="preserve"> PAGEREF _Toc87085721 \h </w:instrText>
         </w:r>
         <w:r>
           <w:rPr>
@@ -2342,7 +2536,7 @@
             <w:noProof/>
             <w:webHidden/>
           </w:rPr>
-          <w:t>8</w:t>
+          <w:t>13</w:t>
         </w:r>
         <w:r>
           <w:rPr>
@@ -2368,7 +2562,7 @@
           <w:lang w:eastAsia="cs-CZ" w:bidi="ar-SA"/>
         </w:rPr>
       </w:pPr>
-      <w:hyperlink w:anchor="_Toc86488212" w:history="1">
+      <w:hyperlink w:anchor="_Toc87085722" w:history="1">
         <w:r>
           <w:rPr>
             <w:rStyle w:val="Hypertextovodkaz"/>
@@ -2412,7 +2606,7 @@
             <w:noProof/>
             <w:webHidden/>
           </w:rPr>
-          <w:instrText xml:space="preserve"> PAGEREF _Toc86488212 \h </w:instrText>
+          <w:instrText xml:space="preserve"> PAGEREF _Toc87085722 \h </w:instrText>
         </w:r>
         <w:r>
           <w:rPr>
@@ -2432,7 +2626,7 @@
             <w:noProof/>
             <w:webHidden/>
           </w:rPr>
-          <w:t>8</w:t>
+          <w:t>13</w:t>
         </w:r>
         <w:r>
           <w:rPr>
@@ -2458,7 +2652,7 @@
           <w:lang w:eastAsia="cs-CZ" w:bidi="ar-SA"/>
         </w:rPr>
       </w:pPr>
-      <w:hyperlink w:anchor="_Toc86488213" w:history="1">
+      <w:hyperlink w:anchor="_Toc87085723" w:history="1">
         <w:r>
           <w:rPr>
             <w:rStyle w:val="Hypertextovodkaz"/>
@@ -2502,7 +2696,7 @@
             <w:noProof/>
             <w:webHidden/>
           </w:rPr>
-          <w:instrText xml:space="preserve"> PAGEREF _Toc86488213 \h </w:instrText>
+          <w:instrText xml:space="preserve"> PAGEREF _Toc87085723 \h </w:instrText>
         </w:r>
         <w:r>
           <w:rPr>
@@ -2522,7 +2716,7 @@
             <w:noProof/>
             <w:webHidden/>
           </w:rPr>
-          <w:t>8</w:t>
+          <w:t>13</w:t>
         </w:r>
         <w:r>
           <w:rPr>
@@ -2548,7 +2742,7 @@
           <w:lang w:eastAsia="cs-CZ" w:bidi="ar-SA"/>
         </w:rPr>
       </w:pPr>
-      <w:hyperlink w:anchor="_Toc86488214" w:history="1">
+      <w:hyperlink w:anchor="_Toc87085724" w:history="1">
         <w:r>
           <w:rPr>
             <w:rStyle w:val="Hypertextovodkaz"/>
@@ -2592,7 +2786,7 @@
             <w:noProof/>
             <w:webHidden/>
           </w:rPr>
-          <w:instrText xml:space="preserve"> PAGEREF _Toc86488214 \h </w:instrText>
+          <w:instrText xml:space="preserve"> PAGEREF _Toc87085724 \h </w:instrText>
         </w:r>
         <w:r>
           <w:rPr>
@@ -2612,7 +2806,7 @@
             <w:noProof/>
             <w:webHidden/>
           </w:rPr>
-          <w:t>9</w:t>
+          <w:t>14</w:t>
         </w:r>
         <w:r>
           <w:rPr>
@@ -2638,7 +2832,7 @@
           <w:lang w:eastAsia="cs-CZ" w:bidi="ar-SA"/>
         </w:rPr>
       </w:pPr>
-      <w:hyperlink w:anchor="_Toc86488215" w:history="1">
+      <w:hyperlink w:anchor="_Toc87085725" w:history="1">
         <w:r>
           <w:rPr>
             <w:rStyle w:val="Hypertextovodkaz"/>
@@ -2682,7 +2876,7 @@
             <w:noProof/>
             <w:webHidden/>
           </w:rPr>
-          <w:instrText xml:space="preserve"> PAGEREF _Toc86488215 \h </w:instrText>
+          <w:instrText xml:space="preserve"> PAGEREF _Toc87085725 \h </w:instrText>
         </w:r>
         <w:r>
           <w:rPr>
@@ -2702,7 +2896,7 @@
             <w:noProof/>
             <w:webHidden/>
           </w:rPr>
-          <w:t>9</w:t>
+          <w:t>14</w:t>
         </w:r>
         <w:r>
           <w:rPr>
@@ -2728,7 +2922,7 @@
           <w:lang w:eastAsia="cs-CZ" w:bidi="ar-SA"/>
         </w:rPr>
       </w:pPr>
-      <w:hyperlink w:anchor="_Toc86488216" w:history="1">
+      <w:hyperlink w:anchor="_Toc87085726" w:history="1">
         <w:r>
           <w:rPr>
             <w:rStyle w:val="Hypertextovodkaz"/>
@@ -2772,7 +2966,7 @@
             <w:noProof/>
             <w:webHidden/>
           </w:rPr>
-          <w:instrText xml:space="preserve"> PAGEREF _Toc86488216 \h </w:instrText>
+          <w:instrText xml:space="preserve"> PAGEREF _Toc87085726 \h </w:instrText>
         </w:r>
         <w:r>
           <w:rPr>
@@ -2792,7 +2986,7 @@
             <w:noProof/>
             <w:webHidden/>
           </w:rPr>
-          <w:t>9</w:t>
+          <w:t>14</w:t>
         </w:r>
         <w:r>
           <w:rPr>
@@ -2818,7 +3012,7 @@
           <w:lang w:eastAsia="cs-CZ" w:bidi="ar-SA"/>
         </w:rPr>
       </w:pPr>
-      <w:hyperlink w:anchor="_Toc86488217" w:history="1">
+      <w:hyperlink w:anchor="_Toc87085727" w:history="1">
         <w:r>
           <w:rPr>
             <w:rStyle w:val="Hypertextovodkaz"/>
@@ -2862,7 +3056,7 @@
             <w:noProof/>
             <w:webHidden/>
           </w:rPr>
-          <w:instrText xml:space="preserve"> PAGEREF _Toc86488217 \h </w:instrText>
+          <w:instrText xml:space="preserve"> PAGEREF _Toc87085727 \h </w:instrText>
         </w:r>
         <w:r>
           <w:rPr>
@@ -2882,7 +3076,7 @@
             <w:noProof/>
             <w:webHidden/>
           </w:rPr>
-          <w:t>9</w:t>
+          <w:t>14</w:t>
         </w:r>
         <w:r>
           <w:rPr>
@@ -2908,7 +3102,7 @@
           <w:lang w:eastAsia="cs-CZ" w:bidi="ar-SA"/>
         </w:rPr>
       </w:pPr>
-      <w:hyperlink w:anchor="_Toc86488218" w:history="1">
+      <w:hyperlink w:anchor="_Toc87085728" w:history="1">
         <w:r>
           <w:rPr>
             <w:rStyle w:val="Hypertextovodkaz"/>
@@ -2952,7 +3146,7 @@
             <w:noProof/>
             <w:webHidden/>
           </w:rPr>
-          <w:instrText xml:space="preserve"> PAGEREF _Toc86488218 \h </w:instrText>
+          <w:instrText xml:space="preserve"> PAGEREF _Toc87085728 \h </w:instrText>
         </w:r>
         <w:r>
           <w:rPr>
@@ -2972,7 +3166,7 @@
             <w:noProof/>
             <w:webHidden/>
           </w:rPr>
-          <w:t>10</w:t>
+          <w:t>15</w:t>
         </w:r>
         <w:r>
           <w:rPr>
@@ -2998,7 +3192,7 @@
           <w:lang w:eastAsia="cs-CZ" w:bidi="ar-SA"/>
         </w:rPr>
       </w:pPr>
-      <w:hyperlink w:anchor="_Toc86488219" w:history="1">
+      <w:hyperlink w:anchor="_Toc87085729" w:history="1">
         <w:r>
           <w:rPr>
             <w:rStyle w:val="Hypertextovodkaz"/>
@@ -3042,7 +3236,7 @@
             <w:noProof/>
             <w:webHidden/>
           </w:rPr>
-          <w:instrText xml:space="preserve"> PAGEREF _Toc86488219 \h </w:instrText>
+          <w:instrText xml:space="preserve"> PAGEREF _Toc87085729 \h </w:instrText>
         </w:r>
         <w:r>
           <w:rPr>
@@ -3062,7 +3256,7 @@
             <w:noProof/>
             <w:webHidden/>
           </w:rPr>
-          <w:t>10</w:t>
+          <w:t>15</w:t>
         </w:r>
         <w:r>
           <w:rPr>
@@ -3088,7 +3282,7 @@
           <w:lang w:eastAsia="cs-CZ" w:bidi="ar-SA"/>
         </w:rPr>
       </w:pPr>
-      <w:hyperlink w:anchor="_Toc86488220" w:history="1">
+      <w:hyperlink w:anchor="_Toc87085730" w:history="1">
         <w:r>
           <w:rPr>
             <w:rStyle w:val="Hypertextovodkaz"/>
@@ -3132,7 +3326,7 @@
             <w:noProof/>
             <w:webHidden/>
           </w:rPr>
-          <w:instrText xml:space="preserve"> PAGEREF _Toc86488220 \h </w:instrText>
+          <w:instrText xml:space="preserve"> PAGEREF _Toc87085730 \h </w:instrText>
         </w:r>
         <w:r>
           <w:rPr>
@@ -3152,7 +3346,7 @@
             <w:noProof/>
             <w:webHidden/>
           </w:rPr>
-          <w:t>10</w:t>
+          <w:t>15</w:t>
         </w:r>
         <w:r>
           <w:rPr>
@@ -3178,7 +3372,7 @@
           <w:lang w:eastAsia="cs-CZ" w:bidi="ar-SA"/>
         </w:rPr>
       </w:pPr>
-      <w:hyperlink w:anchor="_Toc86488221" w:history="1">
+      <w:hyperlink w:anchor="_Toc87085731" w:history="1">
         <w:r>
           <w:rPr>
             <w:rStyle w:val="Hypertextovodkaz"/>
@@ -3222,7 +3416,7 @@
             <w:noProof/>
             <w:webHidden/>
           </w:rPr>
-          <w:instrText xml:space="preserve"> PAGEREF _Toc86488221 \h </w:instrText>
+          <w:instrText xml:space="preserve"> PAGEREF _Toc87085731 \h </w:instrText>
         </w:r>
         <w:r>
           <w:rPr>
@@ -3242,7 +3436,7 @@
             <w:noProof/>
             <w:webHidden/>
           </w:rPr>
-          <w:t>14</w:t>
+          <w:t>19</w:t>
         </w:r>
         <w:r>
           <w:rPr>
@@ -3268,7 +3462,7 @@
           <w:lang w:eastAsia="cs-CZ" w:bidi="ar-SA"/>
         </w:rPr>
       </w:pPr>
-      <w:hyperlink w:anchor="_Toc86488222" w:history="1">
+      <w:hyperlink w:anchor="_Toc87085732" w:history="1">
         <w:r>
           <w:rPr>
             <w:rStyle w:val="Hypertextovodkaz"/>
@@ -3312,7 +3506,7 @@
             <w:noProof/>
             <w:webHidden/>
           </w:rPr>
-          <w:instrText xml:space="preserve"> PAGEREF _Toc86488222 \h </w:instrText>
+          <w:instrText xml:space="preserve"> PAGEREF _Toc87085732 \h </w:instrText>
         </w:r>
         <w:r>
           <w:rPr>
@@ -3332,7 +3526,7 @@
             <w:noProof/>
             <w:webHidden/>
           </w:rPr>
-          <w:t>15</w:t>
+          <w:t>20</w:t>
         </w:r>
         <w:r>
           <w:rPr>
@@ -3358,7 +3552,7 @@
           <w:lang w:eastAsia="cs-CZ" w:bidi="ar-SA"/>
         </w:rPr>
       </w:pPr>
-      <w:hyperlink w:anchor="_Toc86488223" w:history="1">
+      <w:hyperlink w:anchor="_Toc87085733" w:history="1">
         <w:r>
           <w:rPr>
             <w:rStyle w:val="Hypertextovodkaz"/>
@@ -3402,7 +3596,7 @@
             <w:noProof/>
             <w:webHidden/>
           </w:rPr>
-          <w:instrText xml:space="preserve"> PAGEREF _Toc86488223 \h </w:instrText>
+          <w:instrText xml:space="preserve"> PAGEREF _Toc87085733 \h </w:instrText>
         </w:r>
         <w:r>
           <w:rPr>
@@ -3422,7 +3616,7 @@
             <w:noProof/>
             <w:webHidden/>
           </w:rPr>
-          <w:t>16</w:t>
+          <w:t>21</w:t>
         </w:r>
         <w:r>
           <w:rPr>
@@ -3448,7 +3642,7 @@
           <w:lang w:eastAsia="cs-CZ" w:bidi="ar-SA"/>
         </w:rPr>
       </w:pPr>
-      <w:hyperlink w:anchor="_Toc86488224" w:history="1">
+      <w:hyperlink w:anchor="_Toc87085734" w:history="1">
         <w:r>
           <w:rPr>
             <w:rStyle w:val="Hypertextovodkaz"/>
@@ -3492,7 +3686,7 @@
             <w:noProof/>
             <w:webHidden/>
           </w:rPr>
-          <w:instrText xml:space="preserve"> PAGEREF _Toc86488224 \h </w:instrText>
+          <w:instrText xml:space="preserve"> PAGEREF _Toc87085734 \h </w:instrText>
         </w:r>
         <w:r>
           <w:rPr>
@@ -3512,7 +3706,7 @@
             <w:noProof/>
             <w:webHidden/>
           </w:rPr>
-          <w:t>17</w:t>
+          <w:t>22</w:t>
         </w:r>
         <w:r>
           <w:rPr>
@@ -3538,7 +3732,7 @@
           <w:lang w:eastAsia="cs-CZ" w:bidi="ar-SA"/>
         </w:rPr>
       </w:pPr>
-      <w:hyperlink w:anchor="_Toc86488225" w:history="1">
+      <w:hyperlink w:anchor="_Toc87085735" w:history="1">
         <w:r>
           <w:rPr>
             <w:rStyle w:val="Hypertextovodkaz"/>
@@ -3582,7 +3776,7 @@
             <w:noProof/>
             <w:webHidden/>
           </w:rPr>
-          <w:instrText xml:space="preserve"> PAGEREF _Toc86488225 \h </w:instrText>
+          <w:instrText xml:space="preserve"> PAGEREF _Toc87085735 \h </w:instrText>
         </w:r>
         <w:r>
           <w:rPr>
@@ -3602,7 +3796,7 @@
             <w:noProof/>
             <w:webHidden/>
           </w:rPr>
-          <w:t>18</w:t>
+          <w:t>23</w:t>
         </w:r>
         <w:r>
           <w:rPr>
@@ -3628,7 +3822,7 @@
           <w:lang w:eastAsia="cs-CZ" w:bidi="ar-SA"/>
         </w:rPr>
       </w:pPr>
-      <w:hyperlink w:anchor="_Toc86488226" w:history="1">
+      <w:hyperlink w:anchor="_Toc87085736" w:history="1">
         <w:r>
           <w:rPr>
             <w:rStyle w:val="Hypertextovodkaz"/>
@@ -3672,7 +3866,7 @@
             <w:noProof/>
             <w:webHidden/>
           </w:rPr>
-          <w:instrText xml:space="preserve"> PAGEREF _Toc86488226 \h </w:instrText>
+          <w:instrText xml:space="preserve"> PAGEREF _Toc87085736 \h </w:instrText>
         </w:r>
         <w:r>
           <w:rPr>
@@ -3692,7 +3886,7 @@
             <w:noProof/>
             <w:webHidden/>
           </w:rPr>
-          <w:t>20</w:t>
+          <w:t>26</w:t>
         </w:r>
         <w:r>
           <w:rPr>
@@ -3934,7 +4128,7 @@
       <w:pPr>
         <w:pStyle w:val="Nadpis1"/>
       </w:pPr>
-      <w:bookmarkStart w:id="2" w:name="_Toc86488194"/>
+      <w:bookmarkStart w:id="2" w:name="_Toc87085702"/>
       <w:r>
         <w:lastRenderedPageBreak/>
         <w:t>Úvod</w:t>
@@ -3973,7 +4167,7 @@
       <w:pPr>
         <w:pStyle w:val="Nadpis1"/>
       </w:pPr>
-      <w:bookmarkStart w:id="3" w:name="_Toc86488195"/>
+      <w:bookmarkStart w:id="3" w:name="_Toc87085703"/>
       <w:r>
         <w:lastRenderedPageBreak/>
         <w:t>Cíl práce</w:t>
@@ -4043,7 +4237,7 @@
       <w:pPr>
         <w:pStyle w:val="Nadpis1"/>
       </w:pPr>
-      <w:bookmarkStart w:id="4" w:name="_Toc86488196"/>
+      <w:bookmarkStart w:id="4" w:name="_Toc87085704"/>
       <w:r>
         <w:lastRenderedPageBreak/>
         <w:t>Metodika zpracování</w:t>
@@ -4105,7 +4299,7 @@
       <w:pPr>
         <w:pStyle w:val="Nadpis1"/>
       </w:pPr>
-      <w:bookmarkStart w:id="5" w:name="_Toc86488197"/>
+      <w:bookmarkStart w:id="5" w:name="_Toc87085705"/>
       <w:r>
         <w:lastRenderedPageBreak/>
         <w:t>Teoretická část</w:t>
@@ -4116,7 +4310,7 @@
       <w:pPr>
         <w:pStyle w:val="Nadpis2"/>
       </w:pPr>
-      <w:bookmarkStart w:id="6" w:name="_Toc86488198"/>
+      <w:bookmarkStart w:id="6" w:name="_Toc87085706"/>
       <w:r>
         <w:t>Vizualizace</w:t>
       </w:r>
@@ -4126,7 +4320,7 @@
       <w:pPr>
         <w:pStyle w:val="Nadpis3"/>
       </w:pPr>
-      <w:bookmarkStart w:id="7" w:name="_Toc86488199"/>
+      <w:bookmarkStart w:id="7" w:name="_Toc87085707"/>
       <w:r>
         <w:t>Vizualizace obecně</w:t>
       </w:r>
@@ -4500,9 +4694,11 @@
       <w:pPr>
         <w:pStyle w:val="Nadpis3"/>
       </w:pPr>
+      <w:bookmarkStart w:id="8" w:name="_Toc87085708"/>
       <w:r>
         <w:t>Principy datové vizualizace</w:t>
       </w:r>
+      <w:bookmarkEnd w:id="8"/>
     </w:p>
     <w:p>
       <w:r>
@@ -4641,11 +4837,11 @@
       <w:pPr>
         <w:pStyle w:val="Nadpis3"/>
       </w:pPr>
-      <w:bookmarkStart w:id="8" w:name="_Toc86488202"/>
+      <w:bookmarkStart w:id="9" w:name="_Toc87085709"/>
       <w:r>
         <w:t>Barvy v datové vizualizaci</w:t>
       </w:r>
-      <w:bookmarkEnd w:id="8"/>
+      <w:bookmarkEnd w:id="9"/>
     </w:p>
     <w:p>
       <w:r>
@@ -4964,11 +5160,11 @@
       <w:pPr>
         <w:pStyle w:val="Nadpis3"/>
       </w:pPr>
-      <w:bookmarkStart w:id="9" w:name="_Toc86488200"/>
+      <w:bookmarkStart w:id="10" w:name="_Toc87085710"/>
       <w:r>
         <w:t>Anatomie grafu</w:t>
       </w:r>
-      <w:bookmarkEnd w:id="9"/>
+      <w:bookmarkEnd w:id="10"/>
     </w:p>
     <w:p>
       <w:r>
@@ -5129,9 +5325,11 @@
       <w:pPr>
         <w:pStyle w:val="Nadpis3"/>
       </w:pPr>
+      <w:bookmarkStart w:id="11" w:name="_Toc87085711"/>
       <w:r>
         <w:t>Nejčastější typy grafů</w:t>
       </w:r>
+      <w:bookmarkEnd w:id="11"/>
     </w:p>
     <w:p>
       <w:r>
@@ -5141,7 +5339,13 @@
         <w:t>způsobů,</w:t>
       </w:r>
       <w:r>
-        <w:t xml:space="preserve"> jak rozdělit typy grafů do skupin, ať už podle grafických elementů které využívají (body, čáry, plochy), oborů ve kterých se převážně využívají (finance, věda, zpravodajství), v této kapitole budou grafy rozděleny do skupin dle jejich funkce, stejně, jako je rozděluje Mike Yi v příručce How to Choose the Right Data Visualization [23], nebo Severino Ribecca v projektu </w:t>
+        <w:t xml:space="preserve"> jak rozdělit typy grafů do skupin, ať už podle grafických </w:t>
+      </w:r>
+      <w:r>
+        <w:t>elementů</w:t>
+      </w:r>
+      <w:r>
+        <w:t xml:space="preserve"> které využívají (body, čáry, plochy), oborů ve kterých se převážně využívají (finance, věda, zpravodajství), v této kapitole budou grafy rozděleny do skupin dle jejich funkce, stejně, jako je rozděluje Mike Yi v příručce How to Choose the Right Data Visualization [23], nebo Severino Ribecca v projektu </w:t>
       </w:r>
       <w:r>
         <w:t>Data Visualisation Catalogue</w:t>
@@ -5175,22 +5379,116 @@
         <w:t>, spojnicový, nebo plošný graf</w:t>
       </w:r>
       <w:r>
-        <w:t>.</w:t>
+        <w:t xml:space="preserve"> v</w:t>
+      </w:r>
+      <w:r>
+        <w:t> závislosti na počtu měření a sledovaných veličin.</w:t>
       </w:r>
       <w:r>
         <w:t xml:space="preserve"> </w:t>
       </w:r>
       <w:r>
-        <w:t>V závislosti na počtu měření a sledovaných veličin.</w:t>
+        <w:t xml:space="preserve">Plošný graf je vhodnější pro </w:t>
+      </w:r>
+      <w:r>
+        <w:lastRenderedPageBreak/>
+        <w:t>vyjádření změny v čase, nebo rozdílu mezi několika hodnotami, spojnicový naopak více zvýrazňuje konkrétní hodnoty [24] [25]</w:t>
+      </w:r>
+    </w:p>
+    <w:p>
+      <w:r>
+        <w:rPr>
+          <w:noProof/>
+        </w:rPr>
+        <w:drawing>
+          <wp:inline distT="0" distB="0" distL="0" distR="0" wp14:anchorId="3BB473AA" wp14:editId="5A33F70B">
+            <wp:extent cx="5391150" cy="4408170"/>
+            <wp:effectExtent l="0" t="0" r="0" b="0"/>
+            <wp:docPr id="11" name="Obrázek 11"/>
+            <wp:cNvGraphicFramePr>
+              <a:graphicFrameLocks xmlns:a="http://schemas.openxmlformats.org/drawingml/2006/main" noChangeAspect="1"/>
+            </wp:cNvGraphicFramePr>
+            <a:graphic xmlns:a="http://schemas.openxmlformats.org/drawingml/2006/main">
+              <a:graphicData uri="http://schemas.openxmlformats.org/drawingml/2006/picture">
+                <pic:pic xmlns:pic="http://schemas.openxmlformats.org/drawingml/2006/picture">
+                  <pic:nvPicPr>
+                    <pic:cNvPr id="0" name="Picture 1"/>
+                    <pic:cNvPicPr>
+                      <a:picLocks noChangeAspect="1" noChangeArrowheads="1"/>
+                    </pic:cNvPicPr>
+                  </pic:nvPicPr>
+                  <pic:blipFill>
+                    <a:blip r:embed="rId15">
+                      <a:extLst>
+                        <a:ext uri="{28A0092B-C50C-407E-A947-70E740481C1C}">
+                          <a14:useLocalDpi xmlns:a14="http://schemas.microsoft.com/office/drawing/2010/main" val="0"/>
+                        </a:ext>
+                      </a:extLst>
+                    </a:blip>
+                    <a:srcRect/>
+                    <a:stretch>
+                      <a:fillRect/>
+                    </a:stretch>
+                  </pic:blipFill>
+                  <pic:spPr bwMode="auto">
+                    <a:xfrm>
+                      <a:off x="0" y="0"/>
+                      <a:ext cx="5391150" cy="4408170"/>
+                    </a:xfrm>
+                    <a:prstGeom prst="rect">
+                      <a:avLst/>
+                    </a:prstGeom>
+                    <a:noFill/>
+                    <a:ln>
+                      <a:noFill/>
+                    </a:ln>
+                  </pic:spPr>
+                </pic:pic>
+              </a:graphicData>
+            </a:graphic>
+          </wp:inline>
+        </w:drawing>
+      </w:r>
+    </w:p>
+    <w:p>
+      <w:pPr>
+        <w:pStyle w:val="Titulek"/>
+        <w:jc w:val="left"/>
+      </w:pPr>
+      <w:r>
+        <w:t xml:space="preserve">Obr. </w:t>
+      </w:r>
+      <w:r>
+        <w:t>4</w:t>
+      </w:r>
+      <w:r>
+        <w:t xml:space="preserve"> </w:t>
+      </w:r>
+      <w:r>
+        <w:t>Ukázka grafů vyjadřujících změnu v čase</w:t>
+      </w:r>
+    </w:p>
+    <w:p>
+      <w:r>
+        <w:t>Zdroj: vlastní zpracování</w:t>
+      </w:r>
+    </w:p>
+    <w:p>
+      <w:r>
+        <w:t>Pro vizualizaci změny za delší časová období, lze také využít sloupcový a krabicový graf.</w:t>
+      </w:r>
+      <w:r>
+        <w:t xml:space="preserve"> [23]</w:t>
       </w:r>
     </w:p>
     <w:p/>
+    <w:p/>
     <w:p>
       <w:pPr>
         <w:pStyle w:val="Nadpis3"/>
       </w:pPr>
       <w:r>
-        <w:t>Zavádějící grafy a špatné vizualizace</w:t>
+        <w:t>Časté chyby při vizualizaci</w:t>
       </w:r>
     </w:p>
     <w:p>
@@ -5217,6 +5515,7 @@
         <w:rPr>
           <w:noProof/>
         </w:rPr>
+        <w:lastRenderedPageBreak/>
         <w:drawing>
           <wp:inline distT="0" distB="0" distL="0" distR="0" wp14:anchorId="264A7DCF" wp14:editId="12C93F0D">
             <wp:extent cx="5391150" cy="4411345"/>
@@ -5235,7 +5534,7 @@
                     </pic:cNvPicPr>
                   </pic:nvPicPr>
                   <pic:blipFill>
-                    <a:blip r:embed="rId15">
+                    <a:blip r:embed="rId16">
                       <a:extLst>
                         <a:ext uri="{28A0092B-C50C-407E-A947-70E740481C1C}">
                           <a14:useLocalDpi xmlns:a14="http://schemas.microsoft.com/office/drawing/2010/main" val="0"/>
@@ -5312,7 +5611,7 @@
             <wp:cNvGraphicFramePr/>
             <a:graphic xmlns:a="http://schemas.openxmlformats.org/drawingml/2006/main">
               <a:graphicData uri="http://schemas.openxmlformats.org/drawingml/2006/chart">
-                <c:chart xmlns:c="http://schemas.openxmlformats.org/drawingml/2006/chart" xmlns:r="http://schemas.openxmlformats.org/officeDocument/2006/relationships" r:id="rId16"/>
+                <c:chart xmlns:c="http://schemas.openxmlformats.org/drawingml/2006/chart" xmlns:r="http://schemas.openxmlformats.org/officeDocument/2006/relationships" r:id="rId17"/>
               </a:graphicData>
             </a:graphic>
           </wp:inline>
@@ -5344,27 +5643,27 @@
       <w:pPr>
         <w:pStyle w:val="Nadpis2"/>
       </w:pPr>
-      <w:bookmarkStart w:id="10" w:name="_Toc86488203"/>
+      <w:bookmarkStart w:id="12" w:name="_Toc87085713"/>
       <w:r>
         <w:t>Jazyk Python</w:t>
       </w:r>
-      <w:bookmarkEnd w:id="10"/>
+      <w:bookmarkEnd w:id="12"/>
     </w:p>
     <w:p>
       <w:pPr>
         <w:pStyle w:val="Nadpis2"/>
       </w:pPr>
-      <w:bookmarkStart w:id="11" w:name="_Toc86488204"/>
+      <w:bookmarkStart w:id="13" w:name="_Toc87085714"/>
       <w:r>
         <w:t>Vizualizační knihovny jazyka Python</w:t>
       </w:r>
-      <w:bookmarkEnd w:id="11"/>
+      <w:bookmarkEnd w:id="13"/>
     </w:p>
     <w:p>
       <w:pPr>
         <w:pStyle w:val="Nadpis3"/>
       </w:pPr>
-      <w:bookmarkStart w:id="12" w:name="_Toc86488205"/>
+      <w:bookmarkStart w:id="14" w:name="_Toc87085715"/>
       <w:r>
         <w:t>Mat</w:t>
       </w:r>
@@ -5380,7 +5679,7 @@
       <w:r>
         <w:t>ib</w:t>
       </w:r>
-      <w:bookmarkEnd w:id="12"/>
+      <w:bookmarkEnd w:id="14"/>
     </w:p>
     <w:p>
       <w:r>
@@ -5519,12 +5818,12 @@
       <w:pPr>
         <w:pStyle w:val="Nadpis3"/>
       </w:pPr>
-      <w:bookmarkStart w:id="13" w:name="_Toc86488206"/>
+      <w:bookmarkStart w:id="15" w:name="_Toc87085716"/>
       <w:r>
         <w:lastRenderedPageBreak/>
         <w:t>Seaborn</w:t>
       </w:r>
-      <w:bookmarkEnd w:id="13"/>
+      <w:bookmarkEnd w:id="15"/>
     </w:p>
     <w:p>
       <w:r>
@@ -5645,11 +5944,11 @@
       <w:pPr>
         <w:pStyle w:val="Nadpis3"/>
       </w:pPr>
-      <w:bookmarkStart w:id="14" w:name="_Toc86488207"/>
+      <w:bookmarkStart w:id="16" w:name="_Toc87085717"/>
       <w:r>
         <w:t>Bokeh</w:t>
       </w:r>
-      <w:bookmarkEnd w:id="14"/>
+      <w:bookmarkEnd w:id="16"/>
     </w:p>
     <w:p>
       <w:r>
@@ -5812,12 +6111,12 @@
       <w:pPr>
         <w:pStyle w:val="Nadpis3"/>
       </w:pPr>
-      <w:bookmarkStart w:id="15" w:name="_Toc86488208"/>
+      <w:bookmarkStart w:id="17" w:name="_Toc87085718"/>
       <w:r>
         <w:lastRenderedPageBreak/>
         <w:t>Plotly</w:t>
       </w:r>
-      <w:bookmarkEnd w:id="15"/>
+      <w:bookmarkEnd w:id="17"/>
     </w:p>
     <w:p>
       <w:r>
@@ -5935,11 +6234,11 @@
       <w:pPr>
         <w:pStyle w:val="Nadpis3"/>
       </w:pPr>
-      <w:bookmarkStart w:id="16" w:name="_Toc86488209"/>
+      <w:bookmarkStart w:id="18" w:name="_Toc87085719"/>
       <w:r>
         <w:t>Holoviews</w:t>
       </w:r>
-      <w:bookmarkEnd w:id="16"/>
+      <w:bookmarkEnd w:id="18"/>
     </w:p>
     <w:p>
       <w:r>
@@ -6047,11 +6346,11 @@
       <w:pPr>
         <w:pStyle w:val="Nadpis3"/>
       </w:pPr>
-      <w:bookmarkStart w:id="17" w:name="_Toc86488210"/>
+      <w:bookmarkStart w:id="19" w:name="_Toc87085720"/>
       <w:r>
         <w:t>Pygal</w:t>
       </w:r>
-      <w:bookmarkEnd w:id="17"/>
+      <w:bookmarkEnd w:id="19"/>
     </w:p>
     <w:p>
       <w:r>
@@ -6099,11 +6398,11 @@
       <w:pPr>
         <w:pStyle w:val="Nadpis3"/>
       </w:pPr>
-      <w:bookmarkStart w:id="18" w:name="_Toc86488211"/>
+      <w:bookmarkStart w:id="20" w:name="_Toc87085721"/>
       <w:r>
         <w:t>MidiTime</w:t>
       </w:r>
-      <w:bookmarkEnd w:id="18"/>
+      <w:bookmarkEnd w:id="20"/>
     </w:p>
     <w:p>
       <w:r>
@@ -6171,11 +6470,11 @@
       <w:pPr>
         <w:pStyle w:val="Nadpis3"/>
       </w:pPr>
-      <w:bookmarkStart w:id="19" w:name="_Toc86488212"/>
+      <w:bookmarkStart w:id="21" w:name="_Toc87085722"/>
       <w:r>
         <w:t>Geoplotlib</w:t>
       </w:r>
-      <w:bookmarkEnd w:id="19"/>
+      <w:bookmarkEnd w:id="21"/>
     </w:p>
     <w:p>
       <w:pPr>
@@ -6247,11 +6546,11 @@
       <w:pPr>
         <w:pStyle w:val="Nadpis3"/>
       </w:pPr>
-      <w:bookmarkStart w:id="20" w:name="_Toc86488213"/>
+      <w:bookmarkStart w:id="22" w:name="_Toc87085723"/>
       <w:r>
         <w:t>WordCloud</w:t>
       </w:r>
-      <w:bookmarkEnd w:id="20"/>
+      <w:bookmarkEnd w:id="22"/>
     </w:p>
     <w:p>
       <w:r>
@@ -6331,42 +6630,42 @@
       <w:pPr>
         <w:pStyle w:val="Nadpis2"/>
       </w:pPr>
-      <w:bookmarkStart w:id="21" w:name="_Toc86488214"/>
+      <w:bookmarkStart w:id="23" w:name="_Toc87085724"/>
       <w:r>
         <w:lastRenderedPageBreak/>
         <w:t>Způsoby získávání dat</w:t>
       </w:r>
-      <w:bookmarkEnd w:id="21"/>
+      <w:bookmarkEnd w:id="23"/>
     </w:p>
     <w:p>
       <w:pPr>
         <w:pStyle w:val="Nadpis2"/>
       </w:pPr>
-      <w:bookmarkStart w:id="22" w:name="_Toc86488215"/>
+      <w:bookmarkStart w:id="24" w:name="_Toc87085725"/>
       <w:r>
         <w:t>Způsoby zpracování dat?</w:t>
       </w:r>
-      <w:bookmarkEnd w:id="22"/>
+      <w:bookmarkEnd w:id="24"/>
     </w:p>
     <w:p>
       <w:pPr>
         <w:pStyle w:val="Nadpis1"/>
       </w:pPr>
-      <w:bookmarkStart w:id="23" w:name="_Toc86488216"/>
+      <w:bookmarkStart w:id="25" w:name="_Toc87085726"/>
       <w:r>
         <w:t>Metodika zpracování</w:t>
       </w:r>
-      <w:bookmarkEnd w:id="23"/>
+      <w:bookmarkEnd w:id="25"/>
     </w:p>
     <w:p>
       <w:pPr>
         <w:pStyle w:val="Nadpis2"/>
       </w:pPr>
-      <w:bookmarkStart w:id="24" w:name="_Toc86488217"/>
+      <w:bookmarkStart w:id="26" w:name="_Toc87085727"/>
       <w:r>
         <w:t>Hodnocení knihoven</w:t>
       </w:r>
-      <w:bookmarkEnd w:id="24"/>
+      <w:bookmarkEnd w:id="26"/>
     </w:p>
     <w:p>
       <w:r>
@@ -6391,14 +6690,27 @@
       <w:r>
         <w:t xml:space="preserve">Tabulka </w:t>
       </w:r>
-      <w:fldSimple w:instr=" SEQ Tabulka \* ARABIC ">
-        <w:r>
-          <w:rPr>
-            <w:noProof/>
-          </w:rPr>
-          <w:t>1</w:t>
-        </w:r>
-      </w:fldSimple>
+      <w:r>
+        <w:fldChar w:fldCharType="begin"/>
+      </w:r>
+      <w:r>
+        <w:instrText xml:space="preserve"> SEQ Tabulka \* ARABIC </w:instrText>
+      </w:r>
+      <w:r>
+        <w:fldChar w:fldCharType="separate"/>
+      </w:r>
+      <w:r>
+        <w:rPr>
+          <w:noProof/>
+        </w:rPr>
+        <w:t>1</w:t>
+      </w:r>
+      <w:r>
+        <w:rPr>
+          <w:noProof/>
+        </w:rPr>
+        <w:fldChar w:fldCharType="end"/>
+      </w:r>
       <w:r>
         <w:t xml:space="preserve"> Ukázková tabulka hodnocení </w:t>
       </w:r>
@@ -6652,31 +6964,31 @@
       <w:pPr>
         <w:pStyle w:val="Nadpis1"/>
       </w:pPr>
-      <w:bookmarkStart w:id="25" w:name="_Toc86488218"/>
+      <w:bookmarkStart w:id="27" w:name="_Toc87085728"/>
       <w:r>
         <w:t>Praktická část</w:t>
       </w:r>
-      <w:bookmarkEnd w:id="25"/>
+      <w:bookmarkEnd w:id="27"/>
     </w:p>
     <w:p>
       <w:pPr>
         <w:pStyle w:val="Nadpis2"/>
       </w:pPr>
-      <w:bookmarkStart w:id="26" w:name="_Toc86488219"/>
+      <w:bookmarkStart w:id="28" w:name="_Toc87085729"/>
       <w:r>
         <w:t>Porovnání vizualizačních knihoven</w:t>
       </w:r>
-      <w:bookmarkEnd w:id="26"/>
+      <w:bookmarkEnd w:id="28"/>
     </w:p>
     <w:p>
       <w:pPr>
         <w:pStyle w:val="Nadpis3"/>
       </w:pPr>
-      <w:bookmarkStart w:id="27" w:name="_Toc86488220"/>
+      <w:bookmarkStart w:id="29" w:name="_Toc87085730"/>
       <w:r>
         <w:t>Matplotlib</w:t>
       </w:r>
-      <w:bookmarkEnd w:id="27"/>
+      <w:bookmarkEnd w:id="29"/>
     </w:p>
     <w:p>
       <w:pPr>
@@ -7026,7 +7338,7 @@
                     </pic:cNvPicPr>
                   </pic:nvPicPr>
                   <pic:blipFill>
-                    <a:blip r:embed="rId17">
+                    <a:blip r:embed="rId18">
                       <a:extLst>
                         <a:ext uri="{28A0092B-C50C-407E-A947-70E740481C1C}">
                           <a14:useLocalDpi xmlns:a14="http://schemas.microsoft.com/office/drawing/2010/main" val="0"/>
@@ -7081,7 +7393,7 @@
                     </pic:cNvPicPr>
                   </pic:nvPicPr>
                   <pic:blipFill>
-                    <a:blip r:embed="rId18">
+                    <a:blip r:embed="rId19">
                       <a:extLst>
                         <a:ext uri="{28A0092B-C50C-407E-A947-70E740481C1C}">
                           <a14:useLocalDpi xmlns:a14="http://schemas.microsoft.com/office/drawing/2010/main" val="0"/>
@@ -7266,7 +7578,7 @@
                     <pic:cNvPicPr/>
                   </pic:nvPicPr>
                   <pic:blipFill rotWithShape="1">
-                    <a:blip r:embed="rId19"/>
+                    <a:blip r:embed="rId20"/>
                     <a:srcRect l="6910" t="10117" r="6784" b="60774"/>
                     <a:stretch/>
                   </pic:blipFill>
@@ -7317,7 +7629,7 @@
                     </pic:cNvPicPr>
                   </pic:nvPicPr>
                   <pic:blipFill>
-                    <a:blip r:embed="rId20">
+                    <a:blip r:embed="rId21">
                       <a:extLst>
                         <a:ext uri="{28A0092B-C50C-407E-A947-70E740481C1C}">
                           <a14:useLocalDpi xmlns:a14="http://schemas.microsoft.com/office/drawing/2010/main" val="0"/>
@@ -7603,11 +7915,11 @@
       <w:pPr>
         <w:pStyle w:val="Nadpis2"/>
       </w:pPr>
-      <w:bookmarkStart w:id="28" w:name="_Toc86488221"/>
+      <w:bookmarkStart w:id="30" w:name="_Toc87085731"/>
       <w:r>
         <w:t>Ukázkové úlohy</w:t>
       </w:r>
-      <w:bookmarkEnd w:id="28"/>
+      <w:bookmarkEnd w:id="30"/>
     </w:p>
     <w:p/>
     <w:p/>
@@ -7632,25 +7944,38 @@
         <w:keepNext/>
         <w:jc w:val="left"/>
       </w:pPr>
-      <w:bookmarkStart w:id="29" w:name="_Toc348517268"/>
+      <w:bookmarkStart w:id="31" w:name="_Toc348517268"/>
       <w:r>
         <w:t xml:space="preserve">Tabulka </w:t>
       </w:r>
-      <w:fldSimple w:instr=" SEQ Tabulka \* ARABIC ">
-        <w:r>
-          <w:rPr>
-            <w:noProof/>
-          </w:rPr>
-          <w:t>1</w:t>
-        </w:r>
-      </w:fldSimple>
+      <w:r>
+        <w:fldChar w:fldCharType="begin"/>
+      </w:r>
+      <w:r>
+        <w:instrText xml:space="preserve"> SEQ Tabulka \* ARABIC </w:instrText>
+      </w:r>
+      <w:r>
+        <w:fldChar w:fldCharType="separate"/>
+      </w:r>
+      <w:r>
+        <w:rPr>
+          <w:noProof/>
+        </w:rPr>
+        <w:t>1</w:t>
+      </w:r>
+      <w:r>
+        <w:rPr>
+          <w:noProof/>
+        </w:rPr>
+        <w:fldChar w:fldCharType="end"/>
+      </w:r>
       <w:r>
         <w:t xml:space="preserve"> Název tabulky</w:t>
       </w:r>
       <w:r>
         <w:t>.</w:t>
       </w:r>
-      <w:bookmarkEnd w:id="29"/>
+      <w:bookmarkEnd w:id="31"/>
       <w:r>
         <w:t xml:space="preserve"> </w:t>
       </w:r>
@@ -7804,11 +8129,11 @@
       <w:pPr>
         <w:pStyle w:val="Nadpis3"/>
       </w:pPr>
-      <w:bookmarkStart w:id="30" w:name="_Toc86488222"/>
+      <w:bookmarkStart w:id="32" w:name="_Toc87085732"/>
       <w:r>
         <w:t>Podřazená podkapitola</w:t>
       </w:r>
-      <w:bookmarkEnd w:id="30"/>
+      <w:bookmarkEnd w:id="32"/>
     </w:p>
     <w:p>
       <w:r>
@@ -7844,7 +8169,7 @@
                     </pic:cNvPicPr>
                   </pic:nvPicPr>
                   <pic:blipFill>
-                    <a:blip r:embed="rId21">
+                    <a:blip r:embed="rId22">
                       <a:extLst>
                         <a:ext uri="{28A0092B-C50C-407E-A947-70E740481C1C}">
                           <a14:useLocalDpi xmlns:a14="http://schemas.microsoft.com/office/drawing/2010/main" val="0"/>
@@ -7887,18 +8212,31 @@
         <w:pStyle w:val="Titulek"/>
         <w:jc w:val="left"/>
       </w:pPr>
-      <w:bookmarkStart w:id="31" w:name="_Toc348517265"/>
+      <w:bookmarkStart w:id="33" w:name="_Toc348517265"/>
       <w:r>
         <w:t xml:space="preserve">Obr. </w:t>
       </w:r>
-      <w:fldSimple w:instr=" SEQ Obr. \* ARABIC ">
-        <w:r>
-          <w:rPr>
-            <w:noProof/>
-          </w:rPr>
-          <w:t>1</w:t>
-        </w:r>
-      </w:fldSimple>
+      <w:r>
+        <w:fldChar w:fldCharType="begin"/>
+      </w:r>
+      <w:r>
+        <w:instrText xml:space="preserve"> SEQ Obr. \* ARABIC </w:instrText>
+      </w:r>
+      <w:r>
+        <w:fldChar w:fldCharType="separate"/>
+      </w:r>
+      <w:r>
+        <w:rPr>
+          <w:noProof/>
+        </w:rPr>
+        <w:t>1</w:t>
+      </w:r>
+      <w:r>
+        <w:rPr>
+          <w:noProof/>
+        </w:rPr>
+        <w:fldChar w:fldCharType="end"/>
+      </w:r>
       <w:r>
         <w:t xml:space="preserve"> </w:t>
       </w:r>
@@ -7908,7 +8246,7 @@
       <w:r>
         <w:t>.</w:t>
       </w:r>
-      <w:bookmarkEnd w:id="31"/>
+      <w:bookmarkEnd w:id="33"/>
       <w:r>
         <w:t xml:space="preserve"> </w:t>
       </w:r>
@@ -7938,12 +8276,12 @@
       <w:pPr>
         <w:pStyle w:val="Nadpis1"/>
       </w:pPr>
-      <w:bookmarkStart w:id="32" w:name="_Toc86488223"/>
+      <w:bookmarkStart w:id="34" w:name="_Toc87085733"/>
       <w:r>
         <w:lastRenderedPageBreak/>
         <w:t>Shrnutí výsledků</w:t>
       </w:r>
-      <w:bookmarkEnd w:id="32"/>
+      <w:bookmarkEnd w:id="34"/>
     </w:p>
     <w:p>
       <w:pPr>
@@ -7967,12 +8305,12 @@
       <w:pPr>
         <w:pStyle w:val="Nadpis1"/>
       </w:pPr>
-      <w:bookmarkStart w:id="33" w:name="_Toc86488224"/>
+      <w:bookmarkStart w:id="35" w:name="_Toc87085734"/>
       <w:r>
         <w:lastRenderedPageBreak/>
         <w:t>Závěry a doporučení</w:t>
       </w:r>
-      <w:bookmarkEnd w:id="33"/>
+      <w:bookmarkEnd w:id="35"/>
     </w:p>
     <w:p>
       <w:r>
@@ -8006,12 +8344,12 @@
       <w:pPr>
         <w:pStyle w:val="Nadpis1"/>
       </w:pPr>
-      <w:bookmarkStart w:id="34" w:name="_Toc86488225"/>
+      <w:bookmarkStart w:id="36" w:name="_Toc87085735"/>
       <w:r>
         <w:lastRenderedPageBreak/>
         <w:t>Seznam použité literatury</w:t>
       </w:r>
-      <w:bookmarkEnd w:id="34"/>
+      <w:bookmarkEnd w:id="36"/>
     </w:p>
     <w:p>
       <w:pPr>
@@ -8043,7 +8381,7 @@
       <w:r>
         <w:t>. 4950. 1970, s. 46–64. ISBN 978-3-540-70955-8. DOI: </w:t>
       </w:r>
-      <w:hyperlink r:id="rId22" w:history="1">
+      <w:hyperlink r:id="rId23" w:history="1">
         <w:r>
           <w:rPr>
             <w:rStyle w:val="Hypertextovodkaz"/>
@@ -8093,7 +8431,7 @@
       <w:r>
         <w:t xml:space="preserve"> [online]. Dostupné z: </w:t>
       </w:r>
-      <w:hyperlink r:id="rId23" w:history="1">
+      <w:hyperlink r:id="rId24" w:history="1">
         <w:r>
           <w:rPr>
             <w:rStyle w:val="Hypertextovodkaz"/>
@@ -8140,7 +8478,7 @@
       <w:r>
         <w:t xml:space="preserve"> [online]. 2020 [cit. 03.04.2021]. Dostupné z: </w:t>
       </w:r>
-      <w:hyperlink r:id="rId24" w:history="1">
+      <w:hyperlink r:id="rId25" w:history="1">
         <w:r>
           <w:rPr>
             <w:rStyle w:val="Hypertextovodkaz"/>
@@ -8187,7 +8525,7 @@
       <w:r>
         <w:t xml:space="preserve"> [online]. 2020 [cit. 16.09.2021]. Dostupné z: </w:t>
       </w:r>
-      <w:hyperlink r:id="rId25" w:history="1">
+      <w:hyperlink r:id="rId26" w:history="1">
         <w:r>
           <w:rPr>
             <w:rStyle w:val="Hypertextovodkaz"/>
@@ -8224,7 +8562,7 @@
       <w:r>
         <w:t>JOHN HUNTER a MICHAEL DROETTBOOM. The Architecture of Open Source Applications (Volume 2): matplotlib. In: [cit. 16.09.2021]. Dostupné z: </w:t>
       </w:r>
-      <w:hyperlink r:id="rId26" w:history="1">
+      <w:hyperlink r:id="rId27" w:history="1">
         <w:r>
           <w:rPr>
             <w:rStyle w:val="Hypertextovodkaz"/>
@@ -8279,7 +8617,7 @@
       <w:r>
         <w:t>. Overview — Matplotlib 3.4.3 documentation. In: . 2021 [cit. 08.09.2021]. Dostupné z: </w:t>
       </w:r>
-      <w:hyperlink r:id="rId27" w:history="1">
+      <w:hyperlink r:id="rId28" w:history="1">
         <w:r>
           <w:rPr>
             <w:rStyle w:val="Hypertextovodkaz"/>
@@ -8326,7 +8664,7 @@
       <w:r>
         <w:t>. Routledge, 2011, roč. 26, č. 1, s. 36–49. ISSN 1472-586X. DOI: </w:t>
       </w:r>
-      <w:hyperlink r:id="rId28" w:history="1">
+      <w:hyperlink r:id="rId29" w:history="1">
         <w:r>
           <w:rPr>
             <w:rStyle w:val="Hypertextovodkaz"/>
@@ -8373,7 +8711,7 @@
       <w:r>
         <w:t>. 2021, roč. 6, č. 60, s. 3021. ISSN 2475-9066. DOI: </w:t>
       </w:r>
-      <w:hyperlink r:id="rId29" w:history="1">
+      <w:hyperlink r:id="rId30" w:history="1">
         <w:r>
           <w:rPr>
             <w:rStyle w:val="Hypertextovodkaz"/>
@@ -8469,7 +8807,7 @@
       <w:r>
         <w:t xml:space="preserve"> [online] [cit. 19.09.2021]. Dostupné z: </w:t>
       </w:r>
-      <w:hyperlink r:id="rId30" w:history="1">
+      <w:hyperlink r:id="rId31" w:history="1">
         <w:r>
           <w:rPr>
             <w:rStyle w:val="Hypertextovodkaz"/>
@@ -8506,7 +8844,7 @@
       <w:r>
         <w:t>BOKEH CONTRIBUTORS. Bokeh documentation. 2021 [cit. 08.09.2021]. Dostupné z: </w:t>
       </w:r>
-      <w:hyperlink r:id="rId31" w:history="1">
+      <w:hyperlink r:id="rId32" w:history="1">
         <w:r>
           <w:rPr>
             <w:rStyle w:val="Hypertextovodkaz"/>
@@ -8544,7 +8882,7 @@
         <w:lastRenderedPageBreak/>
         <w:t>Plotly Open Source Graphing Libraries. [cit. 19.09.2021]. Dostupné z: </w:t>
       </w:r>
-      <w:hyperlink r:id="rId32" w:history="1">
+      <w:hyperlink r:id="rId33" w:history="1">
         <w:r>
           <w:rPr>
             <w:rStyle w:val="Hypertextovodkaz"/>
@@ -8581,7 +8919,7 @@
       <w:r>
         <w:t>Welcome to HoloViews! — HoloViews 1.14.5 documentation. [cit. 17.10.2021]. Dostupné z: </w:t>
       </w:r>
-      <w:hyperlink r:id="rId33" w:history="1">
+      <w:hyperlink r:id="rId34" w:history="1">
         <w:r>
           <w:rPr>
             <w:rStyle w:val="Hypertextovodkaz"/>
@@ -8618,7 +8956,7 @@
       <w:r>
         <w:t>FLORIAN MOUNIER. Pygal — pygal 2.0.0 documentation. 2016 [cit. 08.09.2021]. Dostupné z: </w:t>
       </w:r>
-      <w:hyperlink r:id="rId34" w:history="1">
+      <w:hyperlink r:id="rId35" w:history="1">
         <w:r>
           <w:rPr>
             <w:rStyle w:val="Hypertextovodkaz"/>
@@ -8665,7 +9003,7 @@
       <w:r>
         <w:t xml:space="preserve"> [online] [cit. 17.10.2021]. Dostupné z: </w:t>
       </w:r>
-      <w:hyperlink r:id="rId35" w:history="1">
+      <w:hyperlink r:id="rId36" w:history="1">
         <w:r>
           <w:rPr>
             <w:rStyle w:val="Hypertextovodkaz"/>
@@ -8702,7 +9040,7 @@
       <w:r>
         <w:t>CUTTONE, Andrea. Geoplotlib - documentation. 5. 9. 2021 [cit. 08.09.2021]. Dostupné z: </w:t>
       </w:r>
-      <w:hyperlink r:id="rId36" w:history="1">
+      <w:hyperlink r:id="rId37" w:history="1">
         <w:r>
           <w:rPr>
             <w:rStyle w:val="Hypertextovodkaz"/>
@@ -8749,7 +9087,7 @@
       <w:r>
         <w:t xml:space="preserve"> [online]. 2021 [cit. 24.10.2021]. Dostupné z: </w:t>
       </w:r>
-      <w:hyperlink r:id="rId37" w:history="1">
+      <w:hyperlink r:id="rId38" w:history="1">
         <w:r>
           <w:rPr>
             <w:rStyle w:val="Hypertextovodkaz"/>
@@ -8793,7 +9131,7 @@
       <w:r>
         <w:t xml:space="preserve"> [online] [cit. 30.10.2021]. Dostupné z: </w:t>
       </w:r>
-      <w:hyperlink r:id="rId38" w:history="1">
+      <w:hyperlink r:id="rId39" w:history="1">
         <w:r>
           <w:rPr>
             <w:rStyle w:val="Hypertextovodkaz"/>
@@ -8840,7 +9178,7 @@
       <w:r>
         <w:t xml:space="preserve"> [online]. 28. 12. 2020 [cit. 09.09.2021]. Dostupné z: </w:t>
       </w:r>
-      <w:hyperlink r:id="rId39" w:history="1">
+      <w:hyperlink r:id="rId40" w:history="1">
         <w:r>
           <w:rPr>
             <w:rStyle w:val="Hypertextovodkaz"/>
@@ -8887,7 +9225,7 @@
       <w:r>
         <w:t>. Berlin, Heidelberg: Springer, 2009. Lecture Notes in Computer Science. ISBN 978-3-642-10520-3. DOI: </w:t>
       </w:r>
-      <w:hyperlink r:id="rId40" w:history="1">
+      <w:hyperlink r:id="rId41" w:history="1">
         <w:r>
           <w:rPr>
             <w:rStyle w:val="Hypertextovodkaz"/>
@@ -8934,7 +9272,7 @@
       <w:r>
         <w:t xml:space="preserve"> [online]. 2015 [cit. 30.10.2021]. Dostupné z: </w:t>
       </w:r>
-      <w:hyperlink r:id="rId41" w:history="1">
+      <w:hyperlink r:id="rId42" w:history="1">
         <w:r>
           <w:rPr>
             <w:rStyle w:val="Hypertextovodkaz"/>
@@ -8981,7 +9319,7 @@
       <w:r>
         <w:t xml:space="preserve"> [online]. New York, NY, USA: Association for Computing Machinery, 2017, s. 1364–1374 [cit. 09.09.2021]. ISBN 978-1-4503-4655-9. Dostupné z: </w:t>
       </w:r>
-      <w:hyperlink r:id="rId42" w:history="1">
+      <w:hyperlink r:id="rId43" w:history="1">
         <w:r>
           <w:rPr>
             <w:rStyle w:val="Hypertextovodkaz"/>
@@ -9033,7 +9371,7 @@
       <w:r>
         <w:t>[online]. 27.2.2020 [cit. 31.09.2021]. Dostupné z: </w:t>
       </w:r>
-      <w:hyperlink r:id="rId43" w:history="1">
+      <w:hyperlink r:id="rId44" w:history="1">
         <w:r>
           <w:rPr>
             <w:rStyle w:val="Hypertextovodkaz"/>
@@ -9070,7 +9408,7 @@
       <w:r>
         <w:t>SEVERINO RIBECCA. The Data Visualisation Catalogue. [cit. 05.04.2021]. Dostupné z: </w:t>
       </w:r>
-      <w:hyperlink r:id="rId44" w:history="1">
+      <w:hyperlink r:id="rId45" w:history="1">
         <w:r>
           <w:rPr>
             <w:rStyle w:val="Hypertextovodkaz"/>
@@ -9107,7 +9445,7 @@
       <w:r>
         <w:t>CONOR HEALY a YAN HOLTZ. From data to Viz | Find the graphic you need. [cit. 10.04.2021]. Dostupné z: </w:t>
       </w:r>
-      <w:hyperlink r:id="rId45" w:history="1">
+      <w:hyperlink r:id="rId46" w:history="1">
         <w:r>
           <w:rPr>
             <w:rStyle w:val="Hypertextovodkaz"/>
@@ -9341,12 +9679,12 @@
       <w:pPr>
         <w:pStyle w:val="Nadpis1"/>
       </w:pPr>
-      <w:bookmarkStart w:id="35" w:name="_Toc86488226"/>
+      <w:bookmarkStart w:id="37" w:name="_Toc87085736"/>
       <w:r>
         <w:lastRenderedPageBreak/>
         <w:t>Přílohy</w:t>
       </w:r>
-      <w:bookmarkEnd w:id="35"/>
+      <w:bookmarkEnd w:id="37"/>
     </w:p>
     <w:p>
       <w:pPr>
@@ -9366,8 +9704,8 @@
       <w:pPr>
         <w:spacing w:after="200" w:line="276" w:lineRule="auto"/>
         <w:sectPr>
-          <w:headerReference w:type="default" r:id="rId46"/>
-          <w:footerReference w:type="default" r:id="rId47"/>
+          <w:headerReference w:type="default" r:id="rId47"/>
+          <w:footerReference w:type="default" r:id="rId48"/>
           <w:pgSz w:w="11906" w:h="16838"/>
           <w:pgMar w:top="1701" w:right="1701" w:bottom="1701" w:left="1701" w:header="709" w:footer="709" w:gutter="0"/>
           <w:pgNumType w:start="1"/>
@@ -9385,8 +9723,8 @@
     <w:p>
       <w:pPr>
         <w:sectPr>
-          <w:headerReference w:type="default" r:id="rId48"/>
-          <w:footerReference w:type="default" r:id="rId49"/>
+          <w:headerReference w:type="default" r:id="rId49"/>
+          <w:footerReference w:type="default" r:id="rId50"/>
           <w:pgSz w:w="11906" w:h="16838"/>
           <w:pgMar w:top="1701" w:right="1701" w:bottom="1701" w:left="1701" w:header="709" w:footer="709" w:gutter="0"/>
           <w:pgNumType w:start="1"/>
@@ -9416,7 +9754,7 @@
       </w:r>
     </w:p>
     <w:sectPr>
-      <w:headerReference w:type="default" r:id="rId50"/>
+      <w:headerReference w:type="default" r:id="rId51"/>
       <w:pgSz w:w="11906" w:h="16838"/>
       <w:pgMar w:top="1701" w:right="1701" w:bottom="1701" w:left="1701" w:header="709" w:footer="709" w:gutter="0"/>
       <w:pgNumType w:start="1"/>
@@ -13992,7 +14330,7 @@
   <w:style w:type="paragraph" w:default="1" w:styleId="Normln">
     <w:name w:val="Normal"/>
     <w:qFormat/>
-    <w:rsid w:val="00DC602C"/>
+    <w:rsid w:val="003F009F"/>
     <w:pPr>
       <w:spacing w:line="360" w:lineRule="auto"/>
       <w:jc w:val="both"/>

</xml_diff>

<commit_message>
Common graph types in thesis
</commit_message>
<xml_diff>
--- a/!Thesis/Bc.docx
+++ b/!Thesis/Bc.docx
@@ -748,7 +748,7 @@
       <w:r>
         <w:fldChar w:fldCharType="separate"/>
       </w:r>
-      <w:hyperlink w:anchor="_Toc87085702" w:history="1">
+      <w:hyperlink w:anchor="_Toc87097492" w:history="1">
         <w:r>
           <w:rPr>
             <w:rStyle w:val="Hypertextovodkaz"/>
@@ -792,7 +792,7 @@
             <w:noProof/>
             <w:webHidden/>
           </w:rPr>
-          <w:instrText xml:space="preserve"> PAGEREF _Toc87085702 \h </w:instrText>
+          <w:instrText xml:space="preserve"> PAGEREF _Toc87097492 \h </w:instrText>
         </w:r>
         <w:r>
           <w:rPr>
@@ -838,7 +838,7 @@
           <w:lang w:eastAsia="cs-CZ" w:bidi="ar-SA"/>
         </w:rPr>
       </w:pPr>
-      <w:hyperlink w:anchor="_Toc87085703" w:history="1">
+      <w:hyperlink w:anchor="_Toc87097493" w:history="1">
         <w:r>
           <w:rPr>
             <w:rStyle w:val="Hypertextovodkaz"/>
@@ -882,7 +882,7 @@
             <w:noProof/>
             <w:webHidden/>
           </w:rPr>
-          <w:instrText xml:space="preserve"> PAGEREF _Toc87085703 \h </w:instrText>
+          <w:instrText xml:space="preserve"> PAGEREF _Toc87097493 \h </w:instrText>
         </w:r>
         <w:r>
           <w:rPr>
@@ -928,7 +928,7 @@
           <w:lang w:eastAsia="cs-CZ" w:bidi="ar-SA"/>
         </w:rPr>
       </w:pPr>
-      <w:hyperlink w:anchor="_Toc87085704" w:history="1">
+      <w:hyperlink w:anchor="_Toc87097494" w:history="1">
         <w:r>
           <w:rPr>
             <w:rStyle w:val="Hypertextovodkaz"/>
@@ -972,7 +972,7 @@
             <w:noProof/>
             <w:webHidden/>
           </w:rPr>
-          <w:instrText xml:space="preserve"> PAGEREF _Toc87085704 \h </w:instrText>
+          <w:instrText xml:space="preserve"> PAGEREF _Toc87097494 \h </w:instrText>
         </w:r>
         <w:r>
           <w:rPr>
@@ -1018,7 +1018,7 @@
           <w:lang w:eastAsia="cs-CZ" w:bidi="ar-SA"/>
         </w:rPr>
       </w:pPr>
-      <w:hyperlink w:anchor="_Toc87085705" w:history="1">
+      <w:hyperlink w:anchor="_Toc87097495" w:history="1">
         <w:r>
           <w:rPr>
             <w:rStyle w:val="Hypertextovodkaz"/>
@@ -1062,7 +1062,7 @@
             <w:noProof/>
             <w:webHidden/>
           </w:rPr>
-          <w:instrText xml:space="preserve"> PAGEREF _Toc87085705 \h </w:instrText>
+          <w:instrText xml:space="preserve"> PAGEREF _Toc87097495 \h </w:instrText>
         </w:r>
         <w:r>
           <w:rPr>
@@ -1108,7 +1108,7 @@
           <w:lang w:eastAsia="cs-CZ" w:bidi="ar-SA"/>
         </w:rPr>
       </w:pPr>
-      <w:hyperlink w:anchor="_Toc87085706" w:history="1">
+      <w:hyperlink w:anchor="_Toc87097496" w:history="1">
         <w:r>
           <w:rPr>
             <w:rStyle w:val="Hypertextovodkaz"/>
@@ -1152,7 +1152,7 @@
             <w:noProof/>
             <w:webHidden/>
           </w:rPr>
-          <w:instrText xml:space="preserve"> PAGEREF _Toc87085706 \h </w:instrText>
+          <w:instrText xml:space="preserve"> PAGEREF _Toc87097496 \h </w:instrText>
         </w:r>
         <w:r>
           <w:rPr>
@@ -1198,7 +1198,7 @@
           <w:lang w:eastAsia="cs-CZ" w:bidi="ar-SA"/>
         </w:rPr>
       </w:pPr>
-      <w:hyperlink w:anchor="_Toc87085707" w:history="1">
+      <w:hyperlink w:anchor="_Toc87097497" w:history="1">
         <w:r>
           <w:rPr>
             <w:rStyle w:val="Hypertextovodkaz"/>
@@ -1242,7 +1242,7 @@
             <w:noProof/>
             <w:webHidden/>
           </w:rPr>
-          <w:instrText xml:space="preserve"> PAGEREF _Toc87085707 \h </w:instrText>
+          <w:instrText xml:space="preserve"> PAGEREF _Toc87097497 \h </w:instrText>
         </w:r>
         <w:r>
           <w:rPr>
@@ -1288,7 +1288,7 @@
           <w:lang w:eastAsia="cs-CZ" w:bidi="ar-SA"/>
         </w:rPr>
       </w:pPr>
-      <w:hyperlink w:anchor="_Toc87085708" w:history="1">
+      <w:hyperlink w:anchor="_Toc87097498" w:history="1">
         <w:r>
           <w:rPr>
             <w:rStyle w:val="Hypertextovodkaz"/>
@@ -1332,7 +1332,7 @@
             <w:noProof/>
             <w:webHidden/>
           </w:rPr>
-          <w:instrText xml:space="preserve"> PAGEREF _Toc87085708 \h </w:instrText>
+          <w:instrText xml:space="preserve"> PAGEREF _Toc87097498 \h </w:instrText>
         </w:r>
         <w:r>
           <w:rPr>
@@ -1378,7 +1378,7 @@
           <w:lang w:eastAsia="cs-CZ" w:bidi="ar-SA"/>
         </w:rPr>
       </w:pPr>
-      <w:hyperlink w:anchor="_Toc87085709" w:history="1">
+      <w:hyperlink w:anchor="_Toc87097499" w:history="1">
         <w:r>
           <w:rPr>
             <w:rStyle w:val="Hypertextovodkaz"/>
@@ -1422,7 +1422,7 @@
             <w:noProof/>
             <w:webHidden/>
           </w:rPr>
-          <w:instrText xml:space="preserve"> PAGEREF _Toc87085709 \h </w:instrText>
+          <w:instrText xml:space="preserve"> PAGEREF _Toc87097499 \h </w:instrText>
         </w:r>
         <w:r>
           <w:rPr>
@@ -1468,7 +1468,7 @@
           <w:lang w:eastAsia="cs-CZ" w:bidi="ar-SA"/>
         </w:rPr>
       </w:pPr>
-      <w:hyperlink w:anchor="_Toc87085710" w:history="1">
+      <w:hyperlink w:anchor="_Toc87097500" w:history="1">
         <w:r>
           <w:rPr>
             <w:rStyle w:val="Hypertextovodkaz"/>
@@ -1512,7 +1512,7 @@
             <w:noProof/>
             <w:webHidden/>
           </w:rPr>
-          <w:instrText xml:space="preserve"> PAGEREF _Toc87085710 \h </w:instrText>
+          <w:instrText xml:space="preserve"> PAGEREF _Toc87097500 \h </w:instrText>
         </w:r>
         <w:r>
           <w:rPr>
@@ -1558,7 +1558,7 @@
           <w:lang w:eastAsia="cs-CZ" w:bidi="ar-SA"/>
         </w:rPr>
       </w:pPr>
-      <w:hyperlink w:anchor="_Toc87085711" w:history="1">
+      <w:hyperlink w:anchor="_Toc87097501" w:history="1">
         <w:r>
           <w:rPr>
             <w:rStyle w:val="Hypertextovodkaz"/>
@@ -1602,7 +1602,7 @@
             <w:noProof/>
             <w:webHidden/>
           </w:rPr>
-          <w:instrText xml:space="preserve"> PAGEREF _Toc87085711 \h </w:instrText>
+          <w:instrText xml:space="preserve"> PAGEREF _Toc87097501 \h </w:instrText>
         </w:r>
         <w:r>
           <w:rPr>
@@ -1648,7 +1648,7 @@
           <w:lang w:eastAsia="cs-CZ" w:bidi="ar-SA"/>
         </w:rPr>
       </w:pPr>
-      <w:hyperlink w:anchor="_Toc87085712" w:history="1">
+      <w:hyperlink w:anchor="_Toc87097502" w:history="1">
         <w:r>
           <w:rPr>
             <w:rStyle w:val="Hypertextovodkaz"/>
@@ -1671,21 +1671,7 @@
             <w:rStyle w:val="Hypertextovodkaz"/>
             <w:noProof/>
           </w:rPr>
-          <w:t xml:space="preserve">Zavádějící grafy a špatné </w:t>
-        </w:r>
-        <w:r>
-          <w:rPr>
-            <w:rStyle w:val="Hypertextovodkaz"/>
-            <w:noProof/>
-          </w:rPr>
-          <w:t>v</w:t>
-        </w:r>
-        <w:r>
-          <w:rPr>
-            <w:rStyle w:val="Hypertextovodkaz"/>
-            <w:noProof/>
-          </w:rPr>
-          <w:t>izualizace</w:t>
+          <w:t>Časté chyby při vizualizaci</w:t>
         </w:r>
         <w:r>
           <w:rPr>
@@ -1706,7 +1692,7 @@
             <w:noProof/>
             <w:webHidden/>
           </w:rPr>
-          <w:instrText xml:space="preserve"> PAGEREF _Toc87085712 \h </w:instrText>
+          <w:instrText xml:space="preserve"> PAGEREF _Toc87097502 \h </w:instrText>
         </w:r>
         <w:r>
           <w:rPr>
@@ -1726,7 +1712,7 @@
             <w:noProof/>
             <w:webHidden/>
           </w:rPr>
-          <w:t>9</w:t>
+          <w:t>11</w:t>
         </w:r>
         <w:r>
           <w:rPr>
@@ -1752,7 +1738,7 @@
           <w:lang w:eastAsia="cs-CZ" w:bidi="ar-SA"/>
         </w:rPr>
       </w:pPr>
-      <w:hyperlink w:anchor="_Toc87085713" w:history="1">
+      <w:hyperlink w:anchor="_Toc87097503" w:history="1">
         <w:r>
           <w:rPr>
             <w:rStyle w:val="Hypertextovodkaz"/>
@@ -1796,7 +1782,7 @@
             <w:noProof/>
             <w:webHidden/>
           </w:rPr>
-          <w:instrText xml:space="preserve"> PAGEREF _Toc87085713 \h </w:instrText>
+          <w:instrText xml:space="preserve"> PAGEREF _Toc87097503 \h </w:instrText>
         </w:r>
         <w:r>
           <w:rPr>
@@ -1816,7 +1802,7 @@
             <w:noProof/>
             <w:webHidden/>
           </w:rPr>
-          <w:t>10</w:t>
+          <w:t>13</w:t>
         </w:r>
         <w:r>
           <w:rPr>
@@ -1842,7 +1828,7 @@
           <w:lang w:eastAsia="cs-CZ" w:bidi="ar-SA"/>
         </w:rPr>
       </w:pPr>
-      <w:hyperlink w:anchor="_Toc87085714" w:history="1">
+      <w:hyperlink w:anchor="_Toc87097504" w:history="1">
         <w:r>
           <w:rPr>
             <w:rStyle w:val="Hypertextovodkaz"/>
@@ -1886,7 +1872,7 @@
             <w:noProof/>
             <w:webHidden/>
           </w:rPr>
-          <w:instrText xml:space="preserve"> PAGEREF _Toc87085714 \h </w:instrText>
+          <w:instrText xml:space="preserve"> PAGEREF _Toc87097504 \h </w:instrText>
         </w:r>
         <w:r>
           <w:rPr>
@@ -1906,7 +1892,7 @@
             <w:noProof/>
             <w:webHidden/>
           </w:rPr>
-          <w:t>10</w:t>
+          <w:t>13</w:t>
         </w:r>
         <w:r>
           <w:rPr>
@@ -1932,7 +1918,7 @@
           <w:lang w:eastAsia="cs-CZ" w:bidi="ar-SA"/>
         </w:rPr>
       </w:pPr>
-      <w:hyperlink w:anchor="_Toc87085715" w:history="1">
+      <w:hyperlink w:anchor="_Toc87097505" w:history="1">
         <w:r>
           <w:rPr>
             <w:rStyle w:val="Hypertextovodkaz"/>
@@ -1976,7 +1962,7 @@
             <w:noProof/>
             <w:webHidden/>
           </w:rPr>
-          <w:instrText xml:space="preserve"> PAGEREF _Toc87085715 \h </w:instrText>
+          <w:instrText xml:space="preserve"> PAGEREF _Toc87097505 \h </w:instrText>
         </w:r>
         <w:r>
           <w:rPr>
@@ -1996,7 +1982,7 @@
             <w:noProof/>
             <w:webHidden/>
           </w:rPr>
-          <w:t>10</w:t>
+          <w:t>13</w:t>
         </w:r>
         <w:r>
           <w:rPr>
@@ -2022,7 +2008,7 @@
           <w:lang w:eastAsia="cs-CZ" w:bidi="ar-SA"/>
         </w:rPr>
       </w:pPr>
-      <w:hyperlink w:anchor="_Toc87085716" w:history="1">
+      <w:hyperlink w:anchor="_Toc87097506" w:history="1">
         <w:r>
           <w:rPr>
             <w:rStyle w:val="Hypertextovodkaz"/>
@@ -2066,7 +2052,7 @@
             <w:noProof/>
             <w:webHidden/>
           </w:rPr>
-          <w:instrText xml:space="preserve"> PAGEREF _Toc87085716 \h </w:instrText>
+          <w:instrText xml:space="preserve"> PAGEREF _Toc87097506 \h </w:instrText>
         </w:r>
         <w:r>
           <w:rPr>
@@ -2086,7 +2072,7 @@
             <w:noProof/>
             <w:webHidden/>
           </w:rPr>
-          <w:t>11</w:t>
+          <w:t>14</w:t>
         </w:r>
         <w:r>
           <w:rPr>
@@ -2112,7 +2098,7 @@
           <w:lang w:eastAsia="cs-CZ" w:bidi="ar-SA"/>
         </w:rPr>
       </w:pPr>
-      <w:hyperlink w:anchor="_Toc87085717" w:history="1">
+      <w:hyperlink w:anchor="_Toc87097507" w:history="1">
         <w:r>
           <w:rPr>
             <w:rStyle w:val="Hypertextovodkaz"/>
@@ -2156,7 +2142,7 @@
             <w:noProof/>
             <w:webHidden/>
           </w:rPr>
-          <w:instrText xml:space="preserve"> PAGEREF _Toc87085717 \h </w:instrText>
+          <w:instrText xml:space="preserve"> PAGEREF _Toc87097507 \h </w:instrText>
         </w:r>
         <w:r>
           <w:rPr>
@@ -2176,7 +2162,7 @@
             <w:noProof/>
             <w:webHidden/>
           </w:rPr>
-          <w:t>11</w:t>
+          <w:t>14</w:t>
         </w:r>
         <w:r>
           <w:rPr>
@@ -2202,7 +2188,7 @@
           <w:lang w:eastAsia="cs-CZ" w:bidi="ar-SA"/>
         </w:rPr>
       </w:pPr>
-      <w:hyperlink w:anchor="_Toc87085718" w:history="1">
+      <w:hyperlink w:anchor="_Toc87097508" w:history="1">
         <w:r>
           <w:rPr>
             <w:rStyle w:val="Hypertextovodkaz"/>
@@ -2246,7 +2232,7 @@
             <w:noProof/>
             <w:webHidden/>
           </w:rPr>
-          <w:instrText xml:space="preserve"> PAGEREF _Toc87085718 \h </w:instrText>
+          <w:instrText xml:space="preserve"> PAGEREF _Toc87097508 \h </w:instrText>
         </w:r>
         <w:r>
           <w:rPr>
@@ -2266,7 +2252,7 @@
             <w:noProof/>
             <w:webHidden/>
           </w:rPr>
-          <w:t>12</w:t>
+          <w:t>15</w:t>
         </w:r>
         <w:r>
           <w:rPr>
@@ -2292,7 +2278,7 @@
           <w:lang w:eastAsia="cs-CZ" w:bidi="ar-SA"/>
         </w:rPr>
       </w:pPr>
-      <w:hyperlink w:anchor="_Toc87085719" w:history="1">
+      <w:hyperlink w:anchor="_Toc87097509" w:history="1">
         <w:r>
           <w:rPr>
             <w:rStyle w:val="Hypertextovodkaz"/>
@@ -2336,7 +2322,7 @@
             <w:noProof/>
             <w:webHidden/>
           </w:rPr>
-          <w:instrText xml:space="preserve"> PAGEREF _Toc87085719 \h </w:instrText>
+          <w:instrText xml:space="preserve"> PAGEREF _Toc87097509 \h </w:instrText>
         </w:r>
         <w:r>
           <w:rPr>
@@ -2356,7 +2342,7 @@
             <w:noProof/>
             <w:webHidden/>
           </w:rPr>
-          <w:t>12</w:t>
+          <w:t>15</w:t>
         </w:r>
         <w:r>
           <w:rPr>
@@ -2382,7 +2368,7 @@
           <w:lang w:eastAsia="cs-CZ" w:bidi="ar-SA"/>
         </w:rPr>
       </w:pPr>
-      <w:hyperlink w:anchor="_Toc87085720" w:history="1">
+      <w:hyperlink w:anchor="_Toc87097510" w:history="1">
         <w:r>
           <w:rPr>
             <w:rStyle w:val="Hypertextovodkaz"/>
@@ -2426,7 +2412,7 @@
             <w:noProof/>
             <w:webHidden/>
           </w:rPr>
-          <w:instrText xml:space="preserve"> PAGEREF _Toc87085720 \h </w:instrText>
+          <w:instrText xml:space="preserve"> PAGEREF _Toc87097510 \h </w:instrText>
         </w:r>
         <w:r>
           <w:rPr>
@@ -2446,7 +2432,7 @@
             <w:noProof/>
             <w:webHidden/>
           </w:rPr>
-          <w:t>12</w:t>
+          <w:t>15</w:t>
         </w:r>
         <w:r>
           <w:rPr>
@@ -2472,7 +2458,7 @@
           <w:lang w:eastAsia="cs-CZ" w:bidi="ar-SA"/>
         </w:rPr>
       </w:pPr>
-      <w:hyperlink w:anchor="_Toc87085721" w:history="1">
+      <w:hyperlink w:anchor="_Toc87097511" w:history="1">
         <w:r>
           <w:rPr>
             <w:rStyle w:val="Hypertextovodkaz"/>
@@ -2516,7 +2502,7 @@
             <w:noProof/>
             <w:webHidden/>
           </w:rPr>
-          <w:instrText xml:space="preserve"> PAGEREF _Toc87085721 \h </w:instrText>
+          <w:instrText xml:space="preserve"> PAGEREF _Toc87097511 \h </w:instrText>
         </w:r>
         <w:r>
           <w:rPr>
@@ -2536,7 +2522,7 @@
             <w:noProof/>
             <w:webHidden/>
           </w:rPr>
-          <w:t>13</w:t>
+          <w:t>16</w:t>
         </w:r>
         <w:r>
           <w:rPr>
@@ -2562,7 +2548,7 @@
           <w:lang w:eastAsia="cs-CZ" w:bidi="ar-SA"/>
         </w:rPr>
       </w:pPr>
-      <w:hyperlink w:anchor="_Toc87085722" w:history="1">
+      <w:hyperlink w:anchor="_Toc87097512" w:history="1">
         <w:r>
           <w:rPr>
             <w:rStyle w:val="Hypertextovodkaz"/>
@@ -2606,7 +2592,7 @@
             <w:noProof/>
             <w:webHidden/>
           </w:rPr>
-          <w:instrText xml:space="preserve"> PAGEREF _Toc87085722 \h </w:instrText>
+          <w:instrText xml:space="preserve"> PAGEREF _Toc87097512 \h </w:instrText>
         </w:r>
         <w:r>
           <w:rPr>
@@ -2626,7 +2612,7 @@
             <w:noProof/>
             <w:webHidden/>
           </w:rPr>
-          <w:t>13</w:t>
+          <w:t>16</w:t>
         </w:r>
         <w:r>
           <w:rPr>
@@ -2652,7 +2638,7 @@
           <w:lang w:eastAsia="cs-CZ" w:bidi="ar-SA"/>
         </w:rPr>
       </w:pPr>
-      <w:hyperlink w:anchor="_Toc87085723" w:history="1">
+      <w:hyperlink w:anchor="_Toc87097513" w:history="1">
         <w:r>
           <w:rPr>
             <w:rStyle w:val="Hypertextovodkaz"/>
@@ -2696,7 +2682,7 @@
             <w:noProof/>
             <w:webHidden/>
           </w:rPr>
-          <w:instrText xml:space="preserve"> PAGEREF _Toc87085723 \h </w:instrText>
+          <w:instrText xml:space="preserve"> PAGEREF _Toc87097513 \h </w:instrText>
         </w:r>
         <w:r>
           <w:rPr>
@@ -2716,7 +2702,7 @@
             <w:noProof/>
             <w:webHidden/>
           </w:rPr>
-          <w:t>13</w:t>
+          <w:t>16</w:t>
         </w:r>
         <w:r>
           <w:rPr>
@@ -2742,7 +2728,7 @@
           <w:lang w:eastAsia="cs-CZ" w:bidi="ar-SA"/>
         </w:rPr>
       </w:pPr>
-      <w:hyperlink w:anchor="_Toc87085724" w:history="1">
+      <w:hyperlink w:anchor="_Toc87097514" w:history="1">
         <w:r>
           <w:rPr>
             <w:rStyle w:val="Hypertextovodkaz"/>
@@ -2786,7 +2772,7 @@
             <w:noProof/>
             <w:webHidden/>
           </w:rPr>
-          <w:instrText xml:space="preserve"> PAGEREF _Toc87085724 \h </w:instrText>
+          <w:instrText xml:space="preserve"> PAGEREF _Toc87097514 \h </w:instrText>
         </w:r>
         <w:r>
           <w:rPr>
@@ -2806,7 +2792,7 @@
             <w:noProof/>
             <w:webHidden/>
           </w:rPr>
-          <w:t>14</w:t>
+          <w:t>17</w:t>
         </w:r>
         <w:r>
           <w:rPr>
@@ -2832,7 +2818,7 @@
           <w:lang w:eastAsia="cs-CZ" w:bidi="ar-SA"/>
         </w:rPr>
       </w:pPr>
-      <w:hyperlink w:anchor="_Toc87085725" w:history="1">
+      <w:hyperlink w:anchor="_Toc87097515" w:history="1">
         <w:r>
           <w:rPr>
             <w:rStyle w:val="Hypertextovodkaz"/>
@@ -2876,7 +2862,7 @@
             <w:noProof/>
             <w:webHidden/>
           </w:rPr>
-          <w:instrText xml:space="preserve"> PAGEREF _Toc87085725 \h </w:instrText>
+          <w:instrText xml:space="preserve"> PAGEREF _Toc87097515 \h </w:instrText>
         </w:r>
         <w:r>
           <w:rPr>
@@ -2896,7 +2882,7 @@
             <w:noProof/>
             <w:webHidden/>
           </w:rPr>
-          <w:t>14</w:t>
+          <w:t>17</w:t>
         </w:r>
         <w:r>
           <w:rPr>
@@ -2922,7 +2908,7 @@
           <w:lang w:eastAsia="cs-CZ" w:bidi="ar-SA"/>
         </w:rPr>
       </w:pPr>
-      <w:hyperlink w:anchor="_Toc87085726" w:history="1">
+      <w:hyperlink w:anchor="_Toc87097516" w:history="1">
         <w:r>
           <w:rPr>
             <w:rStyle w:val="Hypertextovodkaz"/>
@@ -2966,7 +2952,7 @@
             <w:noProof/>
             <w:webHidden/>
           </w:rPr>
-          <w:instrText xml:space="preserve"> PAGEREF _Toc87085726 \h </w:instrText>
+          <w:instrText xml:space="preserve"> PAGEREF _Toc87097516 \h </w:instrText>
         </w:r>
         <w:r>
           <w:rPr>
@@ -2986,7 +2972,7 @@
             <w:noProof/>
             <w:webHidden/>
           </w:rPr>
-          <w:t>14</w:t>
+          <w:t>17</w:t>
         </w:r>
         <w:r>
           <w:rPr>
@@ -3012,7 +2998,7 @@
           <w:lang w:eastAsia="cs-CZ" w:bidi="ar-SA"/>
         </w:rPr>
       </w:pPr>
-      <w:hyperlink w:anchor="_Toc87085727" w:history="1">
+      <w:hyperlink w:anchor="_Toc87097517" w:history="1">
         <w:r>
           <w:rPr>
             <w:rStyle w:val="Hypertextovodkaz"/>
@@ -3056,7 +3042,7 @@
             <w:noProof/>
             <w:webHidden/>
           </w:rPr>
-          <w:instrText xml:space="preserve"> PAGEREF _Toc87085727 \h </w:instrText>
+          <w:instrText xml:space="preserve"> PAGEREF _Toc87097517 \h </w:instrText>
         </w:r>
         <w:r>
           <w:rPr>
@@ -3076,7 +3062,7 @@
             <w:noProof/>
             <w:webHidden/>
           </w:rPr>
-          <w:t>14</w:t>
+          <w:t>17</w:t>
         </w:r>
         <w:r>
           <w:rPr>
@@ -3102,7 +3088,7 @@
           <w:lang w:eastAsia="cs-CZ" w:bidi="ar-SA"/>
         </w:rPr>
       </w:pPr>
-      <w:hyperlink w:anchor="_Toc87085728" w:history="1">
+      <w:hyperlink w:anchor="_Toc87097518" w:history="1">
         <w:r>
           <w:rPr>
             <w:rStyle w:val="Hypertextovodkaz"/>
@@ -3146,7 +3132,7 @@
             <w:noProof/>
             <w:webHidden/>
           </w:rPr>
-          <w:instrText xml:space="preserve"> PAGEREF _Toc87085728 \h </w:instrText>
+          <w:instrText xml:space="preserve"> PAGEREF _Toc87097518 \h </w:instrText>
         </w:r>
         <w:r>
           <w:rPr>
@@ -3166,7 +3152,7 @@
             <w:noProof/>
             <w:webHidden/>
           </w:rPr>
-          <w:t>15</w:t>
+          <w:t>18</w:t>
         </w:r>
         <w:r>
           <w:rPr>
@@ -3192,7 +3178,7 @@
           <w:lang w:eastAsia="cs-CZ" w:bidi="ar-SA"/>
         </w:rPr>
       </w:pPr>
-      <w:hyperlink w:anchor="_Toc87085729" w:history="1">
+      <w:hyperlink w:anchor="_Toc87097519" w:history="1">
         <w:r>
           <w:rPr>
             <w:rStyle w:val="Hypertextovodkaz"/>
@@ -3236,7 +3222,7 @@
             <w:noProof/>
             <w:webHidden/>
           </w:rPr>
-          <w:instrText xml:space="preserve"> PAGEREF _Toc87085729 \h </w:instrText>
+          <w:instrText xml:space="preserve"> PAGEREF _Toc87097519 \h </w:instrText>
         </w:r>
         <w:r>
           <w:rPr>
@@ -3256,7 +3242,7 @@
             <w:noProof/>
             <w:webHidden/>
           </w:rPr>
-          <w:t>15</w:t>
+          <w:t>18</w:t>
         </w:r>
         <w:r>
           <w:rPr>
@@ -3282,7 +3268,7 @@
           <w:lang w:eastAsia="cs-CZ" w:bidi="ar-SA"/>
         </w:rPr>
       </w:pPr>
-      <w:hyperlink w:anchor="_Toc87085730" w:history="1">
+      <w:hyperlink w:anchor="_Toc87097520" w:history="1">
         <w:r>
           <w:rPr>
             <w:rStyle w:val="Hypertextovodkaz"/>
@@ -3326,7 +3312,7 @@
             <w:noProof/>
             <w:webHidden/>
           </w:rPr>
-          <w:instrText xml:space="preserve"> PAGEREF _Toc87085730 \h </w:instrText>
+          <w:instrText xml:space="preserve"> PAGEREF _Toc87097520 \h </w:instrText>
         </w:r>
         <w:r>
           <w:rPr>
@@ -3346,7 +3332,7 @@
             <w:noProof/>
             <w:webHidden/>
           </w:rPr>
-          <w:t>15</w:t>
+          <w:t>18</w:t>
         </w:r>
         <w:r>
           <w:rPr>
@@ -3372,7 +3358,7 @@
           <w:lang w:eastAsia="cs-CZ" w:bidi="ar-SA"/>
         </w:rPr>
       </w:pPr>
-      <w:hyperlink w:anchor="_Toc87085731" w:history="1">
+      <w:hyperlink w:anchor="_Toc87097521" w:history="1">
         <w:r>
           <w:rPr>
             <w:rStyle w:val="Hypertextovodkaz"/>
@@ -3416,7 +3402,7 @@
             <w:noProof/>
             <w:webHidden/>
           </w:rPr>
-          <w:instrText xml:space="preserve"> PAGEREF _Toc87085731 \h </w:instrText>
+          <w:instrText xml:space="preserve"> PAGEREF _Toc87097521 \h </w:instrText>
         </w:r>
         <w:r>
           <w:rPr>
@@ -3436,7 +3422,7 @@
             <w:noProof/>
             <w:webHidden/>
           </w:rPr>
-          <w:t>19</w:t>
+          <w:t>22</w:t>
         </w:r>
         <w:r>
           <w:rPr>
@@ -3462,7 +3448,7 @@
           <w:lang w:eastAsia="cs-CZ" w:bidi="ar-SA"/>
         </w:rPr>
       </w:pPr>
-      <w:hyperlink w:anchor="_Toc87085732" w:history="1">
+      <w:hyperlink w:anchor="_Toc87097522" w:history="1">
         <w:r>
           <w:rPr>
             <w:rStyle w:val="Hypertextovodkaz"/>
@@ -3506,7 +3492,7 @@
             <w:noProof/>
             <w:webHidden/>
           </w:rPr>
-          <w:instrText xml:space="preserve"> PAGEREF _Toc87085732 \h </w:instrText>
+          <w:instrText xml:space="preserve"> PAGEREF _Toc87097522 \h </w:instrText>
         </w:r>
         <w:r>
           <w:rPr>
@@ -3526,7 +3512,7 @@
             <w:noProof/>
             <w:webHidden/>
           </w:rPr>
-          <w:t>20</w:t>
+          <w:t>23</w:t>
         </w:r>
         <w:r>
           <w:rPr>
@@ -3552,7 +3538,7 @@
           <w:lang w:eastAsia="cs-CZ" w:bidi="ar-SA"/>
         </w:rPr>
       </w:pPr>
-      <w:hyperlink w:anchor="_Toc87085733" w:history="1">
+      <w:hyperlink w:anchor="_Toc87097523" w:history="1">
         <w:r>
           <w:rPr>
             <w:rStyle w:val="Hypertextovodkaz"/>
@@ -3596,7 +3582,7 @@
             <w:noProof/>
             <w:webHidden/>
           </w:rPr>
-          <w:instrText xml:space="preserve"> PAGEREF _Toc87085733 \h </w:instrText>
+          <w:instrText xml:space="preserve"> PAGEREF _Toc87097523 \h </w:instrText>
         </w:r>
         <w:r>
           <w:rPr>
@@ -3616,7 +3602,7 @@
             <w:noProof/>
             <w:webHidden/>
           </w:rPr>
-          <w:t>21</w:t>
+          <w:t>24</w:t>
         </w:r>
         <w:r>
           <w:rPr>
@@ -3642,7 +3628,7 @@
           <w:lang w:eastAsia="cs-CZ" w:bidi="ar-SA"/>
         </w:rPr>
       </w:pPr>
-      <w:hyperlink w:anchor="_Toc87085734" w:history="1">
+      <w:hyperlink w:anchor="_Toc87097524" w:history="1">
         <w:r>
           <w:rPr>
             <w:rStyle w:val="Hypertextovodkaz"/>
@@ -3686,7 +3672,7 @@
             <w:noProof/>
             <w:webHidden/>
           </w:rPr>
-          <w:instrText xml:space="preserve"> PAGEREF _Toc87085734 \h </w:instrText>
+          <w:instrText xml:space="preserve"> PAGEREF _Toc87097524 \h </w:instrText>
         </w:r>
         <w:r>
           <w:rPr>
@@ -3706,7 +3692,7 @@
             <w:noProof/>
             <w:webHidden/>
           </w:rPr>
-          <w:t>22</w:t>
+          <w:t>25</w:t>
         </w:r>
         <w:r>
           <w:rPr>
@@ -3732,7 +3718,7 @@
           <w:lang w:eastAsia="cs-CZ" w:bidi="ar-SA"/>
         </w:rPr>
       </w:pPr>
-      <w:hyperlink w:anchor="_Toc87085735" w:history="1">
+      <w:hyperlink w:anchor="_Toc87097525" w:history="1">
         <w:r>
           <w:rPr>
             <w:rStyle w:val="Hypertextovodkaz"/>
@@ -3776,7 +3762,7 @@
             <w:noProof/>
             <w:webHidden/>
           </w:rPr>
-          <w:instrText xml:space="preserve"> PAGEREF _Toc87085735 \h </w:instrText>
+          <w:instrText xml:space="preserve"> PAGEREF _Toc87097525 \h </w:instrText>
         </w:r>
         <w:r>
           <w:rPr>
@@ -3796,7 +3782,7 @@
             <w:noProof/>
             <w:webHidden/>
           </w:rPr>
-          <w:t>23</w:t>
+          <w:t>26</w:t>
         </w:r>
         <w:r>
           <w:rPr>
@@ -3822,7 +3808,7 @@
           <w:lang w:eastAsia="cs-CZ" w:bidi="ar-SA"/>
         </w:rPr>
       </w:pPr>
-      <w:hyperlink w:anchor="_Toc87085736" w:history="1">
+      <w:hyperlink w:anchor="_Toc87097526" w:history="1">
         <w:r>
           <w:rPr>
             <w:rStyle w:val="Hypertextovodkaz"/>
@@ -3866,7 +3852,7 @@
             <w:noProof/>
             <w:webHidden/>
           </w:rPr>
-          <w:instrText xml:space="preserve"> PAGEREF _Toc87085736 \h </w:instrText>
+          <w:instrText xml:space="preserve"> PAGEREF _Toc87097526 \h </w:instrText>
         </w:r>
         <w:r>
           <w:rPr>
@@ -3886,7 +3872,7 @@
             <w:noProof/>
             <w:webHidden/>
           </w:rPr>
-          <w:t>26</w:t>
+          <w:t>29</w:t>
         </w:r>
         <w:r>
           <w:rPr>
@@ -4128,7 +4114,7 @@
       <w:pPr>
         <w:pStyle w:val="Nadpis1"/>
       </w:pPr>
-      <w:bookmarkStart w:id="2" w:name="_Toc87085702"/>
+      <w:bookmarkStart w:id="2" w:name="_Toc87097492"/>
       <w:r>
         <w:lastRenderedPageBreak/>
         <w:t>Úvod</w:t>
@@ -4167,7 +4153,7 @@
       <w:pPr>
         <w:pStyle w:val="Nadpis1"/>
       </w:pPr>
-      <w:bookmarkStart w:id="3" w:name="_Toc87085703"/>
+      <w:bookmarkStart w:id="3" w:name="_Toc87097493"/>
       <w:r>
         <w:lastRenderedPageBreak/>
         <w:t>Cíl práce</w:t>
@@ -4237,7 +4223,7 @@
       <w:pPr>
         <w:pStyle w:val="Nadpis1"/>
       </w:pPr>
-      <w:bookmarkStart w:id="4" w:name="_Toc87085704"/>
+      <w:bookmarkStart w:id="4" w:name="_Toc87097494"/>
       <w:r>
         <w:lastRenderedPageBreak/>
         <w:t>Metodika zpracování</w:t>
@@ -4299,7 +4285,7 @@
       <w:pPr>
         <w:pStyle w:val="Nadpis1"/>
       </w:pPr>
-      <w:bookmarkStart w:id="5" w:name="_Toc87085705"/>
+      <w:bookmarkStart w:id="5" w:name="_Toc87097495"/>
       <w:r>
         <w:lastRenderedPageBreak/>
         <w:t>Teoretická část</w:t>
@@ -4310,7 +4296,7 @@
       <w:pPr>
         <w:pStyle w:val="Nadpis2"/>
       </w:pPr>
-      <w:bookmarkStart w:id="6" w:name="_Toc87085706"/>
+      <w:bookmarkStart w:id="6" w:name="_Toc87097496"/>
       <w:r>
         <w:t>Vizualizace</w:t>
       </w:r>
@@ -4320,7 +4306,7 @@
       <w:pPr>
         <w:pStyle w:val="Nadpis3"/>
       </w:pPr>
-      <w:bookmarkStart w:id="7" w:name="_Toc87085707"/>
+      <w:bookmarkStart w:id="7" w:name="_Toc87097497"/>
       <w:r>
         <w:t>Vizualizace obecně</w:t>
       </w:r>
@@ -4694,7 +4680,7 @@
       <w:pPr>
         <w:pStyle w:val="Nadpis3"/>
       </w:pPr>
-      <w:bookmarkStart w:id="8" w:name="_Toc87085708"/>
+      <w:bookmarkStart w:id="8" w:name="_Toc87097498"/>
       <w:r>
         <w:t>Principy datové vizualizace</w:t>
       </w:r>
@@ -4837,7 +4823,7 @@
       <w:pPr>
         <w:pStyle w:val="Nadpis3"/>
       </w:pPr>
-      <w:bookmarkStart w:id="9" w:name="_Toc87085709"/>
+      <w:bookmarkStart w:id="9" w:name="_Toc87097499"/>
       <w:r>
         <w:t>Barvy v datové vizualizaci</w:t>
       </w:r>
@@ -5160,7 +5146,7 @@
       <w:pPr>
         <w:pStyle w:val="Nadpis3"/>
       </w:pPr>
-      <w:bookmarkStart w:id="10" w:name="_Toc87085710"/>
+      <w:bookmarkStart w:id="10" w:name="_Toc87097500"/>
       <w:r>
         <w:t>Anatomie grafu</w:t>
       </w:r>
@@ -5238,7 +5224,13 @@
     </w:p>
     <w:p>
       <w:r>
-        <w:t>Zdroj: vlastní zpracování</w:t>
+        <w:t xml:space="preserve">Zdroj: vlastní </w:t>
+      </w:r>
+      <w:r>
+        <w:t>zpracování – Knihovna</w:t>
+      </w:r>
+      <w:r>
+        <w:t xml:space="preserve"> Matplotlib</w:t>
       </w:r>
     </w:p>
     <w:p>
@@ -5325,7 +5317,7 @@
       <w:pPr>
         <w:pStyle w:val="Nadpis3"/>
       </w:pPr>
-      <w:bookmarkStart w:id="11" w:name="_Toc87085711"/>
+      <w:bookmarkStart w:id="11" w:name="_Toc87097501"/>
       <w:r>
         <w:t>Nejčastější typy grafů</w:t>
       </w:r>
@@ -5362,7 +5354,13 @@
         <w:pStyle w:val="Nadpis4"/>
       </w:pPr>
       <w:r>
-        <w:t xml:space="preserve"> Grafy vyjadřující změnu v čase</w:t>
+        <w:t xml:space="preserve"> Grafy vyjadřující změnu</w:t>
+      </w:r>
+      <w:r>
+        <w:t xml:space="preserve"> hodnoty</w:t>
+      </w:r>
+      <w:r>
+        <w:t xml:space="preserve"> v čase</w:t>
       </w:r>
     </w:p>
     <w:p>
@@ -5470,26 +5468,678 @@
     </w:p>
     <w:p>
       <w:r>
+        <w:t xml:space="preserve">Zdroj: vlastní </w:t>
+      </w:r>
+      <w:r>
+        <w:t>zpracování – Knihovna</w:t>
+      </w:r>
+      <w:r>
+        <w:t xml:space="preserve"> Matplotlib</w:t>
+      </w:r>
+    </w:p>
+    <w:p/>
+    <w:p>
+      <w:r>
+        <w:t xml:space="preserve">Pro vizualizaci změny za delší časová období, lze také využít sloupcový </w:t>
+      </w:r>
+      <w:r>
+        <w:t xml:space="preserve">graf, kde </w:t>
+      </w:r>
+      <w:r>
+        <w:t>každý sloupec vyjadřuje součet, nebo průměr za dané období</w:t>
+      </w:r>
+      <w:r>
+        <w:t xml:space="preserve">. </w:t>
+      </w:r>
+      <w:r>
+        <w:t xml:space="preserve">V případě, že je nutné předat více informací o </w:t>
+      </w:r>
+      <w:r>
+        <w:t>nasbíraných datech, je také možné využít krabicový graf.</w:t>
+      </w:r>
+      <w:r>
+        <w:t xml:space="preserve"> [23]</w:t>
+      </w:r>
+    </w:p>
+    <w:p>
+      <w:r>
+        <w:rPr>
+          <w:noProof/>
+        </w:rPr>
+        <w:lastRenderedPageBreak/>
+        <w:drawing>
+          <wp:inline distT="0" distB="0" distL="0" distR="0" wp14:anchorId="33E61388" wp14:editId="4329D614">
+            <wp:extent cx="5391150" cy="4413250"/>
+            <wp:effectExtent l="0" t="0" r="0" b="6350"/>
+            <wp:docPr id="15" name="Obrázek 15"/>
+            <wp:cNvGraphicFramePr>
+              <a:graphicFrameLocks xmlns:a="http://schemas.openxmlformats.org/drawingml/2006/main" noChangeAspect="1"/>
+            </wp:cNvGraphicFramePr>
+            <a:graphic xmlns:a="http://schemas.openxmlformats.org/drawingml/2006/main">
+              <a:graphicData uri="http://schemas.openxmlformats.org/drawingml/2006/picture">
+                <pic:pic xmlns:pic="http://schemas.openxmlformats.org/drawingml/2006/picture">
+                  <pic:nvPicPr>
+                    <pic:cNvPr id="0" name="Picture 3"/>
+                    <pic:cNvPicPr>
+                      <a:picLocks noChangeAspect="1" noChangeArrowheads="1"/>
+                    </pic:cNvPicPr>
+                  </pic:nvPicPr>
+                  <pic:blipFill>
+                    <a:blip r:embed="rId16">
+                      <a:extLst>
+                        <a:ext uri="{28A0092B-C50C-407E-A947-70E740481C1C}">
+                          <a14:useLocalDpi xmlns:a14="http://schemas.microsoft.com/office/drawing/2010/main" val="0"/>
+                        </a:ext>
+                      </a:extLst>
+                    </a:blip>
+                    <a:srcRect/>
+                    <a:stretch>
+                      <a:fillRect/>
+                    </a:stretch>
+                  </pic:blipFill>
+                  <pic:spPr bwMode="auto">
+                    <a:xfrm>
+                      <a:off x="0" y="0"/>
+                      <a:ext cx="5391150" cy="4413250"/>
+                    </a:xfrm>
+                    <a:prstGeom prst="rect">
+                      <a:avLst/>
+                    </a:prstGeom>
+                    <a:noFill/>
+                    <a:ln>
+                      <a:noFill/>
+                    </a:ln>
+                  </pic:spPr>
+                </pic:pic>
+              </a:graphicData>
+            </a:graphic>
+          </wp:inline>
+        </w:drawing>
+      </w:r>
+    </w:p>
+    <w:p>
+      <w:pPr>
+        <w:pStyle w:val="Titulek"/>
+        <w:jc w:val="left"/>
+      </w:pPr>
+      <w:r>
+        <w:t xml:space="preserve">Obr. </w:t>
+      </w:r>
+      <w:r>
+        <w:t>5</w:t>
+      </w:r>
+      <w:r>
+        <w:t xml:space="preserve"> Ukázka </w:t>
+      </w:r>
+      <w:r>
+        <w:t xml:space="preserve">využití sloupcového a krabicového </w:t>
+      </w:r>
+      <w:r>
+        <w:t>graf</w:t>
+      </w:r>
+      <w:r>
+        <w:t>u pro</w:t>
+      </w:r>
+      <w:r>
+        <w:t xml:space="preserve"> </w:t>
+      </w:r>
+      <w:r>
+        <w:t>vyjádření</w:t>
+      </w:r>
+      <w:r>
+        <w:t xml:space="preserve"> změn</w:t>
+      </w:r>
+      <w:r>
+        <w:t xml:space="preserve">y </w:t>
+      </w:r>
+      <w:r>
+        <w:t>v čase</w:t>
+      </w:r>
+    </w:p>
+    <w:p>
+      <w:r>
         <w:t>Zdroj: vlastní zpracování</w:t>
       </w:r>
-    </w:p>
-    <w:p>
-      <w:r>
-        <w:t>Pro vizualizaci změny za delší časová období, lze také využít sloupcový a krabicový graf.</w:t>
-      </w:r>
-      <w:r>
-        <w:t xml:space="preserve"> [23]</w:t>
+      <w:r>
+        <w:t xml:space="preserve"> – Knihovna Matplotlib</w:t>
+      </w:r>
+    </w:p>
+    <w:p/>
+    <w:p>
+      <w:pPr>
+        <w:pStyle w:val="Nadpis4"/>
+      </w:pPr>
+      <w:r>
+        <w:t xml:space="preserve"> Grafy vyjadřující poměr </w:t>
+      </w:r>
+      <w:r>
+        <w:t>hodnot</w:t>
+      </w:r>
+    </w:p>
+    <w:p>
+      <w:r>
+        <w:t xml:space="preserve">Dalším velmi častým úkolem </w:t>
+      </w:r>
+      <w:r>
+        <w:t xml:space="preserve">vizualizace </w:t>
+      </w:r>
+      <w:r>
+        <w:t xml:space="preserve">je zobrazení poměru různých kategorií, nebo jejich rozložení v rámci celku. </w:t>
+      </w:r>
+      <w:r>
+        <w:t>Asi nejčastějšími příklady grafů využívajících kategorií jsou sloupcový a koláčový graf</w:t>
+      </w:r>
+      <w:r>
+        <w:t xml:space="preserve">, kde koláčový také ukazuje poměr vůči celku, zatímco u sloupcového obvykle není tato informace příliš patrná. </w:t>
+      </w:r>
+      <w:r>
+        <w:t xml:space="preserve">Mezi další specifické druhy těchto grafů patří například takzvaný „donut“, </w:t>
+      </w:r>
+      <w:r>
+        <w:t>což je koláčový graf s chybějícím středem. Takové uspořádání dovoluje umístit popisky do středu a vytvořit tak kompaktnější vizualizaci, zároveň napomáhá při porovnávání více grafů tohoto typu, protože kladou menší důraz na plochu. [24] Některé zdroje však nedoporučují využívat koláčových grafů a „donutů“</w:t>
+      </w:r>
+      <w:r>
+        <w:t xml:space="preserve"> a tvrdí, že pro lidské vnímání je složité překládat úhly na hodnoty. [25]</w:t>
+      </w:r>
+      <w:r>
+        <w:t xml:space="preserve"> </w:t>
+      </w:r>
+    </w:p>
+    <w:p>
+      <w:r>
+        <w:lastRenderedPageBreak/>
+        <w:t xml:space="preserve">Detailnějším grafem pro zobrazení poměrů hodnot, které tvoří určitou </w:t>
+      </w:r>
+      <w:r>
+        <w:t xml:space="preserve">stromovou </w:t>
+      </w:r>
+      <w:r>
+        <w:t xml:space="preserve">hierarchii </w:t>
+      </w:r>
+      <w:r>
+        <w:t>(například rozložení dat v souborovém systému, nebo zisky z různých odvětví průmyslu)</w:t>
+      </w:r>
+      <w:r>
+        <w:t xml:space="preserve"> je takzvaná stromová mapa:</w:t>
+      </w:r>
+    </w:p>
+    <w:p>
+      <w:r>
+        <w:rPr>
+          <w:noProof/>
+        </w:rPr>
+        <w:drawing>
+          <wp:inline distT="0" distB="0" distL="0" distR="0" wp14:anchorId="224BE38B" wp14:editId="09510EA0">
+            <wp:extent cx="5486400" cy="3843442"/>
+            <wp:effectExtent l="0" t="0" r="0" b="5080"/>
+            <wp:docPr id="14" name="Obrázek 14"/>
+            <wp:cNvGraphicFramePr>
+              <a:graphicFrameLocks xmlns:a="http://schemas.openxmlformats.org/drawingml/2006/main" noChangeAspect="1"/>
+            </wp:cNvGraphicFramePr>
+            <a:graphic xmlns:a="http://schemas.openxmlformats.org/drawingml/2006/main">
+              <a:graphicData uri="http://schemas.openxmlformats.org/drawingml/2006/picture">
+                <pic:pic xmlns:pic="http://schemas.openxmlformats.org/drawingml/2006/picture">
+                  <pic:nvPicPr>
+                    <pic:cNvPr id="1" name=""/>
+                    <pic:cNvPicPr/>
+                  </pic:nvPicPr>
+                  <pic:blipFill rotWithShape="1">
+                    <a:blip r:embed="rId17"/>
+                    <a:srcRect l="15444" t="8669" r="16275" b="6303"/>
+                    <a:stretch/>
+                  </pic:blipFill>
+                  <pic:spPr bwMode="auto">
+                    <a:xfrm>
+                      <a:off x="0" y="0"/>
+                      <a:ext cx="5495297" cy="3849675"/>
+                    </a:xfrm>
+                    <a:prstGeom prst="rect">
+                      <a:avLst/>
+                    </a:prstGeom>
+                    <a:ln>
+                      <a:noFill/>
+                    </a:ln>
+                    <a:extLst>
+                      <a:ext uri="{53640926-AAD7-44D8-BBD7-CCE9431645EC}">
+                        <a14:shadowObscured xmlns:a14="http://schemas.microsoft.com/office/drawing/2010/main"/>
+                      </a:ext>
+                    </a:extLst>
+                  </pic:spPr>
+                </pic:pic>
+              </a:graphicData>
+            </a:graphic>
+          </wp:inline>
+        </w:drawing>
+      </w:r>
+    </w:p>
+    <w:p>
+      <w:pPr>
+        <w:pStyle w:val="Titulek"/>
+        <w:jc w:val="left"/>
+      </w:pPr>
+      <w:r>
+        <w:t xml:space="preserve">Obr. </w:t>
+      </w:r>
+      <w:r>
+        <w:t>6</w:t>
+      </w:r>
+      <w:r>
+        <w:t xml:space="preserve"> Ukázka využití </w:t>
+      </w:r>
+      <w:r>
+        <w:t>stromové mapy pro zobrazení souborového systému</w:t>
+      </w:r>
+    </w:p>
+    <w:p>
+      <w:r>
+        <w:t>Zdroj: vlastní zpracování</w:t>
+      </w:r>
+      <w:r>
+        <w:t xml:space="preserve"> – knihovna Pygal</w:t>
+      </w:r>
+    </w:p>
+    <w:p/>
+    <w:p>
+      <w:pPr>
+        <w:pStyle w:val="Nadpis4"/>
+      </w:pPr>
+      <w:r>
+        <w:t xml:space="preserve"> Grafy vyjadřující rozdělení hodnot</w:t>
+      </w:r>
+    </w:p>
+    <w:p>
+      <w:r>
+        <w:t>Pro vizualizaci rozdělení hodnot lze využít již zmíněné sloupcové grafy, ale také jim velmi podobné histogramy. V některých případech jsou tyto typy grafů téměř identické, ale</w:t>
+      </w:r>
+      <w:r>
+        <w:t xml:space="preserve"> </w:t>
+      </w:r>
+      <w:r>
+        <w:t>v případě, že histogram obsahuje pouze numerické hodnoty,</w:t>
+      </w:r>
+      <w:r>
+        <w:t xml:space="preserve"> </w:t>
+      </w:r>
+      <w:r>
+        <w:t>může</w:t>
+      </w:r>
+      <w:r>
+        <w:t xml:space="preserve"> </w:t>
+      </w:r>
+      <w:r>
+        <w:t>u</w:t>
+      </w:r>
+      <w:r>
+        <w:t> </w:t>
+      </w:r>
+      <w:r>
+        <w:t>některých</w:t>
+      </w:r>
+      <w:r>
+        <w:t xml:space="preserve"> histogramů být </w:t>
+      </w:r>
+      <w:r>
+        <w:t xml:space="preserve">proměnlivá šířka sloupce v závislosti na velikosti </w:t>
+      </w:r>
+      <w:r>
+        <w:t>intervalů (někdy také nazývaných „třídy“)</w:t>
+      </w:r>
+      <w:r>
+        <w:t>, nebo může být zobrazen jako plynulá křivka.</w:t>
+      </w:r>
+      <w:r>
+        <w:t xml:space="preserve"> </w:t>
+      </w:r>
+    </w:p>
+    <w:p>
+      <w:r>
+        <w:rPr>
+          <w:noProof/>
+        </w:rPr>
+        <w:lastRenderedPageBreak/>
+        <w:drawing>
+          <wp:inline distT="0" distB="0" distL="0" distR="0" wp14:anchorId="5FA97E54" wp14:editId="5739F2DB">
+            <wp:extent cx="4694329" cy="3904091"/>
+            <wp:effectExtent l="0" t="0" r="0" b="1270"/>
+            <wp:docPr id="17" name="Obrázek 17"/>
+            <wp:cNvGraphicFramePr>
+              <a:graphicFrameLocks xmlns:a="http://schemas.openxmlformats.org/drawingml/2006/main" noChangeAspect="1"/>
+            </wp:cNvGraphicFramePr>
+            <a:graphic xmlns:a="http://schemas.openxmlformats.org/drawingml/2006/main">
+              <a:graphicData uri="http://schemas.openxmlformats.org/drawingml/2006/picture">
+                <pic:pic xmlns:pic="http://schemas.openxmlformats.org/drawingml/2006/picture">
+                  <pic:nvPicPr>
+                    <pic:cNvPr id="1" name=""/>
+                    <pic:cNvPicPr/>
+                  </pic:nvPicPr>
+                  <pic:blipFill rotWithShape="1">
+                    <a:blip r:embed="rId18"/>
+                    <a:srcRect l="6536" t="13583" r="60445" b="37597"/>
+                    <a:stretch/>
+                  </pic:blipFill>
+                  <pic:spPr bwMode="auto">
+                    <a:xfrm>
+                      <a:off x="0" y="0"/>
+                      <a:ext cx="4724435" cy="3929129"/>
+                    </a:xfrm>
+                    <a:prstGeom prst="rect">
+                      <a:avLst/>
+                    </a:prstGeom>
+                    <a:ln>
+                      <a:noFill/>
+                    </a:ln>
+                    <a:extLst>
+                      <a:ext uri="{53640926-AAD7-44D8-BBD7-CCE9431645EC}">
+                        <a14:shadowObscured xmlns:a14="http://schemas.microsoft.com/office/drawing/2010/main"/>
+                      </a:ext>
+                    </a:extLst>
+                  </pic:spPr>
+                </pic:pic>
+              </a:graphicData>
+            </a:graphic>
+          </wp:inline>
+        </w:drawing>
+      </w:r>
+      <w:r>
+        <w:rPr>
+          <w:noProof/>
+        </w:rPr>
+        <w:drawing>
+          <wp:inline distT="0" distB="0" distL="0" distR="0" wp14:anchorId="7D12ACAC" wp14:editId="2AD925BE">
+            <wp:extent cx="4699221" cy="3833581"/>
+            <wp:effectExtent l="0" t="0" r="6350" b="0"/>
+            <wp:docPr id="16" name="Obrázek 16"/>
+            <wp:cNvGraphicFramePr>
+              <a:graphicFrameLocks xmlns:a="http://schemas.openxmlformats.org/drawingml/2006/main" noChangeAspect="1"/>
+            </wp:cNvGraphicFramePr>
+            <a:graphic xmlns:a="http://schemas.openxmlformats.org/drawingml/2006/main">
+              <a:graphicData uri="http://schemas.openxmlformats.org/drawingml/2006/picture">
+                <pic:pic xmlns:pic="http://schemas.openxmlformats.org/drawingml/2006/picture">
+                  <pic:nvPicPr>
+                    <pic:cNvPr id="1" name=""/>
+                    <pic:cNvPicPr/>
+                  </pic:nvPicPr>
+                  <pic:blipFill rotWithShape="1">
+                    <a:blip r:embed="rId18"/>
+                    <a:srcRect l="45577" t="13583" r="20757" b="37597"/>
+                    <a:stretch/>
+                  </pic:blipFill>
+                  <pic:spPr bwMode="auto">
+                    <a:xfrm>
+                      <a:off x="0" y="0"/>
+                      <a:ext cx="4732574" cy="3860790"/>
+                    </a:xfrm>
+                    <a:prstGeom prst="rect">
+                      <a:avLst/>
+                    </a:prstGeom>
+                    <a:ln>
+                      <a:noFill/>
+                    </a:ln>
+                    <a:extLst>
+                      <a:ext uri="{53640926-AAD7-44D8-BBD7-CCE9431645EC}">
+                        <a14:shadowObscured xmlns:a14="http://schemas.microsoft.com/office/drawing/2010/main"/>
+                      </a:ext>
+                    </a:extLst>
+                  </pic:spPr>
+                </pic:pic>
+              </a:graphicData>
+            </a:graphic>
+          </wp:inline>
+        </w:drawing>
+      </w:r>
+    </w:p>
+    <w:p>
+      <w:pPr>
+        <w:pStyle w:val="Titulek"/>
+        <w:jc w:val="left"/>
+      </w:pPr>
+      <w:r>
+        <w:t xml:space="preserve">Obr. </w:t>
+      </w:r>
+      <w:r>
+        <w:t>7 a 8</w:t>
+      </w:r>
+      <w:r>
+        <w:t xml:space="preserve"> </w:t>
+      </w:r>
+      <w:r>
+        <w:t>Histogram v podobě sloupcového grafu s kategoriemi intervalů (červený) a histogram s proměnlivou šířkou sloupce (modrý)</w:t>
+      </w:r>
+    </w:p>
+    <w:p>
+      <w:r>
+        <w:t>Zdroj: vlastní zpracování – knihovna Pygal</w:t>
+      </w:r>
+    </w:p>
+    <w:p>
+      <w:r>
+        <w:lastRenderedPageBreak/>
+        <w:t xml:space="preserve">Dalším již zmiňovaným grafem sloužícím k vizualizaci rozložení je krabicový graf, </w:t>
+      </w:r>
+      <w:r>
+        <w:t xml:space="preserve">nejčastěji používaný ve statistice. </w:t>
+      </w:r>
+      <w:r>
+        <w:t xml:space="preserve">Jednotlivé jeho části ukazují medián, kvartily, </w:t>
+      </w:r>
+      <w:r>
+        <w:t xml:space="preserve">horní a dolní mez </w:t>
+      </w:r>
+      <w:r>
+        <w:t>a případné odlehlé hodnoty.</w:t>
+      </w:r>
+      <w:r>
+        <w:t xml:space="preserve"> [24]</w:t>
+      </w:r>
+    </w:p>
+    <w:p>
+      <w:r>
+        <w:rPr>
+          <w:noProof/>
+        </w:rPr>
+        <w:drawing>
+          <wp:inline distT="0" distB="0" distL="0" distR="0" wp14:anchorId="172FF9F2" wp14:editId="1EAD71BE">
+            <wp:extent cx="5398770" cy="4413250"/>
+            <wp:effectExtent l="0" t="0" r="0" b="6350"/>
+            <wp:docPr id="18" name="Obrázek 18"/>
+            <wp:cNvGraphicFramePr>
+              <a:graphicFrameLocks xmlns:a="http://schemas.openxmlformats.org/drawingml/2006/main" noChangeAspect="1"/>
+            </wp:cNvGraphicFramePr>
+            <a:graphic xmlns:a="http://schemas.openxmlformats.org/drawingml/2006/main">
+              <a:graphicData uri="http://schemas.openxmlformats.org/drawingml/2006/picture">
+                <pic:pic xmlns:pic="http://schemas.openxmlformats.org/drawingml/2006/picture">
+                  <pic:nvPicPr>
+                    <pic:cNvPr id="0" name="Picture 4"/>
+                    <pic:cNvPicPr>
+                      <a:picLocks noChangeAspect="1" noChangeArrowheads="1"/>
+                    </pic:cNvPicPr>
+                  </pic:nvPicPr>
+                  <pic:blipFill>
+                    <a:blip r:embed="rId19">
+                      <a:extLst>
+                        <a:ext uri="{28A0092B-C50C-407E-A947-70E740481C1C}">
+                          <a14:useLocalDpi xmlns:a14="http://schemas.microsoft.com/office/drawing/2010/main" val="0"/>
+                        </a:ext>
+                      </a:extLst>
+                    </a:blip>
+                    <a:srcRect/>
+                    <a:stretch>
+                      <a:fillRect/>
+                    </a:stretch>
+                  </pic:blipFill>
+                  <pic:spPr bwMode="auto">
+                    <a:xfrm>
+                      <a:off x="0" y="0"/>
+                      <a:ext cx="5398770" cy="4413250"/>
+                    </a:xfrm>
+                    <a:prstGeom prst="rect">
+                      <a:avLst/>
+                    </a:prstGeom>
+                    <a:noFill/>
+                    <a:ln>
+                      <a:noFill/>
+                    </a:ln>
+                  </pic:spPr>
+                </pic:pic>
+              </a:graphicData>
+            </a:graphic>
+          </wp:inline>
+        </w:drawing>
+      </w:r>
+    </w:p>
+    <w:p>
+      <w:pPr>
+        <w:pStyle w:val="Titulek"/>
+        <w:jc w:val="left"/>
+      </w:pPr>
+      <w:r>
+        <w:t xml:space="preserve">Obr. </w:t>
+      </w:r>
+      <w:r>
+        <w:t>9</w:t>
+      </w:r>
+      <w:r>
+        <w:t xml:space="preserve"> </w:t>
+      </w:r>
+      <w:r>
+        <w:t>Krabicový graf doplněný o popis součástí</w:t>
+      </w:r>
+    </w:p>
+    <w:p>
+      <w:r>
+        <w:t xml:space="preserve">Zdroj: vlastní zpracování – knihovna </w:t>
+      </w:r>
+      <w:r>
+        <w:t>Matplotlib</w:t>
+      </w:r>
+    </w:p>
+    <w:p>
+      <w:r>
+        <w:t xml:space="preserve">Zajímavou kombinací krabicového grafu s křivkou ukazující hustotu </w:t>
+      </w:r>
+      <w:r>
+        <w:t>pravděpodobností</w:t>
+      </w:r>
+      <w:r>
+        <w:t xml:space="preserve"> hodnot je takzvaný houslový graf/diagram. Stejně jako krabicový graf zobrazuje medián a kvartily, </w:t>
+      </w:r>
+      <w:r>
+        <w:t xml:space="preserve">pomocí značek ve středu „houslí“. </w:t>
+      </w:r>
+      <w:r>
+        <w:t xml:space="preserve">V některých případech nemusí být symetrický, pokud data mohou být dále dělena do dvou kategorií. </w:t>
+      </w:r>
+      <w:r>
+        <w:t>Z tohoto grafu je také dobře porovnatelné rozložení hodnot mezi více</w:t>
+      </w:r>
+      <w:r>
+        <w:t xml:space="preserve"> </w:t>
+      </w:r>
+      <w:r>
+        <w:t xml:space="preserve">skupinami. </w:t>
+      </w:r>
+    </w:p>
+    <w:p>
+      <w:r>
+        <w:rPr>
+          <w:noProof/>
+        </w:rPr>
+        <w:lastRenderedPageBreak/>
+        <w:drawing>
+          <wp:inline distT="0" distB="0" distL="0" distR="0" wp14:anchorId="40FD94AE" wp14:editId="43C461A5">
+            <wp:extent cx="5398770" cy="4317365"/>
+            <wp:effectExtent l="0" t="0" r="0" b="6985"/>
+            <wp:docPr id="19" name="Obrázek 19"/>
+            <wp:cNvGraphicFramePr>
+              <a:graphicFrameLocks xmlns:a="http://schemas.openxmlformats.org/drawingml/2006/main" noChangeAspect="1"/>
+            </wp:cNvGraphicFramePr>
+            <a:graphic xmlns:a="http://schemas.openxmlformats.org/drawingml/2006/main">
+              <a:graphicData uri="http://schemas.openxmlformats.org/drawingml/2006/picture">
+                <pic:pic xmlns:pic="http://schemas.openxmlformats.org/drawingml/2006/picture">
+                  <pic:nvPicPr>
+                    <pic:cNvPr id="0" name="Picture 5"/>
+                    <pic:cNvPicPr>
+                      <a:picLocks noChangeAspect="1" noChangeArrowheads="1"/>
+                    </pic:cNvPicPr>
+                  </pic:nvPicPr>
+                  <pic:blipFill>
+                    <a:blip r:embed="rId20">
+                      <a:extLst>
+                        <a:ext uri="{28A0092B-C50C-407E-A947-70E740481C1C}">
+                          <a14:useLocalDpi xmlns:a14="http://schemas.microsoft.com/office/drawing/2010/main" val="0"/>
+                        </a:ext>
+                      </a:extLst>
+                    </a:blip>
+                    <a:srcRect/>
+                    <a:stretch>
+                      <a:fillRect/>
+                    </a:stretch>
+                  </pic:blipFill>
+                  <pic:spPr bwMode="auto">
+                    <a:xfrm>
+                      <a:off x="0" y="0"/>
+                      <a:ext cx="5398770" cy="4317365"/>
+                    </a:xfrm>
+                    <a:prstGeom prst="rect">
+                      <a:avLst/>
+                    </a:prstGeom>
+                    <a:noFill/>
+                    <a:ln>
+                      <a:noFill/>
+                    </a:ln>
+                  </pic:spPr>
+                </pic:pic>
+              </a:graphicData>
+            </a:graphic>
+          </wp:inline>
+        </w:drawing>
+      </w:r>
+    </w:p>
+    <w:p>
+      <w:pPr>
+        <w:pStyle w:val="Titulek"/>
+        <w:jc w:val="left"/>
+      </w:pPr>
+      <w:r>
+        <w:t xml:space="preserve">Obr. </w:t>
+      </w:r>
+      <w:r>
+        <w:t>10</w:t>
+      </w:r>
+      <w:r>
+        <w:t xml:space="preserve"> </w:t>
+      </w:r>
+      <w:r>
+        <w:t>Houslový</w:t>
+      </w:r>
+      <w:r>
+        <w:t xml:space="preserve"> graf </w:t>
+      </w:r>
+      <w:r>
+        <w:t>s nesymetrickým rozdělením skupin</w:t>
+      </w:r>
+    </w:p>
+    <w:p>
+      <w:r>
+        <w:t xml:space="preserve">Zdroj: vlastní zpracování – knihovna </w:t>
+      </w:r>
+      <w:r>
+        <w:t>Seaborn</w:t>
       </w:r>
     </w:p>
     <w:p/>
     <w:p/>
+    <w:p/>
+    <w:p/>
     <w:p>
       <w:pPr>
         <w:pStyle w:val="Nadpis3"/>
       </w:pPr>
+      <w:bookmarkStart w:id="12" w:name="_Toc87097502"/>
       <w:r>
         <w:t>Časté chyby při vizualizaci</w:t>
       </w:r>
+      <w:bookmarkEnd w:id="12"/>
     </w:p>
     <w:p>
       <w:pPr>
@@ -5534,7 +6184,7 @@
                     </pic:cNvPicPr>
                   </pic:nvPicPr>
                   <pic:blipFill>
-                    <a:blip r:embed="rId16">
+                    <a:blip r:embed="rId21">
                       <a:extLst>
                         <a:ext uri="{28A0092B-C50C-407E-A947-70E740481C1C}">
                           <a14:useLocalDpi xmlns:a14="http://schemas.microsoft.com/office/drawing/2010/main" val="0"/>
@@ -5583,7 +6233,13 @@
     </w:p>
     <w:p>
       <w:r>
-        <w:t>Zdroj: vlastní zpracování</w:t>
+        <w:t xml:space="preserve">Zdroj: vlastní </w:t>
+      </w:r>
+      <w:r>
+        <w:t>zpracování – Knihovna</w:t>
+      </w:r>
+      <w:r>
+        <w:t xml:space="preserve"> Matplotlib</w:t>
       </w:r>
     </w:p>
     <w:p>
@@ -5611,7 +6267,7 @@
             <wp:cNvGraphicFramePr/>
             <a:graphic xmlns:a="http://schemas.openxmlformats.org/drawingml/2006/main">
               <a:graphicData uri="http://schemas.openxmlformats.org/drawingml/2006/chart">
-                <c:chart xmlns:c="http://schemas.openxmlformats.org/drawingml/2006/chart" xmlns:r="http://schemas.openxmlformats.org/officeDocument/2006/relationships" r:id="rId17"/>
+                <c:chart xmlns:c="http://schemas.openxmlformats.org/drawingml/2006/chart" xmlns:r="http://schemas.openxmlformats.org/officeDocument/2006/relationships" r:id="rId22"/>
               </a:graphicData>
             </a:graphic>
           </wp:inline>
@@ -5637,33 +6293,36 @@
       <w:r>
         <w:t>Zdroj: vlastní zpracování</w:t>
       </w:r>
+      <w:r>
+        <w:t xml:space="preserve"> – Microsoft Excel</w:t>
+      </w:r>
     </w:p>
     <w:p/>
     <w:p>
       <w:pPr>
         <w:pStyle w:val="Nadpis2"/>
       </w:pPr>
-      <w:bookmarkStart w:id="12" w:name="_Toc87085713"/>
+      <w:bookmarkStart w:id="13" w:name="_Toc87097503"/>
       <w:r>
         <w:t>Jazyk Python</w:t>
       </w:r>
-      <w:bookmarkEnd w:id="12"/>
+      <w:bookmarkEnd w:id="13"/>
     </w:p>
     <w:p>
       <w:pPr>
         <w:pStyle w:val="Nadpis2"/>
       </w:pPr>
-      <w:bookmarkStart w:id="13" w:name="_Toc87085714"/>
+      <w:bookmarkStart w:id="14" w:name="_Toc87097504"/>
       <w:r>
         <w:t>Vizualizační knihovny jazyka Python</w:t>
       </w:r>
-      <w:bookmarkEnd w:id="13"/>
+      <w:bookmarkEnd w:id="14"/>
     </w:p>
     <w:p>
       <w:pPr>
         <w:pStyle w:val="Nadpis3"/>
       </w:pPr>
-      <w:bookmarkStart w:id="14" w:name="_Toc87085715"/>
+      <w:bookmarkStart w:id="15" w:name="_Toc87097505"/>
       <w:r>
         <w:t>Mat</w:t>
       </w:r>
@@ -5679,7 +6338,7 @@
       <w:r>
         <w:t>ib</w:t>
       </w:r>
-      <w:bookmarkEnd w:id="14"/>
+      <w:bookmarkEnd w:id="15"/>
     </w:p>
     <w:p>
       <w:r>
@@ -5818,12 +6477,12 @@
       <w:pPr>
         <w:pStyle w:val="Nadpis3"/>
       </w:pPr>
-      <w:bookmarkStart w:id="15" w:name="_Toc87085716"/>
+      <w:bookmarkStart w:id="16" w:name="_Toc87097506"/>
       <w:r>
         <w:lastRenderedPageBreak/>
         <w:t>Seaborn</w:t>
       </w:r>
-      <w:bookmarkEnd w:id="15"/>
+      <w:bookmarkEnd w:id="16"/>
     </w:p>
     <w:p>
       <w:r>
@@ -5944,11 +6603,11 @@
       <w:pPr>
         <w:pStyle w:val="Nadpis3"/>
       </w:pPr>
-      <w:bookmarkStart w:id="16" w:name="_Toc87085717"/>
+      <w:bookmarkStart w:id="17" w:name="_Toc87097507"/>
       <w:r>
         <w:t>Bokeh</w:t>
       </w:r>
-      <w:bookmarkEnd w:id="16"/>
+      <w:bookmarkEnd w:id="17"/>
     </w:p>
     <w:p>
       <w:r>
@@ -6111,12 +6770,12 @@
       <w:pPr>
         <w:pStyle w:val="Nadpis3"/>
       </w:pPr>
-      <w:bookmarkStart w:id="17" w:name="_Toc87085718"/>
+      <w:bookmarkStart w:id="18" w:name="_Toc87097508"/>
       <w:r>
         <w:lastRenderedPageBreak/>
         <w:t>Plotly</w:t>
       </w:r>
-      <w:bookmarkEnd w:id="17"/>
+      <w:bookmarkEnd w:id="18"/>
     </w:p>
     <w:p>
       <w:r>
@@ -6234,11 +6893,11 @@
       <w:pPr>
         <w:pStyle w:val="Nadpis3"/>
       </w:pPr>
-      <w:bookmarkStart w:id="18" w:name="_Toc87085719"/>
+      <w:bookmarkStart w:id="19" w:name="_Toc87097509"/>
       <w:r>
         <w:t>Holoviews</w:t>
       </w:r>
-      <w:bookmarkEnd w:id="18"/>
+      <w:bookmarkEnd w:id="19"/>
     </w:p>
     <w:p>
       <w:r>
@@ -6346,11 +7005,11 @@
       <w:pPr>
         <w:pStyle w:val="Nadpis3"/>
       </w:pPr>
-      <w:bookmarkStart w:id="19" w:name="_Toc87085720"/>
+      <w:bookmarkStart w:id="20" w:name="_Toc87097510"/>
       <w:r>
         <w:t>Pygal</w:t>
       </w:r>
-      <w:bookmarkEnd w:id="19"/>
+      <w:bookmarkEnd w:id="20"/>
     </w:p>
     <w:p>
       <w:r>
@@ -6398,11 +7057,11 @@
       <w:pPr>
         <w:pStyle w:val="Nadpis3"/>
       </w:pPr>
-      <w:bookmarkStart w:id="20" w:name="_Toc87085721"/>
+      <w:bookmarkStart w:id="21" w:name="_Toc87097511"/>
       <w:r>
         <w:t>MidiTime</w:t>
       </w:r>
-      <w:bookmarkEnd w:id="20"/>
+      <w:bookmarkEnd w:id="21"/>
     </w:p>
     <w:p>
       <w:r>
@@ -6470,11 +7129,11 @@
       <w:pPr>
         <w:pStyle w:val="Nadpis3"/>
       </w:pPr>
-      <w:bookmarkStart w:id="21" w:name="_Toc87085722"/>
+      <w:bookmarkStart w:id="22" w:name="_Toc87097512"/>
       <w:r>
         <w:t>Geoplotlib</w:t>
       </w:r>
-      <w:bookmarkEnd w:id="21"/>
+      <w:bookmarkEnd w:id="22"/>
     </w:p>
     <w:p>
       <w:pPr>
@@ -6546,11 +7205,11 @@
       <w:pPr>
         <w:pStyle w:val="Nadpis3"/>
       </w:pPr>
-      <w:bookmarkStart w:id="22" w:name="_Toc87085723"/>
+      <w:bookmarkStart w:id="23" w:name="_Toc87097513"/>
       <w:r>
         <w:t>WordCloud</w:t>
       </w:r>
-      <w:bookmarkEnd w:id="22"/>
+      <w:bookmarkEnd w:id="23"/>
     </w:p>
     <w:p>
       <w:r>
@@ -6630,42 +7289,42 @@
       <w:pPr>
         <w:pStyle w:val="Nadpis2"/>
       </w:pPr>
-      <w:bookmarkStart w:id="23" w:name="_Toc87085724"/>
+      <w:bookmarkStart w:id="24" w:name="_Toc87097514"/>
       <w:r>
         <w:lastRenderedPageBreak/>
         <w:t>Způsoby získávání dat</w:t>
       </w:r>
-      <w:bookmarkEnd w:id="23"/>
+      <w:bookmarkEnd w:id="24"/>
     </w:p>
     <w:p>
       <w:pPr>
         <w:pStyle w:val="Nadpis2"/>
       </w:pPr>
-      <w:bookmarkStart w:id="24" w:name="_Toc87085725"/>
+      <w:bookmarkStart w:id="25" w:name="_Toc87097515"/>
       <w:r>
         <w:t>Způsoby zpracování dat?</w:t>
       </w:r>
-      <w:bookmarkEnd w:id="24"/>
+      <w:bookmarkEnd w:id="25"/>
     </w:p>
     <w:p>
       <w:pPr>
         <w:pStyle w:val="Nadpis1"/>
       </w:pPr>
-      <w:bookmarkStart w:id="25" w:name="_Toc87085726"/>
+      <w:bookmarkStart w:id="26" w:name="_Toc87097516"/>
       <w:r>
         <w:t>Metodika zpracování</w:t>
       </w:r>
-      <w:bookmarkEnd w:id="25"/>
+      <w:bookmarkEnd w:id="26"/>
     </w:p>
     <w:p>
       <w:pPr>
         <w:pStyle w:val="Nadpis2"/>
       </w:pPr>
-      <w:bookmarkStart w:id="26" w:name="_Toc87085727"/>
+      <w:bookmarkStart w:id="27" w:name="_Toc87097517"/>
       <w:r>
         <w:t>Hodnocení knihoven</w:t>
       </w:r>
-      <w:bookmarkEnd w:id="26"/>
+      <w:bookmarkEnd w:id="27"/>
     </w:p>
     <w:p>
       <w:r>
@@ -6964,31 +7623,31 @@
       <w:pPr>
         <w:pStyle w:val="Nadpis1"/>
       </w:pPr>
-      <w:bookmarkStart w:id="27" w:name="_Toc87085728"/>
+      <w:bookmarkStart w:id="28" w:name="_Toc87097518"/>
       <w:r>
         <w:t>Praktická část</w:t>
       </w:r>
-      <w:bookmarkEnd w:id="27"/>
+      <w:bookmarkEnd w:id="28"/>
     </w:p>
     <w:p>
       <w:pPr>
         <w:pStyle w:val="Nadpis2"/>
       </w:pPr>
-      <w:bookmarkStart w:id="28" w:name="_Toc87085729"/>
+      <w:bookmarkStart w:id="29" w:name="_Toc87097519"/>
       <w:r>
         <w:t>Porovnání vizualizačních knihoven</w:t>
       </w:r>
-      <w:bookmarkEnd w:id="28"/>
+      <w:bookmarkEnd w:id="29"/>
     </w:p>
     <w:p>
       <w:pPr>
         <w:pStyle w:val="Nadpis3"/>
       </w:pPr>
-      <w:bookmarkStart w:id="29" w:name="_Toc87085730"/>
+      <w:bookmarkStart w:id="30" w:name="_Toc87097520"/>
       <w:r>
         <w:t>Matplotlib</w:t>
       </w:r>
-      <w:bookmarkEnd w:id="29"/>
+      <w:bookmarkEnd w:id="30"/>
     </w:p>
     <w:p>
       <w:pPr>
@@ -7338,7 +7997,7 @@
                     </pic:cNvPicPr>
                   </pic:nvPicPr>
                   <pic:blipFill>
-                    <a:blip r:embed="rId18">
+                    <a:blip r:embed="rId23">
                       <a:extLst>
                         <a:ext uri="{28A0092B-C50C-407E-A947-70E740481C1C}">
                           <a14:useLocalDpi xmlns:a14="http://schemas.microsoft.com/office/drawing/2010/main" val="0"/>
@@ -7393,7 +8052,7 @@
                     </pic:cNvPicPr>
                   </pic:nvPicPr>
                   <pic:blipFill>
-                    <a:blip r:embed="rId19">
+                    <a:blip r:embed="rId24">
                       <a:extLst>
                         <a:ext uri="{28A0092B-C50C-407E-A947-70E740481C1C}">
                           <a14:useLocalDpi xmlns:a14="http://schemas.microsoft.com/office/drawing/2010/main" val="0"/>
@@ -7578,7 +8237,7 @@
                     <pic:cNvPicPr/>
                   </pic:nvPicPr>
                   <pic:blipFill rotWithShape="1">
-                    <a:blip r:embed="rId20"/>
+                    <a:blip r:embed="rId25"/>
                     <a:srcRect l="6910" t="10117" r="6784" b="60774"/>
                     <a:stretch/>
                   </pic:blipFill>
@@ -7629,7 +8288,7 @@
                     </pic:cNvPicPr>
                   </pic:nvPicPr>
                   <pic:blipFill>
-                    <a:blip r:embed="rId21">
+                    <a:blip r:embed="rId26">
                       <a:extLst>
                         <a:ext uri="{28A0092B-C50C-407E-A947-70E740481C1C}">
                           <a14:useLocalDpi xmlns:a14="http://schemas.microsoft.com/office/drawing/2010/main" val="0"/>
@@ -7915,11 +8574,11 @@
       <w:pPr>
         <w:pStyle w:val="Nadpis2"/>
       </w:pPr>
-      <w:bookmarkStart w:id="30" w:name="_Toc87085731"/>
+      <w:bookmarkStart w:id="31" w:name="_Toc87097521"/>
       <w:r>
         <w:t>Ukázkové úlohy</w:t>
       </w:r>
-      <w:bookmarkEnd w:id="30"/>
+      <w:bookmarkEnd w:id="31"/>
     </w:p>
     <w:p/>
     <w:p/>
@@ -7944,7 +8603,7 @@
         <w:keepNext/>
         <w:jc w:val="left"/>
       </w:pPr>
-      <w:bookmarkStart w:id="31" w:name="_Toc348517268"/>
+      <w:bookmarkStart w:id="32" w:name="_Toc348517268"/>
       <w:r>
         <w:t xml:space="preserve">Tabulka </w:t>
       </w:r>
@@ -7975,7 +8634,7 @@
       <w:r>
         <w:t>.</w:t>
       </w:r>
-      <w:bookmarkEnd w:id="31"/>
+      <w:bookmarkEnd w:id="32"/>
       <w:r>
         <w:t xml:space="preserve"> </w:t>
       </w:r>
@@ -8129,11 +8788,11 @@
       <w:pPr>
         <w:pStyle w:val="Nadpis3"/>
       </w:pPr>
-      <w:bookmarkStart w:id="32" w:name="_Toc87085732"/>
+      <w:bookmarkStart w:id="33" w:name="_Toc87097522"/>
       <w:r>
         <w:t>Podřazená podkapitola</w:t>
       </w:r>
-      <w:bookmarkEnd w:id="32"/>
+      <w:bookmarkEnd w:id="33"/>
     </w:p>
     <w:p>
       <w:r>
@@ -8169,7 +8828,7 @@
                     </pic:cNvPicPr>
                   </pic:nvPicPr>
                   <pic:blipFill>
-                    <a:blip r:embed="rId22">
+                    <a:blip r:embed="rId27">
                       <a:extLst>
                         <a:ext uri="{28A0092B-C50C-407E-A947-70E740481C1C}">
                           <a14:useLocalDpi xmlns:a14="http://schemas.microsoft.com/office/drawing/2010/main" val="0"/>
@@ -8212,7 +8871,7 @@
         <w:pStyle w:val="Titulek"/>
         <w:jc w:val="left"/>
       </w:pPr>
-      <w:bookmarkStart w:id="33" w:name="_Toc348517265"/>
+      <w:bookmarkStart w:id="34" w:name="_Toc348517265"/>
       <w:r>
         <w:t xml:space="preserve">Obr. </w:t>
       </w:r>
@@ -8246,7 +8905,7 @@
       <w:r>
         <w:t>.</w:t>
       </w:r>
-      <w:bookmarkEnd w:id="33"/>
+      <w:bookmarkEnd w:id="34"/>
       <w:r>
         <w:t xml:space="preserve"> </w:t>
       </w:r>
@@ -8276,12 +8935,12 @@
       <w:pPr>
         <w:pStyle w:val="Nadpis1"/>
       </w:pPr>
-      <w:bookmarkStart w:id="34" w:name="_Toc87085733"/>
+      <w:bookmarkStart w:id="35" w:name="_Toc87097523"/>
       <w:r>
         <w:lastRenderedPageBreak/>
         <w:t>Shrnutí výsledků</w:t>
       </w:r>
-      <w:bookmarkEnd w:id="34"/>
+      <w:bookmarkEnd w:id="35"/>
     </w:p>
     <w:p>
       <w:pPr>
@@ -8305,12 +8964,12 @@
       <w:pPr>
         <w:pStyle w:val="Nadpis1"/>
       </w:pPr>
-      <w:bookmarkStart w:id="35" w:name="_Toc87085734"/>
+      <w:bookmarkStart w:id="36" w:name="_Toc87097524"/>
       <w:r>
         <w:lastRenderedPageBreak/>
         <w:t>Závěry a doporučení</w:t>
       </w:r>
-      <w:bookmarkEnd w:id="35"/>
+      <w:bookmarkEnd w:id="36"/>
     </w:p>
     <w:p>
       <w:r>
@@ -8344,12 +9003,12 @@
       <w:pPr>
         <w:pStyle w:val="Nadpis1"/>
       </w:pPr>
-      <w:bookmarkStart w:id="36" w:name="_Toc87085735"/>
+      <w:bookmarkStart w:id="37" w:name="_Toc87097525"/>
       <w:r>
         <w:lastRenderedPageBreak/>
         <w:t>Seznam použité literatury</w:t>
       </w:r>
-      <w:bookmarkEnd w:id="36"/>
+      <w:bookmarkEnd w:id="37"/>
     </w:p>
     <w:p>
       <w:pPr>
@@ -8381,7 +9040,7 @@
       <w:r>
         <w:t>. 4950. 1970, s. 46–64. ISBN 978-3-540-70955-8. DOI: </w:t>
       </w:r>
-      <w:hyperlink r:id="rId23" w:history="1">
+      <w:hyperlink r:id="rId28" w:history="1">
         <w:r>
           <w:rPr>
             <w:rStyle w:val="Hypertextovodkaz"/>
@@ -8431,7 +9090,7 @@
       <w:r>
         <w:t xml:space="preserve"> [online]. Dostupné z: </w:t>
       </w:r>
-      <w:hyperlink r:id="rId24" w:history="1">
+      <w:hyperlink r:id="rId29" w:history="1">
         <w:r>
           <w:rPr>
             <w:rStyle w:val="Hypertextovodkaz"/>
@@ -8478,7 +9137,7 @@
       <w:r>
         <w:t xml:space="preserve"> [online]. 2020 [cit. 03.04.2021]. Dostupné z: </w:t>
       </w:r>
-      <w:hyperlink r:id="rId25" w:history="1">
+      <w:hyperlink r:id="rId30" w:history="1">
         <w:r>
           <w:rPr>
             <w:rStyle w:val="Hypertextovodkaz"/>
@@ -8525,7 +9184,7 @@
       <w:r>
         <w:t xml:space="preserve"> [online]. 2020 [cit. 16.09.2021]. Dostupné z: </w:t>
       </w:r>
-      <w:hyperlink r:id="rId26" w:history="1">
+      <w:hyperlink r:id="rId31" w:history="1">
         <w:r>
           <w:rPr>
             <w:rStyle w:val="Hypertextovodkaz"/>
@@ -8562,7 +9221,7 @@
       <w:r>
         <w:t>JOHN HUNTER a MICHAEL DROETTBOOM. The Architecture of Open Source Applications (Volume 2): matplotlib. In: [cit. 16.09.2021]. Dostupné z: </w:t>
       </w:r>
-      <w:hyperlink r:id="rId27" w:history="1">
+      <w:hyperlink r:id="rId32" w:history="1">
         <w:r>
           <w:rPr>
             <w:rStyle w:val="Hypertextovodkaz"/>
@@ -8617,7 +9276,7 @@
       <w:r>
         <w:t>. Overview — Matplotlib 3.4.3 documentation. In: . 2021 [cit. 08.09.2021]. Dostupné z: </w:t>
       </w:r>
-      <w:hyperlink r:id="rId28" w:history="1">
+      <w:hyperlink r:id="rId33" w:history="1">
         <w:r>
           <w:rPr>
             <w:rStyle w:val="Hypertextovodkaz"/>
@@ -8664,7 +9323,7 @@
       <w:r>
         <w:t>. Routledge, 2011, roč. 26, č. 1, s. 36–49. ISSN 1472-586X. DOI: </w:t>
       </w:r>
-      <w:hyperlink r:id="rId29" w:history="1">
+      <w:hyperlink r:id="rId34" w:history="1">
         <w:r>
           <w:rPr>
             <w:rStyle w:val="Hypertextovodkaz"/>
@@ -8711,7 +9370,7 @@
       <w:r>
         <w:t>. 2021, roč. 6, č. 60, s. 3021. ISSN 2475-9066. DOI: </w:t>
       </w:r>
-      <w:hyperlink r:id="rId30" w:history="1">
+      <w:hyperlink r:id="rId35" w:history="1">
         <w:r>
           <w:rPr>
             <w:rStyle w:val="Hypertextovodkaz"/>
@@ -8807,7 +9466,7 @@
       <w:r>
         <w:t xml:space="preserve"> [online] [cit. 19.09.2021]. Dostupné z: </w:t>
       </w:r>
-      <w:hyperlink r:id="rId31" w:history="1">
+      <w:hyperlink r:id="rId36" w:history="1">
         <w:r>
           <w:rPr>
             <w:rStyle w:val="Hypertextovodkaz"/>
@@ -8844,7 +9503,7 @@
       <w:r>
         <w:t>BOKEH CONTRIBUTORS. Bokeh documentation. 2021 [cit. 08.09.2021]. Dostupné z: </w:t>
       </w:r>
-      <w:hyperlink r:id="rId32" w:history="1">
+      <w:hyperlink r:id="rId37" w:history="1">
         <w:r>
           <w:rPr>
             <w:rStyle w:val="Hypertextovodkaz"/>
@@ -8882,7 +9541,7 @@
         <w:lastRenderedPageBreak/>
         <w:t>Plotly Open Source Graphing Libraries. [cit. 19.09.2021]. Dostupné z: </w:t>
       </w:r>
-      <w:hyperlink r:id="rId33" w:history="1">
+      <w:hyperlink r:id="rId38" w:history="1">
         <w:r>
           <w:rPr>
             <w:rStyle w:val="Hypertextovodkaz"/>
@@ -8919,7 +9578,7 @@
       <w:r>
         <w:t>Welcome to HoloViews! — HoloViews 1.14.5 documentation. [cit. 17.10.2021]. Dostupné z: </w:t>
       </w:r>
-      <w:hyperlink r:id="rId34" w:history="1">
+      <w:hyperlink r:id="rId39" w:history="1">
         <w:r>
           <w:rPr>
             <w:rStyle w:val="Hypertextovodkaz"/>
@@ -8956,7 +9615,7 @@
       <w:r>
         <w:t>FLORIAN MOUNIER. Pygal — pygal 2.0.0 documentation. 2016 [cit. 08.09.2021]. Dostupné z: </w:t>
       </w:r>
-      <w:hyperlink r:id="rId35" w:history="1">
+      <w:hyperlink r:id="rId40" w:history="1">
         <w:r>
           <w:rPr>
             <w:rStyle w:val="Hypertextovodkaz"/>
@@ -9003,7 +9662,7 @@
       <w:r>
         <w:t xml:space="preserve"> [online] [cit. 17.10.2021]. Dostupné z: </w:t>
       </w:r>
-      <w:hyperlink r:id="rId36" w:history="1">
+      <w:hyperlink r:id="rId41" w:history="1">
         <w:r>
           <w:rPr>
             <w:rStyle w:val="Hypertextovodkaz"/>
@@ -9040,7 +9699,7 @@
       <w:r>
         <w:t>CUTTONE, Andrea. Geoplotlib - documentation. 5. 9. 2021 [cit. 08.09.2021]. Dostupné z: </w:t>
       </w:r>
-      <w:hyperlink r:id="rId37" w:history="1">
+      <w:hyperlink r:id="rId42" w:history="1">
         <w:r>
           <w:rPr>
             <w:rStyle w:val="Hypertextovodkaz"/>
@@ -9087,7 +9746,7 @@
       <w:r>
         <w:t xml:space="preserve"> [online]. 2021 [cit. 24.10.2021]. Dostupné z: </w:t>
       </w:r>
-      <w:hyperlink r:id="rId38" w:history="1">
+      <w:hyperlink r:id="rId43" w:history="1">
         <w:r>
           <w:rPr>
             <w:rStyle w:val="Hypertextovodkaz"/>
@@ -9131,7 +9790,7 @@
       <w:r>
         <w:t xml:space="preserve"> [online] [cit. 30.10.2021]. Dostupné z: </w:t>
       </w:r>
-      <w:hyperlink r:id="rId39" w:history="1">
+      <w:hyperlink r:id="rId44" w:history="1">
         <w:r>
           <w:rPr>
             <w:rStyle w:val="Hypertextovodkaz"/>
@@ -9178,7 +9837,7 @@
       <w:r>
         <w:t xml:space="preserve"> [online]. 28. 12. 2020 [cit. 09.09.2021]. Dostupné z: </w:t>
       </w:r>
-      <w:hyperlink r:id="rId40" w:history="1">
+      <w:hyperlink r:id="rId45" w:history="1">
         <w:r>
           <w:rPr>
             <w:rStyle w:val="Hypertextovodkaz"/>
@@ -9225,7 +9884,7 @@
       <w:r>
         <w:t>. Berlin, Heidelberg: Springer, 2009. Lecture Notes in Computer Science. ISBN 978-3-642-10520-3. DOI: </w:t>
       </w:r>
-      <w:hyperlink r:id="rId41" w:history="1">
+      <w:hyperlink r:id="rId46" w:history="1">
         <w:r>
           <w:rPr>
             <w:rStyle w:val="Hypertextovodkaz"/>
@@ -9272,7 +9931,7 @@
       <w:r>
         <w:t xml:space="preserve"> [online]. 2015 [cit. 30.10.2021]. Dostupné z: </w:t>
       </w:r>
-      <w:hyperlink r:id="rId42" w:history="1">
+      <w:hyperlink r:id="rId47" w:history="1">
         <w:r>
           <w:rPr>
             <w:rStyle w:val="Hypertextovodkaz"/>
@@ -9319,7 +9978,7 @@
       <w:r>
         <w:t xml:space="preserve"> [online]. New York, NY, USA: Association for Computing Machinery, 2017, s. 1364–1374 [cit. 09.09.2021]. ISBN 978-1-4503-4655-9. Dostupné z: </w:t>
       </w:r>
-      <w:hyperlink r:id="rId43" w:history="1">
+      <w:hyperlink r:id="rId48" w:history="1">
         <w:r>
           <w:rPr>
             <w:rStyle w:val="Hypertextovodkaz"/>
@@ -9371,7 +10030,7 @@
       <w:r>
         <w:t>[online]. 27.2.2020 [cit. 31.09.2021]. Dostupné z: </w:t>
       </w:r>
-      <w:hyperlink r:id="rId44" w:history="1">
+      <w:hyperlink r:id="rId49" w:history="1">
         <w:r>
           <w:rPr>
             <w:rStyle w:val="Hypertextovodkaz"/>
@@ -9408,7 +10067,7 @@
       <w:r>
         <w:t>SEVERINO RIBECCA. The Data Visualisation Catalogue. [cit. 05.04.2021]. Dostupné z: </w:t>
       </w:r>
-      <w:hyperlink r:id="rId45" w:history="1">
+      <w:hyperlink r:id="rId50" w:history="1">
         <w:r>
           <w:rPr>
             <w:rStyle w:val="Hypertextovodkaz"/>
@@ -9445,7 +10104,7 @@
       <w:r>
         <w:t>CONOR HEALY a YAN HOLTZ. From data to Viz | Find the graphic you need. [cit. 10.04.2021]. Dostupné z: </w:t>
       </w:r>
-      <w:hyperlink r:id="rId46" w:history="1">
+      <w:hyperlink r:id="rId51" w:history="1">
         <w:r>
           <w:rPr>
             <w:rStyle w:val="Hypertextovodkaz"/>
@@ -9679,12 +10338,12 @@
       <w:pPr>
         <w:pStyle w:val="Nadpis1"/>
       </w:pPr>
-      <w:bookmarkStart w:id="37" w:name="_Toc87085736"/>
+      <w:bookmarkStart w:id="38" w:name="_Toc87097526"/>
       <w:r>
         <w:lastRenderedPageBreak/>
         <w:t>Přílohy</w:t>
       </w:r>
-      <w:bookmarkEnd w:id="37"/>
+      <w:bookmarkEnd w:id="38"/>
     </w:p>
     <w:p>
       <w:pPr>
@@ -9704,8 +10363,8 @@
       <w:pPr>
         <w:spacing w:after="200" w:line="276" w:lineRule="auto"/>
         <w:sectPr>
-          <w:headerReference w:type="default" r:id="rId47"/>
-          <w:footerReference w:type="default" r:id="rId48"/>
+          <w:headerReference w:type="default" r:id="rId52"/>
+          <w:footerReference w:type="default" r:id="rId53"/>
           <w:pgSz w:w="11906" w:h="16838"/>
           <w:pgMar w:top="1701" w:right="1701" w:bottom="1701" w:left="1701" w:header="709" w:footer="709" w:gutter="0"/>
           <w:pgNumType w:start="1"/>
@@ -9723,8 +10382,8 @@
     <w:p>
       <w:pPr>
         <w:sectPr>
-          <w:headerReference w:type="default" r:id="rId49"/>
-          <w:footerReference w:type="default" r:id="rId50"/>
+          <w:headerReference w:type="default" r:id="rId54"/>
+          <w:footerReference w:type="default" r:id="rId55"/>
           <w:pgSz w:w="11906" w:h="16838"/>
           <w:pgMar w:top="1701" w:right="1701" w:bottom="1701" w:left="1701" w:header="709" w:footer="709" w:gutter="0"/>
           <w:pgNumType w:start="1"/>
@@ -9754,7 +10413,7 @@
       </w:r>
     </w:p>
     <w:sectPr>
-      <w:headerReference w:type="default" r:id="rId51"/>
+      <w:headerReference w:type="default" r:id="rId56"/>
       <w:pgSz w:w="11906" w:h="16838"/>
       <w:pgMar w:top="1701" w:right="1701" w:bottom="1701" w:left="1701" w:header="709" w:footer="709" w:gutter="0"/>
       <w:pgNumType w:start="1"/>
@@ -14330,7 +14989,7 @@
   <w:style w:type="paragraph" w:default="1" w:styleId="Normln">
     <w:name w:val="Normal"/>
     <w:qFormat/>
-    <w:rsid w:val="003F009F"/>
+    <w:rsid w:val="00CF17F3"/>
     <w:pPr>
       <w:spacing w:line="360" w:lineRule="auto"/>
       <w:jc w:val="both"/>
@@ -14564,7 +15223,6 @@
   <w:style w:type="character" w:default="1" w:styleId="Standardnpsmoodstavce">
     <w:name w:val="Default Paragraph Font"/>
     <w:uiPriority w:val="1"/>
-    <w:semiHidden/>
     <w:unhideWhenUsed/>
   </w:style>
   <w:style w:type="table" w:default="1" w:styleId="Normlntabulka">

</xml_diff>

<commit_message>
Sound loading and visualization
</commit_message>
<xml_diff>
--- a/!Thesis/Bc.docx
+++ b/!Thesis/Bc.docx
@@ -270,15 +270,7 @@
               <w:spacing w:line="240" w:lineRule="auto"/>
             </w:pPr>
             <w:r>
-              <w:t xml:space="preserve">Odborný </w:t>
-            </w:r>
-            <w:proofErr w:type="gramStart"/>
-            <w:r>
-              <w:t>konzultant:  Titul</w:t>
-            </w:r>
-            <w:proofErr w:type="gramEnd"/>
-            <w:r>
-              <w:t xml:space="preserve">, jméno, příjmení </w:t>
+              <w:t xml:space="preserve">Odborný konzultant:  Titul, jméno, příjmení </w:t>
             </w:r>
           </w:p>
           <w:p>
@@ -451,7 +443,7 @@
               <w:rPr>
                 <w:noProof/>
               </w:rPr>
-              <w:t>21.11.2021</w:t>
+              <w:t>27.11.2021</w:t>
             </w:r>
             <w:r>
               <w:fldChar w:fldCharType="end"/>
@@ -559,16 +551,11 @@
               <w:t xml:space="preserve">metodické </w:t>
             </w:r>
             <w:r>
-              <w:t xml:space="preserve">vedení práce </w:t>
-            </w:r>
-            <w:proofErr w:type="gramStart"/>
-            <w:r>
-              <w:t>a</w:t>
+              <w:t>vedení práce a</w:t>
             </w:r>
             <w:r>
               <w:t>….</w:t>
             </w:r>
-            <w:proofErr w:type="gramEnd"/>
           </w:p>
         </w:tc>
       </w:tr>
@@ -897,7 +884,7 @@
       <w:r>
         <w:fldChar w:fldCharType="separate"/>
       </w:r>
-      <w:hyperlink w:anchor="_Toc88297981" w:history="1">
+      <w:hyperlink w:anchor="_Toc88902288" w:history="1">
         <w:r>
           <w:rPr>
             <w:rStyle w:val="Hypertextovodkaz"/>
@@ -941,7 +928,7 @@
             <w:noProof/>
             <w:webHidden/>
           </w:rPr>
-          <w:instrText xml:space="preserve"> PAGEREF _Toc88297981 \h </w:instrText>
+          <w:instrText xml:space="preserve"> PAGEREF _Toc88902288 \h </w:instrText>
         </w:r>
         <w:r>
           <w:rPr>
@@ -987,7 +974,7 @@
           <w:lang w:eastAsia="cs-CZ" w:bidi="ar-SA"/>
         </w:rPr>
       </w:pPr>
-      <w:hyperlink w:anchor="_Toc88297982" w:history="1">
+      <w:hyperlink w:anchor="_Toc88902289" w:history="1">
         <w:r>
           <w:rPr>
             <w:rStyle w:val="Hypertextovodkaz"/>
@@ -1031,7 +1018,7 @@
             <w:noProof/>
             <w:webHidden/>
           </w:rPr>
-          <w:instrText xml:space="preserve"> PAGEREF _Toc88297982 \h </w:instrText>
+          <w:instrText xml:space="preserve"> PAGEREF _Toc88902289 \h </w:instrText>
         </w:r>
         <w:r>
           <w:rPr>
@@ -1077,7 +1064,7 @@
           <w:lang w:eastAsia="cs-CZ" w:bidi="ar-SA"/>
         </w:rPr>
       </w:pPr>
-      <w:hyperlink w:anchor="_Toc88297983" w:history="1">
+      <w:hyperlink w:anchor="_Toc88902290" w:history="1">
         <w:r>
           <w:rPr>
             <w:rStyle w:val="Hypertextovodkaz"/>
@@ -1121,7 +1108,7 @@
             <w:noProof/>
             <w:webHidden/>
           </w:rPr>
-          <w:instrText xml:space="preserve"> PAGEREF _Toc88297983 \h </w:instrText>
+          <w:instrText xml:space="preserve"> PAGEREF _Toc88902290 \h </w:instrText>
         </w:r>
         <w:r>
           <w:rPr>
@@ -1167,7 +1154,7 @@
           <w:lang w:eastAsia="cs-CZ" w:bidi="ar-SA"/>
         </w:rPr>
       </w:pPr>
-      <w:hyperlink w:anchor="_Toc88297984" w:history="1">
+      <w:hyperlink w:anchor="_Toc88902291" w:history="1">
         <w:r>
           <w:rPr>
             <w:rStyle w:val="Hypertextovodkaz"/>
@@ -1211,7 +1198,7 @@
             <w:noProof/>
             <w:webHidden/>
           </w:rPr>
-          <w:instrText xml:space="preserve"> PAGEREF _Toc88297984 \h </w:instrText>
+          <w:instrText xml:space="preserve"> PAGEREF _Toc88902291 \h </w:instrText>
         </w:r>
         <w:r>
           <w:rPr>
@@ -1257,7 +1244,7 @@
           <w:lang w:eastAsia="cs-CZ" w:bidi="ar-SA"/>
         </w:rPr>
       </w:pPr>
-      <w:hyperlink w:anchor="_Toc88297985" w:history="1">
+      <w:hyperlink w:anchor="_Toc88902292" w:history="1">
         <w:r>
           <w:rPr>
             <w:rStyle w:val="Hypertextovodkaz"/>
@@ -1301,7 +1288,7 @@
             <w:noProof/>
             <w:webHidden/>
           </w:rPr>
-          <w:instrText xml:space="preserve"> PAGEREF _Toc88297985 \h </w:instrText>
+          <w:instrText xml:space="preserve"> PAGEREF _Toc88902292 \h </w:instrText>
         </w:r>
         <w:r>
           <w:rPr>
@@ -1347,7 +1334,7 @@
           <w:lang w:eastAsia="cs-CZ" w:bidi="ar-SA"/>
         </w:rPr>
       </w:pPr>
-      <w:hyperlink w:anchor="_Toc88297986" w:history="1">
+      <w:hyperlink w:anchor="_Toc88902293" w:history="1">
         <w:r>
           <w:rPr>
             <w:rStyle w:val="Hypertextovodkaz"/>
@@ -1391,7 +1378,7 @@
             <w:noProof/>
             <w:webHidden/>
           </w:rPr>
-          <w:instrText xml:space="preserve"> PAGEREF _Toc88297986 \h </w:instrText>
+          <w:instrText xml:space="preserve"> PAGEREF _Toc88902293 \h </w:instrText>
         </w:r>
         <w:r>
           <w:rPr>
@@ -1437,7 +1424,7 @@
           <w:lang w:eastAsia="cs-CZ" w:bidi="ar-SA"/>
         </w:rPr>
       </w:pPr>
-      <w:hyperlink w:anchor="_Toc88297987" w:history="1">
+      <w:hyperlink w:anchor="_Toc88902294" w:history="1">
         <w:r>
           <w:rPr>
             <w:rStyle w:val="Hypertextovodkaz"/>
@@ -1481,7 +1468,7 @@
             <w:noProof/>
             <w:webHidden/>
           </w:rPr>
-          <w:instrText xml:space="preserve"> PAGEREF _Toc88297987 \h </w:instrText>
+          <w:instrText xml:space="preserve"> PAGEREF _Toc88902294 \h </w:instrText>
         </w:r>
         <w:r>
           <w:rPr>
@@ -1527,7 +1514,7 @@
           <w:lang w:eastAsia="cs-CZ" w:bidi="ar-SA"/>
         </w:rPr>
       </w:pPr>
-      <w:hyperlink w:anchor="_Toc88297988" w:history="1">
+      <w:hyperlink w:anchor="_Toc88902295" w:history="1">
         <w:r>
           <w:rPr>
             <w:rStyle w:val="Hypertextovodkaz"/>
@@ -1571,7 +1558,7 @@
             <w:noProof/>
             <w:webHidden/>
           </w:rPr>
-          <w:instrText xml:space="preserve"> PAGEREF _Toc88297988 \h </w:instrText>
+          <w:instrText xml:space="preserve"> PAGEREF _Toc88902295 \h </w:instrText>
         </w:r>
         <w:r>
           <w:rPr>
@@ -1617,7 +1604,7 @@
           <w:lang w:eastAsia="cs-CZ" w:bidi="ar-SA"/>
         </w:rPr>
       </w:pPr>
-      <w:hyperlink w:anchor="_Toc88297989" w:history="1">
+      <w:hyperlink w:anchor="_Toc88902296" w:history="1">
         <w:r>
           <w:rPr>
             <w:rStyle w:val="Hypertextovodkaz"/>
@@ -1661,7 +1648,7 @@
             <w:noProof/>
             <w:webHidden/>
           </w:rPr>
-          <w:instrText xml:space="preserve"> PAGEREF _Toc88297989 \h </w:instrText>
+          <w:instrText xml:space="preserve"> PAGEREF _Toc88902296 \h </w:instrText>
         </w:r>
         <w:r>
           <w:rPr>
@@ -1707,7 +1694,7 @@
           <w:lang w:eastAsia="cs-CZ" w:bidi="ar-SA"/>
         </w:rPr>
       </w:pPr>
-      <w:hyperlink w:anchor="_Toc88297990" w:history="1">
+      <w:hyperlink w:anchor="_Toc88902297" w:history="1">
         <w:r>
           <w:rPr>
             <w:rStyle w:val="Hypertextovodkaz"/>
@@ -1751,7 +1738,7 @@
             <w:noProof/>
             <w:webHidden/>
           </w:rPr>
-          <w:instrText xml:space="preserve"> PAGEREF _Toc88297990 \h </w:instrText>
+          <w:instrText xml:space="preserve"> PAGEREF _Toc88902297 \h </w:instrText>
         </w:r>
         <w:r>
           <w:rPr>
@@ -1797,7 +1784,7 @@
           <w:lang w:eastAsia="cs-CZ" w:bidi="ar-SA"/>
         </w:rPr>
       </w:pPr>
-      <w:hyperlink w:anchor="_Toc88297991" w:history="1">
+      <w:hyperlink w:anchor="_Toc88902298" w:history="1">
         <w:r>
           <w:rPr>
             <w:rStyle w:val="Hypertextovodkaz"/>
@@ -1841,7 +1828,7 @@
             <w:noProof/>
             <w:webHidden/>
           </w:rPr>
-          <w:instrText xml:space="preserve"> PAGEREF _Toc88297991 \h </w:instrText>
+          <w:instrText xml:space="preserve"> PAGEREF _Toc88902298 \h </w:instrText>
         </w:r>
         <w:r>
           <w:rPr>
@@ -1887,7 +1874,7 @@
           <w:lang w:eastAsia="cs-CZ" w:bidi="ar-SA"/>
         </w:rPr>
       </w:pPr>
-      <w:hyperlink w:anchor="_Toc88297992" w:history="1">
+      <w:hyperlink w:anchor="_Toc88902299" w:history="1">
         <w:r>
           <w:rPr>
             <w:rStyle w:val="Hypertextovodkaz"/>
@@ -1931,7 +1918,7 @@
             <w:noProof/>
             <w:webHidden/>
           </w:rPr>
-          <w:instrText xml:space="preserve"> PAGEREF _Toc88297992 \h </w:instrText>
+          <w:instrText xml:space="preserve"> PAGEREF _Toc88902299 \h </w:instrText>
         </w:r>
         <w:r>
           <w:rPr>
@@ -1977,7 +1964,7 @@
           <w:lang w:eastAsia="cs-CZ" w:bidi="ar-SA"/>
         </w:rPr>
       </w:pPr>
-      <w:hyperlink w:anchor="_Toc88297993" w:history="1">
+      <w:hyperlink w:anchor="_Toc88902300" w:history="1">
         <w:r>
           <w:rPr>
             <w:rStyle w:val="Hypertextovodkaz"/>
@@ -2021,7 +2008,7 @@
             <w:noProof/>
             <w:webHidden/>
           </w:rPr>
-          <w:instrText xml:space="preserve"> PAGEREF _Toc88297993 \h </w:instrText>
+          <w:instrText xml:space="preserve"> PAGEREF _Toc88902300 \h </w:instrText>
         </w:r>
         <w:r>
           <w:rPr>
@@ -2067,7 +2054,7 @@
           <w:lang w:eastAsia="cs-CZ" w:bidi="ar-SA"/>
         </w:rPr>
       </w:pPr>
-      <w:hyperlink w:anchor="_Toc88297994" w:history="1">
+      <w:hyperlink w:anchor="_Toc88902301" w:history="1">
         <w:r>
           <w:rPr>
             <w:rStyle w:val="Hypertextovodkaz"/>
@@ -2090,7 +2077,7 @@
             <w:rStyle w:val="Hypertextovodkaz"/>
             <w:noProof/>
           </w:rPr>
-          <w:t>Numpy</w:t>
+          <w:t>NumPy</w:t>
         </w:r>
         <w:r>
           <w:rPr>
@@ -2111,7 +2098,7 @@
             <w:noProof/>
             <w:webHidden/>
           </w:rPr>
-          <w:instrText xml:space="preserve"> PAGEREF _Toc88297994 \h </w:instrText>
+          <w:instrText xml:space="preserve"> PAGEREF _Toc88902301 \h </w:instrText>
         </w:r>
         <w:r>
           <w:rPr>
@@ -2157,7 +2144,7 @@
           <w:lang w:eastAsia="cs-CZ" w:bidi="ar-SA"/>
         </w:rPr>
       </w:pPr>
-      <w:hyperlink w:anchor="_Toc88297995" w:history="1">
+      <w:hyperlink w:anchor="_Toc88902302" w:history="1">
         <w:r>
           <w:rPr>
             <w:rStyle w:val="Hypertextovodkaz"/>
@@ -2180,7 +2167,7 @@
             <w:rStyle w:val="Hypertextovodkaz"/>
             <w:noProof/>
           </w:rPr>
-          <w:t>Pandas</w:t>
+          <w:t>SciPy</w:t>
         </w:r>
         <w:r>
           <w:rPr>
@@ -2201,7 +2188,7 @@
             <w:noProof/>
             <w:webHidden/>
           </w:rPr>
-          <w:instrText xml:space="preserve"> PAGEREF _Toc88297995 \h </w:instrText>
+          <w:instrText xml:space="preserve"> PAGEREF _Toc88902302 \h </w:instrText>
         </w:r>
         <w:r>
           <w:rPr>
@@ -2221,7 +2208,7 @@
             <w:noProof/>
             <w:webHidden/>
           </w:rPr>
-          <w:t>18</w:t>
+          <w:t>19</w:t>
         </w:r>
         <w:r>
           <w:rPr>
@@ -2247,7 +2234,7 @@
           <w:lang w:eastAsia="cs-CZ" w:bidi="ar-SA"/>
         </w:rPr>
       </w:pPr>
-      <w:hyperlink w:anchor="_Toc88297996" w:history="1">
+      <w:hyperlink w:anchor="_Toc88902303" w:history="1">
         <w:r>
           <w:rPr>
             <w:rStyle w:val="Hypertextovodkaz"/>
@@ -2270,7 +2257,7 @@
             <w:rStyle w:val="Hypertextovodkaz"/>
             <w:noProof/>
           </w:rPr>
-          <w:t>SciPy</w:t>
+          <w:t>pandas</w:t>
         </w:r>
         <w:r>
           <w:rPr>
@@ -2291,7 +2278,7 @@
             <w:noProof/>
             <w:webHidden/>
           </w:rPr>
-          <w:instrText xml:space="preserve"> PAGEREF _Toc88297996 \h </w:instrText>
+          <w:instrText xml:space="preserve"> PAGEREF _Toc88902303 \h </w:instrText>
         </w:r>
         <w:r>
           <w:rPr>
@@ -2311,7 +2298,7 @@
             <w:noProof/>
             <w:webHidden/>
           </w:rPr>
-          <w:t>18</w:t>
+          <w:t>19</w:t>
         </w:r>
         <w:r>
           <w:rPr>
@@ -2337,7 +2324,7 @@
           <w:lang w:eastAsia="cs-CZ" w:bidi="ar-SA"/>
         </w:rPr>
       </w:pPr>
-      <w:hyperlink w:anchor="_Toc88297997" w:history="1">
+      <w:hyperlink w:anchor="_Toc88902304" w:history="1">
         <w:r>
           <w:rPr>
             <w:rStyle w:val="Hypertextovodkaz"/>
@@ -2381,7 +2368,7 @@
             <w:noProof/>
             <w:webHidden/>
           </w:rPr>
-          <w:instrText xml:space="preserve"> PAGEREF _Toc88297997 \h </w:instrText>
+          <w:instrText xml:space="preserve"> PAGEREF _Toc88902304 \h </w:instrText>
         </w:r>
         <w:r>
           <w:rPr>
@@ -2401,7 +2388,7 @@
             <w:noProof/>
             <w:webHidden/>
           </w:rPr>
-          <w:t>18</w:t>
+          <w:t>19</w:t>
         </w:r>
         <w:r>
           <w:rPr>
@@ -2427,7 +2414,7 @@
           <w:lang w:eastAsia="cs-CZ" w:bidi="ar-SA"/>
         </w:rPr>
       </w:pPr>
-      <w:hyperlink w:anchor="_Toc88297998" w:history="1">
+      <w:hyperlink w:anchor="_Toc88902305" w:history="1">
         <w:r>
           <w:rPr>
             <w:rStyle w:val="Hypertextovodkaz"/>
@@ -2471,7 +2458,7 @@
             <w:noProof/>
             <w:webHidden/>
           </w:rPr>
-          <w:instrText xml:space="preserve"> PAGEREF _Toc88297998 \h </w:instrText>
+          <w:instrText xml:space="preserve"> PAGEREF _Toc88902305 \h </w:instrText>
         </w:r>
         <w:r>
           <w:rPr>
@@ -2491,7 +2478,7 @@
             <w:noProof/>
             <w:webHidden/>
           </w:rPr>
-          <w:t>18</w:t>
+          <w:t>19</w:t>
         </w:r>
         <w:r>
           <w:rPr>
@@ -2517,7 +2504,7 @@
           <w:lang w:eastAsia="cs-CZ" w:bidi="ar-SA"/>
         </w:rPr>
       </w:pPr>
-      <w:hyperlink w:anchor="_Toc88297999" w:history="1">
+      <w:hyperlink w:anchor="_Toc88902306" w:history="1">
         <w:r>
           <w:rPr>
             <w:rStyle w:val="Hypertextovodkaz"/>
@@ -2561,7 +2548,7 @@
             <w:noProof/>
             <w:webHidden/>
           </w:rPr>
-          <w:instrText xml:space="preserve"> PAGEREF _Toc88297999 \h </w:instrText>
+          <w:instrText xml:space="preserve"> PAGEREF _Toc88902306 \h </w:instrText>
         </w:r>
         <w:r>
           <w:rPr>
@@ -2581,7 +2568,7 @@
             <w:noProof/>
             <w:webHidden/>
           </w:rPr>
-          <w:t>19</w:t>
+          <w:t>20</w:t>
         </w:r>
         <w:r>
           <w:rPr>
@@ -2607,7 +2594,7 @@
           <w:lang w:eastAsia="cs-CZ" w:bidi="ar-SA"/>
         </w:rPr>
       </w:pPr>
-      <w:hyperlink w:anchor="_Toc88298000" w:history="1">
+      <w:hyperlink w:anchor="_Toc88902307" w:history="1">
         <w:r>
           <w:rPr>
             <w:rStyle w:val="Hypertextovodkaz"/>
@@ -2651,7 +2638,7 @@
             <w:noProof/>
             <w:webHidden/>
           </w:rPr>
-          <w:instrText xml:space="preserve"> PAGEREF _Toc88298000 \h </w:instrText>
+          <w:instrText xml:space="preserve"> PAGEREF _Toc88902307 \h </w:instrText>
         </w:r>
         <w:r>
           <w:rPr>
@@ -2671,7 +2658,7 @@
             <w:noProof/>
             <w:webHidden/>
           </w:rPr>
-          <w:t>19</w:t>
+          <w:t>20</w:t>
         </w:r>
         <w:r>
           <w:rPr>
@@ -2697,7 +2684,7 @@
           <w:lang w:eastAsia="cs-CZ" w:bidi="ar-SA"/>
         </w:rPr>
       </w:pPr>
-      <w:hyperlink w:anchor="_Toc88298001" w:history="1">
+      <w:hyperlink w:anchor="_Toc88902308" w:history="1">
         <w:r>
           <w:rPr>
             <w:rStyle w:val="Hypertextovodkaz"/>
@@ -2741,7 +2728,7 @@
             <w:noProof/>
             <w:webHidden/>
           </w:rPr>
-          <w:instrText xml:space="preserve"> PAGEREF _Toc88298001 \h </w:instrText>
+          <w:instrText xml:space="preserve"> PAGEREF _Toc88902308 \h </w:instrText>
         </w:r>
         <w:r>
           <w:rPr>
@@ -2761,7 +2748,7 @@
             <w:noProof/>
             <w:webHidden/>
           </w:rPr>
-          <w:t>20</w:t>
+          <w:t>21</w:t>
         </w:r>
         <w:r>
           <w:rPr>
@@ -2787,7 +2774,7 @@
           <w:lang w:eastAsia="cs-CZ" w:bidi="ar-SA"/>
         </w:rPr>
       </w:pPr>
-      <w:hyperlink w:anchor="_Toc88298002" w:history="1">
+      <w:hyperlink w:anchor="_Toc88902309" w:history="1">
         <w:r>
           <w:rPr>
             <w:rStyle w:val="Hypertextovodkaz"/>
@@ -2831,7 +2818,7 @@
             <w:noProof/>
             <w:webHidden/>
           </w:rPr>
-          <w:instrText xml:space="preserve"> PAGEREF _Toc88298002 \h </w:instrText>
+          <w:instrText xml:space="preserve"> PAGEREF _Toc88902309 \h </w:instrText>
         </w:r>
         <w:r>
           <w:rPr>
@@ -2851,7 +2838,7 @@
             <w:noProof/>
             <w:webHidden/>
           </w:rPr>
-          <w:t>20</w:t>
+          <w:t>21</w:t>
         </w:r>
         <w:r>
           <w:rPr>
@@ -2877,7 +2864,7 @@
           <w:lang w:eastAsia="cs-CZ" w:bidi="ar-SA"/>
         </w:rPr>
       </w:pPr>
-      <w:hyperlink w:anchor="_Toc88298003" w:history="1">
+      <w:hyperlink w:anchor="_Toc88902310" w:history="1">
         <w:r>
           <w:rPr>
             <w:rStyle w:val="Hypertextovodkaz"/>
@@ -2921,7 +2908,7 @@
             <w:noProof/>
             <w:webHidden/>
           </w:rPr>
-          <w:instrText xml:space="preserve"> PAGEREF _Toc88298003 \h </w:instrText>
+          <w:instrText xml:space="preserve"> PAGEREF _Toc88902310 \h </w:instrText>
         </w:r>
         <w:r>
           <w:rPr>
@@ -2941,7 +2928,7 @@
             <w:noProof/>
             <w:webHidden/>
           </w:rPr>
-          <w:t>21</w:t>
+          <w:t>22</w:t>
         </w:r>
         <w:r>
           <w:rPr>
@@ -2967,7 +2954,7 @@
           <w:lang w:eastAsia="cs-CZ" w:bidi="ar-SA"/>
         </w:rPr>
       </w:pPr>
-      <w:hyperlink w:anchor="_Toc88298004" w:history="1">
+      <w:hyperlink w:anchor="_Toc88902311" w:history="1">
         <w:r>
           <w:rPr>
             <w:rStyle w:val="Hypertextovodkaz"/>
@@ -3011,7 +2998,7 @@
             <w:noProof/>
             <w:webHidden/>
           </w:rPr>
-          <w:instrText xml:space="preserve"> PAGEREF _Toc88298004 \h </w:instrText>
+          <w:instrText xml:space="preserve"> PAGEREF _Toc88902311 \h </w:instrText>
         </w:r>
         <w:r>
           <w:rPr>
@@ -3031,7 +3018,7 @@
             <w:noProof/>
             <w:webHidden/>
           </w:rPr>
-          <w:t>21</w:t>
+          <w:t>22</w:t>
         </w:r>
         <w:r>
           <w:rPr>
@@ -3057,7 +3044,7 @@
           <w:lang w:eastAsia="cs-CZ" w:bidi="ar-SA"/>
         </w:rPr>
       </w:pPr>
-      <w:hyperlink w:anchor="_Toc88298005" w:history="1">
+      <w:hyperlink w:anchor="_Toc88902312" w:history="1">
         <w:r>
           <w:rPr>
             <w:rStyle w:val="Hypertextovodkaz"/>
@@ -3101,7 +3088,7 @@
             <w:noProof/>
             <w:webHidden/>
           </w:rPr>
-          <w:instrText xml:space="preserve"> PAGEREF _Toc88298005 \h </w:instrText>
+          <w:instrText xml:space="preserve"> PAGEREF _Toc88902312 \h </w:instrText>
         </w:r>
         <w:r>
           <w:rPr>
@@ -3121,7 +3108,7 @@
             <w:noProof/>
             <w:webHidden/>
           </w:rPr>
-          <w:t>21</w:t>
+          <w:t>22</w:t>
         </w:r>
         <w:r>
           <w:rPr>
@@ -3147,7 +3134,7 @@
           <w:lang w:eastAsia="cs-CZ" w:bidi="ar-SA"/>
         </w:rPr>
       </w:pPr>
-      <w:hyperlink w:anchor="_Toc88298006" w:history="1">
+      <w:hyperlink w:anchor="_Toc88902313" w:history="1">
         <w:r>
           <w:rPr>
             <w:rStyle w:val="Hypertextovodkaz"/>
@@ -3191,7 +3178,7 @@
             <w:noProof/>
             <w:webHidden/>
           </w:rPr>
-          <w:instrText xml:space="preserve"> PAGEREF _Toc88298006 \h </w:instrText>
+          <w:instrText xml:space="preserve"> PAGEREF _Toc88902313 \h </w:instrText>
         </w:r>
         <w:r>
           <w:rPr>
@@ -3211,7 +3198,7 @@
             <w:noProof/>
             <w:webHidden/>
           </w:rPr>
-          <w:t>22</w:t>
+          <w:t>23</w:t>
         </w:r>
         <w:r>
           <w:rPr>
@@ -3237,7 +3224,7 @@
           <w:lang w:eastAsia="cs-CZ" w:bidi="ar-SA"/>
         </w:rPr>
       </w:pPr>
-      <w:hyperlink w:anchor="_Toc88298007" w:history="1">
+      <w:hyperlink w:anchor="_Toc88902314" w:history="1">
         <w:r>
           <w:rPr>
             <w:rStyle w:val="Hypertextovodkaz"/>
@@ -3281,7 +3268,7 @@
             <w:noProof/>
             <w:webHidden/>
           </w:rPr>
-          <w:instrText xml:space="preserve"> PAGEREF _Toc88298007 \h </w:instrText>
+          <w:instrText xml:space="preserve"> PAGEREF _Toc88902314 \h </w:instrText>
         </w:r>
         <w:r>
           <w:rPr>
@@ -3301,7 +3288,7 @@
             <w:noProof/>
             <w:webHidden/>
           </w:rPr>
-          <w:t>22</w:t>
+          <w:t>23</w:t>
         </w:r>
         <w:r>
           <w:rPr>
@@ -3327,7 +3314,7 @@
           <w:lang w:eastAsia="cs-CZ" w:bidi="ar-SA"/>
         </w:rPr>
       </w:pPr>
-      <w:hyperlink w:anchor="_Toc88298008" w:history="1">
+      <w:hyperlink w:anchor="_Toc88902315" w:history="1">
         <w:r>
           <w:rPr>
             <w:rStyle w:val="Hypertextovodkaz"/>
@@ -3371,7 +3358,7 @@
             <w:noProof/>
             <w:webHidden/>
           </w:rPr>
-          <w:instrText xml:space="preserve"> PAGEREF _Toc88298008 \h </w:instrText>
+          <w:instrText xml:space="preserve"> PAGEREF _Toc88902315 \h </w:instrText>
         </w:r>
         <w:r>
           <w:rPr>
@@ -3391,7 +3378,7 @@
             <w:noProof/>
             <w:webHidden/>
           </w:rPr>
-          <w:t>22</w:t>
+          <w:t>23</w:t>
         </w:r>
         <w:r>
           <w:rPr>
@@ -3417,7 +3404,7 @@
           <w:lang w:eastAsia="cs-CZ" w:bidi="ar-SA"/>
         </w:rPr>
       </w:pPr>
-      <w:hyperlink w:anchor="_Toc88298009" w:history="1">
+      <w:hyperlink w:anchor="_Toc88902316" w:history="1">
         <w:r>
           <w:rPr>
             <w:rStyle w:val="Hypertextovodkaz"/>
@@ -3461,7 +3448,7 @@
             <w:noProof/>
             <w:webHidden/>
           </w:rPr>
-          <w:instrText xml:space="preserve"> PAGEREF _Toc88298009 \h </w:instrText>
+          <w:instrText xml:space="preserve"> PAGEREF _Toc88902316 \h </w:instrText>
         </w:r>
         <w:r>
           <w:rPr>
@@ -3481,7 +3468,7 @@
             <w:noProof/>
             <w:webHidden/>
           </w:rPr>
-          <w:t>23</w:t>
+          <w:t>24</w:t>
         </w:r>
         <w:r>
           <w:rPr>
@@ -3507,7 +3494,7 @@
           <w:lang w:eastAsia="cs-CZ" w:bidi="ar-SA"/>
         </w:rPr>
       </w:pPr>
-      <w:hyperlink w:anchor="_Toc88298010" w:history="1">
+      <w:hyperlink w:anchor="_Toc88902317" w:history="1">
         <w:r>
           <w:rPr>
             <w:rStyle w:val="Hypertextovodkaz"/>
@@ -3551,7 +3538,7 @@
             <w:noProof/>
             <w:webHidden/>
           </w:rPr>
-          <w:instrText xml:space="preserve"> PAGEREF _Toc88298010 \h </w:instrText>
+          <w:instrText xml:space="preserve"> PAGEREF _Toc88902317 \h </w:instrText>
         </w:r>
         <w:r>
           <w:rPr>
@@ -3571,7 +3558,7 @@
             <w:noProof/>
             <w:webHidden/>
           </w:rPr>
-          <w:t>23</w:t>
+          <w:t>24</w:t>
         </w:r>
         <w:r>
           <w:rPr>
@@ -3597,7 +3584,7 @@
           <w:lang w:eastAsia="cs-CZ" w:bidi="ar-SA"/>
         </w:rPr>
       </w:pPr>
-      <w:hyperlink w:anchor="_Toc88298011" w:history="1">
+      <w:hyperlink w:anchor="_Toc88902318" w:history="1">
         <w:r>
           <w:rPr>
             <w:rStyle w:val="Hypertextovodkaz"/>
@@ -3641,7 +3628,7 @@
             <w:noProof/>
             <w:webHidden/>
           </w:rPr>
-          <w:instrText xml:space="preserve"> PAGEREF _Toc88298011 \h </w:instrText>
+          <w:instrText xml:space="preserve"> PAGEREF _Toc88902318 \h </w:instrText>
         </w:r>
         <w:r>
           <w:rPr>
@@ -3661,7 +3648,7 @@
             <w:noProof/>
             <w:webHidden/>
           </w:rPr>
-          <w:t>23</w:t>
+          <w:t>24</w:t>
         </w:r>
         <w:r>
           <w:rPr>
@@ -3687,7 +3674,7 @@
           <w:lang w:eastAsia="cs-CZ" w:bidi="ar-SA"/>
         </w:rPr>
       </w:pPr>
-      <w:hyperlink w:anchor="_Toc88298012" w:history="1">
+      <w:hyperlink w:anchor="_Toc88902319" w:history="1">
         <w:r>
           <w:rPr>
             <w:rStyle w:val="Hypertextovodkaz"/>
@@ -3731,7 +3718,7 @@
             <w:noProof/>
             <w:webHidden/>
           </w:rPr>
-          <w:instrText xml:space="preserve"> PAGEREF _Toc88298012 \h </w:instrText>
+          <w:instrText xml:space="preserve"> PAGEREF _Toc88902319 \h </w:instrText>
         </w:r>
         <w:r>
           <w:rPr>
@@ -3751,7 +3738,7 @@
             <w:noProof/>
             <w:webHidden/>
           </w:rPr>
-          <w:t>23</w:t>
+          <w:t>26</w:t>
         </w:r>
         <w:r>
           <w:rPr>
@@ -3777,7 +3764,7 @@
           <w:lang w:eastAsia="cs-CZ" w:bidi="ar-SA"/>
         </w:rPr>
       </w:pPr>
-      <w:hyperlink w:anchor="_Toc88298013" w:history="1">
+      <w:hyperlink w:anchor="_Toc88902320" w:history="1">
         <w:r>
           <w:rPr>
             <w:rStyle w:val="Hypertextovodkaz"/>
@@ -3821,7 +3808,7 @@
             <w:noProof/>
             <w:webHidden/>
           </w:rPr>
-          <w:instrText xml:space="preserve"> PAGEREF _Toc88298013 \h </w:instrText>
+          <w:instrText xml:space="preserve"> PAGEREF _Toc88902320 \h </w:instrText>
         </w:r>
         <w:r>
           <w:rPr>
@@ -3841,7 +3828,7 @@
             <w:noProof/>
             <w:webHidden/>
           </w:rPr>
-          <w:t>23</w:t>
+          <w:t>26</w:t>
         </w:r>
         <w:r>
           <w:rPr>
@@ -3867,7 +3854,7 @@
           <w:lang w:eastAsia="cs-CZ" w:bidi="ar-SA"/>
         </w:rPr>
       </w:pPr>
-      <w:hyperlink w:anchor="_Toc88298014" w:history="1">
+      <w:hyperlink w:anchor="_Toc88902321" w:history="1">
         <w:r>
           <w:rPr>
             <w:rStyle w:val="Hypertextovodkaz"/>
@@ -3911,7 +3898,7 @@
             <w:noProof/>
             <w:webHidden/>
           </w:rPr>
-          <w:instrText xml:space="preserve"> PAGEREF _Toc88298014 \h </w:instrText>
+          <w:instrText xml:space="preserve"> PAGEREF _Toc88902321 \h </w:instrText>
         </w:r>
         <w:r>
           <w:rPr>
@@ -3931,7 +3918,7 @@
             <w:noProof/>
             <w:webHidden/>
           </w:rPr>
-          <w:t>23</w:t>
+          <w:t>26</w:t>
         </w:r>
         <w:r>
           <w:rPr>
@@ -3957,7 +3944,7 @@
           <w:lang w:eastAsia="cs-CZ" w:bidi="ar-SA"/>
         </w:rPr>
       </w:pPr>
-      <w:hyperlink w:anchor="_Toc88298015" w:history="1">
+      <w:hyperlink w:anchor="_Toc88902322" w:history="1">
         <w:r>
           <w:rPr>
             <w:rStyle w:val="Hypertextovodkaz"/>
@@ -4001,7 +3988,7 @@
             <w:noProof/>
             <w:webHidden/>
           </w:rPr>
-          <w:instrText xml:space="preserve"> PAGEREF _Toc88298015 \h </w:instrText>
+          <w:instrText xml:space="preserve"> PAGEREF _Toc88902322 \h </w:instrText>
         </w:r>
         <w:r>
           <w:rPr>
@@ -4021,7 +4008,7 @@
             <w:noProof/>
             <w:webHidden/>
           </w:rPr>
-          <w:t>23</w:t>
+          <w:t>26</w:t>
         </w:r>
         <w:r>
           <w:rPr>
@@ -4047,7 +4034,7 @@
           <w:lang w:eastAsia="cs-CZ" w:bidi="ar-SA"/>
         </w:rPr>
       </w:pPr>
-      <w:hyperlink w:anchor="_Toc88298016" w:history="1">
+      <w:hyperlink w:anchor="_Toc88902323" w:history="1">
         <w:r>
           <w:rPr>
             <w:rStyle w:val="Hypertextovodkaz"/>
@@ -4070,6 +4057,96 @@
             <w:rStyle w:val="Hypertextovodkaz"/>
             <w:noProof/>
           </w:rPr>
+          <w:t>Práce s načtenými daty</w:t>
+        </w:r>
+        <w:r>
+          <w:rPr>
+            <w:noProof/>
+            <w:webHidden/>
+          </w:rPr>
+          <w:tab/>
+        </w:r>
+        <w:r>
+          <w:rPr>
+            <w:noProof/>
+            <w:webHidden/>
+          </w:rPr>
+          <w:fldChar w:fldCharType="begin"/>
+        </w:r>
+        <w:r>
+          <w:rPr>
+            <w:noProof/>
+            <w:webHidden/>
+          </w:rPr>
+          <w:instrText xml:space="preserve"> PAGEREF _Toc88902323 \h </w:instrText>
+        </w:r>
+        <w:r>
+          <w:rPr>
+            <w:noProof/>
+            <w:webHidden/>
+          </w:rPr>
+        </w:r>
+        <w:r>
+          <w:rPr>
+            <w:noProof/>
+            <w:webHidden/>
+          </w:rPr>
+          <w:fldChar w:fldCharType="separate"/>
+        </w:r>
+        <w:r>
+          <w:rPr>
+            <w:noProof/>
+            <w:webHidden/>
+          </w:rPr>
+          <w:t>26</w:t>
+        </w:r>
+        <w:r>
+          <w:rPr>
+            <w:noProof/>
+            <w:webHidden/>
+          </w:rPr>
+          <w:fldChar w:fldCharType="end"/>
+        </w:r>
+      </w:hyperlink>
+    </w:p>
+    <w:p>
+      <w:pPr>
+        <w:pStyle w:val="Obsah2"/>
+        <w:tabs>
+          <w:tab w:val="left" w:pos="880"/>
+          <w:tab w:val="right" w:leader="dot" w:pos="8494"/>
+        </w:tabs>
+        <w:rPr>
+          <w:rFonts w:asciiTheme="minorHAnsi" w:eastAsiaTheme="minorEastAsia" w:hAnsiTheme="minorHAnsi" w:cstheme="minorBidi"/>
+          <w:noProof/>
+          <w:sz w:val="22"/>
+          <w:szCs w:val="22"/>
+          <w:lang w:eastAsia="cs-CZ" w:bidi="ar-SA"/>
+        </w:rPr>
+      </w:pPr>
+      <w:hyperlink w:anchor="_Toc88902324" w:history="1">
+        <w:r>
+          <w:rPr>
+            <w:rStyle w:val="Hypertextovodkaz"/>
+            <w:noProof/>
+          </w:rPr>
+          <w:t>6.3</w:t>
+        </w:r>
+        <w:r>
+          <w:rPr>
+            <w:rFonts w:asciiTheme="minorHAnsi" w:eastAsiaTheme="minorEastAsia" w:hAnsiTheme="minorHAnsi" w:cstheme="minorBidi"/>
+            <w:noProof/>
+            <w:sz w:val="22"/>
+            <w:szCs w:val="22"/>
+            <w:lang w:eastAsia="cs-CZ" w:bidi="ar-SA"/>
+          </w:rPr>
+          <w:tab/>
+        </w:r>
+        <w:r>
+          <w:rPr>
+            <w:rStyle w:val="Hypertextovodkaz"/>
+            <w:noProof/>
+          </w:rPr>
           <w:t>Porovnání vizualizačních knihoven</w:t>
         </w:r>
         <w:r>
@@ -4091,7 +4168,7 @@
             <w:noProof/>
             <w:webHidden/>
           </w:rPr>
-          <w:instrText xml:space="preserve"> PAGEREF _Toc88298016 \h </w:instrText>
+          <w:instrText xml:space="preserve"> PAGEREF _Toc88902324 \h </w:instrText>
         </w:r>
         <w:r>
           <w:rPr>
@@ -4111,7 +4188,7 @@
             <w:noProof/>
             <w:webHidden/>
           </w:rPr>
-          <w:t>23</w:t>
+          <w:t>26</w:t>
         </w:r>
         <w:r>
           <w:rPr>
@@ -4137,13 +4214,13 @@
           <w:lang w:eastAsia="cs-CZ" w:bidi="ar-SA"/>
         </w:rPr>
       </w:pPr>
-      <w:hyperlink w:anchor="_Toc88298017" w:history="1">
+      <w:hyperlink w:anchor="_Toc88902325" w:history="1">
         <w:r>
           <w:rPr>
             <w:rStyle w:val="Hypertextovodkaz"/>
             <w:noProof/>
           </w:rPr>
-          <w:t>6.2.1</w:t>
+          <w:t>6.3.1</w:t>
         </w:r>
         <w:r>
           <w:rPr>
@@ -4181,7 +4258,7 @@
             <w:noProof/>
             <w:webHidden/>
           </w:rPr>
-          <w:instrText xml:space="preserve"> PAGEREF _Toc88298017 \h </w:instrText>
+          <w:instrText xml:space="preserve"> PAGEREF _Toc88902325 \h </w:instrText>
         </w:r>
         <w:r>
           <w:rPr>
@@ -4201,7 +4278,7 @@
             <w:noProof/>
             <w:webHidden/>
           </w:rPr>
-          <w:t>23</w:t>
+          <w:t>26</w:t>
         </w:r>
         <w:r>
           <w:rPr>
@@ -4227,13 +4304,13 @@
           <w:lang w:eastAsia="cs-CZ" w:bidi="ar-SA"/>
         </w:rPr>
       </w:pPr>
-      <w:hyperlink w:anchor="_Toc88298018" w:history="1">
+      <w:hyperlink w:anchor="_Toc88902326" w:history="1">
         <w:r>
           <w:rPr>
             <w:rStyle w:val="Hypertextovodkaz"/>
             <w:noProof/>
           </w:rPr>
-          <w:t>6.2.2</w:t>
+          <w:t>6.3.2</w:t>
         </w:r>
         <w:r>
           <w:rPr>
@@ -4271,7 +4348,7 @@
             <w:noProof/>
             <w:webHidden/>
           </w:rPr>
-          <w:instrText xml:space="preserve"> PAGEREF _Toc88298018 \h </w:instrText>
+          <w:instrText xml:space="preserve"> PAGEREF _Toc88902326 \h </w:instrText>
         </w:r>
         <w:r>
           <w:rPr>
@@ -4291,7 +4368,7 @@
             <w:noProof/>
             <w:webHidden/>
           </w:rPr>
-          <w:t>28</w:t>
+          <w:t>30</w:t>
         </w:r>
         <w:r>
           <w:rPr>
@@ -4317,13 +4394,13 @@
           <w:lang w:eastAsia="cs-CZ" w:bidi="ar-SA"/>
         </w:rPr>
       </w:pPr>
-      <w:hyperlink w:anchor="_Toc88298019" w:history="1">
+      <w:hyperlink w:anchor="_Toc88902327" w:history="1">
         <w:r>
           <w:rPr>
             <w:rStyle w:val="Hypertextovodkaz"/>
             <w:noProof/>
           </w:rPr>
-          <w:t>6.2.3</w:t>
+          <w:t>6.3.3</w:t>
         </w:r>
         <w:r>
           <w:rPr>
@@ -4361,7 +4438,7 @@
             <w:noProof/>
             <w:webHidden/>
           </w:rPr>
-          <w:instrText xml:space="preserve"> PAGEREF _Toc88298019 \h </w:instrText>
+          <w:instrText xml:space="preserve"> PAGEREF _Toc88902327 \h </w:instrText>
         </w:r>
         <w:r>
           <w:rPr>
@@ -4381,7 +4458,7 @@
             <w:noProof/>
             <w:webHidden/>
           </w:rPr>
-          <w:t>28</w:t>
+          <w:t>30</w:t>
         </w:r>
         <w:r>
           <w:rPr>
@@ -4407,13 +4484,13 @@
           <w:lang w:eastAsia="cs-CZ" w:bidi="ar-SA"/>
         </w:rPr>
       </w:pPr>
-      <w:hyperlink w:anchor="_Toc88298020" w:history="1">
+      <w:hyperlink w:anchor="_Toc88902328" w:history="1">
         <w:r>
           <w:rPr>
             <w:rStyle w:val="Hypertextovodkaz"/>
             <w:noProof/>
           </w:rPr>
-          <w:t>6.2.4</w:t>
+          <w:t>6.3.4</w:t>
         </w:r>
         <w:r>
           <w:rPr>
@@ -4451,7 +4528,7 @@
             <w:noProof/>
             <w:webHidden/>
           </w:rPr>
-          <w:instrText xml:space="preserve"> PAGEREF _Toc88298020 \h </w:instrText>
+          <w:instrText xml:space="preserve"> PAGEREF _Toc88902328 \h </w:instrText>
         </w:r>
         <w:r>
           <w:rPr>
@@ -4471,7 +4548,7 @@
             <w:noProof/>
             <w:webHidden/>
           </w:rPr>
-          <w:t>28</w:t>
+          <w:t>30</w:t>
         </w:r>
         <w:r>
           <w:rPr>
@@ -4497,13 +4574,13 @@
           <w:lang w:eastAsia="cs-CZ" w:bidi="ar-SA"/>
         </w:rPr>
       </w:pPr>
-      <w:hyperlink w:anchor="_Toc88298021" w:history="1">
+      <w:hyperlink w:anchor="_Toc88902329" w:history="1">
         <w:r>
           <w:rPr>
             <w:rStyle w:val="Hypertextovodkaz"/>
             <w:noProof/>
           </w:rPr>
-          <w:t>6.2.5</w:t>
+          <w:t>6.3.5</w:t>
         </w:r>
         <w:r>
           <w:rPr>
@@ -4541,7 +4618,7 @@
             <w:noProof/>
             <w:webHidden/>
           </w:rPr>
-          <w:instrText xml:space="preserve"> PAGEREF _Toc88298021 \h </w:instrText>
+          <w:instrText xml:space="preserve"> PAGEREF _Toc88902329 \h </w:instrText>
         </w:r>
         <w:r>
           <w:rPr>
@@ -4561,7 +4638,7 @@
             <w:noProof/>
             <w:webHidden/>
           </w:rPr>
-          <w:t>28</w:t>
+          <w:t>30</w:t>
         </w:r>
         <w:r>
           <w:rPr>
@@ -4587,13 +4664,13 @@
           <w:lang w:eastAsia="cs-CZ" w:bidi="ar-SA"/>
         </w:rPr>
       </w:pPr>
-      <w:hyperlink w:anchor="_Toc88298022" w:history="1">
+      <w:hyperlink w:anchor="_Toc88902330" w:history="1">
         <w:r>
           <w:rPr>
             <w:rStyle w:val="Hypertextovodkaz"/>
             <w:noProof/>
           </w:rPr>
-          <w:t>6.2.6</w:t>
+          <w:t>6.3.6</w:t>
         </w:r>
         <w:r>
           <w:rPr>
@@ -4631,7 +4708,7 @@
             <w:noProof/>
             <w:webHidden/>
           </w:rPr>
-          <w:instrText xml:space="preserve"> PAGEREF _Toc88298022 \h </w:instrText>
+          <w:instrText xml:space="preserve"> PAGEREF _Toc88902330 \h </w:instrText>
         </w:r>
         <w:r>
           <w:rPr>
@@ -4651,7 +4728,7 @@
             <w:noProof/>
             <w:webHidden/>
           </w:rPr>
-          <w:t>28</w:t>
+          <w:t>30</w:t>
         </w:r>
         <w:r>
           <w:rPr>
@@ -4677,13 +4754,13 @@
           <w:lang w:eastAsia="cs-CZ" w:bidi="ar-SA"/>
         </w:rPr>
       </w:pPr>
-      <w:hyperlink w:anchor="_Toc88298023" w:history="1">
+      <w:hyperlink w:anchor="_Toc88902331" w:history="1">
         <w:r>
           <w:rPr>
             <w:rStyle w:val="Hypertextovodkaz"/>
             <w:noProof/>
           </w:rPr>
-          <w:t>6.3</w:t>
+          <w:t>6.4</w:t>
         </w:r>
         <w:r>
           <w:rPr>
@@ -4721,7 +4798,7 @@
             <w:noProof/>
             <w:webHidden/>
           </w:rPr>
-          <w:instrText xml:space="preserve"> PAGEREF _Toc88298023 \h </w:instrText>
+          <w:instrText xml:space="preserve"> PAGEREF _Toc88902331 \h </w:instrText>
         </w:r>
         <w:r>
           <w:rPr>
@@ -4741,7 +4818,7 @@
             <w:noProof/>
             <w:webHidden/>
           </w:rPr>
-          <w:t>28</w:t>
+          <w:t>30</w:t>
         </w:r>
         <w:r>
           <w:rPr>
@@ -4767,13 +4844,13 @@
           <w:lang w:eastAsia="cs-CZ" w:bidi="ar-SA"/>
         </w:rPr>
       </w:pPr>
-      <w:hyperlink w:anchor="_Toc88298024" w:history="1">
+      <w:hyperlink w:anchor="_Toc88902332" w:history="1">
         <w:r>
           <w:rPr>
             <w:rStyle w:val="Hypertextovodkaz"/>
             <w:noProof/>
           </w:rPr>
-          <w:t>6.3.1</w:t>
+          <w:t>6.4.1</w:t>
         </w:r>
         <w:r>
           <w:rPr>
@@ -4811,7 +4888,7 @@
             <w:noProof/>
             <w:webHidden/>
           </w:rPr>
-          <w:instrText xml:space="preserve"> PAGEREF _Toc88298024 \h </w:instrText>
+          <w:instrText xml:space="preserve"> PAGEREF _Toc88902332 \h </w:instrText>
         </w:r>
         <w:r>
           <w:rPr>
@@ -4831,7 +4908,7 @@
             <w:noProof/>
             <w:webHidden/>
           </w:rPr>
-          <w:t>29</w:t>
+          <w:t>31</w:t>
         </w:r>
         <w:r>
           <w:rPr>
@@ -4857,7 +4934,7 @@
           <w:lang w:eastAsia="cs-CZ" w:bidi="ar-SA"/>
         </w:rPr>
       </w:pPr>
-      <w:hyperlink w:anchor="_Toc88298025" w:history="1">
+      <w:hyperlink w:anchor="_Toc88902333" w:history="1">
         <w:r>
           <w:rPr>
             <w:rStyle w:val="Hypertextovodkaz"/>
@@ -4901,7 +4978,7 @@
             <w:noProof/>
             <w:webHidden/>
           </w:rPr>
-          <w:instrText xml:space="preserve"> PAGEREF _Toc88298025 \h </w:instrText>
+          <w:instrText xml:space="preserve"> PAGEREF _Toc88902333 \h </w:instrText>
         </w:r>
         <w:r>
           <w:rPr>
@@ -4921,7 +4998,7 @@
             <w:noProof/>
             <w:webHidden/>
           </w:rPr>
-          <w:t>30</w:t>
+          <w:t>32</w:t>
         </w:r>
         <w:r>
           <w:rPr>
@@ -4947,7 +5024,7 @@
           <w:lang w:eastAsia="cs-CZ" w:bidi="ar-SA"/>
         </w:rPr>
       </w:pPr>
-      <w:hyperlink w:anchor="_Toc88298026" w:history="1">
+      <w:hyperlink w:anchor="_Toc88902334" w:history="1">
         <w:r>
           <w:rPr>
             <w:rStyle w:val="Hypertextovodkaz"/>
@@ -4991,7 +5068,7 @@
             <w:noProof/>
             <w:webHidden/>
           </w:rPr>
-          <w:instrText xml:space="preserve"> PAGEREF _Toc88298026 \h </w:instrText>
+          <w:instrText xml:space="preserve"> PAGEREF _Toc88902334 \h </w:instrText>
         </w:r>
         <w:r>
           <w:rPr>
@@ -5011,7 +5088,7 @@
             <w:noProof/>
             <w:webHidden/>
           </w:rPr>
-          <w:t>31</w:t>
+          <w:t>33</w:t>
         </w:r>
         <w:r>
           <w:rPr>
@@ -5037,7 +5114,7 @@
           <w:lang w:eastAsia="cs-CZ" w:bidi="ar-SA"/>
         </w:rPr>
       </w:pPr>
-      <w:hyperlink w:anchor="_Toc88298027" w:history="1">
+      <w:hyperlink w:anchor="_Toc88902335" w:history="1">
         <w:r>
           <w:rPr>
             <w:rStyle w:val="Hypertextovodkaz"/>
@@ -5081,7 +5158,7 @@
             <w:noProof/>
             <w:webHidden/>
           </w:rPr>
-          <w:instrText xml:space="preserve"> PAGEREF _Toc88298027 \h </w:instrText>
+          <w:instrText xml:space="preserve"> PAGEREF _Toc88902335 \h </w:instrText>
         </w:r>
         <w:r>
           <w:rPr>
@@ -5101,7 +5178,7 @@
             <w:noProof/>
             <w:webHidden/>
           </w:rPr>
-          <w:t>32</w:t>
+          <w:t>34</w:t>
         </w:r>
         <w:r>
           <w:rPr>
@@ -5127,7 +5204,7 @@
           <w:lang w:eastAsia="cs-CZ" w:bidi="ar-SA"/>
         </w:rPr>
       </w:pPr>
-      <w:hyperlink w:anchor="_Toc88298028" w:history="1">
+      <w:hyperlink w:anchor="_Toc88902336" w:history="1">
         <w:r>
           <w:rPr>
             <w:rStyle w:val="Hypertextovodkaz"/>
@@ -5171,7 +5248,7 @@
             <w:noProof/>
             <w:webHidden/>
           </w:rPr>
-          <w:instrText xml:space="preserve"> PAGEREF _Toc88298028 \h </w:instrText>
+          <w:instrText xml:space="preserve"> PAGEREF _Toc88902336 \h </w:instrText>
         </w:r>
         <w:r>
           <w:rPr>
@@ -5191,7 +5268,7 @@
             <w:noProof/>
             <w:webHidden/>
           </w:rPr>
-          <w:t>35</w:t>
+          <w:t>38</w:t>
         </w:r>
         <w:r>
           <w:rPr>
@@ -5433,7 +5510,7 @@
       <w:pPr>
         <w:pStyle w:val="Nadpis1"/>
       </w:pPr>
-      <w:bookmarkStart w:id="2" w:name="_Toc88297981"/>
+      <w:bookmarkStart w:id="2" w:name="_Toc88902288"/>
       <w:r>
         <w:lastRenderedPageBreak/>
         <w:t>Úvod</w:t>
@@ -5472,7 +5549,7 @@
       <w:pPr>
         <w:pStyle w:val="Nadpis1"/>
       </w:pPr>
-      <w:bookmarkStart w:id="3" w:name="_Toc88297982"/>
+      <w:bookmarkStart w:id="3" w:name="_Toc88902289"/>
       <w:r>
         <w:lastRenderedPageBreak/>
         <w:t>Cíl práce</w:t>
@@ -5542,7 +5619,7 @@
       <w:pPr>
         <w:pStyle w:val="Nadpis1"/>
       </w:pPr>
-      <w:bookmarkStart w:id="4" w:name="_Toc88297983"/>
+      <w:bookmarkStart w:id="4" w:name="_Toc88902290"/>
       <w:r>
         <w:lastRenderedPageBreak/>
         <w:t>Metodika zpracování</w:t>
@@ -5604,7 +5681,7 @@
       <w:pPr>
         <w:pStyle w:val="Nadpis1"/>
       </w:pPr>
-      <w:bookmarkStart w:id="5" w:name="_Toc88297984"/>
+      <w:bookmarkStart w:id="5" w:name="_Toc88902291"/>
       <w:r>
         <w:lastRenderedPageBreak/>
         <w:t>Teoretická část</w:t>
@@ -5615,7 +5692,7 @@
       <w:pPr>
         <w:pStyle w:val="Nadpis2"/>
       </w:pPr>
-      <w:bookmarkStart w:id="6" w:name="_Toc88297985"/>
+      <w:bookmarkStart w:id="6" w:name="_Toc88902292"/>
       <w:r>
         <w:t>Vizualizace</w:t>
       </w:r>
@@ -5625,7 +5702,7 @@
       <w:pPr>
         <w:pStyle w:val="Nadpis3"/>
       </w:pPr>
-      <w:bookmarkStart w:id="7" w:name="_Toc88297986"/>
+      <w:bookmarkStart w:id="7" w:name="_Toc88902293"/>
       <w:r>
         <w:t>Vizualizace obecně</w:t>
       </w:r>
@@ -6105,7 +6182,7 @@
       <w:pPr>
         <w:pStyle w:val="Nadpis3"/>
       </w:pPr>
-      <w:bookmarkStart w:id="8" w:name="_Toc88297987"/>
+      <w:bookmarkStart w:id="8" w:name="_Toc88902294"/>
       <w:r>
         <w:t>Principy datové vizualizace</w:t>
       </w:r>
@@ -6277,7 +6354,7 @@
       <w:pPr>
         <w:pStyle w:val="Nadpis3"/>
       </w:pPr>
-      <w:bookmarkStart w:id="9" w:name="_Toc88297988"/>
+      <w:bookmarkStart w:id="9" w:name="_Toc88902295"/>
       <w:r>
         <w:t>Barvy v datové vizualizaci</w:t>
       </w:r>
@@ -6679,7 +6756,7 @@
       <w:pPr>
         <w:pStyle w:val="Nadpis3"/>
       </w:pPr>
-      <w:bookmarkStart w:id="10" w:name="_Toc88297989"/>
+      <w:bookmarkStart w:id="10" w:name="_Toc88902296"/>
       <w:r>
         <w:t>Anatomie grafu</w:t>
       </w:r>
@@ -6852,7 +6929,7 @@
       <w:pPr>
         <w:pStyle w:val="Nadpis3"/>
       </w:pPr>
-      <w:bookmarkStart w:id="11" w:name="_Toc88297990"/>
+      <w:bookmarkStart w:id="11" w:name="_Toc88902297"/>
       <w:r>
         <w:t>Nejčastější typy grafů</w:t>
       </w:r>
@@ -6868,11 +6945,9 @@
       <w:r>
         <w:t xml:space="preserve"> jak rozdělit typy grafů do skupin, ať už podle grafických </w:t>
       </w:r>
-      <w:proofErr w:type="gramStart"/>
       <w:r>
         <w:t>elementů</w:t>
       </w:r>
-      <w:proofErr w:type="gramEnd"/>
       <w:r>
         <w:t xml:space="preserve"> které využívají (body, čáry, plochy), oborů ve kterých se převážně využívají (finance, věda, zpravodajství), v této kapitole budou grafy rozděleny do skupin dle jejich funkce, stejně, jako je rozděluje Mike </w:t>
       </w:r>
@@ -7690,7 +7765,7 @@
       <w:pPr>
         <w:pStyle w:val="Nadpis3"/>
       </w:pPr>
-      <w:bookmarkStart w:id="12" w:name="_Toc88297991"/>
+      <w:bookmarkStart w:id="12" w:name="_Toc88902298"/>
       <w:r>
         <w:t>Časté chyby při vizualizaci</w:t>
       </w:r>
@@ -8062,7 +8137,7 @@
       <w:pPr>
         <w:pStyle w:val="Nadpis2"/>
       </w:pPr>
-      <w:bookmarkStart w:id="13" w:name="_Toc88297992"/>
+      <w:bookmarkStart w:id="13" w:name="_Toc88902299"/>
       <w:r>
         <w:t>Jazyk Python</w:t>
       </w:r>
@@ -8190,7 +8265,7 @@
       <w:pPr>
         <w:pStyle w:val="Nadpis2"/>
       </w:pPr>
-      <w:bookmarkStart w:id="14" w:name="_Toc88297993"/>
+      <w:bookmarkStart w:id="14" w:name="_Toc88902300"/>
       <w:r>
         <w:t>Knihovny</w:t>
       </w:r>
@@ -8209,7 +8284,7 @@
       <w:pPr>
         <w:pStyle w:val="Nadpis3"/>
       </w:pPr>
-      <w:bookmarkStart w:id="15" w:name="_Toc88297994"/>
+      <w:bookmarkStart w:id="15" w:name="_Toc88902301"/>
       <w:proofErr w:type="spellStart"/>
       <w:r>
         <w:t>Num</w:t>
@@ -8324,7 +8399,7 @@
       <w:pPr>
         <w:pStyle w:val="Nadpis3"/>
       </w:pPr>
-      <w:bookmarkStart w:id="16" w:name="_Toc88297996"/>
+      <w:bookmarkStart w:id="16" w:name="_Toc88902302"/>
       <w:r>
         <w:t>SciPy</w:t>
       </w:r>
@@ -8403,7 +8478,7 @@
       <w:pPr>
         <w:pStyle w:val="Nadpis3"/>
       </w:pPr>
-      <w:bookmarkStart w:id="17" w:name="_Toc88297995"/>
+      <w:bookmarkStart w:id="17" w:name="_Toc88902303"/>
       <w:proofErr w:type="spellStart"/>
       <w:r>
         <w:t>p</w:t>
@@ -8560,7 +8635,7 @@
       <w:pPr>
         <w:pStyle w:val="Nadpis2"/>
       </w:pPr>
-      <w:bookmarkStart w:id="18" w:name="_Toc88297997"/>
+      <w:bookmarkStart w:id="18" w:name="_Toc88902304"/>
       <w:r>
         <w:t>Vizualizační knihovny jazyka Python</w:t>
       </w:r>
@@ -8570,7 +8645,7 @@
       <w:pPr>
         <w:pStyle w:val="Nadpis3"/>
       </w:pPr>
-      <w:bookmarkStart w:id="19" w:name="_Toc88297998"/>
+      <w:bookmarkStart w:id="19" w:name="_Toc88902305"/>
       <w:proofErr w:type="spellStart"/>
       <w:r>
         <w:t>Mat</w:t>
@@ -8776,7 +8851,7 @@
       <w:pPr>
         <w:pStyle w:val="Nadpis3"/>
       </w:pPr>
-      <w:bookmarkStart w:id="20" w:name="_Toc88297999"/>
+      <w:bookmarkStart w:id="20" w:name="_Toc88902306"/>
       <w:proofErr w:type="spellStart"/>
       <w:r>
         <w:t>Seaborn</w:t>
@@ -8965,7 +9040,7 @@
       <w:pPr>
         <w:pStyle w:val="Nadpis3"/>
       </w:pPr>
-      <w:bookmarkStart w:id="21" w:name="_Toc88298000"/>
+      <w:bookmarkStart w:id="21" w:name="_Toc88902307"/>
       <w:proofErr w:type="spellStart"/>
       <w:r>
         <w:t>Bokeh</w:t>
@@ -9218,7 +9293,7 @@
       <w:pPr>
         <w:pStyle w:val="Nadpis3"/>
       </w:pPr>
-      <w:bookmarkStart w:id="22" w:name="_Toc88298001"/>
+      <w:bookmarkStart w:id="22" w:name="_Toc88902308"/>
       <w:proofErr w:type="spellStart"/>
       <w:r>
         <w:t>Plotly</w:t>
@@ -9355,22 +9430,17 @@
       </w:r>
       <w:proofErr w:type="spellEnd"/>
       <w:r>
+        <w:t xml:space="preserve"> - </w:t>
+      </w:r>
+      <w:r>
+        <w:t xml:space="preserve"> platform</w:t>
+      </w:r>
+      <w:r>
+        <w:t>a</w:t>
+      </w:r>
+      <w:r>
         <w:t xml:space="preserve"> </w:t>
       </w:r>
-      <w:proofErr w:type="gramStart"/>
-      <w:r>
-        <w:t xml:space="preserve">- </w:t>
-      </w:r>
-      <w:r>
-        <w:t xml:space="preserve"> platform</w:t>
-      </w:r>
-      <w:r>
-        <w:t>a</w:t>
-      </w:r>
-      <w:proofErr w:type="gramEnd"/>
-      <w:r>
-        <w:t xml:space="preserve"> </w:t>
-      </w:r>
       <w:r>
         <w:t xml:space="preserve">pro analýzu trhu, datové vědy a výzkum v oblasti umělé inteligence a </w:t>
       </w:r>
@@ -9396,7 +9466,7 @@
       <w:pPr>
         <w:pStyle w:val="Nadpis3"/>
       </w:pPr>
-      <w:bookmarkStart w:id="23" w:name="_Toc88298002"/>
+      <w:bookmarkStart w:id="23" w:name="_Toc88902309"/>
       <w:proofErr w:type="spellStart"/>
       <w:r>
         <w:t>Holoviews</w:t>
@@ -9552,7 +9622,7 @@
       <w:pPr>
         <w:pStyle w:val="Nadpis3"/>
       </w:pPr>
-      <w:bookmarkStart w:id="24" w:name="_Toc88298003"/>
+      <w:bookmarkStart w:id="24" w:name="_Toc88902310"/>
       <w:proofErr w:type="spellStart"/>
       <w:r>
         <w:t>Pygal</w:t>
@@ -9610,7 +9680,7 @@
       <w:pPr>
         <w:pStyle w:val="Nadpis3"/>
       </w:pPr>
-      <w:bookmarkStart w:id="25" w:name="_Toc88298004"/>
+      <w:bookmarkStart w:id="25" w:name="_Toc88902311"/>
       <w:proofErr w:type="spellStart"/>
       <w:r>
         <w:t>MidiTime</w:t>
@@ -9713,7 +9783,7 @@
       <w:pPr>
         <w:pStyle w:val="Nadpis3"/>
       </w:pPr>
-      <w:bookmarkStart w:id="26" w:name="_Toc88298005"/>
+      <w:bookmarkStart w:id="26" w:name="_Toc88902312"/>
       <w:proofErr w:type="spellStart"/>
       <w:r>
         <w:t>Geoplotlib</w:t>
@@ -9808,7 +9878,7 @@
       <w:pPr>
         <w:pStyle w:val="Nadpis3"/>
       </w:pPr>
-      <w:bookmarkStart w:id="27" w:name="_Toc88298006"/>
+      <w:bookmarkStart w:id="27" w:name="_Toc88902313"/>
       <w:proofErr w:type="spellStart"/>
       <w:r>
         <w:lastRenderedPageBreak/>
@@ -9903,7 +9973,7 @@
       <w:pPr>
         <w:pStyle w:val="Nadpis1"/>
       </w:pPr>
-      <w:bookmarkStart w:id="28" w:name="_Toc88298007"/>
+      <w:bookmarkStart w:id="28" w:name="_Toc88902314"/>
       <w:r>
         <w:t>Metodika zpracování</w:t>
       </w:r>
@@ -9913,7 +9983,7 @@
       <w:pPr>
         <w:pStyle w:val="Nadpis2"/>
       </w:pPr>
-      <w:bookmarkStart w:id="29" w:name="_Toc88298008"/>
+      <w:bookmarkStart w:id="29" w:name="_Toc88902315"/>
       <w:r>
         <w:t>Hodnocení knihoven</w:t>
       </w:r>
@@ -10221,7 +10291,7 @@
       <w:pPr>
         <w:pStyle w:val="Nadpis1"/>
       </w:pPr>
-      <w:bookmarkStart w:id="30" w:name="_Toc88298009"/>
+      <w:bookmarkStart w:id="30" w:name="_Toc88902316"/>
       <w:r>
         <w:t>Praktická část</w:t>
       </w:r>
@@ -10231,7 +10301,7 @@
       <w:pPr>
         <w:pStyle w:val="Nadpis2"/>
       </w:pPr>
-      <w:bookmarkStart w:id="31" w:name="_Toc88298010"/>
+      <w:bookmarkStart w:id="31" w:name="_Toc88902317"/>
       <w:r>
         <w:t>Způsoby získávání dat pomocí jazyka Python</w:t>
       </w:r>
@@ -10258,7 +10328,7 @@
       <w:pPr>
         <w:pStyle w:val="Nadpis3"/>
       </w:pPr>
-      <w:bookmarkStart w:id="32" w:name="_Toc88298011"/>
+      <w:bookmarkStart w:id="32" w:name="_Toc88902318"/>
       <w:r>
         <w:t>Načtení dat ze souboru</w:t>
       </w:r>
@@ -10316,6 +10386,9 @@
       <w:r>
         <w:t>typů souborů.</w:t>
       </w:r>
+      <w:r>
+        <w:t xml:space="preserve"> </w:t>
+      </w:r>
     </w:p>
     <w:p>
       <w:pPr>
@@ -10407,7 +10480,6 @@
         <w:t xml:space="preserve">. Pomocí </w:t>
       </w:r>
       <w:proofErr w:type="spellStart"/>
-      <w:proofErr w:type="gramStart"/>
       <w:r>
         <w:rPr>
           <w:rFonts w:ascii="Consolas" w:eastAsia="MS Mincho" w:hAnsi="Consolas" w:cs="Consolas"/>
@@ -10429,7 +10501,6 @@
         <w:t>.reader</w:t>
       </w:r>
       <w:proofErr w:type="spellEnd"/>
-      <w:proofErr w:type="gramEnd"/>
       <w:r>
         <w:rPr>
           <w:rFonts w:ascii="Consolas" w:eastAsia="MS Mincho" w:hAnsi="Consolas" w:cs="Consolas"/>
@@ -10438,7 +10509,7 @@
           <w:szCs w:val="19"/>
           <w:lang w:eastAsia="cs-CZ" w:bidi="ar-SA"/>
         </w:rPr>
-        <w:t>(</w:t>
+        <w:t>()</w:t>
       </w:r>
       <w:r>
         <w:rPr>
@@ -10448,7 +10519,74 @@
           <w:szCs w:val="19"/>
           <w:lang w:eastAsia="cs-CZ" w:bidi="ar-SA"/>
         </w:rPr>
-        <w:t>soubor</w:t>
+        <w:t xml:space="preserve"> </w:t>
+      </w:r>
+      <w:r>
+        <w:t xml:space="preserve">je vytvořen objekt, přes který lze iterovat v cyklu. Každá iterace </w:t>
+      </w:r>
+      <w:r>
+        <w:t>vrací</w:t>
+      </w:r>
+      <w:r>
+        <w:t xml:space="preserve"> jeden řádek CSV souboru</w:t>
+      </w:r>
+      <w:r>
+        <w:t xml:space="preserve"> ve formátu seznamu</w:t>
+      </w:r>
+      <w:r>
+        <w:t xml:space="preserve"> (</w:t>
+      </w:r>
+      <w:r>
+        <w:t>pokud soubor obsahuje hlavičku</w:t>
+      </w:r>
+      <w:r>
+        <w:t xml:space="preserve">, nachází se na prvním místě a je s ní pracováno jako s jakýmkoliv jiným řádkem souboru). </w:t>
+      </w:r>
+      <w:r>
+        <w:t xml:space="preserve">Následné zpracování dat </w:t>
+      </w:r>
+      <w:r>
+        <w:t xml:space="preserve">je </w:t>
+      </w:r>
+      <w:r>
+        <w:lastRenderedPageBreak/>
+        <w:t xml:space="preserve">tedy poměrně náročné na </w:t>
+      </w:r>
+      <w:r>
+        <w:t xml:space="preserve">množství potřebného kódu a při velkém množství dat i na </w:t>
+      </w:r>
+      <w:r>
+        <w:t xml:space="preserve">rychlost. </w:t>
+      </w:r>
+    </w:p>
+    <w:p>
+      <w:r>
+        <w:t xml:space="preserve">Snazším a rychlejším způsobem práce se soubory ve formátu CSV je </w:t>
+      </w:r>
+      <w:r>
+        <w:t xml:space="preserve">využití knihovny </w:t>
+      </w:r>
+      <w:proofErr w:type="spellStart"/>
+      <w:r>
+        <w:t>pandas</w:t>
+      </w:r>
+      <w:proofErr w:type="spellEnd"/>
+      <w:r>
+        <w:t xml:space="preserve">. </w:t>
+      </w:r>
+      <w:r>
+        <w:t xml:space="preserve">Pomocí volání </w:t>
+      </w:r>
+      <w:proofErr w:type="spellStart"/>
+      <w:r>
+        <w:rPr>
+          <w:rFonts w:ascii="Consolas" w:eastAsia="MS Mincho" w:hAnsi="Consolas" w:cs="Consolas"/>
+          <w:color w:val="6F008A"/>
+          <w:sz w:val="19"/>
+          <w:szCs w:val="19"/>
+          <w:lang w:eastAsia="cs-CZ" w:bidi="ar-SA"/>
+        </w:rPr>
+        <w:t>pd</w:t>
       </w:r>
       <w:r>
         <w:rPr>
@@ -10458,8 +10596,9 @@
           <w:szCs w:val="19"/>
           <w:lang w:eastAsia="cs-CZ" w:bidi="ar-SA"/>
         </w:rPr>
-        <w:t>)</w:t>
-      </w:r>
+        <w:t>.read_csv</w:t>
+      </w:r>
+      <w:proofErr w:type="spellEnd"/>
       <w:r>
         <w:rPr>
           <w:rFonts w:ascii="Consolas" w:eastAsia="MS Mincho" w:hAnsi="Consolas" w:cs="Consolas"/>
@@ -10468,66 +10607,211 @@
           <w:szCs w:val="19"/>
           <w:lang w:eastAsia="cs-CZ" w:bidi="ar-SA"/>
         </w:rPr>
+        <w:t xml:space="preserve">() </w:t>
+      </w:r>
+      <w:r>
+        <w:t xml:space="preserve">lze </w:t>
+      </w:r>
+      <w:r>
+        <w:t>ze souboru</w:t>
+      </w:r>
+      <w:r>
         <w:t xml:space="preserve"> </w:t>
       </w:r>
       <w:r>
-        <w:t xml:space="preserve">je vytvořen objekt, přes který lze iterovat v cyklu. Každá iterace </w:t>
-      </w:r>
-      <w:r>
-        <w:t>vrací</w:t>
-      </w:r>
-      <w:r>
-        <w:t xml:space="preserve"> jeden řádek CSV souboru</w:t>
-      </w:r>
-      <w:r>
-        <w:t xml:space="preserve"> ve formátu seznamu</w:t>
-      </w:r>
-      <w:r>
-        <w:t xml:space="preserve"> (</w:t>
-      </w:r>
-      <w:r>
-        <w:t>pokud soubor obsahuje hlavičku</w:t>
-      </w:r>
-      <w:r>
-        <w:t xml:space="preserve">, nachází se na prvním místě a je s ní pracováno jako s jakýmkoliv jiným řádkem souboru). </w:t>
-      </w:r>
-      <w:r>
-        <w:t xml:space="preserve">Následné zpracování dat </w:t>
-      </w:r>
-      <w:r>
-        <w:t xml:space="preserve">je </w:t>
-      </w:r>
-      <w:r>
-        <w:lastRenderedPageBreak/>
-        <w:t xml:space="preserve">tedy poměrně náročné na </w:t>
-      </w:r>
-      <w:r>
-        <w:t xml:space="preserve">množství potřebného kódu a při velkém množství dat i na </w:t>
-      </w:r>
-      <w:r>
-        <w:t xml:space="preserve">rychlost. </w:t>
-      </w:r>
-    </w:p>
-    <w:p>
-      <w:r>
-        <w:t xml:space="preserve">Snazším a rychlejším způsobem práce se soubory ve formátu CSV je </w:t>
-      </w:r>
-      <w:r>
-        <w:t xml:space="preserve">využití knihovny </w:t>
-      </w:r>
-      <w:proofErr w:type="spellStart"/>
-      <w:r>
-        <w:t>pandas</w:t>
-      </w:r>
-      <w:proofErr w:type="spellEnd"/>
+        <w:t xml:space="preserve">vytvořit </w:t>
+      </w:r>
+      <w:proofErr w:type="spellStart"/>
+      <w:r>
+        <w:t>DataFrame</w:t>
+      </w:r>
+      <w:proofErr w:type="spellEnd"/>
+      <w:r>
+        <w:t>, se kterým lze dál snadno manipulovat</w:t>
+      </w:r>
       <w:r>
         <w:t xml:space="preserve">. </w:t>
       </w:r>
       <w:r>
-        <w:t xml:space="preserve">Pomocí volání </w:t>
-      </w:r>
-      <w:proofErr w:type="spellStart"/>
-      <w:proofErr w:type="gramStart"/>
+        <w:t xml:space="preserve">Není nutné soubor otevírat pomocí funkce </w:t>
+      </w:r>
+      <w:r>
+        <w:rPr>
+          <w:rFonts w:ascii="Consolas" w:eastAsia="MS Mincho" w:hAnsi="Consolas" w:cs="Consolas"/>
+          <w:color w:val="000000"/>
+          <w:sz w:val="19"/>
+          <w:szCs w:val="19"/>
+          <w:lang w:eastAsia="cs-CZ" w:bidi="ar-SA"/>
+        </w:rPr>
+        <w:t>open()</w:t>
+      </w:r>
+      <w:r>
+        <w:t xml:space="preserve">, pro načtení stačí </w:t>
+      </w:r>
+      <w:r>
+        <w:t xml:space="preserve">cesta. </w:t>
+      </w:r>
+      <w:r>
+        <w:t xml:space="preserve">Důležitým rozdílem oproti </w:t>
+      </w:r>
+      <w:proofErr w:type="spellStart"/>
+      <w:r>
+        <w:t>csv</w:t>
+      </w:r>
+      <w:proofErr w:type="spellEnd"/>
+      <w:r>
+        <w:t xml:space="preserve"> modulu jazyka Python je nutnost specifikovat separátor</w:t>
+      </w:r>
+      <w:r>
+        <w:t xml:space="preserve"> pomocí </w:t>
+      </w:r>
+      <w:proofErr w:type="spellStart"/>
+      <w:r>
+        <w:rPr>
+          <w:rFonts w:ascii="Consolas" w:eastAsia="MS Mincho" w:hAnsi="Consolas" w:cs="Consolas"/>
+          <w:color w:val="000000"/>
+          <w:sz w:val="19"/>
+          <w:szCs w:val="19"/>
+          <w:lang w:eastAsia="cs-CZ" w:bidi="ar-SA"/>
+        </w:rPr>
+        <w:t>sep</w:t>
+      </w:r>
+      <w:proofErr w:type="spellEnd"/>
+      <w:r>
+        <w:rPr>
+          <w:rFonts w:ascii="Consolas" w:eastAsia="MS Mincho" w:hAnsi="Consolas" w:cs="Consolas"/>
+          <w:color w:val="000000"/>
+          <w:sz w:val="19"/>
+          <w:szCs w:val="19"/>
+          <w:lang w:eastAsia="cs-CZ" w:bidi="ar-SA"/>
+        </w:rPr>
+        <w:t>=</w:t>
+      </w:r>
+      <w:r>
+        <w:rPr>
+          <w:rFonts w:ascii="Consolas" w:eastAsia="MS Mincho" w:hAnsi="Consolas" w:cs="Consolas"/>
+          <w:color w:val="A31515"/>
+          <w:sz w:val="19"/>
+          <w:szCs w:val="19"/>
+          <w:lang w:eastAsia="cs-CZ" w:bidi="ar-SA"/>
+        </w:rPr>
+        <w:t>'</w:t>
+      </w:r>
+      <w:r>
+        <w:rPr>
+          <w:rFonts w:ascii="Consolas" w:eastAsia="MS Mincho" w:hAnsi="Consolas" w:cs="Consolas"/>
+          <w:color w:val="A31515"/>
+          <w:sz w:val="19"/>
+          <w:szCs w:val="19"/>
+          <w:lang w:eastAsia="cs-CZ" w:bidi="ar-SA"/>
+        </w:rPr>
+        <w:t>&lt;</w:t>
+      </w:r>
+      <w:r>
+        <w:rPr>
+          <w:rFonts w:ascii="Consolas" w:eastAsia="MS Mincho" w:hAnsi="Consolas" w:cs="Consolas"/>
+          <w:color w:val="A31515"/>
+          <w:sz w:val="19"/>
+          <w:szCs w:val="19"/>
+          <w:lang w:eastAsia="cs-CZ" w:bidi="ar-SA"/>
+        </w:rPr>
+        <w:t>znak</w:t>
+      </w:r>
+      <w:r>
+        <w:rPr>
+          <w:rFonts w:ascii="Consolas" w:eastAsia="MS Mincho" w:hAnsi="Consolas" w:cs="Consolas"/>
+          <w:color w:val="A31515"/>
+          <w:sz w:val="19"/>
+          <w:szCs w:val="19"/>
+          <w:lang w:eastAsia="cs-CZ" w:bidi="ar-SA"/>
+        </w:rPr>
+        <w:t>&gt;</w:t>
+      </w:r>
+      <w:r>
+        <w:rPr>
+          <w:rFonts w:ascii="Consolas" w:eastAsia="MS Mincho" w:hAnsi="Consolas" w:cs="Consolas"/>
+          <w:color w:val="A31515"/>
+          <w:sz w:val="19"/>
+          <w:szCs w:val="19"/>
+          <w:lang w:eastAsia="cs-CZ" w:bidi="ar-SA"/>
+        </w:rPr>
+        <w:t>'</w:t>
+      </w:r>
+      <w:r>
+        <w:t xml:space="preserve">, pokud je pro oddělení hodnot použit jiný </w:t>
+      </w:r>
+      <w:r>
+        <w:t>znak</w:t>
+      </w:r>
+      <w:r>
+        <w:t xml:space="preserve"> než čárka</w:t>
+      </w:r>
+      <w:r>
+        <w:t xml:space="preserve">. </w:t>
+      </w:r>
+    </w:p>
+    <w:p>
+      <w:pPr>
+        <w:pStyle w:val="Nadpis4"/>
+      </w:pPr>
+      <w:r>
+        <w:t xml:space="preserve"> Bitmapové soubory</w:t>
+      </w:r>
+    </w:p>
+    <w:p>
+      <w:r>
+        <w:t>Pro načtení obrazových dat ve formátech jako jsou .</w:t>
+      </w:r>
+      <w:proofErr w:type="spellStart"/>
+      <w:r>
+        <w:t>png</w:t>
+      </w:r>
+      <w:proofErr w:type="spellEnd"/>
+      <w:r>
+        <w:t>, .</w:t>
+      </w:r>
+      <w:proofErr w:type="spellStart"/>
+      <w:r>
+        <w:t>jpg</w:t>
+      </w:r>
+      <w:proofErr w:type="spellEnd"/>
+      <w:r>
+        <w:t xml:space="preserve">, </w:t>
+      </w:r>
+      <w:r>
+        <w:t xml:space="preserve">apod. </w:t>
+      </w:r>
+      <w:r>
+        <w:t xml:space="preserve">je možné použít knihovnu Python </w:t>
+      </w:r>
+      <w:proofErr w:type="spellStart"/>
+      <w:r>
+        <w:t>Imaging</w:t>
+      </w:r>
+      <w:proofErr w:type="spellEnd"/>
+      <w:r>
+        <w:t xml:space="preserve"> </w:t>
+      </w:r>
+      <w:proofErr w:type="spellStart"/>
+      <w:r>
+        <w:t>Library</w:t>
+      </w:r>
+      <w:proofErr w:type="spellEnd"/>
+      <w:r>
+        <w:t xml:space="preserve">, respektive její aktuálně používanou verzi </w:t>
+      </w:r>
+      <w:proofErr w:type="spellStart"/>
+      <w:r>
+        <w:t>Pillow</w:t>
+      </w:r>
+      <w:proofErr w:type="spellEnd"/>
+      <w:r>
+        <w:t xml:space="preserve">. </w:t>
+      </w:r>
+      <w:r>
+        <w:t xml:space="preserve">Po načtení pomocí </w:t>
+      </w:r>
+      <w:proofErr w:type="spellStart"/>
       <w:r>
         <w:rPr>
           <w:rFonts w:ascii="Consolas" w:eastAsia="MS Mincho" w:hAnsi="Consolas" w:cs="Consolas"/>
@@ -10536,7 +10820,7 @@
           <w:szCs w:val="19"/>
           <w:lang w:eastAsia="cs-CZ" w:bidi="ar-SA"/>
         </w:rPr>
-        <w:t>pd</w:t>
+        <w:t>PIL</w:t>
       </w:r>
       <w:r>
         <w:rPr>
@@ -10546,9 +10830,18 @@
           <w:szCs w:val="19"/>
           <w:lang w:eastAsia="cs-CZ" w:bidi="ar-SA"/>
         </w:rPr>
-        <w:t>.read</w:t>
-      </w:r>
-      <w:proofErr w:type="gramEnd"/>
+        <w:t>.</w:t>
+      </w:r>
+      <w:r>
+        <w:rPr>
+          <w:rFonts w:ascii="Consolas" w:eastAsia="MS Mincho" w:hAnsi="Consolas" w:cs="Consolas"/>
+          <w:color w:val="6F008A"/>
+          <w:sz w:val="19"/>
+          <w:szCs w:val="19"/>
+          <w:lang w:eastAsia="cs-CZ" w:bidi="ar-SA"/>
+        </w:rPr>
+        <w:t>Image</w:t>
+      </w:r>
       <w:r>
         <w:rPr>
           <w:rFonts w:ascii="Consolas" w:eastAsia="MS Mincho" w:hAnsi="Consolas" w:cs="Consolas"/>
@@ -10557,7 +10850,7 @@
           <w:szCs w:val="19"/>
           <w:lang w:eastAsia="cs-CZ" w:bidi="ar-SA"/>
         </w:rPr>
-        <w:t>_csv</w:t>
+        <w:t>.open</w:t>
       </w:r>
       <w:proofErr w:type="spellEnd"/>
       <w:r>
@@ -10568,35 +10861,31 @@
           <w:szCs w:val="19"/>
           <w:lang w:eastAsia="cs-CZ" w:bidi="ar-SA"/>
         </w:rPr>
-        <w:t xml:space="preserve">(cesta) </w:t>
-      </w:r>
-      <w:r>
-        <w:t xml:space="preserve">lze </w:t>
-      </w:r>
-      <w:r>
-        <w:t>ze souboru</w:t>
+        <w:t>()</w:t>
       </w:r>
       <w:r>
         <w:t xml:space="preserve"> </w:t>
       </w:r>
       <w:r>
-        <w:t xml:space="preserve">vytvořit </w:t>
-      </w:r>
-      <w:proofErr w:type="spellStart"/>
-      <w:r>
-        <w:t>DataFrame</w:t>
-      </w:r>
-      <w:proofErr w:type="spellEnd"/>
-      <w:r>
-        <w:t>, se kterým lze dál snadno manipulovat</w:t>
-      </w:r>
-      <w:r>
-        <w:t xml:space="preserve">. </w:t>
-      </w:r>
-      <w:r>
-        <w:t xml:space="preserve">Není nutné soubor otevírat pomocí funkce </w:t>
-      </w:r>
-      <w:proofErr w:type="gramStart"/>
+        <w:t xml:space="preserve">získáme objekt typu Image, který lze dále zpracovávat pomocí knihovny </w:t>
+      </w:r>
+      <w:proofErr w:type="spellStart"/>
+      <w:r>
+        <w:t>Pillow</w:t>
+      </w:r>
+      <w:proofErr w:type="spellEnd"/>
+      <w:r>
+        <w:t>. Dostupné jsou funkce jako ořezávání, změna velikosti, geometrické transformace a kombinace více souborů</w:t>
+      </w:r>
+      <w:r>
+        <w:t xml:space="preserve">. Asi nejdůležitějšími jsou však </w:t>
+      </w:r>
+      <w:r>
+        <w:t>metoda</w:t>
+      </w:r>
+      <w:r>
+        <w:t xml:space="preserve"> </w:t>
+      </w:r>
       <w:r>
         <w:rPr>
           <w:rFonts w:ascii="Consolas" w:eastAsia="MS Mincho" w:hAnsi="Consolas" w:cs="Consolas"/>
@@ -10605,9 +10894,9 @@
           <w:szCs w:val="19"/>
           <w:lang w:eastAsia="cs-CZ" w:bidi="ar-SA"/>
         </w:rPr>
-        <w:t>open(</w:t>
-      </w:r>
-      <w:proofErr w:type="gramEnd"/>
+        <w:t>.</w:t>
+      </w:r>
+      <w:proofErr w:type="spellStart"/>
       <w:r>
         <w:rPr>
           <w:rFonts w:ascii="Consolas" w:eastAsia="MS Mincho" w:hAnsi="Consolas" w:cs="Consolas"/>
@@ -10616,29 +10905,9 @@
           <w:szCs w:val="19"/>
           <w:lang w:eastAsia="cs-CZ" w:bidi="ar-SA"/>
         </w:rPr>
-        <w:t>)</w:t>
-      </w:r>
-      <w:r>
-        <w:t xml:space="preserve">, pro načtení stačí </w:t>
-      </w:r>
-      <w:r>
-        <w:t xml:space="preserve">cesta. </w:t>
-      </w:r>
-      <w:r>
-        <w:t xml:space="preserve">Důležitým rozdílem oproti </w:t>
-      </w:r>
-      <w:proofErr w:type="spellStart"/>
-      <w:r>
-        <w:t>csv</w:t>
-      </w:r>
-      <w:proofErr w:type="spellEnd"/>
-      <w:r>
-        <w:t xml:space="preserve"> modulu jazyka Python je nutnost specifikovat separátor</w:t>
-      </w:r>
-      <w:r>
-        <w:t xml:space="preserve"> pomocí </w:t>
-      </w:r>
-      <w:proofErr w:type="spellStart"/>
+        <w:t>convert</w:t>
+      </w:r>
+      <w:proofErr w:type="spellEnd"/>
       <w:r>
         <w:rPr>
           <w:rFonts w:ascii="Consolas" w:eastAsia="MS Mincho" w:hAnsi="Consolas" w:cs="Consolas"/>
@@ -10647,9 +10916,63 @@
           <w:szCs w:val="19"/>
           <w:lang w:eastAsia="cs-CZ" w:bidi="ar-SA"/>
         </w:rPr>
-        <w:t>sep</w:t>
-      </w:r>
-      <w:proofErr w:type="spellEnd"/>
+        <w:t>()</w:t>
+      </w:r>
+      <w:r>
+        <w:t xml:space="preserve"> </w:t>
+      </w:r>
+      <w:r>
+        <w:t xml:space="preserve">pro konverzi </w:t>
+      </w:r>
+      <w:r>
+        <w:t xml:space="preserve">reprezentací pixelů </w:t>
+      </w:r>
+      <w:r>
+        <w:t xml:space="preserve">mezi </w:t>
+      </w:r>
+      <w:r>
+        <w:t xml:space="preserve">RGB, </w:t>
+      </w:r>
+      <w:r>
+        <w:t>CMYK</w:t>
+      </w:r>
+      <w:r>
+        <w:t xml:space="preserve"> </w:t>
+      </w:r>
+      <w:r>
+        <w:t>nebo</w:t>
+      </w:r>
+      <w:r>
+        <w:t xml:space="preserve"> převedení na odstíny šedi</w:t>
+      </w:r>
+      <w:r>
+        <w:t xml:space="preserve"> a možnost převést obrazová data na vícerozměrné pole </w:t>
+      </w:r>
+      <w:r>
+        <w:t xml:space="preserve">knihovny </w:t>
+      </w:r>
+      <w:proofErr w:type="spellStart"/>
+      <w:r>
+        <w:t>NumPy</w:t>
+      </w:r>
+      <w:proofErr w:type="spellEnd"/>
+      <w:r>
+        <w:t xml:space="preserve"> </w:t>
+      </w:r>
+      <w:r>
+        <w:t xml:space="preserve">pomocí </w:t>
+      </w:r>
+      <w:proofErr w:type="spellStart"/>
+      <w:r>
+        <w:rPr>
+          <w:rFonts w:ascii="Consolas" w:eastAsia="MS Mincho" w:hAnsi="Consolas" w:cs="Consolas"/>
+          <w:color w:val="6F008A"/>
+          <w:sz w:val="19"/>
+          <w:szCs w:val="19"/>
+          <w:lang w:eastAsia="cs-CZ" w:bidi="ar-SA"/>
+        </w:rPr>
+        <w:t>np</w:t>
+      </w:r>
       <w:r>
         <w:rPr>
           <w:rFonts w:ascii="Consolas" w:eastAsia="MS Mincho" w:hAnsi="Consolas" w:cs="Consolas"/>
@@ -10658,66 +10981,166 @@
           <w:szCs w:val="19"/>
           <w:lang w:eastAsia="cs-CZ" w:bidi="ar-SA"/>
         </w:rPr>
-        <w:t>=</w:t>
-      </w:r>
+        <w:t>.array</w:t>
+      </w:r>
+      <w:proofErr w:type="spellEnd"/>
       <w:r>
         <w:rPr>
           <w:rFonts w:ascii="Consolas" w:eastAsia="MS Mincho" w:hAnsi="Consolas" w:cs="Consolas"/>
-          <w:color w:val="A31515"/>
+          <w:color w:val="000000"/>
           <w:sz w:val="19"/>
           <w:szCs w:val="19"/>
           <w:lang w:eastAsia="cs-CZ" w:bidi="ar-SA"/>
         </w:rPr>
-        <w:t>'</w:t>
-      </w:r>
+        <w:t>()</w:t>
+      </w:r>
+      <w:r>
+        <w:t xml:space="preserve">. </w:t>
+      </w:r>
+      <w:r>
+        <w:t>Tvar a uspořádání pole závisí na zvolené reprezentaci pixelů</w:t>
+      </w:r>
+      <w:r>
+        <w:t>. V případě více kanálů jsou pixely polem hodnot</w:t>
+      </w:r>
+      <w:r>
+        <w:t xml:space="preserve">, zatímco </w:t>
+      </w:r>
+      <w:r>
+        <w:t xml:space="preserve">u </w:t>
+      </w:r>
+      <w:r>
+        <w:t>obrazov</w:t>
+      </w:r>
+      <w:r>
+        <w:t>ých</w:t>
+      </w:r>
+      <w:r>
+        <w:t xml:space="preserve"> dat konvertovan</w:t>
+      </w:r>
+      <w:r>
+        <w:t>ých</w:t>
+      </w:r>
+      <w:r>
+        <w:t xml:space="preserve"> na odstíny šedi jsou </w:t>
+      </w:r>
+      <w:r>
+        <w:t xml:space="preserve">pixely </w:t>
+      </w:r>
+      <w:r>
+        <w:t xml:space="preserve">tvořeny jedinou hodnotou. </w:t>
+      </w:r>
+      <w:r>
+        <w:t>Takto vytvořen</w:t>
+      </w:r>
+      <w:r>
+        <w:t>á</w:t>
+      </w:r>
+      <w:r>
+        <w:t xml:space="preserve"> pole je možné dále zpracovávat manuálně, nebo využít knihoven jako je například SciPy</w:t>
+      </w:r>
+      <w:r>
+        <w:t xml:space="preserve">. </w:t>
+      </w:r>
+      <w:r>
+        <w:t>Zpracovaná data</w:t>
+      </w:r>
+      <w:r>
+        <w:t xml:space="preserve"> </w:t>
+      </w:r>
+      <w:r>
+        <w:t xml:space="preserve">lze převést zpět na Image objekt pomocí </w:t>
+      </w:r>
+      <w:proofErr w:type="spellStart"/>
       <w:r>
         <w:rPr>
           <w:rFonts w:ascii="Consolas" w:eastAsia="MS Mincho" w:hAnsi="Consolas" w:cs="Consolas"/>
-          <w:color w:val="A31515"/>
+          <w:color w:val="6F008A"/>
           <w:sz w:val="19"/>
           <w:szCs w:val="19"/>
           <w:lang w:eastAsia="cs-CZ" w:bidi="ar-SA"/>
         </w:rPr>
-        <w:t>&lt;</w:t>
+        <w:t>PIL</w:t>
       </w:r>
       <w:r>
         <w:rPr>
           <w:rFonts w:ascii="Consolas" w:eastAsia="MS Mincho" w:hAnsi="Consolas" w:cs="Consolas"/>
-          <w:color w:val="A31515"/>
+          <w:color w:val="000000"/>
           <w:sz w:val="19"/>
           <w:szCs w:val="19"/>
           <w:lang w:eastAsia="cs-CZ" w:bidi="ar-SA"/>
         </w:rPr>
-        <w:t>znak</w:t>
+        <w:t>.</w:t>
       </w:r>
       <w:r>
         <w:rPr>
           <w:rFonts w:ascii="Consolas" w:eastAsia="MS Mincho" w:hAnsi="Consolas" w:cs="Consolas"/>
-          <w:color w:val="A31515"/>
+          <w:color w:val="6F008A"/>
           <w:sz w:val="19"/>
           <w:szCs w:val="19"/>
           <w:lang w:eastAsia="cs-CZ" w:bidi="ar-SA"/>
         </w:rPr>
-        <w:t>&gt;</w:t>
+        <w:t>Image</w:t>
       </w:r>
       <w:r>
         <w:rPr>
           <w:rFonts w:ascii="Consolas" w:eastAsia="MS Mincho" w:hAnsi="Consolas" w:cs="Consolas"/>
-          <w:color w:val="A31515"/>
+          <w:color w:val="000000"/>
           <w:sz w:val="19"/>
           <w:szCs w:val="19"/>
           <w:lang w:eastAsia="cs-CZ" w:bidi="ar-SA"/>
         </w:rPr>
-        <w:t>'</w:t>
-      </w:r>
-      <w:r>
-        <w:t xml:space="preserve">, pokud je pro oddělení hodnot použit jiný </w:t>
-      </w:r>
-      <w:r>
-        <w:t>znak</w:t>
-      </w:r>
-      <w:r>
-        <w:t xml:space="preserve"> než čárka</w:t>
+        <w:t>.fromarray</w:t>
+      </w:r>
+      <w:proofErr w:type="spellEnd"/>
+      <w:r>
+        <w:rPr>
+          <w:rFonts w:ascii="Consolas" w:eastAsia="MS Mincho" w:hAnsi="Consolas" w:cs="Consolas"/>
+          <w:color w:val="000000"/>
+          <w:sz w:val="19"/>
+          <w:szCs w:val="19"/>
+          <w:lang w:eastAsia="cs-CZ" w:bidi="ar-SA"/>
+        </w:rPr>
+        <w:t>()</w:t>
+      </w:r>
+      <w:r>
+        <w:t xml:space="preserve"> </w:t>
+      </w:r>
+      <w:r>
+        <w:t xml:space="preserve">a následně uložit, nebo </w:t>
+      </w:r>
+      <w:r>
+        <w:t xml:space="preserve">vizualizovat pomocí vhodné knihovny, například </w:t>
+      </w:r>
+      <w:proofErr w:type="spellStart"/>
+      <w:r>
+        <w:t>Matplotlib</w:t>
+      </w:r>
+      <w:proofErr w:type="spellEnd"/>
+      <w:r>
+        <w:t xml:space="preserve"> (pro data </w:t>
+      </w:r>
+      <w:r>
+        <w:t>ve formě odstínů šedi</w:t>
+      </w:r>
+      <w:r>
+        <w:t xml:space="preserve"> lze využít </w:t>
+      </w:r>
+      <w:proofErr w:type="spellStart"/>
+      <w:r>
+        <w:t>pseudobarev</w:t>
+      </w:r>
+      <w:proofErr w:type="spellEnd"/>
+      <w:r>
+        <w:t xml:space="preserve"> specifikací </w:t>
+      </w:r>
+      <w:proofErr w:type="spellStart"/>
+      <w:r>
+        <w:t>ColorMap</w:t>
+      </w:r>
+      <w:proofErr w:type="spellEnd"/>
+      <w:r>
+        <w:t>)</w:t>
       </w:r>
       <w:r>
         <w:t xml:space="preserve">. </w:t>
@@ -10728,15 +11151,380 @@
         <w:pStyle w:val="Nadpis4"/>
       </w:pPr>
       <w:r>
-        <w:t xml:space="preserve"> Bitmapové soubory</w:t>
-      </w:r>
-    </w:p>
-    <w:p/>
+        <w:t xml:space="preserve"> Zvukové soubory</w:t>
+      </w:r>
+    </w:p>
+    <w:p>
+      <w:r>
+        <w:t xml:space="preserve">Vizualizace zvuku </w:t>
+      </w:r>
+      <w:r>
+        <w:t xml:space="preserve">může být praktická v některých oblastech výzkumu, ale může sloužit i k čistě estetickým účelům. </w:t>
+      </w:r>
+      <w:r>
+        <w:t xml:space="preserve">Knihovna </w:t>
+      </w:r>
+      <w:proofErr w:type="spellStart"/>
+      <w:r>
+        <w:t>Librosa</w:t>
+      </w:r>
+      <w:proofErr w:type="spellEnd"/>
+      <w:r>
+        <w:t xml:space="preserve"> je jednou z možných knihoven pro práci s</w:t>
+      </w:r>
+      <w:r>
+        <w:t xml:space="preserve">e zvukovými soubory. </w:t>
+      </w:r>
+      <w:r>
+        <w:t xml:space="preserve">Kromě jejich načtení jako pole knihovny </w:t>
+      </w:r>
+      <w:proofErr w:type="spellStart"/>
+      <w:r>
+        <w:t>NumPy</w:t>
+      </w:r>
+      <w:proofErr w:type="spellEnd"/>
+      <w:r>
+        <w:t xml:space="preserve"> </w:t>
+      </w:r>
+      <w:r>
+        <w:t>pomocí</w:t>
+      </w:r>
+      <w:r>
+        <w:t xml:space="preserve"> </w:t>
+      </w:r>
+      <w:proofErr w:type="spellStart"/>
+      <w:r>
+        <w:rPr>
+          <w:rFonts w:ascii="Consolas" w:eastAsia="MS Mincho" w:hAnsi="Consolas" w:cs="Consolas"/>
+          <w:color w:val="6F008A"/>
+          <w:sz w:val="19"/>
+          <w:szCs w:val="19"/>
+          <w:lang w:eastAsia="cs-CZ" w:bidi="ar-SA"/>
+        </w:rPr>
+        <w:t>librosa</w:t>
+      </w:r>
+      <w:r>
+        <w:rPr>
+          <w:rFonts w:ascii="Consolas" w:eastAsia="MS Mincho" w:hAnsi="Consolas" w:cs="Consolas"/>
+          <w:color w:val="000000"/>
+          <w:sz w:val="19"/>
+          <w:szCs w:val="19"/>
+          <w:lang w:eastAsia="cs-CZ" w:bidi="ar-SA"/>
+        </w:rPr>
+        <w:t>.load</w:t>
+      </w:r>
+      <w:proofErr w:type="spellEnd"/>
+      <w:r>
+        <w:rPr>
+          <w:rFonts w:ascii="Consolas" w:eastAsia="MS Mincho" w:hAnsi="Consolas" w:cs="Consolas"/>
+          <w:color w:val="000000"/>
+          <w:sz w:val="19"/>
+          <w:szCs w:val="19"/>
+          <w:lang w:eastAsia="cs-CZ" w:bidi="ar-SA"/>
+        </w:rPr>
+        <w:t>()</w:t>
+      </w:r>
+      <w:r>
+        <w:t xml:space="preserve"> </w:t>
+      </w:r>
+      <w:r>
+        <w:t xml:space="preserve">umí také provádět operace s načtenými daty, jako krátkodobé Fourierovy transformace, nebo dokonce generovat nové signály. </w:t>
+      </w:r>
+      <w:r>
+        <w:t xml:space="preserve">Krom </w:t>
+      </w:r>
+      <w:r>
+        <w:lastRenderedPageBreak/>
+        <w:t xml:space="preserve">toho lze pomocí knihovny </w:t>
+      </w:r>
+      <w:proofErr w:type="spellStart"/>
+      <w:r>
+        <w:t>Librosa</w:t>
+      </w:r>
+      <w:proofErr w:type="spellEnd"/>
+      <w:r>
+        <w:t xml:space="preserve"> vizualizovat načtený zvuk jako </w:t>
+      </w:r>
+      <w:r>
+        <w:t xml:space="preserve">průběh signálu v čase, nebo spektrogram. </w:t>
+      </w:r>
+      <w:r>
+        <w:t xml:space="preserve">Vizualizace jsou založeny na knihovně </w:t>
+      </w:r>
+      <w:proofErr w:type="spellStart"/>
+      <w:r>
+        <w:t>Matplotlib</w:t>
+      </w:r>
+      <w:proofErr w:type="spellEnd"/>
+      <w:r>
+        <w:t xml:space="preserve"> a lze je provést pomocí </w:t>
+      </w:r>
+      <w:proofErr w:type="spellStart"/>
+      <w:r>
+        <w:rPr>
+          <w:rFonts w:ascii="Consolas" w:eastAsia="MS Mincho" w:hAnsi="Consolas" w:cs="Consolas"/>
+          <w:color w:val="6F008A"/>
+          <w:sz w:val="19"/>
+          <w:szCs w:val="19"/>
+          <w:lang w:eastAsia="cs-CZ" w:bidi="ar-SA"/>
+        </w:rPr>
+        <w:t>librosa</w:t>
+      </w:r>
+      <w:r>
+        <w:rPr>
+          <w:rFonts w:ascii="Consolas" w:eastAsia="MS Mincho" w:hAnsi="Consolas" w:cs="Consolas"/>
+          <w:color w:val="000000"/>
+          <w:sz w:val="19"/>
+          <w:szCs w:val="19"/>
+          <w:lang w:eastAsia="cs-CZ" w:bidi="ar-SA"/>
+        </w:rPr>
+        <w:t>.</w:t>
+      </w:r>
+      <w:r>
+        <w:rPr>
+          <w:rFonts w:ascii="Consolas" w:eastAsia="MS Mincho" w:hAnsi="Consolas" w:cs="Consolas"/>
+          <w:color w:val="6F008A"/>
+          <w:sz w:val="19"/>
+          <w:szCs w:val="19"/>
+          <w:lang w:eastAsia="cs-CZ" w:bidi="ar-SA"/>
+        </w:rPr>
+        <w:t>display</w:t>
+      </w:r>
+      <w:r>
+        <w:rPr>
+          <w:rFonts w:ascii="Consolas" w:eastAsia="MS Mincho" w:hAnsi="Consolas" w:cs="Consolas"/>
+          <w:color w:val="000000"/>
+          <w:sz w:val="19"/>
+          <w:szCs w:val="19"/>
+          <w:lang w:eastAsia="cs-CZ" w:bidi="ar-SA"/>
+        </w:rPr>
+        <w:t>.waveshow</w:t>
+      </w:r>
+      <w:proofErr w:type="spellEnd"/>
+      <w:r>
+        <w:rPr>
+          <w:rFonts w:ascii="Consolas" w:eastAsia="MS Mincho" w:hAnsi="Consolas" w:cs="Consolas"/>
+          <w:color w:val="000000"/>
+          <w:sz w:val="19"/>
+          <w:szCs w:val="19"/>
+          <w:lang w:eastAsia="cs-CZ" w:bidi="ar-SA"/>
+        </w:rPr>
+        <w:t>(</w:t>
+      </w:r>
+      <w:r>
+        <w:rPr>
+          <w:rFonts w:ascii="Consolas" w:eastAsia="MS Mincho" w:hAnsi="Consolas" w:cs="Consolas"/>
+          <w:color w:val="000000"/>
+          <w:sz w:val="19"/>
+          <w:szCs w:val="19"/>
+          <w:lang w:eastAsia="cs-CZ" w:bidi="ar-SA"/>
+        </w:rPr>
+        <w:t xml:space="preserve">) </w:t>
+      </w:r>
+      <w:r>
+        <w:t>a</w:t>
+      </w:r>
+      <w:r>
+        <w:rPr>
+          <w:rFonts w:ascii="Consolas" w:eastAsia="MS Mincho" w:hAnsi="Consolas" w:cs="Consolas"/>
+          <w:color w:val="000000"/>
+          <w:sz w:val="19"/>
+          <w:szCs w:val="19"/>
+          <w:lang w:eastAsia="cs-CZ" w:bidi="ar-SA"/>
+        </w:rPr>
+        <w:t xml:space="preserve"> </w:t>
+      </w:r>
+      <w:r>
+        <w:rPr>
+          <w:rFonts w:ascii="Consolas" w:eastAsia="MS Mincho" w:hAnsi="Consolas" w:cs="Consolas"/>
+          <w:color w:val="000000"/>
+          <w:sz w:val="19"/>
+          <w:szCs w:val="19"/>
+          <w:lang w:eastAsia="cs-CZ" w:bidi="ar-SA"/>
+        </w:rPr>
+        <w:t>.</w:t>
+      </w:r>
+      <w:proofErr w:type="spellStart"/>
+      <w:r>
+        <w:rPr>
+          <w:rFonts w:ascii="Consolas" w:eastAsia="MS Mincho" w:hAnsi="Consolas" w:cs="Consolas"/>
+          <w:color w:val="000000"/>
+          <w:sz w:val="19"/>
+          <w:szCs w:val="19"/>
+          <w:lang w:eastAsia="cs-CZ" w:bidi="ar-SA"/>
+        </w:rPr>
+        <w:t>specshow</w:t>
+      </w:r>
+      <w:proofErr w:type="spellEnd"/>
+      <w:r>
+        <w:rPr>
+          <w:rFonts w:ascii="Consolas" w:eastAsia="MS Mincho" w:hAnsi="Consolas" w:cs="Consolas"/>
+          <w:color w:val="000000"/>
+          <w:sz w:val="19"/>
+          <w:szCs w:val="19"/>
+          <w:lang w:eastAsia="cs-CZ" w:bidi="ar-SA"/>
+        </w:rPr>
+        <w:t>(</w:t>
+      </w:r>
+      <w:r>
+        <w:rPr>
+          <w:rFonts w:ascii="Consolas" w:eastAsia="MS Mincho" w:hAnsi="Consolas" w:cs="Consolas"/>
+          <w:color w:val="000000"/>
+          <w:sz w:val="19"/>
+          <w:szCs w:val="19"/>
+          <w:lang w:eastAsia="cs-CZ" w:bidi="ar-SA"/>
+        </w:rPr>
+        <w:t>)</w:t>
+      </w:r>
+      <w:r>
+        <w:t xml:space="preserve">. </w:t>
+      </w:r>
+    </w:p>
+    <w:p>
+      <w:r>
+        <w:t xml:space="preserve">Krom této knihovny lze také využít </w:t>
+      </w:r>
+      <w:r>
+        <w:t xml:space="preserve">SciPy, konkrétně </w:t>
+      </w:r>
+      <w:proofErr w:type="spellStart"/>
+      <w:r>
+        <w:rPr>
+          <w:rFonts w:ascii="Consolas" w:eastAsia="MS Mincho" w:hAnsi="Consolas" w:cs="Consolas"/>
+          <w:color w:val="6F008A"/>
+          <w:sz w:val="19"/>
+          <w:szCs w:val="19"/>
+          <w:lang w:eastAsia="cs-CZ" w:bidi="ar-SA"/>
+        </w:rPr>
+        <w:t>scipy</w:t>
+      </w:r>
+      <w:r>
+        <w:rPr>
+          <w:rFonts w:ascii="Consolas" w:eastAsia="MS Mincho" w:hAnsi="Consolas" w:cs="Consolas"/>
+          <w:color w:val="000000"/>
+          <w:sz w:val="19"/>
+          <w:szCs w:val="19"/>
+          <w:lang w:eastAsia="cs-CZ" w:bidi="ar-SA"/>
+        </w:rPr>
+        <w:t>.</w:t>
+      </w:r>
+      <w:r>
+        <w:rPr>
+          <w:rFonts w:ascii="Consolas" w:eastAsia="MS Mincho" w:hAnsi="Consolas" w:cs="Consolas"/>
+          <w:color w:val="6F008A"/>
+          <w:sz w:val="19"/>
+          <w:szCs w:val="19"/>
+          <w:lang w:eastAsia="cs-CZ" w:bidi="ar-SA"/>
+        </w:rPr>
+        <w:t>io</w:t>
+      </w:r>
+      <w:r>
+        <w:rPr>
+          <w:rFonts w:ascii="Consolas" w:eastAsia="MS Mincho" w:hAnsi="Consolas" w:cs="Consolas"/>
+          <w:color w:val="000000"/>
+          <w:sz w:val="19"/>
+          <w:szCs w:val="19"/>
+          <w:lang w:eastAsia="cs-CZ" w:bidi="ar-SA"/>
+        </w:rPr>
+        <w:t>.</w:t>
+      </w:r>
+      <w:r>
+        <w:rPr>
+          <w:rFonts w:ascii="Consolas" w:eastAsia="MS Mincho" w:hAnsi="Consolas" w:cs="Consolas"/>
+          <w:color w:val="6F008A"/>
+          <w:sz w:val="19"/>
+          <w:szCs w:val="19"/>
+          <w:lang w:eastAsia="cs-CZ" w:bidi="ar-SA"/>
+        </w:rPr>
+        <w:t>wavfile</w:t>
+      </w:r>
+      <w:r>
+        <w:rPr>
+          <w:rFonts w:ascii="Consolas" w:eastAsia="MS Mincho" w:hAnsi="Consolas" w:cs="Consolas"/>
+          <w:color w:val="000000"/>
+          <w:sz w:val="19"/>
+          <w:szCs w:val="19"/>
+          <w:lang w:eastAsia="cs-CZ" w:bidi="ar-SA"/>
+        </w:rPr>
+        <w:t>.read</w:t>
+      </w:r>
+      <w:proofErr w:type="spellEnd"/>
+      <w:r>
+        <w:rPr>
+          <w:rFonts w:ascii="Consolas" w:eastAsia="MS Mincho" w:hAnsi="Consolas" w:cs="Consolas"/>
+          <w:color w:val="000000"/>
+          <w:sz w:val="19"/>
+          <w:szCs w:val="19"/>
+          <w:lang w:eastAsia="cs-CZ" w:bidi="ar-SA"/>
+        </w:rPr>
+        <w:t>(</w:t>
+      </w:r>
+      <w:r>
+        <w:rPr>
+          <w:rFonts w:ascii="Consolas" w:eastAsia="MS Mincho" w:hAnsi="Consolas" w:cs="Consolas"/>
+          <w:color w:val="000000"/>
+          <w:sz w:val="19"/>
+          <w:szCs w:val="19"/>
+          <w:lang w:eastAsia="cs-CZ" w:bidi="ar-SA"/>
+        </w:rPr>
+        <w:t>)</w:t>
+      </w:r>
+      <w:r>
+        <w:rPr>
+          <w:rFonts w:ascii="Consolas" w:eastAsia="MS Mincho" w:hAnsi="Consolas" w:cs="Consolas"/>
+          <w:color w:val="6F008A"/>
+          <w:sz w:val="19"/>
+          <w:szCs w:val="19"/>
+          <w:lang w:eastAsia="cs-CZ" w:bidi="ar-SA"/>
+        </w:rPr>
+        <w:t xml:space="preserve"> </w:t>
+      </w:r>
+      <w:r>
+        <w:t>který je schopen přečíst soubory ve formátu .</w:t>
+      </w:r>
+      <w:proofErr w:type="spellStart"/>
+      <w:r>
+        <w:t>wav</w:t>
+      </w:r>
+      <w:proofErr w:type="spellEnd"/>
+      <w:r>
+        <w:t xml:space="preserve"> a </w:t>
+      </w:r>
+      <w:r>
+        <w:t>vrátit ho také jako</w:t>
+      </w:r>
+      <w:r>
+        <w:t xml:space="preserve"> </w:t>
+      </w:r>
+      <w:proofErr w:type="spellStart"/>
+      <w:r>
+        <w:t>NumPy</w:t>
+      </w:r>
+      <w:proofErr w:type="spellEnd"/>
+      <w:r>
+        <w:t xml:space="preserve"> pole</w:t>
+      </w:r>
+      <w:r>
+        <w:t>.</w:t>
+      </w:r>
+      <w:r>
+        <w:t xml:space="preserve"> Výběr </w:t>
+      </w:r>
+      <w:r>
+        <w:t xml:space="preserve">knihovny </w:t>
+      </w:r>
+      <w:r>
+        <w:t xml:space="preserve">záleží převážně na způsobu dalšího zpracování dat. </w:t>
+      </w:r>
+      <w:r>
+        <w:t xml:space="preserve"> </w:t>
+      </w:r>
+    </w:p>
     <w:p>
       <w:pPr>
         <w:pStyle w:val="Nadpis3"/>
       </w:pPr>
-      <w:bookmarkStart w:id="33" w:name="_Toc88298012"/>
+      <w:bookmarkStart w:id="33" w:name="_Toc88902319"/>
       <w:r>
         <w:t>Načtení dat z webové stránky</w:t>
       </w:r>
@@ -10746,7 +11534,7 @@
       <w:pPr>
         <w:pStyle w:val="Nadpis3"/>
       </w:pPr>
-      <w:bookmarkStart w:id="34" w:name="_Toc88298013"/>
+      <w:bookmarkStart w:id="34" w:name="_Toc88902320"/>
       <w:r>
         <w:t>Načtení dat z databáze</w:t>
       </w:r>
@@ -10756,7 +11544,7 @@
       <w:pPr>
         <w:pStyle w:val="Nadpis3"/>
       </w:pPr>
-      <w:bookmarkStart w:id="35" w:name="_Toc88298014"/>
+      <w:bookmarkStart w:id="35" w:name="_Toc88902321"/>
       <w:r>
         <w:t>Načtení dat pomocí API</w:t>
       </w:r>
@@ -10766,7 +11554,7 @@
       <w:pPr>
         <w:pStyle w:val="Nadpis3"/>
       </w:pPr>
-      <w:bookmarkStart w:id="36" w:name="_Toc88298015"/>
+      <w:bookmarkStart w:id="36" w:name="_Toc88902322"/>
       <w:r>
         <w:t>Načítání dat v reálném čase</w:t>
       </w:r>
@@ -10776,30 +11564,32 @@
       <w:pPr>
         <w:pStyle w:val="Nadpis2"/>
       </w:pPr>
+      <w:bookmarkStart w:id="37" w:name="_Toc88902323"/>
       <w:r>
         <w:t>Práce s načtenými daty</w:t>
       </w:r>
+      <w:bookmarkEnd w:id="37"/>
     </w:p>
     <w:p>
       <w:pPr>
         <w:pStyle w:val="Nadpis2"/>
       </w:pPr>
-      <w:bookmarkStart w:id="37" w:name="_Toc88298016"/>
+      <w:bookmarkStart w:id="38" w:name="_Toc88902324"/>
       <w:r>
         <w:t>Porovnání vizualizačních knihoven</w:t>
       </w:r>
-      <w:bookmarkEnd w:id="37"/>
+      <w:bookmarkEnd w:id="38"/>
     </w:p>
     <w:p>
       <w:pPr>
         <w:pStyle w:val="Nadpis3"/>
       </w:pPr>
-      <w:bookmarkStart w:id="38" w:name="_Toc88298017"/>
+      <w:bookmarkStart w:id="39" w:name="_Toc88902325"/>
       <w:proofErr w:type="spellStart"/>
       <w:r>
         <w:t>Matplotlib</w:t>
       </w:r>
-      <w:bookmarkEnd w:id="38"/>
+      <w:bookmarkEnd w:id="39"/>
       <w:proofErr w:type="spellEnd"/>
     </w:p>
     <w:p>
@@ -10963,8 +11753,92 @@
         </w:numPr>
       </w:pPr>
       <w:r>
+        <w:t>kiwi – rychlé řešení soustav rovnic a nerovnic</w:t>
+      </w:r>
+    </w:p>
+    <w:p>
+      <w:pPr>
+        <w:pStyle w:val="Nadpis4"/>
+      </w:pPr>
+      <w:r>
+        <w:t xml:space="preserve"> Vstupní formáty</w:t>
+      </w:r>
+    </w:p>
+    <w:p>
+      <w:r>
+        <w:t xml:space="preserve">Vstupní formáty pro vizualizaci byly otestovány v programu </w:t>
+      </w:r>
+      <w:r>
+        <w:t>Matplotlib_Input.py</w:t>
+      </w:r>
+    </w:p>
+    <w:p>
+      <w:proofErr w:type="spellStart"/>
+      <w:r>
         <w:lastRenderedPageBreak/>
-        <w:t>kiwi – rychlé řešení soustav rovnic a nerovnic</w:t>
+        <w:t>Matplotlib</w:t>
+      </w:r>
+      <w:proofErr w:type="spellEnd"/>
+      <w:r>
+        <w:t xml:space="preserve"> zvládne data zpracovávat jako </w:t>
+      </w:r>
+      <w:r>
+        <w:t>standardní seznamy a uspořádané n-</w:t>
+      </w:r>
+      <w:proofErr w:type="spellStart"/>
+      <w:r>
+        <w:t>tice</w:t>
+      </w:r>
+      <w:proofErr w:type="spellEnd"/>
+      <w:r>
+        <w:t xml:space="preserve"> (</w:t>
+      </w:r>
+      <w:proofErr w:type="spellStart"/>
+      <w:r>
+        <w:t>tuple</w:t>
+      </w:r>
+      <w:proofErr w:type="spellEnd"/>
+      <w:r>
+        <w:t>)</w:t>
+      </w:r>
+      <w:r>
+        <w:t xml:space="preserve"> jazyka Python i pole knihovny Numpy. </w:t>
+      </w:r>
+      <w:r>
+        <w:t xml:space="preserve">Objekty typu </w:t>
+      </w:r>
+      <w:proofErr w:type="spellStart"/>
+      <w:r>
+        <w:t>DataFrame</w:t>
+      </w:r>
+      <w:proofErr w:type="spellEnd"/>
+      <w:r>
+        <w:t xml:space="preserve"> z knihovny </w:t>
+      </w:r>
+      <w:proofErr w:type="spellStart"/>
+      <w:r>
+        <w:t>Pandas</w:t>
+      </w:r>
+      <w:proofErr w:type="spellEnd"/>
+      <w:r>
+        <w:t xml:space="preserve"> zvládne zpracovat přímo pouze pro některé typy grafů, u jiných (například u sloupcového grafu), lze volat metodu .plot() </w:t>
+      </w:r>
+      <w:r>
+        <w:t xml:space="preserve">tohoto objektu, </w:t>
+      </w:r>
+      <w:r>
+        <w:t xml:space="preserve">která vrátí objekt </w:t>
+      </w:r>
+      <w:proofErr w:type="spellStart"/>
+      <w:r>
+        <w:t>Axes</w:t>
+      </w:r>
+      <w:proofErr w:type="spellEnd"/>
+      <w:r>
+        <w:t xml:space="preserve">, který lze snadno vložit jako podgraf do vytvářené vizualizace. </w:t>
+      </w:r>
+      <w:r>
+        <w:t xml:space="preserve">Pro vytvoření grafu nelze přímo použít slovník jazyka Python, je nutné jeho části předat jako seznamy. </w:t>
       </w:r>
     </w:p>
     <w:p>
@@ -10972,91 +11846,104 @@
         <w:pStyle w:val="Nadpis4"/>
       </w:pPr>
       <w:r>
-        <w:t xml:space="preserve"> Vstupní formáty</w:t>
-      </w:r>
-    </w:p>
-    <w:p>
-      <w:r>
-        <w:t xml:space="preserve">Vstupní formáty pro vizualizaci byly otestovány v programu </w:t>
-      </w:r>
-      <w:r>
-        <w:t>Matplotlib_Input.py</w:t>
-      </w:r>
-    </w:p>
-    <w:p>
+        <w:t xml:space="preserve"> Výstupní formáty</w:t>
+      </w:r>
+    </w:p>
+    <w:p>
+      <w:r>
+        <w:t xml:space="preserve">Knihovna </w:t>
+      </w:r>
       <w:proofErr w:type="spellStart"/>
       <w:r>
         <w:t>Matplotlib</w:t>
       </w:r>
       <w:proofErr w:type="spellEnd"/>
       <w:r>
-        <w:t xml:space="preserve"> zvládne data zpracovávat jako </w:t>
-      </w:r>
-      <w:r>
-        <w:t>standardní seznamy a uspořádané n-</w:t>
-      </w:r>
-      <w:proofErr w:type="spellStart"/>
-      <w:r>
-        <w:t>tice</w:t>
-      </w:r>
-      <w:proofErr w:type="spellEnd"/>
-      <w:r>
-        <w:t xml:space="preserve"> (</w:t>
-      </w:r>
-      <w:proofErr w:type="spellStart"/>
-      <w:r>
-        <w:t>tuple</w:t>
-      </w:r>
-      <w:proofErr w:type="spellEnd"/>
-      <w:r>
-        <w:t>)</w:t>
-      </w:r>
-      <w:r>
-        <w:t xml:space="preserve"> jazyka Python i pole knihovny Numpy. </w:t>
-      </w:r>
-      <w:r>
-        <w:t xml:space="preserve">Objekty typu </w:t>
-      </w:r>
-      <w:proofErr w:type="spellStart"/>
-      <w:r>
-        <w:t>DataFrame</w:t>
-      </w:r>
-      <w:proofErr w:type="spellEnd"/>
-      <w:r>
-        <w:t xml:space="preserve"> z knihovny </w:t>
-      </w:r>
-      <w:proofErr w:type="spellStart"/>
-      <w:r>
-        <w:t>Pandas</w:t>
-      </w:r>
-      <w:proofErr w:type="spellEnd"/>
-      <w:r>
-        <w:t xml:space="preserve"> zvládne zpracovat přímo pouze pro některé typy grafů, u jiných (například u sloupcového grafu), lze volat </w:t>
-      </w:r>
-      <w:proofErr w:type="gramStart"/>
-      <w:r>
-        <w:t>metodu .plot</w:t>
-      </w:r>
-      <w:proofErr w:type="gramEnd"/>
-      <w:r>
-        <w:t xml:space="preserve">() </w:t>
-      </w:r>
-      <w:r>
-        <w:t xml:space="preserve">tohoto objektu, </w:t>
-      </w:r>
-      <w:r>
-        <w:t xml:space="preserve">která vrátí objekt </w:t>
-      </w:r>
-      <w:proofErr w:type="spellStart"/>
-      <w:r>
-        <w:t>Axes</w:t>
-      </w:r>
-      <w:proofErr w:type="spellEnd"/>
-      <w:r>
-        <w:t xml:space="preserve">, který lze snadno vložit jako podgraf do vytvářené vizualizace. </w:t>
-      </w:r>
-      <w:r>
-        <w:t xml:space="preserve">Pro vytvoření grafu nelze přímo použít slovník jazyka Python, je nutné jeho části předat jako seznamy. </w:t>
+        <w:t xml:space="preserve"> zvládne vytvořené vizualizace zobrazovat do okna, které nabízí uživateli určitou míru interaktivity (přibližování grafů, pohyb s osami, úprava podgrafů), export do souboru lze provést přímo z kódu voláním metody .</w:t>
+      </w:r>
+      <w:proofErr w:type="spellStart"/>
+      <w:r>
+        <w:t>savefig</w:t>
+      </w:r>
+      <w:proofErr w:type="spellEnd"/>
+      <w:r>
+        <w:t xml:space="preserve">(), nebo z již zmiňovaného okna přes souborový dialog. </w:t>
+      </w:r>
+      <w:proofErr w:type="spellStart"/>
+      <w:r>
+        <w:t>Matplotlib</w:t>
+      </w:r>
+      <w:proofErr w:type="spellEnd"/>
+      <w:r>
+        <w:t xml:space="preserve"> nabízí široký výběr formátů</w:t>
+      </w:r>
+      <w:r>
+        <w:t>, od často používaných</w:t>
+      </w:r>
+      <w:r>
+        <w:t xml:space="preserve"> jako jsou</w:t>
+      </w:r>
+      <w:r>
+        <w:t xml:space="preserve"> </w:t>
+      </w:r>
+      <w:proofErr w:type="spellStart"/>
+      <w:r>
+        <w:t>png</w:t>
+      </w:r>
+      <w:proofErr w:type="spellEnd"/>
+      <w:r>
+        <w:t xml:space="preserve">, </w:t>
+      </w:r>
+      <w:proofErr w:type="spellStart"/>
+      <w:r>
+        <w:t>jpeg</w:t>
+      </w:r>
+      <w:proofErr w:type="spellEnd"/>
+      <w:r>
+        <w:t xml:space="preserve">, </w:t>
+      </w:r>
+      <w:proofErr w:type="spellStart"/>
+      <w:r>
+        <w:t>svg</w:t>
+      </w:r>
+      <w:proofErr w:type="spellEnd"/>
+      <w:r>
+        <w:t xml:space="preserve">, </w:t>
+      </w:r>
+      <w:proofErr w:type="spellStart"/>
+      <w:r>
+        <w:t>pdg</w:t>
+      </w:r>
+      <w:proofErr w:type="spellEnd"/>
+      <w:r>
+        <w:t xml:space="preserve"> až po vzácnější formáty</w:t>
+      </w:r>
+      <w:r>
+        <w:t xml:space="preserve">, například </w:t>
+      </w:r>
+      <w:proofErr w:type="spellStart"/>
+      <w:r>
+        <w:t>raw</w:t>
+      </w:r>
+      <w:proofErr w:type="spellEnd"/>
+      <w:r>
+        <w:t xml:space="preserve">, </w:t>
+      </w:r>
+      <w:proofErr w:type="spellStart"/>
+      <w:r>
+        <w:t>rgba</w:t>
+      </w:r>
+      <w:proofErr w:type="spellEnd"/>
+      <w:r>
+        <w:t xml:space="preserve"> a </w:t>
+      </w:r>
+      <w:proofErr w:type="spellStart"/>
+      <w:r>
+        <w:t>tiff</w:t>
+      </w:r>
+      <w:proofErr w:type="spellEnd"/>
+      <w:r>
+        <w:t xml:space="preserve">. </w:t>
       </w:r>
     </w:p>
     <w:p>
@@ -11064,109 +11951,56 @@
         <w:pStyle w:val="Nadpis4"/>
       </w:pPr>
       <w:r>
-        <w:t xml:space="preserve"> Výstupní formáty</w:t>
-      </w:r>
-    </w:p>
-    <w:p>
-      <w:r>
-        <w:t xml:space="preserve">Knihovna </w:t>
-      </w:r>
-      <w:proofErr w:type="spellStart"/>
-      <w:r>
-        <w:t>Matplotlib</w:t>
-      </w:r>
-      <w:proofErr w:type="spellEnd"/>
-      <w:r>
-        <w:t xml:space="preserve"> zvládne vytvořené vizualizace zobrazovat do okna, které nabízí uživateli určitou míru interaktivity (přibližování grafů, pohyb s osami, úprava podgrafů), export do souboru lze provést přímo z kódu voláním </w:t>
-      </w:r>
-      <w:proofErr w:type="gramStart"/>
-      <w:r>
-        <w:t>metody .</w:t>
-      </w:r>
-      <w:proofErr w:type="spellStart"/>
-      <w:r>
-        <w:t>savefig</w:t>
-      </w:r>
-      <w:proofErr w:type="spellEnd"/>
-      <w:proofErr w:type="gramEnd"/>
-      <w:r>
-        <w:t xml:space="preserve">(), nebo z již zmiňovaného okna přes souborový dialog. </w:t>
-      </w:r>
-      <w:proofErr w:type="spellStart"/>
-      <w:r>
-        <w:t>Matplotlib</w:t>
-      </w:r>
-      <w:proofErr w:type="spellEnd"/>
-      <w:r>
-        <w:t xml:space="preserve"> nabízí široký výběr formátů</w:t>
-      </w:r>
-      <w:r>
-        <w:t>, od často používaných</w:t>
-      </w:r>
-      <w:r>
-        <w:t xml:space="preserve"> jako jsou</w:t>
+        <w:t xml:space="preserve"> Typy grafů</w:t>
+      </w:r>
+    </w:p>
+    <w:p>
+      <w:r>
+        <w:t xml:space="preserve">Podporovány jsou </w:t>
+      </w:r>
+      <w:r>
+        <w:t>nejrůznější</w:t>
+      </w:r>
+      <w:r>
+        <w:t xml:space="preserve"> typy dvourozměrných vizualizací od jednoduchých grafů po </w:t>
+      </w:r>
+      <w:r>
+        <w:t>vizualizace založené na obrazových datech</w:t>
+      </w:r>
+      <w:r>
+        <w:t>,</w:t>
       </w:r>
       <w:r>
         <w:t xml:space="preserve"> </w:t>
       </w:r>
-      <w:proofErr w:type="spellStart"/>
-      <w:r>
-        <w:t>png</w:t>
-      </w:r>
-      <w:proofErr w:type="spellEnd"/>
-      <w:r>
-        <w:t xml:space="preserve">, </w:t>
-      </w:r>
-      <w:proofErr w:type="spellStart"/>
-      <w:r>
-        <w:t>jpeg</w:t>
-      </w:r>
-      <w:proofErr w:type="spellEnd"/>
-      <w:r>
-        <w:t xml:space="preserve">, </w:t>
-      </w:r>
-      <w:proofErr w:type="spellStart"/>
-      <w:r>
-        <w:t>svg</w:t>
-      </w:r>
-      <w:proofErr w:type="spellEnd"/>
-      <w:r>
-        <w:t xml:space="preserve">, </w:t>
-      </w:r>
-      <w:proofErr w:type="spellStart"/>
-      <w:r>
-        <w:t>pdg</w:t>
-      </w:r>
-      <w:proofErr w:type="spellEnd"/>
-      <w:r>
-        <w:t xml:space="preserve"> až po vzácnější formáty</w:t>
-      </w:r>
-      <w:r>
-        <w:t xml:space="preserve">, například </w:t>
-      </w:r>
-      <w:proofErr w:type="spellStart"/>
-      <w:r>
-        <w:t>raw</w:t>
-      </w:r>
-      <w:proofErr w:type="spellEnd"/>
-      <w:r>
-        <w:t xml:space="preserve">, </w:t>
-      </w:r>
-      <w:proofErr w:type="spellStart"/>
-      <w:r>
-        <w:t>rgba</w:t>
-      </w:r>
-      <w:proofErr w:type="spellEnd"/>
-      <w:r>
-        <w:t xml:space="preserve"> a </w:t>
-      </w:r>
-      <w:proofErr w:type="spellStart"/>
-      <w:r>
-        <w:t>tiff</w:t>
-      </w:r>
-      <w:proofErr w:type="spellEnd"/>
-      <w:r>
-        <w:t xml:space="preserve">. </w:t>
+      <w:r>
+        <w:t>ale</w:t>
+      </w:r>
+      <w:r>
+        <w:t xml:space="preserve"> i specializované typy grafů jako je </w:t>
+      </w:r>
+      <w:proofErr w:type="spellStart"/>
+      <w:r>
+        <w:t>Sankeyův</w:t>
+      </w:r>
+      <w:proofErr w:type="spellEnd"/>
+      <w:r>
+        <w:t xml:space="preserve"> diagram</w:t>
+      </w:r>
+      <w:r>
+        <w:t>. V</w:t>
+      </w:r>
+      <w:r>
+        <w:t>ytvářet lze</w:t>
+      </w:r>
+      <w:r>
+        <w:t xml:space="preserve"> i velké množství tr</w:t>
+      </w:r>
+      <w:r>
+        <w:t xml:space="preserve">ojrozměrných vizualizací. </w:t>
+      </w:r>
+      <w:r>
+        <w:t>V případě, že nabízené typy vizualizací nejsou dostačující, lze vytvářet i vlastní skládáním existujících vizualizací a manipulací se základními geometrickými tvary.</w:t>
       </w:r>
     </w:p>
     <w:p>
@@ -11174,63 +12008,6 @@
         <w:pStyle w:val="Nadpis4"/>
       </w:pPr>
       <w:r>
-        <w:t xml:space="preserve"> Typy grafů</w:t>
-      </w:r>
-    </w:p>
-    <w:p>
-      <w:r>
-        <w:t xml:space="preserve">Podporovány jsou </w:t>
-      </w:r>
-      <w:r>
-        <w:t>nejrůznější</w:t>
-      </w:r>
-      <w:r>
-        <w:t xml:space="preserve"> typy dvourozměrných vizualizací od jednoduchých grafů po </w:t>
-      </w:r>
-      <w:r>
-        <w:t>vizualizace založené na obrazových datech</w:t>
-      </w:r>
-      <w:r>
-        <w:t>,</w:t>
-      </w:r>
-      <w:r>
-        <w:t xml:space="preserve"> </w:t>
-      </w:r>
-      <w:r>
-        <w:t>ale</w:t>
-      </w:r>
-      <w:r>
-        <w:t xml:space="preserve"> i specializované typy grafů jako je </w:t>
-      </w:r>
-      <w:proofErr w:type="spellStart"/>
-      <w:r>
-        <w:t>Sankeyův</w:t>
-      </w:r>
-      <w:proofErr w:type="spellEnd"/>
-      <w:r>
-        <w:t xml:space="preserve"> diagram</w:t>
-      </w:r>
-      <w:r>
-        <w:t>. V</w:t>
-      </w:r>
-      <w:r>
-        <w:t>ytvářet lze</w:t>
-      </w:r>
-      <w:r>
-        <w:t xml:space="preserve"> i velké množství tr</w:t>
-      </w:r>
-      <w:r>
-        <w:t xml:space="preserve">ojrozměrných vizualizací. </w:t>
-      </w:r>
-      <w:r>
-        <w:t>V případě, že nabízené typy vizualizací nejsou dostačující, lze vytvářet i vlastní skládáním existujících vizualizací a manipulací se základními geometrickými tvary.</w:t>
-      </w:r>
-    </w:p>
-    <w:p>
-      <w:pPr>
-        <w:pStyle w:val="Nadpis4"/>
-      </w:pPr>
-      <w:r>
         <w:t xml:space="preserve"> Přizpůsobení vizualizací</w:t>
       </w:r>
     </w:p>
@@ -11268,44 +12045,41 @@
         <w:t xml:space="preserve"> velikosti a barvy objektů</w:t>
       </w:r>
       <w:r>
-        <w:t xml:space="preserve"> při </w:t>
-      </w:r>
+        <w:t xml:space="preserve"> při vytváření </w:t>
+      </w:r>
+      <w:r>
+        <w:t xml:space="preserve">grafu, až po možnost </w:t>
+      </w:r>
+      <w:r>
+        <w:t>jednotlivě manipulovat s libovolným elementem</w:t>
+      </w:r>
+      <w:r>
+        <w:t xml:space="preserve"> hotové vizualizace. </w:t>
+      </w:r>
+      <w:r>
+        <w:t>Je možné snadno měnit barvu a velikost elementů v závislosti na hodnotách, díky speciálním argumentům a tzv. „</w:t>
+      </w:r>
+      <w:proofErr w:type="spellStart"/>
+      <w:r>
+        <w:t>colormaps</w:t>
+      </w:r>
+      <w:proofErr w:type="spellEnd"/>
+      <w:r>
+        <w:t xml:space="preserve">“, které </w:t>
+      </w:r>
+      <w:r>
+        <w:t xml:space="preserve">definují gradient barev, ze kterého lze vybírat na základě </w:t>
+      </w:r>
+      <w:r>
+        <w:t>zobrazovaných dat</w:t>
+      </w:r>
+      <w:r>
+        <w:t>.</w:t>
+      </w:r>
+    </w:p>
+    <w:p>
       <w:r>
         <w:lastRenderedPageBreak/>
-        <w:t xml:space="preserve">vytváření </w:t>
-      </w:r>
-      <w:r>
-        <w:t xml:space="preserve">grafu, až po možnost </w:t>
-      </w:r>
-      <w:r>
-        <w:t>jednotlivě manipulovat s libovolným elementem</w:t>
-      </w:r>
-      <w:r>
-        <w:t xml:space="preserve"> hotové vizualizace. </w:t>
-      </w:r>
-      <w:r>
-        <w:t>Je možné snadno měnit barvu a velikost elementů v závislosti na hodnotách, díky speciálním argumentům a tzv. „</w:t>
-      </w:r>
-      <w:proofErr w:type="spellStart"/>
-      <w:r>
-        <w:t>colormaps</w:t>
-      </w:r>
-      <w:proofErr w:type="spellEnd"/>
-      <w:r>
-        <w:t xml:space="preserve">“, které </w:t>
-      </w:r>
-      <w:r>
-        <w:t xml:space="preserve">definují gradient barev, ze kterého lze vybírat na základě </w:t>
-      </w:r>
-      <w:r>
-        <w:t>zobrazovaných dat</w:t>
-      </w:r>
-      <w:r>
-        <w:t>.</w:t>
-      </w:r>
-    </w:p>
-    <w:p>
-      <w:r>
         <w:t>Možnosti přizpůsobení mohou být někdy mírně nekonzistentní ve způsobu jejich použití, například při vytváření sloupcového grafu, lze nastavit barvy jednoduchým doplněním seznamu barev do argumentu „</w:t>
       </w:r>
       <w:proofErr w:type="spellStart"/>
@@ -11488,37 +12262,37 @@
         <w:pStyle w:val="Nadpis4"/>
       </w:pPr>
       <w:r>
+        <w:t xml:space="preserve"> Interaktivita</w:t>
+      </w:r>
+    </w:p>
+    <w:p>
+      <w:r>
+        <w:t xml:space="preserve">Jak již bylo zmíněno určitá míra interaktivity je možná pomocí zobrazení </w:t>
+      </w:r>
+      <w:r>
+        <w:t xml:space="preserve">v okně knihovny </w:t>
+      </w:r>
+      <w:proofErr w:type="spellStart"/>
+      <w:r>
+        <w:t>Matplotlib</w:t>
+      </w:r>
+      <w:proofErr w:type="spellEnd"/>
+      <w:r>
+        <w:t xml:space="preserve">. Pro hlubší interaktivitu je možné využít událostí, které dovolují detekovat klikání, pohyb a tažení myši a reagovat na ně. </w:t>
+      </w:r>
+      <w:r>
+        <w:t xml:space="preserve">Je také možné </w:t>
+      </w:r>
+      <w:r>
+        <w:t xml:space="preserve">opakovaně volat „animační funkci“ pozměňující zobrazovaná data a vytvářet tak animované grafy. </w:t>
+      </w:r>
+    </w:p>
+    <w:p>
+      <w:pPr>
+        <w:pStyle w:val="Nadpis4"/>
+      </w:pPr>
+      <w:r>
         <w:lastRenderedPageBreak/>
-        <w:t xml:space="preserve"> Interaktivita</w:t>
-      </w:r>
-    </w:p>
-    <w:p>
-      <w:r>
-        <w:t xml:space="preserve">Jak již bylo zmíněno určitá míra interaktivity je možná pomocí zobrazení </w:t>
-      </w:r>
-      <w:r>
-        <w:t xml:space="preserve">v okně knihovny </w:t>
-      </w:r>
-      <w:proofErr w:type="spellStart"/>
-      <w:r>
-        <w:t>Matplotlib</w:t>
-      </w:r>
-      <w:proofErr w:type="spellEnd"/>
-      <w:r>
-        <w:t xml:space="preserve">. Pro hlubší interaktivitu je možné využít událostí, které dovolují detekovat klikání, pohyb a tažení myši a reagovat na ně. </w:t>
-      </w:r>
-      <w:r>
-        <w:t xml:space="preserve">Je také možné </w:t>
-      </w:r>
-      <w:r>
-        <w:t xml:space="preserve">opakovaně volat „animační funkci“ pozměňující zobrazovaná data a vytvářet tak animované grafy. </w:t>
-      </w:r>
-    </w:p>
-    <w:p>
-      <w:pPr>
-        <w:pStyle w:val="Nadpis4"/>
-      </w:pPr>
-      <w:r>
         <w:t xml:space="preserve"> Jednoduchost použití</w:t>
       </w:r>
     </w:p>
@@ -11650,7 +12424,6 @@
         <w:rPr>
           <w:noProof/>
         </w:rPr>
-        <w:lastRenderedPageBreak/>
         <w:drawing>
           <wp:inline distT="0" distB="0" distL="0" distR="0" wp14:anchorId="0741EF51" wp14:editId="6BBB954F">
             <wp:extent cx="4564684" cy="2282342"/>
@@ -11975,15 +12748,7 @@
           </w:tcPr>
           <w:p>
             <w:r>
-              <w:t xml:space="preserve">Velmi široký výběr </w:t>
-            </w:r>
-            <w:proofErr w:type="gramStart"/>
-            <w:r>
-              <w:t>2D</w:t>
-            </w:r>
-            <w:proofErr w:type="gramEnd"/>
-            <w:r>
-              <w:t xml:space="preserve"> a 3D grafů, možnost tvorby vlastních vizualizací</w:t>
+              <w:t>Velmi široký výběr 2D a 3D grafů, možnost tvorby vlastních vizualizací</w:t>
             </w:r>
           </w:p>
         </w:tc>
@@ -12107,72 +12872,71 @@
       <w:pPr>
         <w:pStyle w:val="Nadpis3"/>
       </w:pPr>
-      <w:bookmarkStart w:id="39" w:name="_Toc88298018"/>
-      <w:proofErr w:type="spellStart"/>
-      <w:r>
-        <w:lastRenderedPageBreak/>
+      <w:bookmarkStart w:id="40" w:name="_Toc88902326"/>
+      <w:proofErr w:type="spellStart"/>
+      <w:r>
         <w:t>Seaborn</w:t>
       </w:r>
-      <w:bookmarkEnd w:id="39"/>
+      <w:bookmarkEnd w:id="40"/>
       <w:proofErr w:type="spellEnd"/>
     </w:p>
     <w:p>
       <w:pPr>
         <w:pStyle w:val="Nadpis3"/>
       </w:pPr>
-      <w:bookmarkStart w:id="40" w:name="_Toc88298019"/>
+      <w:bookmarkStart w:id="41" w:name="_Toc88902327"/>
       <w:proofErr w:type="spellStart"/>
       <w:r>
         <w:t>Bokeh</w:t>
       </w:r>
-      <w:bookmarkEnd w:id="40"/>
+      <w:bookmarkEnd w:id="41"/>
       <w:proofErr w:type="spellEnd"/>
     </w:p>
     <w:p>
       <w:pPr>
         <w:pStyle w:val="Nadpis3"/>
       </w:pPr>
-      <w:bookmarkStart w:id="41" w:name="_Toc88298020"/>
+      <w:bookmarkStart w:id="42" w:name="_Toc88902328"/>
       <w:proofErr w:type="spellStart"/>
       <w:r>
         <w:t>Plotly</w:t>
       </w:r>
-      <w:bookmarkEnd w:id="41"/>
+      <w:bookmarkEnd w:id="42"/>
       <w:proofErr w:type="spellEnd"/>
     </w:p>
     <w:p>
       <w:pPr>
         <w:pStyle w:val="Nadpis3"/>
       </w:pPr>
-      <w:bookmarkStart w:id="42" w:name="_Toc88298021"/>
+      <w:bookmarkStart w:id="43" w:name="_Toc88902329"/>
       <w:proofErr w:type="spellStart"/>
       <w:r>
         <w:t>Holoviews</w:t>
       </w:r>
-      <w:bookmarkEnd w:id="42"/>
+      <w:bookmarkEnd w:id="43"/>
       <w:proofErr w:type="spellEnd"/>
     </w:p>
     <w:p>
       <w:pPr>
         <w:pStyle w:val="Nadpis3"/>
       </w:pPr>
-      <w:bookmarkStart w:id="43" w:name="_Toc88298022"/>
+      <w:bookmarkStart w:id="44" w:name="_Toc88902330"/>
       <w:proofErr w:type="spellStart"/>
       <w:r>
         <w:t>Pygal</w:t>
       </w:r>
-      <w:bookmarkEnd w:id="43"/>
+      <w:bookmarkEnd w:id="44"/>
       <w:proofErr w:type="spellEnd"/>
     </w:p>
     <w:p>
       <w:pPr>
         <w:pStyle w:val="Nadpis2"/>
       </w:pPr>
-      <w:bookmarkStart w:id="44" w:name="_Toc88298023"/>
+      <w:bookmarkStart w:id="45" w:name="_Toc88902331"/>
       <w:r>
         <w:t>Ukázkové úlohy</w:t>
       </w:r>
-      <w:bookmarkEnd w:id="44"/>
+      <w:bookmarkEnd w:id="45"/>
     </w:p>
     <w:p/>
     <w:p/>
@@ -12197,7 +12961,7 @@
         <w:keepNext/>
         <w:jc w:val="left"/>
       </w:pPr>
-      <w:bookmarkStart w:id="45" w:name="_Toc348517268"/>
+      <w:bookmarkStart w:id="46" w:name="_Toc348517268"/>
       <w:r>
         <w:t xml:space="preserve">Tabulka </w:t>
       </w:r>
@@ -12228,7 +12992,7 @@
       <w:r>
         <w:t>.</w:t>
       </w:r>
-      <w:bookmarkEnd w:id="45"/>
+      <w:bookmarkEnd w:id="46"/>
       <w:r>
         <w:t xml:space="preserve"> </w:t>
       </w:r>
@@ -12382,11 +13146,11 @@
       <w:pPr>
         <w:pStyle w:val="Nadpis3"/>
       </w:pPr>
-      <w:bookmarkStart w:id="46" w:name="_Toc88298024"/>
+      <w:bookmarkStart w:id="47" w:name="_Toc88902332"/>
       <w:r>
         <w:t>Podřazená podkapitola</w:t>
       </w:r>
-      <w:bookmarkEnd w:id="46"/>
+      <w:bookmarkEnd w:id="47"/>
     </w:p>
     <w:p>
       <w:r>
@@ -12465,7 +13229,7 @@
         <w:pStyle w:val="Titulek"/>
         <w:jc w:val="left"/>
       </w:pPr>
-      <w:bookmarkStart w:id="47" w:name="_Toc348517265"/>
+      <w:bookmarkStart w:id="48" w:name="_Toc348517265"/>
       <w:r>
         <w:t xml:space="preserve">Obr. </w:t>
       </w:r>
@@ -12499,7 +13263,7 @@
       <w:r>
         <w:t>.</w:t>
       </w:r>
-      <w:bookmarkEnd w:id="47"/>
+      <w:bookmarkEnd w:id="48"/>
       <w:r>
         <w:t xml:space="preserve"> </w:t>
       </w:r>
@@ -12529,12 +13293,12 @@
       <w:pPr>
         <w:pStyle w:val="Nadpis1"/>
       </w:pPr>
-      <w:bookmarkStart w:id="48" w:name="_Toc88298025"/>
+      <w:bookmarkStart w:id="49" w:name="_Toc88902333"/>
       <w:r>
         <w:lastRenderedPageBreak/>
         <w:t>Shrnutí výsledků</w:t>
       </w:r>
-      <w:bookmarkEnd w:id="48"/>
+      <w:bookmarkEnd w:id="49"/>
     </w:p>
     <w:p>
       <w:pPr>
@@ -12558,12 +13322,12 @@
       <w:pPr>
         <w:pStyle w:val="Nadpis1"/>
       </w:pPr>
-      <w:bookmarkStart w:id="49" w:name="_Toc88298026"/>
+      <w:bookmarkStart w:id="50" w:name="_Toc88902334"/>
       <w:r>
         <w:lastRenderedPageBreak/>
         <w:t>Závěry a doporučení</w:t>
       </w:r>
-      <w:bookmarkEnd w:id="49"/>
+      <w:bookmarkEnd w:id="50"/>
     </w:p>
     <w:p>
       <w:r>
@@ -12573,17 +13337,12 @@
         <w:t>-</w:t>
       </w:r>
       <w:proofErr w:type="spellStart"/>
-      <w:proofErr w:type="gramStart"/>
       <w:r>
         <w:t>ků</w:t>
       </w:r>
       <w:proofErr w:type="spellEnd"/>
       <w:r>
-        <w:t xml:space="preserve">  literaturou</w:t>
-      </w:r>
-      <w:proofErr w:type="gramEnd"/>
-      <w:r>
-        <w:t xml:space="preserve"> či předpoklady; výsledky a okolnosti, které zvláště ovlivnily předkládanou práci atd.). Je vhodné naznačit i případné další (popř. alternativní) možnosti zkoumání dané problematiky a otevřené problémy pro další studium. </w:t>
+        <w:t xml:space="preserve">  literaturou či předpoklady; výsledky a okolnosti, které zvláště ovlivnily předkládanou práci atd.). Je vhodné naznačit i případné další (popř. alternativní) možnosti zkoumání dané problematiky a otevřené problémy pro další studium. </w:t>
       </w:r>
     </w:p>
     <w:p>
@@ -12607,12 +13366,12 @@
       <w:pPr>
         <w:pStyle w:val="Nadpis1"/>
       </w:pPr>
-      <w:bookmarkStart w:id="50" w:name="_Toc88298027"/>
+      <w:bookmarkStart w:id="51" w:name="_Toc88902335"/>
       <w:r>
         <w:lastRenderedPageBreak/>
         <w:t>Seznam použité literatury</w:t>
       </w:r>
-      <w:bookmarkEnd w:id="50"/>
+      <w:bookmarkEnd w:id="51"/>
     </w:p>
     <w:p>
       <w:pPr>
@@ -13348,15 +14107,7 @@
       </w:r>
       <w:proofErr w:type="spellEnd"/>
       <w:r>
-        <w:t>, 2011, roč. 26, č. 1, s. 36–49. ISSN </w:t>
-      </w:r>
-      <w:proofErr w:type="gramStart"/>
-      <w:r>
-        <w:t>1472-586X</w:t>
-      </w:r>
-      <w:proofErr w:type="gramEnd"/>
-      <w:r>
-        <w:t>. DOI: </w:t>
+        <w:t>, 2011, roč. 26, č. 1, s. 36–49. ISSN 1472-586X. DOI: </w:t>
       </w:r>
       <w:hyperlink r:id="rId35" w:history="1">
         <w:r>
@@ -14159,7 +14910,6 @@
         <w:t xml:space="preserve">CUTTONE, Andrea. </w:t>
       </w:r>
       <w:proofErr w:type="spellStart"/>
-      <w:proofErr w:type="gramStart"/>
       <w:r>
         <w:t>Geoplotlib</w:t>
       </w:r>
@@ -14172,7 +14922,6 @@
         <w:t>documentation</w:t>
       </w:r>
       <w:proofErr w:type="spellEnd"/>
-      <w:proofErr w:type="gramEnd"/>
       <w:r>
         <w:t>. 5. 9. 2021 [cit. 08.09.2021]. Dostupné z: </w:t>
       </w:r>
@@ -15346,15 +16095,7 @@
         </w:rPr>
       </w:pPr>
       <w:r>
-        <w:t xml:space="preserve">index | </w:t>
-      </w:r>
-      <w:proofErr w:type="gramStart"/>
-      <w:r>
-        <w:t>TIOBE - The</w:t>
-      </w:r>
-      <w:proofErr w:type="gramEnd"/>
-      <w:r>
-        <w:t xml:space="preserve"> Software </w:t>
+        <w:t xml:space="preserve">index | TIOBE - The Software </w:t>
       </w:r>
       <w:proofErr w:type="spellStart"/>
       <w:r>
@@ -16025,12 +16766,12 @@
       <w:pPr>
         <w:pStyle w:val="Nadpis1"/>
       </w:pPr>
-      <w:bookmarkStart w:id="51" w:name="_Toc88298028"/>
+      <w:bookmarkStart w:id="52" w:name="_Toc88902336"/>
       <w:r>
         <w:lastRenderedPageBreak/>
         <w:t>Přílohy</w:t>
       </w:r>
-      <w:bookmarkEnd w:id="51"/>
+      <w:bookmarkEnd w:id="52"/>
     </w:p>
     <w:p>
       <w:pPr>

</xml_diff>

<commit_message>
Example refactoring and description
</commit_message>
<xml_diff>
--- a/!Thesis/Bc.docx
+++ b/!Thesis/Bc.docx
@@ -443,7 +443,7 @@
               <w:rPr>
                 <w:noProof/>
               </w:rPr>
-              <w:t>19.2.2022</w:t>
+              <w:t>20.2.2022</w:t>
             </w:r>
             <w:r>
               <w:fldChar w:fldCharType="end"/>
@@ -551,11 +551,16 @@
               <w:t xml:space="preserve">metodické </w:t>
             </w:r>
             <w:r>
-              <w:t>vedení práce a</w:t>
+              <w:t xml:space="preserve">vedení práce </w:t>
+            </w:r>
+            <w:proofErr w:type="gramStart"/>
+            <w:r>
+              <w:t>a</w:t>
             </w:r>
             <w:r>
               <w:t>….</w:t>
             </w:r>
+            <w:proofErr w:type="gramEnd"/>
           </w:p>
         </w:tc>
       </w:tr>
@@ -5923,161 +5928,163 @@
           <w:i/>
           <w:iCs/>
         </w:rPr>
-        <w:t xml:space="preserve">Získávání informací a postřehů již nestačí, výsledek musí být také vizuálně atraktivní… </w:t>
-      </w:r>
-      <w:r>
-        <w:t>“</w:t>
-      </w:r>
-      <w:r>
-        <w:t xml:space="preserve"> [3]</w:t>
-      </w:r>
-      <w:r>
-        <w:t xml:space="preserve"> </w:t>
-      </w:r>
-      <w:r>
-        <w:t xml:space="preserve">v rozhovoru s </w:t>
-      </w:r>
-      <w:r>
-        <w:t>Nicholas</w:t>
-      </w:r>
-      <w:r>
-        <w:t>em</w:t>
-      </w:r>
-      <w:r>
-        <w:t xml:space="preserve"> </w:t>
-      </w:r>
-      <w:proofErr w:type="spellStart"/>
-      <w:r>
-        <w:t>Rougeux</w:t>
-      </w:r>
-      <w:proofErr w:type="spellEnd"/>
-      <w:r>
-        <w:t xml:space="preserve"> popisuje, že „</w:t>
-      </w:r>
+        <w:t xml:space="preserve">Získávání informací a postřehů již </w:t>
+      </w:r>
+      <w:proofErr w:type="gramStart"/>
       <w:r>
         <w:rPr>
           <w:i/>
           <w:iCs/>
         </w:rPr>
-        <w:t>Datový umělec se nesnaží pouze informovat, ale hlavně vyvolat emoce</w:t>
-      </w:r>
-      <w:r>
-        <w:t>“.</w:t>
-      </w:r>
-      <w:r>
-        <w:t xml:space="preserve"> [4]</w:t>
-      </w:r>
-    </w:p>
-    <w:p>
-      <w:r>
-        <w:t xml:space="preserve">Většina zdrojů se však shoduje na dvou základních konceptech „redukce“ a „prostoru“, které popisuje i </w:t>
-      </w:r>
-      <w:r>
-        <w:t xml:space="preserve">Lev </w:t>
-      </w:r>
-      <w:proofErr w:type="spellStart"/>
-      <w:r>
-        <w:t>Manovich</w:t>
-      </w:r>
-      <w:proofErr w:type="spellEnd"/>
-      <w:r>
-        <w:t xml:space="preserve"> v článku „</w:t>
-      </w:r>
-      <w:proofErr w:type="spellStart"/>
-      <w:r>
-        <w:t>What</w:t>
-      </w:r>
-      <w:proofErr w:type="spellEnd"/>
-      <w:r>
-        <w:t xml:space="preserve"> </w:t>
-      </w:r>
-      <w:proofErr w:type="spellStart"/>
-      <w:r>
-        <w:t>is</w:t>
-      </w:r>
-      <w:proofErr w:type="spellEnd"/>
-      <w:r>
-        <w:t xml:space="preserve"> </w:t>
-      </w:r>
-      <w:proofErr w:type="spellStart"/>
-      <w:r>
-        <w:t>Visualization</w:t>
-      </w:r>
-      <w:proofErr w:type="spellEnd"/>
-      <w:r>
-        <w:t>?“</w:t>
-      </w:r>
-      <w:r>
-        <w:t>:</w:t>
-      </w:r>
-      <w:r>
-        <w:t xml:space="preserve"> </w:t>
-      </w:r>
-      <w:r>
-        <w:t>„</w:t>
-      </w:r>
+        <w:t>nestačí</w:t>
+      </w:r>
+      <w:proofErr w:type="gramEnd"/>
       <w:r>
         <w:rPr>
           <w:i/>
           <w:iCs/>
         </w:rPr>
-        <w:t>Vizualizace informací využívá jednoduchých grafických elementů jako zástupce reálných objektů a vazeb mezi nimi</w:t>
+        <w:t xml:space="preserve">, výsledek musí být také vizuálně atraktivní… </w:t>
+      </w:r>
+      <w:r>
+        <w:t>“</w:t>
+      </w:r>
+      <w:r>
+        <w:t xml:space="preserve"> [3]</w:t>
+      </w:r>
+      <w:r>
+        <w:t xml:space="preserve"> </w:t>
+      </w:r>
+      <w:r>
+        <w:t xml:space="preserve">v rozhovoru s </w:t>
+      </w:r>
+      <w:r>
+        <w:t>Nicholas</w:t>
+      </w:r>
+      <w:r>
+        <w:t>em</w:t>
+      </w:r>
+      <w:r>
+        <w:t xml:space="preserve"> </w:t>
+      </w:r>
+      <w:proofErr w:type="spellStart"/>
+      <w:r>
+        <w:t>Rougeux</w:t>
+      </w:r>
+      <w:proofErr w:type="spellEnd"/>
+      <w:r>
+        <w:t xml:space="preserve"> popisuje, že „</w:t>
       </w:r>
       <w:r>
         <w:rPr>
           <w:i/>
           <w:iCs/>
         </w:rPr>
-        <w:t xml:space="preserve"> – nezáleží na tom, jestli se jedná o lidi, ceny na burze, příjmy států, nezaměstnanost, nebo cokoliv jiného. </w:t>
+        <w:t>Datový umělec se nesnaží pouze informovat, ale hlavně vyvolat emoce</w:t>
+      </w:r>
+      <w:r>
+        <w:t>“.</w:t>
+      </w:r>
+      <w:r>
+        <w:t xml:space="preserve"> [4]</w:t>
+      </w:r>
+    </w:p>
+    <w:p>
+      <w:r>
+        <w:t xml:space="preserve">Většina zdrojů se však shoduje na dvou základních konceptech „redukce“ a „prostoru“, které popisuje i </w:t>
+      </w:r>
+      <w:r>
+        <w:t xml:space="preserve">Lev </w:t>
+      </w:r>
+      <w:proofErr w:type="spellStart"/>
+      <w:r>
+        <w:t>Manovich</w:t>
+      </w:r>
+      <w:proofErr w:type="spellEnd"/>
+      <w:r>
+        <w:t xml:space="preserve"> v článku „</w:t>
+      </w:r>
+      <w:proofErr w:type="spellStart"/>
+      <w:r>
+        <w:t>What</w:t>
+      </w:r>
+      <w:proofErr w:type="spellEnd"/>
+      <w:r>
+        <w:t xml:space="preserve"> </w:t>
+      </w:r>
+      <w:proofErr w:type="spellStart"/>
+      <w:r>
+        <w:t>is</w:t>
+      </w:r>
+      <w:proofErr w:type="spellEnd"/>
+      <w:r>
+        <w:t xml:space="preserve"> </w:t>
+      </w:r>
+      <w:proofErr w:type="spellStart"/>
+      <w:r>
+        <w:t>Visualization</w:t>
+      </w:r>
+      <w:proofErr w:type="spellEnd"/>
+      <w:r>
+        <w:t>?“</w:t>
+      </w:r>
+      <w:r>
+        <w:t>:</w:t>
+      </w:r>
+      <w:r>
+        <w:t xml:space="preserve"> </w:t>
+      </w:r>
+      <w:r>
+        <w:t>„</w:t>
       </w:r>
       <w:r>
         <w:rPr>
           <w:i/>
           <w:iCs/>
         </w:rPr>
-        <w:t xml:space="preserve">Skrze tyto grafické elementy informační vizualizace odhaluje </w:t>
+        <w:t>Vizualizace informací využívá jednoduchých grafických elementů jako zástupce reálných objektů a vazeb mezi nimi</w:t>
       </w:r>
       <w:r>
         <w:rPr>
           <w:i/>
           <w:iCs/>
         </w:rPr>
-        <w:t>vzorce a struktury v datech.</w:t>
+        <w:t xml:space="preserve"> – nezáleží na tom, jestli se jedná o lidi, ceny na burze, příjmy států, nezaměstnanost, nebo cokoliv jiného. </w:t>
       </w:r>
       <w:r>
         <w:rPr>
           <w:i/>
           <w:iCs/>
         </w:rPr>
-        <w:t xml:space="preserve"> Nicméně, cenou za tuto </w:t>
+        <w:t xml:space="preserve">Skrze tyto grafické elementy informační vizualizace odhaluje </w:t>
       </w:r>
       <w:r>
         <w:rPr>
           <w:i/>
           <w:iCs/>
         </w:rPr>
-        <w:t>možnost</w:t>
+        <w:t>vzorce a struktury v datech.</w:t>
       </w:r>
       <w:r>
         <w:rPr>
           <w:i/>
           <w:iCs/>
         </w:rPr>
-        <w:t xml:space="preserve"> je extrémní úroveň schematizace. Zahazujeme 99</w:t>
+        <w:t xml:space="preserve"> Nicméně, cenou za tuto </w:t>
       </w:r>
       <w:r>
         <w:rPr>
           <w:i/>
           <w:iCs/>
         </w:rPr>
-        <w:t xml:space="preserve"> </w:t>
+        <w:t>možnost</w:t>
       </w:r>
       <w:r>
         <w:rPr>
           <w:i/>
           <w:iCs/>
         </w:rPr>
-        <w:t>% toho, co je na objektech specifické, ve snaze nalezení vzorců na zbývajícím 1</w:t>
+        <w:t xml:space="preserve"> je extrémní úroveň schematizace. Zahazujeme 99</w:t>
       </w:r>
       <w:r>
         <w:rPr>
@@ -6091,52 +6098,66 @@
           <w:i/>
           <w:iCs/>
         </w:rPr>
-        <w:t>% charakteristik.</w:t>
-      </w:r>
-      <w:r>
-        <w:t>“</w:t>
-      </w:r>
-      <w:r>
-        <w:t xml:space="preserve"> [7]</w:t>
-      </w:r>
-    </w:p>
-    <w:p>
-      <w:r>
-        <w:t>„</w:t>
+        <w:t>% toho, co je na objektech specifické, ve snaze nalezení vzorců na zbývajícím 1</w:t>
       </w:r>
       <w:r>
         <w:rPr>
           <w:i/>
           <w:iCs/>
         </w:rPr>
-        <w:t xml:space="preserve">Co mají všechny vizualizační techniky společné, kromě redukce? Všechny využívají </w:t>
+        <w:t xml:space="preserve"> </w:t>
       </w:r>
       <w:r>
         <w:rPr>
           <w:i/>
           <w:iCs/>
         </w:rPr>
-        <w:t>pro</w:t>
+        <w:t>% charakteristik.</w:t>
+      </w:r>
+      <w:r>
+        <w:t>“</w:t>
+      </w:r>
+      <w:r>
+        <w:t xml:space="preserve"> [7]</w:t>
+      </w:r>
+    </w:p>
+    <w:p>
+      <w:r>
+        <w:t>„</w:t>
       </w:r>
       <w:r>
         <w:rPr>
           <w:i/>
           <w:iCs/>
         </w:rPr>
-        <w:t>storu (umístění, velikosti, tvaru a v poslední době i zakřivení a pohybu)</w:t>
+        <w:t xml:space="preserve">Co mají všechny vizualizační techniky společné, kromě redukce? Všechny využívají </w:t>
       </w:r>
       <w:r>
         <w:rPr>
           <w:i/>
           <w:iCs/>
         </w:rPr>
-        <w:t xml:space="preserve"> pro </w:t>
+        <w:t>pro</w:t>
       </w:r>
       <w:r>
         <w:rPr>
           <w:i/>
           <w:iCs/>
         </w:rPr>
+        <w:t>storu (umístění, velikosti, tvaru a v poslední době i zakřivení a pohybu)</w:t>
+      </w:r>
+      <w:r>
+        <w:rPr>
+          <w:i/>
+          <w:iCs/>
+        </w:rPr>
+        <w:t xml:space="preserve"> pro </w:t>
+      </w:r>
+      <w:r>
+        <w:rPr>
+          <w:i/>
+          <w:iCs/>
+        </w:rPr>
         <w:lastRenderedPageBreak/>
         <w:t xml:space="preserve">reprezentaci klíčových rozdílů v datech </w:t>
       </w:r>
@@ -6386,7 +6407,15 @@
         <w:t>. Sekvenční palety se obvykle skládají z různých odstínů jedné barvy,</w:t>
       </w:r>
       <w:r>
-        <w:t xml:space="preserve"> které se liší svým jasem</w:t>
+        <w:t xml:space="preserve"> které se </w:t>
+      </w:r>
+      <w:proofErr w:type="gramStart"/>
+      <w:r>
+        <w:t>liší</w:t>
+      </w:r>
+      <w:proofErr w:type="gramEnd"/>
+      <w:r>
+        <w:t xml:space="preserve"> svým jasem</w:t>
       </w:r>
       <w:r>
         <w:t>. Taková paleta je vhodná pro data, která jsou nějakým způsobem příbuzná, protože dle principu podobnosti z kapitoly 4.1.2. budou vnímána jako jedna skupina.</w:t>
@@ -6891,8 +6920,13 @@
       <w:r>
         <w:t xml:space="preserve"> více informací o zobrazovaných datech, jako například jednotky. Legenda (6) </w:t>
       </w:r>
-      <w:r>
-        <w:t xml:space="preserve">slouží k popsání </w:t>
+      <w:proofErr w:type="gramStart"/>
+      <w:r>
+        <w:t>slouží</w:t>
+      </w:r>
+      <w:proofErr w:type="gramEnd"/>
+      <w:r>
+        <w:t xml:space="preserve"> k popsání </w:t>
       </w:r>
       <w:r>
         <w:t xml:space="preserve">barev, které byly přiřazeny </w:t>
@@ -6945,9 +6979,11 @@
       <w:r>
         <w:t xml:space="preserve"> jak rozdělit typy grafů do skupin, ať už podle grafických </w:t>
       </w:r>
+      <w:proofErr w:type="gramStart"/>
       <w:r>
         <w:t>elementů</w:t>
       </w:r>
+      <w:proofErr w:type="gramEnd"/>
       <w:r>
         <w:t xml:space="preserve"> které využívají (body, čáry, plochy), oborů ve kterých se převážně využívají (finance, věda, zpravodajství), v této kapitole budou grafy rozděleny do skupin dle jejich funkce, stejně, jako je rozděluje Mike </w:t>
       </w:r>
@@ -7290,7 +7326,15 @@
         <w:t xml:space="preserve">, kde koláčový také ukazuje poměr vůči celku, zatímco u sloupcového obvykle není tato informace příliš patrná. </w:t>
       </w:r>
       <w:r>
-        <w:t>Mezi další specifické druhy těchto grafů patří například takzvaný „</w:t>
+        <w:t xml:space="preserve">Mezi další specifické druhy těchto grafů </w:t>
+      </w:r>
+      <w:proofErr w:type="gramStart"/>
+      <w:r>
+        <w:t>patří</w:t>
+      </w:r>
+      <w:proofErr w:type="gramEnd"/>
+      <w:r>
+        <w:t xml:space="preserve"> například takzvaný „</w:t>
       </w:r>
       <w:proofErr w:type="spellStart"/>
       <w:r>
@@ -7321,7 +7365,15 @@
     <w:p>
       <w:r>
         <w:lastRenderedPageBreak/>
-        <w:t xml:space="preserve">Detailnějším grafem pro zobrazení poměrů hodnot, které tvoří určitou </w:t>
+        <w:t xml:space="preserve">Detailnějším grafem pro zobrazení poměrů hodnot, které </w:t>
+      </w:r>
+      <w:proofErr w:type="gramStart"/>
+      <w:r>
+        <w:t>tvoří</w:t>
+      </w:r>
+      <w:proofErr w:type="gramEnd"/>
+      <w:r>
+        <w:t xml:space="preserve"> určitou </w:t>
       </w:r>
       <w:r>
         <w:t xml:space="preserve">stromovou </w:t>
@@ -7876,7 +7928,15 @@
     </w:p>
     <w:p>
       <w:r>
-        <w:t>Při měření nebyly zaznamenány hodnoty pro 2,3 a 4 časovou jednotku. Při vizualizaci jako spojnicový graf je spojena hodnota 1 v čase 1 a hodnota 2 v čase 5 (červená čára) a zdá se hodnota lineárně rostla v tomto období. Ve skutečnosti však hodnota zůstala po první 4 jednotky času konstantě (zelená čára). V takových případech je lepší použít bodový graf, který zobrazuje pouze naměřené hodnoty a nevytváří zdání kontinuálního měření. Pro spojení takových bodů je vhodnější vypočítat spojnici trendu, která bude lépe odpovídat realitě:</w:t>
+        <w:t xml:space="preserve">Při měření nebyly zaznamenány hodnoty pro 2,3 a 4 časovou jednotku. Při vizualizaci jako spojnicový graf je spojena hodnota 1 v čase 1 a hodnota 2 v čase 5 (červená čára) a zdá se hodnota lineárně rostla v tomto období. Ve skutečnosti však hodnota zůstala po první 4 jednotky času konstantě (zelená čára). V takových případech je lepší použít bodový graf, který zobrazuje pouze naměřené hodnoty a </w:t>
+      </w:r>
+      <w:proofErr w:type="gramStart"/>
+      <w:r>
+        <w:t>nevytváří</w:t>
+      </w:r>
+      <w:proofErr w:type="gramEnd"/>
+      <w:r>
+        <w:t xml:space="preserve"> zdání kontinuálního měření. Pro spojení takových bodů je vhodnější vypočítat spojnici trendu, která bude lépe odpovídat realitě:</w:t>
       </w:r>
     </w:p>
     <w:p>
@@ -8107,7 +8167,15 @@
         <w:t>O</w:t>
       </w:r>
       <w:r>
-        <w:t xml:space="preserve">dstíny modré a zelené ve středu grafu vytváří zdání skupin s rozdílnými vlastnostmi na základě principu podobnosti popsaného v kapitole 4.1.2. </w:t>
+        <w:t xml:space="preserve">dstíny modré a zelené ve středu grafu </w:t>
+      </w:r>
+      <w:proofErr w:type="gramStart"/>
+      <w:r>
+        <w:t>vytváří</w:t>
+      </w:r>
+      <w:proofErr w:type="gramEnd"/>
+      <w:r>
+        <w:t xml:space="preserve"> zdání skupin s rozdílnými vlastnostmi na základě principu podobnosti popsaného v kapitole 4.1.2. </w:t>
       </w:r>
       <w:r>
         <w:t xml:space="preserve">ačkoliv dle dolního grafu je patrné, že zde dochází </w:t>
@@ -8154,7 +8222,15 @@
         <w:t xml:space="preserve"> jazyk</w:t>
       </w:r>
       <w:r>
-        <w:t xml:space="preserve">, který v dnešní době patří mezi </w:t>
+        <w:t xml:space="preserve">, který v dnešní době </w:t>
+      </w:r>
+      <w:proofErr w:type="gramStart"/>
+      <w:r>
+        <w:t>patří</w:t>
+      </w:r>
+      <w:proofErr w:type="gramEnd"/>
+      <w:r>
+        <w:t xml:space="preserve"> mezi </w:t>
       </w:r>
       <w:r>
         <w:t>jeden</w:t>
@@ -9147,8 +9223,13 @@
       <w:r>
         <w:t xml:space="preserve"> </w:t>
       </w:r>
-      <w:r>
-        <w:t>nevytváří kompletní graf</w:t>
+      <w:proofErr w:type="gramStart"/>
+      <w:r>
+        <w:t>nevytváří</w:t>
+      </w:r>
+      <w:proofErr w:type="gramEnd"/>
+      <w:r>
+        <w:t xml:space="preserve"> kompletní graf</w:t>
       </w:r>
       <w:r>
         <w:t>y jednou funkcí,</w:t>
@@ -9355,7 +9436,15 @@
         <w:t xml:space="preserve"> Express, </w:t>
       </w:r>
       <w:r>
-        <w:t xml:space="preserve">který s minimem kódu vytváří kompletní vizualizace a </w:t>
+        <w:t xml:space="preserve">který s minimem kódu </w:t>
+      </w:r>
+      <w:proofErr w:type="gramStart"/>
+      <w:r>
+        <w:t>vytváří</w:t>
+      </w:r>
+      <w:proofErr w:type="gramEnd"/>
+      <w:r>
+        <w:t xml:space="preserve"> kompletní vizualizace a </w:t>
       </w:r>
       <w:r>
         <w:t xml:space="preserve">složitější modul </w:t>
@@ -9430,7 +9519,11 @@
       </w:r>
       <w:proofErr w:type="spellEnd"/>
       <w:r>
-        <w:t xml:space="preserve"> - </w:t>
+        <w:t xml:space="preserve"> </w:t>
+      </w:r>
+      <w:proofErr w:type="gramStart"/>
+      <w:r>
+        <w:t xml:space="preserve">- </w:t>
       </w:r>
       <w:r>
         <w:t xml:space="preserve"> platform</w:t>
@@ -9438,6 +9531,7 @@
       <w:r>
         <w:t>a</w:t>
       </w:r>
+      <w:proofErr w:type="gramEnd"/>
       <w:r>
         <w:t xml:space="preserve"> </w:t>
       </w:r>
@@ -9578,8 +9672,13 @@
       <w:r>
         <w:t xml:space="preserve">Práce s daty k vizualizaci je také zjednodušena, u většiny typů grafů </w:t>
       </w:r>
-      <w:r>
-        <w:t xml:space="preserve">stačí </w:t>
+      <w:proofErr w:type="gramStart"/>
+      <w:r>
+        <w:t>stačí</w:t>
+      </w:r>
+      <w:proofErr w:type="gramEnd"/>
+      <w:r>
+        <w:t xml:space="preserve"> </w:t>
       </w:r>
       <w:r>
         <w:t xml:space="preserve">data popsat a předat konstruktoru objektu </w:t>
@@ -9603,7 +9702,23 @@
           <w:iCs/>
         </w:rPr>
         <w:lastRenderedPageBreak/>
-        <w:t>chce data prozkoumat a co se snaží ukázat namísto samotného procesu tvorby grafu</w:t>
+        <w:t xml:space="preserve">chce data prozkoumat a co se </w:t>
+      </w:r>
+      <w:proofErr w:type="gramStart"/>
+      <w:r>
+        <w:rPr>
+          <w:i/>
+          <w:iCs/>
+        </w:rPr>
+        <w:t>snaží</w:t>
+      </w:r>
+      <w:proofErr w:type="gramEnd"/>
+      <w:r>
+        <w:rPr>
+          <w:i/>
+          <w:iCs/>
+        </w:rPr>
+        <w:t xml:space="preserve"> ukázat namísto samotného procesu tvorby grafu</w:t>
       </w:r>
       <w:r>
         <w:t>“</w:t>
@@ -9698,7 +9813,15 @@
       </w:r>
       <w:proofErr w:type="spellEnd"/>
       <w:r>
-        <w:t xml:space="preserve"> neslouží ke klasické vizualizaci dat, naopak se zabývá oborem, který by se dal nazvat „</w:t>
+        <w:t xml:space="preserve"> </w:t>
+      </w:r>
+      <w:proofErr w:type="gramStart"/>
+      <w:r>
+        <w:t>neslouží</w:t>
+      </w:r>
+      <w:proofErr w:type="gramEnd"/>
+      <w:r>
+        <w:t xml:space="preserve"> ke klasické vizualizaci dat, naopak se zabývá oborem, který by se dal nazvat „</w:t>
       </w:r>
       <w:proofErr w:type="spellStart"/>
       <w:r>
@@ -10758,12 +10881,17 @@
         <w:t>, .</w:t>
       </w:r>
       <w:proofErr w:type="spellStart"/>
+      <w:proofErr w:type="gramStart"/>
       <w:r>
         <w:t>jpg</w:t>
       </w:r>
       <w:proofErr w:type="spellEnd"/>
       <w:r>
-        <w:t xml:space="preserve">, </w:t>
+        <w:t>,</w:t>
+      </w:r>
+      <w:proofErr w:type="gramEnd"/>
+      <w:r>
+        <w:t xml:space="preserve"> </w:t>
       </w:r>
       <w:r>
         <w:t xml:space="preserve">apod. </w:t>
@@ -11625,7 +11753,15 @@
     </w:p>
     <w:p>
       <w:r>
-        <w:t xml:space="preserve">Způsoby získání dat z databáze se pochopitelně liší dle použitých technologií. Pro ukázku byly zvolena </w:t>
+        <w:t xml:space="preserve">Způsoby získání dat z databáze se pochopitelně </w:t>
+      </w:r>
+      <w:proofErr w:type="gramStart"/>
+      <w:r>
+        <w:t>liší</w:t>
+      </w:r>
+      <w:proofErr w:type="gramEnd"/>
+      <w:r>
+        <w:t xml:space="preserve"> dle použitých technologií. Pro ukázku byly zvolena </w:t>
       </w:r>
       <w:proofErr w:type="spellStart"/>
       <w:r>
@@ -12172,7 +12308,15 @@
       </w:r>
       <w:proofErr w:type="spellEnd"/>
       <w:r>
-        <w:t xml:space="preserve"> Interface (API) přes http protokol slouží modul jazyka Python </w:t>
+        <w:t xml:space="preserve"> Interface (API) přes http protokol </w:t>
+      </w:r>
+      <w:proofErr w:type="gramStart"/>
+      <w:r>
+        <w:t>slouží</w:t>
+      </w:r>
+      <w:proofErr w:type="gramEnd"/>
+      <w:r>
+        <w:t xml:space="preserve"> modul jazyka Python </w:t>
       </w:r>
       <w:proofErr w:type="spellStart"/>
       <w:r>
@@ -13476,7 +13620,15 @@
           </w:tcPr>
           <w:p>
             <w:r>
-              <w:t>Velmi široký výběr 2D a 3D grafů, možnost tvorby vlastních vizualizací</w:t>
+              <w:t xml:space="preserve">Velmi široký výběr </w:t>
+            </w:r>
+            <w:proofErr w:type="gramStart"/>
+            <w:r>
+              <w:t>2D</w:t>
+            </w:r>
+            <w:proofErr w:type="gramEnd"/>
+            <w:r>
+              <w:t xml:space="preserve"> a 3D grafů, možnost tvorby vlastních vizualizací</w:t>
             </w:r>
           </w:p>
         </w:tc>
@@ -14010,7 +14162,15 @@
         <w:t xml:space="preserve">). </w:t>
       </w:r>
       <w:r>
-        <w:t>Krom toho lze využít metod, které vytváří jeden specifický typ grafu</w:t>
+        <w:t xml:space="preserve">Krom toho lze využít metod, které </w:t>
+      </w:r>
+      <w:proofErr w:type="gramStart"/>
+      <w:r>
+        <w:t>vytváří</w:t>
+      </w:r>
+      <w:proofErr w:type="gramEnd"/>
+      <w:r>
+        <w:t xml:space="preserve"> jeden specifický typ grafu</w:t>
       </w:r>
       <w:r>
         <w:t>. Jedním z často využívaných grafů, který v této knihovně chybí je koláčový graf a jeho varianty.</w:t>
@@ -14539,7 +14699,15 @@
           </w:tcPr>
           <w:p>
             <w:r>
-              <w:t>Většina základních 2D grafů kromě koláčového</w:t>
+              <w:t xml:space="preserve">Většina základních </w:t>
+            </w:r>
+            <w:proofErr w:type="gramStart"/>
+            <w:r>
+              <w:t>2D</w:t>
+            </w:r>
+            <w:proofErr w:type="gramEnd"/>
+            <w:r>
+              <w:t xml:space="preserve"> grafů kromě koláčového</w:t>
             </w:r>
           </w:p>
         </w:tc>
@@ -15854,7 +16022,15 @@
       </w:r>
       <w:proofErr w:type="spellEnd"/>
       <w:r>
-        <w:t xml:space="preserve"> se liší podle způsobu používání. Pokud je v programu použita knihovna </w:t>
+        <w:t xml:space="preserve"> se </w:t>
+      </w:r>
+      <w:proofErr w:type="gramStart"/>
+      <w:r>
+        <w:t>liší</w:t>
+      </w:r>
+      <w:proofErr w:type="gramEnd"/>
+      <w:r>
+        <w:t xml:space="preserve"> podle způsobu používání. Pokud je v programu použita knihovna </w:t>
       </w:r>
       <w:proofErr w:type="spellStart"/>
       <w:r>
@@ -16739,7 +16915,15 @@
           </w:tcPr>
           <w:p>
             <w:r>
-              <w:t xml:space="preserve">Mnoho typů 2D grafů specializovaných pro různé oblasti. </w:t>
+              <w:t xml:space="preserve">Mnoho typů </w:t>
+            </w:r>
+            <w:proofErr w:type="gramStart"/>
+            <w:r>
+              <w:t>2D</w:t>
+            </w:r>
+            <w:proofErr w:type="gramEnd"/>
+            <w:r>
+              <w:t xml:space="preserve"> grafů specializovaných pro různé oblasti. </w:t>
             </w:r>
           </w:p>
         </w:tc>
@@ -17143,7 +17327,15 @@
       </w:r>
       <w:proofErr w:type="spellEnd"/>
       <w:r>
-        <w:t xml:space="preserve"> liší na základě použitého grafu. Například pro sloupcový graf nelze data dodat ve formátu </w:t>
+        <w:t xml:space="preserve"> </w:t>
+      </w:r>
+      <w:proofErr w:type="gramStart"/>
+      <w:r>
+        <w:t>liší</w:t>
+      </w:r>
+      <w:proofErr w:type="gramEnd"/>
+      <w:r>
+        <w:t xml:space="preserve"> na základě použitého grafu. Například pro sloupcový graf nelze data dodat ve formátu </w:t>
       </w:r>
       <w:r>
         <w:t>seznamu, nebo uspořádané n-</w:t>
@@ -17354,7 +17546,15 @@
       </w:r>
       <w:proofErr w:type="spellEnd"/>
       <w:r>
-        <w:t xml:space="preserve">, ale u jiných knihoven skončí takové volání chybou. </w:t>
+        <w:t xml:space="preserve">, ale u jiných knihoven </w:t>
+      </w:r>
+      <w:proofErr w:type="gramStart"/>
+      <w:r>
+        <w:t>skončí</w:t>
+      </w:r>
+      <w:proofErr w:type="gramEnd"/>
+      <w:r>
+        <w:t xml:space="preserve"> takové volání chybou. </w:t>
       </w:r>
       <w:r>
         <w:t xml:space="preserve">Parametry, které lze u grafu měnit jsou také v některých případech omezeny, například u již zmiňované </w:t>
@@ -17501,7 +17701,15 @@
         <w:t>skriptu</w:t>
       </w:r>
       <w:r>
-        <w:t xml:space="preserve"> končí chybou a funguje správně pouze v prostředí </w:t>
+        <w:t xml:space="preserve"> </w:t>
+      </w:r>
+      <w:proofErr w:type="gramStart"/>
+      <w:r>
+        <w:t>končí</w:t>
+      </w:r>
+      <w:proofErr w:type="gramEnd"/>
+      <w:r>
+        <w:t xml:space="preserve"> chybou a funguje správně pouze v prostředí </w:t>
       </w:r>
       <w:proofErr w:type="spellStart"/>
       <w:r>
@@ -17838,7 +18046,15 @@
           </w:tcPr>
           <w:p>
             <w:r>
-              <w:t xml:space="preserve">Závislé na použité knihovně.  Široký výběr převážně 2D grafů </w:t>
+              <w:t xml:space="preserve">Závislé na použité knihovně.  Široký výběr převážně </w:t>
+            </w:r>
+            <w:proofErr w:type="gramStart"/>
+            <w:r>
+              <w:t>2D</w:t>
+            </w:r>
+            <w:proofErr w:type="gramEnd"/>
+            <w:r>
+              <w:t xml:space="preserve"> grafů </w:t>
             </w:r>
           </w:p>
         </w:tc>
@@ -18658,7 +18874,15 @@
       </w:r>
       <w:proofErr w:type="spellEnd"/>
       <w:r>
-        <w:t xml:space="preserve"> se snaží usnadnit použití knihovny </w:t>
+        <w:t xml:space="preserve"> se </w:t>
+      </w:r>
+      <w:proofErr w:type="gramStart"/>
+      <w:r>
+        <w:t>snaží</w:t>
+      </w:r>
+      <w:proofErr w:type="gramEnd"/>
+      <w:r>
+        <w:t xml:space="preserve"> usnadnit použití knihovny </w:t>
       </w:r>
       <w:proofErr w:type="spellStart"/>
       <w:r>
@@ -18799,13 +19023,817 @@
       </w:r>
       <w:bookmarkEnd w:id="44"/>
     </w:p>
+    <w:p>
+      <w:r>
+        <w:t xml:space="preserve">V následujících kapitolách jsou popsány úlohy kombinující různé druhy získávání, zpracovávání a vizualizace dat a ukázky jejich možného řešení. </w:t>
+      </w:r>
+      <w:r>
+        <w:t>Některé aspekty jejich zadání jsou ponechány volitelné.</w:t>
+      </w:r>
+    </w:p>
+    <w:p>
+      <w:pPr>
+        <w:pStyle w:val="Nadpis3"/>
+      </w:pPr>
+      <w:r>
+        <w:lastRenderedPageBreak/>
+        <w:t>V</w:t>
+      </w:r>
+      <w:r>
+        <w:t>izualizace</w:t>
+      </w:r>
+      <w:r>
+        <w:t xml:space="preserve"> dat získaných</w:t>
+      </w:r>
+      <w:r>
+        <w:t xml:space="preserve"> pomocí REST API</w:t>
+      </w:r>
+      <w:r>
+        <w:t xml:space="preserve"> knihovnou </w:t>
+      </w:r>
+      <w:proofErr w:type="spellStart"/>
+      <w:r>
+        <w:t>Matplotlib</w:t>
+      </w:r>
+      <w:proofErr w:type="spellEnd"/>
+    </w:p>
+    <w:p>
+      <w:r>
+        <w:rPr>
+          <w:b/>
+          <w:bCs/>
+        </w:rPr>
+        <w:t xml:space="preserve">Zadání: </w:t>
+      </w:r>
+      <w:r>
+        <w:t>„</w:t>
+      </w:r>
+      <w:r>
+        <w:t xml:space="preserve">Pomocí knihovny </w:t>
+      </w:r>
+      <w:proofErr w:type="spellStart"/>
+      <w:r>
+        <w:t>Matplotlib</w:t>
+      </w:r>
+      <w:proofErr w:type="spellEnd"/>
+      <w:r>
+        <w:t xml:space="preserve"> vizualizujte vhodná kategorická data získaná pomocí Vámi zvoleného REST API. Využijte sloupcového grafu, aplikujte vlastní barevné schéma.</w:t>
+      </w:r>
+      <w:r>
+        <w:t>“</w:t>
+      </w:r>
+    </w:p>
+    <w:p>
+      <w:r>
+        <w:rPr>
+          <w:b/>
+          <w:bCs/>
+        </w:rPr>
+        <w:t xml:space="preserve">Ukázkové řešení: </w:t>
+      </w:r>
+      <w:r>
+        <w:t>TmxREST.py</w:t>
+      </w:r>
+    </w:p>
+    <w:p>
+      <w:r>
+        <w:t>V ukázkovém řešení jsou vizualizovány časy jezdců z kompetitivní závodní hry „</w:t>
+      </w:r>
+      <w:proofErr w:type="spellStart"/>
+      <w:r>
+        <w:t>Trackmania</w:t>
+      </w:r>
+      <w:proofErr w:type="spellEnd"/>
+      <w:r>
+        <w:t xml:space="preserve">“, dostupné na webové stránce </w:t>
+      </w:r>
+      <w:proofErr w:type="spellStart"/>
+      <w:r>
+        <w:t>Trackmania</w:t>
+      </w:r>
+      <w:proofErr w:type="spellEnd"/>
+      <w:r>
+        <w:t xml:space="preserve"> Exchange</w:t>
+      </w:r>
+      <w:r>
+        <w:t xml:space="preserve"> (</w:t>
+      </w:r>
+      <w:hyperlink r:id="rId32" w:history="1">
+        <w:r>
+          <w:t>https://trackmania.exchange/</w:t>
+        </w:r>
+      </w:hyperlink>
+      <w:r>
+        <w:t>)</w:t>
+      </w:r>
+      <w:r>
+        <w:t xml:space="preserve">. </w:t>
+      </w:r>
+      <w:r>
+        <w:t>Pomocí jednoduchého rozhraní je od uživatele získán identifikátor tratě k vizualizaci. Následně j</w:t>
+      </w:r>
+      <w:r>
+        <w:t xml:space="preserve">sou pomocí REST API </w:t>
+      </w:r>
+      <w:r>
+        <w:t xml:space="preserve">načteny informace o rekordech na trati a popis tratě samotné. </w:t>
+      </w:r>
+      <w:r>
+        <w:t xml:space="preserve">Barevné schéma je tvořeno zlatou, stříbrnou a bronzovou barvou pro první tři pozice, zbylé sloupce jsou obarveny šedou barvou. </w:t>
+      </w:r>
+      <w:r>
+        <w:t>Po vytvoření objektu grafu je</w:t>
+      </w:r>
+      <w:r>
+        <w:t xml:space="preserve"> doplněn nadpis s názvem trati a</w:t>
+      </w:r>
+      <w:r>
+        <w:t xml:space="preserve"> pro každý </w:t>
+      </w:r>
+      <w:r>
+        <w:t xml:space="preserve">sloupec </w:t>
+      </w:r>
+      <w:r>
+        <w:t xml:space="preserve">doplněn popisek s časem v sekundách. </w:t>
+      </w:r>
+      <w:r>
+        <w:t>Výsledná vizualizace je zobrazena v samostatném okně, je tedy možné zadat nový identifikátor a vizualizovat více tratí.</w:t>
+      </w:r>
+    </w:p>
+    <w:p>
+      <w:pPr>
+        <w:pStyle w:val="Nadpis3"/>
+      </w:pPr>
+      <w:r>
+        <w:t xml:space="preserve">Vizualizace EXIF metadat knihovnou </w:t>
+      </w:r>
+      <w:proofErr w:type="spellStart"/>
+      <w:r>
+        <w:t>Matplotlib</w:t>
+      </w:r>
+      <w:proofErr w:type="spellEnd"/>
+    </w:p>
+    <w:p>
+      <w:r>
+        <w:rPr>
+          <w:b/>
+          <w:bCs/>
+        </w:rPr>
+        <w:t xml:space="preserve">Zadání: </w:t>
+      </w:r>
+      <w:r>
+        <w:t>„</w:t>
+      </w:r>
+      <w:r>
+        <w:t xml:space="preserve">Pomocí knihovny </w:t>
+      </w:r>
+      <w:proofErr w:type="spellStart"/>
+      <w:r>
+        <w:t>Matplotlib</w:t>
+      </w:r>
+      <w:proofErr w:type="spellEnd"/>
+      <w:r>
+        <w:t xml:space="preserve"> vizualizujte ohniskové vzdálenosti </w:t>
+      </w:r>
+      <w:r>
+        <w:t xml:space="preserve">fotografií. </w:t>
+      </w:r>
+      <w:r>
+        <w:t>Předpokládají se soubory ve formátu .</w:t>
+      </w:r>
+      <w:proofErr w:type="spellStart"/>
+      <w:r>
+        <w:t>jpg</w:t>
+      </w:r>
+      <w:proofErr w:type="spellEnd"/>
+      <w:r>
+        <w:t xml:space="preserve">. </w:t>
+      </w:r>
+      <w:r>
+        <w:t>Využijte vhodný typ grafu.</w:t>
+      </w:r>
+      <w:r>
+        <w:t>“</w:t>
+      </w:r>
+    </w:p>
+    <w:p>
+      <w:r>
+        <w:rPr>
+          <w:b/>
+          <w:bCs/>
+        </w:rPr>
+        <w:t xml:space="preserve">Ukázková řešení: </w:t>
+      </w:r>
+      <w:r>
+        <w:t>ExifData.py a ExifData_Bar.py</w:t>
+      </w:r>
+    </w:p>
+    <w:p>
+      <w:r>
+        <w:t xml:space="preserve">Pomocí jednoduchého dialogu pro výběr </w:t>
+      </w:r>
+      <w:r>
+        <w:t>složky</w:t>
+      </w:r>
+      <w:r>
+        <w:t xml:space="preserve"> z modulu </w:t>
+      </w:r>
+      <w:proofErr w:type="spellStart"/>
+      <w:r>
+        <w:t>Tkinter</w:t>
+      </w:r>
+      <w:proofErr w:type="spellEnd"/>
+      <w:r>
+        <w:t xml:space="preserve"> je </w:t>
+      </w:r>
+      <w:r>
+        <w:t>získána cesta, na které</w:t>
+      </w:r>
+      <w:r>
+        <w:t xml:space="preserve"> jsou následně nalezeny všechny soubory typu .</w:t>
+      </w:r>
+      <w:proofErr w:type="spellStart"/>
+      <w:r>
+        <w:t>jpg</w:t>
+      </w:r>
+      <w:proofErr w:type="spellEnd"/>
+      <w:r>
+        <w:t xml:space="preserve">. </w:t>
+      </w:r>
+      <w:r>
+        <w:t xml:space="preserve">Je vytvořen seznam všech ohniskových vzdáleností postupným čtením </w:t>
+      </w:r>
+      <w:proofErr w:type="spellStart"/>
+      <w:r>
+        <w:t>exif</w:t>
+      </w:r>
+      <w:proofErr w:type="spellEnd"/>
+      <w:r>
+        <w:t xml:space="preserve"> informací. </w:t>
+      </w:r>
+      <w:r>
+        <w:t xml:space="preserve">K přečtení je využito knihovny Python Image </w:t>
+      </w:r>
+      <w:proofErr w:type="spellStart"/>
+      <w:r>
+        <w:t>Library</w:t>
+      </w:r>
+      <w:proofErr w:type="spellEnd"/>
+      <w:r>
+        <w:t xml:space="preserve">. </w:t>
+      </w:r>
+      <w:r>
+        <w:t>Seznam intervalů byl definován nerovnoměrně dle konzultace s</w:t>
+      </w:r>
+      <w:r>
+        <w:t> </w:t>
+      </w:r>
+      <w:r>
+        <w:t>fotografem</w:t>
+      </w:r>
+      <w:r>
+        <w:t>, ponechat intervaly rovnoměrné by však nebylo chybou</w:t>
+      </w:r>
+      <w:r>
+        <w:t xml:space="preserve">. </w:t>
+      </w:r>
+      <w:r>
+        <w:t xml:space="preserve">V samotném bodu vizualizace se řešení </w:t>
+      </w:r>
+      <w:proofErr w:type="gramStart"/>
+      <w:r>
+        <w:t>liší</w:t>
+      </w:r>
+      <w:proofErr w:type="gramEnd"/>
+      <w:r>
+        <w:t xml:space="preserve">. </w:t>
+      </w:r>
+      <w:r>
+        <w:t xml:space="preserve">V ExifData.py je využit graf typu histogram z knihovny </w:t>
+      </w:r>
+      <w:proofErr w:type="spellStart"/>
+      <w:r>
+        <w:t>Matplotlib</w:t>
+      </w:r>
+      <w:proofErr w:type="spellEnd"/>
+      <w:r>
+        <w:t xml:space="preserve">, ten </w:t>
+      </w:r>
+      <w:r>
+        <w:t xml:space="preserve">však přizpůsobuje </w:t>
+      </w:r>
+      <w:r>
+        <w:t xml:space="preserve">šířku sloupců </w:t>
+      </w:r>
+      <w:r>
+        <w:t>dle velikosti intervalu na ose</w:t>
+      </w:r>
+      <w:r>
+        <w:t xml:space="preserve">, to znamená, že některé sloupce jsou velmi úzké. </w:t>
+      </w:r>
+      <w:r>
+        <w:t xml:space="preserve">Tento problém je řešen v ExifData_Bar.py, kde je histogram vytvořen pomocí funkce </w:t>
+      </w:r>
+      <w:proofErr w:type="spellStart"/>
+      <w:r>
+        <w:rPr>
+          <w:rStyle w:val="CodeChar"/>
+        </w:rPr>
+        <w:t>np.histogram</w:t>
+      </w:r>
+      <w:proofErr w:type="spellEnd"/>
+      <w:r>
+        <w:rPr>
+          <w:rStyle w:val="CodeChar"/>
+        </w:rPr>
+        <w:t>()</w:t>
+      </w:r>
+      <w:r>
+        <w:t xml:space="preserve"> a je následně vizualizován jako standardní sloupcový graf. </w:t>
+      </w:r>
+    </w:p>
+    <w:p>
+      <w:pPr>
+        <w:pStyle w:val="Nadpis3"/>
+      </w:pPr>
+      <w:r>
+        <w:lastRenderedPageBreak/>
+        <w:t xml:space="preserve">Získání </w:t>
+      </w:r>
+      <w:r>
+        <w:t>textu</w:t>
+      </w:r>
+      <w:r>
+        <w:t xml:space="preserve"> z webové stránky a </w:t>
+      </w:r>
+      <w:r>
+        <w:t>jeho</w:t>
+      </w:r>
+      <w:r>
+        <w:t xml:space="preserve"> vizualizace</w:t>
+      </w:r>
+    </w:p>
+    <w:p>
+      <w:r>
+        <w:rPr>
+          <w:b/>
+          <w:bCs/>
+        </w:rPr>
+        <w:t xml:space="preserve">Zadání: </w:t>
+      </w:r>
+      <w:r>
+        <w:t>„</w:t>
+      </w:r>
+      <w:r>
+        <w:t>Pomocí</w:t>
+      </w:r>
+      <w:r>
+        <w:t xml:space="preserve"> </w:t>
+      </w:r>
+      <w:proofErr w:type="spellStart"/>
+      <w:r>
+        <w:t>BeautifulSoup</w:t>
+      </w:r>
+      <w:proofErr w:type="spellEnd"/>
+      <w:r>
+        <w:t>, nebo jiné knihovny pro čtení webových stránek</w:t>
+      </w:r>
+      <w:r>
+        <w:t xml:space="preserve"> získejte text z</w:t>
+      </w:r>
+      <w:r>
+        <w:t>e</w:t>
+      </w:r>
+      <w:r>
+        <w:t xml:space="preserve"> stránky a vizualizujte četnost slov</w:t>
+      </w:r>
+      <w:r>
+        <w:t xml:space="preserve"> ve formě „mraku“</w:t>
+      </w:r>
+      <w:r>
+        <w:t>. Ve datech by se neměly vyskytovat části stránky jako menu, nebo zápatí</w:t>
+      </w:r>
+      <w:r>
+        <w:t>“</w:t>
+      </w:r>
+    </w:p>
+    <w:p>
+      <w:r>
+        <w:rPr>
+          <w:b/>
+          <w:bCs/>
+        </w:rPr>
+        <w:t>Ukázkov</w:t>
+      </w:r>
+      <w:r>
+        <w:rPr>
+          <w:b/>
+          <w:bCs/>
+        </w:rPr>
+        <w:t>á</w:t>
+      </w:r>
+      <w:r>
+        <w:rPr>
+          <w:b/>
+          <w:bCs/>
+        </w:rPr>
+        <w:t xml:space="preserve"> řešení:</w:t>
+      </w:r>
+      <w:r>
+        <w:rPr>
+          <w:b/>
+          <w:bCs/>
+        </w:rPr>
+        <w:t xml:space="preserve"> </w:t>
+      </w:r>
+      <w:r>
+        <w:t>NMNM.py</w:t>
+      </w:r>
+      <w:r>
+        <w:t xml:space="preserve"> a WordCloudJP.py</w:t>
+      </w:r>
+    </w:p>
+    <w:p>
+      <w:r>
+        <w:t xml:space="preserve">Při tvorbě vizualizace obsahu stránek Nového Města nad Metují </w:t>
+      </w:r>
+      <w:r>
+        <w:t xml:space="preserve">jsou nejprve nalezeny všechny odkazy pomocí knihovny </w:t>
+      </w:r>
+      <w:proofErr w:type="spellStart"/>
+      <w:r>
+        <w:t>BeautifulSoup</w:t>
+      </w:r>
+      <w:proofErr w:type="spellEnd"/>
+      <w:r>
+        <w:t>. Poté</w:t>
+      </w:r>
+      <w:r>
+        <w:t xml:space="preserve"> je na každé</w:t>
+      </w:r>
+      <w:r>
+        <w:t> </w:t>
+      </w:r>
+      <w:r>
+        <w:t>takto</w:t>
+      </w:r>
+      <w:r>
+        <w:t xml:space="preserve"> nalezené strán</w:t>
+      </w:r>
+      <w:r>
+        <w:t xml:space="preserve">ce vybrán element typu div </w:t>
+      </w:r>
+      <w:r>
+        <w:t>s</w:t>
+      </w:r>
+      <w:r>
+        <w:t> </w:t>
+      </w:r>
+      <w:r>
+        <w:t>obsahem</w:t>
+      </w:r>
+      <w:r>
+        <w:t xml:space="preserve">. Takto je odfiltrován </w:t>
+      </w:r>
+      <w:r>
+        <w:t>obsah záhlaví, zápatí, menu a jiných součástí stránky, které by se ve výsledném textu opakovaly.</w:t>
+      </w:r>
+      <w:r>
+        <w:t xml:space="preserve"> Pomocí knihovny PIL je vytvořeno pole </w:t>
+      </w:r>
+      <w:r>
+        <w:t>definující masku pro výsledný mrak, díky které bude mít tvar novoměstského zámku.</w:t>
+      </w:r>
+      <w:r>
+        <w:t xml:space="preserve"> Ačkoliv knihovna </w:t>
+      </w:r>
+      <w:proofErr w:type="spellStart"/>
+      <w:r>
+        <w:t>WordCloud</w:t>
+      </w:r>
+      <w:proofErr w:type="spellEnd"/>
+      <w:r>
+        <w:t xml:space="preserve"> zvládne vynechávat spojky a částice v textu, děje se tak jen pro anglický text</w:t>
+      </w:r>
+      <w:r>
+        <w:t>.</w:t>
+      </w:r>
+      <w:r>
+        <w:t xml:space="preserve"> </w:t>
+      </w:r>
+      <w:r>
+        <w:t>P</w:t>
+      </w:r>
+      <w:r>
+        <w:t>řed vizualizací je tedy nutné definovat pole přeskočených slov manuálně.</w:t>
+      </w:r>
+      <w:r>
+        <w:t xml:space="preserve"> </w:t>
+      </w:r>
+      <w:r>
+        <w:t>Na výslednou vizualizaci je aplikována funkce přebarvující jednotlivá slova dle barevného schéma používaného městem.</w:t>
+      </w:r>
+    </w:p>
+    <w:p>
+      <w:r>
+        <w:t xml:space="preserve"> </w:t>
+      </w:r>
+      <w:r>
+        <w:rPr>
+          <w:noProof/>
+        </w:rPr>
+        <w:drawing>
+          <wp:inline distT="0" distB="0" distL="0" distR="0" wp14:anchorId="49F328C7" wp14:editId="578B96E9">
+            <wp:extent cx="4780865" cy="3723437"/>
+            <wp:effectExtent l="0" t="0" r="1270" b="0"/>
+            <wp:docPr id="20" name="Obrázek 20"/>
+            <wp:cNvGraphicFramePr>
+              <a:graphicFrameLocks xmlns:a="http://schemas.openxmlformats.org/drawingml/2006/main" noChangeAspect="1"/>
+            </wp:cNvGraphicFramePr>
+            <a:graphic xmlns:a="http://schemas.openxmlformats.org/drawingml/2006/main">
+              <a:graphicData uri="http://schemas.openxmlformats.org/drawingml/2006/picture">
+                <pic:pic xmlns:pic="http://schemas.openxmlformats.org/drawingml/2006/picture">
+                  <pic:nvPicPr>
+                    <pic:cNvPr id="0" name="Picture 1"/>
+                    <pic:cNvPicPr>
+                      <a:picLocks noChangeAspect="1" noChangeArrowheads="1"/>
+                    </pic:cNvPicPr>
+                  </pic:nvPicPr>
+                  <pic:blipFill rotWithShape="1">
+                    <a:blip r:embed="rId33">
+                      <a:extLst>
+                        <a:ext uri="{28A0092B-C50C-407E-A947-70E740481C1C}">
+                          <a14:useLocalDpi xmlns:a14="http://schemas.microsoft.com/office/drawing/2010/main" val="0"/>
+                        </a:ext>
+                      </a:extLst>
+                    </a:blip>
+                    <a:srcRect l="20054" t="6024" r="21812" b="13462"/>
+                    <a:stretch/>
+                  </pic:blipFill>
+                  <pic:spPr bwMode="auto">
+                    <a:xfrm>
+                      <a:off x="0" y="0"/>
+                      <a:ext cx="4789358" cy="3730052"/>
+                    </a:xfrm>
+                    <a:prstGeom prst="rect">
+                      <a:avLst/>
+                    </a:prstGeom>
+                    <a:noFill/>
+                    <a:ln>
+                      <a:noFill/>
+                    </a:ln>
+                    <a:extLst>
+                      <a:ext uri="{53640926-AAD7-44D8-BBD7-CCE9431645EC}">
+                        <a14:shadowObscured xmlns:a14="http://schemas.microsoft.com/office/drawing/2010/main"/>
+                      </a:ext>
+                    </a:extLst>
+                  </pic:spPr>
+                </pic:pic>
+              </a:graphicData>
+            </a:graphic>
+          </wp:inline>
+        </w:drawing>
+      </w:r>
+    </w:p>
+    <w:p>
+      <w:pPr>
+        <w:pStyle w:val="Titulek"/>
+        <w:jc w:val="left"/>
+      </w:pPr>
+      <w:r>
+        <w:t>Obr. X</w:t>
+      </w:r>
+      <w:r>
+        <w:rPr>
+          <w:noProof/>
+        </w:rPr>
+        <w:t xml:space="preserve"> </w:t>
+      </w:r>
+      <w:r>
+        <w:t>Výsledná vizualizace byla využita jako náhled pro záznam zasedání zastupitelstva města</w:t>
+      </w:r>
+    </w:p>
+    <w:p>
+      <w:r>
+        <w:t xml:space="preserve">Zdroj: </w:t>
+      </w:r>
+      <w:hyperlink r:id="rId34" w:history="1">
+        <w:r>
+          <w:rPr>
+            <w:rStyle w:val="Hypertextovodkaz"/>
+            <w:color w:val="auto"/>
+            <w:u w:val="none"/>
+          </w:rPr>
+          <w:t>https://www.novemestonm.cz/</w:t>
+        </w:r>
+      </w:hyperlink>
+    </w:p>
+    <w:p>
+      <w:pPr>
+        <w:pStyle w:val="Nadpis3"/>
+      </w:pPr>
+      <w:r>
+        <w:lastRenderedPageBreak/>
+        <w:t>Geografická vizualizace pro bodová data</w:t>
+      </w:r>
+    </w:p>
+    <w:p>
+      <w:r>
+        <w:rPr>
+          <w:b/>
+          <w:bCs/>
+        </w:rPr>
+        <w:t xml:space="preserve">Zadání: </w:t>
+      </w:r>
+      <w:r>
+        <w:t>„</w:t>
+      </w:r>
+      <w:r>
+        <w:t xml:space="preserve">Pomocí knihovny určené k vizualizaci geografických dat (např. </w:t>
+      </w:r>
+      <w:proofErr w:type="spellStart"/>
+      <w:r>
+        <w:t>GeoPlotLib</w:t>
+      </w:r>
+      <w:proofErr w:type="spellEnd"/>
+      <w:r>
+        <w:t xml:space="preserve"> nebo </w:t>
+      </w:r>
+      <w:proofErr w:type="spellStart"/>
+      <w:r>
+        <w:t>Plotly</w:t>
+      </w:r>
+      <w:proofErr w:type="spellEnd"/>
+      <w:r>
+        <w:t>) vizualizujte soubor</w:t>
+      </w:r>
+      <w:r>
+        <w:t xml:space="preserve"> bodových dat dle vlastního výběru (zastávky hromadné dopravy, dopady meteoritů apod.)</w:t>
+      </w:r>
+      <w:r>
+        <w:t>“</w:t>
+      </w:r>
+    </w:p>
+    <w:p>
+      <w:r>
+        <w:rPr>
+          <w:b/>
+          <w:bCs/>
+        </w:rPr>
+        <w:t xml:space="preserve">Ukázková řešení: </w:t>
+      </w:r>
+      <w:r>
+        <w:t>NASAMeteorite_GeoPlotLib.py, NASAMeteorite_Plotly.py, NASAMeteorite</w:t>
+      </w:r>
+      <w:r>
+        <w:t>Heatmap</w:t>
+      </w:r>
+      <w:r>
+        <w:t>_GeoPlotLib.py a NASAMeteorite</w:t>
+      </w:r>
+      <w:r>
+        <w:t>Heatpam</w:t>
+      </w:r>
+      <w:r>
+        <w:t>_</w:t>
+      </w:r>
+      <w:r>
+        <w:t>Plotly</w:t>
+      </w:r>
+      <w:r>
+        <w:t>.py</w:t>
+      </w:r>
+    </w:p>
+    <w:p>
+      <w:r>
+        <w:t xml:space="preserve">Tato vizualizace využívá volně dostupných dat poskytovaných </w:t>
+      </w:r>
+      <w:r>
+        <w:t>agenturou NASA</w:t>
+      </w:r>
+      <w:r>
+        <w:t xml:space="preserve"> [34]</w:t>
+      </w:r>
+      <w:r>
+        <w:t xml:space="preserve"> ve formátu </w:t>
+      </w:r>
+      <w:proofErr w:type="spellStart"/>
+      <w:r>
+        <w:t>csv</w:t>
+      </w:r>
+      <w:proofErr w:type="spellEnd"/>
+      <w:r>
+        <w:t>.</w:t>
+      </w:r>
+      <w:r>
+        <w:t xml:space="preserve"> </w:t>
+      </w:r>
+      <w:r>
+        <w:t xml:space="preserve">Zpracování je tedy velmi jednoduché, jedná se pouze o </w:t>
+      </w:r>
+      <w:r>
+        <w:t xml:space="preserve">načtení řádků ze souboru a vytvoření objektu </w:t>
+      </w:r>
+      <w:proofErr w:type="spellStart"/>
+      <w:r>
+        <w:t>DataFrame</w:t>
+      </w:r>
+      <w:proofErr w:type="spellEnd"/>
+      <w:r>
+        <w:t xml:space="preserve"> (v případě knihovny </w:t>
+      </w:r>
+      <w:proofErr w:type="spellStart"/>
+      <w:r>
+        <w:t>GeoPlotLib</w:t>
+      </w:r>
+      <w:proofErr w:type="spellEnd"/>
+      <w:r>
+        <w:t xml:space="preserve"> je z </w:t>
+      </w:r>
+      <w:proofErr w:type="spellStart"/>
+      <w:r>
+        <w:t>DataFrame</w:t>
+      </w:r>
+      <w:proofErr w:type="spellEnd"/>
+      <w:r>
+        <w:t xml:space="preserve"> dále vytvořen </w:t>
+      </w:r>
+      <w:proofErr w:type="spellStart"/>
+      <w:r>
+        <w:t>DataAccessObject</w:t>
+      </w:r>
+      <w:proofErr w:type="spellEnd"/>
+      <w:r>
+        <w:t xml:space="preserve">). </w:t>
+      </w:r>
+      <w:r>
+        <w:t xml:space="preserve">Vizualizace jsou pro obě knihovny vytvořeny jako bodová mapa s popisky a </w:t>
+      </w:r>
+      <w:r>
+        <w:t>takzvané „teplotní mapy“, která znázorňuje hustotu nalezených meteoritů.</w:t>
+      </w:r>
+      <w:r>
+        <w:t xml:space="preserve"> Zajímavostí datového souboru je dopad, který</w:t>
+      </w:r>
+      <w:r>
+        <w:t xml:space="preserve"> se</w:t>
+      </w:r>
+      <w:r>
+        <w:t xml:space="preserve"> při vizualizaci knihovnou </w:t>
+      </w:r>
+      <w:proofErr w:type="spellStart"/>
+      <w:r>
+        <w:t>GeoPlotLib</w:t>
+      </w:r>
+      <w:proofErr w:type="spellEnd"/>
+      <w:r>
+        <w:t xml:space="preserve"> </w:t>
+      </w:r>
+      <w:r>
+        <w:t>vyskytuje mimo mapu, označený jako „</w:t>
+      </w:r>
+      <w:proofErr w:type="spellStart"/>
+      <w:r>
+        <w:t>Meridiani</w:t>
+      </w:r>
+      <w:proofErr w:type="spellEnd"/>
+      <w:r>
+        <w:t xml:space="preserve"> </w:t>
+      </w:r>
+      <w:proofErr w:type="spellStart"/>
+      <w:r>
+        <w:t>Planum</w:t>
+      </w:r>
+      <w:proofErr w:type="spellEnd"/>
+      <w:r>
+        <w:t>“</w:t>
+      </w:r>
+      <w:r>
+        <w:t xml:space="preserve">, tedy lokace nacházející se na Marsu. </w:t>
+      </w:r>
+      <w:r>
+        <w:t xml:space="preserve">Několik dalších bodů se nachází mimo mapu v oblasti </w:t>
+      </w:r>
+      <w:r>
+        <w:t>Antarktidy</w:t>
+      </w:r>
+      <w:r>
+        <w:t xml:space="preserve">, nejspíše kvůli </w:t>
+      </w:r>
+      <w:r>
+        <w:t xml:space="preserve">deformaci u okrajů mapy. </w:t>
+      </w:r>
+      <w:r>
+        <w:t xml:space="preserve"> </w:t>
+      </w:r>
+    </w:p>
+    <w:p>
+      <w:pPr>
+        <w:pStyle w:val="Nadpis3"/>
+      </w:pPr>
+    </w:p>
     <w:p/>
-    <w:p/>
-    <w:p>
-      <w:pPr>
-        <w:spacing w:line="240" w:lineRule="auto"/>
-        <w:jc w:val="left"/>
-      </w:pPr>
+    <w:p>
       <w:r>
         <w:br w:type="page"/>
       </w:r>
@@ -19034,7 +20062,7 @@
                     </pic:cNvPicPr>
                   </pic:nvPicPr>
                   <pic:blipFill>
-                    <a:blip r:embed="rId32">
+                    <a:blip r:embed="rId35">
                       <a:extLst>
                         <a:ext uri="{28A0092B-C50C-407E-A947-70E740481C1C}">
                           <a14:useLocalDpi xmlns:a14="http://schemas.microsoft.com/office/drawing/2010/main" val="0"/>
@@ -19172,12 +20200,17 @@
         <w:t>-</w:t>
       </w:r>
       <w:proofErr w:type="spellStart"/>
+      <w:proofErr w:type="gramStart"/>
       <w:r>
         <w:t>ků</w:t>
       </w:r>
       <w:proofErr w:type="spellEnd"/>
       <w:r>
-        <w:t xml:space="preserve">  literaturou či předpoklady; výsledky a okolnosti, které zvláště ovlivnily předkládanou práci atd.). Je vhodné naznačit i případné další (popř. alternativní) možnosti zkoumání dané problematiky a otevřené problémy pro další studium. </w:t>
+        <w:t xml:space="preserve">  literaturou</w:t>
+      </w:r>
+      <w:proofErr w:type="gramEnd"/>
+      <w:r>
+        <w:t xml:space="preserve"> či předpoklady; výsledky a okolnosti, které zvláště ovlivnily předkládanou práci atd.). Je vhodné naznačit i případné další (popř. alternativní) možnosti zkoumání dané problematiky a otevřené problémy pro další studium. </w:t>
       </w:r>
     </w:p>
     <w:p>
@@ -19303,7 +20336,7 @@
       <w:r>
         <w:t>. 4950. 1970, s. 46–64. ISBN 978-3-540-70955-8. DOI: </w:t>
       </w:r>
-      <w:hyperlink r:id="rId33" w:history="1">
+      <w:hyperlink r:id="rId36" w:history="1">
         <w:r>
           <w:rPr>
             <w:rStyle w:val="Hypertextovodkaz"/>
@@ -19435,7 +20468,7 @@
       <w:r>
         <w:t xml:space="preserve"> [online]. Dostupné z: </w:t>
       </w:r>
-      <w:hyperlink r:id="rId34" w:history="1">
+      <w:hyperlink r:id="rId37" w:history="1">
         <w:r>
           <w:rPr>
             <w:rStyle w:val="Hypertextovodkaz"/>
@@ -19578,7 +20611,7 @@
       <w:r>
         <w:t xml:space="preserve"> [online]. 2020 [cit. 03.04.2021]. Dostupné z: </w:t>
       </w:r>
-      <w:hyperlink r:id="rId35" w:history="1">
+      <w:hyperlink r:id="rId38" w:history="1">
         <w:r>
           <w:rPr>
             <w:rStyle w:val="Hypertextovodkaz"/>
@@ -19691,7 +20724,7 @@
       <w:r>
         <w:t xml:space="preserve"> [online]. 2020 [cit. 16.09.2021]. Dostupné z: </w:t>
       </w:r>
-      <w:hyperlink r:id="rId36" w:history="1">
+      <w:hyperlink r:id="rId39" w:history="1">
         <w:r>
           <w:rPr>
             <w:rStyle w:val="Hypertextovodkaz"/>
@@ -19768,7 +20801,7 @@
       <w:r>
         <w:t>. [cit. 16.09.2021]. Dostupné z: </w:t>
       </w:r>
-      <w:hyperlink r:id="rId37" w:history="1">
+      <w:hyperlink r:id="rId40" w:history="1">
         <w:r>
           <w:rPr>
             <w:rStyle w:val="Hypertextovodkaz"/>
@@ -19847,7 +20880,7 @@
       <w:r>
         <w:t>. 2021 [cit. 08.09.2021]. Dostupné z: </w:t>
       </w:r>
-      <w:hyperlink r:id="rId38" w:history="1">
+      <w:hyperlink r:id="rId41" w:history="1">
         <w:r>
           <w:rPr>
             <w:rStyle w:val="Hypertextovodkaz"/>
@@ -19942,9 +20975,17 @@
       </w:r>
       <w:proofErr w:type="spellEnd"/>
       <w:r>
-        <w:t>, 2011, roč. 26, č. 1, s. 36–49. ISSN 1472-586X. DOI: </w:t>
-      </w:r>
-      <w:hyperlink r:id="rId39" w:history="1">
+        <w:t>, 2011, roč. 26, č. 1, s. 36–49. ISSN </w:t>
+      </w:r>
+      <w:proofErr w:type="gramStart"/>
+      <w:r>
+        <w:t>1472-586X</w:t>
+      </w:r>
+      <w:proofErr w:type="gramEnd"/>
+      <w:r>
+        <w:t>. DOI: </w:t>
+      </w:r>
+      <w:hyperlink r:id="rId42" w:history="1">
         <w:r>
           <w:rPr>
             <w:rStyle w:val="Hypertextovodkaz"/>
@@ -20040,7 +21081,7 @@
       <w:r>
         <w:t>. 2021, roč. 6, č. 60, s. 3021. ISSN 2475-9066. DOI: </w:t>
       </w:r>
-      <w:hyperlink r:id="rId40" w:history="1">
+      <w:hyperlink r:id="rId43" w:history="1">
         <w:r>
           <w:rPr>
             <w:rStyle w:val="Hypertextovodkaz"/>
@@ -20347,7 +21388,7 @@
       <w:r>
         <w:t xml:space="preserve"> [online] [cit. 19.09.2021]. Dostupné z: </w:t>
       </w:r>
-      <w:hyperlink r:id="rId41" w:history="1">
+      <w:hyperlink r:id="rId44" w:history="1">
         <w:r>
           <w:rPr>
             <w:rStyle w:val="Hypertextovodkaz"/>
@@ -20400,7 +21441,7 @@
       <w:r>
         <w:t>. 2021 [cit. 08.09.2021]. Dostupné z: </w:t>
       </w:r>
-      <w:hyperlink r:id="rId42" w:history="1">
+      <w:hyperlink r:id="rId45" w:history="1">
         <w:r>
           <w:rPr>
             <w:rStyle w:val="Hypertextovodkaz"/>
@@ -20459,7 +21500,7 @@
       <w:r>
         <w:t>. [cit. 19.09.2021]. Dostupné z: </w:t>
       </w:r>
-      <w:hyperlink r:id="rId43" w:history="1">
+      <w:hyperlink r:id="rId46" w:history="1">
         <w:r>
           <w:rPr>
             <w:rStyle w:val="Hypertextovodkaz"/>
@@ -20525,7 +21566,7 @@
       <w:r>
         <w:t>. [cit. 17.10.2021]. Dostupné z: </w:t>
       </w:r>
-      <w:hyperlink r:id="rId44" w:history="1">
+      <w:hyperlink r:id="rId47" w:history="1">
         <w:r>
           <w:rPr>
             <w:rStyle w:val="Hypertextovodkaz"/>
@@ -20586,7 +21627,7 @@
       <w:r>
         <w:t>. 2016 [cit. 08.09.2021]. Dostupné z: </w:t>
       </w:r>
-      <w:hyperlink r:id="rId45" w:history="1">
+      <w:hyperlink r:id="rId48" w:history="1">
         <w:r>
           <w:rPr>
             <w:rStyle w:val="Hypertextovodkaz"/>
@@ -20707,7 +21748,7 @@
       <w:r>
         <w:t xml:space="preserve"> [online] [cit. 17.10.2021]. Dostupné z: </w:t>
       </w:r>
-      <w:hyperlink r:id="rId46" w:history="1">
+      <w:hyperlink r:id="rId49" w:history="1">
         <w:r>
           <w:rPr>
             <w:rStyle w:val="Hypertextovodkaz"/>
@@ -20745,6 +21786,7 @@
         <w:t xml:space="preserve">CUTTONE, Andrea. </w:t>
       </w:r>
       <w:proofErr w:type="spellStart"/>
+      <w:proofErr w:type="gramStart"/>
       <w:r>
         <w:t>Geoplotlib</w:t>
       </w:r>
@@ -20757,10 +21799,11 @@
         <w:t>documentation</w:t>
       </w:r>
       <w:proofErr w:type="spellEnd"/>
+      <w:proofErr w:type="gramEnd"/>
       <w:r>
         <w:t>. 5. 9. 2021 [cit. 08.09.2021]. Dostupné z: </w:t>
       </w:r>
-      <w:hyperlink r:id="rId47" w:history="1">
+      <w:hyperlink r:id="rId50" w:history="1">
         <w:r>
           <w:rPr>
             <w:rStyle w:val="Hypertextovodkaz"/>
@@ -20809,7 +21852,7 @@
       <w:r>
         <w:t xml:space="preserve"> [online]. 2021 [cit. 24.10.2021]. Dostupné z: </w:t>
       </w:r>
-      <w:hyperlink r:id="rId48" w:history="1">
+      <w:hyperlink r:id="rId51" w:history="1">
         <w:r>
           <w:rPr>
             <w:rStyle w:val="Hypertextovodkaz"/>
@@ -20917,7 +21960,7 @@
       <w:r>
         <w:t xml:space="preserve"> [online] [cit. 30.10.2021]. Dostupné z: </w:t>
       </w:r>
-      <w:hyperlink r:id="rId49" w:history="1">
+      <w:hyperlink r:id="rId52" w:history="1">
         <w:r>
           <w:rPr>
             <w:rStyle w:val="Hypertextovodkaz"/>
@@ -21015,7 +22058,7 @@
       <w:r>
         <w:t xml:space="preserve"> [online]. 28. 12. 2020 [cit. 09.09.2021]. Dostupné z: </w:t>
       </w:r>
-      <w:hyperlink r:id="rId50" w:history="1">
+      <w:hyperlink r:id="rId53" w:history="1">
         <w:r>
           <w:rPr>
             <w:rStyle w:val="Hypertextovodkaz"/>
@@ -21176,7 +22219,7 @@
       <w:r>
         <w:t xml:space="preserve"> Science. ISBN 978-3-642-10520-3. DOI: </w:t>
       </w:r>
-      <w:hyperlink r:id="rId51" w:history="1">
+      <w:hyperlink r:id="rId54" w:history="1">
         <w:r>
           <w:rPr>
             <w:rStyle w:val="Hypertextovodkaz"/>
@@ -21263,7 +22306,7 @@
       <w:r>
         <w:t xml:space="preserve"> [online]. 2015 [cit. 30.10.2021]. Dostupné z: </w:t>
       </w:r>
-      <w:hyperlink r:id="rId52" w:history="1">
+      <w:hyperlink r:id="rId55" w:history="1">
         <w:r>
           <w:rPr>
             <w:rStyle w:val="Hypertextovodkaz"/>
@@ -21495,7 +22538,7 @@
       <w:r>
         <w:t>, 2017, s. 1364–1374 [cit. 09.09.2021]. ISBN 978-1-4503-4655-9. Dostupné z: </w:t>
       </w:r>
-      <w:hyperlink r:id="rId53" w:history="1">
+      <w:hyperlink r:id="rId56" w:history="1">
         <w:r>
           <w:rPr>
             <w:rStyle w:val="Hypertextovodkaz"/>
@@ -21620,7 +22663,7 @@
       <w:r>
         <w:t>[online]. 27.2.2020 [cit. 31.09.2021]. Dostupné z: </w:t>
       </w:r>
-      <w:hyperlink r:id="rId54" w:history="1">
+      <w:hyperlink r:id="rId57" w:history="1">
         <w:r>
           <w:rPr>
             <w:rStyle w:val="Hypertextovodkaz"/>
@@ -21673,7 +22716,7 @@
       <w:r>
         <w:t>. [cit. 05.04.2021]. Dostupné z: </w:t>
       </w:r>
-      <w:hyperlink r:id="rId55" w:history="1">
+      <w:hyperlink r:id="rId58" w:history="1">
         <w:r>
           <w:rPr>
             <w:rStyle w:val="Hypertextovodkaz"/>
@@ -21758,7 +22801,7 @@
       <w:r>
         <w:t>. [cit. 10.04.2021]. Dostupné z: </w:t>
       </w:r>
-      <w:hyperlink r:id="rId56" w:history="1">
+      <w:hyperlink r:id="rId59" w:history="1">
         <w:r>
           <w:rPr>
             <w:rStyle w:val="Hypertextovodkaz"/>
@@ -21895,7 +22938,7 @@
       <w:r>
         <w:t>. 2016, roč. 2016, č. 16, s. 1–6. ISSN 2470-1173. DOI: </w:t>
       </w:r>
-      <w:hyperlink r:id="rId57" w:history="1">
+      <w:hyperlink r:id="rId60" w:history="1">
         <w:r>
           <w:rPr>
             <w:rStyle w:val="Hypertextovodkaz"/>
@@ -21930,7 +22973,15 @@
         </w:rPr>
       </w:pPr>
       <w:r>
-        <w:t xml:space="preserve">index | TIOBE - The Software </w:t>
+        <w:t xml:space="preserve">index | </w:t>
+      </w:r>
+      <w:proofErr w:type="gramStart"/>
+      <w:r>
+        <w:t>TIOBE - The</w:t>
+      </w:r>
+      <w:proofErr w:type="gramEnd"/>
+      <w:r>
+        <w:t xml:space="preserve"> Software </w:t>
       </w:r>
       <w:proofErr w:type="spellStart"/>
       <w:r>
@@ -21948,7 +22999,7 @@
       <w:r>
         <w:t>. [cit. 14.11.2021]. Dostupné z: </w:t>
       </w:r>
-      <w:hyperlink r:id="rId58" w:history="1">
+      <w:hyperlink r:id="rId61" w:history="1">
         <w:r>
           <w:rPr>
             <w:rStyle w:val="Hypertextovodkaz"/>
@@ -22017,7 +23068,7 @@
       <w:r>
         <w:t xml:space="preserve"> index. [cit. 14.11.2021]. Dostupné z: </w:t>
       </w:r>
-      <w:hyperlink r:id="rId59" w:history="1">
+      <w:hyperlink r:id="rId62" w:history="1">
         <w:r>
           <w:rPr>
             <w:rStyle w:val="Hypertextovodkaz"/>
@@ -22193,7 +23244,7 @@
       <w:r>
         <w:t xml:space="preserve"> [online] [cit. 14.11.2021]. Dostupné z: </w:t>
       </w:r>
-      <w:hyperlink r:id="rId60" w:history="1">
+      <w:hyperlink r:id="rId63" w:history="1">
         <w:r>
           <w:rPr>
             <w:rStyle w:val="Hypertextovodkaz"/>
@@ -22246,7 +23297,7 @@
       <w:r>
         <w:t>. [cit. 08.09.2021]. Dostupné z: </w:t>
       </w:r>
-      <w:hyperlink r:id="rId61" w:history="1">
+      <w:hyperlink r:id="rId64" w:history="1">
         <w:r>
           <w:rPr>
             <w:rStyle w:val="Hypertextovodkaz"/>
@@ -22305,7 +23356,7 @@
       <w:r>
         <w:t>[cit. 20.11.2021]. Dostupné z: </w:t>
       </w:r>
-      <w:hyperlink r:id="rId62" w:history="1">
+      <w:hyperlink r:id="rId65" w:history="1">
         <w:r>
           <w:rPr>
             <w:rStyle w:val="Hypertextovodkaz"/>
@@ -22374,12 +23425,65 @@
       <w:r>
         <w:t>. [cit. 20.11.2021]. Dostupné z: </w:t>
       </w:r>
-      <w:hyperlink r:id="rId63" w:history="1">
+      <w:hyperlink r:id="rId66" w:history="1">
         <w:r>
           <w:rPr>
             <w:rStyle w:val="Hypertextovodkaz"/>
           </w:rPr>
           <w:t>https://pandas.pydata.org/docs/getting_started/index.html</w:t>
+        </w:r>
+      </w:hyperlink>
+    </w:p>
+    <w:p>
+      <w:pPr>
+        <w:pStyle w:val="Odstavecseseznamem"/>
+        <w:spacing w:line="240" w:lineRule="auto"/>
+        <w:jc w:val="left"/>
+        <w:rPr>
+          <w:rFonts w:ascii="Times New Roman" w:hAnsi="Times New Roman"/>
+          <w:lang w:eastAsia="cs-CZ" w:bidi="ar-SA"/>
+        </w:rPr>
+      </w:pPr>
+    </w:p>
+    <w:p>
+      <w:pPr>
+        <w:pStyle w:val="Odstavecseseznamem"/>
+        <w:numPr>
+          <w:ilvl w:val="0"/>
+          <w:numId w:val="29"/>
+        </w:numPr>
+        <w:spacing w:line="240" w:lineRule="auto"/>
+        <w:jc w:val="left"/>
+        <w:rPr>
+          <w:rFonts w:ascii="Times New Roman" w:hAnsi="Times New Roman"/>
+          <w:lang w:eastAsia="cs-CZ" w:bidi="ar-SA"/>
+        </w:rPr>
+      </w:pPr>
+      <w:r>
+        <w:t xml:space="preserve">NASA PUBLIC DATA. Meteorite </w:t>
+      </w:r>
+      <w:proofErr w:type="spellStart"/>
+      <w:r>
+        <w:t>Landings</w:t>
+      </w:r>
+      <w:proofErr w:type="spellEnd"/>
+      <w:r>
+        <w:t xml:space="preserve"> | NASA Open Data </w:t>
+      </w:r>
+      <w:proofErr w:type="spellStart"/>
+      <w:r>
+        <w:t>Portal</w:t>
+      </w:r>
+      <w:proofErr w:type="spellEnd"/>
+      <w:r>
+        <w:t>. [cit. 20.02.2022]. Dostupné z: </w:t>
+      </w:r>
+      <w:hyperlink r:id="rId67" w:history="1">
+        <w:r>
+          <w:rPr>
+            <w:rStyle w:val="Hypertextovodkaz"/>
+          </w:rPr>
+          <w:t>https://data.nasa.gov/Space-Science/Meteorite-Landings/gh4g-9sfh</w:t>
         </w:r>
       </w:hyperlink>
     </w:p>
@@ -22484,6 +23588,7 @@
           <w:bCs/>
           <w:lang w:bidi="ar-SA"/>
         </w:rPr>
+        <w:lastRenderedPageBreak/>
         <w:t>A</w:t>
       </w:r>
     </w:p>
@@ -22532,7 +23637,6 @@
           <w:bCs/>
           <w:lang w:bidi="ar-SA"/>
         </w:rPr>
-        <w:lastRenderedPageBreak/>
         <w:t>a</w:t>
       </w:r>
     </w:p>
@@ -22626,8 +23730,8 @@
       <w:pPr>
         <w:spacing w:after="200" w:line="276" w:lineRule="auto"/>
         <w:sectPr>
-          <w:headerReference w:type="default" r:id="rId64"/>
-          <w:footerReference w:type="default" r:id="rId65"/>
+          <w:headerReference w:type="default" r:id="rId68"/>
+          <w:footerReference w:type="default" r:id="rId69"/>
           <w:pgSz w:w="11906" w:h="16838"/>
           <w:pgMar w:top="1701" w:right="1701" w:bottom="1701" w:left="1701" w:header="709" w:footer="709" w:gutter="0"/>
           <w:pgNumType w:start="1"/>
@@ -22645,8 +23749,8 @@
     <w:p>
       <w:pPr>
         <w:sectPr>
-          <w:headerReference w:type="default" r:id="rId66"/>
-          <w:footerReference w:type="default" r:id="rId67"/>
+          <w:headerReference w:type="default" r:id="rId70"/>
+          <w:footerReference w:type="default" r:id="rId71"/>
           <w:pgSz w:w="11906" w:h="16838"/>
           <w:pgMar w:top="1701" w:right="1701" w:bottom="1701" w:left="1701" w:header="709" w:footer="709" w:gutter="0"/>
           <w:pgNumType w:start="1"/>
@@ -22676,7 +23780,7 @@
       </w:r>
     </w:p>
     <w:sectPr>
-      <w:headerReference w:type="default" r:id="rId68"/>
+      <w:headerReference w:type="default" r:id="rId72"/>
       <w:pgSz w:w="11906" w:h="16838"/>
       <w:pgMar w:top="1701" w:right="1701" w:bottom="1701" w:left="1701" w:header="709" w:footer="709" w:gutter="0"/>
       <w:pgNumType w:start="1"/>
@@ -28064,7 +29168,7 @@
   <w:style w:type="paragraph" w:default="1" w:styleId="Normln">
     <w:name w:val="Normal"/>
     <w:qFormat/>
-    <w:rsid w:val="001E0B9A"/>
+    <w:rsid w:val="00D00F97"/>
     <w:pPr>
       <w:spacing w:line="360" w:lineRule="auto"/>
       <w:jc w:val="both"/>

</xml_diff>

<commit_message>
Description of programs - interactive, SHealth
</commit_message>
<xml_diff>
--- a/!Thesis/Bc.docx
+++ b/!Thesis/Bc.docx
@@ -443,7 +443,7 @@
               <w:rPr>
                 <w:noProof/>
               </w:rPr>
-              <w:t>27.2.2022</w:t>
+              <w:t>28.2.2022</w:t>
             </w:r>
             <w:r>
               <w:fldChar w:fldCharType="end"/>
@@ -7764,21 +7764,7 @@
             <w:rStyle w:val="Hypertextovodkaz"/>
             <w:noProof/>
           </w:rPr>
-          <w:t>Tabulka 7 Hodnoc</w:t>
-        </w:r>
-        <w:r>
-          <w:rPr>
-            <w:rStyle w:val="Hypertextovodkaz"/>
-            <w:noProof/>
-          </w:rPr>
-          <w:t>e</w:t>
-        </w:r>
-        <w:r>
-          <w:rPr>
-            <w:rStyle w:val="Hypertextovodkaz"/>
-            <w:noProof/>
-          </w:rPr>
-          <w:t>ní knihovny Pygal</w:t>
+          <w:t>Tabulka 7 Hodnocení knihovny Pygal</w:t>
         </w:r>
         <w:r>
           <w:rPr>
@@ -16038,10 +16024,7 @@
         <w:fldChar w:fldCharType="end"/>
       </w:r>
       <w:r>
-        <w:t xml:space="preserve"> </w:t>
-      </w:r>
-      <w:r>
-        <w:t xml:space="preserve">Hodnocení knihovny </w:t>
+        <w:t xml:space="preserve"> Hodnocení knihovny </w:t>
       </w:r>
       <w:proofErr w:type="spellStart"/>
       <w:r>
@@ -23526,6 +23509,252 @@
         <w:rPr>
           <w:rStyle w:val="CodeChar"/>
         </w:rPr>
+        <w:t>()</w:t>
+      </w:r>
+      <w:r>
+        <w:t xml:space="preserve">, má na vstupu příznak, který určuje, zda by měla vrátit </w:t>
+      </w:r>
+      <w:r>
+        <w:t xml:space="preserve">pouze </w:t>
+      </w:r>
+      <w:r>
+        <w:t xml:space="preserve">velikost souborů ve složce, či velikost souborů ve složce a všech jejích podsložkách. </w:t>
+      </w:r>
+      <w:r>
+        <w:t xml:space="preserve">Díky tomu lze v grafu zobrazit dvě úrovně zanoření od uživatelem specifikované složky. </w:t>
+      </w:r>
+    </w:p>
+    <w:p>
+      <w:pPr>
+        <w:pStyle w:val="Nadpis3"/>
+      </w:pPr>
+      <w:r>
+        <w:t>Interaktivní vizualizace matematické funkce</w:t>
+      </w:r>
+    </w:p>
+    <w:p>
+      <w:r>
+        <w:rPr>
+          <w:b/>
+          <w:bCs/>
+        </w:rPr>
+        <w:t>Zadání:</w:t>
+      </w:r>
+      <w:r>
+        <w:rPr>
+          <w:b/>
+          <w:bCs/>
+        </w:rPr>
+        <w:t xml:space="preserve"> </w:t>
+      </w:r>
+      <w:r>
+        <w:t>„Vytvořte interaktivní vizualizac</w:t>
+      </w:r>
+      <w:r>
+        <w:t>i libovolné</w:t>
+      </w:r>
+      <w:r>
+        <w:t xml:space="preserve"> matematické funkce. </w:t>
+      </w:r>
+      <w:r>
+        <w:t xml:space="preserve">Uživatel </w:t>
+      </w:r>
+      <w:r>
+        <w:t>by měl</w:t>
+      </w:r>
+      <w:r>
+        <w:t xml:space="preserve"> mít možnost </w:t>
+      </w:r>
+      <w:r>
+        <w:t>měnit parametry funkce</w:t>
+      </w:r>
+      <w:r>
+        <w:t>“</w:t>
+      </w:r>
+    </w:p>
+    <w:p>
+      <w:r>
+        <w:rPr>
+          <w:b/>
+          <w:bCs/>
+        </w:rPr>
+        <w:t>Ukázkové řešení:</w:t>
+      </w:r>
+      <w:r>
+        <w:rPr>
+          <w:b/>
+          <w:bCs/>
+        </w:rPr>
+        <w:t xml:space="preserve"> </w:t>
+      </w:r>
+      <w:r>
+        <w:t>BokehInteractive.py</w:t>
+      </w:r>
+    </w:p>
+    <w:p>
+      <w:pPr>
+        <w:jc w:val="left"/>
+        <w:rPr>
+          <w:rFonts w:ascii="Times New Roman" w:hAnsi="Times New Roman"/>
+          <w:iCs/>
+        </w:rPr>
+      </w:pPr>
+      <w:r>
+        <w:t xml:space="preserve">Matematická funkce v této ukázce je </w:t>
+      </w:r>
+      <w:r>
+        <w:rPr>
+          <w:rFonts w:ascii="Cambria Math" w:hAnsi="Cambria Math"/>
+          <w:i/>
+          <w:iCs/>
+        </w:rPr>
+        <w:br/>
+      </w:r>
+      <m:oMathPara>
+        <m:oMath>
+          <m:sSub>
+            <m:sSubPr>
+              <m:ctrlPr>
+                <w:rPr>
+                  <w:rFonts w:ascii="Cambria Math" w:hAnsi="Cambria Math"/>
+                  <w:i/>
+                  <w:iCs/>
+                </w:rPr>
+              </m:ctrlPr>
+            </m:sSubPr>
+            <m:e>
+              <m:r>
+                <w:rPr>
+                  <w:rFonts w:ascii="Cambria Math" w:hAnsi="Cambria Math"/>
+                </w:rPr>
+                <m:t>x</m:t>
+              </m:r>
+            </m:e>
+            <m:sub>
+              <m:r>
+                <w:rPr>
+                  <w:rFonts w:ascii="Cambria Math" w:hAnsi="Cambria Math"/>
+                </w:rPr>
+                <m:t>n+1</m:t>
+              </m:r>
+            </m:sub>
+          </m:sSub>
+          <m:r>
+            <w:rPr>
+              <w:rFonts w:ascii="Cambria Math" w:hAnsi="Cambria Math"/>
+            </w:rPr>
+            <m:t>=r</m:t>
+          </m:r>
+          <m:sSub>
+            <m:sSubPr>
+              <m:ctrlPr>
+                <w:rPr>
+                  <w:rFonts w:ascii="Cambria Math" w:hAnsi="Cambria Math"/>
+                  <w:i/>
+                  <w:iCs/>
+                </w:rPr>
+              </m:ctrlPr>
+            </m:sSubPr>
+            <m:e>
+              <m:r>
+                <w:rPr>
+                  <w:rFonts w:ascii="Cambria Math" w:hAnsi="Cambria Math"/>
+                </w:rPr>
+                <m:t>x</m:t>
+              </m:r>
+            </m:e>
+            <m:sub>
+              <m:r>
+                <w:rPr>
+                  <w:rFonts w:ascii="Cambria Math" w:hAnsi="Cambria Math"/>
+                </w:rPr>
+                <m:t>n</m:t>
+              </m:r>
+            </m:sub>
+          </m:sSub>
+          <m:r>
+            <w:rPr>
+              <w:rFonts w:ascii="Cambria Math" w:hAnsi="Cambria Math"/>
+            </w:rPr>
+            <m:t>(1-</m:t>
+          </m:r>
+          <m:sSub>
+            <m:sSubPr>
+              <m:ctrlPr>
+                <w:rPr>
+                  <w:rFonts w:ascii="Cambria Math" w:hAnsi="Cambria Math"/>
+                  <w:i/>
+                  <w:iCs/>
+                </w:rPr>
+              </m:ctrlPr>
+            </m:sSubPr>
+            <m:e>
+              <m:r>
+                <w:rPr>
+                  <w:rFonts w:ascii="Cambria Math" w:hAnsi="Cambria Math"/>
+                </w:rPr>
+                <m:t>x</m:t>
+              </m:r>
+            </m:e>
+            <m:sub>
+              <m:r>
+                <w:rPr>
+                  <w:rFonts w:ascii="Cambria Math" w:hAnsi="Cambria Math"/>
+                </w:rPr>
+                <m:t>n</m:t>
+              </m:r>
+            </m:sub>
+          </m:sSub>
+          <m:r>
+            <w:rPr>
+              <w:rFonts w:ascii="Cambria Math" w:hAnsi="Cambria Math"/>
+            </w:rPr>
+            <m:t>)</m:t>
+          </m:r>
+        </m:oMath>
+      </m:oMathPara>
+    </w:p>
+    <w:p>
+      <w:r>
+        <w:t xml:space="preserve">S počátečním parametrem r = 3 a hodnotou x = 0,5. </w:t>
+      </w:r>
+      <w:r>
+        <w:t>Je vypočítáno 100 následujících hodnot funkce</w:t>
+      </w:r>
+      <w:r>
+        <w:t>. Zobrazená vizualizace je doplněna o dva widgety typu „</w:t>
+      </w:r>
+      <w:proofErr w:type="spellStart"/>
+      <w:r>
+        <w:t>slider</w:t>
+      </w:r>
+      <w:proofErr w:type="spellEnd"/>
+      <w:r>
+        <w:t>“ pro úpravu hodnoty r a x</w:t>
+      </w:r>
+      <w:r>
+        <w:t xml:space="preserve">. Pokud je uživatelem změněna hodnota jednoho ze </w:t>
+      </w:r>
+      <w:proofErr w:type="spellStart"/>
+      <w:r>
+        <w:t>sliderů</w:t>
+      </w:r>
+      <w:proofErr w:type="spellEnd"/>
+      <w:r>
+        <w:t xml:space="preserve">, je volána funkce </w:t>
+      </w:r>
+      <w:proofErr w:type="spellStart"/>
+      <w:r>
+        <w:rPr>
+          <w:rStyle w:val="CodeChar"/>
+        </w:rPr>
+        <w:t>update_values</w:t>
+      </w:r>
+      <w:proofErr w:type="spellEnd"/>
+      <w:r>
+        <w:rPr>
+          <w:rStyle w:val="CodeChar"/>
+        </w:rPr>
         <w:t>(</w:t>
       </w:r>
       <w:r>
@@ -23535,18 +23764,160 @@
         <w:t>)</w:t>
       </w:r>
       <w:r>
-        <w:t xml:space="preserve">, má na vstupu příznak, který určuje, zda by měla vrátit </w:t>
-      </w:r>
-      <w:r>
-        <w:t xml:space="preserve">pouze </w:t>
-      </w:r>
-      <w:r>
-        <w:t xml:space="preserve">velikost souborů ve složce, či velikost souborů ve složce a všech jejích podsložkách. </w:t>
-      </w:r>
-      <w:r>
-        <w:t xml:space="preserve">Díky tomu lze v grafu zobrazit dvě úrovně zanoření od uživatelem specifikované složky. </w:t>
-      </w:r>
-    </w:p>
+        <w:t xml:space="preserve">, která obstarává výpočet nových 100 hodnot k zobrazení. </w:t>
+      </w:r>
+    </w:p>
+    <w:p>
+      <w:pPr>
+        <w:pStyle w:val="Nadpis3"/>
+      </w:pPr>
+      <w:r>
+        <w:t>Vizualizace dat získaných z aplikace pro sledování aktivity</w:t>
+      </w:r>
+    </w:p>
+    <w:p>
+      <w:r>
+        <w:rPr>
+          <w:b/>
+          <w:bCs/>
+        </w:rPr>
+        <w:t>Zadání:</w:t>
+      </w:r>
+      <w:r>
+        <w:rPr>
+          <w:b/>
+          <w:bCs/>
+        </w:rPr>
+        <w:t xml:space="preserve"> </w:t>
+      </w:r>
+      <w:r>
+        <w:t>„Vytvořte vizualizaci pro data o aktivitě získaná z mobilního telefonu, chytrých hodinek, nebo podobných zařízení.“</w:t>
+      </w:r>
+    </w:p>
+    <w:p>
+      <w:r>
+        <w:rPr>
+          <w:b/>
+          <w:bCs/>
+        </w:rPr>
+        <w:t>Ukázkové řešení:</w:t>
+      </w:r>
+      <w:r>
+        <w:rPr>
+          <w:b/>
+          <w:bCs/>
+        </w:rPr>
+        <w:t xml:space="preserve"> </w:t>
+      </w:r>
+      <w:r>
+        <w:t>SamsungHealthHoloviews.py</w:t>
+      </w:r>
+    </w:p>
+    <w:p>
+      <w:r>
+        <w:t xml:space="preserve">Pro vizualizaci jsou využita data vyexportovaná z aplikace Samsung </w:t>
+      </w:r>
+      <w:proofErr w:type="spellStart"/>
+      <w:r>
+        <w:t>Health</w:t>
+      </w:r>
+      <w:proofErr w:type="spellEnd"/>
+      <w:r>
+        <w:t xml:space="preserve">. </w:t>
+      </w:r>
+      <w:r>
+        <w:t xml:space="preserve">Prvním krokem je získání cesty ke složce s daty od uživatele. </w:t>
+      </w:r>
+      <w:r>
+        <w:t xml:space="preserve">Program předpokládá, že </w:t>
+      </w:r>
+      <w:r>
+        <w:lastRenderedPageBreak/>
+        <w:t>získaný .zip</w:t>
+      </w:r>
+      <w:r>
+        <w:t xml:space="preserve"> soubor byl již extrahován. </w:t>
+      </w:r>
+      <w:r>
+        <w:t xml:space="preserve">Následně jsou nalezena data pro tep, saturaci kyslíku a počet kroků za den. </w:t>
+      </w:r>
+      <w:r>
+        <w:t xml:space="preserve">Pro každý z nalezených souborů je vytvořen </w:t>
+      </w:r>
+      <w:proofErr w:type="spellStart"/>
+      <w:r>
+        <w:t>DataFrame</w:t>
+      </w:r>
+      <w:proofErr w:type="spellEnd"/>
+      <w:r>
+        <w:t xml:space="preserve"> knihovny </w:t>
+      </w:r>
+      <w:proofErr w:type="spellStart"/>
+      <w:r>
+        <w:t>pandas</w:t>
+      </w:r>
+      <w:proofErr w:type="spellEnd"/>
+      <w:r>
+        <w:t xml:space="preserve">, u kterého jsou dlouhé názvy sloupců nahrazeny novými, pro člověka čitelnými. </w:t>
+      </w:r>
+      <w:r>
+        <w:t>Dále jsou data seřazena dle dne, kdy byla zaznamenána a u sloupce s časem je změněn datový typ na „</w:t>
+      </w:r>
+      <w:proofErr w:type="spellStart"/>
+      <w:r>
+        <w:t>datetime</w:t>
+      </w:r>
+      <w:proofErr w:type="spellEnd"/>
+      <w:r>
+        <w:t xml:space="preserve">“. </w:t>
+      </w:r>
+      <w:r>
+        <w:t xml:space="preserve">Nakonec jsou tyto </w:t>
+      </w:r>
+      <w:proofErr w:type="spellStart"/>
+      <w:r>
+        <w:t>DataFrames</w:t>
+      </w:r>
+      <w:proofErr w:type="spellEnd"/>
+      <w:r>
+        <w:t xml:space="preserve"> předány k vizualizaci knihovnou </w:t>
+      </w:r>
+      <w:proofErr w:type="spellStart"/>
+      <w:r>
+        <w:t>Holoviews</w:t>
+      </w:r>
+      <w:proofErr w:type="spellEnd"/>
+      <w:r>
+        <w:t xml:space="preserve">. </w:t>
+      </w:r>
+      <w:r>
+        <w:t>Program zvládne také upravit soubory, ve kterých se může nacházet</w:t>
+      </w:r>
+      <w:r>
+        <w:t xml:space="preserve"> nadbytečná</w:t>
+      </w:r>
+      <w:r>
+        <w:t xml:space="preserve"> hlavička, která by způsobila chybu při načtení knihovnou </w:t>
+      </w:r>
+      <w:proofErr w:type="spellStart"/>
+      <w:r>
+        <w:t>pandas</w:t>
+      </w:r>
+      <w:proofErr w:type="spellEnd"/>
+      <w:r>
+        <w:t xml:space="preserve">. </w:t>
+      </w:r>
+      <w:r>
+        <w:t xml:space="preserve">V případě, že došlo k problémům při zpracování dat, či daný soubor nebyl nalezen, jsou </w:t>
+      </w:r>
+      <w:r>
+        <w:t>odpovídající</w:t>
+      </w:r>
+      <w:r>
+        <w:t xml:space="preserve"> grafy přeskočeny. </w:t>
+      </w:r>
+    </w:p>
+    <w:p/>
     <w:p>
       <w:r>
         <w:br w:type="page"/>

</xml_diff>

<commit_message>
Summary of libraries + visualisation
</commit_message>
<xml_diff>
--- a/!Thesis/Bc.docx
+++ b/!Thesis/Bc.docx
@@ -686,14 +686,12 @@
         </w:rPr>
         <w:t xml:space="preserve">s of work with the libraries. The last part of the thesis contains an evaluation of visualization libraries </w:t>
       </w:r>
-      <w:proofErr w:type="gramStart"/>
       <w:r>
         <w:rPr>
           <w:lang w:val="en-US"/>
         </w:rPr>
-        <w:t>in regard to</w:t>
-      </w:r>
-      <w:proofErr w:type="gramEnd"/>
+        <w:t>considering</w:t>
+      </w:r>
       <w:r>
         <w:rPr>
           <w:lang w:val="en-US"/>
@@ -6088,7 +6086,7 @@
       <w:r>
         <w:fldChar w:fldCharType="separate"/>
       </w:r>
-      <w:hyperlink w:anchor="_Toc98062490" w:history="1">
+      <w:hyperlink w:anchor="_Toc98077792" w:history="1">
         <w:r>
           <w:rPr>
             <w:rStyle w:val="Hypertextovodkaz"/>
@@ -6115,7 +6113,7 @@
             <w:noProof/>
             <w:webHidden/>
           </w:rPr>
-          <w:instrText xml:space="preserve"> PAGEREF _Toc98062490 \h </w:instrText>
+          <w:instrText xml:space="preserve"> PAGEREF _Toc98077792 \h </w:instrText>
         </w:r>
         <w:r>
           <w:rPr>
@@ -6160,7 +6158,7 @@
           <w:lang w:eastAsia="cs-CZ" w:bidi="ar-SA"/>
         </w:rPr>
       </w:pPr>
-      <w:hyperlink w:anchor="_Toc98062491" w:history="1">
+      <w:hyperlink w:anchor="_Toc98077793" w:history="1">
         <w:r>
           <w:rPr>
             <w:rStyle w:val="Hypertextovodkaz"/>
@@ -6187,7 +6185,7 @@
             <w:noProof/>
             <w:webHidden/>
           </w:rPr>
-          <w:instrText xml:space="preserve"> PAGEREF _Toc98062491 \h </w:instrText>
+          <w:instrText xml:space="preserve"> PAGEREF _Toc98077793 \h </w:instrText>
         </w:r>
         <w:r>
           <w:rPr>
@@ -6232,7 +6230,7 @@
           <w:lang w:eastAsia="cs-CZ" w:bidi="ar-SA"/>
         </w:rPr>
       </w:pPr>
-      <w:hyperlink w:anchor="_Toc98062492" w:history="1">
+      <w:hyperlink w:anchor="_Toc98077794" w:history="1">
         <w:r>
           <w:rPr>
             <w:rStyle w:val="Hypertextovodkaz"/>
@@ -6259,7 +6257,7 @@
             <w:noProof/>
             <w:webHidden/>
           </w:rPr>
-          <w:instrText xml:space="preserve"> PAGEREF _Toc98062492 \h </w:instrText>
+          <w:instrText xml:space="preserve"> PAGEREF _Toc98077794 \h </w:instrText>
         </w:r>
         <w:r>
           <w:rPr>
@@ -6304,7 +6302,7 @@
           <w:lang w:eastAsia="cs-CZ" w:bidi="ar-SA"/>
         </w:rPr>
       </w:pPr>
-      <w:hyperlink w:anchor="_Toc98062493" w:history="1">
+      <w:hyperlink w:anchor="_Toc98077795" w:history="1">
         <w:r>
           <w:rPr>
             <w:rStyle w:val="Hypertextovodkaz"/>
@@ -6331,7 +6329,7 @@
             <w:noProof/>
             <w:webHidden/>
           </w:rPr>
-          <w:instrText xml:space="preserve"> PAGEREF _Toc98062493 \h </w:instrText>
+          <w:instrText xml:space="preserve"> PAGEREF _Toc98077795 \h </w:instrText>
         </w:r>
         <w:r>
           <w:rPr>
@@ -6376,7 +6374,7 @@
           <w:lang w:eastAsia="cs-CZ" w:bidi="ar-SA"/>
         </w:rPr>
       </w:pPr>
-      <w:hyperlink w:anchor="_Toc98062494" w:history="1">
+      <w:hyperlink w:anchor="_Toc98077796" w:history="1">
         <w:r>
           <w:rPr>
             <w:rStyle w:val="Hypertextovodkaz"/>
@@ -6403,7 +6401,7 @@
             <w:noProof/>
             <w:webHidden/>
           </w:rPr>
-          <w:instrText xml:space="preserve"> PAGEREF _Toc98062494 \h </w:instrText>
+          <w:instrText xml:space="preserve"> PAGEREF _Toc98077796 \h </w:instrText>
         </w:r>
         <w:r>
           <w:rPr>
@@ -6448,7 +6446,7 @@
           <w:lang w:eastAsia="cs-CZ" w:bidi="ar-SA"/>
         </w:rPr>
       </w:pPr>
-      <w:hyperlink w:anchor="_Toc98062495" w:history="1">
+      <w:hyperlink w:anchor="_Toc98077797" w:history="1">
         <w:r>
           <w:rPr>
             <w:rStyle w:val="Hypertextovodkaz"/>
@@ -6475,7 +6473,7 @@
             <w:noProof/>
             <w:webHidden/>
           </w:rPr>
-          <w:instrText xml:space="preserve"> PAGEREF _Toc98062495 \h </w:instrText>
+          <w:instrText xml:space="preserve"> PAGEREF _Toc98077797 \h </w:instrText>
         </w:r>
         <w:r>
           <w:rPr>
@@ -6520,7 +6518,7 @@
           <w:lang w:eastAsia="cs-CZ" w:bidi="ar-SA"/>
         </w:rPr>
       </w:pPr>
-      <w:hyperlink w:anchor="_Toc98062496" w:history="1">
+      <w:hyperlink w:anchor="_Toc98077798" w:history="1">
         <w:r>
           <w:rPr>
             <w:rStyle w:val="Hypertextovodkaz"/>
@@ -6547,7 +6545,7 @@
             <w:noProof/>
             <w:webHidden/>
           </w:rPr>
-          <w:instrText xml:space="preserve"> PAGEREF _Toc98062496 \h </w:instrText>
+          <w:instrText xml:space="preserve"> PAGEREF _Toc98077798 \h </w:instrText>
         </w:r>
         <w:r>
           <w:rPr>
@@ -6592,7 +6590,7 @@
           <w:lang w:eastAsia="cs-CZ" w:bidi="ar-SA"/>
         </w:rPr>
       </w:pPr>
-      <w:hyperlink w:anchor="_Toc98062497" w:history="1">
+      <w:hyperlink w:anchor="_Toc98077799" w:history="1">
         <w:r>
           <w:rPr>
             <w:rStyle w:val="Hypertextovodkaz"/>
@@ -6619,7 +6617,7 @@
             <w:noProof/>
             <w:webHidden/>
           </w:rPr>
-          <w:instrText xml:space="preserve"> PAGEREF _Toc98062497 \h </w:instrText>
+          <w:instrText xml:space="preserve"> PAGEREF _Toc98077799 \h </w:instrText>
         </w:r>
         <w:r>
           <w:rPr>
@@ -6664,7 +6662,7 @@
           <w:lang w:eastAsia="cs-CZ" w:bidi="ar-SA"/>
         </w:rPr>
       </w:pPr>
-      <w:hyperlink w:anchor="_Toc98062498" w:history="1">
+      <w:hyperlink w:anchor="_Toc98077800" w:history="1">
         <w:r>
           <w:rPr>
             <w:rStyle w:val="Hypertextovodkaz"/>
@@ -6691,7 +6689,7 @@
             <w:noProof/>
             <w:webHidden/>
           </w:rPr>
-          <w:instrText xml:space="preserve"> PAGEREF _Toc98062498 \h </w:instrText>
+          <w:instrText xml:space="preserve"> PAGEREF _Toc98077800 \h </w:instrText>
         </w:r>
         <w:r>
           <w:rPr>
@@ -6736,7 +6734,7 @@
           <w:lang w:eastAsia="cs-CZ" w:bidi="ar-SA"/>
         </w:rPr>
       </w:pPr>
-      <w:hyperlink w:anchor="_Toc98062499" w:history="1">
+      <w:hyperlink w:anchor="_Toc98077801" w:history="1">
         <w:r>
           <w:rPr>
             <w:rStyle w:val="Hypertextovodkaz"/>
@@ -6763,7 +6761,7 @@
             <w:noProof/>
             <w:webHidden/>
           </w:rPr>
-          <w:instrText xml:space="preserve"> PAGEREF _Toc98062499 \h </w:instrText>
+          <w:instrText xml:space="preserve"> PAGEREF _Toc98077801 \h </w:instrText>
         </w:r>
         <w:r>
           <w:rPr>
@@ -6808,7 +6806,7 @@
           <w:lang w:eastAsia="cs-CZ" w:bidi="ar-SA"/>
         </w:rPr>
       </w:pPr>
-      <w:hyperlink w:anchor="_Toc98062500" w:history="1">
+      <w:hyperlink w:anchor="_Toc98077802" w:history="1">
         <w:r>
           <w:rPr>
             <w:rStyle w:val="Hypertextovodkaz"/>
@@ -6835,7 +6833,7 @@
             <w:noProof/>
             <w:webHidden/>
           </w:rPr>
-          <w:instrText xml:space="preserve"> PAGEREF _Toc98062500 \h </w:instrText>
+          <w:instrText xml:space="preserve"> PAGEREF _Toc98077802 \h </w:instrText>
         </w:r>
         <w:r>
           <w:rPr>
@@ -6880,7 +6878,7 @@
           <w:lang w:eastAsia="cs-CZ" w:bidi="ar-SA"/>
         </w:rPr>
       </w:pPr>
-      <w:hyperlink w:anchor="_Toc98062501" w:history="1">
+      <w:hyperlink w:anchor="_Toc98077803" w:history="1">
         <w:r>
           <w:rPr>
             <w:rStyle w:val="Hypertextovodkaz"/>
@@ -6907,7 +6905,7 @@
             <w:noProof/>
             <w:webHidden/>
           </w:rPr>
-          <w:instrText xml:space="preserve"> PAGEREF _Toc98062501 \h </w:instrText>
+          <w:instrText xml:space="preserve"> PAGEREF _Toc98077803 \h </w:instrText>
         </w:r>
         <w:r>
           <w:rPr>
@@ -6952,7 +6950,7 @@
           <w:lang w:eastAsia="cs-CZ" w:bidi="ar-SA"/>
         </w:rPr>
       </w:pPr>
-      <w:hyperlink w:anchor="_Toc98062502" w:history="1">
+      <w:hyperlink w:anchor="_Toc98077804" w:history="1">
         <w:r>
           <w:rPr>
             <w:rStyle w:val="Hypertextovodkaz"/>
@@ -6979,7 +6977,7 @@
             <w:noProof/>
             <w:webHidden/>
           </w:rPr>
-          <w:instrText xml:space="preserve"> PAGEREF _Toc98062502 \h </w:instrText>
+          <w:instrText xml:space="preserve"> PAGEREF _Toc98077804 \h </w:instrText>
         </w:r>
         <w:r>
           <w:rPr>
@@ -7024,13 +7022,13 @@
           <w:lang w:eastAsia="cs-CZ" w:bidi="ar-SA"/>
         </w:rPr>
       </w:pPr>
-      <w:hyperlink w:anchor="_Toc98062503" w:history="1">
+      <w:hyperlink w:anchor="_Toc98077805" w:history="1">
         <w:r>
           <w:rPr>
             <w:rStyle w:val="Hypertextovodkaz"/>
             <w:noProof/>
           </w:rPr>
-          <w:t>Obr. 13 Možnosti rozlišení hodnot v knihovně Matplotlib</w:t>
+          <w:t>Obr. 14 Možnosti rozlišení hodnot v knihovně Matplotlib</w:t>
         </w:r>
         <w:r>
           <w:rPr>
@@ -7051,7 +7049,7 @@
             <w:noProof/>
             <w:webHidden/>
           </w:rPr>
-          <w:instrText xml:space="preserve"> PAGEREF _Toc98062503 \h </w:instrText>
+          <w:instrText xml:space="preserve"> PAGEREF _Toc98077805 \h </w:instrText>
         </w:r>
         <w:r>
           <w:rPr>
@@ -7096,13 +7094,13 @@
           <w:lang w:eastAsia="cs-CZ" w:bidi="ar-SA"/>
         </w:rPr>
       </w:pPr>
-      <w:hyperlink w:anchor="_Toc98062504" w:history="1">
+      <w:hyperlink w:anchor="_Toc98077806" w:history="1">
         <w:r>
           <w:rPr>
             <w:rStyle w:val="Hypertextovodkaz"/>
             <w:noProof/>
           </w:rPr>
-          <w:t>Obr. 14 Výchozí vzhled grafů knihovny Matplotlib</w:t>
+          <w:t>Obr. 15 Výchozí vzhled grafů knihovny Matplotlib</w:t>
         </w:r>
         <w:r>
           <w:rPr>
@@ -7123,7 +7121,7 @@
             <w:noProof/>
             <w:webHidden/>
           </w:rPr>
-          <w:instrText xml:space="preserve"> PAGEREF _Toc98062504 \h </w:instrText>
+          <w:instrText xml:space="preserve"> PAGEREF _Toc98077806 \h </w:instrText>
         </w:r>
         <w:r>
           <w:rPr>
@@ -7168,13 +7166,13 @@
           <w:lang w:eastAsia="cs-CZ" w:bidi="ar-SA"/>
         </w:rPr>
       </w:pPr>
-      <w:hyperlink w:anchor="_Toc98062505" w:history="1">
+      <w:hyperlink w:anchor="_Toc98077807" w:history="1">
         <w:r>
           <w:rPr>
             <w:rStyle w:val="Hypertextovodkaz"/>
             <w:noProof/>
           </w:rPr>
-          <w:t>Obr. 15 Vizualizace pomocí FacetGrid knihovny Seaborn. Firmy jsou děleny do řádků dle burzy a sloupců dle kategorie</w:t>
+          <w:t>Obr. 16 Vizualizace pomocí FacetGrid knihovny Seaborn. Firmy jsou děleny do řádků dle burzy a sloupců dle kategorie</w:t>
         </w:r>
         <w:r>
           <w:rPr>
@@ -7195,7 +7193,7 @@
             <w:noProof/>
             <w:webHidden/>
           </w:rPr>
-          <w:instrText xml:space="preserve"> PAGEREF _Toc98062505 \h </w:instrText>
+          <w:instrText xml:space="preserve"> PAGEREF _Toc98077807 \h </w:instrText>
         </w:r>
         <w:r>
           <w:rPr>
@@ -7240,13 +7238,13 @@
           <w:lang w:eastAsia="cs-CZ" w:bidi="ar-SA"/>
         </w:rPr>
       </w:pPr>
-      <w:hyperlink w:anchor="_Toc98062506" w:history="1">
+      <w:hyperlink w:anchor="_Toc98077808" w:history="1">
         <w:r>
           <w:rPr>
             <w:rStyle w:val="Hypertextovodkaz"/>
             <w:noProof/>
           </w:rPr>
-          <w:t>Obr. 16 Pomocí knihovny Bokeh lze vytvářet velmi složité vizualizace</w:t>
+          <w:t>Obr. 17 Pomocí knihovny Bokeh lze vytvářet velmi složité vizualizace</w:t>
         </w:r>
         <w:r>
           <w:rPr>
@@ -7267,7 +7265,7 @@
             <w:noProof/>
             <w:webHidden/>
           </w:rPr>
-          <w:instrText xml:space="preserve"> PAGEREF _Toc98062506 \h </w:instrText>
+          <w:instrText xml:space="preserve"> PAGEREF _Toc98077808 \h </w:instrText>
         </w:r>
         <w:r>
           <w:rPr>
@@ -7312,13 +7310,13 @@
           <w:lang w:eastAsia="cs-CZ" w:bidi="ar-SA"/>
         </w:rPr>
       </w:pPr>
-      <w:hyperlink w:anchor="_Toc98062507" w:history="1">
+      <w:hyperlink w:anchor="_Toc98077809" w:history="1">
         <w:r>
           <w:rPr>
             <w:rStyle w:val="Hypertextovodkaz"/>
             <w:noProof/>
           </w:rPr>
-          <w:t>Obr. 17 Výchozí nastavení knihovny Bokeh může být nepřehledné</w:t>
+          <w:t>Obr. 18 Výchozí nastavení knihovny Bokeh může být nepřehledné</w:t>
         </w:r>
         <w:r>
           <w:rPr>
@@ -7339,7 +7337,7 @@
             <w:noProof/>
             <w:webHidden/>
           </w:rPr>
-          <w:instrText xml:space="preserve"> PAGEREF _Toc98062507 \h </w:instrText>
+          <w:instrText xml:space="preserve"> PAGEREF _Toc98077809 \h </w:instrText>
         </w:r>
         <w:r>
           <w:rPr>
@@ -7384,27 +7382,13 @@
           <w:lang w:eastAsia="cs-CZ" w:bidi="ar-SA"/>
         </w:rPr>
       </w:pPr>
-      <w:hyperlink w:anchor="_Toc98062508" w:history="1">
+      <w:hyperlink w:anchor="_Toc98077810" w:history="1">
         <w:r>
           <w:rPr>
             <w:rStyle w:val="Hypertextovodkaz"/>
             <w:noProof/>
           </w:rPr>
-          <w:t>Obr. 18 Některé</w:t>
-        </w:r>
-        <w:r>
-          <w:rPr>
-            <w:rStyle w:val="Hypertextovodkaz"/>
-            <w:noProof/>
-          </w:rPr>
-          <w:t xml:space="preserve"> </w:t>
-        </w:r>
-        <w:r>
-          <w:rPr>
-            <w:rStyle w:val="Hypertextovodkaz"/>
-            <w:noProof/>
-          </w:rPr>
-          <w:t>části dokumentace Holoviews jsou nedostupné</w:t>
+          <w:t>Obr. 19 Některé části dokumentace Holoviews jsou nedostupné</w:t>
         </w:r>
         <w:r>
           <w:rPr>
@@ -7425,7 +7409,7 @@
             <w:noProof/>
             <w:webHidden/>
           </w:rPr>
-          <w:instrText xml:space="preserve"> PAGEREF _Toc98062508 \h </w:instrText>
+          <w:instrText xml:space="preserve"> PAGEREF _Toc98077810 \h </w:instrText>
         </w:r>
         <w:r>
           <w:rPr>
@@ -7455,19 +7439,6 @@
           <w:fldChar w:fldCharType="end"/>
         </w:r>
       </w:hyperlink>
-    </w:p>
-    <w:p>
-      <w:r>
-        <w:fldChar w:fldCharType="end"/>
-      </w:r>
-    </w:p>
-    <w:p>
-      <w:pPr>
-        <w:pStyle w:val="NadpisX"/>
-      </w:pPr>
-      <w:r>
-        <w:t>Seznam tabulek</w:t>
-      </w:r>
     </w:p>
     <w:p>
       <w:pPr>
@@ -7483,22 +7454,13 @@
           <w:lang w:eastAsia="cs-CZ" w:bidi="ar-SA"/>
         </w:rPr>
       </w:pPr>
-      <w:r>
-        <w:fldChar w:fldCharType="begin"/>
-      </w:r>
-      <w:r>
-        <w:instrText xml:space="preserve"> TOC \h \z \c "Tabulka" </w:instrText>
-      </w:r>
-      <w:r>
-        <w:fldChar w:fldCharType="separate"/>
-      </w:r>
-      <w:hyperlink w:anchor="_Toc98062510" w:history="1">
+      <w:hyperlink w:anchor="_Toc98077811" w:history="1">
         <w:r>
           <w:rPr>
             <w:rStyle w:val="Hypertextovodkaz"/>
             <w:noProof/>
           </w:rPr>
-          <w:t>Tabulka 1 Ukázková tabulka hodnocení</w:t>
+          <w:t>Obr. 20 Celkový výsledek byl také vizualizován pomocí „vítězné“ knihovny Plotly</w:t>
         </w:r>
         <w:r>
           <w:rPr>
@@ -7519,7 +7481,7 @@
             <w:noProof/>
             <w:webHidden/>
           </w:rPr>
-          <w:instrText xml:space="preserve"> PAGEREF _Toc98062510 \h </w:instrText>
+          <w:instrText xml:space="preserve"> PAGEREF _Toc98077811 \h </w:instrText>
         </w:r>
         <w:r>
           <w:rPr>
@@ -7539,7 +7501,7 @@
             <w:noProof/>
             <w:webHidden/>
           </w:rPr>
-          <w:t>21</w:t>
+          <w:t>58</w:t>
         </w:r>
         <w:r>
           <w:rPr>
@@ -7549,6 +7511,19 @@
           <w:fldChar w:fldCharType="end"/>
         </w:r>
       </w:hyperlink>
+    </w:p>
+    <w:p>
+      <w:r>
+        <w:fldChar w:fldCharType="end"/>
+      </w:r>
+    </w:p>
+    <w:p>
+      <w:pPr>
+        <w:pStyle w:val="NadpisX"/>
+      </w:pPr>
+      <w:r>
+        <w:t>Seznam tabulek</w:t>
+      </w:r>
     </w:p>
     <w:p>
       <w:pPr>
@@ -7564,13 +7539,22 @@
           <w:lang w:eastAsia="cs-CZ" w:bidi="ar-SA"/>
         </w:rPr>
       </w:pPr>
-      <w:hyperlink w:anchor="_Toc98062511" w:history="1">
+      <w:r>
+        <w:fldChar w:fldCharType="begin"/>
+      </w:r>
+      <w:r>
+        <w:instrText xml:space="preserve"> TOC \h \z \c "Tabulka" </w:instrText>
+      </w:r>
+      <w:r>
+        <w:fldChar w:fldCharType="separate"/>
+      </w:r>
+      <w:hyperlink w:anchor="_Toc98077812" w:history="1">
         <w:r>
           <w:rPr>
             <w:rStyle w:val="Hypertextovodkaz"/>
             <w:noProof/>
           </w:rPr>
-          <w:t>Tabulka 2 Ukázková tabulka kvantifikovaného hodnocení</w:t>
+          <w:t>Tabulka 1 Ukázková tabulka hodnocení</w:t>
         </w:r>
         <w:r>
           <w:rPr>
@@ -7591,7 +7575,7 @@
             <w:noProof/>
             <w:webHidden/>
           </w:rPr>
-          <w:instrText xml:space="preserve"> PAGEREF _Toc98062511 \h </w:instrText>
+          <w:instrText xml:space="preserve"> PAGEREF _Toc98077812 \h </w:instrText>
         </w:r>
         <w:r>
           <w:rPr>
@@ -7611,7 +7595,7 @@
             <w:noProof/>
             <w:webHidden/>
           </w:rPr>
-          <w:t>22</w:t>
+          <w:t>21</w:t>
         </w:r>
         <w:r>
           <w:rPr>
@@ -7636,13 +7620,13 @@
           <w:lang w:eastAsia="cs-CZ" w:bidi="ar-SA"/>
         </w:rPr>
       </w:pPr>
-      <w:hyperlink w:anchor="_Toc98062512" w:history="1">
+      <w:hyperlink w:anchor="_Toc98077813" w:history="1">
         <w:r>
           <w:rPr>
             <w:rStyle w:val="Hypertextovodkaz"/>
             <w:noProof/>
           </w:rPr>
-          <w:t>Tabulka 3 Hodnocení knihovny Matplotlib</w:t>
+          <w:t>Tabulka 2 Ukázková tabulka kvantifikovaného hodnocení</w:t>
         </w:r>
         <w:r>
           <w:rPr>
@@ -7663,7 +7647,7 @@
             <w:noProof/>
             <w:webHidden/>
           </w:rPr>
-          <w:instrText xml:space="preserve"> PAGEREF _Toc98062512 \h </w:instrText>
+          <w:instrText xml:space="preserve"> PAGEREF _Toc98077813 \h </w:instrText>
         </w:r>
         <w:r>
           <w:rPr>
@@ -7683,7 +7667,7 @@
             <w:noProof/>
             <w:webHidden/>
           </w:rPr>
-          <w:t>38</w:t>
+          <w:t>22</w:t>
         </w:r>
         <w:r>
           <w:rPr>
@@ -7708,13 +7692,13 @@
           <w:lang w:eastAsia="cs-CZ" w:bidi="ar-SA"/>
         </w:rPr>
       </w:pPr>
-      <w:hyperlink w:anchor="_Toc98062513" w:history="1">
+      <w:hyperlink w:anchor="_Toc98077814" w:history="1">
         <w:r>
           <w:rPr>
             <w:rStyle w:val="Hypertextovodkaz"/>
             <w:noProof/>
           </w:rPr>
-          <w:t>Tabulka 4 Tabulka kvantifikovaného hodnocení knihovny Matplotlib</w:t>
+          <w:t>Tabulka 3 Hodnocení knihovny Matplotlib</w:t>
         </w:r>
         <w:r>
           <w:rPr>
@@ -7735,7 +7719,7 @@
             <w:noProof/>
             <w:webHidden/>
           </w:rPr>
-          <w:instrText xml:space="preserve"> PAGEREF _Toc98062513 \h </w:instrText>
+          <w:instrText xml:space="preserve"> PAGEREF _Toc98077814 \h </w:instrText>
         </w:r>
         <w:r>
           <w:rPr>
@@ -7755,7 +7739,7 @@
             <w:noProof/>
             <w:webHidden/>
           </w:rPr>
-          <w:t>39</w:t>
+          <w:t>38</w:t>
         </w:r>
         <w:r>
           <w:rPr>
@@ -7780,13 +7764,13 @@
           <w:lang w:eastAsia="cs-CZ" w:bidi="ar-SA"/>
         </w:rPr>
       </w:pPr>
-      <w:hyperlink w:anchor="_Toc98062514" w:history="1">
+      <w:hyperlink w:anchor="_Toc98077815" w:history="1">
         <w:r>
           <w:rPr>
             <w:rStyle w:val="Hypertextovodkaz"/>
             <w:noProof/>
           </w:rPr>
-          <w:t>Tabulka 5 Hodnocení knihovny seaborn</w:t>
+          <w:t>Tabulka 4 Kvantifikované hodnocení knihovny Matplotlib</w:t>
         </w:r>
         <w:r>
           <w:rPr>
@@ -7807,7 +7791,7 @@
             <w:noProof/>
             <w:webHidden/>
           </w:rPr>
-          <w:instrText xml:space="preserve"> PAGEREF _Toc98062514 \h </w:instrText>
+          <w:instrText xml:space="preserve"> PAGEREF _Toc98077815 \h </w:instrText>
         </w:r>
         <w:r>
           <w:rPr>
@@ -7827,7 +7811,7 @@
             <w:noProof/>
             <w:webHidden/>
           </w:rPr>
-          <w:t>41</w:t>
+          <w:t>39</w:t>
         </w:r>
         <w:r>
           <w:rPr>
@@ -7852,13 +7836,13 @@
           <w:lang w:eastAsia="cs-CZ" w:bidi="ar-SA"/>
         </w:rPr>
       </w:pPr>
-      <w:hyperlink w:anchor="_Toc98062515" w:history="1">
+      <w:hyperlink w:anchor="_Toc98077816" w:history="1">
         <w:r>
           <w:rPr>
             <w:rStyle w:val="Hypertextovodkaz"/>
             <w:noProof/>
           </w:rPr>
-          <w:t>Tabulka 6 Tabulka kvantifikovaného hodnocení knihovny Seaborn</w:t>
+          <w:t>Tabulka 5 Hodnocení knihovny seaborn</w:t>
         </w:r>
         <w:r>
           <w:rPr>
@@ -7879,7 +7863,7 @@
             <w:noProof/>
             <w:webHidden/>
           </w:rPr>
-          <w:instrText xml:space="preserve"> PAGEREF _Toc98062515 \h </w:instrText>
+          <w:instrText xml:space="preserve"> PAGEREF _Toc98077816 \h </w:instrText>
         </w:r>
         <w:r>
           <w:rPr>
@@ -7899,7 +7883,7 @@
             <w:noProof/>
             <w:webHidden/>
           </w:rPr>
-          <w:t>42</w:t>
+          <w:t>41</w:t>
         </w:r>
         <w:r>
           <w:rPr>
@@ -7924,13 +7908,13 @@
           <w:lang w:eastAsia="cs-CZ" w:bidi="ar-SA"/>
         </w:rPr>
       </w:pPr>
-      <w:hyperlink w:anchor="_Toc98062516" w:history="1">
+      <w:hyperlink w:anchor="_Toc98077817" w:history="1">
         <w:r>
           <w:rPr>
             <w:rStyle w:val="Hypertextovodkaz"/>
             <w:noProof/>
           </w:rPr>
-          <w:t>Tabulka 7 Hodnocení knihovny Bokeh</w:t>
+          <w:t>Tabulka 6 Kvantifikované hodnocení knihovny Seaborn</w:t>
         </w:r>
         <w:r>
           <w:rPr>
@@ -7951,7 +7935,7 @@
             <w:noProof/>
             <w:webHidden/>
           </w:rPr>
-          <w:instrText xml:space="preserve"> PAGEREF _Toc98062516 \h </w:instrText>
+          <w:instrText xml:space="preserve"> PAGEREF _Toc98077817 \h </w:instrText>
         </w:r>
         <w:r>
           <w:rPr>
@@ -7971,7 +7955,7 @@
             <w:noProof/>
             <w:webHidden/>
           </w:rPr>
-          <w:t>46</w:t>
+          <w:t>42</w:t>
         </w:r>
         <w:r>
           <w:rPr>
@@ -7996,13 +7980,13 @@
           <w:lang w:eastAsia="cs-CZ" w:bidi="ar-SA"/>
         </w:rPr>
       </w:pPr>
-      <w:hyperlink w:anchor="_Toc98062517" w:history="1">
+      <w:hyperlink w:anchor="_Toc98077818" w:history="1">
         <w:r>
           <w:rPr>
             <w:rStyle w:val="Hypertextovodkaz"/>
             <w:noProof/>
           </w:rPr>
-          <w:t>Tabulka 8 Tabulka kvantifikovaného hodnocení knihovny Bokeh</w:t>
+          <w:t>Tabulka 7 Hodnocení knihovny Bokeh</w:t>
         </w:r>
         <w:r>
           <w:rPr>
@@ -8023,7 +8007,7 @@
             <w:noProof/>
             <w:webHidden/>
           </w:rPr>
-          <w:instrText xml:space="preserve"> PAGEREF _Toc98062517 \h </w:instrText>
+          <w:instrText xml:space="preserve"> PAGEREF _Toc98077818 \h </w:instrText>
         </w:r>
         <w:r>
           <w:rPr>
@@ -8043,7 +8027,7 @@
             <w:noProof/>
             <w:webHidden/>
           </w:rPr>
-          <w:t>47</w:t>
+          <w:t>46</w:t>
         </w:r>
         <w:r>
           <w:rPr>
@@ -8068,13 +8052,13 @@
           <w:lang w:eastAsia="cs-CZ" w:bidi="ar-SA"/>
         </w:rPr>
       </w:pPr>
-      <w:hyperlink w:anchor="_Toc98062518" w:history="1">
+      <w:hyperlink w:anchor="_Toc98077819" w:history="1">
         <w:r>
           <w:rPr>
             <w:rStyle w:val="Hypertextovodkaz"/>
             <w:noProof/>
           </w:rPr>
-          <w:t>Tabulka 9 Hodnocení knihovny Plotly</w:t>
+          <w:t>Tabulka 8 Kvantifikované hodnocení knihovny Bokeh</w:t>
         </w:r>
         <w:r>
           <w:rPr>
@@ -8095,7 +8079,7 @@
             <w:noProof/>
             <w:webHidden/>
           </w:rPr>
-          <w:instrText xml:space="preserve"> PAGEREF _Toc98062518 \h </w:instrText>
+          <w:instrText xml:space="preserve"> PAGEREF _Toc98077819 \h </w:instrText>
         </w:r>
         <w:r>
           <w:rPr>
@@ -8115,7 +8099,7 @@
             <w:noProof/>
             <w:webHidden/>
           </w:rPr>
-          <w:t>50</w:t>
+          <w:t>47</w:t>
         </w:r>
         <w:r>
           <w:rPr>
@@ -8140,13 +8124,13 @@
           <w:lang w:eastAsia="cs-CZ" w:bidi="ar-SA"/>
         </w:rPr>
       </w:pPr>
-      <w:hyperlink w:anchor="_Toc98062519" w:history="1">
+      <w:hyperlink w:anchor="_Toc98077820" w:history="1">
         <w:r>
           <w:rPr>
             <w:rStyle w:val="Hypertextovodkaz"/>
             <w:noProof/>
           </w:rPr>
-          <w:t>Tabulka 10 Tabulka kvantifikovaného hodnocení knihovny Plotly</w:t>
+          <w:t>Tabulka 9 Hodnocení knihovny Plotly</w:t>
         </w:r>
         <w:r>
           <w:rPr>
@@ -8167,7 +8151,7 @@
             <w:noProof/>
             <w:webHidden/>
           </w:rPr>
-          <w:instrText xml:space="preserve"> PAGEREF _Toc98062519 \h </w:instrText>
+          <w:instrText xml:space="preserve"> PAGEREF _Toc98077820 \h </w:instrText>
         </w:r>
         <w:r>
           <w:rPr>
@@ -8212,13 +8196,13 @@
           <w:lang w:eastAsia="cs-CZ" w:bidi="ar-SA"/>
         </w:rPr>
       </w:pPr>
-      <w:hyperlink w:anchor="_Toc98062520" w:history="1">
+      <w:hyperlink w:anchor="_Toc98077821" w:history="1">
         <w:r>
           <w:rPr>
             <w:rStyle w:val="Hypertextovodkaz"/>
             <w:noProof/>
           </w:rPr>
-          <w:t>Tabulka 11 Hodnocení knihovny Holoviews</w:t>
+          <w:t>Tabulka 10 Kvantifikované hodnocení knihovny Plotly</w:t>
         </w:r>
         <w:r>
           <w:rPr>
@@ -8239,7 +8223,7 @@
             <w:noProof/>
             <w:webHidden/>
           </w:rPr>
-          <w:instrText xml:space="preserve"> PAGEREF _Toc98062520 \h </w:instrText>
+          <w:instrText xml:space="preserve"> PAGEREF _Toc98077821 \h </w:instrText>
         </w:r>
         <w:r>
           <w:rPr>
@@ -8259,7 +8243,7 @@
             <w:noProof/>
             <w:webHidden/>
           </w:rPr>
-          <w:t>53</w:t>
+          <w:t>50</w:t>
         </w:r>
         <w:r>
           <w:rPr>
@@ -8284,13 +8268,13 @@
           <w:lang w:eastAsia="cs-CZ" w:bidi="ar-SA"/>
         </w:rPr>
       </w:pPr>
-      <w:hyperlink w:anchor="_Toc98062521" w:history="1">
+      <w:hyperlink w:anchor="_Toc98077822" w:history="1">
         <w:r>
           <w:rPr>
             <w:rStyle w:val="Hypertextovodkaz"/>
             <w:noProof/>
           </w:rPr>
-          <w:t>Tabulka 12 Tabulka kvantifikovaného hodnocení knihovny Holoviews</w:t>
+          <w:t>Tabulka 11 Hodnocení knihovny Holoviews</w:t>
         </w:r>
         <w:r>
           <w:rPr>
@@ -8311,7 +8295,7 @@
             <w:noProof/>
             <w:webHidden/>
           </w:rPr>
-          <w:instrText xml:space="preserve"> PAGEREF _Toc98062521 \h </w:instrText>
+          <w:instrText xml:space="preserve"> PAGEREF _Toc98077822 \h </w:instrText>
         </w:r>
         <w:r>
           <w:rPr>
@@ -8331,7 +8315,7 @@
             <w:noProof/>
             <w:webHidden/>
           </w:rPr>
-          <w:t>54</w:t>
+          <w:t>53</w:t>
         </w:r>
         <w:r>
           <w:rPr>
@@ -8356,13 +8340,13 @@
           <w:lang w:eastAsia="cs-CZ" w:bidi="ar-SA"/>
         </w:rPr>
       </w:pPr>
-      <w:hyperlink w:anchor="_Toc98062522" w:history="1">
+      <w:hyperlink w:anchor="_Toc98077823" w:history="1">
         <w:r>
           <w:rPr>
             <w:rStyle w:val="Hypertextovodkaz"/>
             <w:noProof/>
           </w:rPr>
-          <w:t>Tabulka 13 Hodnocení knihovny Pygal</w:t>
+          <w:t>Tabulka 12 Kvantifikované hodnocení knihovny Holoviews</w:t>
         </w:r>
         <w:r>
           <w:rPr>
@@ -8383,7 +8367,7 @@
             <w:noProof/>
             <w:webHidden/>
           </w:rPr>
-          <w:instrText xml:space="preserve"> PAGEREF _Toc98062522 \h </w:instrText>
+          <w:instrText xml:space="preserve"> PAGEREF _Toc98077823 \h </w:instrText>
         </w:r>
         <w:r>
           <w:rPr>
@@ -8403,7 +8387,7 @@
             <w:noProof/>
             <w:webHidden/>
           </w:rPr>
-          <w:t>56</w:t>
+          <w:t>54</w:t>
         </w:r>
         <w:r>
           <w:rPr>
@@ -8428,13 +8412,13 @@
           <w:lang w:eastAsia="cs-CZ" w:bidi="ar-SA"/>
         </w:rPr>
       </w:pPr>
-      <w:hyperlink w:anchor="_Toc98062523" w:history="1">
+      <w:hyperlink w:anchor="_Toc98077824" w:history="1">
         <w:r>
           <w:rPr>
             <w:rStyle w:val="Hypertextovodkaz"/>
             <w:noProof/>
           </w:rPr>
-          <w:t>Tabulka 14 Tabulka kvantifikovaného hodnocení knihovny Pygal</w:t>
+          <w:t>Tabulka 13 Hodnocení knihovny Pygal</w:t>
         </w:r>
         <w:r>
           <w:rPr>
@@ -8455,7 +8439,7 @@
             <w:noProof/>
             <w:webHidden/>
           </w:rPr>
-          <w:instrText xml:space="preserve"> PAGEREF _Toc98062523 \h </w:instrText>
+          <w:instrText xml:space="preserve"> PAGEREF _Toc98077824 \h </w:instrText>
         </w:r>
         <w:r>
           <w:rPr>
@@ -8476,6 +8460,164 @@
             <w:webHidden/>
           </w:rPr>
           <w:t>56</w:t>
+        </w:r>
+        <w:r>
+          <w:rPr>
+            <w:noProof/>
+            <w:webHidden/>
+          </w:rPr>
+          <w:fldChar w:fldCharType="end"/>
+        </w:r>
+      </w:hyperlink>
+    </w:p>
+    <w:p>
+      <w:pPr>
+        <w:pStyle w:val="Seznamobrzk"/>
+        <w:tabs>
+          <w:tab w:val="right" w:leader="dot" w:pos="8494"/>
+        </w:tabs>
+        <w:rPr>
+          <w:rFonts w:asciiTheme="minorHAnsi" w:eastAsiaTheme="minorEastAsia" w:hAnsiTheme="minorHAnsi" w:cstheme="minorBidi"/>
+          <w:noProof/>
+          <w:sz w:val="22"/>
+          <w:szCs w:val="22"/>
+          <w:lang w:eastAsia="cs-CZ" w:bidi="ar-SA"/>
+        </w:rPr>
+      </w:pPr>
+      <w:hyperlink w:anchor="_Toc98077825" w:history="1">
+        <w:r>
+          <w:rPr>
+            <w:rStyle w:val="Hypertextovodkaz"/>
+            <w:noProof/>
+          </w:rPr>
+          <w:t>Tabulka 14 Kvantifikované hodnocení knihovny Pygal</w:t>
+        </w:r>
+        <w:r>
+          <w:rPr>
+            <w:noProof/>
+            <w:webHidden/>
+          </w:rPr>
+          <w:tab/>
+        </w:r>
+        <w:r>
+          <w:rPr>
+            <w:noProof/>
+            <w:webHidden/>
+          </w:rPr>
+          <w:fldChar w:fldCharType="begin"/>
+        </w:r>
+        <w:r>
+          <w:rPr>
+            <w:noProof/>
+            <w:webHidden/>
+          </w:rPr>
+          <w:instrText xml:space="preserve"> PAGEREF _Toc98077825 \h </w:instrText>
+        </w:r>
+        <w:r>
+          <w:rPr>
+            <w:noProof/>
+            <w:webHidden/>
+          </w:rPr>
+        </w:r>
+        <w:r>
+          <w:rPr>
+            <w:noProof/>
+            <w:webHidden/>
+          </w:rPr>
+          <w:fldChar w:fldCharType="separate"/>
+        </w:r>
+        <w:r>
+          <w:rPr>
+            <w:noProof/>
+            <w:webHidden/>
+          </w:rPr>
+          <w:t>56</w:t>
+        </w:r>
+        <w:r>
+          <w:rPr>
+            <w:noProof/>
+            <w:webHidden/>
+          </w:rPr>
+          <w:fldChar w:fldCharType="end"/>
+        </w:r>
+      </w:hyperlink>
+    </w:p>
+    <w:p>
+      <w:pPr>
+        <w:pStyle w:val="Seznamobrzk"/>
+        <w:tabs>
+          <w:tab w:val="right" w:leader="dot" w:pos="8494"/>
+        </w:tabs>
+        <w:rPr>
+          <w:rFonts w:asciiTheme="minorHAnsi" w:eastAsiaTheme="minorEastAsia" w:hAnsiTheme="minorHAnsi" w:cstheme="minorBidi"/>
+          <w:noProof/>
+          <w:sz w:val="22"/>
+          <w:szCs w:val="22"/>
+          <w:lang w:eastAsia="cs-CZ" w:bidi="ar-SA"/>
+        </w:rPr>
+      </w:pPr>
+      <w:hyperlink w:anchor="_Toc98077826" w:history="1">
+        <w:r>
+          <w:rPr>
+            <w:rStyle w:val="Hypertextovodkaz"/>
+            <w:noProof/>
+          </w:rPr>
+          <w:t>Tabulka 15 Celkové v</w:t>
+        </w:r>
+        <w:r>
+          <w:rPr>
+            <w:rStyle w:val="Hypertextovodkaz"/>
+            <w:noProof/>
+          </w:rPr>
+          <w:t>ý</w:t>
+        </w:r>
+        <w:r>
+          <w:rPr>
+            <w:rStyle w:val="Hypertextovodkaz"/>
+            <w:noProof/>
+          </w:rPr>
+          <w:t>sledky hodnocení knihoven</w:t>
+        </w:r>
+        <w:r>
+          <w:rPr>
+            <w:noProof/>
+            <w:webHidden/>
+          </w:rPr>
+          <w:tab/>
+        </w:r>
+        <w:r>
+          <w:rPr>
+            <w:noProof/>
+            <w:webHidden/>
+          </w:rPr>
+          <w:fldChar w:fldCharType="begin"/>
+        </w:r>
+        <w:r>
+          <w:rPr>
+            <w:noProof/>
+            <w:webHidden/>
+          </w:rPr>
+          <w:instrText xml:space="preserve"> PAGEREF _Toc98077826 \h </w:instrText>
+        </w:r>
+        <w:r>
+          <w:rPr>
+            <w:noProof/>
+            <w:webHidden/>
+          </w:rPr>
+        </w:r>
+        <w:r>
+          <w:rPr>
+            <w:noProof/>
+            <w:webHidden/>
+          </w:rPr>
+          <w:fldChar w:fldCharType="separate"/>
+        </w:r>
+        <w:r>
+          <w:rPr>
+            <w:noProof/>
+            <w:webHidden/>
+          </w:rPr>
+          <w:t>58</w:t>
         </w:r>
         <w:r>
           <w:rPr>
@@ -8531,22 +8673,52 @@
     </w:p>
     <w:p>
       <w:r>
-        <w:t>Vizualizace dat je důležitou součástí výzkum</w:t>
-      </w:r>
-      <w:r>
-        <w:t>u</w:t>
-      </w:r>
-      <w:r>
-        <w:t xml:space="preserve">, jak z důvodu prezentace výsledků, tak hledání nových poznatků. </w:t>
-      </w:r>
-      <w:r>
-        <w:t>S rostoucí popularitou programovacího jazyka Python se jeho vizualizační knihovny staly často využívaným nástrojem nejrůznějších oblastí výzkum</w:t>
-      </w:r>
-      <w:r>
-        <w:t>u</w:t>
-      </w:r>
-      <w:r>
-        <w:t xml:space="preserve">, hlavně díky flexibilitě a jednoduchosti použití. </w:t>
+        <w:t>Programovací jazyk</w:t>
+      </w:r>
+      <w:r>
+        <w:t xml:space="preserve"> Python</w:t>
+      </w:r>
+      <w:r>
+        <w:t xml:space="preserve"> se díky své jednoduchosti a flexibilitě stal velmi populárním </w:t>
+      </w:r>
+      <w:r>
+        <w:t>a pronikl do</w:t>
+      </w:r>
+      <w:r>
+        <w:t xml:space="preserve"> nejrůznějších </w:t>
+      </w:r>
+      <w:r>
+        <w:t>oblastí</w:t>
+      </w:r>
+      <w:r>
+        <w:t>,</w:t>
+      </w:r>
+      <w:r>
+        <w:t xml:space="preserve"> včetně vědeckého</w:t>
+      </w:r>
+      <w:r>
+        <w:t xml:space="preserve"> výzkumu. </w:t>
+      </w:r>
+      <w:r>
+        <w:t>Jedním z důležitých aspektů jakéhokoliv výzkumu je zpracování a vizualizace dat</w:t>
+      </w:r>
+      <w:r>
+        <w:t>, jak z důvodu prezentace výsledků, tak hledání nových poznatků.</w:t>
+      </w:r>
+      <w:r>
+        <w:t xml:space="preserve"> </w:t>
+      </w:r>
+      <w:r>
+        <w:t>Vzniklo tedy velké množství knihoven a nástrojů pro jazyk Python, které se zabývají právě touto problematikou</w:t>
+      </w:r>
+      <w:r>
+        <w:t>,</w:t>
+      </w:r>
+      <w:r>
+        <w:t xml:space="preserve"> </w:t>
+      </w:r>
+      <w:r>
+        <w:t>od všeobecných knihoven usnadňující práci s daty různých formátů, až po vysoce specializované nástroje uplatnitelné pouze v některých oborech.</w:t>
       </w:r>
     </w:p>
     <w:p>
@@ -8604,16 +8776,16 @@
         <w:t>ybrané</w:t>
       </w:r>
       <w:r>
-        <w:t xml:space="preserve"> objektivní</w:t>
-      </w:r>
-      <w:r>
-        <w:t xml:space="preserve"> aspekty jsou</w:t>
-      </w:r>
-      <w:r>
-        <w:t xml:space="preserve"> však</w:t>
-      </w:r>
-      <w:r>
-        <w:t xml:space="preserve"> kvantifikovány a shrnuty v</w:t>
+        <w:t xml:space="preserve"> </w:t>
+      </w:r>
+      <w:r>
+        <w:t>aspekty jsou</w:t>
+      </w:r>
+      <w:r>
+        <w:t xml:space="preserve"> </w:t>
+      </w:r>
+      <w:r>
+        <w:t>kvantifikovány a shrnuty v</w:t>
       </w:r>
       <w:r>
         <w:t xml:space="preserve"> odděleném</w:t>
@@ -9469,31 +9641,18 @@
         <w:pStyle w:val="Titulek"/>
         <w:jc w:val="left"/>
       </w:pPr>
-      <w:bookmarkStart w:id="8" w:name="_Toc98062490"/>
+      <w:bookmarkStart w:id="8" w:name="_Toc98077792"/>
       <w:r>
         <w:t xml:space="preserve">Obr. </w:t>
       </w:r>
-      <w:r>
-        <w:fldChar w:fldCharType="begin"/>
-      </w:r>
-      <w:r>
-        <w:instrText xml:space="preserve"> SEQ Obr. \* ARABIC </w:instrText>
-      </w:r>
-      <w:r>
-        <w:fldChar w:fldCharType="separate"/>
-      </w:r>
-      <w:r>
-        <w:rPr>
-          <w:noProof/>
-        </w:rPr>
-        <w:t>1</w:t>
-      </w:r>
-      <w:r>
-        <w:rPr>
-          <w:noProof/>
-        </w:rPr>
-        <w:fldChar w:fldCharType="end"/>
-      </w:r>
+      <w:fldSimple w:instr=" SEQ Obr. \* ARABIC ">
+        <w:r>
+          <w:rPr>
+            <w:noProof/>
+          </w:rPr>
+          <w:t>1</w:t>
+        </w:r>
+      </w:fldSimple>
       <w:r>
         <w:t xml:space="preserve"> Pro lidské vnímání uniformní sekvenční palety knihovny </w:t>
       </w:r>
@@ -9686,31 +9845,18 @@
         <w:pStyle w:val="Titulek"/>
         <w:jc w:val="left"/>
       </w:pPr>
-      <w:bookmarkStart w:id="9" w:name="_Toc98062491"/>
+      <w:bookmarkStart w:id="9" w:name="_Toc98077793"/>
       <w:r>
         <w:t xml:space="preserve">Obr. </w:t>
       </w:r>
-      <w:r>
-        <w:fldChar w:fldCharType="begin"/>
-      </w:r>
-      <w:r>
-        <w:instrText xml:space="preserve"> SEQ Obr. \* ARABIC </w:instrText>
-      </w:r>
-      <w:r>
-        <w:fldChar w:fldCharType="separate"/>
-      </w:r>
-      <w:r>
-        <w:rPr>
-          <w:noProof/>
-        </w:rPr>
-        <w:t>2</w:t>
-      </w:r>
-      <w:r>
-        <w:rPr>
-          <w:noProof/>
-        </w:rPr>
-        <w:fldChar w:fldCharType="end"/>
-      </w:r>
+      <w:fldSimple w:instr=" SEQ Obr. \* ARABIC ">
+        <w:r>
+          <w:rPr>
+            <w:noProof/>
+          </w:rPr>
+          <w:t>2</w:t>
+        </w:r>
+      </w:fldSimple>
       <w:r>
         <w:t xml:space="preserve"> Skupiny barev dle asociovaných pocitů</w:t>
       </w:r>
@@ -9867,31 +10013,18 @@
         <w:pStyle w:val="Titulek"/>
         <w:jc w:val="left"/>
       </w:pPr>
-      <w:bookmarkStart w:id="11" w:name="_Toc98062492"/>
+      <w:bookmarkStart w:id="11" w:name="_Toc98077794"/>
       <w:r>
         <w:t xml:space="preserve">Obr. </w:t>
       </w:r>
-      <w:r>
-        <w:fldChar w:fldCharType="begin"/>
-      </w:r>
-      <w:r>
-        <w:instrText xml:space="preserve"> SEQ Obr. \* ARABIC </w:instrText>
-      </w:r>
-      <w:r>
-        <w:fldChar w:fldCharType="separate"/>
-      </w:r>
-      <w:r>
-        <w:rPr>
-          <w:noProof/>
-        </w:rPr>
-        <w:t>3</w:t>
-      </w:r>
-      <w:r>
-        <w:rPr>
-          <w:noProof/>
-        </w:rPr>
-        <w:fldChar w:fldCharType="end"/>
-      </w:r>
+      <w:fldSimple w:instr=" SEQ Obr. \* ARABIC ">
+        <w:r>
+          <w:rPr>
+            <w:noProof/>
+          </w:rPr>
+          <w:t>3</w:t>
+        </w:r>
+      </w:fldSimple>
       <w:r>
         <w:t xml:space="preserve"> Obecný graf</w:t>
       </w:r>
@@ -10214,31 +10347,18 @@
         <w:pStyle w:val="Titulek"/>
         <w:jc w:val="left"/>
       </w:pPr>
-      <w:bookmarkStart w:id="13" w:name="_Toc98062493"/>
+      <w:bookmarkStart w:id="13" w:name="_Toc98077795"/>
       <w:r>
         <w:t xml:space="preserve">Obr. </w:t>
       </w:r>
-      <w:r>
-        <w:fldChar w:fldCharType="begin"/>
-      </w:r>
-      <w:r>
-        <w:instrText xml:space="preserve"> SEQ Obr. \* ARABIC </w:instrText>
-      </w:r>
-      <w:r>
-        <w:fldChar w:fldCharType="separate"/>
-      </w:r>
-      <w:r>
-        <w:rPr>
-          <w:noProof/>
-        </w:rPr>
-        <w:t>4</w:t>
-      </w:r>
-      <w:r>
-        <w:rPr>
-          <w:noProof/>
-        </w:rPr>
-        <w:fldChar w:fldCharType="end"/>
-      </w:r>
+      <w:fldSimple w:instr=" SEQ Obr. \* ARABIC ">
+        <w:r>
+          <w:rPr>
+            <w:noProof/>
+          </w:rPr>
+          <w:t>4</w:t>
+        </w:r>
+      </w:fldSimple>
       <w:r>
         <w:t xml:space="preserve"> Ukázka grafů vyjadřujících změnu v čase</w:t>
       </w:r>
@@ -10342,31 +10462,18 @@
         <w:pStyle w:val="Titulek"/>
         <w:jc w:val="left"/>
       </w:pPr>
-      <w:bookmarkStart w:id="14" w:name="_Toc98062494"/>
+      <w:bookmarkStart w:id="14" w:name="_Toc98077796"/>
       <w:r>
         <w:t xml:space="preserve">Obr. </w:t>
       </w:r>
-      <w:r>
-        <w:fldChar w:fldCharType="begin"/>
-      </w:r>
-      <w:r>
-        <w:instrText xml:space="preserve"> SEQ Obr. \* ARABIC </w:instrText>
-      </w:r>
-      <w:r>
-        <w:fldChar w:fldCharType="separate"/>
-      </w:r>
-      <w:r>
-        <w:rPr>
-          <w:noProof/>
-        </w:rPr>
-        <w:t>5</w:t>
-      </w:r>
-      <w:r>
-        <w:rPr>
-          <w:noProof/>
-        </w:rPr>
-        <w:fldChar w:fldCharType="end"/>
-      </w:r>
+      <w:fldSimple w:instr=" SEQ Obr. \* ARABIC ">
+        <w:r>
+          <w:rPr>
+            <w:noProof/>
+          </w:rPr>
+          <w:t>5</w:t>
+        </w:r>
+      </w:fldSimple>
       <w:r>
         <w:t xml:space="preserve"> Ukázka využití sloupcového a krabicového grafu pro vyjádření změny v čase</w:t>
       </w:r>
@@ -10529,31 +10636,18 @@
         <w:pStyle w:val="Titulek"/>
         <w:jc w:val="left"/>
       </w:pPr>
-      <w:bookmarkStart w:id="15" w:name="_Toc98062495"/>
+      <w:bookmarkStart w:id="15" w:name="_Toc98077797"/>
       <w:r>
         <w:t xml:space="preserve">Obr. </w:t>
       </w:r>
-      <w:r>
-        <w:fldChar w:fldCharType="begin"/>
-      </w:r>
-      <w:r>
-        <w:instrText xml:space="preserve"> SEQ Obr. \* ARABIC </w:instrText>
-      </w:r>
-      <w:r>
-        <w:fldChar w:fldCharType="separate"/>
-      </w:r>
-      <w:r>
-        <w:rPr>
-          <w:noProof/>
-        </w:rPr>
-        <w:t>6</w:t>
-      </w:r>
-      <w:r>
-        <w:rPr>
-          <w:noProof/>
-        </w:rPr>
-        <w:fldChar w:fldCharType="end"/>
-      </w:r>
+      <w:fldSimple w:instr=" SEQ Obr. \* ARABIC ">
+        <w:r>
+          <w:rPr>
+            <w:noProof/>
+          </w:rPr>
+          <w:t>6</w:t>
+        </w:r>
+      </w:fldSimple>
       <w:r>
         <w:t xml:space="preserve"> Ukázka využití stromové mapy pro zobrazení souborového systému</w:t>
       </w:r>
@@ -10715,31 +10809,18 @@
         <w:pStyle w:val="Titulek"/>
         <w:jc w:val="left"/>
       </w:pPr>
-      <w:bookmarkStart w:id="16" w:name="_Toc98062496"/>
+      <w:bookmarkStart w:id="16" w:name="_Toc98077798"/>
       <w:r>
         <w:t xml:space="preserve">Obr. </w:t>
       </w:r>
-      <w:r>
-        <w:fldChar w:fldCharType="begin"/>
-      </w:r>
-      <w:r>
-        <w:instrText xml:space="preserve"> SEQ Obr. \* ARABIC </w:instrText>
-      </w:r>
-      <w:r>
-        <w:fldChar w:fldCharType="separate"/>
-      </w:r>
-      <w:r>
-        <w:rPr>
-          <w:noProof/>
-        </w:rPr>
-        <w:t>7</w:t>
-      </w:r>
-      <w:r>
-        <w:rPr>
-          <w:noProof/>
-        </w:rPr>
-        <w:fldChar w:fldCharType="end"/>
-      </w:r>
+      <w:fldSimple w:instr=" SEQ Obr. \* ARABIC ">
+        <w:r>
+          <w:rPr>
+            <w:noProof/>
+          </w:rPr>
+          <w:t>7</w:t>
+        </w:r>
+      </w:fldSimple>
       <w:r>
         <w:t xml:space="preserve"> Histogram v podobě sloupcového grafu s kategoriemi intervalů (červený) a histogram s proměnlivou šířkou sloupce (modrý)</w:t>
       </w:r>
@@ -10837,31 +10918,18 @@
         <w:pStyle w:val="Titulek"/>
         <w:jc w:val="left"/>
       </w:pPr>
-      <w:bookmarkStart w:id="17" w:name="_Toc98062497"/>
+      <w:bookmarkStart w:id="17" w:name="_Toc98077799"/>
       <w:r>
         <w:t xml:space="preserve">Obr. </w:t>
       </w:r>
-      <w:r>
-        <w:fldChar w:fldCharType="begin"/>
-      </w:r>
-      <w:r>
-        <w:instrText xml:space="preserve"> SEQ Obr. \* ARABIC </w:instrText>
-      </w:r>
-      <w:r>
-        <w:fldChar w:fldCharType="separate"/>
-      </w:r>
-      <w:r>
-        <w:rPr>
-          <w:noProof/>
-        </w:rPr>
-        <w:t>8</w:t>
-      </w:r>
-      <w:r>
-        <w:rPr>
-          <w:noProof/>
-        </w:rPr>
-        <w:fldChar w:fldCharType="end"/>
-      </w:r>
+      <w:fldSimple w:instr=" SEQ Obr. \* ARABIC ">
+        <w:r>
+          <w:rPr>
+            <w:noProof/>
+          </w:rPr>
+          <w:t>8</w:t>
+        </w:r>
+      </w:fldSimple>
       <w:r>
         <w:t xml:space="preserve"> Krabicový graf doplněný o popis součástí</w:t>
       </w:r>
@@ -10959,31 +11027,18 @@
         <w:pStyle w:val="Titulek"/>
         <w:jc w:val="left"/>
       </w:pPr>
-      <w:bookmarkStart w:id="18" w:name="_Toc98062498"/>
+      <w:bookmarkStart w:id="18" w:name="_Toc98077800"/>
       <w:r>
         <w:t xml:space="preserve">Obr. </w:t>
       </w:r>
-      <w:r>
-        <w:fldChar w:fldCharType="begin"/>
-      </w:r>
-      <w:r>
-        <w:instrText xml:space="preserve"> SEQ Obr. \* ARABIC </w:instrText>
-      </w:r>
-      <w:r>
-        <w:fldChar w:fldCharType="separate"/>
-      </w:r>
-      <w:r>
-        <w:rPr>
-          <w:noProof/>
-        </w:rPr>
-        <w:t>9</w:t>
-      </w:r>
-      <w:r>
-        <w:rPr>
-          <w:noProof/>
-        </w:rPr>
-        <w:fldChar w:fldCharType="end"/>
-      </w:r>
+      <w:fldSimple w:instr=" SEQ Obr. \* ARABIC ">
+        <w:r>
+          <w:rPr>
+            <w:noProof/>
+          </w:rPr>
+          <w:t>9</w:t>
+        </w:r>
+      </w:fldSimple>
       <w:r>
         <w:t xml:space="preserve"> Houslový graf s nesymetrickým rozdělením podle skupin</w:t>
       </w:r>
@@ -11090,31 +11145,18 @@
         <w:pStyle w:val="Titulek"/>
         <w:jc w:val="left"/>
       </w:pPr>
-      <w:bookmarkStart w:id="20" w:name="_Toc98062499"/>
+      <w:bookmarkStart w:id="20" w:name="_Toc98077801"/>
       <w:r>
         <w:t xml:space="preserve">Obr. </w:t>
       </w:r>
-      <w:r>
-        <w:fldChar w:fldCharType="begin"/>
-      </w:r>
-      <w:r>
-        <w:instrText xml:space="preserve"> SEQ Obr. \* ARABIC </w:instrText>
-      </w:r>
-      <w:r>
-        <w:fldChar w:fldCharType="separate"/>
-      </w:r>
-      <w:r>
-        <w:rPr>
-          <w:noProof/>
-        </w:rPr>
-        <w:t>10</w:t>
-      </w:r>
-      <w:r>
-        <w:rPr>
-          <w:noProof/>
-        </w:rPr>
-        <w:fldChar w:fldCharType="end"/>
-      </w:r>
+      <w:fldSimple w:instr=" SEQ Obr. \* ARABIC ">
+        <w:r>
+          <w:rPr>
+            <w:noProof/>
+          </w:rPr>
+          <w:t>10</w:t>
+        </w:r>
+      </w:fldSimple>
       <w:r>
         <w:t xml:space="preserve"> Ukázka zavádějícího spojnicového grafu</w:t>
       </w:r>
@@ -11178,31 +11220,18 @@
         <w:pStyle w:val="Titulek"/>
         <w:jc w:val="left"/>
       </w:pPr>
-      <w:bookmarkStart w:id="21" w:name="_Toc98062500"/>
+      <w:bookmarkStart w:id="21" w:name="_Toc98077802"/>
       <w:r>
         <w:t xml:space="preserve">Obr. </w:t>
       </w:r>
-      <w:r>
-        <w:fldChar w:fldCharType="begin"/>
-      </w:r>
-      <w:r>
-        <w:instrText xml:space="preserve"> SEQ Obr. \* ARABIC </w:instrText>
-      </w:r>
-      <w:r>
-        <w:fldChar w:fldCharType="separate"/>
-      </w:r>
-      <w:r>
-        <w:rPr>
-          <w:noProof/>
-        </w:rPr>
-        <w:t>11</w:t>
-      </w:r>
-      <w:r>
-        <w:rPr>
-          <w:noProof/>
-        </w:rPr>
-        <w:fldChar w:fldCharType="end"/>
-      </w:r>
+      <w:fldSimple w:instr=" SEQ Obr. \* ARABIC ">
+        <w:r>
+          <w:rPr>
+            <w:noProof/>
+          </w:rPr>
+          <w:t>11</w:t>
+        </w:r>
+      </w:fldSimple>
       <w:r>
         <w:t xml:space="preserve"> Ukázka využití spojnice trendu</w:t>
       </w:r>
@@ -11332,31 +11361,18 @@
         <w:pStyle w:val="Titulek"/>
         <w:jc w:val="left"/>
       </w:pPr>
-      <w:bookmarkStart w:id="22" w:name="_Toc98062501"/>
+      <w:bookmarkStart w:id="22" w:name="_Toc98077803"/>
       <w:r>
         <w:t xml:space="preserve">Obr. </w:t>
       </w:r>
-      <w:r>
-        <w:fldChar w:fldCharType="begin"/>
-      </w:r>
-      <w:r>
-        <w:instrText xml:space="preserve"> SEQ Obr. \* ARABIC </w:instrText>
-      </w:r>
-      <w:r>
-        <w:fldChar w:fldCharType="separate"/>
-      </w:r>
-      <w:r>
-        <w:rPr>
-          <w:noProof/>
-        </w:rPr>
-        <w:t>12</w:t>
-      </w:r>
-      <w:r>
-        <w:rPr>
-          <w:noProof/>
-        </w:rPr>
-        <w:fldChar w:fldCharType="end"/>
-      </w:r>
+      <w:fldSimple w:instr=" SEQ Obr. \* ARABIC ">
+        <w:r>
+          <w:rPr>
+            <w:noProof/>
+          </w:rPr>
+          <w:t>12</w:t>
+        </w:r>
+      </w:fldSimple>
       <w:r>
         <w:t xml:space="preserve"> Porovnání barevných palet</w:t>
       </w:r>
@@ -13381,31 +13397,18 @@
         <w:keepNext/>
         <w:jc w:val="left"/>
       </w:pPr>
-      <w:bookmarkStart w:id="40" w:name="_Toc98062510"/>
+      <w:bookmarkStart w:id="40" w:name="_Toc98077812"/>
       <w:r>
         <w:t xml:space="preserve">Tabulka </w:t>
       </w:r>
-      <w:r>
-        <w:fldChar w:fldCharType="begin"/>
-      </w:r>
-      <w:r>
-        <w:instrText xml:space="preserve"> SEQ Tabulka \* ARABIC </w:instrText>
-      </w:r>
-      <w:r>
-        <w:fldChar w:fldCharType="separate"/>
-      </w:r>
-      <w:r>
-        <w:rPr>
-          <w:noProof/>
-        </w:rPr>
-        <w:t>1</w:t>
-      </w:r>
-      <w:r>
-        <w:rPr>
-          <w:noProof/>
-        </w:rPr>
-        <w:fldChar w:fldCharType="end"/>
-      </w:r>
+      <w:fldSimple w:instr=" SEQ Tabulka \* ARABIC ">
+        <w:r>
+          <w:rPr>
+            <w:noProof/>
+          </w:rPr>
+          <w:t>1</w:t>
+        </w:r>
+      </w:fldSimple>
       <w:r>
         <w:t xml:space="preserve"> Ukázková tabulka hodnocení</w:t>
       </w:r>
@@ -13682,19 +13685,7 @@
         <w:t xml:space="preserve"> některé aspekty do číselného formátu. </w:t>
       </w:r>
       <w:r>
-        <w:t>Subjektivní části hodnocení, jako je „</w:t>
-      </w:r>
-      <w:r>
-        <w:t>Jednoduchost použití</w:t>
-      </w:r>
-      <w:r>
-        <w:t>“ a „</w:t>
-      </w:r>
-      <w:r>
-        <w:t>Přehlednost a atraktivita výchozích nastavení</w:t>
-      </w:r>
-      <w:r>
-        <w:t>“ nebudou zahrnuty.</w:t>
+        <w:t>Subjektivní části hodnocení, jako je „Jednoduchost použití“ a „Přehlednost a atraktivita výchozích nastavení“ nebudou zahrnuty.</w:t>
       </w:r>
       <w:r>
         <w:t xml:space="preserve"> Procentuální hodnoty jsou v případě desetinných čísel zaokrouhleny.</w:t>
@@ -13715,31 +13706,18 @@
         <w:keepNext/>
         <w:jc w:val="left"/>
       </w:pPr>
-      <w:bookmarkStart w:id="42" w:name="_Toc98062511"/>
+      <w:bookmarkStart w:id="42" w:name="_Toc98077813"/>
       <w:r>
         <w:t xml:space="preserve">Tabulka </w:t>
       </w:r>
-      <w:r>
-        <w:fldChar w:fldCharType="begin"/>
-      </w:r>
-      <w:r>
-        <w:instrText xml:space="preserve"> SEQ Tabulka \* ARABIC </w:instrText>
-      </w:r>
-      <w:r>
-        <w:fldChar w:fldCharType="separate"/>
-      </w:r>
-      <w:r>
-        <w:rPr>
-          <w:noProof/>
-        </w:rPr>
-        <w:t>2</w:t>
-      </w:r>
-      <w:r>
-        <w:rPr>
-          <w:noProof/>
-        </w:rPr>
-        <w:fldChar w:fldCharType="end"/>
-      </w:r>
+      <w:fldSimple w:instr=" SEQ Tabulka \* ARABIC ">
+        <w:r>
+          <w:rPr>
+            <w:noProof/>
+          </w:rPr>
+          <w:t>2</w:t>
+        </w:r>
+      </w:fldSimple>
       <w:r>
         <w:t xml:space="preserve"> Ukázková tabulka kvantifikovaného hodnocení</w:t>
       </w:r>
@@ -13824,10 +13802,7 @@
           </w:tcPr>
           <w:p>
             <w:r>
-              <w:t>0-</w:t>
-            </w:r>
-            <w:r>
-              <w:t>100 %</w:t>
+              <w:t>0-100 %</w:t>
             </w:r>
           </w:p>
         </w:tc>
@@ -14302,13 +14277,7 @@
         </w:rPr>
       </w:pPr>
       <w:r>
-        <w:t xml:space="preserve">Žádné možnosti </w:t>
-      </w:r>
-      <w:r>
-        <w:t>interaktivity</w:t>
-      </w:r>
-      <w:r>
-        <w:t xml:space="preserve"> – 0 bodů</w:t>
+        <w:t>Žádné možnosti interaktivity – 0 bodů</w:t>
       </w:r>
     </w:p>
     <w:p>
@@ -16788,31 +16757,18 @@
         <w:pStyle w:val="Titulek"/>
         <w:jc w:val="left"/>
       </w:pPr>
-      <w:bookmarkStart w:id="53" w:name="_Toc98062502"/>
+      <w:bookmarkStart w:id="53" w:name="_Toc98077804"/>
       <w:r>
         <w:t xml:space="preserve">Obr. </w:t>
       </w:r>
-      <w:r>
-        <w:fldChar w:fldCharType="begin"/>
-      </w:r>
-      <w:r>
-        <w:instrText xml:space="preserve"> SEQ Obr. \* ARABIC </w:instrText>
-      </w:r>
-      <w:r>
-        <w:fldChar w:fldCharType="separate"/>
-      </w:r>
-      <w:r>
-        <w:rPr>
-          <w:noProof/>
-        </w:rPr>
-        <w:t>13</w:t>
-      </w:r>
-      <w:r>
-        <w:rPr>
-          <w:noProof/>
-        </w:rPr>
-        <w:fldChar w:fldCharType="end"/>
-      </w:r>
+      <w:fldSimple w:instr=" SEQ Obr. \* ARABIC ">
+        <w:r>
+          <w:rPr>
+            <w:noProof/>
+          </w:rPr>
+          <w:t>13</w:t>
+        </w:r>
+      </w:fldSimple>
       <w:r>
         <w:t xml:space="preserve"> Výsledná vizualizace byla využita jako náhled pro záznam zasedání zastupitelstva města</w:t>
       </w:r>
@@ -18670,31 +18626,18 @@
         <w:pStyle w:val="Titulek"/>
         <w:jc w:val="left"/>
       </w:pPr>
-      <w:bookmarkStart w:id="66" w:name="_Toc98062503"/>
+      <w:bookmarkStart w:id="66" w:name="_Toc98077805"/>
       <w:r>
         <w:t xml:space="preserve">Obr. </w:t>
       </w:r>
-      <w:r>
-        <w:fldChar w:fldCharType="begin"/>
-      </w:r>
-      <w:r>
-        <w:instrText xml:space="preserve"> SEQ Obr. \* ARABIC </w:instrText>
-      </w:r>
-      <w:r>
-        <w:fldChar w:fldCharType="separate"/>
-      </w:r>
-      <w:r>
-        <w:rPr>
-          <w:noProof/>
-        </w:rPr>
-        <w:t>13</w:t>
-      </w:r>
-      <w:r>
-        <w:rPr>
-          <w:noProof/>
-        </w:rPr>
-        <w:fldChar w:fldCharType="end"/>
-      </w:r>
+      <w:fldSimple w:instr=" SEQ Obr. \* ARABIC ">
+        <w:r>
+          <w:rPr>
+            <w:noProof/>
+          </w:rPr>
+          <w:t>14</w:t>
+        </w:r>
+      </w:fldSimple>
       <w:r>
         <w:t xml:space="preserve"> Možnosti rozlišení hodnot v knihovně </w:t>
       </w:r>
@@ -18705,7 +18648,6 @@
       <w:bookmarkEnd w:id="66"/>
       <w:proofErr w:type="spellEnd"/>
     </w:p>
-    <w:p/>
     <w:p>
       <w:r>
         <w:t>Zdroj: vlastní zpracování</w:t>
@@ -18933,31 +18875,18 @@
         <w:pStyle w:val="Titulek"/>
         <w:jc w:val="left"/>
       </w:pPr>
-      <w:bookmarkStart w:id="67" w:name="_Toc98062504"/>
+      <w:bookmarkStart w:id="67" w:name="_Toc98077806"/>
       <w:r>
         <w:t xml:space="preserve">Obr. </w:t>
       </w:r>
-      <w:r>
-        <w:fldChar w:fldCharType="begin"/>
-      </w:r>
-      <w:r>
-        <w:instrText xml:space="preserve"> SEQ Obr. \* ARABIC </w:instrText>
-      </w:r>
-      <w:r>
-        <w:fldChar w:fldCharType="separate"/>
-      </w:r>
-      <w:r>
-        <w:rPr>
-          <w:noProof/>
-        </w:rPr>
-        <w:t>14</w:t>
-      </w:r>
-      <w:r>
-        <w:rPr>
-          <w:noProof/>
-        </w:rPr>
-        <w:fldChar w:fldCharType="end"/>
-      </w:r>
+      <w:fldSimple w:instr=" SEQ Obr. \* ARABIC ">
+        <w:r>
+          <w:rPr>
+            <w:noProof/>
+          </w:rPr>
+          <w:t>15</w:t>
+        </w:r>
+      </w:fldSimple>
       <w:r>
         <w:t xml:space="preserve"> Výchozí vzhled grafů knihovny </w:t>
       </w:r>
@@ -18993,31 +18922,18 @@
         <w:keepNext/>
         <w:jc w:val="left"/>
       </w:pPr>
-      <w:bookmarkStart w:id="68" w:name="_Toc98062512"/>
+      <w:bookmarkStart w:id="68" w:name="_Toc98077814"/>
       <w:r>
         <w:t xml:space="preserve">Tabulka </w:t>
       </w:r>
-      <w:r>
-        <w:fldChar w:fldCharType="begin"/>
-      </w:r>
-      <w:r>
-        <w:instrText xml:space="preserve"> SEQ Tabulka \* ARABIC </w:instrText>
-      </w:r>
-      <w:r>
-        <w:fldChar w:fldCharType="separate"/>
-      </w:r>
-      <w:r>
-        <w:rPr>
-          <w:noProof/>
-        </w:rPr>
-        <w:t>3</w:t>
-      </w:r>
-      <w:r>
-        <w:rPr>
-          <w:noProof/>
-        </w:rPr>
-        <w:fldChar w:fldCharType="end"/>
-      </w:r>
+      <w:fldSimple w:instr=" SEQ Tabulka \* ARABIC ">
+        <w:r>
+          <w:rPr>
+            <w:noProof/>
+          </w:rPr>
+          <w:t>3</w:t>
+        </w:r>
+      </w:fldSimple>
       <w:r>
         <w:t xml:space="preserve"> Hodnocení knihovny </w:t>
       </w:r>
@@ -19392,31 +19308,18 @@
         <w:keepNext/>
         <w:jc w:val="left"/>
       </w:pPr>
-      <w:bookmarkStart w:id="69" w:name="_Toc98062513"/>
+      <w:bookmarkStart w:id="69" w:name="_Toc98077815"/>
       <w:r>
         <w:t xml:space="preserve">Tabulka </w:t>
       </w:r>
-      <w:r>
-        <w:fldChar w:fldCharType="begin"/>
-      </w:r>
-      <w:r>
-        <w:instrText xml:space="preserve"> SEQ Tabulka \* ARABIC </w:instrText>
-      </w:r>
-      <w:r>
-        <w:fldChar w:fldCharType="separate"/>
-      </w:r>
-      <w:r>
-        <w:rPr>
-          <w:noProof/>
-        </w:rPr>
-        <w:t>4</w:t>
-      </w:r>
-      <w:r>
-        <w:rPr>
-          <w:noProof/>
-        </w:rPr>
-        <w:fldChar w:fldCharType="end"/>
-      </w:r>
+      <w:fldSimple w:instr=" SEQ Tabulka \* ARABIC ">
+        <w:r>
+          <w:rPr>
+            <w:noProof/>
+          </w:rPr>
+          <w:t>4</w:t>
+        </w:r>
+      </w:fldSimple>
       <w:r>
         <w:t xml:space="preserve"> </w:t>
       </w:r>
@@ -20183,31 +20086,18 @@
         <w:pStyle w:val="Titulek"/>
         <w:jc w:val="left"/>
       </w:pPr>
-      <w:bookmarkStart w:id="71" w:name="_Toc98062505"/>
+      <w:bookmarkStart w:id="71" w:name="_Toc98077807"/>
       <w:r>
         <w:t xml:space="preserve">Obr. </w:t>
       </w:r>
-      <w:r>
-        <w:fldChar w:fldCharType="begin"/>
-      </w:r>
-      <w:r>
-        <w:instrText xml:space="preserve"> SEQ Obr. \* ARABIC </w:instrText>
-      </w:r>
-      <w:r>
-        <w:fldChar w:fldCharType="separate"/>
-      </w:r>
-      <w:r>
-        <w:rPr>
-          <w:noProof/>
-        </w:rPr>
-        <w:t>15</w:t>
-      </w:r>
-      <w:r>
-        <w:rPr>
-          <w:noProof/>
-        </w:rPr>
-        <w:fldChar w:fldCharType="end"/>
-      </w:r>
+      <w:fldSimple w:instr=" SEQ Obr. \* ARABIC ">
+        <w:r>
+          <w:rPr>
+            <w:noProof/>
+          </w:rPr>
+          <w:t>16</w:t>
+        </w:r>
+      </w:fldSimple>
       <w:r>
         <w:t xml:space="preserve"> Vizualizace pomocí </w:t>
       </w:r>
@@ -20463,31 +20353,18 @@
         <w:keepNext/>
         <w:jc w:val="left"/>
       </w:pPr>
-      <w:bookmarkStart w:id="72" w:name="_Toc98062514"/>
+      <w:bookmarkStart w:id="72" w:name="_Toc98077816"/>
       <w:r>
         <w:t xml:space="preserve">Tabulka </w:t>
       </w:r>
-      <w:r>
-        <w:fldChar w:fldCharType="begin"/>
-      </w:r>
-      <w:r>
-        <w:instrText xml:space="preserve"> SEQ Tabulka \* ARABIC </w:instrText>
-      </w:r>
-      <w:r>
-        <w:fldChar w:fldCharType="separate"/>
-      </w:r>
-      <w:r>
-        <w:rPr>
-          <w:noProof/>
-        </w:rPr>
-        <w:t>5</w:t>
-      </w:r>
-      <w:r>
-        <w:rPr>
-          <w:noProof/>
-        </w:rPr>
-        <w:fldChar w:fldCharType="end"/>
-      </w:r>
+      <w:fldSimple w:instr=" SEQ Tabulka \* ARABIC ">
+        <w:r>
+          <w:rPr>
+            <w:noProof/>
+          </w:rPr>
+          <w:t>5</w:t>
+        </w:r>
+      </w:fldSimple>
       <w:r>
         <w:t xml:space="preserve"> Hodnocení knihovny </w:t>
       </w:r>
@@ -20842,39 +20719,23 @@
         <w:keepNext/>
         <w:jc w:val="left"/>
       </w:pPr>
-      <w:bookmarkStart w:id="73" w:name="_Toc98062515"/>
+      <w:bookmarkStart w:id="73" w:name="_Toc98077817"/>
       <w:r>
         <w:t xml:space="preserve">Tabulka </w:t>
       </w:r>
-      <w:r>
-        <w:fldChar w:fldCharType="begin"/>
-      </w:r>
-      <w:r>
-        <w:instrText xml:space="preserve"> SEQ Tabulka \* ARABIC </w:instrText>
-      </w:r>
-      <w:r>
-        <w:fldChar w:fldCharType="separate"/>
-      </w:r>
-      <w:r>
-        <w:rPr>
-          <w:noProof/>
-        </w:rPr>
-        <w:t>6</w:t>
-      </w:r>
-      <w:r>
-        <w:rPr>
-          <w:noProof/>
-        </w:rPr>
-        <w:fldChar w:fldCharType="end"/>
-      </w:r>
+      <w:fldSimple w:instr=" SEQ Tabulka \* ARABIC ">
+        <w:r>
+          <w:rPr>
+            <w:noProof/>
+          </w:rPr>
+          <w:t>6</w:t>
+        </w:r>
+      </w:fldSimple>
       <w:r>
         <w:t xml:space="preserve"> </w:t>
       </w:r>
       <w:r>
-        <w:t>Kvantifikované hodnocení</w:t>
-      </w:r>
-      <w:r>
-        <w:t xml:space="preserve"> </w:t>
+        <w:t xml:space="preserve">Kvantifikované hodnocení </w:t>
       </w:r>
       <w:r>
         <w:t xml:space="preserve">knihovny </w:t>
@@ -21767,31 +21628,18 @@
         <w:pStyle w:val="Titulek"/>
         <w:jc w:val="left"/>
       </w:pPr>
-      <w:bookmarkStart w:id="75" w:name="_Toc98062506"/>
+      <w:bookmarkStart w:id="75" w:name="_Toc98077808"/>
       <w:r>
         <w:t xml:space="preserve">Obr. </w:t>
       </w:r>
-      <w:r>
-        <w:fldChar w:fldCharType="begin"/>
-      </w:r>
-      <w:r>
-        <w:instrText xml:space="preserve"> SEQ Obr. \* ARABIC </w:instrText>
-      </w:r>
-      <w:r>
-        <w:fldChar w:fldCharType="separate"/>
-      </w:r>
-      <w:r>
-        <w:rPr>
-          <w:noProof/>
-        </w:rPr>
-        <w:t>16</w:t>
-      </w:r>
-      <w:r>
-        <w:rPr>
-          <w:noProof/>
-        </w:rPr>
-        <w:fldChar w:fldCharType="end"/>
-      </w:r>
+      <w:fldSimple w:instr=" SEQ Obr. \* ARABIC ">
+        <w:r>
+          <w:rPr>
+            <w:noProof/>
+          </w:rPr>
+          <w:t>17</w:t>
+        </w:r>
+      </w:fldSimple>
       <w:r>
         <w:t xml:space="preserve"> Pomocí knihovny </w:t>
       </w:r>
@@ -22007,31 +21855,18 @@
         <w:pStyle w:val="Titulek"/>
         <w:jc w:val="left"/>
       </w:pPr>
-      <w:bookmarkStart w:id="76" w:name="_Toc98062507"/>
+      <w:bookmarkStart w:id="76" w:name="_Toc98077809"/>
       <w:r>
         <w:t xml:space="preserve">Obr. </w:t>
       </w:r>
-      <w:r>
-        <w:fldChar w:fldCharType="begin"/>
-      </w:r>
-      <w:r>
-        <w:instrText xml:space="preserve"> SEQ Obr. \* ARABIC </w:instrText>
-      </w:r>
-      <w:r>
-        <w:fldChar w:fldCharType="separate"/>
-      </w:r>
-      <w:r>
-        <w:rPr>
-          <w:noProof/>
-        </w:rPr>
-        <w:t>17</w:t>
-      </w:r>
-      <w:r>
-        <w:rPr>
-          <w:noProof/>
-        </w:rPr>
-        <w:fldChar w:fldCharType="end"/>
-      </w:r>
+      <w:fldSimple w:instr=" SEQ Obr. \* ARABIC ">
+        <w:r>
+          <w:rPr>
+            <w:noProof/>
+          </w:rPr>
+          <w:t>18</w:t>
+        </w:r>
+      </w:fldSimple>
       <w:r>
         <w:t xml:space="preserve"> Výchozí nastavení knihovny </w:t>
       </w:r>
@@ -22065,31 +21900,18 @@
         <w:keepNext/>
         <w:jc w:val="left"/>
       </w:pPr>
-      <w:bookmarkStart w:id="77" w:name="_Toc98062516"/>
+      <w:bookmarkStart w:id="77" w:name="_Toc98077818"/>
       <w:r>
         <w:t xml:space="preserve">Tabulka </w:t>
       </w:r>
-      <w:r>
-        <w:fldChar w:fldCharType="begin"/>
-      </w:r>
-      <w:r>
-        <w:instrText xml:space="preserve"> SEQ Tabulka \* ARABIC </w:instrText>
-      </w:r>
-      <w:r>
-        <w:fldChar w:fldCharType="separate"/>
-      </w:r>
-      <w:r>
-        <w:rPr>
-          <w:noProof/>
-        </w:rPr>
-        <w:t>7</w:t>
-      </w:r>
-      <w:r>
-        <w:rPr>
-          <w:noProof/>
-        </w:rPr>
-        <w:fldChar w:fldCharType="end"/>
-      </w:r>
+      <w:fldSimple w:instr=" SEQ Tabulka \* ARABIC ">
+        <w:r>
+          <w:rPr>
+            <w:noProof/>
+          </w:rPr>
+          <w:t>7</w:t>
+        </w:r>
+      </w:fldSimple>
       <w:r>
         <w:t xml:space="preserve"> Hodnocení knihovny </w:t>
       </w:r>
@@ -22418,31 +22240,18 @@
         <w:keepNext/>
         <w:jc w:val="left"/>
       </w:pPr>
-      <w:bookmarkStart w:id="78" w:name="_Toc98062517"/>
+      <w:bookmarkStart w:id="78" w:name="_Toc98077819"/>
       <w:r>
         <w:t xml:space="preserve">Tabulka </w:t>
       </w:r>
-      <w:r>
-        <w:fldChar w:fldCharType="begin"/>
-      </w:r>
-      <w:r>
-        <w:instrText xml:space="preserve"> SEQ Tabulka \* ARABIC </w:instrText>
-      </w:r>
-      <w:r>
-        <w:fldChar w:fldCharType="separate"/>
-      </w:r>
-      <w:r>
-        <w:rPr>
-          <w:noProof/>
-        </w:rPr>
-        <w:t>8</w:t>
-      </w:r>
-      <w:r>
-        <w:rPr>
-          <w:noProof/>
-        </w:rPr>
-        <w:fldChar w:fldCharType="end"/>
-      </w:r>
+      <w:fldSimple w:instr=" SEQ Tabulka \* ARABIC ">
+        <w:r>
+          <w:rPr>
+            <w:noProof/>
+          </w:rPr>
+          <w:t>8</w:t>
+        </w:r>
+      </w:fldSimple>
       <w:r>
         <w:t xml:space="preserve"> </w:t>
       </w:r>
@@ -23410,31 +23219,18 @@
         <w:keepNext/>
         <w:jc w:val="left"/>
       </w:pPr>
-      <w:bookmarkStart w:id="80" w:name="_Toc98062518"/>
+      <w:bookmarkStart w:id="80" w:name="_Toc98077820"/>
       <w:r>
         <w:t xml:space="preserve">Tabulka </w:t>
       </w:r>
-      <w:r>
-        <w:fldChar w:fldCharType="begin"/>
-      </w:r>
-      <w:r>
-        <w:instrText xml:space="preserve"> SEQ Tabulka \* ARABIC </w:instrText>
-      </w:r>
-      <w:r>
-        <w:fldChar w:fldCharType="separate"/>
-      </w:r>
-      <w:r>
-        <w:rPr>
-          <w:noProof/>
-        </w:rPr>
-        <w:t>9</w:t>
-      </w:r>
-      <w:r>
-        <w:rPr>
-          <w:noProof/>
-        </w:rPr>
-        <w:fldChar w:fldCharType="end"/>
-      </w:r>
+      <w:fldSimple w:instr=" SEQ Tabulka \* ARABIC ">
+        <w:r>
+          <w:rPr>
+            <w:noProof/>
+          </w:rPr>
+          <w:t>9</w:t>
+        </w:r>
+      </w:fldSimple>
       <w:r>
         <w:t xml:space="preserve"> Hodnocení knihovny </w:t>
       </w:r>
@@ -23928,31 +23724,18 @@
         <w:keepNext/>
         <w:jc w:val="left"/>
       </w:pPr>
-      <w:bookmarkStart w:id="81" w:name="_Toc98062519"/>
+      <w:bookmarkStart w:id="81" w:name="_Toc98077821"/>
       <w:r>
         <w:t xml:space="preserve">Tabulka </w:t>
       </w:r>
-      <w:r>
-        <w:fldChar w:fldCharType="begin"/>
-      </w:r>
-      <w:r>
-        <w:instrText xml:space="preserve"> SEQ Tabulka \* ARABIC </w:instrText>
-      </w:r>
-      <w:r>
-        <w:fldChar w:fldCharType="separate"/>
-      </w:r>
-      <w:r>
-        <w:rPr>
-          <w:noProof/>
-        </w:rPr>
-        <w:t>10</w:t>
-      </w:r>
-      <w:r>
-        <w:rPr>
-          <w:noProof/>
-        </w:rPr>
-        <w:fldChar w:fldCharType="end"/>
-      </w:r>
+      <w:fldSimple w:instr=" SEQ Tabulka \* ARABIC ">
+        <w:r>
+          <w:rPr>
+            <w:noProof/>
+          </w:rPr>
+          <w:t>10</w:t>
+        </w:r>
+      </w:fldSimple>
       <w:r>
         <w:t xml:space="preserve"> </w:t>
       </w:r>
@@ -24944,31 +24727,18 @@
         <w:pStyle w:val="Titulek"/>
         <w:jc w:val="left"/>
       </w:pPr>
-      <w:bookmarkStart w:id="83" w:name="_Toc98062508"/>
+      <w:bookmarkStart w:id="83" w:name="_Toc98077810"/>
       <w:r>
         <w:t xml:space="preserve">Obr. </w:t>
       </w:r>
-      <w:r>
-        <w:fldChar w:fldCharType="begin"/>
-      </w:r>
-      <w:r>
-        <w:instrText xml:space="preserve"> SEQ Obr. \* ARABIC </w:instrText>
-      </w:r>
-      <w:r>
-        <w:fldChar w:fldCharType="separate"/>
-      </w:r>
-      <w:r>
-        <w:rPr>
-          <w:noProof/>
-        </w:rPr>
-        <w:t>18</w:t>
-      </w:r>
-      <w:r>
-        <w:rPr>
-          <w:noProof/>
-        </w:rPr>
-        <w:fldChar w:fldCharType="end"/>
-      </w:r>
+      <w:fldSimple w:instr=" SEQ Obr. \* ARABIC ">
+        <w:r>
+          <w:rPr>
+            <w:noProof/>
+          </w:rPr>
+          <w:t>19</w:t>
+        </w:r>
+      </w:fldSimple>
       <w:r>
         <w:t xml:space="preserve"> Některé části dokumentace </w:t>
       </w:r>
@@ -25026,31 +24796,18 @@
         <w:keepNext/>
         <w:jc w:val="left"/>
       </w:pPr>
-      <w:bookmarkStart w:id="84" w:name="_Toc98062520"/>
+      <w:bookmarkStart w:id="84" w:name="_Toc98077822"/>
       <w:r>
         <w:t xml:space="preserve">Tabulka </w:t>
       </w:r>
-      <w:r>
-        <w:fldChar w:fldCharType="begin"/>
-      </w:r>
-      <w:r>
-        <w:instrText xml:space="preserve"> SEQ Tabulka \* ARABIC </w:instrText>
-      </w:r>
-      <w:r>
-        <w:fldChar w:fldCharType="separate"/>
-      </w:r>
-      <w:r>
-        <w:rPr>
-          <w:noProof/>
-        </w:rPr>
-        <w:t>11</w:t>
-      </w:r>
-      <w:r>
-        <w:rPr>
-          <w:noProof/>
-        </w:rPr>
-        <w:fldChar w:fldCharType="end"/>
-      </w:r>
+      <w:fldSimple w:instr=" SEQ Tabulka \* ARABIC ">
+        <w:r>
+          <w:rPr>
+            <w:noProof/>
+          </w:rPr>
+          <w:t>11</w:t>
+        </w:r>
+      </w:fldSimple>
       <w:r>
         <w:t xml:space="preserve"> Hodnocení knihovny </w:t>
       </w:r>
@@ -25358,31 +25115,18 @@
         <w:keepNext/>
         <w:jc w:val="left"/>
       </w:pPr>
-      <w:bookmarkStart w:id="85" w:name="_Toc98062521"/>
+      <w:bookmarkStart w:id="85" w:name="_Toc98077823"/>
       <w:r>
         <w:t xml:space="preserve">Tabulka </w:t>
       </w:r>
-      <w:r>
-        <w:fldChar w:fldCharType="begin"/>
-      </w:r>
-      <w:r>
-        <w:instrText xml:space="preserve"> SEQ Tabulka \* ARABIC </w:instrText>
-      </w:r>
-      <w:r>
-        <w:fldChar w:fldCharType="separate"/>
-      </w:r>
-      <w:r>
-        <w:rPr>
-          <w:noProof/>
-        </w:rPr>
-        <w:t>12</w:t>
-      </w:r>
-      <w:r>
-        <w:rPr>
-          <w:noProof/>
-        </w:rPr>
-        <w:fldChar w:fldCharType="end"/>
-      </w:r>
+      <w:fldSimple w:instr=" SEQ Tabulka \* ARABIC ">
+        <w:r>
+          <w:rPr>
+            <w:noProof/>
+          </w:rPr>
+          <w:t>12</w:t>
+        </w:r>
+      </w:fldSimple>
       <w:r>
         <w:t xml:space="preserve"> </w:t>
       </w:r>
@@ -26063,31 +25807,18 @@
         <w:keepNext/>
         <w:jc w:val="left"/>
       </w:pPr>
-      <w:bookmarkStart w:id="87" w:name="_Toc98062522"/>
+      <w:bookmarkStart w:id="87" w:name="_Toc98077824"/>
       <w:r>
         <w:t xml:space="preserve">Tabulka </w:t>
       </w:r>
-      <w:r>
-        <w:fldChar w:fldCharType="begin"/>
-      </w:r>
-      <w:r>
-        <w:instrText xml:space="preserve"> SEQ Tabulka \* ARABIC </w:instrText>
-      </w:r>
-      <w:r>
-        <w:fldChar w:fldCharType="separate"/>
-      </w:r>
-      <w:r>
-        <w:rPr>
-          <w:noProof/>
-        </w:rPr>
-        <w:t>13</w:t>
-      </w:r>
-      <w:r>
-        <w:rPr>
-          <w:noProof/>
-        </w:rPr>
-        <w:fldChar w:fldCharType="end"/>
-      </w:r>
+      <w:fldSimple w:instr=" SEQ Tabulka \* ARABIC ">
+        <w:r>
+          <w:rPr>
+            <w:noProof/>
+          </w:rPr>
+          <w:t>13</w:t>
+        </w:r>
+      </w:fldSimple>
       <w:r>
         <w:t xml:space="preserve"> Hodnocení knihovny </w:t>
       </w:r>
@@ -26337,31 +26068,18 @@
         <w:keepNext/>
         <w:jc w:val="left"/>
       </w:pPr>
-      <w:bookmarkStart w:id="88" w:name="_Toc98062523"/>
+      <w:bookmarkStart w:id="88" w:name="_Toc98077825"/>
       <w:r>
         <w:t xml:space="preserve">Tabulka </w:t>
       </w:r>
-      <w:r>
-        <w:fldChar w:fldCharType="begin"/>
-      </w:r>
-      <w:r>
-        <w:instrText xml:space="preserve"> SEQ Tabulka \* ARABIC </w:instrText>
-      </w:r>
-      <w:r>
-        <w:fldChar w:fldCharType="separate"/>
-      </w:r>
-      <w:r>
-        <w:rPr>
-          <w:noProof/>
-        </w:rPr>
-        <w:t>14</w:t>
-      </w:r>
-      <w:r>
-        <w:rPr>
-          <w:noProof/>
-        </w:rPr>
-        <w:fldChar w:fldCharType="end"/>
-      </w:r>
+      <w:fldSimple w:instr=" SEQ Tabulka \* ARABIC ">
+        <w:r>
+          <w:rPr>
+            <w:noProof/>
+          </w:rPr>
+          <w:t>14</w:t>
+        </w:r>
+      </w:fldSimple>
       <w:r>
         <w:t xml:space="preserve"> </w:t>
       </w:r>
@@ -26862,36 +26580,22 @@
         <w:keepNext/>
         <w:jc w:val="left"/>
       </w:pPr>
+      <w:bookmarkStart w:id="91" w:name="_Toc98077826"/>
       <w:r>
         <w:t xml:space="preserve">Tabulka </w:t>
       </w:r>
-      <w:r>
-        <w:fldChar w:fldCharType="begin"/>
-      </w:r>
-      <w:r>
-        <w:instrText xml:space="preserve"> SEQ Tabulka \* ARABIC </w:instrText>
-      </w:r>
-      <w:r>
-        <w:fldChar w:fldCharType="separate"/>
-      </w:r>
-      <w:r>
-        <w:rPr>
-          <w:noProof/>
-        </w:rPr>
-        <w:t>15</w:t>
-      </w:r>
-      <w:r>
-        <w:rPr>
-          <w:noProof/>
-        </w:rPr>
-        <w:fldChar w:fldCharType="end"/>
-      </w:r>
-      <w:r>
-        <w:t xml:space="preserve"> </w:t>
-      </w:r>
-      <w:r>
-        <w:t>Celkové výsledky hodnocení knihoven</w:t>
-      </w:r>
+      <w:fldSimple w:instr=" SEQ Tabulka \* ARABIC ">
+        <w:r>
+          <w:rPr>
+            <w:noProof/>
+          </w:rPr>
+          <w:t>15</w:t>
+        </w:r>
+      </w:fldSimple>
+      <w:r>
+        <w:t xml:space="preserve"> Celkové výsledky hodnocení knihoven</w:t>
+      </w:r>
+      <w:bookmarkEnd w:id="91"/>
     </w:p>
     <w:tbl>
       <w:tblPr>
@@ -27088,6 +26792,114 @@
         </w:tc>
       </w:tr>
     </w:tbl>
+    <w:p>
+      <w:r>
+        <w:rPr>
+          <w:noProof/>
+        </w:rPr>
+        <w:drawing>
+          <wp:inline distT="0" distB="0" distL="0" distR="0" wp14:anchorId="7A57D5D4" wp14:editId="61DB478C">
+            <wp:extent cx="5391150" cy="3856355"/>
+            <wp:effectExtent l="0" t="0" r="0" b="0"/>
+            <wp:docPr id="21" name="Obrázek 21"/>
+            <wp:cNvGraphicFramePr>
+              <a:graphicFrameLocks xmlns:a="http://schemas.openxmlformats.org/drawingml/2006/main" noChangeAspect="1"/>
+            </wp:cNvGraphicFramePr>
+            <a:graphic xmlns:a="http://schemas.openxmlformats.org/drawingml/2006/main">
+              <a:graphicData uri="http://schemas.openxmlformats.org/drawingml/2006/picture">
+                <pic:pic xmlns:pic="http://schemas.openxmlformats.org/drawingml/2006/picture">
+                  <pic:nvPicPr>
+                    <pic:cNvPr id="0" name="Picture 2"/>
+                    <pic:cNvPicPr>
+                      <a:picLocks noChangeAspect="1" noChangeArrowheads="1"/>
+                    </pic:cNvPicPr>
+                  </pic:nvPicPr>
+                  <pic:blipFill>
+                    <a:blip r:embed="rId35">
+                      <a:extLst>
+                        <a:ext uri="{28A0092B-C50C-407E-A947-70E740481C1C}">
+                          <a14:useLocalDpi xmlns:a14="http://schemas.microsoft.com/office/drawing/2010/main" val="0"/>
+                        </a:ext>
+                      </a:extLst>
+                    </a:blip>
+                    <a:srcRect/>
+                    <a:stretch>
+                      <a:fillRect/>
+                    </a:stretch>
+                  </pic:blipFill>
+                  <pic:spPr bwMode="auto">
+                    <a:xfrm>
+                      <a:off x="0" y="0"/>
+                      <a:ext cx="5391150" cy="3856355"/>
+                    </a:xfrm>
+                    <a:prstGeom prst="rect">
+                      <a:avLst/>
+                    </a:prstGeom>
+                    <a:noFill/>
+                    <a:ln>
+                      <a:noFill/>
+                    </a:ln>
+                  </pic:spPr>
+                </pic:pic>
+              </a:graphicData>
+            </a:graphic>
+          </wp:inline>
+        </w:drawing>
+      </w:r>
+    </w:p>
+    <w:p>
+      <w:pPr>
+        <w:pStyle w:val="Titulek"/>
+        <w:jc w:val="left"/>
+      </w:pPr>
+      <w:bookmarkStart w:id="92" w:name="_Toc98077811"/>
+      <w:r>
+        <w:t xml:space="preserve">Obr. </w:t>
+      </w:r>
+      <w:r>
+        <w:fldChar w:fldCharType="begin"/>
+      </w:r>
+      <w:r>
+        <w:instrText xml:space="preserve"> SEQ Obr. \* ARABIC </w:instrText>
+      </w:r>
+      <w:r>
+        <w:fldChar w:fldCharType="separate"/>
+      </w:r>
+      <w:r>
+        <w:rPr>
+          <w:noProof/>
+        </w:rPr>
+        <w:t>20</w:t>
+      </w:r>
+      <w:r>
+        <w:rPr>
+          <w:noProof/>
+        </w:rPr>
+        <w:fldChar w:fldCharType="end"/>
+      </w:r>
+      <w:r>
+        <w:t xml:space="preserve"> </w:t>
+      </w:r>
+      <w:r>
+        <w:t xml:space="preserve">Celkový výsledek byl také vizualizován pomocí „vítězné“ knihovny </w:t>
+      </w:r>
+      <w:proofErr w:type="spellStart"/>
+      <w:r>
+        <w:t>Plotly</w:t>
+      </w:r>
+      <w:bookmarkEnd w:id="92"/>
+      <w:proofErr w:type="spellEnd"/>
+    </w:p>
+    <w:p>
+      <w:r>
+        <w:t xml:space="preserve">Zdroj: vlastní zpracování – </w:t>
+      </w:r>
+      <w:proofErr w:type="spellStart"/>
+      <w:r>
+        <w:t>Plotly</w:t>
+      </w:r>
+      <w:proofErr w:type="spellEnd"/>
+    </w:p>
     <w:p/>
     <w:p>
       <w:r>
@@ -27098,12 +26910,12 @@
       <w:pPr>
         <w:pStyle w:val="Nadpis1"/>
       </w:pPr>
-      <w:bookmarkStart w:id="91" w:name="_Toc98062487"/>
+      <w:bookmarkStart w:id="93" w:name="_Toc98062487"/>
       <w:r>
         <w:lastRenderedPageBreak/>
         <w:t>Závěry a doporučení</w:t>
       </w:r>
-      <w:bookmarkEnd w:id="91"/>
+      <w:bookmarkEnd w:id="93"/>
     </w:p>
     <w:p>
       <w:r>
@@ -27147,12 +26959,12 @@
       <w:pPr>
         <w:pStyle w:val="Nadpis1"/>
       </w:pPr>
-      <w:bookmarkStart w:id="92" w:name="_Toc98062488"/>
+      <w:bookmarkStart w:id="94" w:name="_Toc98062488"/>
       <w:r>
         <w:lastRenderedPageBreak/>
         <w:t>Seznam použité literatury</w:t>
       </w:r>
-      <w:bookmarkEnd w:id="92"/>
+      <w:bookmarkEnd w:id="94"/>
     </w:p>
     <w:p>
       <w:pPr>
@@ -27249,7 +27061,7 @@
       <w:r>
         <w:t>. 4950. 1970, s. 46–64. ISBN 978-3-540-70955-8. DOI: </w:t>
       </w:r>
-      <w:hyperlink r:id="rId35" w:history="1">
+      <w:hyperlink r:id="rId36" w:history="1">
         <w:r>
           <w:rPr>
             <w:rStyle w:val="Hypertextovodkaz"/>
@@ -27381,7 +27193,7 @@
       <w:r>
         <w:t xml:space="preserve"> [online]. Dostupné z: </w:t>
       </w:r>
-      <w:hyperlink r:id="rId36" w:history="1">
+      <w:hyperlink r:id="rId37" w:history="1">
         <w:r>
           <w:rPr>
             <w:rStyle w:val="Hypertextovodkaz"/>
@@ -27524,7 +27336,7 @@
       <w:r>
         <w:t xml:space="preserve"> [online]. 2020 [cit. 03.04.2021]. Dostupné z: </w:t>
       </w:r>
-      <w:hyperlink r:id="rId37" w:history="1">
+      <w:hyperlink r:id="rId38" w:history="1">
         <w:r>
           <w:rPr>
             <w:rStyle w:val="Hypertextovodkaz"/>
@@ -27637,7 +27449,7 @@
       <w:r>
         <w:t xml:space="preserve"> [online]. 2020 [cit. 16.09.2021]. Dostupné z: </w:t>
       </w:r>
-      <w:hyperlink r:id="rId38" w:history="1">
+      <w:hyperlink r:id="rId39" w:history="1">
         <w:r>
           <w:rPr>
             <w:rStyle w:val="Hypertextovodkaz"/>
@@ -27714,7 +27526,7 @@
       <w:r>
         <w:t>. [cit. 16.09.2021]. Dostupné z: </w:t>
       </w:r>
-      <w:hyperlink r:id="rId39" w:history="1">
+      <w:hyperlink r:id="rId40" w:history="1">
         <w:r>
           <w:rPr>
             <w:rStyle w:val="Hypertextovodkaz"/>
@@ -27793,7 +27605,7 @@
       <w:r>
         <w:t>. 2021 [cit. 08.09.2021]. Dostupné z: </w:t>
       </w:r>
-      <w:hyperlink r:id="rId40" w:history="1">
+      <w:hyperlink r:id="rId41" w:history="1">
         <w:r>
           <w:rPr>
             <w:rStyle w:val="Hypertextovodkaz"/>
@@ -27898,7 +27710,7 @@
       <w:r>
         <w:t>. DOI: </w:t>
       </w:r>
-      <w:hyperlink r:id="rId41" w:history="1">
+      <w:hyperlink r:id="rId42" w:history="1">
         <w:r>
           <w:rPr>
             <w:rStyle w:val="Hypertextovodkaz"/>
@@ -27994,7 +27806,7 @@
       <w:r>
         <w:t>. 2021, roč. 6, č. 60, s. 3021. ISSN 2475-9066. DOI: </w:t>
       </w:r>
-      <w:hyperlink r:id="rId42" w:history="1">
+      <w:hyperlink r:id="rId43" w:history="1">
         <w:r>
           <w:rPr>
             <w:rStyle w:val="Hypertextovodkaz"/>
@@ -28301,7 +28113,7 @@
       <w:r>
         <w:t xml:space="preserve"> [online] [cit. 19.09.2021]. Dostupné z: </w:t>
       </w:r>
-      <w:hyperlink r:id="rId43" w:history="1">
+      <w:hyperlink r:id="rId44" w:history="1">
         <w:r>
           <w:rPr>
             <w:rStyle w:val="Hypertextovodkaz"/>
@@ -28354,7 +28166,7 @@
       <w:r>
         <w:t>. 2021 [cit. 08.09.2021]. Dostupné z: </w:t>
       </w:r>
-      <w:hyperlink r:id="rId44" w:history="1">
+      <w:hyperlink r:id="rId45" w:history="1">
         <w:r>
           <w:rPr>
             <w:rStyle w:val="Hypertextovodkaz"/>
@@ -28413,7 +28225,7 @@
       <w:r>
         <w:t>. [cit. 19.09.2021]. Dostupné z: </w:t>
       </w:r>
-      <w:hyperlink r:id="rId45" w:history="1">
+      <w:hyperlink r:id="rId46" w:history="1">
         <w:r>
           <w:rPr>
             <w:rStyle w:val="Hypertextovodkaz"/>
@@ -28479,7 +28291,7 @@
       <w:r>
         <w:t>. [cit. 17.10.2021]. Dostupné z: </w:t>
       </w:r>
-      <w:hyperlink r:id="rId46" w:history="1">
+      <w:hyperlink r:id="rId47" w:history="1">
         <w:r>
           <w:rPr>
             <w:rStyle w:val="Hypertextovodkaz"/>
@@ -28540,7 +28352,7 @@
       <w:r>
         <w:t>. 2016 [cit. 08.09.2021]. Dostupné z: </w:t>
       </w:r>
-      <w:hyperlink r:id="rId47" w:history="1">
+      <w:hyperlink r:id="rId48" w:history="1">
         <w:r>
           <w:rPr>
             <w:rStyle w:val="Hypertextovodkaz"/>
@@ -28661,7 +28473,7 @@
       <w:r>
         <w:t xml:space="preserve"> [online] [cit. 17.10.2021]. Dostupné z: </w:t>
       </w:r>
-      <w:hyperlink r:id="rId48" w:history="1">
+      <w:hyperlink r:id="rId49" w:history="1">
         <w:r>
           <w:rPr>
             <w:rStyle w:val="Hypertextovodkaz"/>
@@ -28716,7 +28528,7 @@
       <w:r>
         <w:t>. 5. 9. 2021 [cit. 08.09.2021]. Dostupné z: </w:t>
       </w:r>
-      <w:hyperlink r:id="rId49" w:history="1">
+      <w:hyperlink r:id="rId50" w:history="1">
         <w:r>
           <w:rPr>
             <w:rStyle w:val="Hypertextovodkaz"/>
@@ -28765,7 +28577,7 @@
       <w:r>
         <w:t xml:space="preserve"> [online]. 2021 [cit. 24.10.2021]. Dostupné z: </w:t>
       </w:r>
-      <w:hyperlink r:id="rId50" w:history="1">
+      <w:hyperlink r:id="rId51" w:history="1">
         <w:r>
           <w:rPr>
             <w:rStyle w:val="Hypertextovodkaz"/>
@@ -28873,7 +28685,7 @@
       <w:r>
         <w:t xml:space="preserve"> [online] [cit. 30.10.2021]. Dostupné z: </w:t>
       </w:r>
-      <w:hyperlink r:id="rId51" w:history="1">
+      <w:hyperlink r:id="rId52" w:history="1">
         <w:r>
           <w:rPr>
             <w:rStyle w:val="Hypertextovodkaz"/>
@@ -28971,7 +28783,7 @@
       <w:r>
         <w:t xml:space="preserve"> [online]. 28. 12. 2020 [cit. 09.09.2021]. Dostupné z: </w:t>
       </w:r>
-      <w:hyperlink r:id="rId52" w:history="1">
+      <w:hyperlink r:id="rId53" w:history="1">
         <w:r>
           <w:rPr>
             <w:rStyle w:val="Hypertextovodkaz"/>
@@ -29132,7 +28944,7 @@
       <w:r>
         <w:t xml:space="preserve"> Science. ISBN 978-3-642-10520-3. DOI: </w:t>
       </w:r>
-      <w:hyperlink r:id="rId53" w:history="1">
+      <w:hyperlink r:id="rId54" w:history="1">
         <w:r>
           <w:rPr>
             <w:rStyle w:val="Hypertextovodkaz"/>
@@ -29219,7 +29031,7 @@
       <w:r>
         <w:t xml:space="preserve"> [online]. 2015 [cit. 30.10.2021]. Dostupné z: </w:t>
       </w:r>
-      <w:hyperlink r:id="rId54" w:history="1">
+      <w:hyperlink r:id="rId55" w:history="1">
         <w:r>
           <w:rPr>
             <w:rStyle w:val="Hypertextovodkaz"/>
@@ -29451,7 +29263,7 @@
       <w:r>
         <w:t>, 2017, s. 1364–1374 [cit. 09.09.2021]. ISBN 978-1-4503-4655-9. Dostupné z: </w:t>
       </w:r>
-      <w:hyperlink r:id="rId55" w:history="1">
+      <w:hyperlink r:id="rId56" w:history="1">
         <w:r>
           <w:rPr>
             <w:rStyle w:val="Hypertextovodkaz"/>
@@ -29576,7 +29388,7 @@
       <w:r>
         <w:t>[online]. 27.2.2020 [cit. 31.09.2021]. Dostupné z: </w:t>
       </w:r>
-      <w:hyperlink r:id="rId56" w:history="1">
+      <w:hyperlink r:id="rId57" w:history="1">
         <w:r>
           <w:rPr>
             <w:rStyle w:val="Hypertextovodkaz"/>
@@ -29629,7 +29441,7 @@
       <w:r>
         <w:t>. [cit. 05.04.2021]. Dostupné z: </w:t>
       </w:r>
-      <w:hyperlink r:id="rId57" w:history="1">
+      <w:hyperlink r:id="rId58" w:history="1">
         <w:r>
           <w:rPr>
             <w:rStyle w:val="Hypertextovodkaz"/>
@@ -29714,7 +29526,7 @@
       <w:r>
         <w:t>. [cit. 10.04.2021]. Dostupné z: </w:t>
       </w:r>
-      <w:hyperlink r:id="rId58" w:history="1">
+      <w:hyperlink r:id="rId59" w:history="1">
         <w:r>
           <w:rPr>
             <w:rStyle w:val="Hypertextovodkaz"/>
@@ -29851,7 +29663,7 @@
       <w:r>
         <w:t>. 2016, roč. 2016, č. 16, s. 1–6. ISSN 2470-1173. DOI: </w:t>
       </w:r>
-      <w:hyperlink r:id="rId59" w:history="1">
+      <w:hyperlink r:id="rId60" w:history="1">
         <w:r>
           <w:rPr>
             <w:rStyle w:val="Hypertextovodkaz"/>
@@ -29912,7 +29724,7 @@
       <w:r>
         <w:t>. [cit. 14.11.2021]. Dostupné z: </w:t>
       </w:r>
-      <w:hyperlink r:id="rId60" w:history="1">
+      <w:hyperlink r:id="rId61" w:history="1">
         <w:r>
           <w:rPr>
             <w:rStyle w:val="Hypertextovodkaz"/>
@@ -29981,7 +29793,7 @@
       <w:r>
         <w:t xml:space="preserve"> index. [cit. 14.11.2021]. Dostupné z: </w:t>
       </w:r>
-      <w:hyperlink r:id="rId61" w:history="1">
+      <w:hyperlink r:id="rId62" w:history="1">
         <w:r>
           <w:rPr>
             <w:rStyle w:val="Hypertextovodkaz"/>
@@ -30157,7 +29969,7 @@
       <w:r>
         <w:t xml:space="preserve"> [online] [cit. 14.11.2021]. Dostupné z: </w:t>
       </w:r>
-      <w:hyperlink r:id="rId62" w:history="1">
+      <w:hyperlink r:id="rId63" w:history="1">
         <w:r>
           <w:rPr>
             <w:rStyle w:val="Hypertextovodkaz"/>
@@ -30210,7 +30022,7 @@
       <w:r>
         <w:t>. [cit. 08.09.2021]. Dostupné z: </w:t>
       </w:r>
-      <w:hyperlink r:id="rId63" w:history="1">
+      <w:hyperlink r:id="rId64" w:history="1">
         <w:r>
           <w:rPr>
             <w:rStyle w:val="Hypertextovodkaz"/>
@@ -30269,7 +30081,7 @@
       <w:r>
         <w:t>[cit. 20.11.2021]. Dostupné z: </w:t>
       </w:r>
-      <w:hyperlink r:id="rId64" w:history="1">
+      <w:hyperlink r:id="rId65" w:history="1">
         <w:r>
           <w:rPr>
             <w:rStyle w:val="Hypertextovodkaz"/>
@@ -30338,7 +30150,7 @@
       <w:r>
         <w:t>. [cit. 20.11.2021]. Dostupné z: </w:t>
       </w:r>
-      <w:hyperlink r:id="rId65" w:history="1">
+      <w:hyperlink r:id="rId66" w:history="1">
         <w:r>
           <w:rPr>
             <w:rStyle w:val="Hypertextovodkaz"/>
@@ -30391,7 +30203,7 @@
       <w:r>
         <w:t>. [cit. 20.02.2022]. Dostupné z: </w:t>
       </w:r>
-      <w:hyperlink r:id="rId66" w:history="1">
+      <w:hyperlink r:id="rId67" w:history="1">
         <w:r>
           <w:rPr>
             <w:rStyle w:val="Hypertextovodkaz"/>
@@ -30618,12 +30430,12 @@
       <w:pPr>
         <w:pStyle w:val="Nadpis1"/>
       </w:pPr>
-      <w:bookmarkStart w:id="93" w:name="_Toc98062489"/>
+      <w:bookmarkStart w:id="95" w:name="_Toc98062489"/>
       <w:r>
         <w:lastRenderedPageBreak/>
         <w:t>Přílohy</w:t>
       </w:r>
-      <w:bookmarkEnd w:id="93"/>
+      <w:bookmarkEnd w:id="95"/>
     </w:p>
     <w:p>
       <w:pPr>
@@ -30643,8 +30455,8 @@
       <w:pPr>
         <w:spacing w:after="200" w:line="276" w:lineRule="auto"/>
         <w:sectPr>
-          <w:headerReference w:type="default" r:id="rId67"/>
-          <w:footerReference w:type="default" r:id="rId68"/>
+          <w:headerReference w:type="default" r:id="rId68"/>
+          <w:footerReference w:type="default" r:id="rId69"/>
           <w:pgSz w:w="11906" w:h="16838"/>
           <w:pgMar w:top="1701" w:right="1701" w:bottom="1701" w:left="1701" w:header="709" w:footer="709" w:gutter="0"/>
           <w:pgNumType w:start="1"/>
@@ -30662,8 +30474,8 @@
     <w:p>
       <w:pPr>
         <w:sectPr>
-          <w:headerReference w:type="default" r:id="rId69"/>
-          <w:footerReference w:type="default" r:id="rId70"/>
+          <w:headerReference w:type="default" r:id="rId70"/>
+          <w:footerReference w:type="default" r:id="rId71"/>
           <w:pgSz w:w="11906" w:h="16838"/>
           <w:pgMar w:top="1701" w:right="1701" w:bottom="1701" w:left="1701" w:header="709" w:footer="709" w:gutter="0"/>
           <w:pgNumType w:start="1"/>
@@ -30693,7 +30505,7 @@
       </w:r>
     </w:p>
     <w:sectPr>
-      <w:headerReference w:type="default" r:id="rId71"/>
+      <w:headerReference w:type="default" r:id="rId72"/>
       <w:pgSz w:w="11906" w:h="16838"/>
       <w:pgMar w:top="1701" w:right="1701" w:bottom="1701" w:left="1701" w:header="709" w:footer="709" w:gutter="0"/>
       <w:pgNumType w:start="1"/>
@@ -36661,7 +36473,7 @@
   <w:style w:type="paragraph" w:default="1" w:styleId="Normln">
     <w:name w:val="Normal"/>
     <w:qFormat/>
-    <w:rsid w:val="006228AF"/>
+    <w:rsid w:val="00172AC6"/>
     <w:pPr>
       <w:spacing w:line="360" w:lineRule="auto"/>
       <w:jc w:val="both"/>

</xml_diff>